<commit_message>
Working on Write Up 1
</commit_message>
<xml_diff>
--- a/Predictive modelling of sea debris around Maltese coastal waters.docx
+++ b/Predictive modelling of sea debris around Maltese coastal waters.docx
@@ -260,71 +260,272 @@
       <w:pPr>
         <w:pStyle w:val="Headings"/>
       </w:pPr>
-      <w:bookmarkStart w:id="2" w:name="_Toc120111054"/>
+      <w:bookmarkStart w:id="2" w:name="_Toc162959063"/>
       <w:r>
         <w:lastRenderedPageBreak/>
         <w:t>Abstract</w:t>
       </w:r>
+      <w:bookmarkEnd w:id="2"/>
       <w:r>
         <w:t xml:space="preserve"> </w:t>
       </w:r>
-      <w:bookmarkEnd w:id="2"/>
-    </w:p>
-    <w:p>
-      <w:pPr>
-        <w:pStyle w:val="DissertationBodyFirstParagraph"/>
-      </w:pPr>
-      <w:r>
-        <w:t xml:space="preserve">This document contains a template for </w:t>
-      </w:r>
-      <w:r>
-        <w:t>f</w:t>
-      </w:r>
-      <w:r>
-        <w:t xml:space="preserve">inal </w:t>
-      </w:r>
-      <w:r>
-        <w:t>y</w:t>
-      </w:r>
-      <w:r>
-        <w:t xml:space="preserve">ear </w:t>
-      </w:r>
-      <w:r>
-        <w:t>p</w:t>
-      </w:r>
-      <w:r>
-        <w:t xml:space="preserve">roject dissertations.  Several </w:t>
-      </w:r>
-      <w:r>
-        <w:rPr>
-          <w:i/>
-          <w:iCs/>
-        </w:rPr>
-        <w:t>Word</w:t>
-      </w:r>
-      <w:r>
-        <w:t xml:space="preserve"> styles are defined that </w:t>
-      </w:r>
-      <w:r>
-        <w:t>determine</w:t>
-      </w:r>
-      <w:r>
-        <w:t xml:space="preserve"> the layout and fonts to be used in the document.  It also gives instructions how to use this template and how to write your dissertation.  Read this carefully before starting to write your dissertation.</w:t>
-      </w:r>
     </w:p>
     <w:p>
       <w:pPr>
         <w:pStyle w:val="DissertationBody"/>
-      </w:pPr>
-      <w:r>
-        <w:t>This is a summary of the dissertation. It must be less than 300 words long and fit in one page. It should give enough information to allow a potential reader to decide whether or not the whole report will be of interest to them. It should briefly describe the main features of the work done including the aims and conclusions, brief overview of the results obtained and a critical statement of the success of the approach. It should be both self-contained and self-explanatory.</w:t>
+        <w:ind w:firstLine="0"/>
+      </w:pPr>
+      <w:r>
+        <w:t>The accumulation of s</w:t>
+      </w:r>
+      <w:r>
+        <w:t>ea surface debris</w:t>
+      </w:r>
+      <w:r>
+        <w:t xml:space="preserve"> </w:t>
+      </w:r>
+      <w:r>
+        <w:t>around the coastal waters of Malta, presents numerous ecological and environmental challenges that negatively affect both marine ecosystems and human activities. This is exacerbated by the absence of an effective system that can predict their movement, making it more challenging to address and mitigate this issue effectively.</w:t>
+      </w:r>
+      <w:r>
+        <w:t xml:space="preserve"> </w:t>
+      </w:r>
+    </w:p>
+    <w:p>
+      <w:pPr>
+        <w:pStyle w:val="DissertationBody"/>
+      </w:pPr>
+      <w:r>
+        <w:t xml:space="preserve">The primary objective of this project </w:t>
+      </w:r>
+      <w:r>
+        <w:t>was</w:t>
+      </w:r>
+      <w:r>
+        <w:t xml:space="preserve"> to </w:t>
+      </w:r>
+      <w:r>
+        <w:t>develop</w:t>
+      </w:r>
+      <w:r>
+        <w:t xml:space="preserve"> a system that can predict dispersion patterns of sea surface debris around Malt</w:t>
+      </w:r>
+      <w:r>
+        <w:t>a</w:t>
+      </w:r>
+      <w:r>
+        <w:t>’</w:t>
+      </w:r>
+      <w:r>
+        <w:t>s coast</w:t>
+      </w:r>
+      <w:r>
+        <w:t>.</w:t>
+      </w:r>
+      <w:r>
+        <w:t xml:space="preserve"> </w:t>
+      </w:r>
+      <w:r>
+        <w:t xml:space="preserve">To achieve this, </w:t>
+      </w:r>
+      <w:r>
+        <w:t xml:space="preserve">we developed a </w:t>
+      </w:r>
+      <w:r>
+        <w:t xml:space="preserve">comprehensive </w:t>
+      </w:r>
+      <w:r>
+        <w:t xml:space="preserve">machine learning and physics-based </w:t>
+      </w:r>
+      <w:r>
+        <w:t>pipeline.</w:t>
+      </w:r>
+      <w:r>
+        <w:t xml:space="preserve"> This</w:t>
+      </w:r>
+      <w:r>
+        <w:t xml:space="preserve"> pipeline uses historical sea surface current data to predict future conditions, while also having the ability to visualise the movement of debris. </w:t>
+      </w:r>
+      <w:r>
+        <w:t xml:space="preserve"> </w:t>
+      </w:r>
+    </w:p>
+    <w:p>
+      <w:pPr>
+        <w:pStyle w:val="DissertationBody"/>
+      </w:pPr>
+      <w:r>
+        <w:t>Central to this system is the integration of LSTM and GRU models, trained</w:t>
+      </w:r>
+      <w:r>
+        <w:t xml:space="preserve"> to predict the next 24 hours of sea currents within a specific area.</w:t>
+      </w:r>
+      <w:r>
+        <w:t xml:space="preserve"> These predictions </w:t>
+      </w:r>
+      <w:r>
+        <w:t>were</w:t>
+      </w:r>
+      <w:r>
+        <w:t xml:space="preserve"> subsequently utilised by </w:t>
+      </w:r>
+      <w:r>
+        <w:t>the</w:t>
+      </w:r>
+      <w:r>
+        <w:t xml:space="preserve"> Lagrangian model to visualise the </w:t>
+      </w:r>
+      <w:r>
+        <w:t>movement</w:t>
+      </w:r>
+      <w:r>
+        <w:t xml:space="preserve"> of </w:t>
+      </w:r>
+      <w:r>
+        <w:t xml:space="preserve">surface </w:t>
+      </w:r>
+      <w:r>
+        <w:t xml:space="preserve">debris, offering insights into future dispersion </w:t>
+      </w:r>
+      <w:r>
+        <w:t>patterns.</w:t>
+      </w:r>
+    </w:p>
+    <w:p>
+      <w:pPr>
+        <w:pStyle w:val="DissertationBody"/>
+        <w:ind w:firstLine="0"/>
+      </w:pPr>
+      <w:r>
+        <w:tab/>
+      </w:r>
+      <w:r>
+        <w:t>A comparative</w:t>
+      </w:r>
+      <w:r>
+        <w:t xml:space="preserve"> evaluation</w:t>
+      </w:r>
+      <w:r>
+        <w:t xml:space="preserve"> was </w:t>
+      </w:r>
+      <w:r>
+        <w:t>conducted</w:t>
+      </w:r>
+      <w:r>
+        <w:t xml:space="preserve"> for</w:t>
+      </w:r>
+      <w:r>
+        <w:t xml:space="preserve"> both models</w:t>
+      </w:r>
+      <w:r>
+        <w:t xml:space="preserve">, examining the accuracy of their predictions and the </w:t>
+      </w:r>
+      <w:r>
+        <w:t>quality</w:t>
+      </w:r>
+      <w:r>
+        <w:t xml:space="preserve"> of the simulations generated by the Lagrangian model,</w:t>
+      </w:r>
+      <w:r>
+        <w:t xml:space="preserve"> based on</w:t>
+      </w:r>
+      <w:r>
+        <w:t xml:space="preserve"> these predictions</w:t>
+      </w:r>
+      <w:r>
+        <w:t>.</w:t>
+      </w:r>
+      <w:r>
+        <w:t xml:space="preserve"> </w:t>
+      </w:r>
+      <w:r>
+        <w:t xml:space="preserve">The </w:t>
+      </w:r>
+      <w:r>
+        <w:t>results</w:t>
+      </w:r>
+      <w:r>
+        <w:t xml:space="preserve"> indicated that</w:t>
+      </w:r>
+      <w:r>
+        <w:t xml:space="preserve"> </w:t>
+      </w:r>
+      <w:r>
+        <w:t>the LSTM model outperformed the GRU model. This was evidenced by the LSTM's enhanced precision in forecasting the movements of sea surface currents, thereby providing a more reliable basis for the subsequent simulation of debris dispersal patterns.</w:t>
+      </w:r>
+      <w:r>
+        <w:t xml:space="preserve"> </w:t>
+      </w:r>
+    </w:p>
+    <w:p>
+      <w:pPr>
+        <w:pStyle w:val="DissertationBody"/>
+      </w:pPr>
+      <w:r>
+        <w:t xml:space="preserve">Overall, this project offers a novel approach to addressing the challenge of </w:t>
+      </w:r>
+      <w:r>
+        <w:t>sea</w:t>
+      </w:r>
+      <w:r>
+        <w:rPr>
+          <w:b/>
+          <w:bCs/>
+        </w:rPr>
+        <w:t xml:space="preserve"> </w:t>
+      </w:r>
+      <w:r>
+        <w:t xml:space="preserve">surface debris around </w:t>
+      </w:r>
+      <w:r>
+        <w:t>Malta</w:t>
+      </w:r>
+      <w:r>
+        <w:t xml:space="preserve">. By harnessing the power of machine learning in tandem with a </w:t>
+      </w:r>
+      <w:r>
+        <w:t>physics based</w:t>
+      </w:r>
+      <w:r>
+        <w:t xml:space="preserve"> Lagrangian model, we have established a framework that not only </w:t>
+      </w:r>
+      <w:r>
+        <w:t>predicts</w:t>
+      </w:r>
+      <w:r>
+        <w:t xml:space="preserve"> sea surface currents with notable accuracy</w:t>
+      </w:r>
+      <w:r>
+        <w:t>,</w:t>
+      </w:r>
+      <w:r>
+        <w:t xml:space="preserve"> but also visualises the movement of </w:t>
+      </w:r>
+      <w:r>
+        <w:t>surface</w:t>
+      </w:r>
+      <w:r>
+        <w:rPr>
+          <w:b/>
+          <w:bCs/>
+        </w:rPr>
+        <w:t xml:space="preserve"> </w:t>
+      </w:r>
+      <w:r>
+        <w:t>marine debris</w:t>
+      </w:r>
+      <w:r>
+        <w:t>, allowing</w:t>
+      </w:r>
+      <w:r>
+        <w:t xml:space="preserve"> us to make more informed decisions about our environment and our effect on it.</w:t>
       </w:r>
     </w:p>
     <w:p>
       <w:pPr>
         <w:pStyle w:val="Headings"/>
       </w:pPr>
-      <w:bookmarkStart w:id="3" w:name="_Toc120111055"/>
+      <w:bookmarkStart w:id="3" w:name="_Toc162959064"/>
       <w:r>
         <w:lastRenderedPageBreak/>
         <w:t>Acknowledgements</w:t>
@@ -336,10 +537,16 @@
         <w:pStyle w:val="DissertationBodyFirstParagraph"/>
       </w:pPr>
       <w:r>
-        <w:t xml:space="preserve">This section should be used to record any debt for the use of facilities or help from particular sources. You should mention any organisations that have helped fund the project. Also, for placement students, it would be diplomatic to include the name of the supervisor in the host organisation where the student was placed and any of his or her colleagues who helped you. </w:t>
-      </w:r>
-    </w:p>
-    <w:bookmarkStart w:id="4" w:name="_Toc120111056" w:displacedByCustomXml="next"/>
+        <w:t xml:space="preserve">This section should be used to record any debt for the use of facilities or help from </w:t>
+      </w:r>
+      <w:r>
+        <w:t>sources</w:t>
+      </w:r>
+      <w:r>
+        <w:t xml:space="preserve">. You should mention any organisations that have helped fund the project. Also, for placement students, it would be diplomatic to include the name of the supervisor in the host organisation where the student was placed and any of his or her colleagues who helped you. </w:t>
+      </w:r>
+    </w:p>
+    <w:bookmarkStart w:id="4" w:name="_Toc162959065" w:displacedByCustomXml="next"/>
     <w:sdt>
       <w:sdtPr>
         <w:rPr>
@@ -376,14 +583,14 @@
           <w:pPr>
             <w:pStyle w:val="TOC1"/>
             <w:rPr>
-              <w:rFonts w:eastAsiaTheme="minorEastAsia" w:cstheme="minorBidi"/>
+              <w:rFonts w:asciiTheme="minorHAnsi" w:eastAsiaTheme="minorEastAsia" w:hAnsiTheme="minorHAnsi" w:cstheme="minorBidi"/>
               <w:b w:val="0"/>
               <w:bCs w:val="0"/>
               <w:iCs w:val="0"/>
               <w:noProof/>
-              <w:sz w:val="22"/>
-              <w:szCs w:val="22"/>
-              <w:lang w:eastAsia="en-GB"/>
+              <w:kern w:val="2"/>
+              <w:lang w:val="en-MT" w:eastAsia="en-MT"/>
+              <w14:ligatures w14:val="standardContextual"/>
             </w:rPr>
           </w:pPr>
           <w:r>
@@ -401,13 +608,13 @@
           <w:r>
             <w:fldChar w:fldCharType="separate"/>
           </w:r>
-          <w:hyperlink w:anchor="_Toc120111054" w:history="1">
+          <w:hyperlink w:anchor="_Toc162959063" w:history="1">
             <w:r>
               <w:rPr>
                 <w:rStyle w:val="Hyperlink"/>
                 <w:noProof/>
               </w:rPr>
-              <w:t>Abstract (Style: Headings)</w:t>
+              <w:t>Abstract</w:t>
             </w:r>
             <w:r>
               <w:rPr>
@@ -428,7 +635,7 @@
                 <w:noProof/>
                 <w:webHidden/>
               </w:rPr>
-              <w:instrText xml:space="preserve"> PAGEREF _Toc120111054 \h </w:instrText>
+              <w:instrText xml:space="preserve"> PAGEREF _Toc162959063 \h </w:instrText>
             </w:r>
             <w:r>
               <w:rPr>
@@ -463,17 +670,17 @@
           <w:pPr>
             <w:pStyle w:val="TOC1"/>
             <w:rPr>
-              <w:rFonts w:eastAsiaTheme="minorEastAsia" w:cstheme="minorBidi"/>
+              <w:rFonts w:asciiTheme="minorHAnsi" w:eastAsiaTheme="minorEastAsia" w:hAnsiTheme="minorHAnsi" w:cstheme="minorBidi"/>
               <w:b w:val="0"/>
               <w:bCs w:val="0"/>
               <w:iCs w:val="0"/>
               <w:noProof/>
-              <w:sz w:val="22"/>
-              <w:szCs w:val="22"/>
-              <w:lang w:eastAsia="en-GB"/>
+              <w:kern w:val="2"/>
+              <w:lang w:val="en-MT" w:eastAsia="en-MT"/>
+              <w14:ligatures w14:val="standardContextual"/>
             </w:rPr>
           </w:pPr>
-          <w:hyperlink w:anchor="_Toc120111055" w:history="1">
+          <w:hyperlink w:anchor="_Toc162959064" w:history="1">
             <w:r>
               <w:rPr>
                 <w:rStyle w:val="Hyperlink"/>
@@ -500,7 +707,7 @@
                 <w:noProof/>
                 <w:webHidden/>
               </w:rPr>
-              <w:instrText xml:space="preserve"> PAGEREF _Toc120111055 \h </w:instrText>
+              <w:instrText xml:space="preserve"> PAGEREF _Toc162959064 \h </w:instrText>
             </w:r>
             <w:r>
               <w:rPr>
@@ -535,17 +742,17 @@
           <w:pPr>
             <w:pStyle w:val="TOC1"/>
             <w:rPr>
-              <w:rFonts w:eastAsiaTheme="minorEastAsia" w:cstheme="minorBidi"/>
+              <w:rFonts w:asciiTheme="minorHAnsi" w:eastAsiaTheme="minorEastAsia" w:hAnsiTheme="minorHAnsi" w:cstheme="minorBidi"/>
               <w:b w:val="0"/>
               <w:bCs w:val="0"/>
               <w:iCs w:val="0"/>
               <w:noProof/>
-              <w:sz w:val="22"/>
-              <w:szCs w:val="22"/>
-              <w:lang w:eastAsia="en-GB"/>
+              <w:kern w:val="2"/>
+              <w:lang w:val="en-MT" w:eastAsia="en-MT"/>
+              <w14:ligatures w14:val="standardContextual"/>
             </w:rPr>
           </w:pPr>
-          <w:hyperlink w:anchor="_Toc120111056" w:history="1">
+          <w:hyperlink w:anchor="_Toc162959065" w:history="1">
             <w:r>
               <w:rPr>
                 <w:rStyle w:val="Hyperlink"/>
@@ -572,7 +779,7 @@
                 <w:noProof/>
                 <w:webHidden/>
               </w:rPr>
-              <w:instrText xml:space="preserve"> PAGEREF _Toc120111056 \h </w:instrText>
+              <w:instrText xml:space="preserve"> PAGEREF _Toc162959065 \h </w:instrText>
             </w:r>
             <w:r>
               <w:rPr>
@@ -607,17 +814,17 @@
           <w:pPr>
             <w:pStyle w:val="TOC1"/>
             <w:rPr>
-              <w:rFonts w:eastAsiaTheme="minorEastAsia" w:cstheme="minorBidi"/>
+              <w:rFonts w:asciiTheme="minorHAnsi" w:eastAsiaTheme="minorEastAsia" w:hAnsiTheme="minorHAnsi" w:cstheme="minorBidi"/>
               <w:b w:val="0"/>
               <w:bCs w:val="0"/>
               <w:iCs w:val="0"/>
               <w:noProof/>
-              <w:sz w:val="22"/>
-              <w:szCs w:val="22"/>
-              <w:lang w:eastAsia="en-GB"/>
+              <w:kern w:val="2"/>
+              <w:lang w:val="en-MT" w:eastAsia="en-MT"/>
+              <w14:ligatures w14:val="standardContextual"/>
             </w:rPr>
           </w:pPr>
-          <w:hyperlink w:anchor="_Toc120111057" w:history="1">
+          <w:hyperlink w:anchor="_Toc162959066" w:history="1">
             <w:r>
               <w:rPr>
                 <w:rStyle w:val="Hyperlink"/>
@@ -644,7 +851,7 @@
                 <w:noProof/>
                 <w:webHidden/>
               </w:rPr>
-              <w:instrText xml:space="preserve"> PAGEREF _Toc120111057 \h </w:instrText>
+              <w:instrText xml:space="preserve"> PAGEREF _Toc162959066 \h </w:instrText>
             </w:r>
             <w:r>
               <w:rPr>
@@ -679,17 +886,17 @@
           <w:pPr>
             <w:pStyle w:val="TOC1"/>
             <w:rPr>
-              <w:rFonts w:eastAsiaTheme="minorEastAsia" w:cstheme="minorBidi"/>
+              <w:rFonts w:asciiTheme="minorHAnsi" w:eastAsiaTheme="minorEastAsia" w:hAnsiTheme="minorHAnsi" w:cstheme="minorBidi"/>
               <w:b w:val="0"/>
               <w:bCs w:val="0"/>
               <w:iCs w:val="0"/>
               <w:noProof/>
-              <w:sz w:val="22"/>
-              <w:szCs w:val="22"/>
-              <w:lang w:eastAsia="en-GB"/>
+              <w:kern w:val="2"/>
+              <w:lang w:val="en-MT" w:eastAsia="en-MT"/>
+              <w14:ligatures w14:val="standardContextual"/>
             </w:rPr>
           </w:pPr>
-          <w:hyperlink w:anchor="_Toc120111058" w:history="1">
+          <w:hyperlink w:anchor="_Toc162959067" w:history="1">
             <w:r>
               <w:rPr>
                 <w:rStyle w:val="Hyperlink"/>
@@ -716,7 +923,7 @@
                 <w:noProof/>
                 <w:webHidden/>
               </w:rPr>
-              <w:instrText xml:space="preserve"> PAGEREF _Toc120111058 \h </w:instrText>
+              <w:instrText xml:space="preserve"> PAGEREF _Toc162959067 \h </w:instrText>
             </w:r>
             <w:r>
               <w:rPr>
@@ -751,17 +958,17 @@
           <w:pPr>
             <w:pStyle w:val="TOC1"/>
             <w:rPr>
-              <w:rFonts w:eastAsiaTheme="minorEastAsia" w:cstheme="minorBidi"/>
+              <w:rFonts w:asciiTheme="minorHAnsi" w:eastAsiaTheme="minorEastAsia" w:hAnsiTheme="minorHAnsi" w:cstheme="minorBidi"/>
               <w:b w:val="0"/>
               <w:bCs w:val="0"/>
               <w:iCs w:val="0"/>
               <w:noProof/>
-              <w:sz w:val="22"/>
-              <w:szCs w:val="22"/>
-              <w:lang w:eastAsia="en-GB"/>
+              <w:kern w:val="2"/>
+              <w:lang w:val="en-MT" w:eastAsia="en-MT"/>
+              <w14:ligatures w14:val="standardContextual"/>
             </w:rPr>
           </w:pPr>
-          <w:hyperlink w:anchor="_Toc120111059" w:history="1">
+          <w:hyperlink w:anchor="_Toc162959068" w:history="1">
             <w:r>
               <w:rPr>
                 <w:rStyle w:val="Hyperlink"/>
@@ -788,7 +995,7 @@
                 <w:noProof/>
                 <w:webHidden/>
               </w:rPr>
-              <w:instrText xml:space="preserve"> PAGEREF _Toc120111059 \h </w:instrText>
+              <w:instrText xml:space="preserve"> PAGEREF _Toc162959068 \h </w:instrText>
             </w:r>
             <w:r>
               <w:rPr>
@@ -823,17 +1030,17 @@
           <w:pPr>
             <w:pStyle w:val="TOC1"/>
             <w:rPr>
-              <w:rFonts w:eastAsiaTheme="minorEastAsia" w:cstheme="minorBidi"/>
+              <w:rFonts w:asciiTheme="minorHAnsi" w:eastAsiaTheme="minorEastAsia" w:hAnsiTheme="minorHAnsi" w:cstheme="minorBidi"/>
               <w:b w:val="0"/>
               <w:bCs w:val="0"/>
               <w:iCs w:val="0"/>
               <w:noProof/>
-              <w:sz w:val="22"/>
-              <w:szCs w:val="22"/>
-              <w:lang w:eastAsia="en-GB"/>
+              <w:kern w:val="2"/>
+              <w:lang w:val="en-MT" w:eastAsia="en-MT"/>
+              <w14:ligatures w14:val="standardContextual"/>
             </w:rPr>
           </w:pPr>
-          <w:hyperlink w:anchor="_Toc120111060" w:history="1">
+          <w:hyperlink w:anchor="_Toc162959069" w:history="1">
             <w:r>
               <w:rPr>
                 <w:rStyle w:val="Hyperlink"/>
@@ -843,14 +1050,14 @@
             </w:r>
             <w:r>
               <w:rPr>
-                <w:rFonts w:eastAsiaTheme="minorEastAsia" w:cstheme="minorBidi"/>
+                <w:rFonts w:asciiTheme="minorHAnsi" w:eastAsiaTheme="minorEastAsia" w:hAnsiTheme="minorHAnsi" w:cstheme="minorBidi"/>
                 <w:b w:val="0"/>
                 <w:bCs w:val="0"/>
                 <w:iCs w:val="0"/>
                 <w:noProof/>
-                <w:sz w:val="22"/>
-                <w:szCs w:val="22"/>
-                <w:lang w:eastAsia="en-GB"/>
+                <w:kern w:val="2"/>
+                <w:lang w:val="en-MT" w:eastAsia="en-MT"/>
+                <w14:ligatures w14:val="standardContextual"/>
               </w:rPr>
               <w:tab/>
             </w:r>
@@ -880,7 +1087,7 @@
                 <w:noProof/>
                 <w:webHidden/>
               </w:rPr>
-              <w:instrText xml:space="preserve"> PAGEREF _Toc120111060 \h </w:instrText>
+              <w:instrText xml:space="preserve"> PAGEREF _Toc162959069 \h </w:instrText>
             </w:r>
             <w:r>
               <w:rPr>
@@ -918,14 +1125,16 @@
               <w:tab w:val="left" w:pos="964"/>
             </w:tabs>
             <w:rPr>
-              <w:rFonts w:eastAsiaTheme="minorEastAsia" w:cstheme="minorBidi"/>
+              <w:rFonts w:asciiTheme="minorHAnsi" w:eastAsiaTheme="minorEastAsia" w:hAnsiTheme="minorHAnsi" w:cstheme="minorBidi"/>
               <w:iCs w:val="0"/>
               <w:noProof/>
-              <w:sz w:val="22"/>
-              <w:lang w:eastAsia="en-GB"/>
+              <w:kern w:val="2"/>
+              <w:szCs w:val="24"/>
+              <w:lang w:val="en-MT" w:eastAsia="en-MT"/>
+              <w14:ligatures w14:val="standardContextual"/>
             </w:rPr>
           </w:pPr>
-          <w:hyperlink w:anchor="_Toc120111061" w:history="1">
+          <w:hyperlink w:anchor="_Toc162959070" w:history="1">
             <w:r>
               <w:rPr>
                 <w:rStyle w:val="Hyperlink"/>
@@ -935,11 +1144,13 @@
             </w:r>
             <w:r>
               <w:rPr>
-                <w:rFonts w:eastAsiaTheme="minorEastAsia" w:cstheme="minorBidi"/>
+                <w:rFonts w:asciiTheme="minorHAnsi" w:eastAsiaTheme="minorEastAsia" w:hAnsiTheme="minorHAnsi" w:cstheme="minorBidi"/>
                 <w:iCs w:val="0"/>
                 <w:noProof/>
-                <w:sz w:val="22"/>
-                <w:lang w:eastAsia="en-GB"/>
+                <w:kern w:val="2"/>
+                <w:szCs w:val="24"/>
+                <w:lang w:val="en-MT" w:eastAsia="en-MT"/>
+                <w14:ligatures w14:val="standardContextual"/>
               </w:rPr>
               <w:tab/>
             </w:r>
@@ -969,7 +1180,7 @@
                 <w:noProof/>
                 <w:webHidden/>
               </w:rPr>
-              <w:instrText xml:space="preserve"> PAGEREF _Toc120111061 \h </w:instrText>
+              <w:instrText xml:space="preserve"> PAGEREF _Toc162959070 \h </w:instrText>
             </w:r>
             <w:r>
               <w:rPr>
@@ -1007,14 +1218,16 @@
               <w:tab w:val="left" w:pos="964"/>
             </w:tabs>
             <w:rPr>
-              <w:rFonts w:eastAsiaTheme="minorEastAsia" w:cstheme="minorBidi"/>
+              <w:rFonts w:asciiTheme="minorHAnsi" w:eastAsiaTheme="minorEastAsia" w:hAnsiTheme="minorHAnsi" w:cstheme="minorBidi"/>
               <w:iCs w:val="0"/>
               <w:noProof/>
-              <w:sz w:val="22"/>
-              <w:lang w:eastAsia="en-GB"/>
+              <w:kern w:val="2"/>
+              <w:szCs w:val="24"/>
+              <w:lang w:val="en-MT" w:eastAsia="en-MT"/>
+              <w14:ligatures w14:val="standardContextual"/>
             </w:rPr>
           </w:pPr>
-          <w:hyperlink w:anchor="_Toc120111062" w:history="1">
+          <w:hyperlink w:anchor="_Toc162959071" w:history="1">
             <w:r>
               <w:rPr>
                 <w:rStyle w:val="Hyperlink"/>
@@ -1024,11 +1237,13 @@
             </w:r>
             <w:r>
               <w:rPr>
-                <w:rFonts w:eastAsiaTheme="minorEastAsia" w:cstheme="minorBidi"/>
+                <w:rFonts w:asciiTheme="minorHAnsi" w:eastAsiaTheme="minorEastAsia" w:hAnsiTheme="minorHAnsi" w:cstheme="minorBidi"/>
                 <w:iCs w:val="0"/>
                 <w:noProof/>
-                <w:sz w:val="22"/>
-                <w:lang w:eastAsia="en-GB"/>
+                <w:kern w:val="2"/>
+                <w:szCs w:val="24"/>
+                <w:lang w:val="en-MT" w:eastAsia="en-MT"/>
+                <w14:ligatures w14:val="standardContextual"/>
               </w:rPr>
               <w:tab/>
             </w:r>
@@ -1058,7 +1273,7 @@
                 <w:noProof/>
                 <w:webHidden/>
               </w:rPr>
-              <w:instrText xml:space="preserve"> PAGEREF _Toc120111062 \h </w:instrText>
+              <w:instrText xml:space="preserve"> PAGEREF _Toc162959071 \h </w:instrText>
             </w:r>
             <w:r>
               <w:rPr>
@@ -1096,14 +1311,16 @@
               <w:tab w:val="left" w:pos="964"/>
             </w:tabs>
             <w:rPr>
-              <w:rFonts w:eastAsiaTheme="minorEastAsia" w:cstheme="minorBidi"/>
+              <w:rFonts w:asciiTheme="minorHAnsi" w:eastAsiaTheme="minorEastAsia" w:hAnsiTheme="minorHAnsi" w:cstheme="minorBidi"/>
               <w:iCs w:val="0"/>
               <w:noProof/>
-              <w:sz w:val="22"/>
-              <w:lang w:eastAsia="en-GB"/>
+              <w:kern w:val="2"/>
+              <w:szCs w:val="24"/>
+              <w:lang w:val="en-MT" w:eastAsia="en-MT"/>
+              <w14:ligatures w14:val="standardContextual"/>
             </w:rPr>
           </w:pPr>
-          <w:hyperlink w:anchor="_Toc120111063" w:history="1">
+          <w:hyperlink w:anchor="_Toc162959072" w:history="1">
             <w:r>
               <w:rPr>
                 <w:rStyle w:val="Hyperlink"/>
@@ -1113,11 +1330,13 @@
             </w:r>
             <w:r>
               <w:rPr>
-                <w:rFonts w:eastAsiaTheme="minorEastAsia" w:cstheme="minorBidi"/>
+                <w:rFonts w:asciiTheme="minorHAnsi" w:eastAsiaTheme="minorEastAsia" w:hAnsiTheme="minorHAnsi" w:cstheme="minorBidi"/>
                 <w:iCs w:val="0"/>
                 <w:noProof/>
-                <w:sz w:val="22"/>
-                <w:lang w:eastAsia="en-GB"/>
+                <w:kern w:val="2"/>
+                <w:szCs w:val="24"/>
+                <w:lang w:val="en-MT" w:eastAsia="en-MT"/>
+                <w14:ligatures w14:val="standardContextual"/>
               </w:rPr>
               <w:tab/>
             </w:r>
@@ -1147,7 +1366,7 @@
                 <w:noProof/>
                 <w:webHidden/>
               </w:rPr>
-              <w:instrText xml:space="preserve"> PAGEREF _Toc120111063 \h </w:instrText>
+              <w:instrText xml:space="preserve"> PAGEREF _Toc162959072 \h </w:instrText>
             </w:r>
             <w:r>
               <w:rPr>
@@ -1185,14 +1404,16 @@
               <w:tab w:val="left" w:pos="964"/>
             </w:tabs>
             <w:rPr>
-              <w:rFonts w:eastAsiaTheme="minorEastAsia" w:cstheme="minorBidi"/>
+              <w:rFonts w:asciiTheme="minorHAnsi" w:eastAsiaTheme="minorEastAsia" w:hAnsiTheme="minorHAnsi" w:cstheme="minorBidi"/>
               <w:iCs w:val="0"/>
               <w:noProof/>
-              <w:sz w:val="22"/>
-              <w:lang w:eastAsia="en-GB"/>
+              <w:kern w:val="2"/>
+              <w:szCs w:val="24"/>
+              <w:lang w:val="en-MT" w:eastAsia="en-MT"/>
+              <w14:ligatures w14:val="standardContextual"/>
             </w:rPr>
           </w:pPr>
-          <w:hyperlink w:anchor="_Toc120111064" w:history="1">
+          <w:hyperlink w:anchor="_Toc162959073" w:history="1">
             <w:r>
               <w:rPr>
                 <w:rStyle w:val="Hyperlink"/>
@@ -1202,11 +1423,13 @@
             </w:r>
             <w:r>
               <w:rPr>
-                <w:rFonts w:eastAsiaTheme="minorEastAsia" w:cstheme="minorBidi"/>
+                <w:rFonts w:asciiTheme="minorHAnsi" w:eastAsiaTheme="minorEastAsia" w:hAnsiTheme="minorHAnsi" w:cstheme="minorBidi"/>
                 <w:iCs w:val="0"/>
                 <w:noProof/>
-                <w:sz w:val="22"/>
-                <w:lang w:eastAsia="en-GB"/>
+                <w:kern w:val="2"/>
+                <w:szCs w:val="24"/>
+                <w:lang w:val="en-MT" w:eastAsia="en-MT"/>
+                <w14:ligatures w14:val="standardContextual"/>
               </w:rPr>
               <w:tab/>
             </w:r>
@@ -1236,7 +1459,7 @@
                 <w:noProof/>
                 <w:webHidden/>
               </w:rPr>
-              <w:instrText xml:space="preserve"> PAGEREF _Toc120111064 \h </w:instrText>
+              <w:instrText xml:space="preserve"> PAGEREF _Toc162959073 \h </w:instrText>
             </w:r>
             <w:r>
               <w:rPr>
@@ -1274,14 +1497,16 @@
               <w:tab w:val="left" w:pos="964"/>
             </w:tabs>
             <w:rPr>
-              <w:rFonts w:eastAsiaTheme="minorEastAsia" w:cstheme="minorBidi"/>
+              <w:rFonts w:asciiTheme="minorHAnsi" w:eastAsiaTheme="minorEastAsia" w:hAnsiTheme="minorHAnsi" w:cstheme="minorBidi"/>
               <w:iCs w:val="0"/>
               <w:noProof/>
-              <w:sz w:val="22"/>
-              <w:lang w:eastAsia="en-GB"/>
+              <w:kern w:val="2"/>
+              <w:szCs w:val="24"/>
+              <w:lang w:val="en-MT" w:eastAsia="en-MT"/>
+              <w14:ligatures w14:val="standardContextual"/>
             </w:rPr>
           </w:pPr>
-          <w:hyperlink w:anchor="_Toc120111065" w:history="1">
+          <w:hyperlink w:anchor="_Toc162959074" w:history="1">
             <w:r>
               <w:rPr>
                 <w:rStyle w:val="Hyperlink"/>
@@ -1291,11 +1516,13 @@
             </w:r>
             <w:r>
               <w:rPr>
-                <w:rFonts w:eastAsiaTheme="minorEastAsia" w:cstheme="minorBidi"/>
+                <w:rFonts w:asciiTheme="minorHAnsi" w:eastAsiaTheme="minorEastAsia" w:hAnsiTheme="minorHAnsi" w:cstheme="minorBidi"/>
                 <w:iCs w:val="0"/>
                 <w:noProof/>
-                <w:sz w:val="22"/>
-                <w:lang w:eastAsia="en-GB"/>
+                <w:kern w:val="2"/>
+                <w:szCs w:val="24"/>
+                <w:lang w:val="en-MT" w:eastAsia="en-MT"/>
+                <w14:ligatures w14:val="standardContextual"/>
               </w:rPr>
               <w:tab/>
             </w:r>
@@ -1325,7 +1552,7 @@
                 <w:noProof/>
                 <w:webHidden/>
               </w:rPr>
-              <w:instrText xml:space="preserve"> PAGEREF _Toc120111065 \h </w:instrText>
+              <w:instrText xml:space="preserve"> PAGEREF _Toc162959074 \h </w:instrText>
             </w:r>
             <w:r>
               <w:rPr>
@@ -1363,15 +1590,16 @@
               <w:tab w:val="left" w:pos="1135"/>
             </w:tabs>
             <w:rPr>
-              <w:rFonts w:eastAsiaTheme="minorEastAsia" w:cstheme="minorBidi"/>
+              <w:rFonts w:asciiTheme="minorHAnsi" w:eastAsiaTheme="minorEastAsia" w:hAnsiTheme="minorHAnsi" w:cstheme="minorBidi"/>
               <w:iCs w:val="0"/>
               <w:noProof/>
-              <w:sz w:val="22"/>
-              <w:szCs w:val="22"/>
-              <w:lang w:eastAsia="en-GB"/>
+              <w:kern w:val="2"/>
+              <w:szCs w:val="24"/>
+              <w:lang w:val="en-MT" w:eastAsia="en-MT"/>
+              <w14:ligatures w14:val="standardContextual"/>
             </w:rPr>
           </w:pPr>
-          <w:hyperlink w:anchor="_Toc120111066" w:history="1">
+          <w:hyperlink w:anchor="_Toc162959075" w:history="1">
             <w:r>
               <w:rPr>
                 <w:rStyle w:val="Hyperlink"/>
@@ -1381,12 +1609,13 @@
             </w:r>
             <w:r>
               <w:rPr>
-                <w:rFonts w:eastAsiaTheme="minorEastAsia" w:cstheme="minorBidi"/>
+                <w:rFonts w:asciiTheme="minorHAnsi" w:eastAsiaTheme="minorEastAsia" w:hAnsiTheme="minorHAnsi" w:cstheme="minorBidi"/>
                 <w:iCs w:val="0"/>
                 <w:noProof/>
-                <w:sz w:val="22"/>
-                <w:szCs w:val="22"/>
-                <w:lang w:eastAsia="en-GB"/>
+                <w:kern w:val="2"/>
+                <w:szCs w:val="24"/>
+                <w:lang w:val="en-MT" w:eastAsia="en-MT"/>
+                <w14:ligatures w14:val="standardContextual"/>
               </w:rPr>
               <w:tab/>
             </w:r>
@@ -1416,7 +1645,7 @@
                 <w:noProof/>
                 <w:webHidden/>
               </w:rPr>
-              <w:instrText xml:space="preserve"> PAGEREF _Toc120111066 \h </w:instrText>
+              <w:instrText xml:space="preserve"> PAGEREF _Toc162959075 \h </w:instrText>
             </w:r>
             <w:r>
               <w:rPr>
@@ -1451,19 +1680,20 @@
           <w:pPr>
             <w:pStyle w:val="TOC4"/>
             <w:tabs>
-              <w:tab w:val="left" w:pos="1200"/>
+              <w:tab w:val="left" w:pos="1440"/>
             </w:tabs>
             <w:rPr>
-              <w:rFonts w:eastAsiaTheme="minorEastAsia" w:cstheme="minorBidi"/>
+              <w:rFonts w:asciiTheme="minorHAnsi" w:eastAsiaTheme="minorEastAsia" w:hAnsiTheme="minorHAnsi" w:cstheme="minorBidi"/>
               <w:bCs w:val="0"/>
               <w:iCs w:val="0"/>
               <w:noProof/>
-              <w:sz w:val="22"/>
-              <w:szCs w:val="22"/>
-              <w:lang w:eastAsia="en-GB"/>
+              <w:kern w:val="2"/>
+              <w:szCs w:val="24"/>
+              <w:lang w:val="en-MT" w:eastAsia="en-MT"/>
+              <w14:ligatures w14:val="standardContextual"/>
             </w:rPr>
           </w:pPr>
-          <w:hyperlink w:anchor="_Toc120111067" w:history="1">
+          <w:hyperlink w:anchor="_Toc162959076" w:history="1">
             <w:r>
               <w:rPr>
                 <w:rStyle w:val="Hyperlink"/>
@@ -1473,13 +1703,14 @@
             </w:r>
             <w:r>
               <w:rPr>
-                <w:rFonts w:eastAsiaTheme="minorEastAsia" w:cstheme="minorBidi"/>
+                <w:rFonts w:asciiTheme="minorHAnsi" w:eastAsiaTheme="minorEastAsia" w:hAnsiTheme="minorHAnsi" w:cstheme="minorBidi"/>
                 <w:bCs w:val="0"/>
                 <w:iCs w:val="0"/>
                 <w:noProof/>
-                <w:sz w:val="22"/>
-                <w:szCs w:val="22"/>
-                <w:lang w:eastAsia="en-GB"/>
+                <w:kern w:val="2"/>
+                <w:szCs w:val="24"/>
+                <w:lang w:val="en-MT" w:eastAsia="en-MT"/>
+                <w14:ligatures w14:val="standardContextual"/>
               </w:rPr>
               <w:tab/>
             </w:r>
@@ -1509,7 +1740,7 @@
                 <w:noProof/>
                 <w:webHidden/>
               </w:rPr>
-              <w:instrText xml:space="preserve"> PAGEREF _Toc120111067 \h </w:instrText>
+              <w:instrText xml:space="preserve"> PAGEREF _Toc162959076 \h </w:instrText>
             </w:r>
             <w:r>
               <w:rPr>
@@ -1547,14 +1778,16 @@
               <w:tab w:val="left" w:pos="964"/>
             </w:tabs>
             <w:rPr>
-              <w:rFonts w:eastAsiaTheme="minorEastAsia" w:cstheme="minorBidi"/>
+              <w:rFonts w:asciiTheme="minorHAnsi" w:eastAsiaTheme="minorEastAsia" w:hAnsiTheme="minorHAnsi" w:cstheme="minorBidi"/>
               <w:iCs w:val="0"/>
               <w:noProof/>
-              <w:sz w:val="22"/>
-              <w:lang w:eastAsia="en-GB"/>
+              <w:kern w:val="2"/>
+              <w:szCs w:val="24"/>
+              <w:lang w:val="en-MT" w:eastAsia="en-MT"/>
+              <w14:ligatures w14:val="standardContextual"/>
             </w:rPr>
           </w:pPr>
-          <w:hyperlink w:anchor="_Toc120111068" w:history="1">
+          <w:hyperlink w:anchor="_Toc162959077" w:history="1">
             <w:r>
               <w:rPr>
                 <w:rStyle w:val="Hyperlink"/>
@@ -1564,11 +1797,13 @@
             </w:r>
             <w:r>
               <w:rPr>
-                <w:rFonts w:eastAsiaTheme="minorEastAsia" w:cstheme="minorBidi"/>
+                <w:rFonts w:asciiTheme="minorHAnsi" w:eastAsiaTheme="minorEastAsia" w:hAnsiTheme="minorHAnsi" w:cstheme="minorBidi"/>
                 <w:iCs w:val="0"/>
                 <w:noProof/>
-                <w:sz w:val="22"/>
-                <w:lang w:eastAsia="en-GB"/>
+                <w:kern w:val="2"/>
+                <w:szCs w:val="24"/>
+                <w:lang w:val="en-MT" w:eastAsia="en-MT"/>
+                <w14:ligatures w14:val="standardContextual"/>
               </w:rPr>
               <w:tab/>
             </w:r>
@@ -1598,7 +1833,7 @@
                 <w:noProof/>
                 <w:webHidden/>
               </w:rPr>
-              <w:instrText xml:space="preserve"> PAGEREF _Toc120111068 \h </w:instrText>
+              <w:instrText xml:space="preserve"> PAGEREF _Toc162959077 \h </w:instrText>
             </w:r>
             <w:r>
               <w:rPr>
@@ -1636,14 +1871,16 @@
               <w:tab w:val="left" w:pos="964"/>
             </w:tabs>
             <w:rPr>
-              <w:rFonts w:eastAsiaTheme="minorEastAsia" w:cstheme="minorBidi"/>
+              <w:rFonts w:asciiTheme="minorHAnsi" w:eastAsiaTheme="minorEastAsia" w:hAnsiTheme="minorHAnsi" w:cstheme="minorBidi"/>
               <w:iCs w:val="0"/>
               <w:noProof/>
-              <w:sz w:val="22"/>
-              <w:lang w:eastAsia="en-GB"/>
+              <w:kern w:val="2"/>
+              <w:szCs w:val="24"/>
+              <w:lang w:val="en-MT" w:eastAsia="en-MT"/>
+              <w14:ligatures w14:val="standardContextual"/>
             </w:rPr>
           </w:pPr>
-          <w:hyperlink w:anchor="_Toc120111069" w:history="1">
+          <w:hyperlink w:anchor="_Toc162959078" w:history="1">
             <w:r>
               <w:rPr>
                 <w:rStyle w:val="Hyperlink"/>
@@ -1653,11 +1890,13 @@
             </w:r>
             <w:r>
               <w:rPr>
-                <w:rFonts w:eastAsiaTheme="minorEastAsia" w:cstheme="minorBidi"/>
+                <w:rFonts w:asciiTheme="minorHAnsi" w:eastAsiaTheme="minorEastAsia" w:hAnsiTheme="minorHAnsi" w:cstheme="minorBidi"/>
                 <w:iCs w:val="0"/>
                 <w:noProof/>
-                <w:sz w:val="22"/>
-                <w:lang w:eastAsia="en-GB"/>
+                <w:kern w:val="2"/>
+                <w:szCs w:val="24"/>
+                <w:lang w:val="en-MT" w:eastAsia="en-MT"/>
+                <w14:ligatures w14:val="standardContextual"/>
               </w:rPr>
               <w:tab/>
             </w:r>
@@ -1695,7 +1934,7 @@
                 <w:noProof/>
                 <w:webHidden/>
               </w:rPr>
-              <w:instrText xml:space="preserve"> PAGEREF _Toc120111069 \h </w:instrText>
+              <w:instrText xml:space="preserve"> PAGEREF _Toc162959078 \h </w:instrText>
             </w:r>
             <w:r>
               <w:rPr>
@@ -1733,14 +1972,16 @@
               <w:tab w:val="left" w:pos="964"/>
             </w:tabs>
             <w:rPr>
-              <w:rFonts w:eastAsiaTheme="minorEastAsia" w:cstheme="minorBidi"/>
+              <w:rFonts w:asciiTheme="minorHAnsi" w:eastAsiaTheme="minorEastAsia" w:hAnsiTheme="minorHAnsi" w:cstheme="minorBidi"/>
               <w:iCs w:val="0"/>
               <w:noProof/>
-              <w:sz w:val="22"/>
-              <w:lang w:eastAsia="en-GB"/>
+              <w:kern w:val="2"/>
+              <w:szCs w:val="24"/>
+              <w:lang w:val="en-MT" w:eastAsia="en-MT"/>
+              <w14:ligatures w14:val="standardContextual"/>
             </w:rPr>
           </w:pPr>
-          <w:hyperlink w:anchor="_Toc120111070" w:history="1">
+          <w:hyperlink w:anchor="_Toc162959079" w:history="1">
             <w:r>
               <w:rPr>
                 <w:rStyle w:val="Hyperlink"/>
@@ -1750,11 +1991,13 @@
             </w:r>
             <w:r>
               <w:rPr>
-                <w:rFonts w:eastAsiaTheme="minorEastAsia" w:cstheme="minorBidi"/>
+                <w:rFonts w:asciiTheme="minorHAnsi" w:eastAsiaTheme="minorEastAsia" w:hAnsiTheme="minorHAnsi" w:cstheme="minorBidi"/>
                 <w:iCs w:val="0"/>
                 <w:noProof/>
-                <w:sz w:val="22"/>
-                <w:lang w:eastAsia="en-GB"/>
+                <w:kern w:val="2"/>
+                <w:szCs w:val="24"/>
+                <w:lang w:val="en-MT" w:eastAsia="en-MT"/>
+                <w14:ligatures w14:val="standardContextual"/>
               </w:rPr>
               <w:tab/>
             </w:r>
@@ -1784,7 +2027,7 @@
                 <w:noProof/>
                 <w:webHidden/>
               </w:rPr>
-              <w:instrText xml:space="preserve"> PAGEREF _Toc120111070 \h </w:instrText>
+              <w:instrText xml:space="preserve"> PAGEREF _Toc162959079 \h </w:instrText>
             </w:r>
             <w:r>
               <w:rPr>
@@ -1822,14 +2065,16 @@
               <w:tab w:val="left" w:pos="964"/>
             </w:tabs>
             <w:rPr>
-              <w:rFonts w:eastAsiaTheme="minorEastAsia" w:cstheme="minorBidi"/>
+              <w:rFonts w:asciiTheme="minorHAnsi" w:eastAsiaTheme="minorEastAsia" w:hAnsiTheme="minorHAnsi" w:cstheme="minorBidi"/>
               <w:iCs w:val="0"/>
               <w:noProof/>
-              <w:sz w:val="22"/>
-              <w:lang w:eastAsia="en-GB"/>
+              <w:kern w:val="2"/>
+              <w:szCs w:val="24"/>
+              <w:lang w:val="en-MT" w:eastAsia="en-MT"/>
+              <w14:ligatures w14:val="standardContextual"/>
             </w:rPr>
           </w:pPr>
-          <w:hyperlink w:anchor="_Toc120111071" w:history="1">
+          <w:hyperlink w:anchor="_Toc162959080" w:history="1">
             <w:r>
               <w:rPr>
                 <w:rStyle w:val="Hyperlink"/>
@@ -1839,11 +2084,13 @@
             </w:r>
             <w:r>
               <w:rPr>
-                <w:rFonts w:eastAsiaTheme="minorEastAsia" w:cstheme="minorBidi"/>
+                <w:rFonts w:asciiTheme="minorHAnsi" w:eastAsiaTheme="minorEastAsia" w:hAnsiTheme="minorHAnsi" w:cstheme="minorBidi"/>
                 <w:iCs w:val="0"/>
                 <w:noProof/>
-                <w:sz w:val="22"/>
-                <w:lang w:eastAsia="en-GB"/>
+                <w:kern w:val="2"/>
+                <w:szCs w:val="24"/>
+                <w:lang w:val="en-MT" w:eastAsia="en-MT"/>
+                <w14:ligatures w14:val="standardContextual"/>
               </w:rPr>
               <w:tab/>
             </w:r>
@@ -1852,6 +2099,99 @@
                 <w:rStyle w:val="Hyperlink"/>
                 <w:noProof/>
               </w:rPr>
+              <w:t>Appendices</w:t>
+            </w:r>
+            <w:r>
+              <w:rPr>
+                <w:noProof/>
+                <w:webHidden/>
+              </w:rPr>
+              <w:tab/>
+            </w:r>
+            <w:r>
+              <w:rPr>
+                <w:noProof/>
+                <w:webHidden/>
+              </w:rPr>
+              <w:fldChar w:fldCharType="begin"/>
+            </w:r>
+            <w:r>
+              <w:rPr>
+                <w:noProof/>
+                <w:webHidden/>
+              </w:rPr>
+              <w:instrText xml:space="preserve"> PAGEREF _Toc162959080 \h </w:instrText>
+            </w:r>
+            <w:r>
+              <w:rPr>
+                <w:noProof/>
+                <w:webHidden/>
+              </w:rPr>
+            </w:r>
+            <w:r>
+              <w:rPr>
+                <w:noProof/>
+                <w:webHidden/>
+              </w:rPr>
+              <w:fldChar w:fldCharType="separate"/>
+            </w:r>
+            <w:r>
+              <w:rPr>
+                <w:noProof/>
+                <w:webHidden/>
+              </w:rPr>
+              <w:t>10</w:t>
+            </w:r>
+            <w:r>
+              <w:rPr>
+                <w:noProof/>
+                <w:webHidden/>
+              </w:rPr>
+              <w:fldChar w:fldCharType="end"/>
+            </w:r>
+          </w:hyperlink>
+        </w:p>
+        <w:p>
+          <w:pPr>
+            <w:pStyle w:val="TOC2"/>
+            <w:tabs>
+              <w:tab w:val="left" w:pos="1135"/>
+            </w:tabs>
+            <w:rPr>
+              <w:rFonts w:asciiTheme="minorHAnsi" w:eastAsiaTheme="minorEastAsia" w:hAnsiTheme="minorHAnsi" w:cstheme="minorBidi"/>
+              <w:iCs w:val="0"/>
+              <w:noProof/>
+              <w:kern w:val="2"/>
+              <w:szCs w:val="24"/>
+              <w:lang w:val="en-MT" w:eastAsia="en-MT"/>
+              <w14:ligatures w14:val="standardContextual"/>
+            </w:rPr>
+          </w:pPr>
+          <w:hyperlink w:anchor="_Toc162959081" w:history="1">
+            <w:r>
+              <w:rPr>
+                <w:rStyle w:val="Hyperlink"/>
+                <w:noProof/>
+              </w:rPr>
+              <w:t>1.10</w:t>
+            </w:r>
+            <w:r>
+              <w:rPr>
+                <w:rFonts w:asciiTheme="minorHAnsi" w:eastAsiaTheme="minorEastAsia" w:hAnsiTheme="minorHAnsi" w:cstheme="minorBidi"/>
+                <w:iCs w:val="0"/>
+                <w:noProof/>
+                <w:kern w:val="2"/>
+                <w:szCs w:val="24"/>
+                <w:lang w:val="en-MT" w:eastAsia="en-MT"/>
+                <w14:ligatures w14:val="standardContextual"/>
+              </w:rPr>
+              <w:tab/>
+            </w:r>
+            <w:r>
+              <w:rPr>
+                <w:rStyle w:val="Hyperlink"/>
+                <w:noProof/>
+              </w:rPr>
               <w:t>How to Write the Introduction</w:t>
             </w:r>
             <w:r>
@@ -1873,7 +2213,7 @@
                 <w:noProof/>
                 <w:webHidden/>
               </w:rPr>
-              <w:instrText xml:space="preserve"> PAGEREF _Toc120111071 \h </w:instrText>
+              <w:instrText xml:space="preserve"> PAGEREF _Toc162959081 \h </w:instrText>
             </w:r>
             <w:r>
               <w:rPr>
@@ -1908,17 +2248,17 @@
           <w:pPr>
             <w:pStyle w:val="TOC1"/>
             <w:rPr>
-              <w:rFonts w:eastAsiaTheme="minorEastAsia" w:cstheme="minorBidi"/>
+              <w:rFonts w:asciiTheme="minorHAnsi" w:eastAsiaTheme="minorEastAsia" w:hAnsiTheme="minorHAnsi" w:cstheme="minorBidi"/>
               <w:b w:val="0"/>
               <w:bCs w:val="0"/>
               <w:iCs w:val="0"/>
               <w:noProof/>
-              <w:sz w:val="22"/>
-              <w:szCs w:val="22"/>
-              <w:lang w:eastAsia="en-GB"/>
+              <w:kern w:val="2"/>
+              <w:lang w:val="en-MT" w:eastAsia="en-MT"/>
+              <w14:ligatures w14:val="standardContextual"/>
             </w:rPr>
           </w:pPr>
-          <w:hyperlink w:anchor="_Toc120111072" w:history="1">
+          <w:hyperlink w:anchor="_Toc162959082" w:history="1">
             <w:r>
               <w:rPr>
                 <w:rStyle w:val="Hyperlink"/>
@@ -1928,14 +2268,14 @@
             </w:r>
             <w:r>
               <w:rPr>
-                <w:rFonts w:eastAsiaTheme="minorEastAsia" w:cstheme="minorBidi"/>
+                <w:rFonts w:asciiTheme="minorHAnsi" w:eastAsiaTheme="minorEastAsia" w:hAnsiTheme="minorHAnsi" w:cstheme="minorBidi"/>
                 <w:b w:val="0"/>
                 <w:bCs w:val="0"/>
                 <w:iCs w:val="0"/>
                 <w:noProof/>
-                <w:sz w:val="22"/>
-                <w:szCs w:val="22"/>
-                <w:lang w:eastAsia="en-GB"/>
+                <w:kern w:val="2"/>
+                <w:lang w:val="en-MT" w:eastAsia="en-MT"/>
+                <w14:ligatures w14:val="standardContextual"/>
               </w:rPr>
               <w:tab/>
             </w:r>
@@ -1965,7 +2305,7 @@
                 <w:noProof/>
                 <w:webHidden/>
               </w:rPr>
-              <w:instrText xml:space="preserve"> PAGEREF _Toc120111072 \h </w:instrText>
+              <w:instrText xml:space="preserve"> PAGEREF _Toc162959082 \h </w:instrText>
             </w:r>
             <w:r>
               <w:rPr>
@@ -2003,14 +2343,16 @@
               <w:tab w:val="left" w:pos="964"/>
             </w:tabs>
             <w:rPr>
-              <w:rFonts w:eastAsiaTheme="minorEastAsia" w:cstheme="minorBidi"/>
+              <w:rFonts w:asciiTheme="minorHAnsi" w:eastAsiaTheme="minorEastAsia" w:hAnsiTheme="minorHAnsi" w:cstheme="minorBidi"/>
               <w:iCs w:val="0"/>
               <w:noProof/>
-              <w:sz w:val="22"/>
-              <w:lang w:eastAsia="en-GB"/>
+              <w:kern w:val="2"/>
+              <w:szCs w:val="24"/>
+              <w:lang w:val="en-MT" w:eastAsia="en-MT"/>
+              <w14:ligatures w14:val="standardContextual"/>
             </w:rPr>
           </w:pPr>
-          <w:hyperlink w:anchor="_Toc120111073" w:history="1">
+          <w:hyperlink w:anchor="_Toc162959083" w:history="1">
             <w:r>
               <w:rPr>
                 <w:rStyle w:val="Hyperlink"/>
@@ -2020,11 +2362,13 @@
             </w:r>
             <w:r>
               <w:rPr>
-                <w:rFonts w:eastAsiaTheme="minorEastAsia" w:cstheme="minorBidi"/>
+                <w:rFonts w:asciiTheme="minorHAnsi" w:eastAsiaTheme="minorEastAsia" w:hAnsiTheme="minorHAnsi" w:cstheme="minorBidi"/>
                 <w:iCs w:val="0"/>
                 <w:noProof/>
-                <w:sz w:val="22"/>
-                <w:lang w:eastAsia="en-GB"/>
+                <w:kern w:val="2"/>
+                <w:szCs w:val="24"/>
+                <w:lang w:val="en-MT" w:eastAsia="en-MT"/>
+                <w14:ligatures w14:val="standardContextual"/>
               </w:rPr>
               <w:tab/>
             </w:r>
@@ -2054,7 +2398,7 @@
                 <w:noProof/>
                 <w:webHidden/>
               </w:rPr>
-              <w:instrText xml:space="preserve"> PAGEREF _Toc120111073 \h </w:instrText>
+              <w:instrText xml:space="preserve"> PAGEREF _Toc162959083 \h </w:instrText>
             </w:r>
             <w:r>
               <w:rPr>
@@ -2092,15 +2436,16 @@
               <w:tab w:val="left" w:pos="1135"/>
             </w:tabs>
             <w:rPr>
-              <w:rFonts w:eastAsiaTheme="minorEastAsia" w:cstheme="minorBidi"/>
+              <w:rFonts w:asciiTheme="minorHAnsi" w:eastAsiaTheme="minorEastAsia" w:hAnsiTheme="minorHAnsi" w:cstheme="minorBidi"/>
               <w:iCs w:val="0"/>
               <w:noProof/>
-              <w:sz w:val="22"/>
-              <w:szCs w:val="22"/>
-              <w:lang w:eastAsia="en-GB"/>
+              <w:kern w:val="2"/>
+              <w:szCs w:val="24"/>
+              <w:lang w:val="en-MT" w:eastAsia="en-MT"/>
+              <w14:ligatures w14:val="standardContextual"/>
             </w:rPr>
           </w:pPr>
-          <w:hyperlink w:anchor="_Toc120111074" w:history="1">
+          <w:hyperlink w:anchor="_Toc162959084" w:history="1">
             <w:r>
               <w:rPr>
                 <w:rStyle w:val="Hyperlink"/>
@@ -2110,12 +2455,13 @@
             </w:r>
             <w:r>
               <w:rPr>
-                <w:rFonts w:eastAsiaTheme="minorEastAsia" w:cstheme="minorBidi"/>
+                <w:rFonts w:asciiTheme="minorHAnsi" w:eastAsiaTheme="minorEastAsia" w:hAnsiTheme="minorHAnsi" w:cstheme="minorBidi"/>
                 <w:iCs w:val="0"/>
                 <w:noProof/>
-                <w:sz w:val="22"/>
-                <w:szCs w:val="22"/>
-                <w:lang w:eastAsia="en-GB"/>
+                <w:kern w:val="2"/>
+                <w:szCs w:val="24"/>
+                <w:lang w:val="en-MT" w:eastAsia="en-MT"/>
+                <w14:ligatures w14:val="standardContextual"/>
               </w:rPr>
               <w:tab/>
             </w:r>
@@ -2146,7 +2492,7 @@
                 <w:noProof/>
                 <w:webHidden/>
               </w:rPr>
-              <w:instrText xml:space="preserve"> PAGEREF _Toc120111074 \h </w:instrText>
+              <w:instrText xml:space="preserve"> PAGEREF _Toc162959084 \h </w:instrText>
             </w:r>
             <w:r>
               <w:rPr>
@@ -2184,15 +2530,16 @@
               <w:tab w:val="left" w:pos="1135"/>
             </w:tabs>
             <w:rPr>
-              <w:rFonts w:eastAsiaTheme="minorEastAsia" w:cstheme="minorBidi"/>
+              <w:rFonts w:asciiTheme="minorHAnsi" w:eastAsiaTheme="minorEastAsia" w:hAnsiTheme="minorHAnsi" w:cstheme="minorBidi"/>
               <w:iCs w:val="0"/>
               <w:noProof/>
-              <w:sz w:val="22"/>
-              <w:szCs w:val="22"/>
-              <w:lang w:eastAsia="en-GB"/>
+              <w:kern w:val="2"/>
+              <w:szCs w:val="24"/>
+              <w:lang w:val="en-MT" w:eastAsia="en-MT"/>
+              <w14:ligatures w14:val="standardContextual"/>
             </w:rPr>
           </w:pPr>
-          <w:hyperlink w:anchor="_Toc120111075" w:history="1">
+          <w:hyperlink w:anchor="_Toc162959085" w:history="1">
             <w:r>
               <w:rPr>
                 <w:rStyle w:val="Hyperlink"/>
@@ -2202,12 +2549,13 @@
             </w:r>
             <w:r>
               <w:rPr>
-                <w:rFonts w:eastAsiaTheme="minorEastAsia" w:cstheme="minorBidi"/>
+                <w:rFonts w:asciiTheme="minorHAnsi" w:eastAsiaTheme="minorEastAsia" w:hAnsiTheme="minorHAnsi" w:cstheme="minorBidi"/>
                 <w:iCs w:val="0"/>
                 <w:noProof/>
-                <w:sz w:val="22"/>
-                <w:szCs w:val="22"/>
-                <w:lang w:eastAsia="en-GB"/>
+                <w:kern w:val="2"/>
+                <w:szCs w:val="24"/>
+                <w:lang w:val="en-MT" w:eastAsia="en-MT"/>
+                <w14:ligatures w14:val="standardContextual"/>
               </w:rPr>
               <w:tab/>
             </w:r>
@@ -2237,7 +2585,7 @@
                 <w:noProof/>
                 <w:webHidden/>
               </w:rPr>
-              <w:instrText xml:space="preserve"> PAGEREF _Toc120111075 \h </w:instrText>
+              <w:instrText xml:space="preserve"> PAGEREF _Toc162959085 \h </w:instrText>
             </w:r>
             <w:r>
               <w:rPr>
@@ -2275,15 +2623,16 @@
               <w:tab w:val="left" w:pos="1135"/>
             </w:tabs>
             <w:rPr>
-              <w:rFonts w:eastAsiaTheme="minorEastAsia" w:cstheme="minorBidi"/>
+              <w:rFonts w:asciiTheme="minorHAnsi" w:eastAsiaTheme="minorEastAsia" w:hAnsiTheme="minorHAnsi" w:cstheme="minorBidi"/>
               <w:iCs w:val="0"/>
               <w:noProof/>
-              <w:sz w:val="22"/>
-              <w:szCs w:val="22"/>
-              <w:lang w:eastAsia="en-GB"/>
+              <w:kern w:val="2"/>
+              <w:szCs w:val="24"/>
+              <w:lang w:val="en-MT" w:eastAsia="en-MT"/>
+              <w14:ligatures w14:val="standardContextual"/>
             </w:rPr>
           </w:pPr>
-          <w:hyperlink w:anchor="_Toc120111076" w:history="1">
+          <w:hyperlink w:anchor="_Toc162959086" w:history="1">
             <w:r>
               <w:rPr>
                 <w:rStyle w:val="Hyperlink"/>
@@ -2293,12 +2642,13 @@
             </w:r>
             <w:r>
               <w:rPr>
-                <w:rFonts w:eastAsiaTheme="minorEastAsia" w:cstheme="minorBidi"/>
+                <w:rFonts w:asciiTheme="minorHAnsi" w:eastAsiaTheme="minorEastAsia" w:hAnsiTheme="minorHAnsi" w:cstheme="minorBidi"/>
                 <w:iCs w:val="0"/>
                 <w:noProof/>
-                <w:sz w:val="22"/>
-                <w:szCs w:val="22"/>
-                <w:lang w:eastAsia="en-GB"/>
+                <w:kern w:val="2"/>
+                <w:szCs w:val="24"/>
+                <w:lang w:val="en-MT" w:eastAsia="en-MT"/>
+                <w14:ligatures w14:val="standardContextual"/>
               </w:rPr>
               <w:tab/>
             </w:r>
@@ -2328,7 +2678,7 @@
                 <w:noProof/>
                 <w:webHidden/>
               </w:rPr>
-              <w:instrText xml:space="preserve"> PAGEREF _Toc120111076 \h </w:instrText>
+              <w:instrText xml:space="preserve"> PAGEREF _Toc162959086 \h </w:instrText>
             </w:r>
             <w:r>
               <w:rPr>
@@ -2366,14 +2716,16 @@
               <w:tab w:val="left" w:pos="964"/>
             </w:tabs>
             <w:rPr>
-              <w:rFonts w:eastAsiaTheme="minorEastAsia" w:cstheme="minorBidi"/>
+              <w:rFonts w:asciiTheme="minorHAnsi" w:eastAsiaTheme="minorEastAsia" w:hAnsiTheme="minorHAnsi" w:cstheme="minorBidi"/>
               <w:iCs w:val="0"/>
               <w:noProof/>
-              <w:sz w:val="22"/>
-              <w:lang w:eastAsia="en-GB"/>
+              <w:kern w:val="2"/>
+              <w:szCs w:val="24"/>
+              <w:lang w:val="en-MT" w:eastAsia="en-MT"/>
+              <w14:ligatures w14:val="standardContextual"/>
             </w:rPr>
           </w:pPr>
-          <w:hyperlink w:anchor="_Toc120111077" w:history="1">
+          <w:hyperlink w:anchor="_Toc162959087" w:history="1">
             <w:r>
               <w:rPr>
                 <w:rStyle w:val="Hyperlink"/>
@@ -2383,11 +2735,13 @@
             </w:r>
             <w:r>
               <w:rPr>
-                <w:rFonts w:eastAsiaTheme="minorEastAsia" w:cstheme="minorBidi"/>
+                <w:rFonts w:asciiTheme="minorHAnsi" w:eastAsiaTheme="minorEastAsia" w:hAnsiTheme="minorHAnsi" w:cstheme="minorBidi"/>
                 <w:iCs w:val="0"/>
                 <w:noProof/>
-                <w:sz w:val="22"/>
-                <w:lang w:eastAsia="en-GB"/>
+                <w:kern w:val="2"/>
+                <w:szCs w:val="24"/>
+                <w:lang w:val="en-MT" w:eastAsia="en-MT"/>
+                <w14:ligatures w14:val="standardContextual"/>
               </w:rPr>
               <w:tab/>
             </w:r>
@@ -2417,7 +2771,7 @@
                 <w:noProof/>
                 <w:webHidden/>
               </w:rPr>
-              <w:instrText xml:space="preserve"> PAGEREF _Toc120111077 \h </w:instrText>
+              <w:instrText xml:space="preserve"> PAGEREF _Toc162959087 \h </w:instrText>
             </w:r>
             <w:r>
               <w:rPr>
@@ -2452,17 +2806,17 @@
           <w:pPr>
             <w:pStyle w:val="TOC1"/>
             <w:rPr>
-              <w:rFonts w:eastAsiaTheme="minorEastAsia" w:cstheme="minorBidi"/>
+              <w:rFonts w:asciiTheme="minorHAnsi" w:eastAsiaTheme="minorEastAsia" w:hAnsiTheme="minorHAnsi" w:cstheme="minorBidi"/>
               <w:b w:val="0"/>
               <w:bCs w:val="0"/>
               <w:iCs w:val="0"/>
               <w:noProof/>
-              <w:sz w:val="22"/>
-              <w:szCs w:val="22"/>
-              <w:lang w:eastAsia="en-GB"/>
+              <w:kern w:val="2"/>
+              <w:lang w:val="en-MT" w:eastAsia="en-MT"/>
+              <w14:ligatures w14:val="standardContextual"/>
             </w:rPr>
           </w:pPr>
-          <w:hyperlink w:anchor="_Toc120111078" w:history="1">
+          <w:hyperlink w:anchor="_Toc162959088" w:history="1">
             <w:r>
               <w:rPr>
                 <w:rStyle w:val="Hyperlink"/>
@@ -2472,14 +2826,14 @@
             </w:r>
             <w:r>
               <w:rPr>
-                <w:rFonts w:eastAsiaTheme="minorEastAsia" w:cstheme="minorBidi"/>
+                <w:rFonts w:asciiTheme="minorHAnsi" w:eastAsiaTheme="minorEastAsia" w:hAnsiTheme="minorHAnsi" w:cstheme="minorBidi"/>
                 <w:b w:val="0"/>
                 <w:bCs w:val="0"/>
                 <w:iCs w:val="0"/>
                 <w:noProof/>
-                <w:sz w:val="22"/>
-                <w:szCs w:val="22"/>
-                <w:lang w:eastAsia="en-GB"/>
+                <w:kern w:val="2"/>
+                <w:lang w:val="en-MT" w:eastAsia="en-MT"/>
+                <w14:ligatures w14:val="standardContextual"/>
               </w:rPr>
               <w:tab/>
             </w:r>
@@ -2509,7 +2863,7 @@
                 <w:noProof/>
                 <w:webHidden/>
               </w:rPr>
-              <w:instrText xml:space="preserve"> PAGEREF _Toc120111078 \h </w:instrText>
+              <w:instrText xml:space="preserve"> PAGEREF _Toc162959088 \h </w:instrText>
             </w:r>
             <w:r>
               <w:rPr>
@@ -2547,14 +2901,16 @@
               <w:tab w:val="left" w:pos="964"/>
             </w:tabs>
             <w:rPr>
-              <w:rFonts w:eastAsiaTheme="minorEastAsia" w:cstheme="minorBidi"/>
+              <w:rFonts w:asciiTheme="minorHAnsi" w:eastAsiaTheme="minorEastAsia" w:hAnsiTheme="minorHAnsi" w:cstheme="minorBidi"/>
               <w:iCs w:val="0"/>
               <w:noProof/>
-              <w:sz w:val="22"/>
-              <w:lang w:eastAsia="en-GB"/>
+              <w:kern w:val="2"/>
+              <w:szCs w:val="24"/>
+              <w:lang w:val="en-MT" w:eastAsia="en-MT"/>
+              <w14:ligatures w14:val="standardContextual"/>
             </w:rPr>
           </w:pPr>
-          <w:hyperlink w:anchor="_Toc120111079" w:history="1">
+          <w:hyperlink w:anchor="_Toc162959089" w:history="1">
             <w:r>
               <w:rPr>
                 <w:rStyle w:val="Hyperlink"/>
@@ -2564,11 +2920,13 @@
             </w:r>
             <w:r>
               <w:rPr>
-                <w:rFonts w:eastAsiaTheme="minorEastAsia" w:cstheme="minorBidi"/>
+                <w:rFonts w:asciiTheme="minorHAnsi" w:eastAsiaTheme="minorEastAsia" w:hAnsiTheme="minorHAnsi" w:cstheme="minorBidi"/>
                 <w:iCs w:val="0"/>
                 <w:noProof/>
-                <w:sz w:val="22"/>
-                <w:lang w:eastAsia="en-GB"/>
+                <w:kern w:val="2"/>
+                <w:szCs w:val="24"/>
+                <w:lang w:val="en-MT" w:eastAsia="en-MT"/>
+                <w14:ligatures w14:val="standardContextual"/>
               </w:rPr>
               <w:tab/>
             </w:r>
@@ -2598,7 +2956,7 @@
                 <w:noProof/>
                 <w:webHidden/>
               </w:rPr>
-              <w:instrText xml:space="preserve"> PAGEREF _Toc120111079 \h </w:instrText>
+              <w:instrText xml:space="preserve"> PAGEREF _Toc162959089 \h </w:instrText>
             </w:r>
             <w:r>
               <w:rPr>
@@ -2636,15 +2994,16 @@
               <w:tab w:val="left" w:pos="1135"/>
             </w:tabs>
             <w:rPr>
-              <w:rFonts w:eastAsiaTheme="minorEastAsia" w:cstheme="minorBidi"/>
+              <w:rFonts w:asciiTheme="minorHAnsi" w:eastAsiaTheme="minorEastAsia" w:hAnsiTheme="minorHAnsi" w:cstheme="minorBidi"/>
               <w:iCs w:val="0"/>
               <w:noProof/>
-              <w:sz w:val="22"/>
-              <w:szCs w:val="22"/>
-              <w:lang w:eastAsia="en-GB"/>
+              <w:kern w:val="2"/>
+              <w:szCs w:val="24"/>
+              <w:lang w:val="en-MT" w:eastAsia="en-MT"/>
+              <w14:ligatures w14:val="standardContextual"/>
             </w:rPr>
           </w:pPr>
-          <w:hyperlink w:anchor="_Toc120111080" w:history="1">
+          <w:hyperlink w:anchor="_Toc162959090" w:history="1">
             <w:r>
               <w:rPr>
                 <w:rStyle w:val="Hyperlink"/>
@@ -2654,12 +3013,13 @@
             </w:r>
             <w:r>
               <w:rPr>
-                <w:rFonts w:eastAsiaTheme="minorEastAsia" w:cstheme="minorBidi"/>
+                <w:rFonts w:asciiTheme="minorHAnsi" w:eastAsiaTheme="minorEastAsia" w:hAnsiTheme="minorHAnsi" w:cstheme="minorBidi"/>
                 <w:iCs w:val="0"/>
                 <w:noProof/>
-                <w:sz w:val="22"/>
-                <w:szCs w:val="22"/>
-                <w:lang w:eastAsia="en-GB"/>
+                <w:kern w:val="2"/>
+                <w:szCs w:val="24"/>
+                <w:lang w:val="en-MT" w:eastAsia="en-MT"/>
+                <w14:ligatures w14:val="standardContextual"/>
               </w:rPr>
               <w:tab/>
             </w:r>
@@ -2689,7 +3049,7 @@
                 <w:noProof/>
                 <w:webHidden/>
               </w:rPr>
-              <w:instrText xml:space="preserve"> PAGEREF _Toc120111080 \h </w:instrText>
+              <w:instrText xml:space="preserve"> PAGEREF _Toc162959090 \h </w:instrText>
             </w:r>
             <w:r>
               <w:rPr>
@@ -2727,15 +3087,16 @@
               <w:tab w:val="left" w:pos="1135"/>
             </w:tabs>
             <w:rPr>
-              <w:rFonts w:eastAsiaTheme="minorEastAsia" w:cstheme="minorBidi"/>
+              <w:rFonts w:asciiTheme="minorHAnsi" w:eastAsiaTheme="minorEastAsia" w:hAnsiTheme="minorHAnsi" w:cstheme="minorBidi"/>
               <w:iCs w:val="0"/>
               <w:noProof/>
-              <w:sz w:val="22"/>
-              <w:szCs w:val="22"/>
-              <w:lang w:eastAsia="en-GB"/>
+              <w:kern w:val="2"/>
+              <w:szCs w:val="24"/>
+              <w:lang w:val="en-MT" w:eastAsia="en-MT"/>
+              <w14:ligatures w14:val="standardContextual"/>
             </w:rPr>
           </w:pPr>
-          <w:hyperlink w:anchor="_Toc120111081" w:history="1">
+          <w:hyperlink w:anchor="_Toc162959091" w:history="1">
             <w:r>
               <w:rPr>
                 <w:rStyle w:val="Hyperlink"/>
@@ -2745,12 +3106,13 @@
             </w:r>
             <w:r>
               <w:rPr>
-                <w:rFonts w:eastAsiaTheme="minorEastAsia" w:cstheme="minorBidi"/>
+                <w:rFonts w:asciiTheme="minorHAnsi" w:eastAsiaTheme="minorEastAsia" w:hAnsiTheme="minorHAnsi" w:cstheme="minorBidi"/>
                 <w:iCs w:val="0"/>
                 <w:noProof/>
-                <w:sz w:val="22"/>
-                <w:szCs w:val="22"/>
-                <w:lang w:eastAsia="en-GB"/>
+                <w:kern w:val="2"/>
+                <w:szCs w:val="24"/>
+                <w:lang w:val="en-MT" w:eastAsia="en-MT"/>
+                <w14:ligatures w14:val="standardContextual"/>
               </w:rPr>
               <w:tab/>
             </w:r>
@@ -2780,7 +3142,7 @@
                 <w:noProof/>
                 <w:webHidden/>
               </w:rPr>
-              <w:instrText xml:space="preserve"> PAGEREF _Toc120111081 \h </w:instrText>
+              <w:instrText xml:space="preserve"> PAGEREF _Toc162959091 \h </w:instrText>
             </w:r>
             <w:r>
               <w:rPr>
@@ -2818,14 +3180,16 @@
               <w:tab w:val="left" w:pos="964"/>
             </w:tabs>
             <w:rPr>
-              <w:rFonts w:eastAsiaTheme="minorEastAsia" w:cstheme="minorBidi"/>
+              <w:rFonts w:asciiTheme="minorHAnsi" w:eastAsiaTheme="minorEastAsia" w:hAnsiTheme="minorHAnsi" w:cstheme="minorBidi"/>
               <w:iCs w:val="0"/>
               <w:noProof/>
-              <w:sz w:val="22"/>
-              <w:lang w:eastAsia="en-GB"/>
+              <w:kern w:val="2"/>
+              <w:szCs w:val="24"/>
+              <w:lang w:val="en-MT" w:eastAsia="en-MT"/>
+              <w14:ligatures w14:val="standardContextual"/>
             </w:rPr>
           </w:pPr>
-          <w:hyperlink w:anchor="_Toc120111082" w:history="1">
+          <w:hyperlink w:anchor="_Toc162959092" w:history="1">
             <w:r>
               <w:rPr>
                 <w:rStyle w:val="Hyperlink"/>
@@ -2835,11 +3199,13 @@
             </w:r>
             <w:r>
               <w:rPr>
-                <w:rFonts w:eastAsiaTheme="minorEastAsia" w:cstheme="minorBidi"/>
+                <w:rFonts w:asciiTheme="minorHAnsi" w:eastAsiaTheme="minorEastAsia" w:hAnsiTheme="minorHAnsi" w:cstheme="minorBidi"/>
                 <w:iCs w:val="0"/>
                 <w:noProof/>
-                <w:sz w:val="22"/>
-                <w:lang w:eastAsia="en-GB"/>
+                <w:kern w:val="2"/>
+                <w:szCs w:val="24"/>
+                <w:lang w:val="en-MT" w:eastAsia="en-MT"/>
+                <w14:ligatures w14:val="standardContextual"/>
               </w:rPr>
               <w:tab/>
             </w:r>
@@ -2869,7 +3235,7 @@
                 <w:noProof/>
                 <w:webHidden/>
               </w:rPr>
-              <w:instrText xml:space="preserve"> PAGEREF _Toc120111082 \h </w:instrText>
+              <w:instrText xml:space="preserve"> PAGEREF _Toc162959092 \h </w:instrText>
             </w:r>
             <w:r>
               <w:rPr>
@@ -2907,14 +3273,16 @@
               <w:tab w:val="left" w:pos="964"/>
             </w:tabs>
             <w:rPr>
-              <w:rFonts w:eastAsiaTheme="minorEastAsia" w:cstheme="minorBidi"/>
+              <w:rFonts w:asciiTheme="minorHAnsi" w:eastAsiaTheme="minorEastAsia" w:hAnsiTheme="minorHAnsi" w:cstheme="minorBidi"/>
               <w:iCs w:val="0"/>
               <w:noProof/>
-              <w:sz w:val="22"/>
-              <w:lang w:eastAsia="en-GB"/>
+              <w:kern w:val="2"/>
+              <w:szCs w:val="24"/>
+              <w:lang w:val="en-MT" w:eastAsia="en-MT"/>
+              <w14:ligatures w14:val="standardContextual"/>
             </w:rPr>
           </w:pPr>
-          <w:hyperlink w:anchor="_Toc120111083" w:history="1">
+          <w:hyperlink w:anchor="_Toc162959093" w:history="1">
             <w:r>
               <w:rPr>
                 <w:rStyle w:val="Hyperlink"/>
@@ -2924,11 +3292,13 @@
             </w:r>
             <w:r>
               <w:rPr>
-                <w:rFonts w:eastAsiaTheme="minorEastAsia" w:cstheme="minorBidi"/>
+                <w:rFonts w:asciiTheme="minorHAnsi" w:eastAsiaTheme="minorEastAsia" w:hAnsiTheme="minorHAnsi" w:cstheme="minorBidi"/>
                 <w:iCs w:val="0"/>
                 <w:noProof/>
-                <w:sz w:val="22"/>
-                <w:lang w:eastAsia="en-GB"/>
+                <w:kern w:val="2"/>
+                <w:szCs w:val="24"/>
+                <w:lang w:val="en-MT" w:eastAsia="en-MT"/>
+                <w14:ligatures w14:val="standardContextual"/>
               </w:rPr>
               <w:tab/>
             </w:r>
@@ -2958,7 +3328,7 @@
                 <w:noProof/>
                 <w:webHidden/>
               </w:rPr>
-              <w:instrText xml:space="preserve"> PAGEREF _Toc120111083 \h </w:instrText>
+              <w:instrText xml:space="preserve"> PAGEREF _Toc162959093 \h </w:instrText>
             </w:r>
             <w:r>
               <w:rPr>
@@ -2996,14 +3366,16 @@
               <w:tab w:val="left" w:pos="964"/>
             </w:tabs>
             <w:rPr>
-              <w:rFonts w:eastAsiaTheme="minorEastAsia" w:cstheme="minorBidi"/>
+              <w:rFonts w:asciiTheme="minorHAnsi" w:eastAsiaTheme="minorEastAsia" w:hAnsiTheme="minorHAnsi" w:cstheme="minorBidi"/>
               <w:iCs w:val="0"/>
               <w:noProof/>
-              <w:sz w:val="22"/>
-              <w:lang w:eastAsia="en-GB"/>
+              <w:kern w:val="2"/>
+              <w:szCs w:val="24"/>
+              <w:lang w:val="en-MT" w:eastAsia="en-MT"/>
+              <w14:ligatures w14:val="standardContextual"/>
             </w:rPr>
           </w:pPr>
-          <w:hyperlink w:anchor="_Toc120111084" w:history="1">
+          <w:hyperlink w:anchor="_Toc162959094" w:history="1">
             <w:r>
               <w:rPr>
                 <w:rStyle w:val="Hyperlink"/>
@@ -3013,11 +3385,13 @@
             </w:r>
             <w:r>
               <w:rPr>
-                <w:rFonts w:eastAsiaTheme="minorEastAsia" w:cstheme="minorBidi"/>
+                <w:rFonts w:asciiTheme="minorHAnsi" w:eastAsiaTheme="minorEastAsia" w:hAnsiTheme="minorHAnsi" w:cstheme="minorBidi"/>
                 <w:iCs w:val="0"/>
                 <w:noProof/>
-                <w:sz w:val="22"/>
-                <w:lang w:eastAsia="en-GB"/>
+                <w:kern w:val="2"/>
+                <w:szCs w:val="24"/>
+                <w:lang w:val="en-MT" w:eastAsia="en-MT"/>
+                <w14:ligatures w14:val="standardContextual"/>
               </w:rPr>
               <w:tab/>
             </w:r>
@@ -3047,7 +3421,7 @@
                 <w:noProof/>
                 <w:webHidden/>
               </w:rPr>
-              <w:instrText xml:space="preserve"> PAGEREF _Toc120111084 \h </w:instrText>
+              <w:instrText xml:space="preserve"> PAGEREF _Toc162959094 \h </w:instrText>
             </w:r>
             <w:r>
               <w:rPr>
@@ -3082,17 +3456,17 @@
           <w:pPr>
             <w:pStyle w:val="TOC1"/>
             <w:rPr>
-              <w:rFonts w:eastAsiaTheme="minorEastAsia" w:cstheme="minorBidi"/>
+              <w:rFonts w:asciiTheme="minorHAnsi" w:eastAsiaTheme="minorEastAsia" w:hAnsiTheme="minorHAnsi" w:cstheme="minorBidi"/>
               <w:b w:val="0"/>
               <w:bCs w:val="0"/>
               <w:iCs w:val="0"/>
               <w:noProof/>
-              <w:sz w:val="22"/>
-              <w:szCs w:val="22"/>
-              <w:lang w:eastAsia="en-GB"/>
+              <w:kern w:val="2"/>
+              <w:lang w:val="en-MT" w:eastAsia="en-MT"/>
+              <w14:ligatures w14:val="standardContextual"/>
             </w:rPr>
           </w:pPr>
-          <w:hyperlink w:anchor="_Toc120111085" w:history="1">
+          <w:hyperlink w:anchor="_Toc162959095" w:history="1">
             <w:r>
               <w:rPr>
                 <w:rStyle w:val="Hyperlink"/>
@@ -3102,14 +3476,14 @@
             </w:r>
             <w:r>
               <w:rPr>
-                <w:rFonts w:eastAsiaTheme="minorEastAsia" w:cstheme="minorBidi"/>
+                <w:rFonts w:asciiTheme="minorHAnsi" w:eastAsiaTheme="minorEastAsia" w:hAnsiTheme="minorHAnsi" w:cstheme="minorBidi"/>
                 <w:b w:val="0"/>
                 <w:bCs w:val="0"/>
                 <w:iCs w:val="0"/>
                 <w:noProof/>
-                <w:sz w:val="22"/>
-                <w:szCs w:val="22"/>
-                <w:lang w:eastAsia="en-GB"/>
+                <w:kern w:val="2"/>
+                <w:lang w:val="en-MT" w:eastAsia="en-MT"/>
+                <w14:ligatures w14:val="standardContextual"/>
               </w:rPr>
               <w:tab/>
             </w:r>
@@ -3139,7 +3513,7 @@
                 <w:noProof/>
                 <w:webHidden/>
               </w:rPr>
-              <w:instrText xml:space="preserve"> PAGEREF _Toc120111085 \h </w:instrText>
+              <w:instrText xml:space="preserve"> PAGEREF _Toc162959095 \h </w:instrText>
             </w:r>
             <w:r>
               <w:rPr>
@@ -3177,14 +3551,16 @@
               <w:tab w:val="left" w:pos="964"/>
             </w:tabs>
             <w:rPr>
-              <w:rFonts w:eastAsiaTheme="minorEastAsia" w:cstheme="minorBidi"/>
+              <w:rFonts w:asciiTheme="minorHAnsi" w:eastAsiaTheme="minorEastAsia" w:hAnsiTheme="minorHAnsi" w:cstheme="minorBidi"/>
               <w:iCs w:val="0"/>
               <w:noProof/>
-              <w:sz w:val="22"/>
-              <w:lang w:eastAsia="en-GB"/>
+              <w:kern w:val="2"/>
+              <w:szCs w:val="24"/>
+              <w:lang w:val="en-MT" w:eastAsia="en-MT"/>
+              <w14:ligatures w14:val="standardContextual"/>
             </w:rPr>
           </w:pPr>
-          <w:hyperlink w:anchor="_Toc120111086" w:history="1">
+          <w:hyperlink w:anchor="_Toc162959096" w:history="1">
             <w:r>
               <w:rPr>
                 <w:rStyle w:val="Hyperlink"/>
@@ -3194,11 +3570,13 @@
             </w:r>
             <w:r>
               <w:rPr>
-                <w:rFonts w:eastAsiaTheme="minorEastAsia" w:cstheme="minorBidi"/>
+                <w:rFonts w:asciiTheme="minorHAnsi" w:eastAsiaTheme="minorEastAsia" w:hAnsiTheme="minorHAnsi" w:cstheme="minorBidi"/>
                 <w:iCs w:val="0"/>
                 <w:noProof/>
-                <w:sz w:val="22"/>
-                <w:lang w:eastAsia="en-GB"/>
+                <w:kern w:val="2"/>
+                <w:szCs w:val="24"/>
+                <w:lang w:val="en-MT" w:eastAsia="en-MT"/>
+                <w14:ligatures w14:val="standardContextual"/>
               </w:rPr>
               <w:tab/>
             </w:r>
@@ -3228,7 +3606,7 @@
                 <w:noProof/>
                 <w:webHidden/>
               </w:rPr>
-              <w:instrText xml:space="preserve"> PAGEREF _Toc120111086 \h </w:instrText>
+              <w:instrText xml:space="preserve"> PAGEREF _Toc162959096 \h </w:instrText>
             </w:r>
             <w:r>
               <w:rPr>
@@ -3263,17 +3641,17 @@
           <w:pPr>
             <w:pStyle w:val="TOC1"/>
             <w:rPr>
-              <w:rFonts w:eastAsiaTheme="minorEastAsia" w:cstheme="minorBidi"/>
+              <w:rFonts w:asciiTheme="minorHAnsi" w:eastAsiaTheme="minorEastAsia" w:hAnsiTheme="minorHAnsi" w:cstheme="minorBidi"/>
               <w:b w:val="0"/>
               <w:bCs w:val="0"/>
               <w:iCs w:val="0"/>
               <w:noProof/>
-              <w:sz w:val="22"/>
-              <w:szCs w:val="22"/>
-              <w:lang w:eastAsia="en-GB"/>
+              <w:kern w:val="2"/>
+              <w:lang w:val="en-MT" w:eastAsia="en-MT"/>
+              <w14:ligatures w14:val="standardContextual"/>
             </w:rPr>
           </w:pPr>
-          <w:hyperlink w:anchor="_Toc120111087" w:history="1">
+          <w:hyperlink w:anchor="_Toc162959097" w:history="1">
             <w:r>
               <w:rPr>
                 <w:rStyle w:val="Hyperlink"/>
@@ -3283,14 +3661,14 @@
             </w:r>
             <w:r>
               <w:rPr>
-                <w:rFonts w:eastAsiaTheme="minorEastAsia" w:cstheme="minorBidi"/>
+                <w:rFonts w:asciiTheme="minorHAnsi" w:eastAsiaTheme="minorEastAsia" w:hAnsiTheme="minorHAnsi" w:cstheme="minorBidi"/>
                 <w:b w:val="0"/>
                 <w:bCs w:val="0"/>
                 <w:iCs w:val="0"/>
                 <w:noProof/>
-                <w:sz w:val="22"/>
-                <w:szCs w:val="22"/>
-                <w:lang w:eastAsia="en-GB"/>
+                <w:kern w:val="2"/>
+                <w:lang w:val="en-MT" w:eastAsia="en-MT"/>
+                <w14:ligatures w14:val="standardContextual"/>
               </w:rPr>
               <w:tab/>
             </w:r>
@@ -3320,7 +3698,7 @@
                 <w:noProof/>
                 <w:webHidden/>
               </w:rPr>
-              <w:instrText xml:space="preserve"> PAGEREF _Toc120111087 \h </w:instrText>
+              <w:instrText xml:space="preserve"> PAGEREF _Toc162959097 \h </w:instrText>
             </w:r>
             <w:r>
               <w:rPr>
@@ -3358,14 +3736,16 @@
               <w:tab w:val="left" w:pos="964"/>
             </w:tabs>
             <w:rPr>
-              <w:rFonts w:eastAsiaTheme="minorEastAsia" w:cstheme="minorBidi"/>
+              <w:rFonts w:asciiTheme="minorHAnsi" w:eastAsiaTheme="minorEastAsia" w:hAnsiTheme="minorHAnsi" w:cstheme="minorBidi"/>
               <w:iCs w:val="0"/>
               <w:noProof/>
-              <w:sz w:val="22"/>
-              <w:lang w:eastAsia="en-GB"/>
+              <w:kern w:val="2"/>
+              <w:szCs w:val="24"/>
+              <w:lang w:val="en-MT" w:eastAsia="en-MT"/>
+              <w14:ligatures w14:val="standardContextual"/>
             </w:rPr>
           </w:pPr>
-          <w:hyperlink w:anchor="_Toc120111088" w:history="1">
+          <w:hyperlink w:anchor="_Toc162959098" w:history="1">
             <w:r>
               <w:rPr>
                 <w:rStyle w:val="Hyperlink"/>
@@ -3375,11 +3755,13 @@
             </w:r>
             <w:r>
               <w:rPr>
-                <w:rFonts w:eastAsiaTheme="minorEastAsia" w:cstheme="minorBidi"/>
+                <w:rFonts w:asciiTheme="minorHAnsi" w:eastAsiaTheme="minorEastAsia" w:hAnsiTheme="minorHAnsi" w:cstheme="minorBidi"/>
                 <w:iCs w:val="0"/>
                 <w:noProof/>
-                <w:sz w:val="22"/>
-                <w:lang w:eastAsia="en-GB"/>
+                <w:kern w:val="2"/>
+                <w:szCs w:val="24"/>
+                <w:lang w:val="en-MT" w:eastAsia="en-MT"/>
+                <w14:ligatures w14:val="standardContextual"/>
               </w:rPr>
               <w:tab/>
             </w:r>
@@ -3409,7 +3791,7 @@
                 <w:noProof/>
                 <w:webHidden/>
               </w:rPr>
-              <w:instrText xml:space="preserve"> PAGEREF _Toc120111088 \h </w:instrText>
+              <w:instrText xml:space="preserve"> PAGEREF _Toc162959098 \h </w:instrText>
             </w:r>
             <w:r>
               <w:rPr>
@@ -3444,17 +3826,17 @@
           <w:pPr>
             <w:pStyle w:val="TOC1"/>
             <w:rPr>
-              <w:rFonts w:eastAsiaTheme="minorEastAsia" w:cstheme="minorBidi"/>
+              <w:rFonts w:asciiTheme="minorHAnsi" w:eastAsiaTheme="minorEastAsia" w:hAnsiTheme="minorHAnsi" w:cstheme="minorBidi"/>
               <w:b w:val="0"/>
               <w:bCs w:val="0"/>
               <w:iCs w:val="0"/>
               <w:noProof/>
-              <w:sz w:val="22"/>
-              <w:szCs w:val="22"/>
-              <w:lang w:eastAsia="en-GB"/>
+              <w:kern w:val="2"/>
+              <w:lang w:val="en-MT" w:eastAsia="en-MT"/>
+              <w14:ligatures w14:val="standardContextual"/>
             </w:rPr>
           </w:pPr>
-          <w:hyperlink w:anchor="_Toc120111089" w:history="1">
+          <w:hyperlink w:anchor="_Toc162959099" w:history="1">
             <w:r>
               <w:rPr>
                 <w:rStyle w:val="Hyperlink"/>
@@ -3464,14 +3846,14 @@
             </w:r>
             <w:r>
               <w:rPr>
-                <w:rFonts w:eastAsiaTheme="minorEastAsia" w:cstheme="minorBidi"/>
+                <w:rFonts w:asciiTheme="minorHAnsi" w:eastAsiaTheme="minorEastAsia" w:hAnsiTheme="minorHAnsi" w:cstheme="minorBidi"/>
                 <w:b w:val="0"/>
                 <w:bCs w:val="0"/>
                 <w:iCs w:val="0"/>
                 <w:noProof/>
-                <w:sz w:val="22"/>
-                <w:szCs w:val="22"/>
-                <w:lang w:eastAsia="en-GB"/>
+                <w:kern w:val="2"/>
+                <w:lang w:val="en-MT" w:eastAsia="en-MT"/>
+                <w14:ligatures w14:val="standardContextual"/>
               </w:rPr>
               <w:tab/>
             </w:r>
@@ -3501,7 +3883,7 @@
                 <w:noProof/>
                 <w:webHidden/>
               </w:rPr>
-              <w:instrText xml:space="preserve"> PAGEREF _Toc120111089 \h </w:instrText>
+              <w:instrText xml:space="preserve"> PAGEREF _Toc162959099 \h </w:instrText>
             </w:r>
             <w:r>
               <w:rPr>
@@ -3539,14 +3921,16 @@
               <w:tab w:val="left" w:pos="964"/>
             </w:tabs>
             <w:rPr>
-              <w:rFonts w:eastAsiaTheme="minorEastAsia" w:cstheme="minorBidi"/>
+              <w:rFonts w:asciiTheme="minorHAnsi" w:eastAsiaTheme="minorEastAsia" w:hAnsiTheme="minorHAnsi" w:cstheme="minorBidi"/>
               <w:iCs w:val="0"/>
               <w:noProof/>
-              <w:sz w:val="22"/>
-              <w:lang w:eastAsia="en-GB"/>
+              <w:kern w:val="2"/>
+              <w:szCs w:val="24"/>
+              <w:lang w:val="en-MT" w:eastAsia="en-MT"/>
+              <w14:ligatures w14:val="standardContextual"/>
             </w:rPr>
           </w:pPr>
-          <w:hyperlink w:anchor="_Toc120111090" w:history="1">
+          <w:hyperlink w:anchor="_Toc162959100" w:history="1">
             <w:r>
               <w:rPr>
                 <w:rStyle w:val="Hyperlink"/>
@@ -3556,11 +3940,13 @@
             </w:r>
             <w:r>
               <w:rPr>
-                <w:rFonts w:eastAsiaTheme="minorEastAsia" w:cstheme="minorBidi"/>
+                <w:rFonts w:asciiTheme="minorHAnsi" w:eastAsiaTheme="minorEastAsia" w:hAnsiTheme="minorHAnsi" w:cstheme="minorBidi"/>
                 <w:iCs w:val="0"/>
                 <w:noProof/>
-                <w:sz w:val="22"/>
-                <w:lang w:eastAsia="en-GB"/>
+                <w:kern w:val="2"/>
+                <w:szCs w:val="24"/>
+                <w:lang w:val="en-MT" w:eastAsia="en-MT"/>
+                <w14:ligatures w14:val="standardContextual"/>
               </w:rPr>
               <w:tab/>
             </w:r>
@@ -3590,7 +3976,7 @@
                 <w:noProof/>
                 <w:webHidden/>
               </w:rPr>
-              <w:instrText xml:space="preserve"> PAGEREF _Toc120111090 \h </w:instrText>
+              <w:instrText xml:space="preserve"> PAGEREF _Toc162959100 \h </w:instrText>
             </w:r>
             <w:r>
               <w:rPr>
@@ -3625,17 +4011,17 @@
           <w:pPr>
             <w:pStyle w:val="TOC1"/>
             <w:rPr>
-              <w:rFonts w:eastAsiaTheme="minorEastAsia" w:cstheme="minorBidi"/>
+              <w:rFonts w:asciiTheme="minorHAnsi" w:eastAsiaTheme="minorEastAsia" w:hAnsiTheme="minorHAnsi" w:cstheme="minorBidi"/>
               <w:b w:val="0"/>
               <w:bCs w:val="0"/>
               <w:iCs w:val="0"/>
               <w:noProof/>
-              <w:sz w:val="22"/>
-              <w:szCs w:val="22"/>
-              <w:lang w:eastAsia="en-GB"/>
+              <w:kern w:val="2"/>
+              <w:lang w:val="en-MT" w:eastAsia="en-MT"/>
+              <w14:ligatures w14:val="standardContextual"/>
             </w:rPr>
           </w:pPr>
-          <w:hyperlink w:anchor="_Toc120111091" w:history="1">
+          <w:hyperlink w:anchor="_Toc162959101" w:history="1">
             <w:r>
               <w:rPr>
                 <w:rStyle w:val="Hyperlink"/>
@@ -3645,14 +4031,14 @@
             </w:r>
             <w:r>
               <w:rPr>
-                <w:rFonts w:eastAsiaTheme="minorEastAsia" w:cstheme="minorBidi"/>
+                <w:rFonts w:asciiTheme="minorHAnsi" w:eastAsiaTheme="minorEastAsia" w:hAnsiTheme="minorHAnsi" w:cstheme="minorBidi"/>
                 <w:b w:val="0"/>
                 <w:bCs w:val="0"/>
                 <w:iCs w:val="0"/>
                 <w:noProof/>
-                <w:sz w:val="22"/>
-                <w:szCs w:val="22"/>
-                <w:lang w:eastAsia="en-GB"/>
+                <w:kern w:val="2"/>
+                <w:lang w:val="en-MT" w:eastAsia="en-MT"/>
+                <w14:ligatures w14:val="standardContextual"/>
               </w:rPr>
               <w:tab/>
             </w:r>
@@ -3682,7 +4068,7 @@
                 <w:noProof/>
                 <w:webHidden/>
               </w:rPr>
-              <w:instrText xml:space="preserve"> PAGEREF _Toc120111091 \h </w:instrText>
+              <w:instrText xml:space="preserve"> PAGEREF _Toc162959101 \h </w:instrText>
             </w:r>
             <w:r>
               <w:rPr>
@@ -3720,14 +4106,16 @@
               <w:tab w:val="left" w:pos="964"/>
             </w:tabs>
             <w:rPr>
-              <w:rFonts w:eastAsiaTheme="minorEastAsia" w:cstheme="minorBidi"/>
+              <w:rFonts w:asciiTheme="minorHAnsi" w:eastAsiaTheme="minorEastAsia" w:hAnsiTheme="minorHAnsi" w:cstheme="minorBidi"/>
               <w:iCs w:val="0"/>
               <w:noProof/>
-              <w:sz w:val="22"/>
-              <w:lang w:eastAsia="en-GB"/>
+              <w:kern w:val="2"/>
+              <w:szCs w:val="24"/>
+              <w:lang w:val="en-MT" w:eastAsia="en-MT"/>
+              <w14:ligatures w14:val="standardContextual"/>
             </w:rPr>
           </w:pPr>
-          <w:hyperlink w:anchor="_Toc120111092" w:history="1">
+          <w:hyperlink w:anchor="_Toc162959102" w:history="1">
             <w:r>
               <w:rPr>
                 <w:rStyle w:val="Hyperlink"/>
@@ -3737,11 +4125,13 @@
             </w:r>
             <w:r>
               <w:rPr>
-                <w:rFonts w:eastAsiaTheme="minorEastAsia" w:cstheme="minorBidi"/>
+                <w:rFonts w:asciiTheme="minorHAnsi" w:eastAsiaTheme="minorEastAsia" w:hAnsiTheme="minorHAnsi" w:cstheme="minorBidi"/>
                 <w:iCs w:val="0"/>
                 <w:noProof/>
-                <w:sz w:val="22"/>
-                <w:lang w:eastAsia="en-GB"/>
+                <w:kern w:val="2"/>
+                <w:szCs w:val="24"/>
+                <w:lang w:val="en-MT" w:eastAsia="en-MT"/>
+                <w14:ligatures w14:val="standardContextual"/>
               </w:rPr>
               <w:tab/>
             </w:r>
@@ -3771,7 +4161,7 @@
                 <w:noProof/>
                 <w:webHidden/>
               </w:rPr>
-              <w:instrText xml:space="preserve"> PAGEREF _Toc120111092 \h </w:instrText>
+              <w:instrText xml:space="preserve"> PAGEREF _Toc162959102 \h </w:instrText>
             </w:r>
             <w:r>
               <w:rPr>
@@ -3806,17 +4196,17 @@
           <w:pPr>
             <w:pStyle w:val="TOC1"/>
             <w:rPr>
-              <w:rFonts w:eastAsiaTheme="minorEastAsia" w:cstheme="minorBidi"/>
+              <w:rFonts w:asciiTheme="minorHAnsi" w:eastAsiaTheme="minorEastAsia" w:hAnsiTheme="minorHAnsi" w:cstheme="minorBidi"/>
               <w:b w:val="0"/>
               <w:bCs w:val="0"/>
               <w:iCs w:val="0"/>
               <w:noProof/>
-              <w:sz w:val="22"/>
-              <w:szCs w:val="22"/>
-              <w:lang w:eastAsia="en-GB"/>
+              <w:kern w:val="2"/>
+              <w:lang w:val="en-MT" w:eastAsia="en-MT"/>
+              <w14:ligatures w14:val="standardContextual"/>
             </w:rPr>
           </w:pPr>
-          <w:hyperlink w:anchor="_Toc120111093" w:history="1">
+          <w:hyperlink w:anchor="_Toc162959103" w:history="1">
             <w:r>
               <w:rPr>
                 <w:rStyle w:val="Hyperlink"/>
@@ -3843,7 +4233,7 @@
                 <w:noProof/>
                 <w:webHidden/>
               </w:rPr>
-              <w:instrText xml:space="preserve"> PAGEREF _Toc120111093 \h </w:instrText>
+              <w:instrText xml:space="preserve"> PAGEREF _Toc162959103 \h </w:instrText>
             </w:r>
             <w:r>
               <w:rPr>
@@ -3878,17 +4268,17 @@
           <w:pPr>
             <w:pStyle w:val="TOC1"/>
             <w:rPr>
-              <w:rFonts w:eastAsiaTheme="minorEastAsia" w:cstheme="minorBidi"/>
+              <w:rFonts w:asciiTheme="minorHAnsi" w:eastAsiaTheme="minorEastAsia" w:hAnsiTheme="minorHAnsi" w:cstheme="minorBidi"/>
               <w:b w:val="0"/>
               <w:bCs w:val="0"/>
               <w:iCs w:val="0"/>
               <w:noProof/>
-              <w:sz w:val="22"/>
-              <w:szCs w:val="22"/>
-              <w:lang w:eastAsia="en-GB"/>
+              <w:kern w:val="2"/>
+              <w:lang w:val="en-MT" w:eastAsia="en-MT"/>
+              <w14:ligatures w14:val="standardContextual"/>
             </w:rPr>
           </w:pPr>
-          <w:hyperlink w:anchor="_Toc120111094" w:history="1">
+          <w:hyperlink w:anchor="_Toc162959104" w:history="1">
             <w:r>
               <w:rPr>
                 <w:rStyle w:val="Hyperlink"/>
@@ -3915,7 +4305,7 @@
                 <w:noProof/>
                 <w:webHidden/>
               </w:rPr>
-              <w:instrText xml:space="preserve"> PAGEREF _Toc120111094 \h </w:instrText>
+              <w:instrText xml:space="preserve"> PAGEREF _Toc162959104 \h </w:instrText>
             </w:r>
             <w:r>
               <w:rPr>
@@ -3950,20 +4340,20 @@
           <w:pPr>
             <w:pStyle w:val="TOC1"/>
             <w:tabs>
-              <w:tab w:val="left" w:pos="1440"/>
+              <w:tab w:val="left" w:pos="1680"/>
             </w:tabs>
             <w:rPr>
-              <w:rFonts w:eastAsiaTheme="minorEastAsia" w:cstheme="minorBidi"/>
+              <w:rFonts w:asciiTheme="minorHAnsi" w:eastAsiaTheme="minorEastAsia" w:hAnsiTheme="minorHAnsi" w:cstheme="minorBidi"/>
               <w:b w:val="0"/>
               <w:bCs w:val="0"/>
               <w:iCs w:val="0"/>
               <w:noProof/>
-              <w:sz w:val="22"/>
-              <w:szCs w:val="22"/>
-              <w:lang w:eastAsia="en-GB"/>
+              <w:kern w:val="2"/>
+              <w:lang w:val="en-MT" w:eastAsia="en-MT"/>
+              <w14:ligatures w14:val="standardContextual"/>
             </w:rPr>
           </w:pPr>
-          <w:hyperlink w:anchor="_Toc120111095" w:history="1">
+          <w:hyperlink w:anchor="_Toc162959105" w:history="1">
             <w:r>
               <w:rPr>
                 <w:rStyle w:val="Hyperlink"/>
@@ -3973,14 +4363,14 @@
             </w:r>
             <w:r>
               <w:rPr>
-                <w:rFonts w:eastAsiaTheme="minorEastAsia" w:cstheme="minorBidi"/>
+                <w:rFonts w:asciiTheme="minorHAnsi" w:eastAsiaTheme="minorEastAsia" w:hAnsiTheme="minorHAnsi" w:cstheme="minorBidi"/>
                 <w:b w:val="0"/>
                 <w:bCs w:val="0"/>
                 <w:iCs w:val="0"/>
                 <w:noProof/>
-                <w:sz w:val="22"/>
-                <w:szCs w:val="22"/>
-                <w:lang w:eastAsia="en-GB"/>
+                <w:kern w:val="2"/>
+                <w:lang w:val="en-MT" w:eastAsia="en-MT"/>
+                <w14:ligatures w14:val="standardContextual"/>
               </w:rPr>
               <w:tab/>
             </w:r>
@@ -4010,7 +4400,7 @@
                 <w:noProof/>
                 <w:webHidden/>
               </w:rPr>
-              <w:instrText xml:space="preserve"> PAGEREF _Toc120111095 \h </w:instrText>
+              <w:instrText xml:space="preserve"> PAGEREF _Toc162959105 \h </w:instrText>
             </w:r>
             <w:r>
               <w:rPr>
@@ -4048,14 +4438,16 @@
               <w:tab w:val="left" w:pos="964"/>
             </w:tabs>
             <w:rPr>
-              <w:rFonts w:eastAsiaTheme="minorEastAsia" w:cstheme="minorBidi"/>
+              <w:rFonts w:asciiTheme="minorHAnsi" w:eastAsiaTheme="minorEastAsia" w:hAnsiTheme="minorHAnsi" w:cstheme="minorBidi"/>
               <w:iCs w:val="0"/>
               <w:noProof/>
-              <w:sz w:val="22"/>
-              <w:lang w:eastAsia="en-GB"/>
+              <w:kern w:val="2"/>
+              <w:szCs w:val="24"/>
+              <w:lang w:val="en-MT" w:eastAsia="en-MT"/>
+              <w14:ligatures w14:val="standardContextual"/>
             </w:rPr>
           </w:pPr>
-          <w:hyperlink w:anchor="_Toc120111096" w:history="1">
+          <w:hyperlink w:anchor="_Toc162959106" w:history="1">
             <w:r>
               <w:rPr>
                 <w:rStyle w:val="Hyperlink"/>
@@ -4065,11 +4457,13 @@
             </w:r>
             <w:r>
               <w:rPr>
-                <w:rFonts w:eastAsiaTheme="minorEastAsia" w:cstheme="minorBidi"/>
+                <w:rFonts w:asciiTheme="minorHAnsi" w:eastAsiaTheme="minorEastAsia" w:hAnsiTheme="minorHAnsi" w:cstheme="minorBidi"/>
                 <w:iCs w:val="0"/>
                 <w:noProof/>
-                <w:sz w:val="22"/>
-                <w:lang w:eastAsia="en-GB"/>
+                <w:kern w:val="2"/>
+                <w:szCs w:val="24"/>
+                <w:lang w:val="en-MT" w:eastAsia="en-MT"/>
+                <w14:ligatures w14:val="standardContextual"/>
               </w:rPr>
               <w:tab/>
             </w:r>
@@ -4099,7 +4493,7 @@
                 <w:noProof/>
                 <w:webHidden/>
               </w:rPr>
-              <w:instrText xml:space="preserve"> PAGEREF _Toc120111096 \h </w:instrText>
+              <w:instrText xml:space="preserve"> PAGEREF _Toc162959106 \h </w:instrText>
             </w:r>
             <w:r>
               <w:rPr>
@@ -4137,15 +4531,16 @@
               <w:tab w:val="left" w:pos="1135"/>
             </w:tabs>
             <w:rPr>
-              <w:rFonts w:eastAsiaTheme="minorEastAsia" w:cstheme="minorBidi"/>
+              <w:rFonts w:asciiTheme="minorHAnsi" w:eastAsiaTheme="minorEastAsia" w:hAnsiTheme="minorHAnsi" w:cstheme="minorBidi"/>
               <w:iCs w:val="0"/>
               <w:noProof/>
-              <w:sz w:val="22"/>
-              <w:szCs w:val="22"/>
-              <w:lang w:eastAsia="en-GB"/>
+              <w:kern w:val="2"/>
+              <w:szCs w:val="24"/>
+              <w:lang w:val="en-MT" w:eastAsia="en-MT"/>
+              <w14:ligatures w14:val="standardContextual"/>
             </w:rPr>
           </w:pPr>
-          <w:hyperlink w:anchor="_Toc120111097" w:history="1">
+          <w:hyperlink w:anchor="_Toc162959107" w:history="1">
             <w:r>
               <w:rPr>
                 <w:rStyle w:val="Hyperlink"/>
@@ -4155,12 +4550,13 @@
             </w:r>
             <w:r>
               <w:rPr>
-                <w:rFonts w:eastAsiaTheme="minorEastAsia" w:cstheme="minorBidi"/>
+                <w:rFonts w:asciiTheme="minorHAnsi" w:eastAsiaTheme="minorEastAsia" w:hAnsiTheme="minorHAnsi" w:cstheme="minorBidi"/>
                 <w:iCs w:val="0"/>
                 <w:noProof/>
-                <w:sz w:val="22"/>
-                <w:szCs w:val="22"/>
-                <w:lang w:eastAsia="en-GB"/>
+                <w:kern w:val="2"/>
+                <w:szCs w:val="24"/>
+                <w:lang w:val="en-MT" w:eastAsia="en-MT"/>
+                <w14:ligatures w14:val="standardContextual"/>
               </w:rPr>
               <w:tab/>
             </w:r>
@@ -4190,7 +4586,7 @@
                 <w:noProof/>
                 <w:webHidden/>
               </w:rPr>
-              <w:instrText xml:space="preserve"> PAGEREF _Toc120111097 \h </w:instrText>
+              <w:instrText xml:space="preserve"> PAGEREF _Toc162959107 \h </w:instrText>
             </w:r>
             <w:r>
               <w:rPr>
@@ -4228,14 +4624,16 @@
               <w:tab w:val="left" w:pos="964"/>
             </w:tabs>
             <w:rPr>
-              <w:rFonts w:eastAsiaTheme="minorEastAsia" w:cstheme="minorBidi"/>
+              <w:rFonts w:asciiTheme="minorHAnsi" w:eastAsiaTheme="minorEastAsia" w:hAnsiTheme="minorHAnsi" w:cstheme="minorBidi"/>
               <w:iCs w:val="0"/>
               <w:noProof/>
-              <w:sz w:val="22"/>
-              <w:lang w:eastAsia="en-GB"/>
+              <w:kern w:val="2"/>
+              <w:szCs w:val="24"/>
+              <w:lang w:val="en-MT" w:eastAsia="en-MT"/>
+              <w14:ligatures w14:val="standardContextual"/>
             </w:rPr>
           </w:pPr>
-          <w:hyperlink w:anchor="_Toc120111098" w:history="1">
+          <w:hyperlink w:anchor="_Toc162959108" w:history="1">
             <w:r>
               <w:rPr>
                 <w:rStyle w:val="Hyperlink"/>
@@ -4245,11 +4643,13 @@
             </w:r>
             <w:r>
               <w:rPr>
-                <w:rFonts w:eastAsiaTheme="minorEastAsia" w:cstheme="minorBidi"/>
+                <w:rFonts w:asciiTheme="minorHAnsi" w:eastAsiaTheme="minorEastAsia" w:hAnsiTheme="minorHAnsi" w:cstheme="minorBidi"/>
                 <w:iCs w:val="0"/>
                 <w:noProof/>
-                <w:sz w:val="22"/>
-                <w:lang w:eastAsia="en-GB"/>
+                <w:kern w:val="2"/>
+                <w:szCs w:val="24"/>
+                <w:lang w:val="en-MT" w:eastAsia="en-MT"/>
+                <w14:ligatures w14:val="standardContextual"/>
               </w:rPr>
               <w:tab/>
             </w:r>
@@ -4279,7 +4679,7 @@
                 <w:noProof/>
                 <w:webHidden/>
               </w:rPr>
-              <w:instrText xml:space="preserve"> PAGEREF _Toc120111098 \h </w:instrText>
+              <w:instrText xml:space="preserve"> PAGEREF _Toc162959108 \h </w:instrText>
             </w:r>
             <w:r>
               <w:rPr>
@@ -4314,20 +4714,20 @@
           <w:pPr>
             <w:pStyle w:val="TOC1"/>
             <w:tabs>
-              <w:tab w:val="left" w:pos="1440"/>
+              <w:tab w:val="left" w:pos="1680"/>
             </w:tabs>
             <w:rPr>
-              <w:rFonts w:eastAsiaTheme="minorEastAsia" w:cstheme="minorBidi"/>
+              <w:rFonts w:asciiTheme="minorHAnsi" w:eastAsiaTheme="minorEastAsia" w:hAnsiTheme="minorHAnsi" w:cstheme="minorBidi"/>
               <w:b w:val="0"/>
               <w:bCs w:val="0"/>
               <w:iCs w:val="0"/>
               <w:noProof/>
-              <w:sz w:val="22"/>
-              <w:szCs w:val="22"/>
-              <w:lang w:eastAsia="en-GB"/>
+              <w:kern w:val="2"/>
+              <w:lang w:val="en-MT" w:eastAsia="en-MT"/>
+              <w14:ligatures w14:val="standardContextual"/>
             </w:rPr>
           </w:pPr>
-          <w:hyperlink w:anchor="_Toc120111099" w:history="1">
+          <w:hyperlink w:anchor="_Toc162959109" w:history="1">
             <w:r>
               <w:rPr>
                 <w:rStyle w:val="Hyperlink"/>
@@ -4337,14 +4737,14 @@
             </w:r>
             <w:r>
               <w:rPr>
-                <w:rFonts w:eastAsiaTheme="minorEastAsia" w:cstheme="minorBidi"/>
+                <w:rFonts w:asciiTheme="minorHAnsi" w:eastAsiaTheme="minorEastAsia" w:hAnsiTheme="minorHAnsi" w:cstheme="minorBidi"/>
                 <w:b w:val="0"/>
                 <w:bCs w:val="0"/>
                 <w:iCs w:val="0"/>
                 <w:noProof/>
-                <w:sz w:val="22"/>
-                <w:szCs w:val="22"/>
-                <w:lang w:eastAsia="en-GB"/>
+                <w:kern w:val="2"/>
+                <w:lang w:val="en-MT" w:eastAsia="en-MT"/>
+                <w14:ligatures w14:val="standardContextual"/>
               </w:rPr>
               <w:tab/>
             </w:r>
@@ -4374,7 +4774,7 @@
                 <w:noProof/>
                 <w:webHidden/>
               </w:rPr>
-              <w:instrText xml:space="preserve"> PAGEREF _Toc120111099 \h </w:instrText>
+              <w:instrText xml:space="preserve"> PAGEREF _Toc162959109 \h </w:instrText>
             </w:r>
             <w:r>
               <w:rPr>
@@ -4412,14 +4812,16 @@
               <w:tab w:val="left" w:pos="964"/>
             </w:tabs>
             <w:rPr>
-              <w:rFonts w:eastAsiaTheme="minorEastAsia" w:cstheme="minorBidi"/>
+              <w:rFonts w:asciiTheme="minorHAnsi" w:eastAsiaTheme="minorEastAsia" w:hAnsiTheme="minorHAnsi" w:cstheme="minorBidi"/>
               <w:iCs w:val="0"/>
               <w:noProof/>
-              <w:sz w:val="22"/>
-              <w:lang w:eastAsia="en-GB"/>
+              <w:kern w:val="2"/>
+              <w:szCs w:val="24"/>
+              <w:lang w:val="en-MT" w:eastAsia="en-MT"/>
+              <w14:ligatures w14:val="standardContextual"/>
             </w:rPr>
           </w:pPr>
-          <w:hyperlink w:anchor="_Toc120111100" w:history="1">
+          <w:hyperlink w:anchor="_Toc162959110" w:history="1">
             <w:r>
               <w:rPr>
                 <w:rStyle w:val="Hyperlink"/>
@@ -4429,11 +4831,13 @@
             </w:r>
             <w:r>
               <w:rPr>
-                <w:rFonts w:eastAsiaTheme="minorEastAsia" w:cstheme="minorBidi"/>
+                <w:rFonts w:asciiTheme="minorHAnsi" w:eastAsiaTheme="minorEastAsia" w:hAnsiTheme="minorHAnsi" w:cstheme="minorBidi"/>
                 <w:iCs w:val="0"/>
                 <w:noProof/>
-                <w:sz w:val="22"/>
-                <w:lang w:eastAsia="en-GB"/>
+                <w:kern w:val="2"/>
+                <w:szCs w:val="24"/>
+                <w:lang w:val="en-MT" w:eastAsia="en-MT"/>
+                <w14:ligatures w14:val="standardContextual"/>
               </w:rPr>
               <w:tab/>
             </w:r>
@@ -4463,7 +4867,7 @@
                 <w:noProof/>
                 <w:webHidden/>
               </w:rPr>
-              <w:instrText xml:space="preserve"> PAGEREF _Toc120111100 \h </w:instrText>
+              <w:instrText xml:space="preserve"> PAGEREF _Toc162959110 \h </w:instrText>
             </w:r>
             <w:r>
               <w:rPr>
@@ -4501,14 +4905,16 @@
               <w:tab w:val="left" w:pos="964"/>
             </w:tabs>
             <w:rPr>
-              <w:rFonts w:eastAsiaTheme="minorEastAsia" w:cstheme="minorBidi"/>
+              <w:rFonts w:asciiTheme="minorHAnsi" w:eastAsiaTheme="minorEastAsia" w:hAnsiTheme="minorHAnsi" w:cstheme="minorBidi"/>
               <w:iCs w:val="0"/>
               <w:noProof/>
-              <w:sz w:val="22"/>
-              <w:lang w:eastAsia="en-GB"/>
+              <w:kern w:val="2"/>
+              <w:szCs w:val="24"/>
+              <w:lang w:val="en-MT" w:eastAsia="en-MT"/>
+              <w14:ligatures w14:val="standardContextual"/>
             </w:rPr>
           </w:pPr>
-          <w:hyperlink w:anchor="_Toc120111101" w:history="1">
+          <w:hyperlink w:anchor="_Toc162959111" w:history="1">
             <w:r>
               <w:rPr>
                 <w:rStyle w:val="Hyperlink"/>
@@ -4518,11 +4924,13 @@
             </w:r>
             <w:r>
               <w:rPr>
-                <w:rFonts w:eastAsiaTheme="minorEastAsia" w:cstheme="minorBidi"/>
+                <w:rFonts w:asciiTheme="minorHAnsi" w:eastAsiaTheme="minorEastAsia" w:hAnsiTheme="minorHAnsi" w:cstheme="minorBidi"/>
                 <w:iCs w:val="0"/>
                 <w:noProof/>
-                <w:sz w:val="22"/>
-                <w:lang w:eastAsia="en-GB"/>
+                <w:kern w:val="2"/>
+                <w:szCs w:val="24"/>
+                <w:lang w:val="en-MT" w:eastAsia="en-MT"/>
+                <w14:ligatures w14:val="standardContextual"/>
               </w:rPr>
               <w:tab/>
             </w:r>
@@ -4552,7 +4960,7 @@
                 <w:noProof/>
                 <w:webHidden/>
               </w:rPr>
-              <w:instrText xml:space="preserve"> PAGEREF _Toc120111101 \h </w:instrText>
+              <w:instrText xml:space="preserve"> PAGEREF _Toc162959111 \h </w:instrText>
             </w:r>
             <w:r>
               <w:rPr>
@@ -4600,7 +5008,7 @@
       <w:pPr>
         <w:pStyle w:val="Headings"/>
       </w:pPr>
-      <w:bookmarkStart w:id="5" w:name="_Toc120111057"/>
+      <w:bookmarkStart w:id="5" w:name="_Toc162959066"/>
       <w:r>
         <w:lastRenderedPageBreak/>
         <w:t>List of Figures</w:t>
@@ -5371,7 +5779,7 @@
       <w:pPr>
         <w:pStyle w:val="Headings"/>
       </w:pPr>
-      <w:bookmarkStart w:id="6" w:name="_Toc120111058"/>
+      <w:bookmarkStart w:id="6" w:name="_Toc162959067"/>
       <w:r>
         <w:lastRenderedPageBreak/>
         <w:t>List of Tables</w:t>
@@ -5559,7 +5967,7 @@
       <w:pPr>
         <w:pStyle w:val="Headings"/>
       </w:pPr>
-      <w:bookmarkStart w:id="9" w:name="_Toc120111059"/>
+      <w:bookmarkStart w:id="9" w:name="_Toc162959068"/>
       <w:bookmarkEnd w:id="7"/>
       <w:bookmarkEnd w:id="8"/>
       <w:r>
@@ -5686,7 +6094,7 @@
       <w:pPr>
         <w:pStyle w:val="Heading1"/>
       </w:pPr>
-      <w:bookmarkStart w:id="10" w:name="_Toc120111060"/>
+      <w:bookmarkStart w:id="10" w:name="_Toc162959069"/>
       <w:r>
         <w:lastRenderedPageBreak/>
         <w:t>Introduction</w:t>
@@ -5794,7 +6202,7 @@
       <w:pPr>
         <w:pStyle w:val="Heading2"/>
       </w:pPr>
-      <w:bookmarkStart w:id="11" w:name="_Toc120111061"/>
+      <w:bookmarkStart w:id="11" w:name="_Toc162959070"/>
       <w:r>
         <w:t>How to Use this Template</w:t>
       </w:r>
@@ -5853,7 +6261,7 @@
       <w:pPr>
         <w:pStyle w:val="Heading2"/>
       </w:pPr>
-      <w:bookmarkStart w:id="12" w:name="_Toc120111062"/>
+      <w:bookmarkStart w:id="12" w:name="_Toc162959071"/>
       <w:r>
         <w:t>Using Styles</w:t>
       </w:r>
@@ -6702,7 +7110,7 @@
       <w:pPr>
         <w:pStyle w:val="Heading2"/>
       </w:pPr>
-      <w:bookmarkStart w:id="18" w:name="_Toc120111063"/>
+      <w:bookmarkStart w:id="18" w:name="_Toc162959072"/>
       <w:r>
         <w:t>Line Spacing for Headings</w:t>
       </w:r>
@@ -6750,7 +7158,7 @@
       <w:pPr>
         <w:pStyle w:val="Heading2"/>
       </w:pPr>
-      <w:bookmarkStart w:id="19" w:name="_Toc120111064"/>
+      <w:bookmarkStart w:id="19" w:name="_Toc162959073"/>
       <w:r>
         <w:lastRenderedPageBreak/>
         <w:t>Inserting Equations</w:t>
@@ -8252,7 +8660,7 @@
       <w:pPr>
         <w:pStyle w:val="Heading2"/>
       </w:pPr>
-      <w:bookmarkStart w:id="24" w:name="_Toc120111065"/>
+      <w:bookmarkStart w:id="24" w:name="_Toc162959074"/>
       <w:r>
         <w:t xml:space="preserve">Automatically updating of </w:t>
       </w:r>
@@ -8334,7 +8742,7 @@
         <w:pStyle w:val="Heading3"/>
       </w:pPr>
       <w:bookmarkStart w:id="25" w:name="_Ref119849255"/>
-      <w:bookmarkStart w:id="26" w:name="_Toc120111066"/>
+      <w:bookmarkStart w:id="26" w:name="_Toc162959075"/>
       <w:r>
         <w:t xml:space="preserve">Using </w:t>
       </w:r>
@@ -8382,7 +8790,7 @@
       <w:pPr>
         <w:pStyle w:val="Heading4"/>
       </w:pPr>
-      <w:bookmarkStart w:id="27" w:name="_Toc120111067"/>
+      <w:bookmarkStart w:id="27" w:name="_Toc162959076"/>
       <w:r>
         <w:lastRenderedPageBreak/>
         <w:t xml:space="preserve">Sub-Titles </w:t>
@@ -8498,7 +8906,7 @@
       <w:pPr>
         <w:pStyle w:val="Heading2"/>
       </w:pPr>
-      <w:bookmarkStart w:id="28" w:name="_Toc120111068"/>
+      <w:bookmarkStart w:id="28" w:name="_Toc162959077"/>
       <w:r>
         <w:t>Some Hints on the Dissertation Writing Style</w:t>
       </w:r>
@@ -9043,7 +9451,7 @@
       <w:pPr>
         <w:pStyle w:val="Heading2"/>
       </w:pPr>
-      <w:bookmarkStart w:id="31" w:name="_Toc120111069"/>
+      <w:bookmarkStart w:id="31" w:name="_Toc162959078"/>
       <w:r>
         <w:t xml:space="preserve">Some Hints </w:t>
       </w:r>
@@ -9520,7 +9928,7 @@
       <w:pPr>
         <w:pStyle w:val="Heading2"/>
       </w:pPr>
-      <w:bookmarkStart w:id="34" w:name="_Toc120111070"/>
+      <w:bookmarkStart w:id="34" w:name="_Toc162959079"/>
       <w:r>
         <w:t>Avoiding Plagiarism</w:t>
       </w:r>
@@ -9786,9 +10194,11 @@
       <w:pPr>
         <w:pStyle w:val="Heading2"/>
       </w:pPr>
+      <w:bookmarkStart w:id="35" w:name="_Toc162959080"/>
       <w:r>
         <w:t>Appendices</w:t>
       </w:r>
+      <w:bookmarkEnd w:id="35"/>
     </w:p>
     <w:p>
       <w:pPr>
@@ -9870,14 +10280,14 @@
       <w:pPr>
         <w:pStyle w:val="Heading2"/>
       </w:pPr>
-      <w:bookmarkStart w:id="35" w:name="_Toc120111071"/>
+      <w:bookmarkStart w:id="36" w:name="_Toc162959081"/>
       <w:r>
         <w:t>How</w:t>
       </w:r>
       <w:r>
         <w:t xml:space="preserve"> to Write the Introduction</w:t>
       </w:r>
-      <w:bookmarkEnd w:id="35"/>
+      <w:bookmarkEnd w:id="36"/>
     </w:p>
     <w:p>
       <w:pPr>
@@ -9997,14 +10407,14 @@
           <w:docGrid w:linePitch="360"/>
         </w:sectPr>
       </w:pPr>
-      <w:bookmarkStart w:id="36" w:name="_Ref119414594"/>
+      <w:bookmarkStart w:id="37" w:name="_Ref119414594"/>
     </w:p>
     <w:p>
       <w:pPr>
         <w:pStyle w:val="Heading1"/>
       </w:pPr>
-      <w:bookmarkStart w:id="37" w:name="_Ref120105597"/>
-      <w:bookmarkStart w:id="38" w:name="_Toc120111072"/>
+      <w:bookmarkStart w:id="38" w:name="_Ref120105597"/>
+      <w:bookmarkStart w:id="39" w:name="_Toc162959082"/>
       <w:r>
         <w:lastRenderedPageBreak/>
         <w:t xml:space="preserve">Background and </w:t>
@@ -10012,21 +10422,21 @@
       <w:r>
         <w:t>Literature Review</w:t>
       </w:r>
-      <w:bookmarkEnd w:id="36"/>
       <w:bookmarkEnd w:id="37"/>
       <w:bookmarkEnd w:id="38"/>
+      <w:bookmarkEnd w:id="39"/>
     </w:p>
     <w:p>
       <w:pPr>
         <w:pStyle w:val="Heading2"/>
       </w:pPr>
-      <w:bookmarkStart w:id="39" w:name="_Ref120031910"/>
-      <w:bookmarkStart w:id="40" w:name="_Toc120111073"/>
+      <w:bookmarkStart w:id="40" w:name="_Ref120031910"/>
+      <w:bookmarkStart w:id="41" w:name="_Toc162959083"/>
       <w:r>
         <w:t>References</w:t>
       </w:r>
-      <w:bookmarkEnd w:id="39"/>
       <w:bookmarkEnd w:id="40"/>
+      <w:bookmarkEnd w:id="41"/>
     </w:p>
     <w:p>
       <w:pPr>
@@ -10171,7 +10581,7 @@
       <w:pPr>
         <w:pStyle w:val="Heading3"/>
       </w:pPr>
-      <w:bookmarkStart w:id="41" w:name="_Toc120111074"/>
+      <w:bookmarkStart w:id="42" w:name="_Toc162959084"/>
       <w:r>
         <w:rPr>
           <w:i/>
@@ -10186,7 +10596,7 @@
         </w:rPr>
         <w:t>Works</w:t>
       </w:r>
-      <w:bookmarkEnd w:id="41"/>
+      <w:bookmarkEnd w:id="42"/>
       <w:r>
         <w:t xml:space="preserve">  </w:t>
       </w:r>
@@ -10771,8 +11181,8 @@
       <w:pPr>
         <w:pStyle w:val="CaptionFigure"/>
       </w:pPr>
-      <w:bookmarkStart w:id="42" w:name="_Ref120084416"/>
-      <w:bookmarkStart w:id="43" w:name="_Toc120084588"/>
+      <w:bookmarkStart w:id="43" w:name="_Ref120084416"/>
+      <w:bookmarkStart w:id="44" w:name="_Toc120084588"/>
       <w:r>
         <w:t xml:space="preserve">Figure </w:t>
       </w:r>
@@ -10815,7 +11225,7 @@
       <w:r>
         <w:fldChar w:fldCharType="end"/>
       </w:r>
-      <w:bookmarkEnd w:id="42"/>
+      <w:bookmarkEnd w:id="43"/>
       <w:r>
         <w:t xml:space="preserve"> </w:t>
       </w:r>
@@ -10828,7 +11238,7 @@
       <w:r>
         <w:t xml:space="preserve"> settings options.</w:t>
       </w:r>
-      <w:bookmarkEnd w:id="43"/>
+      <w:bookmarkEnd w:id="44"/>
     </w:p>
     <w:p>
       <w:pPr>
@@ -10989,8 +11399,8 @@
       <w:pPr>
         <w:pStyle w:val="CaptionFigure"/>
       </w:pPr>
-      <w:bookmarkStart w:id="44" w:name="_Ref119683573"/>
-      <w:bookmarkStart w:id="45" w:name="_Toc120084589"/>
+      <w:bookmarkStart w:id="45" w:name="_Ref119683573"/>
+      <w:bookmarkStart w:id="46" w:name="_Toc120084589"/>
       <w:r>
         <w:t xml:space="preserve">Figure </w:t>
       </w:r>
@@ -11033,7 +11443,7 @@
       <w:r>
         <w:fldChar w:fldCharType="end"/>
       </w:r>
-      <w:bookmarkEnd w:id="44"/>
+      <w:bookmarkEnd w:id="45"/>
       <w:r>
         <w:t xml:space="preserve"> Inserting a citation</w:t>
       </w:r>
@@ -11050,14 +11460,14 @@
       <w:r>
         <w:t>.</w:t>
       </w:r>
-      <w:bookmarkEnd w:id="45"/>
+      <w:bookmarkEnd w:id="46"/>
     </w:p>
     <w:p>
       <w:pPr>
         <w:pStyle w:val="Heading3"/>
       </w:pPr>
-      <w:bookmarkStart w:id="46" w:name="_Ref119752205"/>
-      <w:bookmarkStart w:id="47" w:name="_Toc120111075"/>
+      <w:bookmarkStart w:id="47" w:name="_Ref119752205"/>
+      <w:bookmarkStart w:id="48" w:name="_Toc162959085"/>
       <w:r>
         <w:t xml:space="preserve">Formatting </w:t>
       </w:r>
@@ -11070,8 +11480,8 @@
       <w:r>
         <w:t>Section</w:t>
       </w:r>
-      <w:bookmarkEnd w:id="46"/>
       <w:bookmarkEnd w:id="47"/>
+      <w:bookmarkEnd w:id="48"/>
     </w:p>
     <w:p>
       <w:pPr>
@@ -11156,7 +11566,7 @@
           <w:numId w:val="24"/>
         </w:numPr>
       </w:pPr>
-      <w:bookmarkStart w:id="48" w:name="_Ref120084758"/>
+      <w:bookmarkStart w:id="49" w:name="_Ref120084758"/>
       <w:r>
         <w:t xml:space="preserve">Click </w:t>
       </w:r>
@@ -11227,7 +11637,7 @@
       <w:r>
         <w:t>reference list.</w:t>
       </w:r>
-      <w:bookmarkEnd w:id="48"/>
+      <w:bookmarkEnd w:id="49"/>
     </w:p>
     <w:p>
       <w:pPr>
@@ -11281,8 +11691,8 @@
       <w:pPr>
         <w:pStyle w:val="CaptionFigure"/>
       </w:pPr>
-      <w:bookmarkStart w:id="49" w:name="_Ref119758449"/>
-      <w:bookmarkStart w:id="50" w:name="_Toc120084590"/>
+      <w:bookmarkStart w:id="50" w:name="_Ref119758449"/>
+      <w:bookmarkStart w:id="51" w:name="_Toc120084590"/>
       <w:r>
         <w:t xml:space="preserve">Figure </w:t>
       </w:r>
@@ -11325,14 +11735,14 @@
       <w:r>
         <w:fldChar w:fldCharType="end"/>
       </w:r>
-      <w:bookmarkEnd w:id="49"/>
+      <w:bookmarkEnd w:id="50"/>
       <w:r>
         <w:t xml:space="preserve"> </w:t>
       </w:r>
       <w:r>
         <w:t>Content Control Box containing the references.</w:t>
       </w:r>
-      <w:bookmarkEnd w:id="50"/>
+      <w:bookmarkEnd w:id="51"/>
     </w:p>
     <w:p>
       <w:pPr>
@@ -11716,8 +12126,8 @@
       <w:pPr>
         <w:pStyle w:val="CaptionFigure"/>
       </w:pPr>
-      <w:bookmarkStart w:id="51" w:name="_Ref119702832"/>
-      <w:bookmarkStart w:id="52" w:name="_Toc120084591"/>
+      <w:bookmarkStart w:id="52" w:name="_Ref119702832"/>
+      <w:bookmarkStart w:id="53" w:name="_Toc120084591"/>
       <w:r>
         <w:t xml:space="preserve">Figure </w:t>
       </w:r>
@@ -11760,11 +12170,11 @@
       <w:r>
         <w:fldChar w:fldCharType="end"/>
       </w:r>
-      <w:bookmarkEnd w:id="51"/>
+      <w:bookmarkEnd w:id="52"/>
       <w:r>
         <w:t xml:space="preserve"> Correctly formatting the Reference section.</w:t>
       </w:r>
-      <w:bookmarkEnd w:id="52"/>
+      <w:bookmarkEnd w:id="53"/>
     </w:p>
     <w:p>
       <w:pPr>
@@ -11924,7 +12334,7 @@
       <w:pPr>
         <w:pStyle w:val="Labels"/>
       </w:pPr>
-      <w:bookmarkStart w:id="53" w:name="_Ref119838123"/>
+      <w:bookmarkStart w:id="54" w:name="_Ref119838123"/>
       <w:r>
         <w:rPr>
           <w:rStyle w:val="LabelsBold"/>
@@ -11999,7 +12409,7 @@
         </w:rPr>
         <w:fldChar w:fldCharType="end"/>
       </w:r>
-      <w:bookmarkEnd w:id="53"/>
+      <w:bookmarkEnd w:id="54"/>
       <w:r>
         <w:t xml:space="preserve"> </w:t>
       </w:r>
@@ -12443,14 +12853,14 @@
       <w:pPr>
         <w:pStyle w:val="Heading3"/>
       </w:pPr>
-      <w:bookmarkStart w:id="54" w:name="_Toc120111076"/>
+      <w:bookmarkStart w:id="55" w:name="_Toc162959086"/>
       <w:r>
         <w:t xml:space="preserve">Examples of </w:t>
       </w:r>
       <w:r>
         <w:t>Different Types of References</w:t>
       </w:r>
-      <w:bookmarkEnd w:id="54"/>
+      <w:bookmarkEnd w:id="55"/>
     </w:p>
     <w:p>
       <w:pPr>
@@ -12691,7 +13101,7 @@
       <w:pPr>
         <w:pStyle w:val="Heading2"/>
       </w:pPr>
-      <w:bookmarkStart w:id="55" w:name="_Toc120111077"/>
+      <w:bookmarkStart w:id="56" w:name="_Toc162959087"/>
       <w:r>
         <w:lastRenderedPageBreak/>
         <w:t xml:space="preserve">Writing the </w:t>
@@ -12699,7 +13109,7 @@
       <w:r>
         <w:t>Background and Literature Review Chapter</w:t>
       </w:r>
-      <w:bookmarkEnd w:id="55"/>
+      <w:bookmarkEnd w:id="56"/>
     </w:p>
     <w:p>
       <w:pPr>
@@ -12851,26 +13261,26 @@
       <w:pPr>
         <w:pStyle w:val="Heading1"/>
       </w:pPr>
-      <w:bookmarkStart w:id="56" w:name="_Ref120105610"/>
-      <w:bookmarkStart w:id="57" w:name="_Toc120111078"/>
+      <w:bookmarkStart w:id="57" w:name="_Ref120105610"/>
+      <w:bookmarkStart w:id="58" w:name="_Toc162959088"/>
       <w:r>
         <w:lastRenderedPageBreak/>
         <w:t>Specification and Design</w:t>
       </w:r>
-      <w:bookmarkEnd w:id="56"/>
       <w:bookmarkEnd w:id="57"/>
+      <w:bookmarkEnd w:id="58"/>
     </w:p>
     <w:p>
       <w:pPr>
         <w:pStyle w:val="Heading2"/>
       </w:pPr>
-      <w:bookmarkStart w:id="58" w:name="_Ref120039337"/>
-      <w:bookmarkStart w:id="59" w:name="_Toc120111079"/>
+      <w:bookmarkStart w:id="59" w:name="_Ref120039337"/>
+      <w:bookmarkStart w:id="60" w:name="_Toc162959089"/>
       <w:r>
         <w:t>Further use of Captions</w:t>
       </w:r>
-      <w:bookmarkEnd w:id="58"/>
       <w:bookmarkEnd w:id="59"/>
+      <w:bookmarkEnd w:id="60"/>
     </w:p>
     <w:p>
       <w:pPr>
@@ -12909,11 +13319,11 @@
       <w:pPr>
         <w:pStyle w:val="Heading3"/>
       </w:pPr>
-      <w:bookmarkStart w:id="60" w:name="_Toc120111080"/>
+      <w:bookmarkStart w:id="61" w:name="_Toc162959090"/>
       <w:r>
         <w:t>Tables</w:t>
       </w:r>
-      <w:bookmarkEnd w:id="60"/>
+      <w:bookmarkEnd w:id="61"/>
     </w:p>
     <w:p>
       <w:pPr>
@@ -13196,7 +13606,7 @@
         </w:rPr>
         <w:t xml:space="preserve">.  This will create a cross-reference like </w:t>
       </w:r>
-      <w:bookmarkStart w:id="61" w:name="_Hlk119834953"/>
+      <w:bookmarkStart w:id="62" w:name="_Hlk119834953"/>
       <w:r>
         <w:rPr>
           <w:rFonts w:eastAsiaTheme="minorHAnsi"/>
@@ -13244,7 +13654,7 @@
         </w:rPr>
         <w:fldChar w:fldCharType="end"/>
       </w:r>
-      <w:bookmarkEnd w:id="61"/>
+      <w:bookmarkEnd w:id="62"/>
       <w:r>
         <w:rPr>
           <w:rFonts w:eastAsiaTheme="minorHAnsi"/>
@@ -13336,8 +13746,8 @@
       <w:pPr>
         <w:pStyle w:val="CaptionTable"/>
       </w:pPr>
-      <w:bookmarkStart w:id="62" w:name="_Ref119834227"/>
-      <w:bookmarkStart w:id="63" w:name="_Toc120084594"/>
+      <w:bookmarkStart w:id="63" w:name="_Ref119834227"/>
+      <w:bookmarkStart w:id="64" w:name="_Toc120084594"/>
       <w:r>
         <w:t xml:space="preserve">Table </w:t>
       </w:r>
@@ -13380,7 +13790,7 @@
       <w:r>
         <w:fldChar w:fldCharType="end"/>
       </w:r>
-      <w:bookmarkEnd w:id="62"/>
+      <w:bookmarkEnd w:id="63"/>
       <w:r>
         <w:t xml:space="preserve"> </w:t>
       </w:r>
@@ -13393,7 +13803,7 @@
         </w:rPr>
         <w:t>.</w:t>
       </w:r>
-      <w:bookmarkEnd w:id="63"/>
+      <w:bookmarkEnd w:id="64"/>
     </w:p>
     <w:tbl>
       <w:tblPr>
@@ -13821,9 +14231,9 @@
           <w:i/>
         </w:rPr>
       </w:pPr>
-      <w:bookmarkStart w:id="64" w:name="_Ref119834242"/>
-      <w:bookmarkStart w:id="65" w:name="_Toc95740224"/>
-      <w:bookmarkStart w:id="66" w:name="_Toc120084595"/>
+      <w:bookmarkStart w:id="65" w:name="_Ref119834242"/>
+      <w:bookmarkStart w:id="66" w:name="_Toc95740224"/>
+      <w:bookmarkStart w:id="67" w:name="_Toc120084595"/>
       <w:r>
         <w:t xml:space="preserve">Table </w:t>
       </w:r>
@@ -13866,14 +14276,14 @@
       <w:r>
         <w:fldChar w:fldCharType="end"/>
       </w:r>
-      <w:bookmarkEnd w:id="64"/>
+      <w:bookmarkEnd w:id="65"/>
       <w:r>
         <w:rPr>
           <w:rFonts w:cs="Calibri"/>
         </w:rPr>
         <w:t xml:space="preserve"> </w:t>
       </w:r>
-      <w:bookmarkEnd w:id="65"/>
+      <w:bookmarkEnd w:id="66"/>
       <w:r>
         <w:rPr>
           <w:rFonts w:cs="Calibri"/>
@@ -13886,7 +14296,7 @@
         </w:rPr>
         <w:t>.</w:t>
       </w:r>
-      <w:bookmarkEnd w:id="66"/>
+      <w:bookmarkEnd w:id="67"/>
     </w:p>
     <w:tbl>
       <w:tblPr>
@@ -14235,7 +14645,7 @@
       <w:pPr>
         <w:pStyle w:val="DissertationBodyafterTable"/>
       </w:pPr>
-      <w:bookmarkStart w:id="67" w:name="_Ref119055571"/>
+      <w:bookmarkStart w:id="68" w:name="_Ref119055571"/>
       <w:r>
         <w:t xml:space="preserve">The paragraph immediately following a table should be assigned the </w:t>
       </w:r>
@@ -14264,11 +14674,11 @@
       <w:pPr>
         <w:pStyle w:val="Heading3"/>
       </w:pPr>
-      <w:bookmarkStart w:id="68" w:name="_Toc120111081"/>
+      <w:bookmarkStart w:id="69" w:name="_Toc162959091"/>
       <w:r>
         <w:t>Lemmas, Theorems, Corollaries etc.</w:t>
       </w:r>
-      <w:bookmarkEnd w:id="68"/>
+      <w:bookmarkEnd w:id="69"/>
     </w:p>
     <w:p>
       <w:pPr>
@@ -14904,7 +15314,7 @@
       <w:pPr>
         <w:pStyle w:val="Labels"/>
       </w:pPr>
-      <w:bookmarkStart w:id="69" w:name="_Ref119845140"/>
+      <w:bookmarkStart w:id="70" w:name="_Ref119845140"/>
       <w:r>
         <w:rPr>
           <w:rStyle w:val="LabelsBold"/>
@@ -14979,8 +15389,8 @@
         </w:rPr>
         <w:fldChar w:fldCharType="end"/>
       </w:r>
-      <w:bookmarkEnd w:id="67"/>
-      <w:bookmarkEnd w:id="69"/>
+      <w:bookmarkEnd w:id="68"/>
+      <w:bookmarkEnd w:id="70"/>
       <w:r>
         <w:t xml:space="preserve"> </w:t>
       </w:r>
@@ -15108,7 +15518,7 @@
       <w:pPr>
         <w:pStyle w:val="Labels"/>
       </w:pPr>
-      <w:bookmarkStart w:id="70" w:name="_Ref119057266"/>
+      <w:bookmarkStart w:id="71" w:name="_Ref119057266"/>
       <w:r>
         <w:rPr>
           <w:rStyle w:val="LabelsBold"/>
@@ -15183,7 +15593,7 @@
         </w:rPr>
         <w:fldChar w:fldCharType="end"/>
       </w:r>
-      <w:bookmarkEnd w:id="70"/>
+      <w:bookmarkEnd w:id="71"/>
       <w:r>
         <w:t xml:space="preserve"> </w:t>
       </w:r>
@@ -15239,7 +15649,7 @@
       <w:pPr>
         <w:pStyle w:val="Labels"/>
       </w:pPr>
-      <w:bookmarkStart w:id="71" w:name="_Ref119057349"/>
+      <w:bookmarkStart w:id="72" w:name="_Ref119057349"/>
       <w:r>
         <w:rPr>
           <w:rStyle w:val="LabelsBold"/>
@@ -15314,7 +15724,7 @@
         </w:rPr>
         <w:fldChar w:fldCharType="end"/>
       </w:r>
-      <w:bookmarkEnd w:id="71"/>
+      <w:bookmarkEnd w:id="72"/>
       <w:r>
         <w:t xml:space="preserve"> </w:t>
       </w:r>
@@ -15526,8 +15936,8 @@
       <w:pPr>
         <w:pStyle w:val="Labels"/>
       </w:pPr>
-      <w:bookmarkStart w:id="72" w:name="_Ref119846197"/>
-      <w:bookmarkStart w:id="73" w:name="_Ref119846191"/>
+      <w:bookmarkStart w:id="73" w:name="_Ref119846197"/>
+      <w:bookmarkStart w:id="74" w:name="_Ref119846191"/>
       <w:r>
         <w:rPr>
           <w:rStyle w:val="LabelsBold"/>
@@ -15602,7 +16012,7 @@
         </w:rPr>
         <w:fldChar w:fldCharType="end"/>
       </w:r>
-      <w:bookmarkEnd w:id="72"/>
+      <w:bookmarkEnd w:id="73"/>
       <w:r>
         <w:t xml:space="preserve"> Example code (</w:t>
       </w:r>
@@ -15615,7 +16025,7 @@
       <w:r>
         <w:t>)</w:t>
       </w:r>
-      <w:bookmarkEnd w:id="73"/>
+      <w:bookmarkEnd w:id="74"/>
     </w:p>
     <w:p>
       <w:pPr>
@@ -15892,7 +16302,7 @@
                 <w:rFonts w:ascii="Calibri" w:hAnsi="Calibri"/>
               </w:rPr>
             </w:pPr>
-            <w:bookmarkStart w:id="74" w:name="_Ref119846646"/>
+            <w:bookmarkStart w:id="75" w:name="_Ref119846646"/>
             <w:r>
               <w:rPr>
                 <w:rStyle w:val="LabelsBold"/>
@@ -15967,7 +16377,7 @@
               </w:rPr>
               <w:fldChar w:fldCharType="end"/>
             </w:r>
-            <w:bookmarkEnd w:id="74"/>
+            <w:bookmarkEnd w:id="75"/>
             <w:r>
               <w:t xml:space="preserve"> Title of Algorithm</w:t>
             </w:r>
@@ -16057,11 +16467,11 @@
       <w:pPr>
         <w:pStyle w:val="Heading2"/>
       </w:pPr>
-      <w:bookmarkStart w:id="75" w:name="_Toc120111082"/>
+      <w:bookmarkStart w:id="76" w:name="_Toc162959092"/>
       <w:r>
         <w:t>Chapter Headers</w:t>
       </w:r>
-      <w:bookmarkEnd w:id="75"/>
+      <w:bookmarkEnd w:id="76"/>
     </w:p>
     <w:p>
       <w:pPr>
@@ -16224,7 +16634,7 @@
       <w:pPr>
         <w:pStyle w:val="Heading2"/>
       </w:pPr>
-      <w:bookmarkStart w:id="76" w:name="_Toc120111083"/>
+      <w:bookmarkStart w:id="77" w:name="_Toc162959093"/>
       <w:r>
         <w:lastRenderedPageBreak/>
         <w:t xml:space="preserve">Printing the Dissertation on </w:t>
@@ -16232,7 +16642,7 @@
       <w:r>
         <w:t>Both Sides</w:t>
       </w:r>
-      <w:bookmarkEnd w:id="76"/>
+      <w:bookmarkEnd w:id="77"/>
     </w:p>
     <w:p>
       <w:pPr>
@@ -16899,8 +17309,8 @@
       <w:pPr>
         <w:pStyle w:val="CaptionFigure"/>
       </w:pPr>
-      <w:bookmarkStart w:id="77" w:name="_Ref119849786"/>
-      <w:bookmarkStart w:id="78" w:name="_Toc120084592"/>
+      <w:bookmarkStart w:id="78" w:name="_Ref119849786"/>
+      <w:bookmarkStart w:id="79" w:name="_Toc120084592"/>
       <w:r>
         <w:t xml:space="preserve">Figure </w:t>
       </w:r>
@@ -16943,11 +17353,11 @@
       <w:r>
         <w:fldChar w:fldCharType="end"/>
       </w:r>
-      <w:bookmarkEnd w:id="77"/>
+      <w:bookmarkEnd w:id="78"/>
       <w:r>
         <w:t xml:space="preserve"> Converting document to printing on both sides.</w:t>
       </w:r>
-      <w:bookmarkEnd w:id="78"/>
+      <w:bookmarkEnd w:id="79"/>
     </w:p>
     <w:p>
       <w:pPr>
@@ -17004,8 +17414,8 @@
       <w:pPr>
         <w:pStyle w:val="CaptionFigure"/>
       </w:pPr>
-      <w:bookmarkStart w:id="79" w:name="_Ref119851289"/>
-      <w:bookmarkStart w:id="80" w:name="_Toc120084593"/>
+      <w:bookmarkStart w:id="80" w:name="_Ref119851289"/>
+      <w:bookmarkStart w:id="81" w:name="_Toc120084593"/>
       <w:r>
         <w:t xml:space="preserve">Figure </w:t>
       </w:r>
@@ -17048,21 +17458,21 @@
       <w:r>
         <w:fldChar w:fldCharType="end"/>
       </w:r>
-      <w:bookmarkEnd w:id="79"/>
+      <w:bookmarkEnd w:id="80"/>
       <w:r>
         <w:t xml:space="preserve"> Inserting chapter headers.</w:t>
       </w:r>
-      <w:bookmarkEnd w:id="80"/>
+      <w:bookmarkEnd w:id="81"/>
     </w:p>
     <w:p>
       <w:pPr>
         <w:pStyle w:val="Heading2"/>
       </w:pPr>
-      <w:bookmarkStart w:id="81" w:name="_Toc120111084"/>
+      <w:bookmarkStart w:id="82" w:name="_Toc162959094"/>
       <w:r>
         <w:t>Writing the Specification and Design Chapter</w:t>
       </w:r>
-      <w:bookmarkEnd w:id="81"/>
+      <w:bookmarkEnd w:id="82"/>
     </w:p>
     <w:p>
       <w:pPr>
@@ -17136,22 +17546,22 @@
       <w:pPr>
         <w:pStyle w:val="Heading1"/>
       </w:pPr>
-      <w:bookmarkStart w:id="82" w:name="_Toc120111085"/>
+      <w:bookmarkStart w:id="83" w:name="_Toc162959095"/>
       <w:r>
         <w:lastRenderedPageBreak/>
         <w:t>Implementation</w:t>
       </w:r>
-      <w:bookmarkEnd w:id="82"/>
+      <w:bookmarkEnd w:id="83"/>
     </w:p>
     <w:p>
       <w:pPr>
         <w:pStyle w:val="Heading2"/>
       </w:pPr>
-      <w:bookmarkStart w:id="83" w:name="_Toc120111086"/>
+      <w:bookmarkStart w:id="84" w:name="_Toc162959096"/>
       <w:r>
         <w:t>Writing the Implementation Chapter</w:t>
       </w:r>
-      <w:bookmarkEnd w:id="83"/>
+      <w:bookmarkEnd w:id="84"/>
     </w:p>
     <w:p>
       <w:pPr>
@@ -17237,7 +17647,7 @@
       <w:pPr>
         <w:pStyle w:val="Heading1"/>
       </w:pPr>
-      <w:bookmarkStart w:id="84" w:name="_Toc120111087"/>
+      <w:bookmarkStart w:id="85" w:name="_Toc162959097"/>
       <w:r>
         <w:lastRenderedPageBreak/>
         <w:t xml:space="preserve">Testing and/or </w:t>
@@ -17245,13 +17655,13 @@
       <w:r>
         <w:t>Evaluation</w:t>
       </w:r>
-      <w:bookmarkEnd w:id="84"/>
+      <w:bookmarkEnd w:id="85"/>
     </w:p>
     <w:p>
       <w:pPr>
         <w:pStyle w:val="Heading2"/>
       </w:pPr>
-      <w:bookmarkStart w:id="85" w:name="_Toc120111088"/>
+      <w:bookmarkStart w:id="86" w:name="_Toc162959098"/>
       <w:r>
         <w:t xml:space="preserve">Writing the Evaluation </w:t>
       </w:r>
@@ -17261,7 +17671,7 @@
       <w:r>
         <w:t>Chapter</w:t>
       </w:r>
-      <w:bookmarkEnd w:id="85"/>
+      <w:bookmarkEnd w:id="86"/>
     </w:p>
     <w:p>
       <w:pPr>
@@ -17366,22 +17776,22 @@
       <w:pPr>
         <w:pStyle w:val="Heading1"/>
       </w:pPr>
-      <w:bookmarkStart w:id="86" w:name="_Toc120111089"/>
+      <w:bookmarkStart w:id="87" w:name="_Toc162959099"/>
       <w:r>
         <w:lastRenderedPageBreak/>
         <w:t>Future Work</w:t>
       </w:r>
-      <w:bookmarkEnd w:id="86"/>
+      <w:bookmarkEnd w:id="87"/>
     </w:p>
     <w:p>
       <w:pPr>
         <w:pStyle w:val="Heading2"/>
       </w:pPr>
-      <w:bookmarkStart w:id="87" w:name="_Toc120111090"/>
+      <w:bookmarkStart w:id="88" w:name="_Toc162959100"/>
       <w:r>
         <w:t>Writing the Future Work Chapter</w:t>
       </w:r>
-      <w:bookmarkEnd w:id="87"/>
+      <w:bookmarkEnd w:id="88"/>
     </w:p>
     <w:p>
       <w:pPr>
@@ -17425,22 +17835,22 @@
       <w:pPr>
         <w:pStyle w:val="Heading1"/>
       </w:pPr>
-      <w:bookmarkStart w:id="88" w:name="_Toc120111091"/>
+      <w:bookmarkStart w:id="89" w:name="_Toc162959101"/>
       <w:r>
         <w:lastRenderedPageBreak/>
         <w:t>Conclusions</w:t>
       </w:r>
-      <w:bookmarkEnd w:id="88"/>
+      <w:bookmarkEnd w:id="89"/>
     </w:p>
     <w:p>
       <w:pPr>
         <w:pStyle w:val="Heading2"/>
       </w:pPr>
-      <w:bookmarkStart w:id="89" w:name="_Toc120111092"/>
+      <w:bookmarkStart w:id="90" w:name="_Toc162959102"/>
       <w:r>
         <w:t>Writing the Conclusions Chapter</w:t>
       </w:r>
-      <w:bookmarkEnd w:id="89"/>
+      <w:bookmarkEnd w:id="90"/>
     </w:p>
     <w:p>
       <w:pPr>
@@ -17489,7 +17899,7 @@
         <w:t xml:space="preserve"> proper.</w:t>
       </w:r>
     </w:p>
-    <w:bookmarkStart w:id="90" w:name="_Toc120111093" w:displacedByCustomXml="next"/>
+    <w:bookmarkStart w:id="91" w:name="_Toc162959103" w:displacedByCustomXml="next"/>
     <w:sdt>
       <w:sdtPr>
         <w:rPr>
@@ -17512,7 +17922,6 @@
         </w:rPr>
       </w:sdtEndPr>
       <w:sdtContent>
-        <w:bookmarkEnd w:id="90" w:displacedByCustomXml="prev"/>
         <w:p>
           <w:pPr>
             <w:pStyle w:val="Headings"/>
@@ -17521,6 +17930,7 @@
           <w:r>
             <w:t>References</w:t>
           </w:r>
+          <w:bookmarkEnd w:id="91"/>
         </w:p>
         <w:p>
           <w:pPr>
@@ -17738,12 +18148,12 @@
       <w:pPr>
         <w:pStyle w:val="Headings"/>
       </w:pPr>
-      <w:bookmarkStart w:id="91" w:name="_Toc120111094"/>
+      <w:bookmarkStart w:id="92" w:name="_Toc162959104"/>
       <w:r>
         <w:lastRenderedPageBreak/>
         <w:t>Bibliography</w:t>
       </w:r>
-      <w:bookmarkEnd w:id="91"/>
+      <w:bookmarkEnd w:id="92"/>
     </w:p>
     <w:p>
       <w:pPr>
@@ -17804,8 +18214,8 @@
       <w:pPr>
         <w:pStyle w:val="AppendixHeading1"/>
       </w:pPr>
-      <w:bookmarkStart w:id="92" w:name="_Toc120111095"/>
       <w:bookmarkStart w:id="93" w:name="_Ref120113402"/>
+      <w:bookmarkStart w:id="94" w:name="_Toc162959105"/>
       <w:r>
         <w:lastRenderedPageBreak/>
         <w:t>When to Use Appendices</w:t>
@@ -17813,8 +18223,8 @@
       <w:r>
         <w:t xml:space="preserve"> (Style: Appendix Heading 1)</w:t>
       </w:r>
-      <w:bookmarkEnd w:id="92"/>
       <w:bookmarkEnd w:id="93"/>
+      <w:bookmarkEnd w:id="94"/>
     </w:p>
     <w:p>
       <w:pPr>
@@ -17828,11 +18238,11 @@
       <w:pPr>
         <w:pStyle w:val="AppendixHeading2"/>
       </w:pPr>
-      <w:bookmarkStart w:id="94" w:name="_Toc120111096"/>
+      <w:bookmarkStart w:id="95" w:name="_Toc162959106"/>
       <w:r>
         <w:t>Appendices Headings (Style: Appendix Heading 2)</w:t>
       </w:r>
-      <w:bookmarkEnd w:id="94"/>
+      <w:bookmarkEnd w:id="95"/>
     </w:p>
     <w:p>
       <w:pPr>
@@ -17858,11 +18268,11 @@
       <w:pPr>
         <w:pStyle w:val="AppendixHeading3"/>
       </w:pPr>
-      <w:bookmarkStart w:id="95" w:name="_Toc120111097"/>
+      <w:bookmarkStart w:id="96" w:name="_Toc162959107"/>
       <w:r>
         <w:t>Appendix Sub-Headings (Style: Appendix Heading 3)</w:t>
       </w:r>
-      <w:bookmarkEnd w:id="95"/>
+      <w:bookmarkEnd w:id="96"/>
     </w:p>
     <w:p>
       <w:pPr>
@@ -17876,11 +18286,11 @@
       <w:pPr>
         <w:pStyle w:val="AppendixHeading2"/>
       </w:pPr>
-      <w:bookmarkStart w:id="96" w:name="_Toc120111098"/>
+      <w:bookmarkStart w:id="97" w:name="_Toc162959108"/>
       <w:r>
         <w:t>What to put in Appendices</w:t>
       </w:r>
-      <w:bookmarkEnd w:id="96"/>
+      <w:bookmarkEnd w:id="97"/>
     </w:p>
     <w:p>
       <w:pPr>
@@ -17977,12 +18387,12 @@
       <w:pPr>
         <w:pStyle w:val="AppendixHeading1"/>
       </w:pPr>
-      <w:bookmarkStart w:id="97" w:name="_Toc120111099"/>
+      <w:bookmarkStart w:id="98" w:name="_Toc162959109"/>
       <w:r>
         <w:lastRenderedPageBreak/>
         <w:t>Version Information</w:t>
       </w:r>
-      <w:bookmarkEnd w:id="97"/>
+      <w:bookmarkEnd w:id="98"/>
     </w:p>
     <w:tbl>
       <w:tblPr>
@@ -18290,11 +18700,11 @@
       <w:pPr>
         <w:pStyle w:val="AppendixHeading2"/>
       </w:pPr>
-      <w:bookmarkStart w:id="98" w:name="_Toc120111100"/>
+      <w:bookmarkStart w:id="99" w:name="_Toc162959110"/>
       <w:r>
         <w:t>Copyright Information</w:t>
       </w:r>
-      <w:bookmarkEnd w:id="98"/>
+      <w:bookmarkEnd w:id="99"/>
     </w:p>
     <w:p>
       <w:pPr>
@@ -18374,11 +18784,11 @@
       <w:pPr>
         <w:pStyle w:val="AppendixHeading2"/>
       </w:pPr>
-      <w:bookmarkStart w:id="99" w:name="_Toc120111101"/>
+      <w:bookmarkStart w:id="100" w:name="_Toc162959111"/>
       <w:r>
         <w:t>Suggestions</w:t>
       </w:r>
-      <w:bookmarkEnd w:id="99"/>
+      <w:bookmarkEnd w:id="100"/>
     </w:p>
     <w:p>
       <w:pPr>
@@ -18831,24 +19241,20 @@
         <w:rPr>
           <w:noProof/>
         </w:rPr>
-        <w:t>1</w:t>
+        <w:t>2</w:t>
       </w:r>
     </w:fldSimple>
     <w:r>
       <w:t xml:space="preserve"> </w:t>
     </w:r>
-    <w:r>
-      <w:fldChar w:fldCharType="begin"/>
-    </w:r>
-    <w:r>
-      <w:instrText xml:space="preserve"> STYLEREF  "Heading 1"  \* MERGEFORMAT </w:instrText>
-    </w:r>
-    <w:r>
-      <w:rPr>
-        <w:noProof/>
-      </w:rPr>
-      <w:fldChar w:fldCharType="end"/>
-    </w:r>
+    <w:fldSimple w:instr=" STYLEREF  &quot;Heading 1&quot;  \* MERGEFORMAT ">
+      <w:r>
+        <w:rPr>
+          <w:noProof/>
+        </w:rPr>
+        <w:t>Background and Literature Review</w:t>
+      </w:r>
+    </w:fldSimple>
   </w:p>
 </w:hdr>
 </file>
@@ -23297,7 +23703,6 @@
   <w:style w:type="character" w:default="1" w:styleId="DefaultParagraphFont">
     <w:name w:val="Default Paragraph Font"/>
     <w:uiPriority w:val="1"/>
-    <w:semiHidden/>
     <w:unhideWhenUsed/>
   </w:style>
   <w:style w:type="table" w:default="1" w:styleId="TableNormal">
@@ -24689,7 +25094,7 @@
     <w:charset w:val="86"/>
     <w:family w:val="auto"/>
     <w:pitch w:val="variable"/>
-    <w:sig w:usb0="00000003" w:usb1="288F0000" w:usb2="00000016" w:usb3="00000000" w:csb0="00040001" w:csb1="00000000"/>
+    <w:sig w:usb0="00000203" w:usb1="288F0000" w:usb2="00000016" w:usb3="00000000" w:csb0="00040001" w:csb1="00000000"/>
   </w:font>
   <w:font w:name="Lucida Console">
     <w:panose1 w:val="020B0609040504020204"/>
@@ -24767,6 +25172,7 @@
     <w:rsid w:val="00D142BF"/>
     <w:rsid w:val="00D436FF"/>
     <w:rsid w:val="00DE0278"/>
+    <w:rsid w:val="00DF5054"/>
     <w:rsid w:val="00FF1BBD"/>
   </w:rsids>
   <m:mathPr>

</xml_diff>

<commit_message>
Update Predictive modelling of sea debris around Maltese coastal waters.docx
</commit_message>
<xml_diff>
--- a/Predictive modelling of sea debris around Maltese coastal waters.docx
+++ b/Predictive modelling of sea debris around Maltese coastal waters.docx
@@ -4049,17 +4049,787 @@
     </w:p>
     <w:p>
       <w:pPr>
+        <w:pStyle w:val="DissertationBody"/>
+        <w:ind w:firstLine="0"/>
+      </w:pPr>
+      <w:r>
+        <w:t>I</w:t>
+      </w:r>
+      <w:r>
+        <w:t xml:space="preserve">n this chapter, </w:t>
+      </w:r>
+      <w:r>
+        <w:t>we provide a comprehensive background for</w:t>
+      </w:r>
+      <w:r>
+        <w:t xml:space="preserve"> </w:t>
+      </w:r>
+      <w:r>
+        <w:t>the project,</w:t>
+      </w:r>
+      <w:r>
+        <w:t xml:space="preserve"> </w:t>
+      </w:r>
+      <w:r>
+        <w:t xml:space="preserve">as well as give an overview of </w:t>
+      </w:r>
+      <w:r>
+        <w:t>pertinent</w:t>
+      </w:r>
+      <w:r>
+        <w:t xml:space="preserve"> academic</w:t>
+      </w:r>
+      <w:r>
+        <w:t xml:space="preserve"> papers and literature </w:t>
+      </w:r>
+      <w:r>
+        <w:t>to</w:t>
+      </w:r>
+      <w:r>
+        <w:t xml:space="preserve"> </w:t>
+      </w:r>
+      <w:r>
+        <w:t>underpin the project’s scientific foundations.</w:t>
+      </w:r>
+    </w:p>
+    <w:p>
+      <w:pPr>
         <w:pStyle w:val="Heading2"/>
       </w:pPr>
       <w:r>
-        <w:t xml:space="preserve">Writing </w:t>
-      </w:r>
-      <w:r>
-        <w:t>this</w:t>
-      </w:r>
-      <w:r>
-        <w:t xml:space="preserve"> Chapter</w:t>
-      </w:r>
+        <w:t>Background</w:t>
+      </w:r>
+    </w:p>
+    <w:p>
+      <w:pPr>
+        <w:pStyle w:val="DissertationBody"/>
+        <w:ind w:firstLine="0"/>
+      </w:pPr>
+      <w:r>
+        <w:t>Th</w:t>
+      </w:r>
+      <w:r>
+        <w:t xml:space="preserve">is </w:t>
+      </w:r>
+      <w:r>
+        <w:t xml:space="preserve">section </w:t>
+      </w:r>
+      <w:r>
+        <w:t>is divided into</w:t>
+      </w:r>
+      <w:r>
+        <w:t xml:space="preserve"> five distinct segments</w:t>
+      </w:r>
+      <w:r>
+        <w:t xml:space="preserve"> where we </w:t>
+      </w:r>
+      <w:r>
+        <w:t xml:space="preserve">collectively </w:t>
+      </w:r>
+      <w:r>
+        <w:t>provide detailed information regarding</w:t>
+      </w:r>
+      <w:r>
+        <w:t xml:space="preserve"> </w:t>
+      </w:r>
+      <w:r>
+        <w:t xml:space="preserve">this </w:t>
+      </w:r>
+      <w:r>
+        <w:t>project</w:t>
+      </w:r>
+      <w:r>
+        <w:t xml:space="preserve">. </w:t>
+      </w:r>
+      <w:r>
+        <w:t>First, we begin</w:t>
+      </w:r>
+      <w:r>
+        <w:t xml:space="preserve"> with an exploration of the impacts of marine debris on ecosystems and </w:t>
+      </w:r>
+      <w:r>
+        <w:t>delve</w:t>
+      </w:r>
+      <w:r>
+        <w:t xml:space="preserve"> into the specific datasets critical to this study. </w:t>
+      </w:r>
+      <w:r>
+        <w:t>T</w:t>
+      </w:r>
+      <w:r>
+        <w:t>hen</w:t>
+      </w:r>
+      <w:r>
+        <w:t>,</w:t>
+      </w:r>
+      <w:r>
+        <w:t xml:space="preserve"> </w:t>
+      </w:r>
+      <w:r>
+        <w:t xml:space="preserve">we </w:t>
+      </w:r>
+      <w:r>
+        <w:t>discuss</w:t>
+      </w:r>
+      <w:r>
+        <w:t xml:space="preserve"> the intricacies of the </w:t>
+      </w:r>
+      <w:r>
+        <w:t>p</w:t>
+      </w:r>
+      <w:r>
+        <w:t>hysics based</w:t>
+      </w:r>
+      <w:r>
+        <w:t xml:space="preserve"> Lagrangian Model, </w:t>
+      </w:r>
+      <w:r>
+        <w:t>provide an explanation of time series analysis</w:t>
+      </w:r>
+      <w:r>
+        <w:t xml:space="preserve">, and </w:t>
+      </w:r>
+      <w:r>
+        <w:t xml:space="preserve">finally </w:t>
+      </w:r>
+      <w:r>
+        <w:t xml:space="preserve">round off with an exposition on </w:t>
+      </w:r>
+      <w:r>
+        <w:t>d</w:t>
+      </w:r>
+      <w:r>
+        <w:t xml:space="preserve">eep </w:t>
+      </w:r>
+      <w:r>
+        <w:t>l</w:t>
+      </w:r>
+      <w:r>
+        <w:t xml:space="preserve">earning </w:t>
+      </w:r>
+      <w:r>
+        <w:t>m</w:t>
+      </w:r>
+      <w:r>
+        <w:t>odels</w:t>
+      </w:r>
+      <w:r>
+        <w:t>, specifically LSTMs and GRUs</w:t>
+      </w:r>
+      <w:r>
+        <w:t>.</w:t>
+      </w:r>
+    </w:p>
+    <w:p>
+      <w:pPr>
+        <w:pStyle w:val="Heading3"/>
+      </w:pPr>
+      <w:bookmarkStart w:id="18" w:name="_Toc120111074"/>
+      <w:r>
+        <w:rPr>
+          <w:i/>
+          <w:iCs/>
+        </w:rPr>
+        <w:t>The impact of marine debris on ecosystems</w:t>
+      </w:r>
+      <w:bookmarkEnd w:id="18"/>
+      <w:r>
+        <w:t xml:space="preserve">  </w:t>
+      </w:r>
+    </w:p>
+    <w:p>
+      <w:pPr>
+        <w:pStyle w:val="DissertationBodyFirstParagraph"/>
+      </w:pPr>
+      <w:r>
+        <w:t xml:space="preserve">The environmental and ecological impact of marine debris, particularly in coastal and marine ecosystems, has been extensively researched, as </w:t>
+      </w:r>
+      <w:r>
+        <w:t>evidenced by</w:t>
+      </w:r>
+      <w:r>
+        <w:t xml:space="preserve"> </w:t>
+      </w:r>
+      <w:sdt>
+        <w:sdtPr>
+          <w:rPr>
+            <w:color w:val="000000"/>
+            <w:highlight w:val="white"/>
+          </w:rPr>
+          <w:alias w:val="Citation"/>
+          <w:tag w:val="{&quot;referencesIds&quot;:[&quot;doc:660ff40e6321323c3e0a11ad&quot;],&quot;referencesOptions&quot;:{&quot;doc:660ff40e6321323c3e0a11ad&quot;:{&quot;author&quot;:true,&quot;year&quot;:true,&quot;pageReplace&quot;:&quot;&quot;,&quot;prefix&quot;:&quot;&quot;,&quot;suffix&quot;:&quot;&quot;}},&quot;hasBrokenReferences&quot;:false,&quot;hasManualEdits&quot;:false,&quot;citationType&quot;:&quot;inline&quot;}"/>
+          <w:id w:val="1458677217"/>
+          <w:placeholder>
+            <w:docPart w:val="43A88E678DF24FF39DAD3BB97AAB9AF4"/>
+          </w:placeholder>
+        </w:sdtPr>
+        <w:sdtContent>
+          <w:r>
+            <w:rPr>
+              <w:color w:val="000000"/>
+            </w:rPr>
+            <w:t>[6]</w:t>
+          </w:r>
+        </w:sdtContent>
+      </w:sdt>
+      <w:r>
+        <w:t xml:space="preserve"> and</w:t>
+      </w:r>
+      <w:r>
+        <w:t xml:space="preserve"> </w:t>
+      </w:r>
+      <w:sdt>
+        <w:sdtPr>
+          <w:rPr>
+            <w:color w:val="000000"/>
+            <w:highlight w:val="white"/>
+          </w:rPr>
+          <w:alias w:val="Citation"/>
+          <w:tag w:val="{&quot;referencesIds&quot;:[&quot;doc:660ff567628cb344b26eccaa&quot;],&quot;referencesOptions&quot;:{&quot;doc:660ff567628cb344b26eccaa&quot;:{&quot;author&quot;:true,&quot;year&quot;:true,&quot;pageReplace&quot;:&quot;&quot;,&quot;prefix&quot;:&quot;&quot;,&quot;suffix&quot;:&quot;&quot;}},&quot;hasBrokenReferences&quot;:false,&quot;hasManualEdits&quot;:false,&quot;citationType&quot;:&quot;inline&quot;}"/>
+          <w:id w:val="885451095"/>
+          <w:placeholder>
+            <w:docPart w:val="4123DDB5A43F4B48A6C906FAFB3AC684"/>
+          </w:placeholder>
+        </w:sdtPr>
+        <w:sdtContent>
+          <w:r>
+            <w:rPr>
+              <w:color w:val="000000"/>
+            </w:rPr>
+            <w:t>[7]</w:t>
+          </w:r>
+        </w:sdtContent>
+      </w:sdt>
+      <w:r>
+        <w:t xml:space="preserve">. </w:t>
+      </w:r>
+      <w:r>
+        <w:t>Several</w:t>
+      </w:r>
+      <w:r>
+        <w:t xml:space="preserve"> </w:t>
+      </w:r>
+      <w:r>
+        <w:t>s</w:t>
+      </w:r>
+      <w:r>
+        <w:t>tudies in this area reveal significant negative effects, ranging from harm to marine wildlife due to ingestion and entanglement</w:t>
+      </w:r>
+      <w:r>
+        <w:t xml:space="preserve"> </w:t>
+      </w:r>
+      <w:sdt>
+        <w:sdtPr>
+          <w:rPr>
+            <w:color w:val="000000"/>
+            <w:highlight w:val="white"/>
+          </w:rPr>
+          <w:alias w:val="Citation"/>
+          <w:tag w:val="{&quot;referencesIds&quot;:[&quot;doc:660ff703827daf4f5bfa6524&quot;],&quot;referencesOptions&quot;:{&quot;doc:660ff703827daf4f5bfa6524&quot;:{&quot;author&quot;:true,&quot;year&quot;:true,&quot;pageReplace&quot;:&quot;&quot;,&quot;prefix&quot;:&quot;&quot;,&quot;suffix&quot;:&quot;&quot;}},&quot;hasBrokenReferences&quot;:false,&quot;hasManualEdits&quot;:false,&quot;citationType&quot;:&quot;inline&quot;}"/>
+          <w:id w:val="1042487801"/>
+          <w:placeholder>
+            <w:docPart w:val="E3754A5F330D426A8DD1F1B3C5A4913E"/>
+          </w:placeholder>
+        </w:sdtPr>
+        <w:sdtContent>
+          <w:r>
+            <w:rPr>
+              <w:color w:val="000000"/>
+            </w:rPr>
+            <w:t>[8]</w:t>
+          </w:r>
+        </w:sdtContent>
+      </w:sdt>
+      <w:r>
+        <w:t>, to the disruption of natural habitats</w:t>
+      </w:r>
+      <w:r>
+        <w:t xml:space="preserve"> </w:t>
+      </w:r>
+      <w:sdt>
+        <w:sdtPr>
+          <w:rPr>
+            <w:color w:val="000000"/>
+            <w:highlight w:val="white"/>
+          </w:rPr>
+          <w:alias w:val="Citation"/>
+          <w:tag w:val="{&quot;referencesIds&quot;:[&quot;doc:660ff922b919285a89b89922&quot;],&quot;referencesOptions&quot;:{&quot;doc:660ff922b919285a89b89922&quot;:{&quot;author&quot;:true,&quot;year&quot;:true,&quot;pageReplace&quot;:&quot;&quot;,&quot;prefix&quot;:&quot;&quot;,&quot;suffix&quot;:&quot;&quot;}},&quot;hasBrokenReferences&quot;:false,&quot;hasManualEdits&quot;:false,&quot;citationType&quot;:&quot;inline&quot;}"/>
+          <w:id w:val="-1639876927"/>
+          <w:placeholder>
+            <w:docPart w:val="901A51301C6946C6B8C652A0D195C0A6"/>
+          </w:placeholder>
+        </w:sdtPr>
+        <w:sdtContent>
+          <w:r>
+            <w:rPr>
+              <w:color w:val="000000"/>
+            </w:rPr>
+            <w:t>[9]</w:t>
+          </w:r>
+        </w:sdtContent>
+      </w:sdt>
+      <w:r>
+        <w:t>. The impact on coastal</w:t>
+      </w:r>
+      <w:r>
+        <w:t xml:space="preserve"> </w:t>
+      </w:r>
+      <w:r>
+        <w:t>ecosystems extends beyond the environment, affecting economic sectors reliant on marine health, such as tourism and fishing as discussed in</w:t>
+      </w:r>
+      <w:r>
+        <w:t xml:space="preserve"> </w:t>
+      </w:r>
+      <w:sdt>
+        <w:sdtPr>
+          <w:rPr>
+            <w:color w:val="000000"/>
+            <w:highlight w:val="white"/>
+          </w:rPr>
+          <w:alias w:val="Citation"/>
+          <w:tag w:val="{&quot;referencesIds&quot;:[&quot;doc:660ff922b919285a89b89922&quot;],&quot;referencesOptions&quot;:{&quot;doc:660ff922b919285a89b89922&quot;:{&quot;author&quot;:true,&quot;year&quot;:true,&quot;pageReplace&quot;:&quot;&quot;,&quot;prefix&quot;:&quot;&quot;,&quot;suffix&quot;:&quot;&quot;}},&quot;hasBrokenReferences&quot;:false,&quot;hasManualEdits&quot;:false,&quot;citationType&quot;:&quot;inline&quot;}"/>
+          <w:id w:val="-425739134"/>
+          <w:placeholder>
+            <w:docPart w:val="4FCCD0C4157E417C9F8C10D0A9720050"/>
+          </w:placeholder>
+        </w:sdtPr>
+        <w:sdtContent>
+          <w:r>
+            <w:rPr>
+              <w:color w:val="000000"/>
+            </w:rPr>
+            <w:t>[9]</w:t>
+          </w:r>
+        </w:sdtContent>
+      </w:sdt>
+      <w:r>
+        <w:t>. Further research delves into the</w:t>
+      </w:r>
+      <w:r>
+        <w:t xml:space="preserve"> </w:t>
+      </w:r>
+      <w:r>
+        <w:t xml:space="preserve">long-term ecological consequences, highlighting the urgent need for effective management and mitigation strategies as </w:t>
+      </w:r>
+      <w:r>
+        <w:t xml:space="preserve">seen in </w:t>
+      </w:r>
+      <w:sdt>
+        <w:sdtPr>
+          <w:rPr>
+            <w:color w:val="000000"/>
+            <w:highlight w:val="white"/>
+          </w:rPr>
+          <w:alias w:val="Citation"/>
+          <w:tag w:val="{&quot;referencesIds&quot;:[&quot;doc:660ff9aa047102763ff23350&quot;],&quot;referencesOptions&quot;:{&quot;doc:660ff9aa047102763ff23350&quot;:{&quot;author&quot;:true,&quot;year&quot;:true,&quot;pageReplace&quot;:&quot;&quot;,&quot;prefix&quot;:&quot;&quot;,&quot;suffix&quot;:&quot;&quot;}},&quot;hasBrokenReferences&quot;:false,&quot;hasManualEdits&quot;:false,&quot;citationType&quot;:&quot;inline&quot;}"/>
+          <w:id w:val="-786809203"/>
+          <w:placeholder>
+            <w:docPart w:val="18705E7E71044C96A3BB7C74B531E7D9"/>
+          </w:placeholder>
+        </w:sdtPr>
+        <w:sdtContent>
+          <w:r>
+            <w:rPr>
+              <w:color w:val="000000"/>
+            </w:rPr>
+            <w:t>[10]</w:t>
+          </w:r>
+        </w:sdtContent>
+      </w:sdt>
+      <w:r>
+        <w:t>. These studies collectively emphasize the critical nature of addressing marine debris for ecosystem sustainability and conservation</w:t>
+      </w:r>
+      <w:r>
+        <w:t>.</w:t>
+      </w:r>
+      <w:r>
+        <w:t xml:space="preserve"> </w:t>
+      </w:r>
+    </w:p>
+    <w:p>
+      <w:pPr>
+        <w:pStyle w:val="Heading3"/>
+      </w:pPr>
+      <w:r>
+        <w:rPr>
+          <w:i/>
+          <w:iCs/>
+        </w:rPr>
+        <w:t xml:space="preserve">The </w:t>
+      </w:r>
+      <w:r>
+        <w:rPr>
+          <w:i/>
+          <w:iCs/>
+        </w:rPr>
+        <w:t>Dataset</w:t>
+      </w:r>
+    </w:p>
+    <w:p>
+      <w:pPr>
+        <w:pStyle w:val="DissertationBodyFirstParagraph"/>
+      </w:pPr>
+      <w:r>
+        <w:t xml:space="preserve">The dataset serves as the foundation for any project, with its </w:t>
+      </w:r>
+      <w:r>
+        <w:t>careful</w:t>
+      </w:r>
+      <w:r>
+        <w:t xml:space="preserve"> selection and </w:t>
+      </w:r>
+      <w:r>
+        <w:t>pre</w:t>
+      </w:r>
+      <w:r>
+        <w:t xml:space="preserve">processing being crucial for </w:t>
+      </w:r>
+      <w:r>
+        <w:t>creating</w:t>
+      </w:r>
+      <w:r>
+        <w:t xml:space="preserve"> the </w:t>
+      </w:r>
+      <w:r>
+        <w:t>subsequent</w:t>
+      </w:r>
+      <w:r>
+        <w:t xml:space="preserve"> models. In this project, a single type of dataset is utilized</w:t>
+      </w:r>
+      <w:r>
+        <w:t>. This dataset</w:t>
+      </w:r>
+      <w:r>
+        <w:t xml:space="preserve"> is</w:t>
+      </w:r>
+      <w:r>
+        <w:t xml:space="preserve"> provided by the Department of Geosciences at the University of Malta</w:t>
+      </w:r>
+      <w:r>
+        <w:t>.</w:t>
+      </w:r>
+    </w:p>
+    <w:p>
+      <w:pPr>
+        <w:pStyle w:val="DissertationBody"/>
+      </w:pPr>
+      <w:r>
+        <w:t xml:space="preserve">The dataset </w:t>
+      </w:r>
+      <w:r>
+        <w:t>used for this project is of</w:t>
+      </w:r>
+      <w:r>
+        <w:t xml:space="preserve"> sea surface currents </w:t>
+      </w:r>
+      <w:r>
+        <w:t xml:space="preserve">velocity </w:t>
+      </w:r>
+      <w:r>
+        <w:t xml:space="preserve">data, </w:t>
+      </w:r>
+      <w:r>
+        <w:t>which is</w:t>
+      </w:r>
+      <w:r>
+        <w:t xml:space="preserve"> recorded </w:t>
+      </w:r>
+      <w:r>
+        <w:t>in hourly increments</w:t>
+      </w:r>
+      <w:r>
+        <w:t xml:space="preserve"> across four years, spanning from January 2020 to </w:t>
+      </w:r>
+      <w:r>
+        <w:lastRenderedPageBreak/>
+        <w:t>December 2023. This dataset</w:t>
+      </w:r>
+      <w:r>
+        <w:t xml:space="preserve"> </w:t>
+      </w:r>
+      <w:r>
+        <w:t>is derived from a model generated</w:t>
+      </w:r>
+      <w:r>
+        <w:t xml:space="preserve"> by</w:t>
+      </w:r>
+      <w:r>
+        <w:t xml:space="preserve"> high-frequency</w:t>
+      </w:r>
+      <w:r>
+        <w:t xml:space="preserve"> (</w:t>
+      </w:r>
+      <w:r>
+        <w:t>HF</w:t>
+      </w:r>
+      <w:r>
+        <w:t>)</w:t>
+      </w:r>
+      <w:r>
+        <w:t xml:space="preserve"> radar systems </w:t>
+      </w:r>
+      <w:r>
+        <w:t>located</w:t>
+      </w:r>
+      <w:r>
+        <w:t xml:space="preserve"> around the northern </w:t>
+      </w:r>
+      <w:r>
+        <w:t xml:space="preserve">parts of the </w:t>
+      </w:r>
+      <w:r>
+        <w:t>Maltese islands and southern Sicily,</w:t>
+      </w:r>
+      <w:r>
+        <w:t xml:space="preserve"> which</w:t>
+      </w:r>
+      <w:r>
+        <w:t xml:space="preserve"> provides </w:t>
+      </w:r>
+      <w:r>
+        <w:t>a</w:t>
+      </w:r>
+      <w:r>
+        <w:t xml:space="preserve"> temporal snapshot of the ocean's surface </w:t>
+      </w:r>
+      <w:r>
+        <w:t xml:space="preserve">current </w:t>
+      </w:r>
+      <w:r>
+        <w:t>movements.</w:t>
+      </w:r>
+      <w:r>
+        <w:t xml:space="preserve"> </w:t>
+      </w:r>
+    </w:p>
+    <w:p>
+      <w:pPr>
+        <w:pStyle w:val="Figure"/>
+      </w:pPr>
+      <w:r>
+        <w:drawing>
+          <wp:inline distT="0" distB="0" distL="0" distR="0" wp14:anchorId="77E800B9" wp14:editId="55E67506">
+            <wp:extent cx="2609850" cy="2618019"/>
+            <wp:effectExtent l="0" t="0" r="0" b="0"/>
+            <wp:docPr id="14" name="Picture 14"/>
+            <wp:cNvGraphicFramePr>
+              <a:graphicFrameLocks xmlns:a="http://schemas.openxmlformats.org/drawingml/2006/main" noChangeAspect="1"/>
+            </wp:cNvGraphicFramePr>
+            <a:graphic xmlns:a="http://schemas.openxmlformats.org/drawingml/2006/main">
+              <a:graphicData uri="http://schemas.openxmlformats.org/drawingml/2006/picture">
+                <pic:pic xmlns:pic="http://schemas.openxmlformats.org/drawingml/2006/picture">
+                  <pic:nvPicPr>
+                    <pic:cNvPr id="14" name="Picture 14"/>
+                    <pic:cNvPicPr>
+                      <a:picLocks noChangeAspect="1" noChangeArrowheads="1"/>
+                    </pic:cNvPicPr>
+                  </pic:nvPicPr>
+                  <pic:blipFill>
+                    <a:blip r:embed="rId9" cstate="print">
+                      <a:extLst>
+                        <a:ext uri="{28A0092B-C50C-407E-A947-70E740481C1C}">
+                          <a14:useLocalDpi xmlns:a14="http://schemas.microsoft.com/office/drawing/2010/main" val="0"/>
+                        </a:ext>
+                      </a:extLst>
+                    </a:blip>
+                    <a:stretch>
+                      <a:fillRect/>
+                    </a:stretch>
+                  </pic:blipFill>
+                  <pic:spPr bwMode="auto">
+                    <a:xfrm>
+                      <a:off x="0" y="0"/>
+                      <a:ext cx="2621680" cy="2629886"/>
+                    </a:xfrm>
+                    <a:prstGeom prst="rect">
+                      <a:avLst/>
+                    </a:prstGeom>
+                    <a:noFill/>
+                    <a:ln>
+                      <a:noFill/>
+                    </a:ln>
+                  </pic:spPr>
+                </pic:pic>
+              </a:graphicData>
+            </a:graphic>
+          </wp:inline>
+        </w:drawing>
+      </w:r>
+    </w:p>
+    <w:p>
+      <w:pPr>
+        <w:pStyle w:val="CaptionFigure"/>
+      </w:pPr>
+      <w:bookmarkStart w:id="19" w:name="_Ref119782578"/>
+      <w:bookmarkStart w:id="20" w:name="_Ref119844319"/>
+      <w:bookmarkStart w:id="21" w:name="_Toc120084585"/>
+      <w:r>
+        <w:t xml:space="preserve">Figure </w:t>
+      </w:r>
+      <w:r>
+        <w:fldChar w:fldCharType="begin"/>
+      </w:r>
+      <w:r>
+        <w:instrText xml:space="preserve"> STYLEREF 1 \s </w:instrText>
+      </w:r>
+      <w:r>
+        <w:fldChar w:fldCharType="separate"/>
+      </w:r>
+      <w:r>
+        <w:rPr>
+          <w:noProof/>
+        </w:rPr>
+        <w:t>1</w:t>
+      </w:r>
+      <w:r>
+        <w:fldChar w:fldCharType="end"/>
+      </w:r>
+      <w:r>
+        <w:t>.</w:t>
+      </w:r>
+      <w:bookmarkEnd w:id="19"/>
+      <w:r>
+        <w:t>1</w:t>
+      </w:r>
+      <w:r>
+        <w:t xml:space="preserve"> </w:t>
+      </w:r>
+      <w:r>
+        <w:t>High Frequency Radars Locations</w:t>
+      </w:r>
+      <w:bookmarkEnd w:id="20"/>
+      <w:bookmarkEnd w:id="21"/>
+    </w:p>
+    <w:p>
+      <w:pPr>
+        <w:pStyle w:val="DissertationBody"/>
+      </w:pPr>
+      <w:r>
+        <w:t xml:space="preserve">The data is composed of </w:t>
+      </w:r>
+      <w:r>
+        <w:t>several</w:t>
+      </w:r>
+      <w:r>
+        <w:t xml:space="preserve"> variables including longitude, latitude, and time, coupled with eastern and northern ocean current velocities—denoted as 'u' and 'v'. 'U' signifies the east-west current component, indicating the velocity at which surface currents travel horizontally, either eastwards (positive 'u') or westwards (negative 'u'). Similarly, 'v' represents the north-south current component, denoting vertical movement towards the north (positive 'v') or south (negative 'v').</w:t>
+      </w:r>
+      <w:r>
+        <w:t xml:space="preserve"> </w:t>
+      </w:r>
+      <w:r>
+        <w:t>The data's geographical scope is defined within the boundaries of 14.15 to 14.81 degrees longitude and 35.79 to 36.30 degrees latitude</w:t>
+      </w:r>
+      <w:r>
+        <w:t>.</w:t>
+      </w:r>
+    </w:p>
+    <w:p>
+      <w:pPr>
+        <w:pStyle w:val="DissertationBody"/>
+        <w:rPr>
+          <w:color w:val="767171" w:themeColor="background2" w:themeShade="80"/>
+        </w:rPr>
+      </w:pPr>
+      <w:r>
+        <w:t>The dataset is</w:t>
+      </w:r>
+      <w:r>
+        <w:t xml:space="preserve"> in NetCDF </w:t>
+      </w:r>
+      <w:r>
+        <w:t>format,</w:t>
+      </w:r>
+      <w:r>
+        <w:t xml:space="preserve"> which is</w:t>
+      </w:r>
+      <w:r>
+        <w:t xml:space="preserve"> the standard for climate and meteorological data, the dataset aligns seamlessly with the requirements of the Lagrangian Model used for simulation. </w:t>
+      </w:r>
+      <w:r>
+        <w:rPr>
+          <w:color w:val="767171" w:themeColor="background2" w:themeShade="80"/>
+        </w:rPr>
+        <w:t>Accompanying this data is a visual map indicating the data points' geographical spread, offering an intuitive grasp of the dataset's scope.</w:t>
+      </w:r>
+    </w:p>
+    <w:p>
+      <w:pPr>
+        <w:pStyle w:val="DissertationBody"/>
+        <w:rPr>
+          <w:color w:val="767171" w:themeColor="background2" w:themeShade="80"/>
+        </w:rPr>
+      </w:pPr>
+    </w:p>
+    <w:p>
+      <w:pPr>
+        <w:pStyle w:val="DissertationBody"/>
+      </w:pPr>
+      <w:r>
+        <w:lastRenderedPageBreak/>
+        <w:t>T</w:t>
+      </w:r>
+      <w:r>
+        <w:t xml:space="preserve">his dataset is integral to the project, providing comprehensive environmental parameters essential for the subsequent development of </w:t>
+      </w:r>
+      <w:r>
+        <w:t>physics-based</w:t>
+      </w:r>
+      <w:r>
+        <w:t xml:space="preserve"> simulations as well as </w:t>
+      </w:r>
+      <w:r>
+        <w:t>predictive models.</w:t>
+      </w:r>
+    </w:p>
+    <w:p>
+      <w:pPr>
+        <w:pStyle w:val="DissertationBody"/>
+        <w:ind w:firstLine="0"/>
+      </w:pPr>
+    </w:p>
+    <w:p>
+      <w:pPr>
+        <w:pStyle w:val="Heading1"/>
+      </w:pPr>
+      <w:bookmarkStart w:id="22" w:name="_Toc163205560"/>
+      <w:bookmarkEnd w:id="17"/>
+      <w:r>
+        <w:lastRenderedPageBreak/>
+        <w:t>Methodology</w:t>
+      </w:r>
+      <w:bookmarkEnd w:id="22"/>
+    </w:p>
+    <w:p>
+      <w:pPr>
+        <w:pStyle w:val="DissertationBodyFirstParagraph"/>
+      </w:pPr>
+    </w:p>
+    <w:p>
+      <w:pPr>
+        <w:pStyle w:val="Heading1"/>
+      </w:pPr>
+      <w:bookmarkStart w:id="23" w:name="_Toc163205561"/>
+      <w:r>
+        <w:lastRenderedPageBreak/>
+        <w:t>Evaluation</w:t>
+      </w:r>
+      <w:bookmarkEnd w:id="23"/>
+    </w:p>
+    <w:p>
+      <w:pPr>
+        <w:pStyle w:val="Heading2"/>
+      </w:pPr>
+      <w:bookmarkStart w:id="24" w:name="_Toc163205562"/>
+      <w:r>
+        <w:t xml:space="preserve">Writing the </w:t>
+      </w:r>
+      <w:r>
+        <w:t xml:space="preserve">Evaluation </w:t>
+      </w:r>
+      <w:r>
+        <w:t>Chapter</w:t>
+      </w:r>
+      <w:bookmarkEnd w:id="24"/>
     </w:p>
     <w:p>
       <w:pPr>
@@ -4076,8 +4846,242 @@
           <w:iCs/>
           <w:color w:val="767171" w:themeColor="background2" w:themeShade="80"/>
         </w:rPr>
-        <w:t xml:space="preserve">The purpose of the background section is to provide the reader with information that they cannot be expected to know but which they will need to fully understand and appreciate the rest of the project. </w:t>
-      </w:r>
+        <w:t xml:space="preserve">The evaluation component of an FYP is critical. </w:t>
+      </w:r>
+    </w:p>
+    <w:p>
+      <w:pPr>
+        <w:pStyle w:val="BulletedList"/>
+        <w:rPr>
+          <w:i/>
+          <w:iCs/>
+          <w:color w:val="767171" w:themeColor="background2" w:themeShade="80"/>
+        </w:rPr>
+      </w:pPr>
+      <w:r>
+        <w:rPr>
+          <w:i/>
+          <w:iCs/>
+          <w:color w:val="767171" w:themeColor="background2" w:themeShade="80"/>
+        </w:rPr>
+        <w:t xml:space="preserve">One </w:t>
+      </w:r>
+      <w:proofErr w:type="gramStart"/>
+      <w:r>
+        <w:rPr>
+          <w:i/>
+          <w:iCs/>
+          <w:color w:val="767171" w:themeColor="background2" w:themeShade="80"/>
+        </w:rPr>
+        <w:t>has to</w:t>
+      </w:r>
+      <w:proofErr w:type="gramEnd"/>
+      <w:r>
+        <w:rPr>
+          <w:i/>
+          <w:iCs/>
+          <w:color w:val="767171" w:themeColor="background2" w:themeShade="80"/>
+        </w:rPr>
+        <w:t xml:space="preserve"> make sure and explain why all tests used to evaluate the system are relevant, using evidence from the literature about similar systems, and justifying any deviations from standard approaches</w:t>
+      </w:r>
+      <w:r>
+        <w:rPr>
+          <w:i/>
+          <w:iCs/>
+          <w:color w:val="767171" w:themeColor="background2" w:themeShade="80"/>
+        </w:rPr>
+        <w:t>.</w:t>
+      </w:r>
+      <w:r>
+        <w:rPr>
+          <w:i/>
+          <w:iCs/>
+          <w:color w:val="767171" w:themeColor="background2" w:themeShade="80"/>
+        </w:rPr>
+        <w:t xml:space="preserve"> </w:t>
+      </w:r>
+    </w:p>
+    <w:p>
+      <w:pPr>
+        <w:pStyle w:val="BulletedList"/>
+        <w:rPr>
+          <w:i/>
+          <w:iCs/>
+          <w:color w:val="767171" w:themeColor="background2" w:themeShade="80"/>
+        </w:rPr>
+      </w:pPr>
+      <w:r>
+        <w:rPr>
+          <w:i/>
+          <w:iCs/>
+          <w:color w:val="767171" w:themeColor="background2" w:themeShade="80"/>
+        </w:rPr>
+        <w:t>Demonstration that system works as intended (or not, as the case may be)</w:t>
+      </w:r>
+      <w:r>
+        <w:rPr>
+          <w:i/>
+          <w:iCs/>
+          <w:color w:val="767171" w:themeColor="background2" w:themeShade="80"/>
+        </w:rPr>
+        <w:t>.</w:t>
+      </w:r>
+    </w:p>
+    <w:p>
+      <w:pPr>
+        <w:pStyle w:val="BulletedList"/>
+        <w:rPr>
+          <w:i/>
+          <w:iCs/>
+          <w:color w:val="767171" w:themeColor="background2" w:themeShade="80"/>
+        </w:rPr>
+      </w:pPr>
+      <w:r>
+        <w:rPr>
+          <w:i/>
+          <w:iCs/>
+          <w:color w:val="767171" w:themeColor="background2" w:themeShade="80"/>
+        </w:rPr>
+        <w:t>Include comprehensible summaries of the results of all critical tests that have been made</w:t>
+      </w:r>
+      <w:r>
+        <w:rPr>
+          <w:i/>
+          <w:iCs/>
+          <w:color w:val="767171" w:themeColor="background2" w:themeShade="80"/>
+        </w:rPr>
+        <w:t>.</w:t>
+      </w:r>
+    </w:p>
+    <w:p>
+      <w:pPr>
+        <w:pStyle w:val="BulletedList"/>
+        <w:rPr>
+          <w:i/>
+          <w:iCs/>
+          <w:color w:val="767171" w:themeColor="background2" w:themeShade="80"/>
+        </w:rPr>
+      </w:pPr>
+      <w:r>
+        <w:rPr>
+          <w:i/>
+          <w:iCs/>
+          <w:color w:val="767171" w:themeColor="background2" w:themeShade="80"/>
+        </w:rPr>
+        <w:t>The student must also critically evaluate the system in the light of these tests results, describing its strengths and weaknesses</w:t>
+      </w:r>
+      <w:r>
+        <w:rPr>
+          <w:i/>
+          <w:iCs/>
+          <w:color w:val="767171" w:themeColor="background2" w:themeShade="80"/>
+        </w:rPr>
+        <w:t>.</w:t>
+      </w:r>
+    </w:p>
+    <w:p>
+      <w:pPr>
+        <w:pStyle w:val="BulletedList"/>
+        <w:rPr>
+          <w:i/>
+          <w:iCs/>
+          <w:color w:val="767171" w:themeColor="background2" w:themeShade="80"/>
+        </w:rPr>
+      </w:pPr>
+      <w:r>
+        <w:rPr>
+          <w:i/>
+          <w:iCs/>
+          <w:color w:val="767171" w:themeColor="background2" w:themeShade="80"/>
+        </w:rPr>
+        <w:t>Ideas for improving it can be carried over into the Future Work section</w:t>
+      </w:r>
+      <w:r>
+        <w:rPr>
+          <w:i/>
+          <w:iCs/>
+          <w:color w:val="767171" w:themeColor="background2" w:themeShade="80"/>
+        </w:rPr>
+        <w:t>.</w:t>
+      </w:r>
+    </w:p>
+    <w:p>
+      <w:pPr>
+        <w:pStyle w:val="BulletedList"/>
+        <w:rPr>
+          <w:i/>
+          <w:iCs/>
+          <w:color w:val="767171" w:themeColor="background2" w:themeShade="80"/>
+        </w:rPr>
+      </w:pPr>
+      <w:r>
+        <w:rPr>
+          <w:i/>
+          <w:iCs/>
+          <w:color w:val="767171" w:themeColor="background2" w:themeShade="80"/>
+        </w:rPr>
+        <w:t xml:space="preserve">Comparison of practical with theoretical results and their interpretation. </w:t>
+      </w:r>
+    </w:p>
+    <w:p>
+      <w:pPr>
+        <w:pStyle w:val="BulletedList"/>
+        <w:rPr>
+          <w:i/>
+          <w:iCs/>
+          <w:color w:val="767171" w:themeColor="background2" w:themeShade="80"/>
+        </w:rPr>
+      </w:pPr>
+      <w:r>
+        <w:rPr>
+          <w:i/>
+          <w:iCs/>
+          <w:color w:val="767171" w:themeColor="background2" w:themeShade="80"/>
+        </w:rPr>
+        <w:t xml:space="preserve">Comparison with published work when available. </w:t>
+      </w:r>
+    </w:p>
+    <w:p>
+      <w:pPr>
+        <w:pStyle w:val="DissertationBodyFirstParagraph"/>
+      </w:pPr>
+    </w:p>
+    <w:p>
+      <w:pPr>
+        <w:pStyle w:val="Heading1"/>
+        <w:sectPr>
+          <w:headerReference w:type="default" r:id="rId10"/>
+          <w:footerReference w:type="default" r:id="rId11"/>
+          <w:headerReference w:type="first" r:id="rId12"/>
+          <w:footerReference w:type="first" r:id="rId13"/>
+          <w:pgSz w:w="11900" w:h="16840" w:code="9"/>
+          <w:pgMar w:top="1440" w:right="1134" w:bottom="1440" w:left="1134" w:header="709" w:footer="709" w:gutter="567"/>
+          <w:cols w:space="708"/>
+          <w:titlePg/>
+          <w:docGrid w:linePitch="360"/>
+        </w:sectPr>
+      </w:pPr>
+    </w:p>
+    <w:p>
+      <w:pPr>
+        <w:pStyle w:val="Heading1"/>
+      </w:pPr>
+      <w:bookmarkStart w:id="25" w:name="_Toc163205563"/>
+      <w:r>
+        <w:lastRenderedPageBreak/>
+        <w:t>Conclusion</w:t>
+      </w:r>
+      <w:bookmarkEnd w:id="25"/>
+    </w:p>
+    <w:p>
+      <w:pPr>
+        <w:pStyle w:val="Heading2"/>
+      </w:pPr>
+      <w:bookmarkStart w:id="26" w:name="_Toc163205564"/>
+      <w:r>
+        <w:t>Writing the Conclusions Chapter</w:t>
+      </w:r>
+      <w:bookmarkEnd w:id="26"/>
     </w:p>
     <w:p>
       <w:pPr>
@@ -4094,8 +5098,66 @@
           <w:iCs/>
           <w:color w:val="767171" w:themeColor="background2" w:themeShade="80"/>
         </w:rPr>
-        <w:t xml:space="preserve"> This section may describe such things as: </w:t>
-      </w:r>
+        <w:t>The Conclusions section should be a summary of the project and a restatement of its main results, i.e. what has been learnt and what it has achieved. An effective set of conclusions should not introduce new material. Instead</w:t>
+      </w:r>
+      <w:r>
+        <w:rPr>
+          <w:i/>
+          <w:iCs/>
+          <w:color w:val="767171" w:themeColor="background2" w:themeShade="80"/>
+        </w:rPr>
+        <w:t>,</w:t>
+      </w:r>
+      <w:r>
+        <w:rPr>
+          <w:i/>
+          <w:iCs/>
+          <w:color w:val="767171" w:themeColor="background2" w:themeShade="80"/>
+        </w:rPr>
+        <w:t xml:space="preserve"> it should draw out, summarise, </w:t>
+      </w:r>
+      <w:r>
+        <w:rPr>
+          <w:i/>
+          <w:iCs/>
+          <w:color w:val="767171" w:themeColor="background2" w:themeShade="80"/>
+        </w:rPr>
+        <w:t>combine,</w:t>
+      </w:r>
+      <w:r>
+        <w:rPr>
+          <w:i/>
+          <w:iCs/>
+          <w:color w:val="767171" w:themeColor="background2" w:themeShade="80"/>
+        </w:rPr>
+        <w:t xml:space="preserve"> and reiterate the main points that have been made in the body of the report and present opinions based on them.</w:t>
+      </w:r>
+      <w:r>
+        <w:rPr>
+          <w:i/>
+          <w:iCs/>
+          <w:color w:val="767171" w:themeColor="background2" w:themeShade="80"/>
+        </w:rPr>
+        <w:t xml:space="preserve"> </w:t>
+      </w:r>
+      <w:r>
+        <w:rPr>
+          <w:i/>
+          <w:iCs/>
+          <w:color w:val="767171" w:themeColor="background2" w:themeShade="80"/>
+        </w:rPr>
+        <w:t xml:space="preserve"> </w:t>
+      </w:r>
+    </w:p>
+    <w:p>
+      <w:pPr>
+        <w:pStyle w:val="Heading2"/>
+      </w:pPr>
+      <w:bookmarkStart w:id="27" w:name="_Toc163205565"/>
+      <w:r>
+        <w:t>Writing the Future Work Chapter</w:t>
+      </w:r>
+      <w:bookmarkEnd w:id="27"/>
     </w:p>
     <w:p>
       <w:pPr>
@@ -4112,612 +5174,6 @@
           <w:iCs/>
           <w:color w:val="767171" w:themeColor="background2" w:themeShade="80"/>
         </w:rPr>
-        <w:t xml:space="preserve">· the wider context of the project. </w:t>
-      </w:r>
-    </w:p>
-    <w:p>
-      <w:pPr>
-        <w:pStyle w:val="DissertationBodyFirstParagraph"/>
-        <w:rPr>
-          <w:i/>
-          <w:iCs/>
-          <w:color w:val="767171" w:themeColor="background2" w:themeShade="80"/>
-        </w:rPr>
-      </w:pPr>
-      <w:r>
-        <w:rPr>
-          <w:i/>
-          <w:iCs/>
-          <w:color w:val="767171" w:themeColor="background2" w:themeShade="80"/>
-        </w:rPr>
-        <w:t>· the anticipated benefits of the system.</w:t>
-      </w:r>
-    </w:p>
-    <w:p>
-      <w:pPr>
-        <w:pStyle w:val="DissertationBodyFirstParagraph"/>
-        <w:rPr>
-          <w:i/>
-          <w:iCs/>
-          <w:color w:val="767171" w:themeColor="background2" w:themeShade="80"/>
-        </w:rPr>
-      </w:pPr>
-      <w:r>
-        <w:rPr>
-          <w:i/>
-          <w:iCs/>
-          <w:color w:val="767171" w:themeColor="background2" w:themeShade="80"/>
-        </w:rPr>
-        <w:t>· the likely users of the system.</w:t>
-      </w:r>
-    </w:p>
-    <w:p>
-      <w:pPr>
-        <w:pStyle w:val="DissertationBodyFirstParagraph"/>
-        <w:rPr>
-          <w:i/>
-          <w:iCs/>
-          <w:color w:val="767171" w:themeColor="background2" w:themeShade="80"/>
-        </w:rPr>
-      </w:pPr>
-      <w:r>
-        <w:rPr>
-          <w:i/>
-          <w:iCs/>
-          <w:color w:val="767171" w:themeColor="background2" w:themeShade="80"/>
-        </w:rPr>
-        <w:t>· any theory associated with the project.</w:t>
-      </w:r>
-    </w:p>
-    <w:p>
-      <w:pPr>
-        <w:pStyle w:val="DissertationBodyFirstParagraph"/>
-        <w:rPr>
-          <w:i/>
-          <w:iCs/>
-          <w:color w:val="767171" w:themeColor="background2" w:themeShade="80"/>
-        </w:rPr>
-      </w:pPr>
-      <w:r>
-        <w:rPr>
-          <w:i/>
-          <w:iCs/>
-          <w:color w:val="767171" w:themeColor="background2" w:themeShade="80"/>
-        </w:rPr>
-        <w:t>· the software/hardware development method(s) used.</w:t>
-      </w:r>
-    </w:p>
-    <w:p>
-      <w:pPr>
-        <w:pStyle w:val="DissertationBodyFirstParagraph"/>
-        <w:rPr>
-          <w:i/>
-          <w:iCs/>
-          <w:color w:val="767171" w:themeColor="background2" w:themeShade="80"/>
-        </w:rPr>
-      </w:pPr>
-      <w:r>
-        <w:rPr>
-          <w:i/>
-          <w:iCs/>
-          <w:color w:val="767171" w:themeColor="background2" w:themeShade="80"/>
-        </w:rPr>
-        <w:t>· any special diagramming conventions used.</w:t>
-      </w:r>
-    </w:p>
-    <w:p>
-      <w:pPr>
-        <w:pStyle w:val="DissertationBodyFirstParagraph"/>
-        <w:rPr>
-          <w:i/>
-          <w:iCs/>
-          <w:color w:val="767171" w:themeColor="background2" w:themeShade="80"/>
-        </w:rPr>
-      </w:pPr>
-      <w:r>
-        <w:rPr>
-          <w:i/>
-          <w:iCs/>
-          <w:color w:val="767171" w:themeColor="background2" w:themeShade="80"/>
-        </w:rPr>
-        <w:t>· existing software (or hardware) that is relevant to the system.</w:t>
-      </w:r>
-    </w:p>
-    <w:p>
-      <w:pPr>
-        <w:pStyle w:val="DissertationBodyFirstParagraph"/>
-        <w:rPr>
-          <w:i/>
-          <w:iCs/>
-          <w:color w:val="767171" w:themeColor="background2" w:themeShade="80"/>
-        </w:rPr>
-      </w:pPr>
-      <w:r>
-        <w:rPr>
-          <w:i/>
-          <w:iCs/>
-          <w:color w:val="767171" w:themeColor="background2" w:themeShade="80"/>
-        </w:rPr>
-        <w:t xml:space="preserve">· etc. </w:t>
-      </w:r>
-    </w:p>
-    <w:p>
-      <w:pPr>
-        <w:pStyle w:val="DissertationBodyFirstParagraph"/>
-        <w:rPr>
-          <w:i/>
-          <w:iCs/>
-          <w:color w:val="767171" w:themeColor="background2" w:themeShade="80"/>
-        </w:rPr>
-      </w:pPr>
-      <w:r>
-        <w:rPr>
-          <w:i/>
-          <w:iCs/>
-          <w:color w:val="767171" w:themeColor="background2" w:themeShade="80"/>
-        </w:rPr>
-        <w:t xml:space="preserve"> Since projects will likely include different kinds of theory, programming language choices, compilers, software/hardware components, APIs, development boards, IC technologies, one cannot always assume that the reader will be familiar with the details of all of them. The student should therefore explain concepts and use references to guide the reader. </w:t>
-      </w:r>
-    </w:p>
-    <w:p>
-      <w:pPr>
-        <w:pStyle w:val="DissertationBodyFirstParagraph"/>
-        <w:rPr>
-          <w:i/>
-          <w:iCs/>
-          <w:color w:val="767171" w:themeColor="background2" w:themeShade="80"/>
-        </w:rPr>
-      </w:pPr>
-      <w:r>
-        <w:rPr>
-          <w:i/>
-          <w:iCs/>
-          <w:color w:val="767171" w:themeColor="background2" w:themeShade="80"/>
-        </w:rPr>
-        <w:t xml:space="preserve"> The literature review component of the report should include: </w:t>
-      </w:r>
-    </w:p>
-    <w:p>
-      <w:pPr>
-        <w:pStyle w:val="DissertationBodyFirstParagraph"/>
-        <w:rPr>
-          <w:i/>
-          <w:iCs/>
-          <w:color w:val="767171" w:themeColor="background2" w:themeShade="80"/>
-        </w:rPr>
-      </w:pPr>
-      <w:r>
-        <w:rPr>
-          <w:i/>
-          <w:iCs/>
-          <w:color w:val="767171" w:themeColor="background2" w:themeShade="80"/>
-        </w:rPr>
-        <w:t xml:space="preserve">· A study in the area of interested, highlighting the strengths and weaknesses of existing methods. </w:t>
-      </w:r>
-    </w:p>
-    <w:p>
-      <w:pPr>
-        <w:pStyle w:val="DissertationBodyFirstParagraph"/>
-        <w:rPr>
-          <w:i/>
-          <w:iCs/>
-          <w:color w:val="767171" w:themeColor="background2" w:themeShade="80"/>
-        </w:rPr>
-      </w:pPr>
-      <w:r>
-        <w:rPr>
-          <w:i/>
-          <w:iCs/>
-          <w:color w:val="767171" w:themeColor="background2" w:themeShade="80"/>
-        </w:rPr>
-        <w:t xml:space="preserve">· A review of the state-of-the-art published material in the area. </w:t>
-      </w:r>
-    </w:p>
-    <w:p>
-      <w:pPr>
-        <w:pStyle w:val="DissertationBodyFirstParagraph"/>
-        <w:rPr>
-          <w:i/>
-          <w:iCs/>
-          <w:color w:val="767171" w:themeColor="background2" w:themeShade="80"/>
-        </w:rPr>
-      </w:pPr>
-      <w:r>
-        <w:rPr>
-          <w:i/>
-          <w:iCs/>
-          <w:color w:val="767171" w:themeColor="background2" w:themeShade="80"/>
-        </w:rPr>
-        <w:t xml:space="preserve">· A critical analysis of exiting material and methods. </w:t>
-      </w:r>
-    </w:p>
-    <w:p>
-      <w:pPr>
-        <w:pStyle w:val="DissertationBodyFirstParagraph"/>
-        <w:rPr>
-          <w:i/>
-          <w:iCs/>
-          <w:color w:val="767171" w:themeColor="background2" w:themeShade="80"/>
-        </w:rPr>
-      </w:pPr>
-      <w:r>
-        <w:rPr>
-          <w:i/>
-          <w:iCs/>
-          <w:color w:val="767171" w:themeColor="background2" w:themeShade="80"/>
-        </w:rPr>
-        <w:t>An explanation showing why the literature chosen to review is relevant to the FYP.</w:t>
-      </w:r>
-    </w:p>
-    <w:p>
-      <w:pPr>
-        <w:pStyle w:val="Heading1"/>
-      </w:pPr>
-      <w:bookmarkStart w:id="18" w:name="_Toc163205560"/>
-      <w:bookmarkEnd w:id="17"/>
-      <w:r>
-        <w:lastRenderedPageBreak/>
-        <w:t>Methodology</w:t>
-      </w:r>
-      <w:bookmarkEnd w:id="18"/>
-    </w:p>
-    <w:p>
-      <w:pPr>
-        <w:pStyle w:val="DissertationBodyFirstParagraph"/>
-      </w:pPr>
-    </w:p>
-    <w:p>
-      <w:pPr>
-        <w:pStyle w:val="Heading1"/>
-      </w:pPr>
-      <w:bookmarkStart w:id="19" w:name="_Toc163205561"/>
-      <w:r>
-        <w:lastRenderedPageBreak/>
-        <w:t>Evaluation</w:t>
-      </w:r>
-      <w:bookmarkEnd w:id="19"/>
-    </w:p>
-    <w:p>
-      <w:pPr>
-        <w:pStyle w:val="Heading2"/>
-      </w:pPr>
-      <w:bookmarkStart w:id="20" w:name="_Toc163205562"/>
-      <w:r>
-        <w:t xml:space="preserve">Writing the </w:t>
-      </w:r>
-      <w:r>
-        <w:t xml:space="preserve">Evaluation </w:t>
-      </w:r>
-      <w:r>
-        <w:t>Chapter</w:t>
-      </w:r>
-      <w:bookmarkEnd w:id="20"/>
-    </w:p>
-    <w:p>
-      <w:pPr>
-        <w:pStyle w:val="DissertationBodyFirstParagraph"/>
-        <w:rPr>
-          <w:i/>
-          <w:iCs/>
-          <w:color w:val="767171" w:themeColor="background2" w:themeShade="80"/>
-        </w:rPr>
-      </w:pPr>
-      <w:r>
-        <w:rPr>
-          <w:i/>
-          <w:iCs/>
-          <w:color w:val="767171" w:themeColor="background2" w:themeShade="80"/>
-        </w:rPr>
-        <w:t xml:space="preserve">The evaluation component of an FYP is critical. </w:t>
-      </w:r>
-    </w:p>
-    <w:p>
-      <w:pPr>
-        <w:pStyle w:val="BulletedList"/>
-        <w:rPr>
-          <w:i/>
-          <w:iCs/>
-          <w:color w:val="767171" w:themeColor="background2" w:themeShade="80"/>
-        </w:rPr>
-      </w:pPr>
-      <w:r>
-        <w:rPr>
-          <w:i/>
-          <w:iCs/>
-          <w:color w:val="767171" w:themeColor="background2" w:themeShade="80"/>
-        </w:rPr>
-        <w:t>One has to make sure and explain why all tests used to evaluate the system are relevant, using evidence from the literature about similar systems, and justifying any deviations from standard approaches</w:t>
-      </w:r>
-      <w:r>
-        <w:rPr>
-          <w:i/>
-          <w:iCs/>
-          <w:color w:val="767171" w:themeColor="background2" w:themeShade="80"/>
-        </w:rPr>
-        <w:t>.</w:t>
-      </w:r>
-      <w:r>
-        <w:rPr>
-          <w:i/>
-          <w:iCs/>
-          <w:color w:val="767171" w:themeColor="background2" w:themeShade="80"/>
-        </w:rPr>
-        <w:t xml:space="preserve"> </w:t>
-      </w:r>
-    </w:p>
-    <w:p>
-      <w:pPr>
-        <w:pStyle w:val="BulletedList"/>
-        <w:rPr>
-          <w:i/>
-          <w:iCs/>
-          <w:color w:val="767171" w:themeColor="background2" w:themeShade="80"/>
-        </w:rPr>
-      </w:pPr>
-      <w:r>
-        <w:rPr>
-          <w:i/>
-          <w:iCs/>
-          <w:color w:val="767171" w:themeColor="background2" w:themeShade="80"/>
-        </w:rPr>
-        <w:t>Demonstration that system works as intended (or not, as the case may be)</w:t>
-      </w:r>
-      <w:r>
-        <w:rPr>
-          <w:i/>
-          <w:iCs/>
-          <w:color w:val="767171" w:themeColor="background2" w:themeShade="80"/>
-        </w:rPr>
-        <w:t>.</w:t>
-      </w:r>
-    </w:p>
-    <w:p>
-      <w:pPr>
-        <w:pStyle w:val="BulletedList"/>
-        <w:rPr>
-          <w:i/>
-          <w:iCs/>
-          <w:color w:val="767171" w:themeColor="background2" w:themeShade="80"/>
-        </w:rPr>
-      </w:pPr>
-      <w:r>
-        <w:rPr>
-          <w:i/>
-          <w:iCs/>
-          <w:color w:val="767171" w:themeColor="background2" w:themeShade="80"/>
-        </w:rPr>
-        <w:t>Include comprehensible summaries of the results of all critical tests that have been made</w:t>
-      </w:r>
-      <w:r>
-        <w:rPr>
-          <w:i/>
-          <w:iCs/>
-          <w:color w:val="767171" w:themeColor="background2" w:themeShade="80"/>
-        </w:rPr>
-        <w:t>.</w:t>
-      </w:r>
-    </w:p>
-    <w:p>
-      <w:pPr>
-        <w:pStyle w:val="BulletedList"/>
-        <w:rPr>
-          <w:i/>
-          <w:iCs/>
-          <w:color w:val="767171" w:themeColor="background2" w:themeShade="80"/>
-        </w:rPr>
-      </w:pPr>
-      <w:r>
-        <w:rPr>
-          <w:i/>
-          <w:iCs/>
-          <w:color w:val="767171" w:themeColor="background2" w:themeShade="80"/>
-        </w:rPr>
-        <w:t>The student must also critically evaluate the system in the light of these tests results, describing its strengths and weaknesses</w:t>
-      </w:r>
-      <w:r>
-        <w:rPr>
-          <w:i/>
-          <w:iCs/>
-          <w:color w:val="767171" w:themeColor="background2" w:themeShade="80"/>
-        </w:rPr>
-        <w:t>.</w:t>
-      </w:r>
-    </w:p>
-    <w:p>
-      <w:pPr>
-        <w:pStyle w:val="BulletedList"/>
-        <w:rPr>
-          <w:i/>
-          <w:iCs/>
-          <w:color w:val="767171" w:themeColor="background2" w:themeShade="80"/>
-        </w:rPr>
-      </w:pPr>
-      <w:r>
-        <w:rPr>
-          <w:i/>
-          <w:iCs/>
-          <w:color w:val="767171" w:themeColor="background2" w:themeShade="80"/>
-        </w:rPr>
-        <w:t>Ideas for improving it can be carried over into the Future Work section</w:t>
-      </w:r>
-      <w:r>
-        <w:rPr>
-          <w:i/>
-          <w:iCs/>
-          <w:color w:val="767171" w:themeColor="background2" w:themeShade="80"/>
-        </w:rPr>
-        <w:t>.</w:t>
-      </w:r>
-    </w:p>
-    <w:p>
-      <w:pPr>
-        <w:pStyle w:val="BulletedList"/>
-        <w:rPr>
-          <w:i/>
-          <w:iCs/>
-          <w:color w:val="767171" w:themeColor="background2" w:themeShade="80"/>
-        </w:rPr>
-      </w:pPr>
-      <w:r>
-        <w:rPr>
-          <w:i/>
-          <w:iCs/>
-          <w:color w:val="767171" w:themeColor="background2" w:themeShade="80"/>
-        </w:rPr>
-        <w:t xml:space="preserve">Comparison of practical with theoretical results and their interpretation. </w:t>
-      </w:r>
-    </w:p>
-    <w:p>
-      <w:pPr>
-        <w:pStyle w:val="BulletedList"/>
-        <w:rPr>
-          <w:i/>
-          <w:iCs/>
-          <w:color w:val="767171" w:themeColor="background2" w:themeShade="80"/>
-        </w:rPr>
-      </w:pPr>
-      <w:r>
-        <w:rPr>
-          <w:i/>
-          <w:iCs/>
-          <w:color w:val="767171" w:themeColor="background2" w:themeShade="80"/>
-        </w:rPr>
-        <w:t xml:space="preserve">Comparison with published work when available. </w:t>
-      </w:r>
-    </w:p>
-    <w:p>
-      <w:pPr>
-        <w:pStyle w:val="DissertationBodyFirstParagraph"/>
-      </w:pPr>
-    </w:p>
-    <w:p>
-      <w:pPr>
-        <w:pStyle w:val="Heading1"/>
-        <w:sectPr>
-          <w:headerReference w:type="default" r:id="rId9"/>
-          <w:footerReference w:type="default" r:id="rId10"/>
-          <w:headerReference w:type="first" r:id="rId11"/>
-          <w:footerReference w:type="first" r:id="rId12"/>
-          <w:pgSz w:w="11900" w:h="16840" w:code="9"/>
-          <w:pgMar w:top="1440" w:right="1134" w:bottom="1440" w:left="1134" w:header="709" w:footer="709" w:gutter="567"/>
-          <w:cols w:space="708"/>
-          <w:titlePg/>
-          <w:docGrid w:linePitch="360"/>
-        </w:sectPr>
-      </w:pPr>
-    </w:p>
-    <w:p>
-      <w:pPr>
-        <w:pStyle w:val="Heading1"/>
-      </w:pPr>
-      <w:bookmarkStart w:id="21" w:name="_Toc163205563"/>
-      <w:r>
-        <w:lastRenderedPageBreak/>
-        <w:t>Conclusion</w:t>
-      </w:r>
-      <w:bookmarkEnd w:id="21"/>
-    </w:p>
-    <w:p>
-      <w:pPr>
-        <w:pStyle w:val="Heading2"/>
-      </w:pPr>
-      <w:bookmarkStart w:id="22" w:name="_Toc163205564"/>
-      <w:r>
-        <w:t>Writing the Conclusions Chapter</w:t>
-      </w:r>
-      <w:bookmarkEnd w:id="22"/>
-    </w:p>
-    <w:p>
-      <w:pPr>
-        <w:pStyle w:val="DissertationBodyFirstParagraph"/>
-        <w:rPr>
-          <w:i/>
-          <w:iCs/>
-          <w:color w:val="767171" w:themeColor="background2" w:themeShade="80"/>
-        </w:rPr>
-      </w:pPr>
-      <w:r>
-        <w:rPr>
-          <w:i/>
-          <w:iCs/>
-          <w:color w:val="767171" w:themeColor="background2" w:themeShade="80"/>
-        </w:rPr>
-        <w:t>The Conclusions section should be a summary of the project and a restatement of its main results, i.e. what has been learnt and what it has achieved. An effective set of conclusions should not introduce new material. Instead</w:t>
-      </w:r>
-      <w:r>
-        <w:rPr>
-          <w:i/>
-          <w:iCs/>
-          <w:color w:val="767171" w:themeColor="background2" w:themeShade="80"/>
-        </w:rPr>
-        <w:t>,</w:t>
-      </w:r>
-      <w:r>
-        <w:rPr>
-          <w:i/>
-          <w:iCs/>
-          <w:color w:val="767171" w:themeColor="background2" w:themeShade="80"/>
-        </w:rPr>
-        <w:t xml:space="preserve"> it should draw out, summarise, </w:t>
-      </w:r>
-      <w:r>
-        <w:rPr>
-          <w:i/>
-          <w:iCs/>
-          <w:color w:val="767171" w:themeColor="background2" w:themeShade="80"/>
-        </w:rPr>
-        <w:t>combine,</w:t>
-      </w:r>
-      <w:r>
-        <w:rPr>
-          <w:i/>
-          <w:iCs/>
-          <w:color w:val="767171" w:themeColor="background2" w:themeShade="80"/>
-        </w:rPr>
-        <w:t xml:space="preserve"> and reiterate the main points that have been made in the body of the report and present opinions based on them.</w:t>
-      </w:r>
-      <w:r>
-        <w:rPr>
-          <w:i/>
-          <w:iCs/>
-          <w:color w:val="767171" w:themeColor="background2" w:themeShade="80"/>
-        </w:rPr>
-        <w:t xml:space="preserve"> </w:t>
-      </w:r>
-      <w:r>
-        <w:rPr>
-          <w:i/>
-          <w:iCs/>
-          <w:color w:val="767171" w:themeColor="background2" w:themeShade="80"/>
-        </w:rPr>
-        <w:t xml:space="preserve"> </w:t>
-      </w:r>
-    </w:p>
-    <w:p>
-      <w:pPr>
-        <w:pStyle w:val="Heading2"/>
-      </w:pPr>
-      <w:bookmarkStart w:id="23" w:name="_Toc163205565"/>
-      <w:r>
-        <w:t>Writing the Future Work Chapter</w:t>
-      </w:r>
-      <w:bookmarkEnd w:id="23"/>
-    </w:p>
-    <w:p>
-      <w:pPr>
-        <w:pStyle w:val="DissertationBodyFirstParagraph"/>
-        <w:rPr>
-          <w:i/>
-          <w:iCs/>
-          <w:color w:val="767171" w:themeColor="background2" w:themeShade="80"/>
-        </w:rPr>
-      </w:pPr>
-      <w:r>
-        <w:rPr>
-          <w:i/>
-          <w:iCs/>
-          <w:color w:val="767171" w:themeColor="background2" w:themeShade="80"/>
-        </w:rPr>
         <w:t xml:space="preserve">Whether by the end of the project all the original aims and objectives have been completed or not, there is always scope for future work. Also, the ideas will have evolved </w:t>
       </w:r>
       <w:r>
@@ -4747,7 +5203,7 @@
         </w:rPr>
       </w:pPr>
     </w:p>
-    <w:bookmarkStart w:id="24" w:name="_Toc163205566" w:displacedByCustomXml="next"/>
+    <w:bookmarkStart w:id="28" w:name="_Toc163205566" w:displacedByCustomXml="next"/>
     <w:sdt>
       <w:sdtPr>
         <w:rPr>
@@ -4778,7 +5234,7 @@
           <w:r>
             <w:t>References</w:t>
           </w:r>
-          <w:bookmarkEnd w:id="24"/>
+          <w:bookmarkEnd w:id="28"/>
         </w:p>
         <w:p>
           <w:pPr>
@@ -4822,7 +5278,7 @@
               <w:pPr>
                 <w:pStyle w:val="NormalWeb"/>
                 <w:jc w:val="center"/>
-                <w:divId w:val="1509364101"/>
+                <w:divId w:val="402947860"/>
                 <w:rPr>
                   <w:color w:val="000000"/>
                 </w:rPr>
@@ -4838,7 +5294,7 @@
               <w:pPr>
                 <w:pStyle w:val="NormalWeb"/>
                 <w:ind w:left="450" w:hanging="450"/>
-                <w:divId w:val="1509364101"/>
+                <w:divId w:val="402947860"/>
                 <w:rPr>
                   <w:color w:val="000000"/>
                 </w:rPr>
@@ -4863,13 +5319,41 @@
                 </w:rPr>
                 <w:t xml:space="preserve">, "Efficiently simulating Lagrangian particles in large-scale ocean flows — Data structures and their impact on geophysical applications," </w:t>
               </w:r>
+              <w:proofErr w:type="spellStart"/>
               <w:r>
                 <w:rPr>
                   <w:i/>
                   <w:iCs/>
                   <w:color w:val="000000"/>
                 </w:rPr>
-                <w:t xml:space="preserve">Comput. Geosci., </w:t>
+                <w:t>Comput</w:t>
+              </w:r>
+              <w:proofErr w:type="spellEnd"/>
+              <w:r>
+                <w:rPr>
+                  <w:i/>
+                  <w:iCs/>
+                  <w:color w:val="000000"/>
+                </w:rPr>
+                <w:t xml:space="preserve">. </w:t>
+              </w:r>
+              <w:proofErr w:type="spellStart"/>
+              <w:r>
+                <w:rPr>
+                  <w:i/>
+                  <w:iCs/>
+                  <w:color w:val="000000"/>
+                </w:rPr>
+                <w:t>Geosci</w:t>
+              </w:r>
+              <w:proofErr w:type="spellEnd"/>
+              <w:r>
+                <w:rPr>
+                  <w:i/>
+                  <w:iCs/>
+                  <w:color w:val="000000"/>
+                </w:rPr>
+                <w:t xml:space="preserve">., </w:t>
               </w:r>
               <w:r>
                 <w:rPr>
@@ -4877,7 +5361,7 @@
                 </w:rPr>
                 <w:t xml:space="preserve">vol. 175, pp. 105322, 2023. Available: </w:t>
               </w:r>
-              <w:hyperlink r:id="rId13" w:tgtFrame="_blank" w:history="1">
+              <w:hyperlink r:id="rId14" w:tgtFrame="_blank" w:history="1">
                 <w:r>
                   <w:rPr>
                     <w:rStyle w:val="Hyperlink"/>
@@ -4896,7 +5380,7 @@
               <w:pPr>
                 <w:pStyle w:val="NormalWeb"/>
                 <w:ind w:left="450" w:hanging="450"/>
-                <w:divId w:val="1509364101"/>
+                <w:divId w:val="402947860"/>
                 <w:rPr>
                   <w:color w:val="000000"/>
                 </w:rPr>
@@ -4905,7 +5389,21 @@
                 <w:rPr>
                   <w:color w:val="000000"/>
                 </w:rPr>
-                <w:t xml:space="preserve">[2] G. Suaria and S. Aliani, "Floating debris in the Mediterranean Sea," </w:t>
+                <w:t xml:space="preserve">[2] G. </w:t>
+              </w:r>
+              <w:proofErr w:type="spellStart"/>
+              <w:r>
+                <w:rPr>
+                  <w:color w:val="000000"/>
+                </w:rPr>
+                <w:t>Suaria</w:t>
+              </w:r>
+              <w:proofErr w:type="spellEnd"/>
+              <w:r>
+                <w:rPr>
+                  <w:color w:val="000000"/>
+                </w:rPr>
+                <w:t xml:space="preserve"> and S. Aliani, "Floating debris in the Mediterranean Sea," </w:t>
               </w:r>
               <w:r>
                 <w:rPr>
@@ -4913,7 +5411,25 @@
                   <w:iCs/>
                   <w:color w:val="000000"/>
                 </w:rPr>
-                <w:t xml:space="preserve">Mar. Pollut. Bull., </w:t>
+                <w:t xml:space="preserve">Mar. </w:t>
+              </w:r>
+              <w:proofErr w:type="spellStart"/>
+              <w:r>
+                <w:rPr>
+                  <w:i/>
+                  <w:iCs/>
+                  <w:color w:val="000000"/>
+                </w:rPr>
+                <w:t>Pollut</w:t>
+              </w:r>
+              <w:proofErr w:type="spellEnd"/>
+              <w:r>
+                <w:rPr>
+                  <w:i/>
+                  <w:iCs/>
+                  <w:color w:val="000000"/>
+                </w:rPr>
+                <w:t xml:space="preserve">. Bull., </w:t>
               </w:r>
               <w:r>
                 <w:rPr>
@@ -4935,7 +5451,7 @@
                 </w:rPr>
                 <w:t xml:space="preserve">pp. 494-504, 2014. Available: </w:t>
               </w:r>
-              <w:hyperlink r:id="rId14" w:tgtFrame="_blank" w:history="1">
+              <w:hyperlink r:id="rId15" w:tgtFrame="_blank" w:history="1">
                 <w:r>
                   <w:rPr>
                     <w:rStyle w:val="Hyperlink"/>
@@ -4954,7 +5470,7 @@
               <w:pPr>
                 <w:pStyle w:val="NormalWeb"/>
                 <w:ind w:left="450" w:hanging="450"/>
-                <w:divId w:val="1509364101"/>
+                <w:divId w:val="402947860"/>
                 <w:rPr>
                   <w:color w:val="000000"/>
                 </w:rPr>
@@ -4993,7 +5509,7 @@
                 </w:rPr>
                 <w:t xml:space="preserve">vol. 678, pp. 188-196, 2019. Available: </w:t>
               </w:r>
-              <w:hyperlink r:id="rId15" w:tgtFrame="_blank" w:history="1">
+              <w:hyperlink r:id="rId16" w:tgtFrame="_blank" w:history="1">
                 <w:r>
                   <w:rPr>
                     <w:rStyle w:val="Hyperlink"/>
@@ -5012,7 +5528,7 @@
               <w:pPr>
                 <w:pStyle w:val="NormalWeb"/>
                 <w:ind w:left="450" w:hanging="450"/>
-                <w:divId w:val="1509364101"/>
+                <w:divId w:val="402947860"/>
                 <w:rPr>
                   <w:color w:val="000000"/>
                 </w:rPr>
@@ -5021,8 +5537,16 @@
                 <w:rPr>
                   <w:color w:val="000000"/>
                 </w:rPr>
-                <w:t>[4] J. Mansui</w:t>
+                <w:t xml:space="preserve">[4] J. </w:t>
               </w:r>
+              <w:proofErr w:type="spellStart"/>
+              <w:r>
+                <w:rPr>
+                  <w:color w:val="000000"/>
+                </w:rPr>
+                <w:t>Mansui</w:t>
+              </w:r>
+              <w:proofErr w:type="spellEnd"/>
               <w:r>
                 <w:rPr>
                   <w:i/>
@@ -5035,7 +5559,21 @@
                 <w:rPr>
                   <w:color w:val="000000"/>
                 </w:rPr>
-                <w:t xml:space="preserve">, "Predicting marine litter accumulation patterns in the Mediterranean basin: Spatio-temporal variability and comparison with empirical data," </w:t>
+                <w:t xml:space="preserve">, "Predicting marine litter accumulation patterns in the Mediterranean basin: </w:t>
+              </w:r>
+              <w:proofErr w:type="spellStart"/>
+              <w:r>
+                <w:rPr>
+                  <w:color w:val="000000"/>
+                </w:rPr>
+                <w:t>Spatio</w:t>
+              </w:r>
+              <w:proofErr w:type="spellEnd"/>
+              <w:r>
+                <w:rPr>
+                  <w:color w:val="000000"/>
+                </w:rPr>
+                <w:t xml:space="preserve">-temporal variability and comparison with empirical data," </w:t>
               </w:r>
               <w:r>
                 <w:rPr>
@@ -5043,7 +5581,25 @@
                   <w:iCs/>
                   <w:color w:val="000000"/>
                 </w:rPr>
-                <w:t xml:space="preserve">Prog. Oceanogr., </w:t>
+                <w:t xml:space="preserve">Prog. </w:t>
+              </w:r>
+              <w:proofErr w:type="spellStart"/>
+              <w:r>
+                <w:rPr>
+                  <w:i/>
+                  <w:iCs/>
+                  <w:color w:val="000000"/>
+                </w:rPr>
+                <w:t>Oceanogr</w:t>
+              </w:r>
+              <w:proofErr w:type="spellEnd"/>
+              <w:r>
+                <w:rPr>
+                  <w:i/>
+                  <w:iCs/>
+                  <w:color w:val="000000"/>
+                </w:rPr>
+                <w:t xml:space="preserve">., </w:t>
               </w:r>
               <w:r>
                 <w:rPr>
@@ -5051,7 +5607,7 @@
                 </w:rPr>
                 <w:t xml:space="preserve">vol. 182, pp. 102268, 2020. Available: </w:t>
               </w:r>
-              <w:hyperlink r:id="rId16" w:tgtFrame="_blank" w:history="1">
+              <w:hyperlink r:id="rId17" w:tgtFrame="_blank" w:history="1">
                 <w:r>
                   <w:rPr>
                     <w:rStyle w:val="Hyperlink"/>
@@ -5070,7 +5626,7 @@
               <w:pPr>
                 <w:pStyle w:val="NormalWeb"/>
                 <w:ind w:left="450" w:hanging="450"/>
-                <w:divId w:val="1509364101"/>
+                <w:divId w:val="402947860"/>
                 <w:rPr>
                   <w:color w:val="000000"/>
                 </w:rPr>
@@ -5093,9 +5649,23 @@
                 <w:rPr>
                   <w:color w:val="000000"/>
                 </w:rPr>
-                <w:t xml:space="preserve">, M. Bergmann, L. Gutow and M. Klages, Eds. 2015, Available: </w:t>
+                <w:t xml:space="preserve">, M. Bergmann, L. </w:t>
               </w:r>
-              <w:hyperlink r:id="rId17" w:tgtFrame="_blank" w:history="1">
+              <w:proofErr w:type="spellStart"/>
+              <w:r>
+                <w:rPr>
+                  <w:color w:val="000000"/>
+                </w:rPr>
+                <w:t>Gutow</w:t>
+              </w:r>
+              <w:proofErr w:type="spellEnd"/>
+              <w:r>
+                <w:rPr>
+                  <w:color w:val="000000"/>
+                </w:rPr>
+                <w:t xml:space="preserve"> and M. Klages, Eds. 2015, Available: </w:t>
+              </w:r>
+              <w:hyperlink r:id="rId18" w:tgtFrame="_blank" w:history="1">
                 <w:r>
                   <w:rPr>
                     <w:rStyle w:val="Hyperlink"/>
@@ -5108,6 +5678,263 @@
                   <w:color w:val="000000"/>
                 </w:rPr>
                 <w:t xml:space="preserve"> DOI: 10.1007/978-3-319-16510-3_1.</w:t>
+              </w:r>
+            </w:p>
+            <w:p>
+              <w:pPr>
+                <w:pStyle w:val="NormalWeb"/>
+                <w:ind w:left="450" w:hanging="450"/>
+                <w:divId w:val="402947860"/>
+                <w:rPr>
+                  <w:color w:val="000000"/>
+                </w:rPr>
+              </w:pPr>
+              <w:r>
+                <w:rPr>
+                  <w:color w:val="000000"/>
+                </w:rPr>
+                <w:t xml:space="preserve">[6] P. R. Pawar, S. S. </w:t>
+              </w:r>
+              <w:proofErr w:type="spellStart"/>
+              <w:r>
+                <w:rPr>
+                  <w:color w:val="000000"/>
+                </w:rPr>
+                <w:t>Shirgaonkar</w:t>
+              </w:r>
+              <w:proofErr w:type="spellEnd"/>
+              <w:r>
+                <w:rPr>
+                  <w:color w:val="000000"/>
+                </w:rPr>
+                <w:t xml:space="preserve"> and R. B. Patil, "Plastic marine debris: Sources, distribution and impacts on coastal and ocean biodiversity," 2016. </w:t>
+              </w:r>
+            </w:p>
+            <w:p>
+              <w:pPr>
+                <w:pStyle w:val="NormalWeb"/>
+                <w:ind w:left="450" w:hanging="450"/>
+                <w:divId w:val="402947860"/>
+                <w:rPr>
+                  <w:color w:val="000000"/>
+                </w:rPr>
+              </w:pPr>
+              <w:r>
+                <w:rPr>
+                  <w:color w:val="000000"/>
+                </w:rPr>
+                <w:t xml:space="preserve">[7] S. </w:t>
+              </w:r>
+              <w:proofErr w:type="spellStart"/>
+              <w:r>
+                <w:rPr>
+                  <w:color w:val="000000"/>
+                </w:rPr>
+                <w:t>Katsanevakis</w:t>
+              </w:r>
+              <w:proofErr w:type="spellEnd"/>
+              <w:r>
+                <w:rPr>
+                  <w:color w:val="000000"/>
+                </w:rPr>
+                <w:t>, "Chapter 2 - marine debris, a growing problem: Sources, distribution, composition, and impacts," in Anonymous New York: Nova Science Publishers, 2008, pp. 53-100.</w:t>
+              </w:r>
+            </w:p>
+            <w:p>
+              <w:pPr>
+                <w:pStyle w:val="NormalWeb"/>
+                <w:ind w:left="450" w:hanging="450"/>
+                <w:divId w:val="402947860"/>
+                <w:rPr>
+                  <w:color w:val="000000"/>
+                </w:rPr>
+              </w:pPr>
+              <w:r>
+                <w:rPr>
+                  <w:color w:val="000000"/>
+                </w:rPr>
+                <w:t xml:space="preserve">[8] D. W. </w:t>
+              </w:r>
+              <w:proofErr w:type="spellStart"/>
+              <w:r>
+                <w:rPr>
+                  <w:color w:val="000000"/>
+                </w:rPr>
+                <w:t>Laist</w:t>
+              </w:r>
+              <w:proofErr w:type="spellEnd"/>
+              <w:r>
+                <w:rPr>
+                  <w:color w:val="000000"/>
+                </w:rPr>
+                <w:t xml:space="preserve">, "Impacts of marine debris: Entanglement of marine life in marine debris including a comprehensive list of species with entanglement and ingestion records," in </w:t>
+              </w:r>
+              <w:r>
+                <w:rPr>
+                  <w:i/>
+                  <w:iCs/>
+                  <w:color w:val="000000"/>
+                </w:rPr>
+                <w:t>Marine Debris: Sources, Impacts, and Solutions</w:t>
+              </w:r>
+              <w:r>
+                <w:rPr>
+                  <w:color w:val="000000"/>
+                </w:rPr>
+                <w:t xml:space="preserve">, J. M. Coe and D. B. Rogers, Eds. 1997, Available: </w:t>
+              </w:r>
+              <w:hyperlink r:id="rId19" w:tgtFrame="_blank" w:history="1">
+                <w:r>
+                  <w:rPr>
+                    <w:rStyle w:val="Hyperlink"/>
+                  </w:rPr>
+                  <w:t>https://doi.org/10.1007/978-1-4613-8486-1_10.</w:t>
+                </w:r>
+              </w:hyperlink>
+              <w:r>
+                <w:rPr>
+                  <w:color w:val="000000"/>
+                </w:rPr>
+                <w:t xml:space="preserve"> DOI: 10.1007/978-1-4613-8486-1_10.</w:t>
+              </w:r>
+            </w:p>
+            <w:p>
+              <w:pPr>
+                <w:pStyle w:val="NormalWeb"/>
+                <w:ind w:left="450" w:hanging="450"/>
+                <w:divId w:val="402947860"/>
+                <w:rPr>
+                  <w:color w:val="000000"/>
+                </w:rPr>
+              </w:pPr>
+              <w:r>
+                <w:rPr>
+                  <w:color w:val="000000"/>
+                </w:rPr>
+                <w:t>[9] C. M. Rochman</w:t>
+              </w:r>
+              <w:r>
+                <w:rPr>
+                  <w:i/>
+                  <w:iCs/>
+                  <w:color w:val="000000"/>
+                </w:rPr>
+                <w:t xml:space="preserve"> et al</w:t>
+              </w:r>
+              <w:r>
+                <w:rPr>
+                  <w:color w:val="000000"/>
+                </w:rPr>
+                <w:t xml:space="preserve">, "The ecological impacts of marine debris: </w:t>
+              </w:r>
+              <w:proofErr w:type="spellStart"/>
+              <w:r>
+                <w:rPr>
+                  <w:color w:val="000000"/>
+                </w:rPr>
+                <w:t>unraveling</w:t>
+              </w:r>
+              <w:proofErr w:type="spellEnd"/>
+              <w:r>
+                <w:rPr>
+                  <w:color w:val="000000"/>
+                </w:rPr>
+                <w:t xml:space="preserve"> the demonstrated evidence from what is perceived," </w:t>
+              </w:r>
+              <w:r>
+                <w:rPr>
+                  <w:i/>
+                  <w:iCs/>
+                  <w:color w:val="000000"/>
+                </w:rPr>
+                <w:t xml:space="preserve">Ecology, </w:t>
+              </w:r>
+              <w:r>
+                <w:rPr>
+                  <w:color w:val="000000"/>
+                </w:rPr>
+                <w:t xml:space="preserve">vol. 97, </w:t>
+              </w:r>
+              <w:r>
+                <w:rPr>
+                  <w:i/>
+                  <w:iCs/>
+                  <w:color w:val="000000"/>
+                </w:rPr>
+                <w:t xml:space="preserve">(2), </w:t>
+              </w:r>
+              <w:r>
+                <w:rPr>
+                  <w:color w:val="000000"/>
+                </w:rPr>
+                <w:t>pp. 302-312, 2016. . DOI: 10.1890/14-2070.1.</w:t>
+              </w:r>
+            </w:p>
+            <w:p>
+              <w:pPr>
+                <w:pStyle w:val="NormalWeb"/>
+                <w:ind w:left="450" w:hanging="450"/>
+                <w:divId w:val="402947860"/>
+                <w:rPr>
+                  <w:color w:val="000000"/>
+                </w:rPr>
+              </w:pPr>
+              <w:r>
+                <w:rPr>
+                  <w:color w:val="000000"/>
+                </w:rPr>
+                <w:lastRenderedPageBreak/>
+                <w:t xml:space="preserve">[10] P. </w:t>
+              </w:r>
+              <w:proofErr w:type="spellStart"/>
+              <w:r>
+                <w:rPr>
+                  <w:color w:val="000000"/>
+                </w:rPr>
+                <w:t>Agamuthu</w:t>
+              </w:r>
+              <w:proofErr w:type="spellEnd"/>
+              <w:r>
+                <w:rPr>
+                  <w:i/>
+                  <w:iCs/>
+                  <w:color w:val="000000"/>
+                </w:rPr>
+                <w:t xml:space="preserve"> et al</w:t>
+              </w:r>
+              <w:r>
+                <w:rPr>
+                  <w:color w:val="000000"/>
+                </w:rPr>
+                <w:t xml:space="preserve">, "Marine debris: A review of impacts and global initiatives," </w:t>
+              </w:r>
+              <w:r>
+                <w:rPr>
+                  <w:i/>
+                  <w:iCs/>
+                  <w:color w:val="000000"/>
+                </w:rPr>
+                <w:t xml:space="preserve">Waste Manag. Res., </w:t>
+              </w:r>
+              <w:r>
+                <w:rPr>
+                  <w:color w:val="000000"/>
+                </w:rPr>
+                <w:t xml:space="preserve">vol. 37, </w:t>
+              </w:r>
+              <w:r>
+                <w:rPr>
+                  <w:i/>
+                  <w:iCs/>
+                  <w:color w:val="000000"/>
+                </w:rPr>
+                <w:t xml:space="preserve">(10), </w:t>
+              </w:r>
+              <w:r>
+                <w:rPr>
+                  <w:color w:val="000000"/>
+                </w:rPr>
+                <w:t>pp. 987-1002, 2019. . DOI: 10.1177/0734242X19845041.</w:t>
               </w:r>
             </w:p>
             <w:p>
@@ -5286,7 +6113,7 @@
         <w:rPr>
           <w:noProof/>
         </w:rPr>
-        <w:t>1</w:t>
+        <w:t>2</w:t>
       </w:r>
     </w:fldSimple>
     <w:r>
@@ -5297,7 +6124,7 @@
         <w:rPr>
           <w:noProof/>
         </w:rPr>
-        <w:t>Introduction</w:t>
+        <w:t>Background and Literature Review</w:t>
       </w:r>
     </w:fldSimple>
   </w:p>
@@ -11011,6 +11838,162 @@
         </w:p>
       </w:docPartBody>
     </w:docPart>
+    <w:docPart>
+      <w:docPartPr>
+        <w:name w:val="43A88E678DF24FF39DAD3BB97AAB9AF4"/>
+        <w:category>
+          <w:name w:val="General"/>
+          <w:gallery w:val="placeholder"/>
+        </w:category>
+        <w:types>
+          <w:type w:val="bbPlcHdr"/>
+        </w:types>
+        <w:behaviors>
+          <w:behavior w:val="content"/>
+        </w:behaviors>
+        <w:guid w:val="{94972252-06AA-41EF-93D8-93AD43A49223}"/>
+      </w:docPartPr>
+      <w:docPartBody>
+        <w:p>
+          <w:r>
+            <w:rPr>
+              <w:rStyle w:val="PlaceholderText"/>
+            </w:rPr>
+            <w:t>Formatting...</w:t>
+          </w:r>
+        </w:p>
+      </w:docPartBody>
+    </w:docPart>
+    <w:docPart>
+      <w:docPartPr>
+        <w:name w:val="4123DDB5A43F4B48A6C906FAFB3AC684"/>
+        <w:category>
+          <w:name w:val="General"/>
+          <w:gallery w:val="placeholder"/>
+        </w:category>
+        <w:types>
+          <w:type w:val="bbPlcHdr"/>
+        </w:types>
+        <w:behaviors>
+          <w:behavior w:val="content"/>
+        </w:behaviors>
+        <w:guid w:val="{972F6455-5F2C-4670-9E34-8F04F908E0D6}"/>
+      </w:docPartPr>
+      <w:docPartBody>
+        <w:p>
+          <w:r>
+            <w:rPr>
+              <w:rStyle w:val="PlaceholderText"/>
+            </w:rPr>
+            <w:t>Formatting...</w:t>
+          </w:r>
+        </w:p>
+      </w:docPartBody>
+    </w:docPart>
+    <w:docPart>
+      <w:docPartPr>
+        <w:name w:val="E3754A5F330D426A8DD1F1B3C5A4913E"/>
+        <w:category>
+          <w:name w:val="General"/>
+          <w:gallery w:val="placeholder"/>
+        </w:category>
+        <w:types>
+          <w:type w:val="bbPlcHdr"/>
+        </w:types>
+        <w:behaviors>
+          <w:behavior w:val="content"/>
+        </w:behaviors>
+        <w:guid w:val="{D190090C-BD61-4839-95E7-EA31CA183E09}"/>
+      </w:docPartPr>
+      <w:docPartBody>
+        <w:p>
+          <w:r>
+            <w:rPr>
+              <w:rStyle w:val="PlaceholderText"/>
+            </w:rPr>
+            <w:t>Formatting...</w:t>
+          </w:r>
+        </w:p>
+      </w:docPartBody>
+    </w:docPart>
+    <w:docPart>
+      <w:docPartPr>
+        <w:name w:val="901A51301C6946C6B8C652A0D195C0A6"/>
+        <w:category>
+          <w:name w:val="General"/>
+          <w:gallery w:val="placeholder"/>
+        </w:category>
+        <w:types>
+          <w:type w:val="bbPlcHdr"/>
+        </w:types>
+        <w:behaviors>
+          <w:behavior w:val="content"/>
+        </w:behaviors>
+        <w:guid w:val="{C839BC0D-5DBB-4EE9-A8FC-029F2FD235FE}"/>
+      </w:docPartPr>
+      <w:docPartBody>
+        <w:p>
+          <w:r>
+            <w:rPr>
+              <w:rStyle w:val="PlaceholderText"/>
+            </w:rPr>
+            <w:t>Formatting...</w:t>
+          </w:r>
+        </w:p>
+      </w:docPartBody>
+    </w:docPart>
+    <w:docPart>
+      <w:docPartPr>
+        <w:name w:val="4FCCD0C4157E417C9F8C10D0A9720050"/>
+        <w:category>
+          <w:name w:val="General"/>
+          <w:gallery w:val="placeholder"/>
+        </w:category>
+        <w:types>
+          <w:type w:val="bbPlcHdr"/>
+        </w:types>
+        <w:behaviors>
+          <w:behavior w:val="content"/>
+        </w:behaviors>
+        <w:guid w:val="{6D51E161-DD86-4A91-B739-0A3AB4F346EB}"/>
+      </w:docPartPr>
+      <w:docPartBody>
+        <w:p>
+          <w:r>
+            <w:rPr>
+              <w:rStyle w:val="PlaceholderText"/>
+            </w:rPr>
+            <w:t>Formatting...</w:t>
+          </w:r>
+        </w:p>
+      </w:docPartBody>
+    </w:docPart>
+    <w:docPart>
+      <w:docPartPr>
+        <w:name w:val="18705E7E71044C96A3BB7C74B531E7D9"/>
+        <w:category>
+          <w:name w:val="General"/>
+          <w:gallery w:val="placeholder"/>
+        </w:category>
+        <w:types>
+          <w:type w:val="bbPlcHdr"/>
+        </w:types>
+        <w:behaviors>
+          <w:behavior w:val="content"/>
+        </w:behaviors>
+        <w:guid w:val="{CB6E72E5-3261-4BAA-8433-F4487BF5CDEA}"/>
+      </w:docPartPr>
+      <w:docPartBody>
+        <w:p>
+          <w:r>
+            <w:rPr>
+              <w:rStyle w:val="PlaceholderText"/>
+            </w:rPr>
+            <w:t>Formatting...</w:t>
+          </w:r>
+        </w:p>
+      </w:docPartBody>
+    </w:docPart>
   </w:docParts>
 </w:glossaryDocument>
 </file>
@@ -11141,7 +12124,6 @@
     <w:rsid w:val="00422CF6"/>
     <w:rsid w:val="00447216"/>
     <w:rsid w:val="004B6DC9"/>
-    <w:rsid w:val="006054CC"/>
     <w:rsid w:val="0065325E"/>
     <w:rsid w:val="006D41D4"/>
     <w:rsid w:val="006F475B"/>
@@ -11156,6 +12138,7 @@
     <w:rsid w:val="00A664D1"/>
     <w:rsid w:val="00A761A0"/>
     <w:rsid w:val="00AA6B28"/>
+    <w:rsid w:val="00AD4368"/>
     <w:rsid w:val="00B07D6F"/>
     <w:rsid w:val="00B46A94"/>
     <w:rsid w:val="00BE5D6B"/>
@@ -11646,6 +12629,90 @@
       <w14:ligatures w14:val="standardContextual"/>
     </w:rPr>
   </w:style>
+  <w:style w:type="paragraph" w:customStyle="1" w:styleId="1F97C2802EED47EFAA1F969BD9A92256">
+    <w:name w:val="1F97C2802EED47EFAA1F969BD9A92256"/>
+    <w:rsid w:val="004B6DC9"/>
+    <w:pPr>
+      <w:spacing w:line="278" w:lineRule="auto"/>
+    </w:pPr>
+    <w:rPr>
+      <w:kern w:val="2"/>
+      <w:sz w:val="24"/>
+      <w:szCs w:val="24"/>
+      <w:lang w:val="en-MT" w:eastAsia="en-MT"/>
+      <w14:ligatures w14:val="standardContextual"/>
+    </w:rPr>
+  </w:style>
+  <w:style w:type="paragraph" w:customStyle="1" w:styleId="5A10E13380F6477A889A5F049688D504">
+    <w:name w:val="5A10E13380F6477A889A5F049688D504"/>
+    <w:rsid w:val="004B6DC9"/>
+    <w:pPr>
+      <w:spacing w:line="278" w:lineRule="auto"/>
+    </w:pPr>
+    <w:rPr>
+      <w:kern w:val="2"/>
+      <w:sz w:val="24"/>
+      <w:szCs w:val="24"/>
+      <w:lang w:val="en-MT" w:eastAsia="en-MT"/>
+      <w14:ligatures w14:val="standardContextual"/>
+    </w:rPr>
+  </w:style>
+  <w:style w:type="paragraph" w:customStyle="1" w:styleId="E2C499A64B09497FB5E8608016281D61">
+    <w:name w:val="E2C499A64B09497FB5E8608016281D61"/>
+    <w:rsid w:val="004B6DC9"/>
+    <w:pPr>
+      <w:spacing w:line="278" w:lineRule="auto"/>
+    </w:pPr>
+    <w:rPr>
+      <w:kern w:val="2"/>
+      <w:sz w:val="24"/>
+      <w:szCs w:val="24"/>
+      <w:lang w:val="en-MT" w:eastAsia="en-MT"/>
+      <w14:ligatures w14:val="standardContextual"/>
+    </w:rPr>
+  </w:style>
+  <w:style w:type="paragraph" w:customStyle="1" w:styleId="0FBAD679A470499DB935EB1D2A7074A2">
+    <w:name w:val="0FBAD679A470499DB935EB1D2A7074A2"/>
+    <w:rsid w:val="004B6DC9"/>
+    <w:pPr>
+      <w:spacing w:line="278" w:lineRule="auto"/>
+    </w:pPr>
+    <w:rPr>
+      <w:kern w:val="2"/>
+      <w:sz w:val="24"/>
+      <w:szCs w:val="24"/>
+      <w:lang w:val="en-MT" w:eastAsia="en-MT"/>
+      <w14:ligatures w14:val="standardContextual"/>
+    </w:rPr>
+  </w:style>
+  <w:style w:type="paragraph" w:customStyle="1" w:styleId="43DB9472B5D44707A2C103AF59BD5760">
+    <w:name w:val="43DB9472B5D44707A2C103AF59BD5760"/>
+    <w:rsid w:val="004B6DC9"/>
+    <w:pPr>
+      <w:spacing w:line="278" w:lineRule="auto"/>
+    </w:pPr>
+    <w:rPr>
+      <w:kern w:val="2"/>
+      <w:sz w:val="24"/>
+      <w:szCs w:val="24"/>
+      <w:lang w:val="en-MT" w:eastAsia="en-MT"/>
+      <w14:ligatures w14:val="standardContextual"/>
+    </w:rPr>
+  </w:style>
+  <w:style w:type="paragraph" w:customStyle="1" w:styleId="BBC0AF74BEE04CA584E0989444A2E9F9">
+    <w:name w:val="BBC0AF74BEE04CA584E0989444A2E9F9"/>
+    <w:rsid w:val="004B6DC9"/>
+    <w:pPr>
+      <w:spacing w:line="278" w:lineRule="auto"/>
+    </w:pPr>
+    <w:rPr>
+      <w:kern w:val="2"/>
+      <w:sz w:val="24"/>
+      <w:szCs w:val="24"/>
+      <w:lang w:val="en-MT" w:eastAsia="en-MT"/>
+      <w14:ligatures w14:val="standardContextual"/>
+    </w:rPr>
+  </w:style>
 </w:styles>
 </file>
 
@@ -11953,7 +13020,7 @@
 
 <file path=word/webextensions/taskpanes.xml><?xml version="1.0" encoding="utf-8"?>
 <wetp:taskpanes xmlns:wetp="http://schemas.microsoft.com/office/webextensions/taskpanes/2010/11">
-  <wetp:taskpane dockstate="right" visibility="0" width="438" row="4">
+  <wetp:taskpane dockstate="right" visibility="0" width="438" row="6">
     <wetp:webextensionref xmlns:r="http://schemas.openxmlformats.org/officeDocument/2006/relationships" r:id="rId1"/>
   </wetp:taskpane>
 </wetp:taskpanes>
@@ -11967,7 +13034,7 @@
   </we:alternateReferences>
   <we:properties>
     <we:property name="bibliographyEnabled" value="&quot;bibliographyEnabled&quot;"/>
-    <we:property name="citations" value="{&quot;1451443520&quot;:{&quot;referencesIds&quot;:[&quot;doc:660d5620f1bdd44a54ea72e8&quot;],&quot;referencesOptions&quot;:{&quot;doc:660d5620f1bdd44a54ea72e8&quot;:{&quot;author&quot;:true,&quot;year&quot;:true,&quot;pageReplace&quot;:&quot;&quot;,&quot;prefix&quot;:&quot;&quot;,&quot;suffix&quot;:&quot;&quot;}},&quot;hasBrokenReferences&quot;:false,&quot;hasManualEdits&quot;:false,&quot;citationType&quot;:&quot;inline&quot;,&quot;id&quot;:1451443520,&quot;citationText&quot;:&quot;&lt;span style=\&quot;font-family:Lato;font-size:16px;color:#000000\&quot;&gt;[2]&lt;/span&gt;&quot;},&quot;-1655528601&quot;:{&quot;referencesIds&quot;:[&quot;doc:660d3c759fe7df1feb0acca6&quot;],&quot;referencesOptions&quot;:{&quot;doc:660d3c759fe7df1feb0acca6&quot;:{&quot;author&quot;:true,&quot;year&quot;:true,&quot;pageReplace&quot;:&quot;&quot;,&quot;prefix&quot;:&quot;&quot;,&quot;suffix&quot;:&quot;&quot;}},&quot;hasBrokenReferences&quot;:false,&quot;hasManualEdits&quot;:false,&quot;citationType&quot;:&quot;inline&quot;,&quot;id&quot;:-1655528601,&quot;citationText&quot;:&quot;&lt;span style=\&quot;font-family:Lato;font-size:16px;color:#000000\&quot;&gt;[1]&lt;/span&gt;&quot;},&quot;-1710942008&quot;:{&quot;referencesIds&quot;:[&quot;doc:660d3c759fe7df1feb0acca6&quot;],&quot;referencesOptions&quot;:{&quot;doc:660d3c759fe7df1feb0acca6&quot;:{&quot;author&quot;:true,&quot;year&quot;:true,&quot;pageReplace&quot;:&quot;&quot;,&quot;prefix&quot;:&quot;&quot;,&quot;suffix&quot;:&quot;&quot;}},&quot;hasBrokenReferences&quot;:false,&quot;hasManualEdits&quot;:false,&quot;citationType&quot;:&quot;inline&quot;,&quot;id&quot;:-1710942008,&quot;citationText&quot;:&quot;&lt;span style=\&quot;font-family:Lato;font-size:16px;color:#000000\&quot;&gt;[1]&lt;/span&gt;&quot;},&quot;-1066419020&quot;:{&quot;referencesIds&quot;:[&quot;doc:660d55a605411e2ac9fe569c&quot;],&quot;referencesOptions&quot;:{&quot;doc:660d55a605411e2ac9fe569c&quot;:{&quot;author&quot;:true,&quot;year&quot;:true,&quot;pageReplace&quot;:&quot;&quot;,&quot;prefix&quot;:&quot;&quot;,&quot;suffix&quot;:&quot;&quot;}},&quot;hasBrokenReferences&quot;:false,&quot;hasManualEdits&quot;:false,&quot;citationType&quot;:&quot;inline&quot;,&quot;id&quot;:-1066419020,&quot;citationText&quot;:&quot;&lt;span style=\&quot;font-family:Lato;font-size:16px;color:#000000\&quot;&gt;[3]&lt;/span&gt;&quot;},&quot;-316577888&quot;:{&quot;referencesIds&quot;:[&quot;doc:660d69f08ddc8e7271491995&quot;],&quot;referencesOptions&quot;:{&quot;doc:660d69f08ddc8e7271491995&quot;:{&quot;author&quot;:true,&quot;year&quot;:true,&quot;pageReplace&quot;:&quot;&quot;,&quot;prefix&quot;:&quot;&quot;,&quot;suffix&quot;:&quot;&quot;}},&quot;hasBrokenReferences&quot;:false,&quot;hasManualEdits&quot;:false,&quot;citationType&quot;:&quot;inline&quot;,&quot;id&quot;:-316577888,&quot;citationText&quot;:&quot;&lt;span style=\&quot;font-family:Lato;font-size:16px;color:#000000\&quot;&gt;[4]&lt;/span&gt;&quot;},&quot;-1125232329&quot;:{&quot;referencesIds&quot;:[&quot;doc:660fc4355acdc5449d585f92&quot;],&quot;referencesOptions&quot;:{&quot;doc:660fc4355acdc5449d585f92&quot;:{&quot;author&quot;:true,&quot;year&quot;:true,&quot;pageReplace&quot;:&quot;&quot;,&quot;prefix&quot;:&quot;&quot;,&quot;suffix&quot;:&quot;&quot;}},&quot;hasBrokenReferences&quot;:false,&quot;hasManualEdits&quot;:false,&quot;citationType&quot;:&quot;inline&quot;,&quot;id&quot;:-1125232329,&quot;citationText&quot;:&quot;&lt;span style=\&quot;font-family:Lato;font-size:16px;color:#000000\&quot;&gt;[5]&lt;/span&gt;&quot;}}"/>
+    <we:property name="citations" value="{&quot;885451095&quot;:{&quot;referencesIds&quot;:[&quot;doc:660ff567628cb344b26eccaa&quot;],&quot;referencesOptions&quot;:{&quot;doc:660ff567628cb344b26eccaa&quot;:{&quot;author&quot;:true,&quot;year&quot;:true,&quot;pageReplace&quot;:&quot;&quot;,&quot;prefix&quot;:&quot;&quot;,&quot;suffix&quot;:&quot;&quot;}},&quot;hasBrokenReferences&quot;:false,&quot;hasManualEdits&quot;:false,&quot;citationType&quot;:&quot;inline&quot;,&quot;id&quot;:885451095,&quot;citationText&quot;:&quot;&lt;span style=\&quot;font-family:Lato;font-size:16px;color:#000000\&quot;&gt;[7]&lt;/span&gt;&quot;},&quot;1042487801&quot;:{&quot;referencesIds&quot;:[&quot;doc:660ff703827daf4f5bfa6524&quot;],&quot;referencesOptions&quot;:{&quot;doc:660ff703827daf4f5bfa6524&quot;:{&quot;author&quot;:true,&quot;year&quot;:true,&quot;pageReplace&quot;:&quot;&quot;,&quot;prefix&quot;:&quot;&quot;,&quot;suffix&quot;:&quot;&quot;}},&quot;hasBrokenReferences&quot;:false,&quot;hasManualEdits&quot;:false,&quot;citationType&quot;:&quot;inline&quot;,&quot;id&quot;:1042487801,&quot;citationText&quot;:&quot;&lt;span style=\&quot;font-family:Lato;font-size:16px;color:#000000\&quot;&gt;[8]&lt;/span&gt;&quot;},&quot;1451443520&quot;:{&quot;referencesIds&quot;:[&quot;doc:660d5620f1bdd44a54ea72e8&quot;],&quot;referencesOptions&quot;:{&quot;doc:660d5620f1bdd44a54ea72e8&quot;:{&quot;author&quot;:true,&quot;year&quot;:true,&quot;pageReplace&quot;:&quot;&quot;,&quot;prefix&quot;:&quot;&quot;,&quot;suffix&quot;:&quot;&quot;}},&quot;hasBrokenReferences&quot;:false,&quot;hasManualEdits&quot;:false,&quot;citationType&quot;:&quot;inline&quot;,&quot;id&quot;:1451443520,&quot;citationText&quot;:&quot;&lt;span style=\&quot;font-family:Lato;font-size:16px;color:#000000\&quot;&gt;[2]&lt;/span&gt;&quot;},&quot;1458677217&quot;:{&quot;referencesIds&quot;:[&quot;doc:660ff40e6321323c3e0a11ad&quot;],&quot;referencesOptions&quot;:{&quot;doc:660ff40e6321323c3e0a11ad&quot;:{&quot;author&quot;:true,&quot;year&quot;:true,&quot;pageReplace&quot;:&quot;&quot;,&quot;prefix&quot;:&quot;&quot;,&quot;suffix&quot;:&quot;&quot;}},&quot;hasBrokenReferences&quot;:false,&quot;hasManualEdits&quot;:false,&quot;citationType&quot;:&quot;inline&quot;,&quot;id&quot;:1458677217,&quot;citationText&quot;:&quot;&lt;span style=\&quot;font-family:Lato;font-size:16px;color:#000000\&quot;&gt;[6]&lt;/span&gt;&quot;},&quot;-1655528601&quot;:{&quot;referencesIds&quot;:[&quot;doc:660d3c759fe7df1feb0acca6&quot;],&quot;referencesOptions&quot;:{&quot;doc:660d3c759fe7df1feb0acca6&quot;:{&quot;author&quot;:true,&quot;year&quot;:true,&quot;pageReplace&quot;:&quot;&quot;,&quot;prefix&quot;:&quot;&quot;,&quot;suffix&quot;:&quot;&quot;}},&quot;hasBrokenReferences&quot;:false,&quot;hasManualEdits&quot;:false,&quot;citationType&quot;:&quot;inline&quot;,&quot;id&quot;:-1655528601,&quot;citationText&quot;:&quot;&lt;span style=\&quot;font-family:Lato;font-size:16px;color:#000000\&quot;&gt;[1]&lt;/span&gt;&quot;},&quot;-1710942008&quot;:{&quot;referencesIds&quot;:[&quot;doc:660d3c759fe7df1feb0acca6&quot;],&quot;referencesOptions&quot;:{&quot;doc:660d3c759fe7df1feb0acca6&quot;:{&quot;author&quot;:true,&quot;year&quot;:true,&quot;pageReplace&quot;:&quot;&quot;,&quot;prefix&quot;:&quot;&quot;,&quot;suffix&quot;:&quot;&quot;}},&quot;hasBrokenReferences&quot;:false,&quot;hasManualEdits&quot;:false,&quot;citationType&quot;:&quot;inline&quot;,&quot;id&quot;:-1710942008,&quot;citationText&quot;:&quot;&lt;span style=\&quot;font-family:Lato;font-size:16px;color:#000000\&quot;&gt;[1]&lt;/span&gt;&quot;},&quot;-1066419020&quot;:{&quot;referencesIds&quot;:[&quot;doc:660d55a605411e2ac9fe569c&quot;],&quot;referencesOptions&quot;:{&quot;doc:660d55a605411e2ac9fe569c&quot;:{&quot;author&quot;:true,&quot;year&quot;:true,&quot;pageReplace&quot;:&quot;&quot;,&quot;prefix&quot;:&quot;&quot;,&quot;suffix&quot;:&quot;&quot;}},&quot;hasBrokenReferences&quot;:false,&quot;hasManualEdits&quot;:false,&quot;citationType&quot;:&quot;inline&quot;,&quot;id&quot;:-1066419020,&quot;citationText&quot;:&quot;&lt;span style=\&quot;font-family:Lato;font-size:16px;color:#000000\&quot;&gt;[3]&lt;/span&gt;&quot;},&quot;-316577888&quot;:{&quot;referencesIds&quot;:[&quot;doc:660d69f08ddc8e7271491995&quot;],&quot;referencesOptions&quot;:{&quot;doc:660d69f08ddc8e7271491995&quot;:{&quot;author&quot;:true,&quot;year&quot;:true,&quot;pageReplace&quot;:&quot;&quot;,&quot;prefix&quot;:&quot;&quot;,&quot;suffix&quot;:&quot;&quot;}},&quot;hasBrokenReferences&quot;:false,&quot;hasManualEdits&quot;:false,&quot;citationType&quot;:&quot;inline&quot;,&quot;id&quot;:-316577888,&quot;citationText&quot;:&quot;&lt;span style=\&quot;font-family:Lato;font-size:16px;color:#000000\&quot;&gt;[4]&lt;/span&gt;&quot;},&quot;-1125232329&quot;:{&quot;referencesIds&quot;:[&quot;doc:660fc4355acdc5449d585f92&quot;],&quot;referencesOptions&quot;:{&quot;doc:660fc4355acdc5449d585f92&quot;:{&quot;author&quot;:true,&quot;year&quot;:true,&quot;pageReplace&quot;:&quot;&quot;,&quot;prefix&quot;:&quot;&quot;,&quot;suffix&quot;:&quot;&quot;}},&quot;hasBrokenReferences&quot;:false,&quot;hasManualEdits&quot;:false,&quot;citationType&quot;:&quot;inline&quot;,&quot;id&quot;:-1125232329,&quot;citationText&quot;:&quot;&lt;span style=\&quot;font-family:Lato;font-size:16px;color:#000000\&quot;&gt;[5]&lt;/span&gt;&quot;},&quot;-1639876927&quot;:{&quot;referencesIds&quot;:[&quot;doc:660ff922b919285a89b89922&quot;],&quot;referencesOptions&quot;:{&quot;doc:660ff922b919285a89b89922&quot;:{&quot;author&quot;:true,&quot;year&quot;:true,&quot;pageReplace&quot;:&quot;&quot;,&quot;prefix&quot;:&quot;&quot;,&quot;suffix&quot;:&quot;&quot;}},&quot;hasBrokenReferences&quot;:false,&quot;hasManualEdits&quot;:false,&quot;citationType&quot;:&quot;inline&quot;,&quot;id&quot;:-1639876927,&quot;citationText&quot;:&quot;&lt;span style=\&quot;font-family:Lato;font-size:16px;color:#000000\&quot;&gt;[9]&lt;/span&gt;&quot;},&quot;-425739134&quot;:{&quot;referencesIds&quot;:[&quot;doc:660ff922b919285a89b89922&quot;],&quot;referencesOptions&quot;:{&quot;doc:660ff922b919285a89b89922&quot;:{&quot;author&quot;:true,&quot;year&quot;:true,&quot;pageReplace&quot;:&quot;&quot;,&quot;prefix&quot;:&quot;&quot;,&quot;suffix&quot;:&quot;&quot;}},&quot;hasBrokenReferences&quot;:false,&quot;hasManualEdits&quot;:false,&quot;citationType&quot;:&quot;inline&quot;,&quot;id&quot;:-425739134,&quot;citationText&quot;:&quot;&lt;span style=\&quot;font-family:Lato;font-size:16px;color:#000000\&quot;&gt;[9]&lt;/span&gt;&quot;},&quot;-786809203&quot;:{&quot;referencesIds&quot;:[&quot;doc:660ff9aa047102763ff23350&quot;],&quot;referencesOptions&quot;:{&quot;doc:660ff9aa047102763ff23350&quot;:{&quot;author&quot;:true,&quot;year&quot;:true,&quot;pageReplace&quot;:&quot;&quot;,&quot;prefix&quot;:&quot;&quot;,&quot;suffix&quot;:&quot;&quot;}},&quot;hasBrokenReferences&quot;:false,&quot;hasManualEdits&quot;:false,&quot;citationType&quot;:&quot;inline&quot;,&quot;id&quot;:-786809203,&quot;citationText&quot;:&quot;&lt;span style=\&quot;font-family:Lato;font-size:16px;color:#000000\&quot;&gt;[10]&lt;/span&gt;&quot;}}"/>
     <we:property name="currentStyle" value="{&quot;id&quot;:&quot;rwuserstyle:63775c075dc9b0087d625476&quot;,&quot;styleType&quot;:&quot;refworks&quot;,&quot;name&quot;:&quot;IEEE - Faculty of ICT&quot;,&quot;userId&quot;:&quot;user:615324a78f088a83f61bd5fa&quot;,&quot;isInstitutional&quot;:true,&quot;citeStyle&quot;:&quot;INTEXT_ONLY&quot;,&quot;isSorted&quot;:false,&quot;usesNumbers&quot;:true,&quot;authorDisambiguation&quot;:&quot;surname_firstname&quot;}"/>
     <we:property name="formatForFootnotesEnabled" value="&quot;formatForFootnotesDisabled&quot;"/>
     <we:property name="rcm.version" value="2"/>

</xml_diff>

<commit_message>
Working on write up 4
</commit_message>
<xml_diff>
--- a/Predictive modelling of sea debris around Maltese coastal waters.docx
+++ b/Predictive modelling of sea debris around Maltese coastal waters.docx
@@ -260,7 +260,7 @@
       <w:pPr>
         <w:pStyle w:val="Headings"/>
       </w:pPr>
-      <w:bookmarkStart w:id="2" w:name="_Toc163394180"/>
+      <w:bookmarkStart w:id="2" w:name="_Toc163989446"/>
       <w:r>
         <w:lastRenderedPageBreak/>
         <w:t>Abstract</w:t>
@@ -525,7 +525,7 @@
       <w:pPr>
         <w:pStyle w:val="Headings"/>
       </w:pPr>
-      <w:bookmarkStart w:id="3" w:name="_Toc163394181"/>
+      <w:bookmarkStart w:id="3" w:name="_Toc163989447"/>
       <w:r>
         <w:lastRenderedPageBreak/>
         <w:t>Acknowledgements</w:t>
@@ -668,7 +668,7 @@
         <w:t xml:space="preserve"> have left an indelible mark on both the project and my personal growth.</w:t>
       </w:r>
     </w:p>
-    <w:bookmarkStart w:id="4" w:name="_Toc163394182" w:displacedByCustomXml="next"/>
+    <w:bookmarkStart w:id="4" w:name="_Toc163989448" w:displacedByCustomXml="next"/>
     <w:sdt>
       <w:sdtPr>
         <w:rPr>
@@ -730,7 +730,7 @@
           <w:r>
             <w:fldChar w:fldCharType="separate"/>
           </w:r>
-          <w:hyperlink w:anchor="_Toc163394180" w:history="1">
+          <w:hyperlink w:anchor="_Toc163989446" w:history="1">
             <w:r>
               <w:rPr>
                 <w:rStyle w:val="Hyperlink"/>
@@ -757,7 +757,7 @@
                 <w:noProof/>
                 <w:webHidden/>
               </w:rPr>
-              <w:instrText xml:space="preserve"> PAGEREF _Toc163394180 \h </w:instrText>
+              <w:instrText xml:space="preserve"> PAGEREF _Toc163989446 \h </w:instrText>
             </w:r>
             <w:r>
               <w:rPr>
@@ -802,7 +802,7 @@
               <w14:ligatures w14:val="standardContextual"/>
             </w:rPr>
           </w:pPr>
-          <w:hyperlink w:anchor="_Toc163394181" w:history="1">
+          <w:hyperlink w:anchor="_Toc163989447" w:history="1">
             <w:r>
               <w:rPr>
                 <w:rStyle w:val="Hyperlink"/>
@@ -829,7 +829,7 @@
                 <w:noProof/>
                 <w:webHidden/>
               </w:rPr>
-              <w:instrText xml:space="preserve"> PAGEREF _Toc163394181 \h </w:instrText>
+              <w:instrText xml:space="preserve"> PAGEREF _Toc163989447 \h </w:instrText>
             </w:r>
             <w:r>
               <w:rPr>
@@ -874,7 +874,7 @@
               <w14:ligatures w14:val="standardContextual"/>
             </w:rPr>
           </w:pPr>
-          <w:hyperlink w:anchor="_Toc163394182" w:history="1">
+          <w:hyperlink w:anchor="_Toc163989448" w:history="1">
             <w:r>
               <w:rPr>
                 <w:rStyle w:val="Hyperlink"/>
@@ -901,7 +901,7 @@
                 <w:noProof/>
                 <w:webHidden/>
               </w:rPr>
-              <w:instrText xml:space="preserve"> PAGEREF _Toc163394182 \h </w:instrText>
+              <w:instrText xml:space="preserve"> PAGEREF _Toc163989448 \h </w:instrText>
             </w:r>
             <w:r>
               <w:rPr>
@@ -946,7 +946,7 @@
               <w14:ligatures w14:val="standardContextual"/>
             </w:rPr>
           </w:pPr>
-          <w:hyperlink w:anchor="_Toc163394183" w:history="1">
+          <w:hyperlink w:anchor="_Toc163989449" w:history="1">
             <w:r>
               <w:rPr>
                 <w:rStyle w:val="Hyperlink"/>
@@ -973,7 +973,7 @@
                 <w:noProof/>
                 <w:webHidden/>
               </w:rPr>
-              <w:instrText xml:space="preserve"> PAGEREF _Toc163394183 \h </w:instrText>
+              <w:instrText xml:space="preserve"> PAGEREF _Toc163989449 \h </w:instrText>
             </w:r>
             <w:r>
               <w:rPr>
@@ -1018,7 +1018,7 @@
               <w14:ligatures w14:val="standardContextual"/>
             </w:rPr>
           </w:pPr>
-          <w:hyperlink w:anchor="_Toc163394184" w:history="1">
+          <w:hyperlink w:anchor="_Toc163989450" w:history="1">
             <w:r>
               <w:rPr>
                 <w:rStyle w:val="Hyperlink"/>
@@ -1045,7 +1045,7 @@
                 <w:noProof/>
                 <w:webHidden/>
               </w:rPr>
-              <w:instrText xml:space="preserve"> PAGEREF _Toc163394184 \h </w:instrText>
+              <w:instrText xml:space="preserve"> PAGEREF _Toc163989450 \h </w:instrText>
             </w:r>
             <w:r>
               <w:rPr>
@@ -1090,7 +1090,7 @@
               <w14:ligatures w14:val="standardContextual"/>
             </w:rPr>
           </w:pPr>
-          <w:hyperlink w:anchor="_Toc163394185" w:history="1">
+          <w:hyperlink w:anchor="_Toc163989451" w:history="1">
             <w:r>
               <w:rPr>
                 <w:rStyle w:val="Hyperlink"/>
@@ -1117,7 +1117,7 @@
                 <w:noProof/>
                 <w:webHidden/>
               </w:rPr>
-              <w:instrText xml:space="preserve"> PAGEREF _Toc163394185 \h </w:instrText>
+              <w:instrText xml:space="preserve"> PAGEREF _Toc163989451 \h </w:instrText>
             </w:r>
             <w:r>
               <w:rPr>
@@ -1162,7 +1162,7 @@
               <w14:ligatures w14:val="standardContextual"/>
             </w:rPr>
           </w:pPr>
-          <w:hyperlink w:anchor="_Toc163394186" w:history="1">
+          <w:hyperlink w:anchor="_Toc163989452" w:history="1">
             <w:r>
               <w:rPr>
                 <w:rStyle w:val="Hyperlink"/>
@@ -1209,7 +1209,7 @@
                 <w:noProof/>
                 <w:webHidden/>
               </w:rPr>
-              <w:instrText xml:space="preserve"> PAGEREF _Toc163394186 \h </w:instrText>
+              <w:instrText xml:space="preserve"> PAGEREF _Toc163989452 \h </w:instrText>
             </w:r>
             <w:r>
               <w:rPr>
@@ -1256,7 +1256,7 @@
               <w14:ligatures w14:val="standardContextual"/>
             </w:rPr>
           </w:pPr>
-          <w:hyperlink w:anchor="_Toc163394187" w:history="1">
+          <w:hyperlink w:anchor="_Toc163989453" w:history="1">
             <w:r>
               <w:rPr>
                 <w:rStyle w:val="Hyperlink"/>
@@ -1302,7 +1302,7 @@
                 <w:noProof/>
                 <w:webHidden/>
               </w:rPr>
-              <w:instrText xml:space="preserve"> PAGEREF _Toc163394187 \h </w:instrText>
+              <w:instrText xml:space="preserve"> PAGEREF _Toc163989453 \h </w:instrText>
             </w:r>
             <w:r>
               <w:rPr>
@@ -1349,7 +1349,7 @@
               <w14:ligatures w14:val="standardContextual"/>
             </w:rPr>
           </w:pPr>
-          <w:hyperlink w:anchor="_Toc163394188" w:history="1">
+          <w:hyperlink w:anchor="_Toc163989454" w:history="1">
             <w:r>
               <w:rPr>
                 <w:rStyle w:val="Hyperlink"/>
@@ -1395,7 +1395,7 @@
                 <w:noProof/>
                 <w:webHidden/>
               </w:rPr>
-              <w:instrText xml:space="preserve"> PAGEREF _Toc163394188 \h </w:instrText>
+              <w:instrText xml:space="preserve"> PAGEREF _Toc163989454 \h </w:instrText>
             </w:r>
             <w:r>
               <w:rPr>
@@ -1442,7 +1442,7 @@
               <w14:ligatures w14:val="standardContextual"/>
             </w:rPr>
           </w:pPr>
-          <w:hyperlink w:anchor="_Toc163394189" w:history="1">
+          <w:hyperlink w:anchor="_Toc163989455" w:history="1">
             <w:r>
               <w:rPr>
                 <w:rStyle w:val="Hyperlink"/>
@@ -1488,7 +1488,7 @@
                 <w:noProof/>
                 <w:webHidden/>
               </w:rPr>
-              <w:instrText xml:space="preserve"> PAGEREF _Toc163394189 \h </w:instrText>
+              <w:instrText xml:space="preserve"> PAGEREF _Toc163989455 \h </w:instrText>
             </w:r>
             <w:r>
               <w:rPr>
@@ -1535,7 +1535,7 @@
               <w14:ligatures w14:val="standardContextual"/>
             </w:rPr>
           </w:pPr>
-          <w:hyperlink w:anchor="_Toc163394190" w:history="1">
+          <w:hyperlink w:anchor="_Toc163989456" w:history="1">
             <w:r>
               <w:rPr>
                 <w:rStyle w:val="Hyperlink"/>
@@ -1581,7 +1581,7 @@
                 <w:noProof/>
                 <w:webHidden/>
               </w:rPr>
-              <w:instrText xml:space="preserve"> PAGEREF _Toc163394190 \h </w:instrText>
+              <w:instrText xml:space="preserve"> PAGEREF _Toc163989456 \h </w:instrText>
             </w:r>
             <w:r>
               <w:rPr>
@@ -1628,7 +1628,7 @@
               <w14:ligatures w14:val="standardContextual"/>
             </w:rPr>
           </w:pPr>
-          <w:hyperlink w:anchor="_Toc163394191" w:history="1">
+          <w:hyperlink w:anchor="_Toc163989457" w:history="1">
             <w:r>
               <w:rPr>
                 <w:rStyle w:val="Hyperlink"/>
@@ -1674,7 +1674,7 @@
                 <w:noProof/>
                 <w:webHidden/>
               </w:rPr>
-              <w:instrText xml:space="preserve"> PAGEREF _Toc163394191 \h </w:instrText>
+              <w:instrText xml:space="preserve"> PAGEREF _Toc163989457 \h </w:instrText>
             </w:r>
             <w:r>
               <w:rPr>
@@ -1721,7 +1721,7 @@
               <w14:ligatures w14:val="standardContextual"/>
             </w:rPr>
           </w:pPr>
-          <w:hyperlink w:anchor="_Toc163394192" w:history="1">
+          <w:hyperlink w:anchor="_Toc163989458" w:history="1">
             <w:r>
               <w:rPr>
                 <w:rStyle w:val="Hyperlink"/>
@@ -1767,7 +1767,7 @@
                 <w:noProof/>
                 <w:webHidden/>
               </w:rPr>
-              <w:instrText xml:space="preserve"> PAGEREF _Toc163394192 \h </w:instrText>
+              <w:instrText xml:space="preserve"> PAGEREF _Toc163989458 \h </w:instrText>
             </w:r>
             <w:r>
               <w:rPr>
@@ -1812,7 +1812,7 @@
               <w14:ligatures w14:val="standardContextual"/>
             </w:rPr>
           </w:pPr>
-          <w:hyperlink w:anchor="_Toc163394193" w:history="1">
+          <w:hyperlink w:anchor="_Toc163989459" w:history="1">
             <w:r>
               <w:rPr>
                 <w:rStyle w:val="Hyperlink"/>
@@ -1859,7 +1859,7 @@
                 <w:noProof/>
                 <w:webHidden/>
               </w:rPr>
-              <w:instrText xml:space="preserve"> PAGEREF _Toc163394193 \h </w:instrText>
+              <w:instrText xml:space="preserve"> PAGEREF _Toc163989459 \h </w:instrText>
             </w:r>
             <w:r>
               <w:rPr>
@@ -1906,7 +1906,7 @@
               <w14:ligatures w14:val="standardContextual"/>
             </w:rPr>
           </w:pPr>
-          <w:hyperlink w:anchor="_Toc163394194" w:history="1">
+          <w:hyperlink w:anchor="_Toc163989460" w:history="1">
             <w:r>
               <w:rPr>
                 <w:rStyle w:val="Hyperlink"/>
@@ -1952,7 +1952,7 @@
                 <w:noProof/>
                 <w:webHidden/>
               </w:rPr>
-              <w:instrText xml:space="preserve"> PAGEREF _Toc163394194 \h </w:instrText>
+              <w:instrText xml:space="preserve"> PAGEREF _Toc163989460 \h </w:instrText>
             </w:r>
             <w:r>
               <w:rPr>
@@ -1999,7 +1999,7 @@
               <w14:ligatures w14:val="standardContextual"/>
             </w:rPr>
           </w:pPr>
-          <w:hyperlink w:anchor="_Toc163394195" w:history="1">
+          <w:hyperlink w:anchor="_Toc163989461" w:history="1">
             <w:r>
               <w:rPr>
                 <w:rStyle w:val="Hyperlink"/>
@@ -2046,7 +2046,7 @@
                 <w:noProof/>
                 <w:webHidden/>
               </w:rPr>
-              <w:instrText xml:space="preserve"> PAGEREF _Toc163394195 \h </w:instrText>
+              <w:instrText xml:space="preserve"> PAGEREF _Toc163989461 \h </w:instrText>
             </w:r>
             <w:r>
               <w:rPr>
@@ -2093,7 +2093,7 @@
               <w14:ligatures w14:val="standardContextual"/>
             </w:rPr>
           </w:pPr>
-          <w:hyperlink w:anchor="_Toc163394196" w:history="1">
+          <w:hyperlink w:anchor="_Toc163989462" w:history="1">
             <w:r>
               <w:rPr>
                 <w:rStyle w:val="Hyperlink"/>
@@ -2140,7 +2140,7 @@
                 <w:noProof/>
                 <w:webHidden/>
               </w:rPr>
-              <w:instrText xml:space="preserve"> PAGEREF _Toc163394196 \h </w:instrText>
+              <w:instrText xml:space="preserve"> PAGEREF _Toc163989462 \h </w:instrText>
             </w:r>
             <w:r>
               <w:rPr>
@@ -2187,7 +2187,7 @@
               <w14:ligatures w14:val="standardContextual"/>
             </w:rPr>
           </w:pPr>
-          <w:hyperlink w:anchor="_Toc163394197" w:history="1">
+          <w:hyperlink w:anchor="_Toc163989463" w:history="1">
             <w:r>
               <w:rPr>
                 <w:rStyle w:val="Hyperlink"/>
@@ -2235,7 +2235,7 @@
                 <w:noProof/>
                 <w:webHidden/>
               </w:rPr>
-              <w:instrText xml:space="preserve"> PAGEREF _Toc163394197 \h </w:instrText>
+              <w:instrText xml:space="preserve"> PAGEREF _Toc163989463 \h </w:instrText>
             </w:r>
             <w:r>
               <w:rPr>
@@ -2282,7 +2282,7 @@
               <w14:ligatures w14:val="standardContextual"/>
             </w:rPr>
           </w:pPr>
-          <w:hyperlink w:anchor="_Toc163394198" w:history="1">
+          <w:hyperlink w:anchor="_Toc163989464" w:history="1">
             <w:r>
               <w:rPr>
                 <w:rStyle w:val="Hyperlink"/>
@@ -2330,7 +2330,7 @@
                 <w:noProof/>
                 <w:webHidden/>
               </w:rPr>
-              <w:instrText xml:space="preserve"> PAGEREF _Toc163394198 \h </w:instrText>
+              <w:instrText xml:space="preserve"> PAGEREF _Toc163989464 \h </w:instrText>
             </w:r>
             <w:r>
               <w:rPr>
@@ -2377,7 +2377,7 @@
               <w14:ligatures w14:val="standardContextual"/>
             </w:rPr>
           </w:pPr>
-          <w:hyperlink w:anchor="_Toc163394199" w:history="1">
+          <w:hyperlink w:anchor="_Toc163989465" w:history="1">
             <w:r>
               <w:rPr>
                 <w:rStyle w:val="Hyperlink"/>
@@ -2425,7 +2425,7 @@
                 <w:noProof/>
                 <w:webHidden/>
               </w:rPr>
-              <w:instrText xml:space="preserve"> PAGEREF _Toc163394199 \h </w:instrText>
+              <w:instrText xml:space="preserve"> PAGEREF _Toc163989465 \h </w:instrText>
             </w:r>
             <w:r>
               <w:rPr>
@@ -2446,190 +2446,6 @@
                 <w:webHidden/>
               </w:rPr>
               <w:t>9</w:t>
-            </w:r>
-            <w:r>
-              <w:rPr>
-                <w:noProof/>
-                <w:webHidden/>
-              </w:rPr>
-              <w:fldChar w:fldCharType="end"/>
-            </w:r>
-          </w:hyperlink>
-        </w:p>
-        <w:p>
-          <w:pPr>
-            <w:pStyle w:val="TOC1"/>
-            <w:rPr>
-              <w:rFonts w:asciiTheme="minorHAnsi" w:eastAsiaTheme="minorEastAsia" w:hAnsiTheme="minorHAnsi" w:cstheme="minorBidi"/>
-              <w:b w:val="0"/>
-              <w:bCs w:val="0"/>
-              <w:iCs w:val="0"/>
-              <w:noProof/>
-              <w:kern w:val="2"/>
-              <w:lang w:val="en-MT" w:eastAsia="en-MT"/>
-              <w14:ligatures w14:val="standardContextual"/>
-            </w:rPr>
-          </w:pPr>
-          <w:hyperlink w:anchor="_Toc163394200" w:history="1">
-            <w:r>
-              <w:rPr>
-                <w:rStyle w:val="Hyperlink"/>
-                <w:noProof/>
-              </w:rPr>
-              <w:t>3</w:t>
-            </w:r>
-            <w:r>
-              <w:rPr>
-                <w:rFonts w:asciiTheme="minorHAnsi" w:eastAsiaTheme="minorEastAsia" w:hAnsiTheme="minorHAnsi" w:cstheme="minorBidi"/>
-                <w:b w:val="0"/>
-                <w:bCs w:val="0"/>
-                <w:iCs w:val="0"/>
-                <w:noProof/>
-                <w:kern w:val="2"/>
-                <w:lang w:val="en-MT" w:eastAsia="en-MT"/>
-                <w14:ligatures w14:val="standardContextual"/>
-              </w:rPr>
-              <w:tab/>
-            </w:r>
-            <w:r>
-              <w:rPr>
-                <w:rStyle w:val="Hyperlink"/>
-                <w:noProof/>
-              </w:rPr>
-              <w:t>Methodology</w:t>
-            </w:r>
-            <w:r>
-              <w:rPr>
-                <w:noProof/>
-                <w:webHidden/>
-              </w:rPr>
-              <w:tab/>
-            </w:r>
-            <w:r>
-              <w:rPr>
-                <w:noProof/>
-                <w:webHidden/>
-              </w:rPr>
-              <w:fldChar w:fldCharType="begin"/>
-            </w:r>
-            <w:r>
-              <w:rPr>
-                <w:noProof/>
-                <w:webHidden/>
-              </w:rPr>
-              <w:instrText xml:space="preserve"> PAGEREF _Toc163394200 \h </w:instrText>
-            </w:r>
-            <w:r>
-              <w:rPr>
-                <w:noProof/>
-                <w:webHidden/>
-              </w:rPr>
-            </w:r>
-            <w:r>
-              <w:rPr>
-                <w:noProof/>
-                <w:webHidden/>
-              </w:rPr>
-              <w:fldChar w:fldCharType="separate"/>
-            </w:r>
-            <w:r>
-              <w:rPr>
-                <w:noProof/>
-                <w:webHidden/>
-              </w:rPr>
-              <w:t>17</w:t>
-            </w:r>
-            <w:r>
-              <w:rPr>
-                <w:noProof/>
-                <w:webHidden/>
-              </w:rPr>
-              <w:fldChar w:fldCharType="end"/>
-            </w:r>
-          </w:hyperlink>
-        </w:p>
-        <w:p>
-          <w:pPr>
-            <w:pStyle w:val="TOC1"/>
-            <w:rPr>
-              <w:rFonts w:asciiTheme="minorHAnsi" w:eastAsiaTheme="minorEastAsia" w:hAnsiTheme="minorHAnsi" w:cstheme="minorBidi"/>
-              <w:b w:val="0"/>
-              <w:bCs w:val="0"/>
-              <w:iCs w:val="0"/>
-              <w:noProof/>
-              <w:kern w:val="2"/>
-              <w:lang w:val="en-MT" w:eastAsia="en-MT"/>
-              <w14:ligatures w14:val="standardContextual"/>
-            </w:rPr>
-          </w:pPr>
-          <w:hyperlink w:anchor="_Toc163394201" w:history="1">
-            <w:r>
-              <w:rPr>
-                <w:rStyle w:val="Hyperlink"/>
-                <w:noProof/>
-              </w:rPr>
-              <w:t>4</w:t>
-            </w:r>
-            <w:r>
-              <w:rPr>
-                <w:rFonts w:asciiTheme="minorHAnsi" w:eastAsiaTheme="minorEastAsia" w:hAnsiTheme="minorHAnsi" w:cstheme="minorBidi"/>
-                <w:b w:val="0"/>
-                <w:bCs w:val="0"/>
-                <w:iCs w:val="0"/>
-                <w:noProof/>
-                <w:kern w:val="2"/>
-                <w:lang w:val="en-MT" w:eastAsia="en-MT"/>
-                <w14:ligatures w14:val="standardContextual"/>
-              </w:rPr>
-              <w:tab/>
-            </w:r>
-            <w:r>
-              <w:rPr>
-                <w:rStyle w:val="Hyperlink"/>
-                <w:noProof/>
-              </w:rPr>
-              <w:t>Evaluation</w:t>
-            </w:r>
-            <w:r>
-              <w:rPr>
-                <w:noProof/>
-                <w:webHidden/>
-              </w:rPr>
-              <w:tab/>
-            </w:r>
-            <w:r>
-              <w:rPr>
-                <w:noProof/>
-                <w:webHidden/>
-              </w:rPr>
-              <w:fldChar w:fldCharType="begin"/>
-            </w:r>
-            <w:r>
-              <w:rPr>
-                <w:noProof/>
-                <w:webHidden/>
-              </w:rPr>
-              <w:instrText xml:space="preserve"> PAGEREF _Toc163394201 \h </w:instrText>
-            </w:r>
-            <w:r>
-              <w:rPr>
-                <w:noProof/>
-                <w:webHidden/>
-              </w:rPr>
-            </w:r>
-            <w:r>
-              <w:rPr>
-                <w:noProof/>
-                <w:webHidden/>
-              </w:rPr>
-              <w:fldChar w:fldCharType="separate"/>
-            </w:r>
-            <w:r>
-              <w:rPr>
-                <w:noProof/>
-                <w:webHidden/>
-              </w:rPr>
-              <w:t>26</w:t>
             </w:r>
             <w:r>
               <w:rPr>
@@ -2656,13 +2472,13 @@
               <w14:ligatures w14:val="standardContextual"/>
             </w:rPr>
           </w:pPr>
-          <w:hyperlink w:anchor="_Toc163394202" w:history="1">
+          <w:hyperlink w:anchor="_Toc163989466" w:history="1">
             <w:r>
               <w:rPr>
                 <w:rStyle w:val="Hyperlink"/>
                 <w:noProof/>
               </w:rPr>
-              <w:t>4.1</w:t>
+              <w:t>2.2</w:t>
             </w:r>
             <w:r>
               <w:rPr>
@@ -2681,7 +2497,7 @@
                 <w:rStyle w:val="Hyperlink"/>
                 <w:noProof/>
               </w:rPr>
-              <w:t>Writing the Evaluation Chapter</w:t>
+              <w:t>Literature Review</w:t>
             </w:r>
             <w:r>
               <w:rPr>
@@ -2702,7 +2518,7 @@
                 <w:noProof/>
                 <w:webHidden/>
               </w:rPr>
-              <w:instrText xml:space="preserve"> PAGEREF _Toc163394202 \h </w:instrText>
+              <w:instrText xml:space="preserve"> PAGEREF _Toc163989466 \h </w:instrText>
             </w:r>
             <w:r>
               <w:rPr>
@@ -2722,7 +2538,387 @@
                 <w:noProof/>
                 <w:webHidden/>
               </w:rPr>
-              <w:t>26</w:t>
+              <w:t>11</w:t>
+            </w:r>
+            <w:r>
+              <w:rPr>
+                <w:noProof/>
+                <w:webHidden/>
+              </w:rPr>
+              <w:fldChar w:fldCharType="end"/>
+            </w:r>
+          </w:hyperlink>
+        </w:p>
+        <w:p>
+          <w:pPr>
+            <w:pStyle w:val="TOC3"/>
+            <w:tabs>
+              <w:tab w:val="left" w:pos="1135"/>
+            </w:tabs>
+            <w:rPr>
+              <w:rFonts w:asciiTheme="minorHAnsi" w:eastAsiaTheme="minorEastAsia" w:hAnsiTheme="minorHAnsi" w:cstheme="minorBidi"/>
+              <w:iCs w:val="0"/>
+              <w:noProof/>
+              <w:kern w:val="2"/>
+              <w:szCs w:val="24"/>
+              <w:lang w:val="en-MT" w:eastAsia="en-MT"/>
+              <w14:ligatures w14:val="standardContextual"/>
+            </w:rPr>
+          </w:pPr>
+          <w:hyperlink w:anchor="_Toc163989467" w:history="1">
+            <w:r>
+              <w:rPr>
+                <w:rStyle w:val="Hyperlink"/>
+                <w:i/>
+                <w:noProof/>
+              </w:rPr>
+              <w:t>2.2.1</w:t>
+            </w:r>
+            <w:r>
+              <w:rPr>
+                <w:rFonts w:asciiTheme="minorHAnsi" w:eastAsiaTheme="minorEastAsia" w:hAnsiTheme="minorHAnsi" w:cstheme="minorBidi"/>
+                <w:iCs w:val="0"/>
+                <w:noProof/>
+                <w:kern w:val="2"/>
+                <w:szCs w:val="24"/>
+                <w:lang w:val="en-MT" w:eastAsia="en-MT"/>
+                <w14:ligatures w14:val="standardContextual"/>
+              </w:rPr>
+              <w:tab/>
+            </w:r>
+            <w:r>
+              <w:rPr>
+                <w:rStyle w:val="Hyperlink"/>
+                <w:i/>
+                <w:noProof/>
+              </w:rPr>
+              <w:t>Prediction of Marine Debris Dispersal</w:t>
+            </w:r>
+            <w:r>
+              <w:rPr>
+                <w:noProof/>
+                <w:webHidden/>
+              </w:rPr>
+              <w:tab/>
+            </w:r>
+            <w:r>
+              <w:rPr>
+                <w:noProof/>
+                <w:webHidden/>
+              </w:rPr>
+              <w:fldChar w:fldCharType="begin"/>
+            </w:r>
+            <w:r>
+              <w:rPr>
+                <w:noProof/>
+                <w:webHidden/>
+              </w:rPr>
+              <w:instrText xml:space="preserve"> PAGEREF _Toc163989467 \h </w:instrText>
+            </w:r>
+            <w:r>
+              <w:rPr>
+                <w:noProof/>
+                <w:webHidden/>
+              </w:rPr>
+            </w:r>
+            <w:r>
+              <w:rPr>
+                <w:noProof/>
+                <w:webHidden/>
+              </w:rPr>
+              <w:fldChar w:fldCharType="separate"/>
+            </w:r>
+            <w:r>
+              <w:rPr>
+                <w:noProof/>
+                <w:webHidden/>
+              </w:rPr>
+              <w:t>11</w:t>
+            </w:r>
+            <w:r>
+              <w:rPr>
+                <w:noProof/>
+                <w:webHidden/>
+              </w:rPr>
+              <w:fldChar w:fldCharType="end"/>
+            </w:r>
+          </w:hyperlink>
+        </w:p>
+        <w:p>
+          <w:pPr>
+            <w:pStyle w:val="TOC3"/>
+            <w:tabs>
+              <w:tab w:val="left" w:pos="1135"/>
+            </w:tabs>
+            <w:rPr>
+              <w:rFonts w:asciiTheme="minorHAnsi" w:eastAsiaTheme="minorEastAsia" w:hAnsiTheme="minorHAnsi" w:cstheme="minorBidi"/>
+              <w:iCs w:val="0"/>
+              <w:noProof/>
+              <w:kern w:val="2"/>
+              <w:szCs w:val="24"/>
+              <w:lang w:val="en-MT" w:eastAsia="en-MT"/>
+              <w14:ligatures w14:val="standardContextual"/>
+            </w:rPr>
+          </w:pPr>
+          <w:hyperlink w:anchor="_Toc163989468" w:history="1">
+            <w:r>
+              <w:rPr>
+                <w:rStyle w:val="Hyperlink"/>
+                <w:i/>
+                <w:noProof/>
+              </w:rPr>
+              <w:t>2.2.2</w:t>
+            </w:r>
+            <w:r>
+              <w:rPr>
+                <w:rFonts w:asciiTheme="minorHAnsi" w:eastAsiaTheme="minorEastAsia" w:hAnsiTheme="minorHAnsi" w:cstheme="minorBidi"/>
+                <w:iCs w:val="0"/>
+                <w:noProof/>
+                <w:kern w:val="2"/>
+                <w:szCs w:val="24"/>
+                <w:lang w:val="en-MT" w:eastAsia="en-MT"/>
+                <w14:ligatures w14:val="standardContextual"/>
+              </w:rPr>
+              <w:tab/>
+            </w:r>
+            <w:r>
+              <w:rPr>
+                <w:rStyle w:val="Hyperlink"/>
+                <w:i/>
+                <w:noProof/>
+              </w:rPr>
+              <w:t>Machine Learning models for predicting sea surface currents</w:t>
+            </w:r>
+            <w:r>
+              <w:rPr>
+                <w:noProof/>
+                <w:webHidden/>
+              </w:rPr>
+              <w:tab/>
+            </w:r>
+            <w:r>
+              <w:rPr>
+                <w:noProof/>
+                <w:webHidden/>
+              </w:rPr>
+              <w:fldChar w:fldCharType="begin"/>
+            </w:r>
+            <w:r>
+              <w:rPr>
+                <w:noProof/>
+                <w:webHidden/>
+              </w:rPr>
+              <w:instrText xml:space="preserve"> PAGEREF _Toc163989468 \h </w:instrText>
+            </w:r>
+            <w:r>
+              <w:rPr>
+                <w:noProof/>
+                <w:webHidden/>
+              </w:rPr>
+            </w:r>
+            <w:r>
+              <w:rPr>
+                <w:noProof/>
+                <w:webHidden/>
+              </w:rPr>
+              <w:fldChar w:fldCharType="separate"/>
+            </w:r>
+            <w:r>
+              <w:rPr>
+                <w:noProof/>
+                <w:webHidden/>
+              </w:rPr>
+              <w:t>14</w:t>
+            </w:r>
+            <w:r>
+              <w:rPr>
+                <w:noProof/>
+                <w:webHidden/>
+              </w:rPr>
+              <w:fldChar w:fldCharType="end"/>
+            </w:r>
+          </w:hyperlink>
+        </w:p>
+        <w:p>
+          <w:pPr>
+            <w:pStyle w:val="TOC3"/>
+            <w:tabs>
+              <w:tab w:val="left" w:pos="1135"/>
+            </w:tabs>
+            <w:rPr>
+              <w:rFonts w:asciiTheme="minorHAnsi" w:eastAsiaTheme="minorEastAsia" w:hAnsiTheme="minorHAnsi" w:cstheme="minorBidi"/>
+              <w:iCs w:val="0"/>
+              <w:noProof/>
+              <w:kern w:val="2"/>
+              <w:szCs w:val="24"/>
+              <w:lang w:val="en-MT" w:eastAsia="en-MT"/>
+              <w14:ligatures w14:val="standardContextual"/>
+            </w:rPr>
+          </w:pPr>
+          <w:hyperlink w:anchor="_Toc163989469" w:history="1">
+            <w:r>
+              <w:rPr>
+                <w:rStyle w:val="Hyperlink"/>
+                <w:i/>
+                <w:noProof/>
+              </w:rPr>
+              <w:t>2.2.3</w:t>
+            </w:r>
+            <w:r>
+              <w:rPr>
+                <w:rFonts w:asciiTheme="minorHAnsi" w:eastAsiaTheme="minorEastAsia" w:hAnsiTheme="minorHAnsi" w:cstheme="minorBidi"/>
+                <w:iCs w:val="0"/>
+                <w:noProof/>
+                <w:kern w:val="2"/>
+                <w:szCs w:val="24"/>
+                <w:lang w:val="en-MT" w:eastAsia="en-MT"/>
+                <w14:ligatures w14:val="standardContextual"/>
+              </w:rPr>
+              <w:tab/>
+            </w:r>
+            <w:r>
+              <w:rPr>
+                <w:rStyle w:val="Hyperlink"/>
+                <w:i/>
+                <w:noProof/>
+              </w:rPr>
+              <w:t>Model integration with Physics-Based Lagrangian Model</w:t>
+            </w:r>
+            <w:r>
+              <w:rPr>
+                <w:noProof/>
+                <w:webHidden/>
+              </w:rPr>
+              <w:tab/>
+            </w:r>
+            <w:r>
+              <w:rPr>
+                <w:noProof/>
+                <w:webHidden/>
+              </w:rPr>
+              <w:fldChar w:fldCharType="begin"/>
+            </w:r>
+            <w:r>
+              <w:rPr>
+                <w:noProof/>
+                <w:webHidden/>
+              </w:rPr>
+              <w:instrText xml:space="preserve"> PAGEREF _Toc163989469 \h </w:instrText>
+            </w:r>
+            <w:r>
+              <w:rPr>
+                <w:noProof/>
+                <w:webHidden/>
+              </w:rPr>
+            </w:r>
+            <w:r>
+              <w:rPr>
+                <w:noProof/>
+                <w:webHidden/>
+              </w:rPr>
+              <w:fldChar w:fldCharType="separate"/>
+            </w:r>
+            <w:r>
+              <w:rPr>
+                <w:noProof/>
+                <w:webHidden/>
+              </w:rPr>
+              <w:t>19</w:t>
+            </w:r>
+            <w:r>
+              <w:rPr>
+                <w:noProof/>
+                <w:webHidden/>
+              </w:rPr>
+              <w:fldChar w:fldCharType="end"/>
+            </w:r>
+          </w:hyperlink>
+        </w:p>
+        <w:p>
+          <w:pPr>
+            <w:pStyle w:val="TOC3"/>
+            <w:tabs>
+              <w:tab w:val="left" w:pos="1135"/>
+            </w:tabs>
+            <w:rPr>
+              <w:rFonts w:asciiTheme="minorHAnsi" w:eastAsiaTheme="minorEastAsia" w:hAnsiTheme="minorHAnsi" w:cstheme="minorBidi"/>
+              <w:iCs w:val="0"/>
+              <w:noProof/>
+              <w:kern w:val="2"/>
+              <w:szCs w:val="24"/>
+              <w:lang w:val="en-MT" w:eastAsia="en-MT"/>
+              <w14:ligatures w14:val="standardContextual"/>
+            </w:rPr>
+          </w:pPr>
+          <w:hyperlink w:anchor="_Toc163989470" w:history="1">
+            <w:r>
+              <w:rPr>
+                <w:rStyle w:val="Hyperlink"/>
+                <w:i/>
+                <w:noProof/>
+              </w:rPr>
+              <w:t>2.2.4</w:t>
+            </w:r>
+            <w:r>
+              <w:rPr>
+                <w:rFonts w:asciiTheme="minorHAnsi" w:eastAsiaTheme="minorEastAsia" w:hAnsiTheme="minorHAnsi" w:cstheme="minorBidi"/>
+                <w:iCs w:val="0"/>
+                <w:noProof/>
+                <w:kern w:val="2"/>
+                <w:szCs w:val="24"/>
+                <w:lang w:val="en-MT" w:eastAsia="en-MT"/>
+                <w14:ligatures w14:val="standardContextual"/>
+              </w:rPr>
+              <w:tab/>
+            </w:r>
+            <w:r>
+              <w:rPr>
+                <w:rStyle w:val="Hyperlink"/>
+                <w:i/>
+                <w:noProof/>
+              </w:rPr>
+              <w:t>Summary</w:t>
+            </w:r>
+            <w:r>
+              <w:rPr>
+                <w:noProof/>
+                <w:webHidden/>
+              </w:rPr>
+              <w:tab/>
+            </w:r>
+            <w:r>
+              <w:rPr>
+                <w:noProof/>
+                <w:webHidden/>
+              </w:rPr>
+              <w:fldChar w:fldCharType="begin"/>
+            </w:r>
+            <w:r>
+              <w:rPr>
+                <w:noProof/>
+                <w:webHidden/>
+              </w:rPr>
+              <w:instrText xml:space="preserve"> PAGEREF _Toc163989470 \h </w:instrText>
+            </w:r>
+            <w:r>
+              <w:rPr>
+                <w:noProof/>
+                <w:webHidden/>
+              </w:rPr>
+            </w:r>
+            <w:r>
+              <w:rPr>
+                <w:noProof/>
+                <w:webHidden/>
+              </w:rPr>
+              <w:fldChar w:fldCharType="separate"/>
+            </w:r>
+            <w:r>
+              <w:rPr>
+                <w:noProof/>
+                <w:webHidden/>
+              </w:rPr>
+              <w:t>20</w:t>
             </w:r>
             <w:r>
               <w:rPr>
@@ -2747,13 +2943,13 @@
               <w14:ligatures w14:val="standardContextual"/>
             </w:rPr>
           </w:pPr>
-          <w:hyperlink w:anchor="_Toc163394203" w:history="1">
+          <w:hyperlink w:anchor="_Toc163989471" w:history="1">
             <w:r>
               <w:rPr>
                 <w:rStyle w:val="Hyperlink"/>
                 <w:noProof/>
               </w:rPr>
-              <w:t>5</w:t>
+              <w:t>3</w:t>
             </w:r>
             <w:r>
               <w:rPr>
@@ -2773,7 +2969,7 @@
                 <w:rStyle w:val="Hyperlink"/>
                 <w:noProof/>
               </w:rPr>
-              <w:t>Conclusion</w:t>
+              <w:t>Methodology</w:t>
             </w:r>
             <w:r>
               <w:rPr>
@@ -2794,7 +2990,7 @@
                 <w:noProof/>
                 <w:webHidden/>
               </w:rPr>
-              <w:instrText xml:space="preserve"> PAGEREF _Toc163394203 \h </w:instrText>
+              <w:instrText xml:space="preserve"> PAGEREF _Toc163989471 \h </w:instrText>
             </w:r>
             <w:r>
               <w:rPr>
@@ -2814,7 +3010,7 @@
                 <w:noProof/>
                 <w:webHidden/>
               </w:rPr>
-              <w:t>27</w:t>
+              <w:t>21</w:t>
             </w:r>
             <w:r>
               <w:rPr>
@@ -2841,13 +3037,13 @@
               <w14:ligatures w14:val="standardContextual"/>
             </w:rPr>
           </w:pPr>
-          <w:hyperlink w:anchor="_Toc163394204" w:history="1">
+          <w:hyperlink w:anchor="_Toc163989472" w:history="1">
             <w:r>
               <w:rPr>
                 <w:rStyle w:val="Hyperlink"/>
                 <w:noProof/>
               </w:rPr>
-              <w:t>5.1</w:t>
+              <w:t>3.1</w:t>
             </w:r>
             <w:r>
               <w:rPr>
@@ -2866,7 +3062,7 @@
                 <w:rStyle w:val="Hyperlink"/>
                 <w:noProof/>
               </w:rPr>
-              <w:t>Writing the Conclusions Chapter</w:t>
+              <w:t>Data Integration and preprocessing</w:t>
             </w:r>
             <w:r>
               <w:rPr>
@@ -2887,7 +3083,7 @@
                 <w:noProof/>
                 <w:webHidden/>
               </w:rPr>
-              <w:instrText xml:space="preserve"> PAGEREF _Toc163394204 \h </w:instrText>
+              <w:instrText xml:space="preserve"> PAGEREF _Toc163989472 \h </w:instrText>
             </w:r>
             <w:r>
               <w:rPr>
@@ -2907,7 +3103,7 @@
                 <w:noProof/>
                 <w:webHidden/>
               </w:rPr>
-              <w:t>27</w:t>
+              <w:t>21</w:t>
             </w:r>
             <w:r>
               <w:rPr>
@@ -2934,13 +3130,13 @@
               <w14:ligatures w14:val="standardContextual"/>
             </w:rPr>
           </w:pPr>
-          <w:hyperlink w:anchor="_Toc163394205" w:history="1">
+          <w:hyperlink w:anchor="_Toc163989473" w:history="1">
             <w:r>
               <w:rPr>
                 <w:rStyle w:val="Hyperlink"/>
                 <w:noProof/>
               </w:rPr>
-              <w:t>5.2</w:t>
+              <w:t>3.2</w:t>
             </w:r>
             <w:r>
               <w:rPr>
@@ -2959,7 +3155,7 @@
                 <w:rStyle w:val="Hyperlink"/>
                 <w:noProof/>
               </w:rPr>
-              <w:t>Writing the Future Work Chapter</w:t>
+              <w:t>Lagrangian Model Development</w:t>
             </w:r>
             <w:r>
               <w:rPr>
@@ -2980,7 +3176,7 @@
                 <w:noProof/>
                 <w:webHidden/>
               </w:rPr>
-              <w:instrText xml:space="preserve"> PAGEREF _Toc163394205 \h </w:instrText>
+              <w:instrText xml:space="preserve"> PAGEREF _Toc163989473 \h </w:instrText>
             </w:r>
             <w:r>
               <w:rPr>
@@ -3000,7 +3196,100 @@
                 <w:noProof/>
                 <w:webHidden/>
               </w:rPr>
-              <w:t>27</w:t>
+              <w:t>22</w:t>
+            </w:r>
+            <w:r>
+              <w:rPr>
+                <w:noProof/>
+                <w:webHidden/>
+              </w:rPr>
+              <w:fldChar w:fldCharType="end"/>
+            </w:r>
+          </w:hyperlink>
+        </w:p>
+        <w:p>
+          <w:pPr>
+            <w:pStyle w:val="TOC2"/>
+            <w:tabs>
+              <w:tab w:val="left" w:pos="964"/>
+            </w:tabs>
+            <w:rPr>
+              <w:rFonts w:asciiTheme="minorHAnsi" w:eastAsiaTheme="minorEastAsia" w:hAnsiTheme="minorHAnsi" w:cstheme="minorBidi"/>
+              <w:iCs w:val="0"/>
+              <w:noProof/>
+              <w:kern w:val="2"/>
+              <w:szCs w:val="24"/>
+              <w:lang w:val="en-MT" w:eastAsia="en-MT"/>
+              <w14:ligatures w14:val="standardContextual"/>
+            </w:rPr>
+          </w:pPr>
+          <w:hyperlink w:anchor="_Toc163989474" w:history="1">
+            <w:r>
+              <w:rPr>
+                <w:rStyle w:val="Hyperlink"/>
+                <w:noProof/>
+              </w:rPr>
+              <w:t>3.3</w:t>
+            </w:r>
+            <w:r>
+              <w:rPr>
+                <w:rFonts w:asciiTheme="minorHAnsi" w:eastAsiaTheme="minorEastAsia" w:hAnsiTheme="minorHAnsi" w:cstheme="minorBidi"/>
+                <w:iCs w:val="0"/>
+                <w:noProof/>
+                <w:kern w:val="2"/>
+                <w:szCs w:val="24"/>
+                <w:lang w:val="en-MT" w:eastAsia="en-MT"/>
+                <w14:ligatures w14:val="standardContextual"/>
+              </w:rPr>
+              <w:tab/>
+            </w:r>
+            <w:r>
+              <w:rPr>
+                <w:rStyle w:val="Hyperlink"/>
+                <w:noProof/>
+              </w:rPr>
+              <w:t>AI Models Development</w:t>
+            </w:r>
+            <w:r>
+              <w:rPr>
+                <w:noProof/>
+                <w:webHidden/>
+              </w:rPr>
+              <w:tab/>
+            </w:r>
+            <w:r>
+              <w:rPr>
+                <w:noProof/>
+                <w:webHidden/>
+              </w:rPr>
+              <w:fldChar w:fldCharType="begin"/>
+            </w:r>
+            <w:r>
+              <w:rPr>
+                <w:noProof/>
+                <w:webHidden/>
+              </w:rPr>
+              <w:instrText xml:space="preserve"> PAGEREF _Toc163989474 \h </w:instrText>
+            </w:r>
+            <w:r>
+              <w:rPr>
+                <w:noProof/>
+                <w:webHidden/>
+              </w:rPr>
+            </w:r>
+            <w:r>
+              <w:rPr>
+                <w:noProof/>
+                <w:webHidden/>
+              </w:rPr>
+              <w:fldChar w:fldCharType="separate"/>
+            </w:r>
+            <w:r>
+              <w:rPr>
+                <w:noProof/>
+                <w:webHidden/>
+              </w:rPr>
+              <w:t>25</w:t>
             </w:r>
             <w:r>
               <w:rPr>
@@ -3025,12 +3314,475 @@
               <w14:ligatures w14:val="standardContextual"/>
             </w:rPr>
           </w:pPr>
-          <w:hyperlink w:anchor="_Toc163394206" w:history="1">
+          <w:hyperlink w:anchor="_Toc163989475" w:history="1">
             <w:r>
               <w:rPr>
                 <w:rStyle w:val="Hyperlink"/>
                 <w:noProof/>
               </w:rPr>
+              <w:t>4</w:t>
+            </w:r>
+            <w:r>
+              <w:rPr>
+                <w:rFonts w:asciiTheme="minorHAnsi" w:eastAsiaTheme="minorEastAsia" w:hAnsiTheme="minorHAnsi" w:cstheme="minorBidi"/>
+                <w:b w:val="0"/>
+                <w:bCs w:val="0"/>
+                <w:iCs w:val="0"/>
+                <w:noProof/>
+                <w:kern w:val="2"/>
+                <w:lang w:val="en-MT" w:eastAsia="en-MT"/>
+                <w14:ligatures w14:val="standardContextual"/>
+              </w:rPr>
+              <w:tab/>
+            </w:r>
+            <w:r>
+              <w:rPr>
+                <w:rStyle w:val="Hyperlink"/>
+                <w:noProof/>
+              </w:rPr>
+              <w:t>Evaluation</w:t>
+            </w:r>
+            <w:r>
+              <w:rPr>
+                <w:noProof/>
+                <w:webHidden/>
+              </w:rPr>
+              <w:tab/>
+            </w:r>
+            <w:r>
+              <w:rPr>
+                <w:noProof/>
+                <w:webHidden/>
+              </w:rPr>
+              <w:fldChar w:fldCharType="begin"/>
+            </w:r>
+            <w:r>
+              <w:rPr>
+                <w:noProof/>
+                <w:webHidden/>
+              </w:rPr>
+              <w:instrText xml:space="preserve"> PAGEREF _Toc163989475 \h </w:instrText>
+            </w:r>
+            <w:r>
+              <w:rPr>
+                <w:noProof/>
+                <w:webHidden/>
+              </w:rPr>
+            </w:r>
+            <w:r>
+              <w:rPr>
+                <w:noProof/>
+                <w:webHidden/>
+              </w:rPr>
+              <w:fldChar w:fldCharType="separate"/>
+            </w:r>
+            <w:r>
+              <w:rPr>
+                <w:noProof/>
+                <w:webHidden/>
+              </w:rPr>
+              <w:t>26</w:t>
+            </w:r>
+            <w:r>
+              <w:rPr>
+                <w:noProof/>
+                <w:webHidden/>
+              </w:rPr>
+              <w:fldChar w:fldCharType="end"/>
+            </w:r>
+          </w:hyperlink>
+        </w:p>
+        <w:p>
+          <w:pPr>
+            <w:pStyle w:val="TOC2"/>
+            <w:tabs>
+              <w:tab w:val="left" w:pos="964"/>
+            </w:tabs>
+            <w:rPr>
+              <w:rFonts w:asciiTheme="minorHAnsi" w:eastAsiaTheme="minorEastAsia" w:hAnsiTheme="minorHAnsi" w:cstheme="minorBidi"/>
+              <w:iCs w:val="0"/>
+              <w:noProof/>
+              <w:kern w:val="2"/>
+              <w:szCs w:val="24"/>
+              <w:lang w:val="en-MT" w:eastAsia="en-MT"/>
+              <w14:ligatures w14:val="standardContextual"/>
+            </w:rPr>
+          </w:pPr>
+          <w:hyperlink w:anchor="_Toc163989476" w:history="1">
+            <w:r>
+              <w:rPr>
+                <w:rStyle w:val="Hyperlink"/>
+                <w:noProof/>
+              </w:rPr>
+              <w:t>4.1</w:t>
+            </w:r>
+            <w:r>
+              <w:rPr>
+                <w:rFonts w:asciiTheme="minorHAnsi" w:eastAsiaTheme="minorEastAsia" w:hAnsiTheme="minorHAnsi" w:cstheme="minorBidi"/>
+                <w:iCs w:val="0"/>
+                <w:noProof/>
+                <w:kern w:val="2"/>
+                <w:szCs w:val="24"/>
+                <w:lang w:val="en-MT" w:eastAsia="en-MT"/>
+                <w14:ligatures w14:val="standardContextual"/>
+              </w:rPr>
+              <w:tab/>
+            </w:r>
+            <w:r>
+              <w:rPr>
+                <w:rStyle w:val="Hyperlink"/>
+                <w:noProof/>
+              </w:rPr>
+              <w:t>Writing the Evaluation Chapter</w:t>
+            </w:r>
+            <w:r>
+              <w:rPr>
+                <w:noProof/>
+                <w:webHidden/>
+              </w:rPr>
+              <w:tab/>
+            </w:r>
+            <w:r>
+              <w:rPr>
+                <w:noProof/>
+                <w:webHidden/>
+              </w:rPr>
+              <w:fldChar w:fldCharType="begin"/>
+            </w:r>
+            <w:r>
+              <w:rPr>
+                <w:noProof/>
+                <w:webHidden/>
+              </w:rPr>
+              <w:instrText xml:space="preserve"> PAGEREF _Toc163989476 \h </w:instrText>
+            </w:r>
+            <w:r>
+              <w:rPr>
+                <w:noProof/>
+                <w:webHidden/>
+              </w:rPr>
+            </w:r>
+            <w:r>
+              <w:rPr>
+                <w:noProof/>
+                <w:webHidden/>
+              </w:rPr>
+              <w:fldChar w:fldCharType="separate"/>
+            </w:r>
+            <w:r>
+              <w:rPr>
+                <w:noProof/>
+                <w:webHidden/>
+              </w:rPr>
+              <w:t>26</w:t>
+            </w:r>
+            <w:r>
+              <w:rPr>
+                <w:noProof/>
+                <w:webHidden/>
+              </w:rPr>
+              <w:fldChar w:fldCharType="end"/>
+            </w:r>
+          </w:hyperlink>
+        </w:p>
+        <w:p>
+          <w:pPr>
+            <w:pStyle w:val="TOC1"/>
+            <w:rPr>
+              <w:rFonts w:asciiTheme="minorHAnsi" w:eastAsiaTheme="minorEastAsia" w:hAnsiTheme="minorHAnsi" w:cstheme="minorBidi"/>
+              <w:b w:val="0"/>
+              <w:bCs w:val="0"/>
+              <w:iCs w:val="0"/>
+              <w:noProof/>
+              <w:kern w:val="2"/>
+              <w:lang w:val="en-MT" w:eastAsia="en-MT"/>
+              <w14:ligatures w14:val="standardContextual"/>
+            </w:rPr>
+          </w:pPr>
+          <w:hyperlink w:anchor="_Toc163989477" w:history="1">
+            <w:r>
+              <w:rPr>
+                <w:rStyle w:val="Hyperlink"/>
+                <w:noProof/>
+              </w:rPr>
+              <w:t>5</w:t>
+            </w:r>
+            <w:r>
+              <w:rPr>
+                <w:rFonts w:asciiTheme="minorHAnsi" w:eastAsiaTheme="minorEastAsia" w:hAnsiTheme="minorHAnsi" w:cstheme="minorBidi"/>
+                <w:b w:val="0"/>
+                <w:bCs w:val="0"/>
+                <w:iCs w:val="0"/>
+                <w:noProof/>
+                <w:kern w:val="2"/>
+                <w:lang w:val="en-MT" w:eastAsia="en-MT"/>
+                <w14:ligatures w14:val="standardContextual"/>
+              </w:rPr>
+              <w:tab/>
+            </w:r>
+            <w:r>
+              <w:rPr>
+                <w:rStyle w:val="Hyperlink"/>
+                <w:noProof/>
+              </w:rPr>
+              <w:t>Conclusion</w:t>
+            </w:r>
+            <w:r>
+              <w:rPr>
+                <w:noProof/>
+                <w:webHidden/>
+              </w:rPr>
+              <w:tab/>
+            </w:r>
+            <w:r>
+              <w:rPr>
+                <w:noProof/>
+                <w:webHidden/>
+              </w:rPr>
+              <w:fldChar w:fldCharType="begin"/>
+            </w:r>
+            <w:r>
+              <w:rPr>
+                <w:noProof/>
+                <w:webHidden/>
+              </w:rPr>
+              <w:instrText xml:space="preserve"> PAGEREF _Toc163989477 \h </w:instrText>
+            </w:r>
+            <w:r>
+              <w:rPr>
+                <w:noProof/>
+                <w:webHidden/>
+              </w:rPr>
+            </w:r>
+            <w:r>
+              <w:rPr>
+                <w:noProof/>
+                <w:webHidden/>
+              </w:rPr>
+              <w:fldChar w:fldCharType="separate"/>
+            </w:r>
+            <w:r>
+              <w:rPr>
+                <w:noProof/>
+                <w:webHidden/>
+              </w:rPr>
+              <w:t>27</w:t>
+            </w:r>
+            <w:r>
+              <w:rPr>
+                <w:noProof/>
+                <w:webHidden/>
+              </w:rPr>
+              <w:fldChar w:fldCharType="end"/>
+            </w:r>
+          </w:hyperlink>
+        </w:p>
+        <w:p>
+          <w:pPr>
+            <w:pStyle w:val="TOC2"/>
+            <w:tabs>
+              <w:tab w:val="left" w:pos="964"/>
+            </w:tabs>
+            <w:rPr>
+              <w:rFonts w:asciiTheme="minorHAnsi" w:eastAsiaTheme="minorEastAsia" w:hAnsiTheme="minorHAnsi" w:cstheme="minorBidi"/>
+              <w:iCs w:val="0"/>
+              <w:noProof/>
+              <w:kern w:val="2"/>
+              <w:szCs w:val="24"/>
+              <w:lang w:val="en-MT" w:eastAsia="en-MT"/>
+              <w14:ligatures w14:val="standardContextual"/>
+            </w:rPr>
+          </w:pPr>
+          <w:hyperlink w:anchor="_Toc163989478" w:history="1">
+            <w:r>
+              <w:rPr>
+                <w:rStyle w:val="Hyperlink"/>
+                <w:noProof/>
+              </w:rPr>
+              <w:t>5.1</w:t>
+            </w:r>
+            <w:r>
+              <w:rPr>
+                <w:rFonts w:asciiTheme="minorHAnsi" w:eastAsiaTheme="minorEastAsia" w:hAnsiTheme="minorHAnsi" w:cstheme="minorBidi"/>
+                <w:iCs w:val="0"/>
+                <w:noProof/>
+                <w:kern w:val="2"/>
+                <w:szCs w:val="24"/>
+                <w:lang w:val="en-MT" w:eastAsia="en-MT"/>
+                <w14:ligatures w14:val="standardContextual"/>
+              </w:rPr>
+              <w:tab/>
+            </w:r>
+            <w:r>
+              <w:rPr>
+                <w:rStyle w:val="Hyperlink"/>
+                <w:noProof/>
+              </w:rPr>
+              <w:t>Writing the Conclusions Chapter</w:t>
+            </w:r>
+            <w:r>
+              <w:rPr>
+                <w:noProof/>
+                <w:webHidden/>
+              </w:rPr>
+              <w:tab/>
+            </w:r>
+            <w:r>
+              <w:rPr>
+                <w:noProof/>
+                <w:webHidden/>
+              </w:rPr>
+              <w:fldChar w:fldCharType="begin"/>
+            </w:r>
+            <w:r>
+              <w:rPr>
+                <w:noProof/>
+                <w:webHidden/>
+              </w:rPr>
+              <w:instrText xml:space="preserve"> PAGEREF _Toc163989478 \h </w:instrText>
+            </w:r>
+            <w:r>
+              <w:rPr>
+                <w:noProof/>
+                <w:webHidden/>
+              </w:rPr>
+            </w:r>
+            <w:r>
+              <w:rPr>
+                <w:noProof/>
+                <w:webHidden/>
+              </w:rPr>
+              <w:fldChar w:fldCharType="separate"/>
+            </w:r>
+            <w:r>
+              <w:rPr>
+                <w:noProof/>
+                <w:webHidden/>
+              </w:rPr>
+              <w:t>27</w:t>
+            </w:r>
+            <w:r>
+              <w:rPr>
+                <w:noProof/>
+                <w:webHidden/>
+              </w:rPr>
+              <w:fldChar w:fldCharType="end"/>
+            </w:r>
+          </w:hyperlink>
+        </w:p>
+        <w:p>
+          <w:pPr>
+            <w:pStyle w:val="TOC2"/>
+            <w:tabs>
+              <w:tab w:val="left" w:pos="964"/>
+            </w:tabs>
+            <w:rPr>
+              <w:rFonts w:asciiTheme="minorHAnsi" w:eastAsiaTheme="minorEastAsia" w:hAnsiTheme="minorHAnsi" w:cstheme="minorBidi"/>
+              <w:iCs w:val="0"/>
+              <w:noProof/>
+              <w:kern w:val="2"/>
+              <w:szCs w:val="24"/>
+              <w:lang w:val="en-MT" w:eastAsia="en-MT"/>
+              <w14:ligatures w14:val="standardContextual"/>
+            </w:rPr>
+          </w:pPr>
+          <w:hyperlink w:anchor="_Toc163989479" w:history="1">
+            <w:r>
+              <w:rPr>
+                <w:rStyle w:val="Hyperlink"/>
+                <w:noProof/>
+              </w:rPr>
+              <w:t>5.2</w:t>
+            </w:r>
+            <w:r>
+              <w:rPr>
+                <w:rFonts w:asciiTheme="minorHAnsi" w:eastAsiaTheme="minorEastAsia" w:hAnsiTheme="minorHAnsi" w:cstheme="minorBidi"/>
+                <w:iCs w:val="0"/>
+                <w:noProof/>
+                <w:kern w:val="2"/>
+                <w:szCs w:val="24"/>
+                <w:lang w:val="en-MT" w:eastAsia="en-MT"/>
+                <w14:ligatures w14:val="standardContextual"/>
+              </w:rPr>
+              <w:tab/>
+            </w:r>
+            <w:r>
+              <w:rPr>
+                <w:rStyle w:val="Hyperlink"/>
+                <w:noProof/>
+              </w:rPr>
+              <w:t>Writing the Future Work Chapter</w:t>
+            </w:r>
+            <w:r>
+              <w:rPr>
+                <w:noProof/>
+                <w:webHidden/>
+              </w:rPr>
+              <w:tab/>
+            </w:r>
+            <w:r>
+              <w:rPr>
+                <w:noProof/>
+                <w:webHidden/>
+              </w:rPr>
+              <w:fldChar w:fldCharType="begin"/>
+            </w:r>
+            <w:r>
+              <w:rPr>
+                <w:noProof/>
+                <w:webHidden/>
+              </w:rPr>
+              <w:instrText xml:space="preserve"> PAGEREF _Toc163989479 \h </w:instrText>
+            </w:r>
+            <w:r>
+              <w:rPr>
+                <w:noProof/>
+                <w:webHidden/>
+              </w:rPr>
+            </w:r>
+            <w:r>
+              <w:rPr>
+                <w:noProof/>
+                <w:webHidden/>
+              </w:rPr>
+              <w:fldChar w:fldCharType="separate"/>
+            </w:r>
+            <w:r>
+              <w:rPr>
+                <w:noProof/>
+                <w:webHidden/>
+              </w:rPr>
+              <w:t>27</w:t>
+            </w:r>
+            <w:r>
+              <w:rPr>
+                <w:noProof/>
+                <w:webHidden/>
+              </w:rPr>
+              <w:fldChar w:fldCharType="end"/>
+            </w:r>
+          </w:hyperlink>
+        </w:p>
+        <w:p>
+          <w:pPr>
+            <w:pStyle w:val="TOC1"/>
+            <w:rPr>
+              <w:rFonts w:asciiTheme="minorHAnsi" w:eastAsiaTheme="minorEastAsia" w:hAnsiTheme="minorHAnsi" w:cstheme="minorBidi"/>
+              <w:b w:val="0"/>
+              <w:bCs w:val="0"/>
+              <w:iCs w:val="0"/>
+              <w:noProof/>
+              <w:kern w:val="2"/>
+              <w:lang w:val="en-MT" w:eastAsia="en-MT"/>
+              <w14:ligatures w14:val="standardContextual"/>
+            </w:rPr>
+          </w:pPr>
+          <w:hyperlink w:anchor="_Toc163989480" w:history="1">
+            <w:r>
+              <w:rPr>
+                <w:rStyle w:val="Hyperlink"/>
+                <w:noProof/>
+              </w:rPr>
               <w:t>References</w:t>
             </w:r>
             <w:r>
@@ -3052,7 +3804,7 @@
                 <w:noProof/>
                 <w:webHidden/>
               </w:rPr>
-              <w:instrText xml:space="preserve"> PAGEREF _Toc163394206 \h </w:instrText>
+              <w:instrText xml:space="preserve"> PAGEREF _Toc163989480 \h </w:instrText>
             </w:r>
             <w:r>
               <w:rPr>
@@ -3100,7 +3852,7 @@
       <w:pPr>
         <w:pStyle w:val="Headings"/>
       </w:pPr>
-      <w:bookmarkStart w:id="5" w:name="_Toc163394183"/>
+      <w:bookmarkStart w:id="5" w:name="_Toc163989449"/>
       <w:r>
         <w:lastRenderedPageBreak/>
         <w:t>List of Figures</w:t>
@@ -3200,13 +3952,7 @@
       <w:pPr>
         <w:pStyle w:val="TableofFigures"/>
         <w:rPr>
-          <w:rFonts w:asciiTheme="minorHAnsi" w:eastAsiaTheme="minorEastAsia" w:hAnsiTheme="minorHAnsi" w:cstheme="minorBidi"/>
-          <w:bCs w:val="0"/>
-          <w:iCs w:val="0"/>
           <w:noProof/>
-          <w:kern w:val="2"/>
-          <w:lang w:val="en-MT" w:eastAsia="en-MT"/>
-          <w14:ligatures w14:val="standardContextual"/>
         </w:rPr>
       </w:pPr>
       <w:hyperlink w:anchor="_Toc163286801" w:history="1">
@@ -3268,6 +4014,20 @@
       </w:hyperlink>
     </w:p>
     <w:p>
+      <w:pPr>
+        <w:pStyle w:val="TableofFigures"/>
+        <w:rPr>
+          <w:rFonts w:asciiTheme="minorHAnsi" w:eastAsiaTheme="minorEastAsia" w:hAnsiTheme="minorHAnsi" w:cstheme="minorBidi"/>
+          <w:bCs w:val="0"/>
+          <w:iCs w:val="0"/>
+          <w:noProof/>
+          <w:kern w:val="2"/>
+          <w:lang w:val="en-MT" w:eastAsia="en-MT"/>
+          <w14:ligatures w14:val="standardContextual"/>
+        </w:rPr>
+      </w:pPr>
+    </w:p>
+    <w:p>
       <w:r>
         <w:rPr>
           <w:rFonts w:asciiTheme="minorHAnsi" w:eastAsiaTheme="majorEastAsia" w:hAnsiTheme="minorHAnsi" w:cstheme="majorHAnsi"/>
@@ -3279,7 +4039,7 @@
       <w:pPr>
         <w:pStyle w:val="Headings"/>
       </w:pPr>
-      <w:bookmarkStart w:id="6" w:name="_Toc163394184"/>
+      <w:bookmarkStart w:id="6" w:name="_Toc163989450"/>
       <w:r>
         <w:lastRenderedPageBreak/>
         <w:t>List of Tables</w:t>
@@ -3318,7 +4078,7 @@
       <w:pPr>
         <w:pStyle w:val="Headings"/>
       </w:pPr>
-      <w:bookmarkStart w:id="9" w:name="_Toc163394185"/>
+      <w:bookmarkStart w:id="9" w:name="_Toc163989451"/>
       <w:bookmarkEnd w:id="7"/>
       <w:bookmarkEnd w:id="8"/>
       <w:r>
@@ -3522,7 +4282,7 @@
       <w:pPr>
         <w:pStyle w:val="Heading1"/>
       </w:pPr>
-      <w:bookmarkStart w:id="11" w:name="_Toc163394186"/>
+      <w:bookmarkStart w:id="11" w:name="_Toc163989452"/>
       <w:r>
         <w:lastRenderedPageBreak/>
         <w:t>Introduction</w:t>
@@ -3708,7 +4468,7 @@
       <w:pPr>
         <w:pStyle w:val="Heading2"/>
       </w:pPr>
-      <w:bookmarkStart w:id="12" w:name="_Toc163394187"/>
+      <w:bookmarkStart w:id="12" w:name="_Toc163989453"/>
       <w:r>
         <w:t>Problem Definition</w:t>
       </w:r>
@@ -3929,7 +4689,7 @@
       <w:pPr>
         <w:pStyle w:val="Heading2"/>
       </w:pPr>
-      <w:bookmarkStart w:id="13" w:name="_Toc163394188"/>
+      <w:bookmarkStart w:id="13" w:name="_Toc163989454"/>
       <w:r>
         <w:t>Motivation</w:t>
       </w:r>
@@ -4113,7 +4873,7 @@
       <w:pPr>
         <w:pStyle w:val="Heading2"/>
       </w:pPr>
-      <w:bookmarkStart w:id="14" w:name="_Toc163394189"/>
+      <w:bookmarkStart w:id="14" w:name="_Toc163989455"/>
       <w:r>
         <w:t>Aims and Objectives</w:t>
       </w:r>
@@ -4299,7 +5059,7 @@
       <w:pPr>
         <w:pStyle w:val="Heading2"/>
       </w:pPr>
-      <w:bookmarkStart w:id="15" w:name="_Toc163394190"/>
+      <w:bookmarkStart w:id="15" w:name="_Toc163989456"/>
       <w:r>
         <w:t>Proposed Solution</w:t>
       </w:r>
@@ -4513,7 +5273,7 @@
       <w:pPr>
         <w:pStyle w:val="Heading2"/>
       </w:pPr>
-      <w:bookmarkStart w:id="16" w:name="_Toc163394191"/>
+      <w:bookmarkStart w:id="16" w:name="_Toc163989457"/>
       <w:r>
         <w:t>Summary of Results</w:t>
       </w:r>
@@ -4557,7 +5317,7 @@
       <w:pPr>
         <w:pStyle w:val="Heading2"/>
       </w:pPr>
-      <w:bookmarkStart w:id="17" w:name="_Toc163394192"/>
+      <w:bookmarkStart w:id="17" w:name="_Toc163989458"/>
       <w:r>
         <w:t>Document Structure</w:t>
       </w:r>
@@ -4775,7 +5535,7 @@
           <w:color w:val="auto"/>
         </w:rPr>
       </w:pPr>
-      <w:bookmarkStart w:id="19" w:name="_Toc163394193"/>
+      <w:bookmarkStart w:id="19" w:name="_Toc163989459"/>
       <w:r>
         <w:rPr>
           <w:color w:val="auto"/>
@@ -4831,7 +5591,7 @@
       <w:pPr>
         <w:pStyle w:val="Heading2"/>
       </w:pPr>
-      <w:bookmarkStart w:id="20" w:name="_Toc163394194"/>
+      <w:bookmarkStart w:id="20" w:name="_Toc163989460"/>
       <w:r>
         <w:t>Background</w:t>
       </w:r>
@@ -4968,7 +5728,7 @@
         <w:pStyle w:val="Heading3"/>
       </w:pPr>
       <w:bookmarkStart w:id="21" w:name="_Toc120111074"/>
-      <w:bookmarkStart w:id="22" w:name="_Toc163394195"/>
+      <w:bookmarkStart w:id="22" w:name="_Toc163989461"/>
       <w:r>
         <w:rPr>
           <w:i/>
@@ -5183,7 +5943,7 @@
       <w:pPr>
         <w:pStyle w:val="Heading3"/>
       </w:pPr>
-      <w:bookmarkStart w:id="23" w:name="_Toc163394196"/>
+      <w:bookmarkStart w:id="23" w:name="_Toc163989462"/>
       <w:r>
         <w:rPr>
           <w:i/>
@@ -5505,7 +6265,7 @@
       </w:pPr>
       <w:r>
         <w:drawing>
-          <wp:inline distT="0" distB="0" distL="0" distR="0" wp14:anchorId="77E800B9" wp14:editId="49AA8742">
+          <wp:inline distT="0" distB="0" distL="0" distR="0" wp14:anchorId="77E800B9" wp14:editId="59BC1B41">
             <wp:extent cx="3474720" cy="3508605"/>
             <wp:effectExtent l="0" t="0" r="0" b="0"/>
             <wp:docPr id="14" name="Picture 14"/>
@@ -5557,8 +6317,8 @@
       <w:pPr>
         <w:pStyle w:val="Caption"/>
       </w:pPr>
-      <w:bookmarkStart w:id="24" w:name="_Ref163290316"/>
-      <w:bookmarkStart w:id="25" w:name="_Toc163286800"/>
+      <w:bookmarkStart w:id="24" w:name="_Toc163286800"/>
+      <w:bookmarkStart w:id="25" w:name="_Ref163290316"/>
       <w:r>
         <w:t xml:space="preserve">Figure </w:t>
       </w:r>
@@ -5601,14 +6361,14 @@
       <w:r>
         <w:fldChar w:fldCharType="end"/>
       </w:r>
+      <w:bookmarkEnd w:id="25"/>
+      <w:r>
+        <w:t xml:space="preserve"> </w:t>
+      </w:r>
+      <w:r>
+        <w:t>High Frequency Radars Locations</w:t>
+      </w:r>
       <w:bookmarkEnd w:id="24"/>
-      <w:r>
-        <w:t xml:space="preserve"> </w:t>
-      </w:r>
-      <w:r>
-        <w:t>High Frequency Radars Locations</w:t>
-      </w:r>
-      <w:bookmarkEnd w:id="25"/>
     </w:p>
     <w:p>
       <w:pPr>
@@ -5800,7 +6560,7 @@
       <w:r>
         <w:lastRenderedPageBreak/>
         <w:drawing>
-          <wp:inline distT="0" distB="0" distL="0" distR="0" wp14:anchorId="5547E0EF" wp14:editId="7A8B362E">
+          <wp:inline distT="0" distB="0" distL="0" distR="0" wp14:anchorId="5547E0EF" wp14:editId="7D950A61">
             <wp:extent cx="3985260" cy="2979568"/>
             <wp:effectExtent l="0" t="0" r="0" b="0"/>
             <wp:docPr id="189512011" name="Picture 189512011"/>
@@ -5852,8 +6612,8 @@
       <w:pPr>
         <w:pStyle w:val="Caption"/>
       </w:pPr>
-      <w:bookmarkStart w:id="26" w:name="_Ref163290342"/>
-      <w:bookmarkStart w:id="27" w:name="_Toc163286801"/>
+      <w:bookmarkStart w:id="26" w:name="_Toc163286801"/>
+      <w:bookmarkStart w:id="27" w:name="_Ref163290342"/>
       <w:r>
         <w:t xml:space="preserve">Figure </w:t>
       </w:r>
@@ -5896,14 +6656,14 @@
       <w:r>
         <w:fldChar w:fldCharType="end"/>
       </w:r>
+      <w:bookmarkEnd w:id="27"/>
+      <w:r>
+        <w:t xml:space="preserve"> </w:t>
+      </w:r>
+      <w:r>
+        <w:t>Radar Data Points Locations for Dataset</w:t>
+      </w:r>
       <w:bookmarkEnd w:id="26"/>
-      <w:r>
-        <w:t xml:space="preserve"> </w:t>
-      </w:r>
-      <w:r>
-        <w:t>Radar Data Points Locations for Dataset</w:t>
-      </w:r>
-      <w:bookmarkEnd w:id="27"/>
     </w:p>
     <w:p>
       <w:pPr>
@@ -5945,7 +6705,7 @@
           <w:iCs/>
         </w:rPr>
       </w:pPr>
-      <w:bookmarkStart w:id="28" w:name="_Toc163394197"/>
+      <w:bookmarkStart w:id="28" w:name="_Toc163989463"/>
       <w:r>
         <w:rPr>
           <w:i/>
@@ -6664,7 +7424,7 @@
           <w:iCs/>
         </w:rPr>
       </w:pPr>
-      <w:bookmarkStart w:id="29" w:name="_Toc163394198"/>
+      <w:bookmarkStart w:id="29" w:name="_Toc163989464"/>
       <w:r>
         <w:rPr>
           <w:i/>
@@ -7186,7 +7946,7 @@
           <w:iCs/>
         </w:rPr>
       </w:pPr>
-      <w:bookmarkStart w:id="30" w:name="_Toc163394199"/>
+      <w:bookmarkStart w:id="30" w:name="_Toc163989465"/>
       <w:r>
         <w:rPr>
           <w:i/>
@@ -7665,9 +8425,11 @@
       <w:pPr>
         <w:pStyle w:val="Heading2"/>
       </w:pPr>
+      <w:bookmarkStart w:id="31" w:name="_Toc163989466"/>
       <w:r>
         <w:t>Literature Review</w:t>
       </w:r>
+      <w:bookmarkEnd w:id="31"/>
     </w:p>
     <w:p>
       <w:pPr>
@@ -7767,12 +8529,21 @@
           <w:iCs/>
         </w:rPr>
       </w:pPr>
+      <w:bookmarkStart w:id="32" w:name="_Toc163989467"/>
       <w:r>
         <w:rPr>
           <w:i/>
           <w:iCs/>
         </w:rPr>
-        <w:t xml:space="preserve">Prediction of Marine Debris Dispersal </w:t>
+        <w:t>Prediction of Marine Debris Dispersal</w:t>
+      </w:r>
+      <w:bookmarkEnd w:id="32"/>
+      <w:r>
+        <w:rPr>
+          <w:i/>
+          <w:iCs/>
+        </w:rPr>
+        <w:t xml:space="preserve"> </w:t>
       </w:r>
     </w:p>
     <w:p>
@@ -9535,7 +10306,15 @@
           <w:i/>
           <w:iCs/>
         </w:rPr>
-        <w:t xml:space="preserve"> Machine Learning models for predicting </w:t>
+        <w:t xml:space="preserve"> </w:t>
+      </w:r>
+      <w:bookmarkStart w:id="33" w:name="_Toc163989468"/>
+      <w:r>
+        <w:rPr>
+          <w:i/>
+          <w:iCs/>
+        </w:rPr>
+        <w:t xml:space="preserve">Machine Learning models for predicting </w:t>
       </w:r>
       <w:r>
         <w:rPr>
@@ -9572,6 +10351,7 @@
         </w:rPr>
         <w:t>currents</w:t>
       </w:r>
+      <w:bookmarkEnd w:id="33"/>
     </w:p>
     <w:p>
       <w:pPr>
@@ -10511,12 +11291,11 @@
         <w:pStyle w:val="DissertationBody"/>
       </w:pPr>
     </w:p>
+    <w:bookmarkEnd w:id="18"/>
     <w:p>
       <w:pPr>
         <w:pStyle w:val="DissertationBody"/>
       </w:pPr>
-      <w:bookmarkStart w:id="31" w:name="_Toc163394200"/>
-      <w:bookmarkEnd w:id="18"/>
       <w:r>
         <w:t>Bayindir</w:t>
       </w:r>
@@ -11048,6 +11827,7 @@
           <w:iCs/>
         </w:rPr>
       </w:pPr>
+      <w:bookmarkStart w:id="34" w:name="_Toc163989469"/>
       <w:r>
         <w:rPr>
           <w:i/>
@@ -11069,6 +11849,7 @@
         </w:rPr>
         <w:t>Model</w:t>
       </w:r>
+      <w:bookmarkEnd w:id="34"/>
     </w:p>
     <w:p>
       <w:pPr>
@@ -11593,6 +12374,7 @@
           <w:iCs/>
         </w:rPr>
       </w:pPr>
+      <w:bookmarkStart w:id="35" w:name="_Toc163989470"/>
       <w:r>
         <w:rPr>
           <w:i/>
@@ -11600,6 +12382,7 @@
         </w:rPr>
         <w:t>Summary</w:t>
       </w:r>
+      <w:bookmarkEnd w:id="35"/>
     </w:p>
     <w:p>
       <w:pPr>
@@ -11610,17 +12393,19 @@
       <w:pPr>
         <w:pStyle w:val="Heading1"/>
       </w:pPr>
+      <w:bookmarkStart w:id="36" w:name="_Toc163989471"/>
       <w:r>
         <w:lastRenderedPageBreak/>
         <w:t>Methodology</w:t>
       </w:r>
+      <w:bookmarkEnd w:id="36"/>
     </w:p>
     <w:p>
       <w:pPr>
         <w:pStyle w:val="DissertationBody"/>
         <w:ind w:firstLine="0"/>
       </w:pPr>
-      <w:bookmarkStart w:id="32" w:name="_Hlk163893770"/>
+      <w:bookmarkStart w:id="37" w:name="_Hlk163893770"/>
       <w:r>
         <w:t xml:space="preserve">This section delves into the detailed approaches taken to achieve the </w:t>
       </w:r>
@@ -11640,15 +12425,16 @@
         <w:t>and offering perspectives on the design and implementation of each objective.</w:t>
       </w:r>
     </w:p>
-    <w:bookmarkEnd w:id="31"/>
-    <w:bookmarkEnd w:id="32"/>
     <w:p>
       <w:pPr>
         <w:pStyle w:val="Heading2"/>
       </w:pPr>
+      <w:bookmarkStart w:id="38" w:name="_Toc163989472"/>
+      <w:bookmarkEnd w:id="37"/>
       <w:r>
         <w:t>Data Integration and preprocessing</w:t>
       </w:r>
+      <w:bookmarkEnd w:id="38"/>
     </w:p>
     <w:p>
       <w:pPr>
@@ -11867,20 +12653,50 @@
       <w:pPr>
         <w:pStyle w:val="Heading2"/>
       </w:pPr>
+      <w:bookmarkStart w:id="39" w:name="_Toc163989473"/>
       <w:r>
         <w:lastRenderedPageBreak/>
         <w:t>Lagrangian Model Development</w:t>
       </w:r>
+      <w:bookmarkEnd w:id="39"/>
     </w:p>
     <w:p>
       <w:pPr>
         <w:pStyle w:val="DissertationBody"/>
+        <w:ind w:firstLine="0"/>
         <w:rPr>
           <w:color w:val="000000"/>
         </w:rPr>
       </w:pPr>
       <w:r>
-        <w:t xml:space="preserve">The OceanParcels </w:t>
+        <w:rPr>
+          <w:color w:val="000000"/>
+        </w:rPr>
+        <w:t>F</w:t>
+      </w:r>
+      <w:r>
+        <w:rPr>
+          <w:color w:val="000000"/>
+        </w:rPr>
+        <w:t>or this segment of the project</w:t>
+      </w:r>
+      <w:r>
+        <w:rPr>
+          <w:color w:val="000000"/>
+        </w:rPr>
+        <w:t>, t</w:t>
+      </w:r>
+      <w:r>
+        <w:rPr>
+          <w:color w:val="000000"/>
+        </w:rPr>
+        <w:t>he OceanParcels toolkit</w:t>
+      </w:r>
+      <w:r>
+        <w:rPr>
+          <w:color w:val="000000"/>
+        </w:rPr>
+        <w:t xml:space="preserve"> </w:t>
       </w:r>
       <w:sdt>
         <w:sdtPr>
@@ -11890,9 +12706,9 @@
           </w:rPr>
           <w:alias w:val="Citation"/>
           <w:tag w:val="{&quot;referencesIds&quot;:[&quot;doc:6611623123ec9364dd6e6a9d&quot;],&quot;referencesOptions&quot;:{&quot;doc:6611623123ec9364dd6e6a9d&quot;:{&quot;author&quot;:true,&quot;year&quot;:true,&quot;pageReplace&quot;:&quot;&quot;,&quot;prefix&quot;:&quot;&quot;,&quot;suffix&quot;:&quot;&quot;}},&quot;hasBrokenReferences&quot;:false,&quot;hasManualEdits&quot;:false,&quot;citationType&quot;:&quot;inline&quot;}"/>
-          <w:id w:val="-917251219"/>
+          <w:id w:val="-1523696658"/>
           <w:placeholder>
-            <w:docPart w:val="2DBC6FFABECC4975A1FFC2CEE8723F03"/>
+            <w:docPart w:val="21EC64C1C03449049AF6C725BBDDB966"/>
           </w:placeholder>
         </w:sdtPr>
         <w:sdtContent>
@@ -11908,13 +12724,31 @@
         <w:rPr>
           <w:color w:val="000000"/>
         </w:rPr>
-        <w:t xml:space="preserve"> was utilized for this part of the project. </w:t>
+        <w:t xml:space="preserve"> </w:t>
       </w:r>
       <w:r>
         <w:rPr>
           <w:color w:val="000000"/>
         </w:rPr>
-        <w:t>The first step b</w:t>
+        <w:t>was utilized</w:t>
+      </w:r>
+      <w:r>
+        <w:rPr>
+          <w:color w:val="000000"/>
+        </w:rPr>
+        <w:t xml:space="preserve">. </w:t>
+      </w:r>
+      <w:r>
+        <w:rPr>
+          <w:color w:val="000000"/>
+        </w:rPr>
+        <w:t>The first</w:t>
+      </w:r>
+      <w:r>
+        <w:rPr>
+          <w:color w:val="000000"/>
+        </w:rPr>
+        <w:t xml:space="preserve"> step b</w:t>
       </w:r>
       <w:r>
         <w:rPr>
@@ -11926,19 +12760,31 @@
         <w:rPr>
           <w:color w:val="000000"/>
         </w:rPr>
-        <w:t xml:space="preserve"> is to open </w:t>
+        <w:t xml:space="preserve"> </w:t>
       </w:r>
       <w:r>
         <w:rPr>
           <w:color w:val="000000"/>
         </w:rPr>
-        <w:t>previous</w:t>
+        <w:t>was</w:t>
       </w:r>
       <w:r>
         <w:rPr>
           <w:color w:val="000000"/>
         </w:rPr>
-        <w:t>ly</w:t>
+        <w:t xml:space="preserve"> to open </w:t>
+      </w:r>
+      <w:r>
+        <w:rPr>
+          <w:color w:val="000000"/>
+        </w:rPr>
+        <w:t xml:space="preserve">the </w:t>
+      </w:r>
+      <w:r>
+        <w:rPr>
+          <w:color w:val="000000"/>
+        </w:rPr>
+        <w:t>seven-day</w:t>
       </w:r>
       <w:r>
         <w:rPr>
@@ -11968,7 +12814,13 @@
         <w:rPr>
           <w:color w:val="000000"/>
         </w:rPr>
-        <w:t>Next, the</w:t>
+        <w:t xml:space="preserve"> Following this, </w:t>
+      </w:r>
+      <w:r>
+        <w:rPr>
+          <w:color w:val="000000"/>
+        </w:rPr>
+        <w:t>the</w:t>
       </w:r>
       <w:r>
         <w:rPr>
@@ -11992,127 +12844,203 @@
         <w:rPr>
           <w:color w:val="000000"/>
         </w:rPr>
-        <w:t xml:space="preserve"> of Malta is loaded</w:t>
+        <w:t xml:space="preserve"> of Malta </w:t>
       </w:r>
       <w:r>
         <w:rPr>
           <w:color w:val="000000"/>
         </w:rPr>
-        <w:t xml:space="preserve"> and used to create the land-sea mask.</w:t>
+        <w:t>was</w:t>
       </w:r>
       <w:r>
         <w:rPr>
           <w:color w:val="000000"/>
         </w:rPr>
-        <w:t xml:space="preserve"> </w:t>
+        <w:t xml:space="preserve"> loaded and used to create the land-sea mask</w:t>
       </w:r>
       <w:r>
         <w:rPr>
           <w:color w:val="000000"/>
         </w:rPr>
-        <w:t xml:space="preserve">The </w:t>
+        <w:t xml:space="preserve">. This mask, illustrated in </w:t>
       </w:r>
       <w:r>
         <w:rPr>
           <w:color w:val="000000"/>
         </w:rPr>
-        <w:t>land-sea mask</w:t>
+        <w:fldChar w:fldCharType="begin"/>
       </w:r>
       <w:r>
         <w:rPr>
           <w:color w:val="000000"/>
         </w:rPr>
-        <w:t xml:space="preserve"> in Figure 3.1</w:t>
+        <w:instrText xml:space="preserve"> REF _Ref163989522 \h </w:instrText>
       </w:r>
       <w:r>
         <w:rPr>
           <w:color w:val="000000"/>
         </w:rPr>
-        <w:t xml:space="preserve"> is generated by rasterizing</w:t>
       </w:r>
       <w:r>
         <w:rPr>
           <w:color w:val="000000"/>
         </w:rPr>
-        <w:t xml:space="preserve"> [</w:t>
+        <w:fldChar w:fldCharType="separate"/>
+      </w:r>
+      <w:r>
+        <w:t xml:space="preserve">Figure </w:t>
+      </w:r>
+      <w:r>
+        <w:rPr>
+          <w:noProof/>
+        </w:rPr>
+        <w:t>3</w:t>
+      </w:r>
+      <w:r>
+        <w:t>.</w:t>
+      </w:r>
+      <w:r>
+        <w:rPr>
+          <w:noProof/>
+        </w:rPr>
+        <w:t>1</w:t>
+      </w:r>
+      <w:r>
+        <w:t xml:space="preserve"> Land-sea mask of Malta</w:t>
       </w:r>
       <w:r>
         <w:rPr>
           <w:color w:val="000000"/>
         </w:rPr>
-        <w:t>4747</w:t>
+        <w:fldChar w:fldCharType="end"/>
       </w:r>
       <w:r>
         <w:rPr>
           <w:color w:val="000000"/>
         </w:rPr>
-        <w:t>]</w:t>
+        <w:t>, was produced by rasterizing</w:t>
       </w:r>
       <w:r>
         <w:rPr>
           <w:color w:val="000000"/>
         </w:rPr>
-        <w:t xml:space="preserve"> the coastline shapefile. This mask distinguishes between land and sea areas, allowing for accurate particle tracking near coastal regions. The mask is saved as a NetCDF file</w:t>
-      </w:r>
+        <w:t xml:space="preserve"> </w:t>
+      </w:r>
+      <w:sdt>
+        <w:sdtPr>
+          <w:rPr>
+            <w:color w:val="000000"/>
+            <w:highlight w:val="white"/>
+          </w:rPr>
+          <w:alias w:val="Citation"/>
+          <w:tag w:val="{&quot;referencesIds&quot;:[&quot;doc:661a9ccfd2b45977d8318122&quot;],&quot;referencesOptions&quot;:{&quot;doc:661a9ccfd2b45977d8318122&quot;:{&quot;author&quot;:true,&quot;year&quot;:true,&quot;pageReplace&quot;:&quot;&quot;,&quot;prefix&quot;:&quot;&quot;,&quot;suffix&quot;:&quot;&quot;}},&quot;hasBrokenReferences&quot;:false,&quot;hasManualEdits&quot;:false,&quot;citationType&quot;:&quot;inline&quot;}"/>
+          <w:id w:val="816538223"/>
+          <w:placeholder>
+            <w:docPart w:val="04E5F7B2B7764174BFC6DCC1A3F44D9B"/>
+          </w:placeholder>
+        </w:sdtPr>
+        <w:sdtContent>
+          <w:r>
+            <w:rPr>
+              <w:color w:val="000000"/>
+            </w:rPr>
+            <w:t>[47]</w:t>
+          </w:r>
+        </w:sdtContent>
+      </w:sdt>
       <w:r>
         <w:rPr>
           <w:color w:val="000000"/>
         </w:rPr>
-        <w:t xml:space="preserve"> </w:t>
+        <w:t xml:space="preserve"> the coastline shapefile. </w:t>
       </w:r>
       <w:r>
         <w:rPr>
           <w:color w:val="000000"/>
         </w:rPr>
-        <w:t xml:space="preserve">and added within the grid boundaries to match with the boundaries of the data set. </w:t>
+        <w:t>This mask</w:t>
       </w:r>
       <w:r>
         <w:rPr>
           <w:color w:val="000000"/>
         </w:rPr>
-        <w:t xml:space="preserve">The Malta </w:t>
+        <w:t xml:space="preserve"> effectively differentiates land from sea, ensuring </w:t>
       </w:r>
       <w:r>
         <w:rPr>
           <w:color w:val="000000"/>
         </w:rPr>
-        <w:t xml:space="preserve">shapefile was </w:t>
+        <w:t>accurate</w:t>
       </w:r>
       <w:r>
         <w:rPr>
           <w:color w:val="000000"/>
         </w:rPr>
-        <w:t xml:space="preserve">also </w:t>
+        <w:t xml:space="preserve"> particle tracking </w:t>
       </w:r>
       <w:r>
         <w:rPr>
           <w:color w:val="000000"/>
         </w:rPr>
-        <w:t xml:space="preserve">used </w:t>
+        <w:t>near coastal regions</w:t>
       </w:r>
       <w:r>
         <w:rPr>
           <w:color w:val="000000"/>
         </w:rPr>
-        <w:t>for all subsequent</w:t>
+        <w:t>. The mask was then saved as a NetCDF</w:t>
       </w:r>
       <w:r>
         <w:rPr>
           <w:color w:val="000000"/>
         </w:rPr>
-        <w:t xml:space="preserve"> visualisations.</w:t>
-      </w:r>
+        <w:t xml:space="preserve"> </w:t>
+      </w:r>
+      <w:sdt>
+        <w:sdtPr>
+          <w:rPr>
+            <w:color w:val="000000"/>
+            <w:highlight w:val="white"/>
+          </w:rPr>
+          <w:alias w:val="Citation"/>
+          <w:tag w:val="{&quot;referencesIds&quot;:[&quot;doc:661117b25dd3804eade70565&quot;],&quot;referencesOptions&quot;:{&quot;doc:661117b25dd3804eade70565&quot;:{&quot;author&quot;:true,&quot;year&quot;:true,&quot;pageReplace&quot;:&quot;&quot;,&quot;prefix&quot;:&quot;&quot;,&quot;suffix&quot;:&quot;&quot;}},&quot;hasBrokenReferences&quot;:false,&quot;hasManualEdits&quot;:false,&quot;citationType&quot;:&quot;inline&quot;}"/>
+          <w:id w:val="-132876856"/>
+          <w:placeholder>
+            <w:docPart w:val="ABF64837E2174F98988453D281216913"/>
+          </w:placeholder>
+        </w:sdtPr>
+        <w:sdtContent>
+          <w:r>
+            <w:rPr>
+              <w:color w:val="000000"/>
+            </w:rPr>
+            <w:t>[13]</w:t>
+          </w:r>
+        </w:sdtContent>
+      </w:sdt>
       <w:r>
         <w:rPr>
           <w:color w:val="000000"/>
         </w:rPr>
-        <w:t xml:space="preserve"> These</w:t>
+        <w:t xml:space="preserve"> file and </w:t>
       </w:r>
       <w:r>
         <w:rPr>
           <w:color w:val="000000"/>
         </w:rPr>
-        <w:t xml:space="preserve"> coastline boundaries are essential for defining the simulation area and implementing land-sea interactions. </w:t>
+        <w:t>added within the grid boundaries to match with the boundaries of the dataset</w:t>
+      </w:r>
+      <w:r>
+        <w:rPr>
+          <w:color w:val="000000"/>
+        </w:rPr>
+        <w:t>.</w:t>
+      </w:r>
+      <w:r>
+        <w:rPr>
+          <w:color w:val="000000"/>
+        </w:rPr>
+        <w:t xml:space="preserve"> These coastal boundaries are crucial for defining the simulation area and facilitating the implementation of land-sea interactions.</w:t>
       </w:r>
     </w:p>
     <w:p>
@@ -12178,33 +13106,53 @@
       <w:pPr>
         <w:pStyle w:val="Caption"/>
       </w:pPr>
+      <w:bookmarkStart w:id="40" w:name="_Ref163989522"/>
       <w:r>
         <w:t xml:space="preserve">Figure </w:t>
       </w:r>
       <w:r>
+        <w:fldChar w:fldCharType="begin"/>
+      </w:r>
+      <w:r>
+        <w:instrText xml:space="preserve"> STYLEREF 1 \s </w:instrText>
+      </w:r>
+      <w:r>
+        <w:fldChar w:fldCharType="separate"/>
+      </w:r>
+      <w:r>
+        <w:rPr>
+          <w:noProof/>
+        </w:rPr>
         <w:t>3</w:t>
       </w:r>
       <w:r>
+        <w:fldChar w:fldCharType="end"/>
+      </w:r>
+      <w:r>
         <w:t>.</w:t>
       </w:r>
       <w:r>
+        <w:fldChar w:fldCharType="begin"/>
+      </w:r>
+      <w:r>
+        <w:instrText xml:space="preserve"> SEQ Figure \* ARABIC \s 1 </w:instrText>
+      </w:r>
+      <w:r>
+        <w:fldChar w:fldCharType="separate"/>
+      </w:r>
+      <w:r>
+        <w:rPr>
+          <w:noProof/>
+        </w:rPr>
         <w:t>1</w:t>
       </w:r>
       <w:r>
-        <w:t xml:space="preserve"> </w:t>
-      </w:r>
-      <w:r>
-        <w:t>Land-sea</w:t>
-      </w:r>
-      <w:r>
-        <w:t xml:space="preserve"> </w:t>
-      </w:r>
-      <w:r>
-        <w:t>mask</w:t>
-      </w:r>
-      <w:r>
-        <w:t xml:space="preserve"> of Malta</w:t>
-      </w:r>
+        <w:fldChar w:fldCharType="end"/>
+      </w:r>
+      <w:r>
+        <w:t xml:space="preserve"> Land-sea mask of Malta</w:t>
+      </w:r>
+      <w:bookmarkEnd w:id="40"/>
     </w:p>
     <w:p>
       <w:pPr>
@@ -12217,13 +13165,13 @@
         <w:rPr>
           <w:color w:val="000000"/>
         </w:rPr>
-        <w:t>Next,  a</w:t>
+        <w:t>Subsequently</w:t>
       </w:r>
       <w:r>
         <w:rPr>
           <w:color w:val="000000"/>
         </w:rPr>
-        <w:t xml:space="preserve"> </w:t>
+        <w:t xml:space="preserve">, a </w:t>
       </w:r>
       <w:r>
         <w:rPr>
@@ -12237,7 +13185,49 @@
         <w:rPr>
           <w:color w:val="000000"/>
         </w:rPr>
-        <w:t xml:space="preserve"> is created from the sea surface current dataset. It serves as the simulation environment, defining the velocity fields that drive particle movement. The land-sea mask is also incorporated into the </w:t>
+        <w:t xml:space="preserve"> was </w:t>
+      </w:r>
+      <w:r>
+        <w:rPr>
+          <w:color w:val="000000"/>
+        </w:rPr>
+        <w:t>created</w:t>
+      </w:r>
+      <w:r>
+        <w:rPr>
+          <w:color w:val="000000"/>
+        </w:rPr>
+        <w:t xml:space="preserve"> from the sea surface current dataset</w:t>
+      </w:r>
+      <w:r>
+        <w:rPr>
+          <w:color w:val="000000"/>
+        </w:rPr>
+        <w:t>.</w:t>
+      </w:r>
+      <w:r>
+        <w:rPr>
+          <w:color w:val="000000"/>
+        </w:rPr>
+        <w:t xml:space="preserve"> </w:t>
+      </w:r>
+      <w:r>
+        <w:rPr>
+          <w:color w:val="000000"/>
+        </w:rPr>
+        <w:t>This</w:t>
+      </w:r>
+      <w:r>
+        <w:rPr>
+          <w:color w:val="000000"/>
+        </w:rPr>
+        <w:t xml:space="preserve"> serves as the simulation environment, defining the velocity fields that drive particle movement. </w:t>
+      </w:r>
+      <w:r>
+        <w:rPr>
+          <w:color w:val="000000"/>
+        </w:rPr>
+        <w:t xml:space="preserve">Additionally, the land-sea mask was integrated into the </w:t>
       </w:r>
       <w:r>
         <w:rPr>
@@ -12251,92 +13241,199 @@
         <w:rPr>
           <w:color w:val="000000"/>
         </w:rPr>
-        <w:t xml:space="preserve"> as an additional field, providing the necessary data for reflecting or deleting particles upon reaching the coastline.</w:t>
+        <w:t xml:space="preserve"> as an </w:t>
       </w:r>
       <w:r>
         <w:rPr>
           <w:color w:val="000000"/>
         </w:rPr>
-        <w:t xml:space="preserve"> </w:t>
+        <w:t>additional</w:t>
       </w:r>
       <w:r>
         <w:rPr>
           <w:color w:val="000000"/>
         </w:rPr>
-        <w:t xml:space="preserve">Next, the simulation particles </w:t>
+        <w:t xml:space="preserve"> field, </w:t>
       </w:r>
       <w:r>
         <w:rPr>
           <w:color w:val="000000"/>
         </w:rPr>
-        <w:t>are initialized near a specified location</w:t>
+        <w:t>providing the necessary data for reflecting or deleting particles upon reaching the coastline</w:t>
       </w:r>
       <w:r>
         <w:rPr>
           <w:color w:val="000000"/>
         </w:rPr>
-        <w:t xml:space="preserve"> </w:t>
+        <w:t xml:space="preserve">. </w:t>
       </w:r>
       <w:r>
         <w:rPr>
           <w:color w:val="000000"/>
         </w:rPr>
-        <w:t>36.0475</w:t>
+        <w:t>A</w:t>
       </w:r>
       <w:r>
         <w:rPr>
           <w:color w:val="000000"/>
         </w:rPr>
-        <w:t xml:space="preserve"> and</w:t>
+        <w:t xml:space="preserve">s depicted in </w:t>
       </w:r>
       <w:r>
         <w:rPr>
           <w:color w:val="000000"/>
         </w:rPr>
-        <w:t xml:space="preserve"> 14.5417 with random offsets to simulate a dispersed release</w:t>
+        <w:fldChar w:fldCharType="begin"/>
       </w:r>
       <w:r>
         <w:rPr>
           <w:color w:val="000000"/>
         </w:rPr>
-        <w:t xml:space="preserve"> as seen in figure 3.2</w:t>
+        <w:instrText xml:space="preserve"> REF _Ref163989544 \h </w:instrText>
       </w:r>
       <w:r>
         <w:rPr>
           <w:color w:val="000000"/>
         </w:rPr>
-        <w:t xml:space="preserve">. The particles represent the objects of interest, such as sea surface debris, whose </w:t>
+      </w:r>
+      <w:r>
+        <w:rPr>
+          <w:color w:val="000000"/>
+        </w:rPr>
+        <w:fldChar w:fldCharType="separate"/>
+      </w:r>
+      <w:r>
+        <w:t>Fig</w:t>
+      </w:r>
+      <w:r>
+        <w:t>u</w:t>
+      </w:r>
+      <w:r>
+        <w:t xml:space="preserve">re </w:t>
+      </w:r>
+      <w:r>
+        <w:rPr>
+          <w:noProof/>
+        </w:rPr>
+        <w:t>3</w:t>
+      </w:r>
+      <w:r>
+        <w:t>.</w:t>
+      </w:r>
+      <w:r>
+        <w:rPr>
+          <w:noProof/>
+        </w:rPr>
+        <w:t>2</w:t>
+      </w:r>
+      <w:r>
+        <w:t xml:space="preserve"> </w:t>
+      </w:r>
+      <w:r>
+        <w:t>Initial Particle Locations</w:t>
+      </w:r>
+      <w:r>
+        <w:rPr>
+          <w:color w:val="000000"/>
+        </w:rPr>
+        <w:fldChar w:fldCharType="end"/>
+      </w:r>
+      <w:r>
+        <w:rPr>
+          <w:color w:val="000000"/>
+        </w:rPr>
+        <w:t>,</w:t>
+      </w:r>
+      <w:r>
+        <w:rPr>
+          <w:color w:val="000000"/>
+        </w:rPr>
+        <w:t xml:space="preserve"> simulation particles were initialized near a specific geographic coordinate </w:t>
+      </w:r>
+      <w:r>
+        <w:rPr>
+          <w:color w:val="000000"/>
+        </w:rPr>
+        <w:t>(</w:t>
+      </w:r>
+      <w:r>
+        <w:rPr>
+          <w:color w:val="000000"/>
+        </w:rPr>
+        <w:t>36.0475° N, 14.5417° E</w:t>
+      </w:r>
+      <w:r>
+        <w:rPr>
+          <w:color w:val="000000"/>
+        </w:rPr>
+        <w:t>)</w:t>
+      </w:r>
+      <w:r>
+        <w:rPr>
+          <w:color w:val="000000"/>
+        </w:rPr>
+        <w:t>,</w:t>
+      </w:r>
+      <w:r>
+        <w:rPr>
+          <w:color w:val="000000"/>
+        </w:rPr>
+        <w:t xml:space="preserve"> with random offsets to </w:t>
+      </w:r>
+      <w:r>
+        <w:rPr>
+          <w:color w:val="000000"/>
+        </w:rPr>
+        <w:t>simulate</w:t>
+      </w:r>
+      <w:r>
+        <w:rPr>
+          <w:color w:val="000000"/>
+        </w:rPr>
+        <w:t xml:space="preserve"> a dispersed release. </w:t>
+      </w:r>
+      <w:r>
+        <w:rPr>
+          <w:color w:val="000000"/>
+        </w:rPr>
+        <w:t xml:space="preserve">The particles represent the </w:t>
       </w:r>
       <w:r>
         <w:rPr>
           <w:color w:val="000000"/>
         </w:rPr>
         <w:lastRenderedPageBreak/>
-        <w:t>movements are to be simulated.</w:t>
+        <w:t>objects of interest, such as sea surface debris, whose movements are to be simulated</w:t>
       </w:r>
       <w:r>
         <w:rPr>
           <w:color w:val="000000"/>
         </w:rPr>
-        <w:t xml:space="preserve"> </w:t>
+        <w:t xml:space="preserve">. </w:t>
       </w:r>
       <w:r>
         <w:rPr>
           <w:color w:val="000000"/>
         </w:rPr>
-        <w:t xml:space="preserve">Originally, </w:t>
+        <w:t>Initially</w:t>
       </w:r>
       <w:r>
         <w:rPr>
           <w:color w:val="000000"/>
         </w:rPr>
-        <w:t>we were</w:t>
+        <w:t xml:space="preserve">, the strategy involved simulating numerous randomly placed particles across the entire area; however, to enhance realism, we placed 50 particles in close proximity. This configuration was selected to more accurately represent how clusters of debris navigate marine environments, with each particle </w:t>
       </w:r>
       <w:r>
         <w:rPr>
           <w:color w:val="000000"/>
         </w:rPr>
-        <w:t xml:space="preserve"> going to have multiple particles random but then it was more realistic to have around 50 (1 particle represents a group of debris) starting from very close proximity to simulate how clusters of debris move.</w:t>
+        <w:t>representing</w:t>
+      </w:r>
+      <w:r>
+        <w:rPr>
+          <w:color w:val="000000"/>
+        </w:rPr>
+        <w:t xml:space="preserve"> a cluster of debris.</w:t>
       </w:r>
     </w:p>
     <w:p>
@@ -12402,155 +13499,87 @@
       <w:pPr>
         <w:pStyle w:val="Caption"/>
       </w:pPr>
-      <w:r>
-        <w:t>Figure 3.</w:t>
-      </w:r>
-      <w:r>
+      <w:bookmarkStart w:id="41" w:name="_Ref163989544"/>
+      <w:r>
+        <w:t xml:space="preserve">Figure </w:t>
+      </w:r>
+      <w:r>
+        <w:fldChar w:fldCharType="begin"/>
+      </w:r>
+      <w:r>
+        <w:instrText xml:space="preserve"> STYLEREF 1 \s </w:instrText>
+      </w:r>
+      <w:r>
+        <w:fldChar w:fldCharType="separate"/>
+      </w:r>
+      <w:r>
+        <w:rPr>
+          <w:noProof/>
+        </w:rPr>
+        <w:t>3</w:t>
+      </w:r>
+      <w:r>
+        <w:fldChar w:fldCharType="end"/>
+      </w:r>
+      <w:r>
+        <w:t>.</w:t>
+      </w:r>
+      <w:r>
+        <w:fldChar w:fldCharType="begin"/>
+      </w:r>
+      <w:r>
+        <w:instrText xml:space="preserve"> SEQ Figure \* ARABIC \s 1 </w:instrText>
+      </w:r>
+      <w:r>
+        <w:fldChar w:fldCharType="separate"/>
+      </w:r>
+      <w:r>
+        <w:rPr>
+          <w:noProof/>
+        </w:rPr>
         <w:t>2</w:t>
       </w:r>
       <w:r>
-        <w:t xml:space="preserve"> </w:t>
-      </w:r>
-      <w:r>
-        <w:t>Initial Particle Location</w:t>
-      </w:r>
-      <w:r>
-        <w:t>s</w:t>
-      </w:r>
+        <w:fldChar w:fldCharType="end"/>
+      </w:r>
+      <w:r>
+        <w:t xml:space="preserve"> </w:t>
+      </w:r>
+      <w:r>
+        <w:t>Initial Particle Locations</w:t>
+      </w:r>
+      <w:bookmarkEnd w:id="41"/>
     </w:p>
     <w:p>
       <w:pPr>
         <w:pStyle w:val="DissertationBody"/>
       </w:pPr>
       <w:r>
-        <w:t xml:space="preserve">Next, a very important part is the implementation and creation of custom kernels. </w:t>
-      </w:r>
-      <w:r>
-        <w:t xml:space="preserve">Custom kernels are defined to introduce specific </w:t>
+        <w:t>T</w:t>
+      </w:r>
+      <w:r>
+        <w:t xml:space="preserve">he development and implementation of custom kernels was a critical component of the simulation. Custom kernels are scripts that introduce specific </w:t>
       </w:r>
       <w:r>
         <w:t>behaviours</w:t>
       </w:r>
       <w:r>
-        <w:t xml:space="preserve"> into the simulation, </w:t>
-      </w:r>
-      <w:r>
-        <w:t>modelling</w:t>
-      </w:r>
-      <w:r>
-        <w:t xml:space="preserve"> realistic scenarios that particles may encounter:</w:t>
-      </w:r>
-    </w:p>
-    <w:p>
-      <w:pPr>
-        <w:pStyle w:val="DissertationBody"/>
-        <w:numPr>
-          <w:ilvl w:val="0"/>
-          <w:numId w:val="49"/>
-        </w:numPr>
-        <w:ind w:left="709"/>
-      </w:pPr>
-      <w:r>
-        <w:rPr>
-          <w:i/>
-          <w:iCs/>
-        </w:rPr>
-        <w:t>CheckOutOfBounds</w:t>
-      </w:r>
-      <w:r>
-        <w:t xml:space="preserve">: Removes particles from the simulation if they move beyond the defined boundaries. </w:t>
-      </w:r>
-    </w:p>
-    <w:p>
-      <w:pPr>
-        <w:pStyle w:val="DissertationBody"/>
-        <w:numPr>
-          <w:ilvl w:val="0"/>
-          <w:numId w:val="49"/>
-        </w:numPr>
-        <w:ind w:left="709"/>
-      </w:pPr>
-      <w:r>
-        <w:rPr>
-          <w:i/>
-          <w:iCs/>
-        </w:rPr>
-        <w:t>CheckError</w:t>
-      </w:r>
-      <w:r>
-        <w:t>: Deletes particles encountering computational errors</w:t>
-      </w:r>
-      <w:r>
-        <w:t xml:space="preserve">. </w:t>
-      </w:r>
-      <w:r>
-        <w:t>This ensures the simulation proceeds without disrupted or incorrect particle data.</w:t>
-      </w:r>
-    </w:p>
-    <w:p>
-      <w:pPr>
-        <w:pStyle w:val="DissertationBody"/>
-        <w:numPr>
-          <w:ilvl w:val="0"/>
-          <w:numId w:val="49"/>
-        </w:numPr>
-        <w:ind w:left="709"/>
-      </w:pPr>
-      <w:r>
-        <w:rPr>
-          <w:i/>
-          <w:iCs/>
-        </w:rPr>
-        <w:t>ReflectiveParticle</w:t>
-      </w:r>
-      <w:r>
-        <w:t xml:space="preserve">: </w:t>
-      </w:r>
-      <w:r>
-        <w:t>Records</w:t>
-      </w:r>
-      <w:r>
-        <w:t xml:space="preserve"> additional variables such as previous positions and elapsed time since the start of the simulation. </w:t>
-      </w:r>
-    </w:p>
-    <w:p>
-      <w:pPr>
-        <w:pStyle w:val="DissertationBody"/>
-        <w:numPr>
-          <w:ilvl w:val="0"/>
-          <w:numId w:val="49"/>
-        </w:numPr>
-        <w:ind w:left="709"/>
-      </w:pPr>
-      <w:r>
-        <w:rPr>
-          <w:i/>
-          <w:iCs/>
-        </w:rPr>
-        <w:t>UpdateElapsedTime</w:t>
-      </w:r>
-      <w:r>
-        <w:t>: Increases each particle's elapsed time by the absolute value of its time step, showing how long a particle has been in the system.</w:t>
-      </w:r>
-    </w:p>
-    <w:p>
-      <w:pPr>
-        <w:pStyle w:val="DissertationBody"/>
-        <w:numPr>
-          <w:ilvl w:val="0"/>
-          <w:numId w:val="49"/>
-        </w:numPr>
-        <w:ind w:left="709"/>
-      </w:pPr>
-      <w:r>
-        <w:rPr>
-          <w:i/>
-          <w:iCs/>
-        </w:rPr>
-        <w:t>UpdatePreviousPosition</w:t>
-      </w:r>
-      <w:r>
-        <w:t xml:space="preserve">: Captures the current position of particles before they move. </w:t>
+        <w:t xml:space="preserve"> into the simulation</w:t>
+      </w:r>
+      <w:r>
+        <w:t xml:space="preserve">, </w:t>
+      </w:r>
+      <w:r>
+        <w:t>modelling realistic scenarios that particles may encounter</w:t>
+      </w:r>
+      <w:r>
+        <w:t xml:space="preserve">. These </w:t>
+      </w:r>
+      <w:r>
+        <w:t>behaviours</w:t>
+      </w:r>
+      <w:r>
+        <w:t xml:space="preserve"> include:</w:t>
       </w:r>
     </w:p>
     <w:p>
@@ -12562,7 +13591,8 @@
         </w:numPr>
         <w:ind w:left="709"/>
         <w:rPr>
-          <w:color w:val="000000"/>
+          <w:i/>
+          <w:iCs/>
         </w:rPr>
       </w:pPr>
       <w:r>
@@ -12570,161 +13600,151 @@
           <w:i/>
           <w:iCs/>
         </w:rPr>
-        <w:t>ReflectOnLand</w:t>
-      </w:r>
-      <w:r>
-        <w:t xml:space="preserve">: Applies a reflection </w:t>
-      </w:r>
-      <w:r>
-        <w:t>behaviour</w:t>
-      </w:r>
-      <w:r>
-        <w:t xml:space="preserve"> when particles encounter land, as indicated by the land-sea mask, preventing them from passing through </w:t>
-      </w:r>
-      <w:r>
-        <w:lastRenderedPageBreak/>
-        <w:t xml:space="preserve">terrestrial areas. </w:t>
-      </w:r>
-      <w:r>
-        <w:t>Additionally, it introduces a probabilistic response to land encounters: there's a 15% chance that particles will 'beach' and be removed from the system, representing deposition or entrapment. The remaining 85% of the time, particles are reflected back into the water. This distribution is based on the geographical characteristics of Malta, where the predominance of rocky coastlines over sandy beaches suggests a higher likelihood of debris being deflected back into the ocean rather than being beached.</w:t>
+        <w:t>CheckOutOfBounds</w:t>
+      </w:r>
+      <w:r>
+        <w:rPr>
+          <w:i/>
+          <w:iCs/>
+        </w:rPr>
+        <w:t xml:space="preserve">: </w:t>
+      </w:r>
+      <w:r>
+        <w:t>Deletes</w:t>
+      </w:r>
+      <w:r>
+        <w:t xml:space="preserve"> particles from the simulation if they move beyond the defined boundaries.</w:t>
+      </w:r>
+      <w:r>
+        <w:rPr>
+          <w:i/>
+          <w:iCs/>
+        </w:rPr>
+        <w:t xml:space="preserve"> </w:t>
       </w:r>
     </w:p>
     <w:p>
       <w:pPr>
         <w:pStyle w:val="DissertationBody"/>
-        <w:ind w:firstLine="0"/>
-      </w:pPr>
-      <w:r>
-        <w:t xml:space="preserve">The simulation is then </w:t>
-      </w:r>
-      <w:r>
-        <w:t>executed,</w:t>
-      </w:r>
-      <w:r>
-        <w:t xml:space="preserve"> and t</w:t>
-      </w:r>
-      <w:r>
-        <w:t>he output of the simulation is visualized to assess the movement and dispersion of particles over time. This visualization provides insights into the particles' trajectories and how they interact with the environment, particularly in response to ocean currents.</w:t>
-      </w:r>
-      <w:r>
-        <w:t xml:space="preserve"> The timestep of the Lagrangian simulation is set at every 10 minutes, this means… </w:t>
-      </w:r>
-      <w:r>
-        <w:t xml:space="preserve"> This is saved as a GIF file, providing a dynamic and accessible way to observe the simulated dispersion over time.</w:t>
-      </w:r>
-      <w:r>
-        <w:t xml:space="preserve"> </w:t>
+        <w:numPr>
+          <w:ilvl w:val="0"/>
+          <w:numId w:val="49"/>
+        </w:numPr>
+        <w:ind w:left="709"/>
+      </w:pPr>
+      <w:r>
+        <w:rPr>
+          <w:i/>
+          <w:iCs/>
+        </w:rPr>
+        <w:t>CheckError</w:t>
+      </w:r>
+      <w:r>
+        <w:t xml:space="preserve">: </w:t>
+      </w:r>
+      <w:r>
+        <w:t>Deletes particles encountering computational errors. This ensures the simulation proceeds without disrupted or incorrect particle data.</w:t>
       </w:r>
     </w:p>
     <w:p>
       <w:pPr>
         <w:pStyle w:val="DissertationBody"/>
-        <w:ind w:firstLine="0"/>
-      </w:pPr>
-      <w:r>
-        <w:tab/>
-        <w:t xml:space="preserve">There were also some limitations encountered during this. </w:t>
-      </w:r>
-      <w:r>
-        <w:t>From simulations we noticed how particles were getting stuck at boundaries. This was found out to be since we were using all the dataset there was no data at the borders, so the particles were not affected. This was solved by using a bit smaller boundary (by 0.1).</w:t>
-      </w:r>
-      <w:r>
-        <w:t xml:space="preserve"> </w:t>
-      </w:r>
-      <w:r>
-        <w:t>Original simulation was for 3 years but after some consideration, this proved to be too long and pointless. This decision was originally taken since initially we wanted to make predictions for a month but after some consideration this was not possible to implement and therefore, we decided to simulate the Lagrangian model for a shorter period of 7 days and make a prediction for of 1 day instead. The 7-day simulation was done just to experiment and understand exactly how the Lagrangian model works and how the input data for the Lagrangian needs to be.</w:t>
-      </w:r>
-      <w:r>
-        <w:t xml:space="preserve"> I</w:t>
-      </w:r>
-      <w:r>
-        <w:t>n this case the preprocessing code was used to merge the files from 1</w:t>
-      </w:r>
+        <w:numPr>
+          <w:ilvl w:val="0"/>
+          <w:numId w:val="49"/>
+        </w:numPr>
+        <w:ind w:left="709"/>
+      </w:pPr>
       <w:r>
         <w:rPr>
-          <w:vertAlign w:val="superscript"/>
+          <w:i/>
+          <w:iCs/>
         </w:rPr>
-        <w:t>st</w:t>
-      </w:r>
-      <w:r>
-        <w:t xml:space="preserve"> jan 2023 till 7</w:t>
-      </w:r>
-      <w:r>
-        <w:rPr>
-          <w:vertAlign w:val="superscript"/>
-        </w:rPr>
-        <w:t>th</w:t>
-      </w:r>
-      <w:r>
-        <w:t xml:space="preserve"> jan 2023.</w:t>
-      </w:r>
-      <w:r>
-        <w:t xml:space="preserve"> </w:t>
+        <w:t>UpdateElapsedTime</w:t>
+      </w:r>
+      <w:r>
+        <w:t xml:space="preserve">: </w:t>
+      </w:r>
+      <w:r>
+        <w:t>Shows</w:t>
+      </w:r>
+      <w:r>
+        <w:t xml:space="preserve"> how long a particle has been in the system.</w:t>
       </w:r>
     </w:p>
     <w:p>
       <w:pPr>
         <w:pStyle w:val="DissertationBody"/>
-        <w:ind w:firstLine="0"/>
-      </w:pPr>
-      <w:r>
-        <w:t>Another limitation was that o</w:t>
-      </w:r>
-      <w:r>
-        <w:t xml:space="preserve">riginally the idea was to use and combine wind and current data, but we decided to only use the sea surface currents data. This decision was based on two factors. Firstly, sea surface debris is proven to be more affected by sea surface currents instead of wind as seen in </w:t>
-      </w:r>
-      <w:r>
-        <w:t>[4848], where</w:t>
-      </w:r>
+        <w:numPr>
+          <w:ilvl w:val="0"/>
+          <w:numId w:val="49"/>
+        </w:numPr>
+        <w:ind w:left="709"/>
+      </w:pPr>
       <w:r>
         <w:rPr>
-          <w:color w:val="AEAAAA" w:themeColor="background2" w:themeShade="BF"/>
+          <w:i/>
+          <w:iCs/>
         </w:rPr>
-        <w:t xml:space="preserve"> </w:t>
-      </w:r>
-      <w:r>
-        <w:t xml:space="preserve">researchers </w:t>
-      </w:r>
-      <w:r>
-        <w:t xml:space="preserve">found that the majority of microplastics were concentrated in subtropical gyres and that wind-driven processes played only a minor role in determining the spatial distribution of microplastics. </w:t>
-      </w:r>
-      <w:r>
-        <w:t xml:space="preserve">This suggests that while wind does contribute to some extent, it has </w:t>
-      </w:r>
-      <w:r>
-        <w:lastRenderedPageBreak/>
-        <w:t>less significance compared to ocean currents when discussing the distribution of sea surface debris. Secondly, we decided to do this because it is very hard to build a custom behaviour kernel for the wind and due to time it was also difficult to preprocess the wind dataset to match with the sea surface currents.</w:t>
-      </w:r>
-      <w:r>
-        <w:t xml:space="preserve"> </w:t>
-      </w:r>
-      <w:r>
-        <w:t>Although it must be said that the wind data would make this more accurate in a real-life scenario.</w:t>
+        <w:t>UpdatePreviousPosition</w:t>
+      </w:r>
+      <w:r>
+        <w:t xml:space="preserve">: Captures the position of particles before they move. </w:t>
       </w:r>
     </w:p>
     <w:p>
       <w:pPr>
         <w:pStyle w:val="DissertationBody"/>
-        <w:ind w:firstLine="0"/>
-      </w:pPr>
-      <w:r>
-        <w:tab/>
-        <w:t xml:space="preserve">When it came to </w:t>
-      </w:r>
-      <w:r>
-        <w:t xml:space="preserve">handling </w:t>
-      </w:r>
-      <w:r>
-        <w:t xml:space="preserve">the missing data, </w:t>
-      </w:r>
-      <w:r>
-        <w:t>when we tried to interpolate the data (for the 7 days) we got very different visualisation results for the data with nans and data that was interpolated. We also got very similar results</w:t>
-      </w:r>
-      <w:r>
-        <w:t>,</w:t>
-      </w:r>
-      <w:r>
-        <w:t xml:space="preserve"> where the particle movement was always the same even if we tried different dates. Basically, the interpolated data (tried both linear and spline) gave us the same result regardless of the time frame of the data! The decision remains that nan values will not be removed for the Lagrangian Simulation! The decision not to remove nan values for the Lagrangian Simulation can be informed by the fact that interpolation, whether linear or spline, has been consistently homogenizing the data, leading to non-representative or misleading results regarding particle movements across different timeframes. This uniformity post-interpolation can mask the true variability and dynamic nature of the original data, which is critical in accurately simulating and understanding the drifters' behaviour and movement in varying oceanic conditions. Hence, retaining nan values preserves the integrity of the original dataset, ensuring that the Lagrangian Simulation more accurately reflects the real-world conditions and variations that the debris would encounter.</w:t>
+        <w:numPr>
+          <w:ilvl w:val="0"/>
+          <w:numId w:val="49"/>
+        </w:numPr>
+        <w:ind w:left="709"/>
+      </w:pPr>
+      <w:r>
+        <w:rPr>
+          <w:i/>
+          <w:iCs/>
+        </w:rPr>
+        <w:t>ReflectOnLand:</w:t>
+      </w:r>
+      <w:r>
+        <w:rPr>
+          <w:i/>
+          <w:iCs/>
+        </w:rPr>
+        <w:t xml:space="preserve"> </w:t>
+      </w:r>
+      <w:r>
+        <w:t xml:space="preserve">This function applies a reflection </w:t>
+      </w:r>
+      <w:r>
+        <w:t>behaviour</w:t>
+      </w:r>
+      <w:r>
+        <w:t xml:space="preserve"> when particles encounter land, as defined by the land-sea mask. It also introduces a probabilistic component to interactions with land: there is a 15% chance that </w:t>
+      </w:r>
+      <w:r>
+        <w:lastRenderedPageBreak/>
+        <w:t>particles will 'beach' and be removed from the simulatio</w:t>
+      </w:r>
+      <w:r>
+        <w:t>n</w:t>
+      </w:r>
+      <w:r>
+        <w:t xml:space="preserve">, while the remaining 85% chance allows particles to be reflected back into the sea. This probabilistic distribution is informed by the geographic characteristics of Malta, where the predominance of rocky coastlines over sandy beaches increases the likelihood of debris being deflected back into the </w:t>
+      </w:r>
+      <w:r>
+        <w:t>sea</w:t>
+      </w:r>
+      <w:r>
+        <w:t xml:space="preserve"> rather than </w:t>
+      </w:r>
+      <w:r>
+        <w:t>beached</w:t>
+      </w:r>
+      <w:r>
+        <w:t>.</w:t>
       </w:r>
     </w:p>
     <w:p>
@@ -12733,58 +13753,454 @@
         <w:ind w:firstLine="0"/>
       </w:pPr>
       <w:r>
-        <w:tab/>
-        <w:t xml:space="preserve">The overall goal of this </w:t>
-      </w:r>
-      <w:r>
-        <w:t xml:space="preserve">Lagrangian </w:t>
-      </w:r>
-      <w:r>
-        <w:t xml:space="preserve">model </w:t>
-      </w:r>
-      <w:r>
-        <w:t>was to help</w:t>
-      </w:r>
-      <w:r>
-        <w:t xml:space="preserve"> us understand better and make better decisions when it comes to the implementation of the AI models.</w:t>
-      </w:r>
-      <w:r>
-        <w:t xml:space="preserve"> </w:t>
-      </w:r>
-      <w:r>
-        <w:t xml:space="preserve">Goal was to explore and see how it works so we know what is to be expected from the AI model predictions. This was an exploration. </w:t>
+        <w:t xml:space="preserve">The simulation </w:t>
+      </w:r>
+      <w:r>
+        <w:t>was</w:t>
+      </w:r>
+      <w:r>
+        <w:t xml:space="preserve"> </w:t>
+      </w:r>
+      <w:r>
+        <w:t>executed</w:t>
+      </w:r>
+      <w:r>
+        <w:t xml:space="preserve"> </w:t>
+      </w:r>
+      <w:r>
+        <w:t xml:space="preserve">and </w:t>
+      </w:r>
+      <w:r>
+        <w:t xml:space="preserve">the resulting particle movements and dispersion patterns </w:t>
+      </w:r>
+      <w:r>
+        <w:t>were</w:t>
+      </w:r>
+      <w:r>
+        <w:t xml:space="preserve"> visualized. These visualizations provide valuable insights into the trajectories of particles and their interactions with the environment. The timestep for the Lagrangian simulation is set at every 10 minutes</w:t>
+      </w:r>
+      <w:r>
+        <w:t>, capturing the continuous dynamics of particle dispersion.</w:t>
+      </w:r>
+      <w:r>
+        <w:t xml:space="preserve"> The results are saved as a GIF file, offering a dynamic and easily interpretable visual representation of the simulated particle dispersion over time.</w:t>
       </w:r>
     </w:p>
     <w:p>
       <w:pPr>
-        <w:pStyle w:val="Heading2"/>
-      </w:pPr>
-      <w:r>
-        <w:t>AI Models Development</w:t>
+        <w:pStyle w:val="DissertationBody"/>
+        <w:ind w:firstLine="0"/>
+      </w:pPr>
+      <w:r>
+        <w:tab/>
+      </w:r>
+      <w:r>
+        <w:t>Some limitations emerged during this section of the project</w:t>
+      </w:r>
+      <w:r>
+        <w:t>.</w:t>
+      </w:r>
+      <w:r>
+        <w:t xml:space="preserve"> </w:t>
+      </w:r>
+      <w:r>
+        <w:t>I</w:t>
+      </w:r>
+      <w:r>
+        <w:t>nitially</w:t>
+      </w:r>
+      <w:r>
+        <w:t>,</w:t>
+      </w:r>
+      <w:r>
+        <w:t xml:space="preserve"> </w:t>
+      </w:r>
+      <w:r>
+        <w:t xml:space="preserve"> s</w:t>
+      </w:r>
+      <w:r>
+        <w:t xml:space="preserve">imulations revealed that particles were getting stuck at </w:t>
+      </w:r>
+      <w:r>
+        <w:t xml:space="preserve">the border </w:t>
+      </w:r>
+      <w:r>
+        <w:t>boundaries. This issue was traced back to the dataset, which lacked data at the borders, rendering the particles unresponsive to environmental variables in these areas. To address this, the boundary of the simulation area was slightly reduced by 0.1 degrees</w:t>
+      </w:r>
+      <w:r>
+        <w:t>.</w:t>
+      </w:r>
+      <w:r>
+        <w:t xml:space="preserve"> </w:t>
+      </w:r>
+      <w:r>
+        <w:t xml:space="preserve"> </w:t>
+      </w:r>
+      <w:r>
+        <w:t>Originally</w:t>
+      </w:r>
+      <w:r>
+        <w:t xml:space="preserve">, the </w:t>
+      </w:r>
+      <w:r>
+        <w:t>intention</w:t>
+      </w:r>
+      <w:r>
+        <w:t xml:space="preserve"> was to run the simulation for three years. However, it became apparent that such a lengthy period was unnecessary and impractical for the project's goals. </w:t>
+      </w:r>
+      <w:r>
+        <w:t>Therefore, t</w:t>
+      </w:r>
+      <w:r>
+        <w:t>his</w:t>
+      </w:r>
+      <w:r>
+        <w:t xml:space="preserve"> was adjusted to a more manageable seven-day simulation period. </w:t>
+      </w:r>
+      <w:r>
+        <w:t>To achieve this</w:t>
+      </w:r>
+      <w:r>
+        <w:t>, the preprocessing code</w:t>
+      </w:r>
+      <w:r>
+        <w:t xml:space="preserve"> from the previous section</w:t>
+      </w:r>
+      <w:r>
+        <w:t xml:space="preserve"> was utilized to merge </w:t>
+      </w:r>
+      <w:r>
+        <w:t xml:space="preserve">the </w:t>
+      </w:r>
+      <w:r>
+        <w:t>data</w:t>
+      </w:r>
+      <w:r>
+        <w:t xml:space="preserve"> from January 1 to January 7, 2023.</w:t>
+      </w:r>
+      <w:r>
+        <w:t xml:space="preserve"> </w:t>
+      </w:r>
+      <w:r>
+        <w:t>O</w:t>
+      </w:r>
+      <w:r>
+        <w:t>riginally</w:t>
+      </w:r>
+      <w:r>
+        <w:t>,</w:t>
+      </w:r>
+      <w:r>
+        <w:t xml:space="preserve"> the </w:t>
+      </w:r>
+      <w:r>
+        <w:t>goal</w:t>
+      </w:r>
+      <w:r>
+        <w:t xml:space="preserve"> was </w:t>
+      </w:r>
+      <w:r>
+        <w:t xml:space="preserve">to incorporate both wind and current data into the </w:t>
+      </w:r>
+      <w:r>
+        <w:t>simulation,</w:t>
+      </w:r>
+      <w:r>
+        <w:t xml:space="preserve"> but </w:t>
+      </w:r>
+      <w:r>
+        <w:t>w</w:t>
+      </w:r>
+      <w:r>
+        <w:t>e decided to only use the sea surface currents data.</w:t>
+      </w:r>
+      <w:r>
+        <w:t xml:space="preserve"> </w:t>
+      </w:r>
+      <w:r>
+        <w:t>This</w:t>
+      </w:r>
+      <w:r>
+        <w:t xml:space="preserve"> decision was influenced by </w:t>
+      </w:r>
+      <w:r>
+        <w:t>two main factors</w:t>
+      </w:r>
+      <w:r>
+        <w:t xml:space="preserve">. </w:t>
+      </w:r>
+      <w:r>
+        <w:t xml:space="preserve">Firstly, </w:t>
+      </w:r>
+      <w:r>
+        <w:t>r</w:t>
+      </w:r>
+      <w:r>
+        <w:t>esearch</w:t>
+      </w:r>
+      <w:r>
+        <w:t xml:space="preserve"> </w:t>
+      </w:r>
+      <w:r>
+        <w:t>like</w:t>
+      </w:r>
+      <w:r>
+        <w:t xml:space="preserve"> </w:t>
+      </w:r>
+      <w:sdt>
+        <w:sdtPr>
+          <w:rPr>
+            <w:color w:val="000000"/>
+            <w:highlight w:val="white"/>
+          </w:rPr>
+          <w:alias w:val="Citation"/>
+          <w:tag w:val="{&quot;referencesIds&quot;:[&quot;doc:661babb0b744e65e42d53247&quot;],&quot;referencesOptions&quot;:{&quot;doc:661babb0b744e65e42d53247&quot;:{&quot;author&quot;:true,&quot;year&quot;:true,&quot;pageReplace&quot;:&quot;&quot;,&quot;prefix&quot;:&quot;&quot;,&quot;suffix&quot;:&quot;&quot;}},&quot;hasBrokenReferences&quot;:false,&quot;hasManualEdits&quot;:false,&quot;citationType&quot;:&quot;inline&quot;}"/>
+          <w:id w:val="2043555607"/>
+          <w:placeholder>
+            <w:docPart w:val="1506A49C66474591949206EF5367F713"/>
+          </w:placeholder>
+        </w:sdtPr>
+        <w:sdtContent>
+          <w:r>
+            <w:rPr>
+              <w:color w:val="000000"/>
+            </w:rPr>
+            <w:t>[48]</w:t>
+          </w:r>
+        </w:sdtContent>
+      </w:sdt>
+      <w:r>
+        <w:t xml:space="preserve"> indicate</w:t>
+      </w:r>
+      <w:r>
+        <w:t>s</w:t>
+      </w:r>
+      <w:r>
+        <w:t xml:space="preserve"> that sea surface debris is predominantly influenced by sea surface currents rather than wind. </w:t>
+      </w:r>
+      <w:r>
+        <w:t xml:space="preserve">M. Erikson et al. </w:t>
+      </w:r>
+      <w:sdt>
+        <w:sdtPr>
+          <w:rPr>
+            <w:color w:val="000000"/>
+            <w:highlight w:val="white"/>
+          </w:rPr>
+          <w:alias w:val="Citation"/>
+          <w:tag w:val="{&quot;referencesIds&quot;:[&quot;doc:661babb0b744e65e42d53247&quot;],&quot;referencesOptions&quot;:{&quot;doc:661babb0b744e65e42d53247&quot;:{&quot;author&quot;:true,&quot;year&quot;:true,&quot;pageReplace&quot;:&quot;&quot;,&quot;prefix&quot;:&quot;&quot;,&quot;suffix&quot;:&quot;&quot;}},&quot;hasBrokenReferences&quot;:false,&quot;hasManualEdits&quot;:false,&quot;citationType&quot;:&quot;inline&quot;}"/>
+          <w:id w:val="-1722124399"/>
+          <w:placeholder>
+            <w:docPart w:val="D659E8B24EE84F9C9766D39CB6C1FC34"/>
+          </w:placeholder>
+        </w:sdtPr>
+        <w:sdtContent>
+          <w:r>
+            <w:rPr>
+              <w:color w:val="000000"/>
+            </w:rPr>
+            <w:t>[48]</w:t>
+          </w:r>
+        </w:sdtContent>
+      </w:sdt>
+      <w:r>
+        <w:t xml:space="preserve"> </w:t>
+      </w:r>
+      <w:r>
+        <w:t xml:space="preserve">also </w:t>
+      </w:r>
+      <w:r>
+        <w:t>suggest</w:t>
+      </w:r>
+      <w:r>
+        <w:t xml:space="preserve"> that while wind does play a role, it is less significant than </w:t>
+      </w:r>
+      <w:r>
+        <w:t>sea surface</w:t>
+      </w:r>
+      <w:r>
+        <w:t xml:space="preserve"> currents in determining the spatial distribution of microplastics. </w:t>
+      </w:r>
+      <w:r>
+        <w:t>Secondly</w:t>
+      </w:r>
+      <w:r>
+        <w:t xml:space="preserve">, the complexity of integrating wind data and building custom </w:t>
+      </w:r>
+      <w:r>
+        <w:t>behaviour</w:t>
+      </w:r>
+      <w:r>
+        <w:t xml:space="preserve"> kernels for wind interactions proved too challenging within the project's timeframe. Despite this, it is recognized that including wind data could enhance the accuracy of the simulations in depicting real-life scenarios.</w:t>
       </w:r>
     </w:p>
     <w:p>
       <w:pPr>
         <w:pStyle w:val="DissertationBody"/>
-        <w:ind w:firstLine="0"/>
-      </w:pPr>
+      </w:pPr>
+      <w:r>
+        <w:lastRenderedPageBreak/>
+        <w:t xml:space="preserve">While addressing missing data, we encountered significant findings that shaped our approach. When we attempted to interpolate the data to fill in missing values, the visualization results were </w:t>
+      </w:r>
+      <w:r>
+        <w:t>noticeably</w:t>
+      </w:r>
+      <w:r>
+        <w:t xml:space="preserve"> different from those produced using the raw data</w:t>
+      </w:r>
+      <w:r>
+        <w:t xml:space="preserve"> </w:t>
+      </w:r>
+      <w:r>
+        <w:t>which included NaNs.</w:t>
+      </w:r>
+      <w:r>
+        <w:t xml:space="preserve"> </w:t>
+      </w:r>
+      <w:r>
+        <w:t xml:space="preserve">Despite </w:t>
+      </w:r>
+      <w:r>
+        <w:t xml:space="preserve">experimenting with both linear and spline interpolation, the outcomes of the </w:t>
+      </w:r>
+      <w:r>
+        <w:t xml:space="preserve">interpolated </w:t>
+      </w:r>
+      <w:r>
+        <w:t xml:space="preserve">simulations remained consistent across different timeframes, suggesting that the interpolation was </w:t>
+      </w:r>
+      <w:r>
+        <w:t>homogenizing</w:t>
+      </w:r>
+      <w:r>
+        <w:t xml:space="preserve"> the data excessively.</w:t>
+      </w:r>
+      <w:r>
+        <w:t xml:space="preserve"> </w:t>
+      </w:r>
+      <w:r>
+        <w:t>This uniformity introduced by interpolation was misleading, as it failed to represent the true variability and dynamics of the ocean currents</w:t>
+      </w:r>
+      <w:r>
+        <w:t>,</w:t>
+      </w:r>
+      <w:r>
+        <w:t xml:space="preserve"> obscur</w:t>
+      </w:r>
+      <w:r>
+        <w:t>ing</w:t>
+      </w:r>
+      <w:r>
+        <w:t xml:space="preserve"> the actual </w:t>
+      </w:r>
+      <w:r>
+        <w:t>behaviour</w:t>
+      </w:r>
+      <w:r>
+        <w:t xml:space="preserve"> and movement patterns of particles in the </w:t>
+      </w:r>
+      <w:r>
+        <w:t>sea</w:t>
+      </w:r>
+      <w:r>
+        <w:t xml:space="preserve">. </w:t>
+      </w:r>
+      <w:r>
+        <w:t>Consequently</w:t>
+      </w:r>
+      <w:r>
+        <w:t xml:space="preserve">, we decided </w:t>
+      </w:r>
+      <w:r>
+        <w:t>not to remove</w:t>
+      </w:r>
+      <w:r>
+        <w:t xml:space="preserve"> NaN values from the data used in the Lagrangian simulations.</w:t>
+      </w:r>
+      <w:r>
+        <w:t xml:space="preserve"> </w:t>
+      </w:r>
+      <w:r>
+        <w:t>This decision</w:t>
+      </w:r>
+      <w:r>
+        <w:t xml:space="preserve"> was based on the </w:t>
+      </w:r>
+      <w:r>
+        <w:t>understanding</w:t>
+      </w:r>
+      <w:r>
+        <w:t xml:space="preserve"> that removing or interpolating these values could lead to simulations that do not accurately reflect real-world conditions. By preserving the integrity of the original dataset, including its inherent gaps, the simulations are more likely to represent the actual conditions and variations that marine debris would encounter in the ocean. </w:t>
+      </w:r>
     </w:p>
     <w:p>
       <w:pPr>
+        <w:pStyle w:val="DissertationBody"/>
+        <w:ind w:firstLine="0"/>
+      </w:pPr>
+      <w:r>
+        <w:tab/>
+      </w:r>
+      <w:r>
+        <w:t>The objective</w:t>
+      </w:r>
+      <w:r>
+        <w:t xml:space="preserve"> of initially implementing the Lagrangian model was to enhance our understanding and facilitate more informed decision-making for the subsequent </w:t>
+      </w:r>
+      <w:r>
+        <w:t>sections</w:t>
+      </w:r>
+      <w:r>
+        <w:t xml:space="preserve">. This exploratory phase was crucial in setting the stage for integrating more </w:t>
+      </w:r>
+      <w:r>
+        <w:t>the</w:t>
+      </w:r>
+      <w:r>
+        <w:t xml:space="preserve"> AI</w:t>
+      </w:r>
+      <w:r>
+        <w:t xml:space="preserve"> models</w:t>
+      </w:r>
+      <w:r>
+        <w:t>, ensuring that we had a solid foundation</w:t>
+      </w:r>
+      <w:r>
+        <w:t>.</w:t>
+      </w:r>
+    </w:p>
+    <w:p>
+      <w:pPr>
+        <w:pStyle w:val="Heading2"/>
+      </w:pPr>
+      <w:bookmarkStart w:id="42" w:name="_Toc163989474"/>
+      <w:r>
+        <w:t>AI Models Development</w:t>
+      </w:r>
+      <w:bookmarkEnd w:id="42"/>
+    </w:p>
+    <w:p>
+      <w:pPr>
+        <w:pStyle w:val="DissertationBody"/>
+        <w:ind w:firstLine="0"/>
+      </w:pPr>
+    </w:p>
+    <w:p>
+      <w:pPr>
         <w:pStyle w:val="Heading1"/>
       </w:pPr>
-      <w:bookmarkStart w:id="33" w:name="_Toc163394201"/>
+      <w:bookmarkStart w:id="43" w:name="_Toc163989475"/>
       <w:r>
         <w:lastRenderedPageBreak/>
         <w:t>Evaluation</w:t>
       </w:r>
-      <w:bookmarkEnd w:id="33"/>
+      <w:bookmarkEnd w:id="43"/>
     </w:p>
     <w:p>
       <w:pPr>
         <w:pStyle w:val="Heading2"/>
       </w:pPr>
-      <w:bookmarkStart w:id="34" w:name="_Toc163394202"/>
+      <w:bookmarkStart w:id="44" w:name="_Toc163989476"/>
       <w:r>
         <w:t xml:space="preserve">Writing the </w:t>
       </w:r>
@@ -12794,7 +14210,7 @@
       <w:r>
         <w:t>Chapter</w:t>
       </w:r>
-      <w:bookmarkEnd w:id="34"/>
+      <w:bookmarkEnd w:id="44"/>
     </w:p>
     <w:p>
       <w:pPr>
@@ -13010,22 +14426,22 @@
       <w:pPr>
         <w:pStyle w:val="Heading1"/>
       </w:pPr>
-      <w:bookmarkStart w:id="35" w:name="_Toc163394203"/>
+      <w:bookmarkStart w:id="45" w:name="_Toc163989477"/>
       <w:r>
         <w:lastRenderedPageBreak/>
         <w:t>Conclusion</w:t>
       </w:r>
-      <w:bookmarkEnd w:id="35"/>
+      <w:bookmarkEnd w:id="45"/>
     </w:p>
     <w:p>
       <w:pPr>
         <w:pStyle w:val="Heading2"/>
       </w:pPr>
-      <w:bookmarkStart w:id="36" w:name="_Toc163394204"/>
+      <w:bookmarkStart w:id="46" w:name="_Toc163989478"/>
       <w:r>
         <w:t>Writing the Conclusions Chapter</w:t>
       </w:r>
-      <w:bookmarkEnd w:id="36"/>
+      <w:bookmarkEnd w:id="46"/>
     </w:p>
     <w:p>
       <w:pPr>
@@ -13097,11 +14513,11 @@
       <w:pPr>
         <w:pStyle w:val="Heading2"/>
       </w:pPr>
-      <w:bookmarkStart w:id="37" w:name="_Toc163394205"/>
+      <w:bookmarkStart w:id="47" w:name="_Toc163989479"/>
       <w:r>
         <w:t>Writing the Future Work Chapter</w:t>
       </w:r>
-      <w:bookmarkEnd w:id="37"/>
+      <w:bookmarkEnd w:id="47"/>
     </w:p>
     <w:p>
       <w:pPr>
@@ -13147,7 +14563,7 @@
         </w:rPr>
       </w:pPr>
     </w:p>
-    <w:bookmarkStart w:id="38" w:name="_Toc163394206" w:displacedByCustomXml="next"/>
+    <w:bookmarkStart w:id="48" w:name="_Toc163989480" w:displacedByCustomXml="next"/>
     <w:sdt>
       <w:sdtPr>
         <w:rPr>
@@ -13178,7 +14594,7 @@
           <w:r>
             <w:t>References</w:t>
           </w:r>
-          <w:bookmarkEnd w:id="38"/>
+          <w:bookmarkEnd w:id="48"/>
         </w:p>
         <w:p>
           <w:pPr>
@@ -13218,7 +14634,7 @@
               <w:pPr>
                 <w:pStyle w:val="NormalWeb"/>
                 <w:jc w:val="center"/>
-                <w:divId w:val="172426235"/>
+                <w:divId w:val="1745184724"/>
                 <w:rPr>
                   <w:color w:val="000000"/>
                 </w:rPr>
@@ -13234,7 +14650,7 @@
               <w:pPr>
                 <w:pStyle w:val="NormalWeb"/>
                 <w:ind w:left="450" w:hanging="450"/>
-                <w:divId w:val="172426235"/>
+                <w:divId w:val="1745184724"/>
                 <w:rPr>
                   <w:color w:val="000000"/>
                 </w:rPr>
@@ -13292,7 +14708,7 @@
               <w:pPr>
                 <w:pStyle w:val="NormalWeb"/>
                 <w:ind w:left="450" w:hanging="450"/>
-                <w:divId w:val="172426235"/>
+                <w:divId w:val="1745184724"/>
                 <w:rPr>
                   <w:color w:val="000000"/>
                 </w:rPr>
@@ -13350,7 +14766,7 @@
               <w:pPr>
                 <w:pStyle w:val="NormalWeb"/>
                 <w:ind w:left="450" w:hanging="450"/>
-                <w:divId w:val="172426235"/>
+                <w:divId w:val="1745184724"/>
                 <w:rPr>
                   <w:color w:val="000000"/>
                 </w:rPr>
@@ -13408,7 +14824,7 @@
               <w:pPr>
                 <w:pStyle w:val="NormalWeb"/>
                 <w:ind w:left="450" w:hanging="450"/>
-                <w:divId w:val="172426235"/>
+                <w:divId w:val="1745184724"/>
                 <w:rPr>
                   <w:color w:val="000000"/>
                 </w:rPr>
@@ -13466,7 +14882,7 @@
               <w:pPr>
                 <w:pStyle w:val="NormalWeb"/>
                 <w:ind w:left="450" w:hanging="450"/>
-                <w:divId w:val="172426235"/>
+                <w:divId w:val="1745184724"/>
                 <w:rPr>
                   <w:color w:val="000000"/>
                 </w:rPr>
@@ -13510,7 +14926,7 @@
               <w:pPr>
                 <w:pStyle w:val="NormalWeb"/>
                 <w:ind w:left="450" w:hanging="450"/>
-                <w:divId w:val="172426235"/>
+                <w:divId w:val="1745184724"/>
                 <w:rPr>
                   <w:color w:val="000000"/>
                 </w:rPr>
@@ -13526,7 +14942,7 @@
               <w:pPr>
                 <w:pStyle w:val="NormalWeb"/>
                 <w:ind w:left="450" w:hanging="450"/>
-                <w:divId w:val="172426235"/>
+                <w:divId w:val="1745184724"/>
                 <w:rPr>
                   <w:color w:val="000000"/>
                 </w:rPr>
@@ -13542,7 +14958,7 @@
               <w:pPr>
                 <w:pStyle w:val="NormalWeb"/>
                 <w:ind w:left="450" w:hanging="450"/>
-                <w:divId w:val="172426235"/>
+                <w:divId w:val="1745184724"/>
                 <w:rPr>
                   <w:color w:val="000000"/>
                 </w:rPr>
@@ -13586,7 +15002,7 @@
               <w:pPr>
                 <w:pStyle w:val="NormalWeb"/>
                 <w:ind w:left="450" w:hanging="450"/>
-                <w:divId w:val="172426235"/>
+                <w:divId w:val="1745184724"/>
                 <w:rPr>
                   <w:color w:val="000000"/>
                 </w:rPr>
@@ -13644,7 +15060,7 @@
               <w:pPr>
                 <w:pStyle w:val="NormalWeb"/>
                 <w:ind w:left="450" w:hanging="450"/>
-                <w:divId w:val="172426235"/>
+                <w:divId w:val="1745184724"/>
                 <w:rPr>
                   <w:color w:val="000000"/>
                 </w:rPr>
@@ -13703,7 +15119,7 @@
               <w:pPr>
                 <w:pStyle w:val="NormalWeb"/>
                 <w:ind w:left="450" w:hanging="450"/>
-                <w:divId w:val="172426235"/>
+                <w:divId w:val="1745184724"/>
                 <w:rPr>
                   <w:color w:val="000000"/>
                 </w:rPr>
@@ -13775,7 +15191,7 @@
               <w:pPr>
                 <w:pStyle w:val="NormalWeb"/>
                 <w:ind w:left="450" w:hanging="450"/>
-                <w:divId w:val="172426235"/>
+                <w:divId w:val="1745184724"/>
                 <w:rPr>
                   <w:color w:val="000000"/>
                 </w:rPr>
@@ -13819,7 +15235,7 @@
               <w:pPr>
                 <w:pStyle w:val="NormalWeb"/>
                 <w:ind w:left="450" w:hanging="450"/>
-                <w:divId w:val="172426235"/>
+                <w:divId w:val="1745184724"/>
                 <w:rPr>
                   <w:color w:val="000000"/>
                 </w:rPr>
@@ -13863,7 +15279,7 @@
               <w:pPr>
                 <w:pStyle w:val="NormalWeb"/>
                 <w:ind w:left="450" w:hanging="450"/>
-                <w:divId w:val="172426235"/>
+                <w:divId w:val="1745184724"/>
                 <w:rPr>
                   <w:color w:val="000000"/>
                 </w:rPr>
@@ -13921,7 +15337,7 @@
               <w:pPr>
                 <w:pStyle w:val="NormalWeb"/>
                 <w:ind w:left="450" w:hanging="450"/>
-                <w:divId w:val="172426235"/>
+                <w:divId w:val="1745184724"/>
                 <w:rPr>
                   <w:color w:val="000000"/>
                 </w:rPr>
@@ -13973,7 +15389,7 @@
               <w:pPr>
                 <w:pStyle w:val="NormalWeb"/>
                 <w:ind w:left="450" w:hanging="450"/>
-                <w:divId w:val="172426235"/>
+                <w:divId w:val="1745184724"/>
                 <w:rPr>
                   <w:color w:val="000000"/>
                 </w:rPr>
@@ -14031,7 +15447,7 @@
               <w:pPr>
                 <w:pStyle w:val="NormalWeb"/>
                 <w:ind w:left="450" w:hanging="450"/>
-                <w:divId w:val="172426235"/>
+                <w:divId w:val="1745184724"/>
                 <w:rPr>
                   <w:color w:val="000000"/>
                 </w:rPr>
@@ -14089,7 +15505,7 @@
               <w:pPr>
                 <w:pStyle w:val="NormalWeb"/>
                 <w:ind w:left="450" w:hanging="450"/>
-                <w:divId w:val="172426235"/>
+                <w:divId w:val="1745184724"/>
                 <w:rPr>
                   <w:color w:val="000000"/>
                 </w:rPr>
@@ -14161,7 +15577,7 @@
               <w:pPr>
                 <w:pStyle w:val="NormalWeb"/>
                 <w:ind w:left="450" w:hanging="450"/>
-                <w:divId w:val="172426235"/>
+                <w:divId w:val="1745184724"/>
                 <w:rPr>
                   <w:color w:val="000000"/>
                 </w:rPr>
@@ -14205,7 +15621,7 @@
               <w:pPr>
                 <w:pStyle w:val="NormalWeb"/>
                 <w:ind w:left="450" w:hanging="450"/>
-                <w:divId w:val="172426235"/>
+                <w:divId w:val="1745184724"/>
                 <w:rPr>
                   <w:color w:val="000000"/>
                 </w:rPr>
@@ -14250,7 +15666,7 @@
               <w:pPr>
                 <w:pStyle w:val="NormalWeb"/>
                 <w:ind w:left="450" w:hanging="450"/>
-                <w:divId w:val="172426235"/>
+                <w:divId w:val="1745184724"/>
                 <w:rPr>
                   <w:color w:val="000000"/>
                 </w:rPr>
@@ -14294,7 +15710,7 @@
               <w:pPr>
                 <w:pStyle w:val="NormalWeb"/>
                 <w:ind w:left="450" w:hanging="450"/>
-                <w:divId w:val="172426235"/>
+                <w:divId w:val="1745184724"/>
                 <w:rPr>
                   <w:color w:val="000000"/>
                 </w:rPr>
@@ -14338,7 +15754,7 @@
               <w:pPr>
                 <w:pStyle w:val="NormalWeb"/>
                 <w:ind w:left="450" w:hanging="450"/>
-                <w:divId w:val="172426235"/>
+                <w:divId w:val="1745184724"/>
                 <w:rPr>
                   <w:color w:val="000000"/>
                 </w:rPr>
@@ -14362,7 +15778,7 @@
               <w:pPr>
                 <w:pStyle w:val="NormalWeb"/>
                 <w:ind w:left="450" w:hanging="450"/>
-                <w:divId w:val="172426235"/>
+                <w:divId w:val="1745184724"/>
                 <w:rPr>
                   <w:color w:val="000000"/>
                 </w:rPr>
@@ -14378,7 +15794,7 @@
               <w:pPr>
                 <w:pStyle w:val="NormalWeb"/>
                 <w:ind w:left="450" w:hanging="450"/>
-                <w:divId w:val="172426235"/>
+                <w:divId w:val="1745184724"/>
                 <w:rPr>
                   <w:color w:val="000000"/>
                 </w:rPr>
@@ -14408,7 +15824,7 @@
               <w:pPr>
                 <w:pStyle w:val="NormalWeb"/>
                 <w:ind w:left="450" w:hanging="450"/>
-                <w:divId w:val="172426235"/>
+                <w:divId w:val="1745184724"/>
                 <w:rPr>
                   <w:color w:val="000000"/>
                 </w:rPr>
@@ -14424,7 +15840,7 @@
               <w:pPr>
                 <w:pStyle w:val="NormalWeb"/>
                 <w:ind w:left="450" w:hanging="450"/>
-                <w:divId w:val="172426235"/>
+                <w:divId w:val="1745184724"/>
                 <w:rPr>
                   <w:color w:val="000000"/>
                 </w:rPr>
@@ -14482,7 +15898,7 @@
               <w:pPr>
                 <w:pStyle w:val="NormalWeb"/>
                 <w:ind w:left="450" w:hanging="450"/>
-                <w:divId w:val="172426235"/>
+                <w:divId w:val="1745184724"/>
                 <w:rPr>
                   <w:color w:val="000000"/>
                 </w:rPr>
@@ -14498,7 +15914,7 @@
               <w:pPr>
                 <w:pStyle w:val="NormalWeb"/>
                 <w:ind w:left="450" w:hanging="450"/>
-                <w:divId w:val="172426235"/>
+                <w:divId w:val="1745184724"/>
                 <w:rPr>
                   <w:color w:val="000000"/>
                 </w:rPr>
@@ -14542,7 +15958,7 @@
               <w:pPr>
                 <w:pStyle w:val="NormalWeb"/>
                 <w:ind w:left="450" w:hanging="450"/>
-                <w:divId w:val="172426235"/>
+                <w:divId w:val="1745184724"/>
                 <w:rPr>
                   <w:color w:val="000000"/>
                 </w:rPr>
@@ -14586,7 +16002,7 @@
               <w:pPr>
                 <w:pStyle w:val="NormalWeb"/>
                 <w:ind w:left="450" w:hanging="450"/>
-                <w:divId w:val="172426235"/>
+                <w:divId w:val="1745184724"/>
                 <w:rPr>
                   <w:color w:val="000000"/>
                 </w:rPr>
@@ -14630,7 +16046,7 @@
               <w:pPr>
                 <w:pStyle w:val="NormalWeb"/>
                 <w:ind w:left="450" w:hanging="450"/>
-                <w:divId w:val="172426235"/>
+                <w:divId w:val="1745184724"/>
                 <w:rPr>
                   <w:color w:val="000000"/>
                 </w:rPr>
@@ -14661,7 +16077,7 @@
               <w:pPr>
                 <w:pStyle w:val="NormalWeb"/>
                 <w:ind w:left="450" w:hanging="450"/>
-                <w:divId w:val="172426235"/>
+                <w:divId w:val="1745184724"/>
                 <w:rPr>
                   <w:color w:val="000000"/>
                 </w:rPr>
@@ -14705,7 +16121,7 @@
               <w:pPr>
                 <w:pStyle w:val="NormalWeb"/>
                 <w:ind w:left="450" w:hanging="450"/>
-                <w:divId w:val="172426235"/>
+                <w:divId w:val="1745184724"/>
                 <w:rPr>
                   <w:color w:val="000000"/>
                 </w:rPr>
@@ -14777,7 +16193,7 @@
               <w:pPr>
                 <w:pStyle w:val="NormalWeb"/>
                 <w:ind w:left="450" w:hanging="450"/>
-                <w:divId w:val="172426235"/>
+                <w:divId w:val="1745184724"/>
                 <w:rPr>
                   <w:color w:val="000000"/>
                 </w:rPr>
@@ -14821,7 +16237,7 @@
               <w:pPr>
                 <w:pStyle w:val="NormalWeb"/>
                 <w:ind w:left="450" w:hanging="450"/>
-                <w:divId w:val="172426235"/>
+                <w:divId w:val="1745184724"/>
                 <w:rPr>
                   <w:color w:val="000000"/>
                 </w:rPr>
@@ -14865,7 +16281,7 @@
               <w:pPr>
                 <w:pStyle w:val="NormalWeb"/>
                 <w:ind w:left="450" w:hanging="450"/>
-                <w:divId w:val="172426235"/>
+                <w:divId w:val="1745184724"/>
                 <w:rPr>
                   <w:color w:val="000000"/>
                 </w:rPr>
@@ -14924,7 +16340,7 @@
               <w:pPr>
                 <w:pStyle w:val="NormalWeb"/>
                 <w:ind w:left="450" w:hanging="450"/>
-                <w:divId w:val="172426235"/>
+                <w:divId w:val="1745184724"/>
                 <w:rPr>
                   <w:color w:val="000000"/>
                 </w:rPr>
@@ -14954,7 +16370,7 @@
               <w:pPr>
                 <w:pStyle w:val="NormalWeb"/>
                 <w:ind w:left="450" w:hanging="450"/>
-                <w:divId w:val="172426235"/>
+                <w:divId w:val="1745184724"/>
                 <w:rPr>
                   <w:color w:val="000000"/>
                 </w:rPr>
@@ -14998,7 +16414,7 @@
               <w:pPr>
                 <w:pStyle w:val="NormalWeb"/>
                 <w:ind w:left="450" w:hanging="450"/>
-                <w:divId w:val="172426235"/>
+                <w:divId w:val="1745184724"/>
                 <w:rPr>
                   <w:color w:val="000000"/>
                 </w:rPr>
@@ -15036,7 +16452,7 @@
               <w:pPr>
                 <w:pStyle w:val="NormalWeb"/>
                 <w:ind w:left="450" w:hanging="450"/>
-                <w:divId w:val="172426235"/>
+                <w:divId w:val="1745184724"/>
                 <w:rPr>
                   <w:color w:val="000000"/>
                 </w:rPr>
@@ -15080,7 +16496,7 @@
               <w:pPr>
                 <w:pStyle w:val="NormalWeb"/>
                 <w:ind w:left="450" w:hanging="450"/>
-                <w:divId w:val="172426235"/>
+                <w:divId w:val="1745184724"/>
                 <w:rPr>
                   <w:color w:val="000000"/>
                 </w:rPr>
@@ -15125,7 +16541,7 @@
               <w:pPr>
                 <w:pStyle w:val="NormalWeb"/>
                 <w:ind w:left="450" w:hanging="450"/>
-                <w:divId w:val="172426235"/>
+                <w:divId w:val="1745184724"/>
                 <w:rPr>
                   <w:color w:val="000000"/>
                 </w:rPr>
@@ -15183,7 +16599,7 @@
               <w:pPr>
                 <w:pStyle w:val="NormalWeb"/>
                 <w:ind w:left="450" w:hanging="450"/>
-                <w:divId w:val="172426235"/>
+                <w:divId w:val="1745184724"/>
                 <w:rPr>
                   <w:color w:val="000000"/>
                 </w:rPr>
@@ -15213,7 +16629,7 @@
               <w:pPr>
                 <w:pStyle w:val="NormalWeb"/>
                 <w:ind w:left="450" w:hanging="450"/>
-                <w:divId w:val="172426235"/>
+                <w:divId w:val="1745184724"/>
                 <w:rPr>
                   <w:color w:val="000000"/>
                 </w:rPr>
@@ -15271,7 +16687,7 @@
               <w:pPr>
                 <w:pStyle w:val="NormalWeb"/>
                 <w:ind w:left="450" w:hanging="450"/>
-                <w:divId w:val="172426235"/>
+                <w:divId w:val="1745184724"/>
                 <w:rPr>
                   <w:color w:val="000000"/>
                 </w:rPr>
@@ -15290,6 +16706,108 @@
                   <w:t>https://wedocs.unep.org/20.500.11822/26237.</w:t>
                 </w:r>
               </w:hyperlink>
+            </w:p>
+            <w:p>
+              <w:pPr>
+                <w:pStyle w:val="NormalWeb"/>
+                <w:ind w:left="450" w:hanging="450"/>
+                <w:divId w:val="1745184724"/>
+                <w:rPr>
+                  <w:color w:val="000000"/>
+                </w:rPr>
+              </w:pPr>
+              <w:r>
+                <w:rPr>
+                  <w:color w:val="000000"/>
+                </w:rPr>
+                <w:t>[47] A. Bhunia</w:t>
+              </w:r>
+              <w:r>
+                <w:rPr>
+                  <w:i/>
+                  <w:iCs/>
+                  <w:color w:val="000000"/>
+                </w:rPr>
+                <w:t xml:space="preserve"> et al</w:t>
+              </w:r>
+              <w:r>
+                <w:rPr>
+                  <w:color w:val="000000"/>
+                </w:rPr>
+                <w:t xml:space="preserve">, "Vectorization and rasterization: Self-supervised learning for sketch and handwriting," in Available: </w:t>
+              </w:r>
+              <w:hyperlink r:id="rId52" w:tgtFrame="_blank" w:history="1">
+                <w:r>
+                  <w:rPr>
+                    <w:rStyle w:val="Hyperlink"/>
+                  </w:rPr>
+                  <w:t>http://doi.ieeecomputersociety.org/10.1109/CVPR46437.2021.00562.</w:t>
+                </w:r>
+              </w:hyperlink>
+              <w:r>
+                <w:rPr>
+                  <w:color w:val="000000"/>
+                </w:rPr>
+                <w:t xml:space="preserve"> DOI: 10.1109/CVPR46437.2021.00562.</w:t>
+              </w:r>
+            </w:p>
+            <w:p>
+              <w:pPr>
+                <w:pStyle w:val="NormalWeb"/>
+                <w:ind w:left="450" w:hanging="450"/>
+                <w:divId w:val="1745184724"/>
+                <w:rPr>
+                  <w:color w:val="000000"/>
+                </w:rPr>
+              </w:pPr>
+              <w:r>
+                <w:rPr>
+                  <w:color w:val="000000"/>
+                </w:rPr>
+                <w:t>[48] M. Eriksen</w:t>
+              </w:r>
+              <w:r>
+                <w:rPr>
+                  <w:i/>
+                  <w:iCs/>
+                  <w:color w:val="000000"/>
+                </w:rPr>
+                <w:t xml:space="preserve"> et al</w:t>
+              </w:r>
+              <w:r>
+                <w:rPr>
+                  <w:color w:val="000000"/>
+                </w:rPr>
+                <w:t xml:space="preserve">, "Plastic Pollution in the World's Oceans: More than 5 Trillion Plastic Pieces Weighing over 250,000 Tons Afloat at Sea," </w:t>
+              </w:r>
+              <w:r>
+                <w:rPr>
+                  <w:i/>
+                  <w:iCs/>
+                  <w:color w:val="000000"/>
+                </w:rPr>
+                <w:t xml:space="preserve">PLoS One, </w:t>
+              </w:r>
+              <w:r>
+                <w:rPr>
+                  <w:color w:val="000000"/>
+                </w:rPr>
+                <w:t xml:space="preserve">vol. 9, </w:t>
+              </w:r>
+              <w:r>
+                <w:rPr>
+                  <w:i/>
+                  <w:iCs/>
+                  <w:color w:val="000000"/>
+                </w:rPr>
+                <w:t xml:space="preserve">(12), </w:t>
+              </w:r>
+              <w:r>
+                <w:rPr>
+                  <w:color w:val="000000"/>
+                </w:rPr>
+                <w:t>pp. e111913, 2014. . DOI: 10.1371/journal.pone.0111913.</w:t>
+              </w:r>
             </w:p>
             <w:p>
               <w:pPr>
@@ -15467,7 +16985,7 @@
         <w:rPr>
           <w:noProof/>
         </w:rPr>
-        <w:t>5</w:t>
+        <w:t>3</w:t>
       </w:r>
     </w:fldSimple>
     <w:r>
@@ -15478,7 +16996,7 @@
         <w:rPr>
           <w:noProof/>
         </w:rPr>
-        <w:t>Conclusion</w:t>
+        <w:t>Methodology</w:t>
       </w:r>
     </w:fldSimple>
     <w:bookmarkStart w:id="10" w:name="_Toc163205547"/>
@@ -24173,7 +25691,7 @@
     </w:docPart>
     <w:docPart>
       <w:docPartPr>
-        <w:name w:val="2DBC6FFABECC4975A1FFC2CEE8723F03"/>
+        <w:name w:val="21EC64C1C03449049AF6C725BBDDB966"/>
         <w:category>
           <w:name w:val="General"/>
           <w:gallery w:val="placeholder"/>
@@ -24184,7 +25702,111 @@
         <w:behaviors>
           <w:behavior w:val="content"/>
         </w:behaviors>
-        <w:guid w:val="{77F09F3A-14CD-442E-B812-A4037A8C97F8}"/>
+        <w:guid w:val="{268B6776-B322-4827-9BA4-E4B8A8B654ED}"/>
+      </w:docPartPr>
+      <w:docPartBody>
+        <w:p>
+          <w:r>
+            <w:rPr>
+              <w:rStyle w:val="PlaceholderText"/>
+            </w:rPr>
+            <w:t>Formatting...</w:t>
+          </w:r>
+        </w:p>
+      </w:docPartBody>
+    </w:docPart>
+    <w:docPart>
+      <w:docPartPr>
+        <w:name w:val="ABF64837E2174F98988453D281216913"/>
+        <w:category>
+          <w:name w:val="General"/>
+          <w:gallery w:val="placeholder"/>
+        </w:category>
+        <w:types>
+          <w:type w:val="bbPlcHdr"/>
+        </w:types>
+        <w:behaviors>
+          <w:behavior w:val="content"/>
+        </w:behaviors>
+        <w:guid w:val="{AB5CA8DD-A7CC-49AA-8E72-72E5339919B0}"/>
+      </w:docPartPr>
+      <w:docPartBody>
+        <w:p>
+          <w:r>
+            <w:rPr>
+              <w:rStyle w:val="PlaceholderText"/>
+            </w:rPr>
+            <w:t>Formatting...</w:t>
+          </w:r>
+        </w:p>
+      </w:docPartBody>
+    </w:docPart>
+    <w:docPart>
+      <w:docPartPr>
+        <w:name w:val="04E5F7B2B7764174BFC6DCC1A3F44D9B"/>
+        <w:category>
+          <w:name w:val="General"/>
+          <w:gallery w:val="placeholder"/>
+        </w:category>
+        <w:types>
+          <w:type w:val="bbPlcHdr"/>
+        </w:types>
+        <w:behaviors>
+          <w:behavior w:val="content"/>
+        </w:behaviors>
+        <w:guid w:val="{A5D0BAC2-FC58-4866-BA8C-55E1A2B29968}"/>
+      </w:docPartPr>
+      <w:docPartBody>
+        <w:p>
+          <w:r>
+            <w:rPr>
+              <w:rStyle w:val="PlaceholderText"/>
+            </w:rPr>
+            <w:t>Formatting...</w:t>
+          </w:r>
+        </w:p>
+      </w:docPartBody>
+    </w:docPart>
+    <w:docPart>
+      <w:docPartPr>
+        <w:name w:val="1506A49C66474591949206EF5367F713"/>
+        <w:category>
+          <w:name w:val="General"/>
+          <w:gallery w:val="placeholder"/>
+        </w:category>
+        <w:types>
+          <w:type w:val="bbPlcHdr"/>
+        </w:types>
+        <w:behaviors>
+          <w:behavior w:val="content"/>
+        </w:behaviors>
+        <w:guid w:val="{15F92AFD-526F-442A-B202-6F97611A9992}"/>
+      </w:docPartPr>
+      <w:docPartBody>
+        <w:p>
+          <w:r>
+            <w:rPr>
+              <w:rStyle w:val="PlaceholderText"/>
+            </w:rPr>
+            <w:t>Formatting...</w:t>
+          </w:r>
+        </w:p>
+      </w:docPartBody>
+    </w:docPart>
+    <w:docPart>
+      <w:docPartPr>
+        <w:name w:val="D659E8B24EE84F9C9766D39CB6C1FC34"/>
+        <w:category>
+          <w:name w:val="General"/>
+          <w:gallery w:val="placeholder"/>
+        </w:category>
+        <w:types>
+          <w:type w:val="bbPlcHdr"/>
+        </w:types>
+        <w:behaviors>
+          <w:behavior w:val="content"/>
+        </w:behaviors>
+        <w:guid w:val="{9825D9E5-54C6-4448-A305-7DB4A47F0075}"/>
       </w:docPartPr>
       <w:docPartBody>
         <w:p>
@@ -24327,6 +25949,7 @@
     <w:rsid w:val="001F27D9"/>
     <w:rsid w:val="00215DDD"/>
     <w:rsid w:val="0024556E"/>
+    <w:rsid w:val="00265A67"/>
     <w:rsid w:val="002827F6"/>
     <w:rsid w:val="00292D88"/>
     <w:rsid w:val="002974D4"/>
@@ -24335,6 +25958,7 @@
     <w:rsid w:val="003823CA"/>
     <w:rsid w:val="00422CF6"/>
     <w:rsid w:val="00447216"/>
+    <w:rsid w:val="004B6AD9"/>
     <w:rsid w:val="004B6DC9"/>
     <w:rsid w:val="004E024D"/>
     <w:rsid w:val="004E7E1D"/>
@@ -24844,7 +26468,7 @@
     <w:basedOn w:val="DefaultParagraphFont"/>
     <w:uiPriority w:val="99"/>
     <w:semiHidden/>
-    <w:rsid w:val="00D708C2"/>
+    <w:rsid w:val="004B6AD9"/>
     <w:rPr>
       <w:color w:val="808080"/>
     </w:rPr>
@@ -25300,7 +26924,7 @@
 
 <file path=word/webextensions/taskpanes.xml><?xml version="1.0" encoding="utf-8"?>
 <wetp:taskpanes xmlns:wetp="http://schemas.microsoft.com/office/webextensions/taskpanes/2010/11">
-  <wetp:taskpane dockstate="right" visibility="0" width="438" row="3">
+  <wetp:taskpane dockstate="right" visibility="0" width="438" row="2">
     <wetp:webextensionref xmlns:r="http://schemas.openxmlformats.org/officeDocument/2006/relationships" r:id="rId1"/>
   </wetp:taskpane>
 </wetp:taskpanes>
@@ -25314,7 +26938,7 @@
   </we:alternateReferences>
   <we:properties>
     <we:property name="bibliographyEnabled" value="&quot;bibliographyEnabled&quot;"/>
-    <we:property name="citations" value="{&quot;37948830&quot;:{&quot;referencesIds&quot;:[&quot;doc:6610fb1b827daf4f5bfa7d68&quot;],&quot;referencesOptions&quot;:{&quot;doc:6610fb1b827daf4f5bfa7d68&quot;:{&quot;author&quot;:true,&quot;year&quot;:true,&quot;pageReplace&quot;:&quot;&quot;,&quot;prefix&quot;:&quot;&quot;,&quot;suffix&quot;:&quot;&quot;}},&quot;hasBrokenReferences&quot;:false,&quot;hasManualEdits&quot;:false,&quot;citationType&quot;:&quot;inline&quot;,&quot;id&quot;:37948830,&quot;citationText&quot;:&quot;&lt;span style=\&quot;font-family:Lato;font-size:16px;color:#000000\&quot;&gt;[12]&lt;/span&gt;&quot;},&quot;152504002&quot;:{&quot;referencesIds&quot;:[&quot;doc:6612952d68d557298b3dbd39&quot;],&quot;referencesOptions&quot;:{&quot;doc:6612952d68d557298b3dbd39&quot;:{&quot;author&quot;:true,&quot;year&quot;:true,&quot;pageReplace&quot;:&quot;&quot;,&quot;prefix&quot;:&quot;&quot;,&quot;suffix&quot;:&quot;&quot;}},&quot;hasBrokenReferences&quot;:false,&quot;hasManualEdits&quot;:false,&quot;citationType&quot;:&quot;inline&quot;,&quot;id&quot;:152504002,&quot;citationText&quot;:&quot;&lt;span style=\&quot;font-family:Lato;font-size:16px;color:#000000\&quot;&gt;[26]&lt;/span&gt;&quot;},&quot;225109724&quot;:{&quot;referencesIds&quot;:[&quot;doc:6612938b68d557298b3dbd18&quot;],&quot;referencesOptions&quot;:{&quot;doc:6612938b68d557298b3dbd18&quot;:{&quot;author&quot;:true,&quot;year&quot;:true,&quot;pageReplace&quot;:&quot;&quot;,&quot;prefix&quot;:&quot;&quot;,&quot;suffix&quot;:&quot;&quot;}},&quot;hasBrokenReferences&quot;:false,&quot;hasManualEdits&quot;:false,&quot;citationType&quot;:&quot;inline&quot;,&quot;id&quot;:225109724,&quot;citationText&quot;:&quot;&lt;span style=\&quot;font-family:Lato;font-size:16px;color:#000000\&quot;&gt;[23]&lt;/span&gt;&quot;},&quot;250009952&quot;:{&quot;referencesIds&quot;:[&quot;doc:6617ef9b0473566081aaf2a7&quot;],&quot;referencesOptions&quot;:{&quot;doc:6617ef9b0473566081aaf2a7&quot;:{&quot;author&quot;:true,&quot;year&quot;:true,&quot;pageReplace&quot;:&quot;&quot;,&quot;prefix&quot;:&quot;&quot;,&quot;suffix&quot;:&quot;&quot;}},&quot;hasBrokenReferences&quot;:false,&quot;hasManualEdits&quot;:false,&quot;citationType&quot;:&quot;inline&quot;,&quot;id&quot;:250009952,&quot;citationText&quot;:&quot;&lt;span style=\&quot;font-family:Lato;font-size:16px;color:#000000\&quot;&gt;[44]&lt;/span&gt;&quot;},&quot;444509869&quot;:{&quot;referencesIds&quot;:[&quot;doc:66191eb102659612af335358&quot;],&quot;referencesOptions&quot;:{&quot;doc:66191eb102659612af335358&quot;:{&quot;author&quot;:true,&quot;year&quot;:true,&quot;pageReplace&quot;:&quot;&quot;,&quot;prefix&quot;:&quot;&quot;,&quot;suffix&quot;:&quot;&quot;}},&quot;hasBrokenReferences&quot;:false,&quot;hasManualEdits&quot;:false,&quot;citationType&quot;:&quot;inline&quot;,&quot;id&quot;:444509869,&quot;citationText&quot;:&quot;&lt;span style=\&quot;font-family:Lato;font-size:16px;color:#000000\&quot;&gt;[45]&lt;/span&gt;&quot;},&quot;463094179&quot;:{&quot;referencesIds&quot;:[&quot;doc:6614ec9d4bf46567163b16b3&quot;],&quot;referencesOptions&quot;:{&quot;doc:6614ec9d4bf46567163b16b3&quot;:{&quot;author&quot;:true,&quot;year&quot;:true,&quot;pageReplace&quot;:&quot;&quot;,&quot;prefix&quot;:&quot;&quot;,&quot;suffix&quot;:&quot;&quot;}},&quot;hasBrokenReferences&quot;:false,&quot;hasManualEdits&quot;:false,&quot;citationType&quot;:&quot;inline&quot;,&quot;id&quot;:463094179,&quot;citationText&quot;:&quot;&lt;span style=\&quot;font-family:Lato;font-size:16px;color:#000000\&quot;&gt;[35]&lt;/span&gt;&quot;},&quot;471730043&quot;:{&quot;referencesIds&quot;:[&quot;doc:6615569a73c14d5f6994fd4a&quot;],&quot;referencesOptions&quot;:{&quot;doc:6615569a73c14d5f6994fd4a&quot;:{&quot;author&quot;:true,&quot;year&quot;:true,&quot;pageReplace&quot;:&quot;&quot;,&quot;prefix&quot;:&quot;&quot;,&quot;suffix&quot;:&quot;&quot;}},&quot;hasBrokenReferences&quot;:false,&quot;hasManualEdits&quot;:false,&quot;citationType&quot;:&quot;inline&quot;,&quot;id&quot;:471730043,&quot;citationText&quot;:&quot;&lt;span style=\&quot;font-family:Lato;font-size:16px;color:#000000\&quot;&gt;[38]&lt;/span&gt;&quot;},&quot;517194004&quot;:{&quot;referencesIds&quot;:[&quot;doc:6614f9033215ff23aef41f7e&quot;],&quot;referencesOptions&quot;:{&quot;doc:6614f9033215ff23aef41f7e&quot;:{&quot;author&quot;:true,&quot;year&quot;:true,&quot;pageReplace&quot;:&quot;&quot;,&quot;prefix&quot;:&quot;&quot;,&quot;suffix&quot;:&quot;&quot;}},&quot;hasBrokenReferences&quot;:false,&quot;hasManualEdits&quot;:false,&quot;citationType&quot;:&quot;inline&quot;,&quot;id&quot;:517194004,&quot;citationText&quot;:&quot;&lt;span style=\&quot;font-family:Lato;font-size:16px;color:#000000\&quot;&gt;[36]&lt;/span&gt;&quot;},&quot;518512655&quot;:{&quot;referencesIds&quot;:[&quot;doc:661691f76ddb1f48c0f0cfea&quot;],&quot;referencesOptions&quot;:{&quot;doc:661691f76ddb1f48c0f0cfea&quot;:{&quot;author&quot;:true,&quot;year&quot;:true,&quot;pageReplace&quot;:&quot;&quot;,&quot;prefix&quot;:&quot;&quot;,&quot;suffix&quot;:&quot;&quot;}},&quot;hasBrokenReferences&quot;:false,&quot;hasManualEdits&quot;:false,&quot;citationType&quot;:&quot;inline&quot;,&quot;id&quot;:518512655,&quot;citationText&quot;:&quot;&lt;span style=\&quot;font-family:Lato;font-size:16px;color:#000000\&quot;&gt;[42]&lt;/span&gt;&quot;},&quot;546951060&quot;:{&quot;referencesIds&quot;:[&quot;doc:661691d2c1ab7f4d4dee2587&quot;,&quot;doc:661691f76ddb1f48c0f0cfea&quot;],&quot;referencesOptions&quot;:{&quot;doc:661691d2c1ab7f4d4dee2587&quot;:{&quot;author&quot;:true,&quot;year&quot;:true,&quot;pageReplace&quot;:&quot;&quot;,&quot;prefix&quot;:&quot;&quot;,&quot;suffix&quot;:&quot;&quot;},&quot;doc:661691f76ddb1f48c0f0cfea&quot;:{&quot;author&quot;:true,&quot;year&quot;:true,&quot;pageReplace&quot;:&quot;&quot;,&quot;prefix&quot;:&quot;&quot;,&quot;suffix&quot;:&quot;&quot;}},&quot;hasBrokenReferences&quot;:false,&quot;hasManualEdits&quot;:false,&quot;citationType&quot;:&quot;inline&quot;,&quot;id&quot;:546951060,&quot;citationText&quot;:&quot;&lt;span style=\&quot;font-family:Lato;font-size:16px;color:#000000\&quot;&gt;[41], [42]&lt;/span&gt;&quot;},&quot;649096082&quot;:{&quot;referencesIds&quot;:[&quot;doc:6617e1ad53fd7c7df47db035&quot;],&quot;referencesOptions&quot;:{&quot;doc:6617e1ad53fd7c7df47db035&quot;:{&quot;author&quot;:true,&quot;year&quot;:true,&quot;pageReplace&quot;:&quot;&quot;,&quot;prefix&quot;:&quot;&quot;,&quot;suffix&quot;:&quot;&quot;}},&quot;hasBrokenReferences&quot;:false,&quot;hasManualEdits&quot;:false,&quot;citationType&quot;:&quot;inline&quot;,&quot;id&quot;:649096082,&quot;citationText&quot;:&quot;&lt;span style=\&quot;font-family:Lato;font-size:16px;color:#000000\&quot;&gt;[43]&lt;/span&gt;&quot;},&quot;702444793&quot;:{&quot;referencesIds&quot;:[&quot;doc:66115f8ac85809098e1ae9d9&quot;],&quot;referencesOptions&quot;:{&quot;doc:66115f8ac85809098e1ae9d9&quot;:{&quot;author&quot;:true,&quot;year&quot;:true,&quot;pageReplace&quot;:&quot;&quot;,&quot;prefix&quot;:&quot;&quot;,&quot;suffix&quot;:&quot;&quot;}},&quot;hasBrokenReferences&quot;:false,&quot;hasManualEdits&quot;:false,&quot;citationType&quot;:&quot;inline&quot;,&quot;id&quot;:702444793,&quot;citationText&quot;:&quot;&lt;span style=\&quot;font-family:Lato;font-size:16px;color:#000000\&quot;&gt;[19]&lt;/span&gt;&quot;},&quot;706456486&quot;:{&quot;referencesIds&quot;:[&quot;doc:66155548f490705c2a9ef1a4&quot;],&quot;referencesOptions&quot;:{&quot;doc:66155548f490705c2a9ef1a4&quot;:{&quot;author&quot;:true,&quot;year&quot;:true,&quot;pageReplace&quot;:&quot;&quot;,&quot;prefix&quot;:&quot;&quot;,&quot;suffix&quot;:&quot;&quot;}},&quot;hasBrokenReferences&quot;:false,&quot;hasManualEdits&quot;:false,&quot;citationType&quot;:&quot;inline&quot;,&quot;id&quot;:706456486,&quot;citationText&quot;:&quot;&lt;span style=\&quot;font-family:Lato;font-size:16px;color:#000000\&quot;&gt;[37]&lt;/span&gt;&quot;},&quot;706689376&quot;:{&quot;referencesIds&quot;:[&quot;doc:6617ef9b0473566081aaf2a7&quot;],&quot;referencesOptions&quot;:{&quot;doc:6617ef9b0473566081aaf2a7&quot;:{&quot;author&quot;:true,&quot;year&quot;:true,&quot;pageReplace&quot;:&quot;&quot;,&quot;prefix&quot;:&quot;&quot;,&quot;suffix&quot;:&quot;&quot;}},&quot;hasBrokenReferences&quot;:false,&quot;hasManualEdits&quot;:false,&quot;citationType&quot;:&quot;inline&quot;,&quot;id&quot;:706689376,&quot;citationText&quot;:&quot;&lt;span style=\&quot;font-family:Lato;font-size:16px;color:#000000\&quot;&gt;[44]&lt;/span&gt;&quot;},&quot;710384819&quot;:{&quot;referencesIds&quot;:[&quot;doc:6611623123ec9364dd6e6a9d&quot;],&quot;referencesOptions&quot;:{&quot;doc:6611623123ec9364dd6e6a9d&quot;:{&quot;author&quot;:true,&quot;year&quot;:true,&quot;pageReplace&quot;:&quot;&quot;,&quot;prefix&quot;:&quot;&quot;,&quot;suffix&quot;:&quot;&quot;}},&quot;hasBrokenReferences&quot;:false,&quot;hasManualEdits&quot;:false,&quot;citationType&quot;:&quot;inline&quot;,&quot;id&quot;:710384819,&quot;citationText&quot;:&quot;&lt;span style=\&quot;font-family:Lato;font-size:16px;color:#000000\&quot;&gt;[20]&lt;/span&gt;&quot;},&quot;767661000&quot;:{&quot;referencesIds&quot;:[&quot;doc:6612c3c6886cd61664641cc4&quot;],&quot;referencesOptions&quot;:{&quot;doc:6612c3c6886cd61664641cc4&quot;:{&quot;author&quot;:true,&quot;year&quot;:true,&quot;pageReplace&quot;:&quot;&quot;,&quot;prefix&quot;:&quot;&quot;,&quot;suffix&quot;:&quot;&quot;}},&quot;hasBrokenReferences&quot;:false,&quot;hasManualEdits&quot;:false,&quot;citationType&quot;:&quot;inline&quot;,&quot;id&quot;:767661000,&quot;citationText&quot;:&quot;&lt;span style=\&quot;font-family:Lato;font-size:16px;color:#000000\&quot;&gt;[32]&lt;/span&gt;&quot;},&quot;784161944&quot;:{&quot;referencesIds&quot;:[&quot;doc:6611623123ec9364dd6e6a9d&quot;],&quot;referencesOptions&quot;:{&quot;doc:6611623123ec9364dd6e6a9d&quot;:{&quot;author&quot;:true,&quot;year&quot;:true,&quot;pageReplace&quot;:&quot;&quot;,&quot;prefix&quot;:&quot;&quot;,&quot;suffix&quot;:&quot;&quot;}},&quot;hasBrokenReferences&quot;:false,&quot;hasManualEdits&quot;:false,&quot;citationType&quot;:&quot;inline&quot;,&quot;id&quot;:784161944,&quot;citationText&quot;:&quot;&lt;span style=\&quot;font-family:Lato;font-size:16px;color:#000000\&quot;&gt;[20]&lt;/span&gt;&quot;},&quot;807442717&quot;:{&quot;referencesIds&quot;:[&quot;doc:6614ebc43215ff23aef41de6&quot;],&quot;referencesOptions&quot;:{&quot;doc:6614ebc43215ff23aef41de6&quot;:{&quot;author&quot;:true,&quot;year&quot;:true,&quot;pageReplace&quot;:&quot;&quot;,&quot;prefix&quot;:&quot;&quot;,&quot;suffix&quot;:&quot;&quot;}},&quot;hasBrokenReferences&quot;:false,&quot;hasManualEdits&quot;:false,&quot;citationType&quot;:&quot;inline&quot;,&quot;id&quot;:807442717,&quot;citationText&quot;:&quot;&lt;span style=\&quot;font-family:Lato;font-size:16px;color:#000000\&quot;&gt;[34]&lt;/span&gt;&quot;},&quot;832561333&quot;:{&quot;referencesIds&quot;:[&quot;doc:6617e1ad53fd7c7df47db035&quot;],&quot;referencesOptions&quot;:{&quot;doc:6617e1ad53fd7c7df47db035&quot;:{&quot;author&quot;:true,&quot;year&quot;:true,&quot;pageReplace&quot;:&quot;&quot;,&quot;prefix&quot;:&quot;&quot;,&quot;suffix&quot;:&quot;&quot;}},&quot;hasBrokenReferences&quot;:false,&quot;hasManualEdits&quot;:false,&quot;citationType&quot;:&quot;inline&quot;,&quot;id&quot;:832561333,&quot;citationText&quot;:&quot;&lt;span style=\&quot;font-family:Lato;font-size:16px;color:#000000\&quot;&gt;[43]&lt;/span&gt;&quot;},&quot;862166409&quot;:{&quot;referencesIds&quot;:[&quot;doc:6614f9033215ff23aef41f7e&quot;],&quot;referencesOptions&quot;:{&quot;doc:6614f9033215ff23aef41f7e&quot;:{&quot;author&quot;:true,&quot;year&quot;:true,&quot;pageReplace&quot;:&quot;&quot;,&quot;prefix&quot;:&quot;&quot;,&quot;suffix&quot;:&quot;&quot;}},&quot;hasBrokenReferences&quot;:false,&quot;hasManualEdits&quot;:false,&quot;citationType&quot;:&quot;inline&quot;,&quot;id&quot;:862166409,&quot;citationText&quot;:&quot;&lt;span style=\&quot;font-family:Lato;font-size:16px;color:#000000\&quot;&gt;[36]&lt;/span&gt;&quot;},&quot;864021323&quot;:{&quot;referencesIds&quot;:[&quot;doc:6614ebc43215ff23aef41de6&quot;],&quot;referencesOptions&quot;:{&quot;doc:6614ebc43215ff23aef41de6&quot;:{&quot;author&quot;:true,&quot;year&quot;:true,&quot;pageReplace&quot;:&quot;&quot;,&quot;prefix&quot;:&quot;&quot;,&quot;suffix&quot;:&quot;&quot;}},&quot;hasBrokenReferences&quot;:false,&quot;hasManualEdits&quot;:false,&quot;citationType&quot;:&quot;inline&quot;,&quot;id&quot;:864021323,&quot;citationText&quot;:&quot;&lt;span style=\&quot;font-family:Lato;font-size:16px;color:#000000\&quot;&gt;[34]&lt;/span&gt;&quot;},&quot;885451095&quot;:{&quot;referencesIds&quot;:[&quot;doc:660ff567628cb344b26eccaa&quot;],&quot;referencesOptions&quot;:{&quot;doc:660ff567628cb344b26eccaa&quot;:{&quot;author&quot;:true,&quot;year&quot;:true,&quot;pageReplace&quot;:&quot;&quot;,&quot;prefix&quot;:&quot;&quot;,&quot;suffix&quot;:&quot;&quot;}},&quot;hasBrokenReferences&quot;:false,&quot;hasManualEdits&quot;:false,&quot;citationType&quot;:&quot;inline&quot;,&quot;id&quot;:885451095,&quot;citationText&quot;:&quot;&lt;span style=\&quot;font-family:Lato;font-size:16px;color:#000000\&quot;&gt;[7]&lt;/span&gt;&quot;},&quot;917208628&quot;:{&quot;referencesIds&quot;:[&quot;doc:66155548f490705c2a9ef1a4&quot;],&quot;referencesOptions&quot;:{&quot;doc:66155548f490705c2a9ef1a4&quot;:{&quot;author&quot;:true,&quot;year&quot;:true,&quot;pageReplace&quot;:&quot;&quot;,&quot;prefix&quot;:&quot;&quot;,&quot;suffix&quot;:&quot;&quot;}},&quot;hasBrokenReferences&quot;:false,&quot;hasManualEdits&quot;:false,&quot;citationType&quot;:&quot;inline&quot;,&quot;id&quot;:917208628,&quot;citationText&quot;:&quot;&lt;span style=\&quot;font-family:Lato;font-size:16px;color:#000000\&quot;&gt;[37]&lt;/span&gt;&quot;},&quot;976260448&quot;:{&quot;referencesIds&quot;:[&quot;doc:6614f9033215ff23aef41f7e&quot;],&quot;referencesOptions&quot;:{&quot;doc:6614f9033215ff23aef41f7e&quot;:{&quot;author&quot;:true,&quot;year&quot;:true,&quot;pageReplace&quot;:&quot;&quot;,&quot;prefix&quot;:&quot;&quot;,&quot;suffix&quot;:&quot;&quot;}},&quot;hasBrokenReferences&quot;:false,&quot;hasManualEdits&quot;:false,&quot;citationType&quot;:&quot;inline&quot;,&quot;id&quot;:976260448,&quot;citationText&quot;:&quot;&lt;span style=\&quot;font-family:Lato;font-size:16px;color:#000000\&quot;&gt;[36]&lt;/span&gt;&quot;},&quot;1000929272&quot;:{&quot;referencesIds&quot;:[&quot;doc:6617ef9b0473566081aaf2a7&quot;],&quot;referencesOptions&quot;:{&quot;doc:6617ef9b0473566081aaf2a7&quot;:{&quot;author&quot;:true,&quot;year&quot;:true,&quot;pageReplace&quot;:&quot;&quot;,&quot;prefix&quot;:&quot;&quot;,&quot;suffix&quot;:&quot;&quot;}},&quot;hasBrokenReferences&quot;:false,&quot;hasManualEdits&quot;:false,&quot;citationType&quot;:&quot;inline&quot;,&quot;id&quot;:1000929272,&quot;citationText&quot;:&quot;&lt;span style=\&quot;font-family:Lato;font-size:16px;color:#000000\&quot;&gt;[44]&lt;/span&gt;&quot;},&quot;1009336224&quot;:{&quot;referencesIds&quot;:[&quot;doc:6612957a1543365fabeab707&quot;],&quot;referencesOptions&quot;:{&quot;doc:6612957a1543365fabeab707&quot;:{&quot;author&quot;:true,&quot;year&quot;:true,&quot;pageReplace&quot;:&quot;&quot;,&quot;prefix&quot;:&quot;&quot;,&quot;suffix&quot;:&quot;&quot;}},&quot;hasBrokenReferences&quot;:false,&quot;hasManualEdits&quot;:false,&quot;citationType&quot;:&quot;inline&quot;,&quot;id&quot;:1009336224,&quot;citationText&quot;:&quot;&lt;span style=\&quot;font-family:Lato;font-size:16px;color:#000000\&quot;&gt;[27]&lt;/span&gt;&quot;},&quot;1042487801&quot;:{&quot;referencesIds&quot;:[&quot;doc:660ff703827daf4f5bfa6524&quot;],&quot;referencesOptions&quot;:{&quot;doc:660ff703827daf4f5bfa6524&quot;:{&quot;author&quot;:true,&quot;year&quot;:true,&quot;pageReplace&quot;:&quot;&quot;,&quot;prefix&quot;:&quot;&quot;,&quot;suffix&quot;:&quot;&quot;}},&quot;hasBrokenReferences&quot;:false,&quot;hasManualEdits&quot;:false,&quot;citationType&quot;:&quot;inline&quot;,&quot;id&quot;:1042487801,&quot;citationText&quot;:&quot;&lt;span style=\&quot;font-family:Lato;font-size:16px;color:#000000\&quot;&gt;[8]&lt;/span&gt;&quot;},&quot;1053126444&quot;:{&quot;referencesIds&quot;:[&quot;doc:6611623123ec9364dd6e6a9d&quot;],&quot;referencesOptions&quot;:{&quot;doc:6611623123ec9364dd6e6a9d&quot;:{&quot;author&quot;:true,&quot;year&quot;:true,&quot;pageReplace&quot;:&quot;&quot;,&quot;prefix&quot;:&quot;&quot;,&quot;suffix&quot;:&quot;&quot;}},&quot;hasBrokenReferences&quot;:false,&quot;hasManualEdits&quot;:false,&quot;citationType&quot;:&quot;inline&quot;,&quot;id&quot;:1053126444,&quot;citationText&quot;:&quot;&lt;span style=\&quot;font-family:Lato;font-size:16px;color:#000000\&quot;&gt;[20]&lt;/span&gt;&quot;},&quot;1080566433&quot;:{&quot;referencesIds&quot;:[&quot;doc:6615569a73c14d5f6994fd4a&quot;],&quot;referencesOptions&quot;:{&quot;doc:6615569a73c14d5f6994fd4a&quot;:{&quot;author&quot;:true,&quot;year&quot;:true,&quot;pageReplace&quot;:&quot;&quot;,&quot;prefix&quot;:&quot;&quot;,&quot;suffix&quot;:&quot;&quot;}},&quot;hasBrokenReferences&quot;:false,&quot;hasManualEdits&quot;:false,&quot;citationType&quot;:&quot;inline&quot;,&quot;id&quot;:1080566433,&quot;citationText&quot;:&quot;&lt;span style=\&quot;font-family:Lato;font-size:16px;color:#000000\&quot;&gt;[38]&lt;/span&gt;&quot;},&quot;1155954814&quot;:{&quot;referencesIds&quot;:[&quot;doc:6612c38f886cd61664641cbe&quot;],&quot;referencesOptions&quot;:{&quot;doc:6612c38f886cd61664641cbe&quot;:{&quot;author&quot;:true,&quot;year&quot;:true,&quot;pageReplace&quot;:&quot;&quot;,&quot;prefix&quot;:&quot;&quot;,&quot;suffix&quot;:&quot;&quot;}},&quot;hasBrokenReferences&quot;:false,&quot;hasManualEdits&quot;:false,&quot;citationType&quot;:&quot;inline&quot;,&quot;id&quot;:1155954814,&quot;citationText&quot;:&quot;&lt;span style=\&quot;font-family:Lato;font-size:16px;color:#000000\&quot;&gt;[31]&lt;/span&gt;&quot;},&quot;1191723107&quot;:{&quot;referencesIds&quot;:[&quot;doc:66115f8ac85809098e1ae9d9&quot;],&quot;referencesOptions&quot;:{&quot;doc:66115f8ac85809098e1ae9d9&quot;:{&quot;author&quot;:true,&quot;year&quot;:true,&quot;pageReplace&quot;:&quot;&quot;,&quot;prefix&quot;:&quot;&quot;,&quot;suffix&quot;:&quot;&quot;}},&quot;hasBrokenReferences&quot;:false,&quot;hasManualEdits&quot;:false,&quot;citationType&quot;:&quot;inline&quot;,&quot;id&quot;:1191723107,&quot;citationText&quot;:&quot;&lt;span style=\&quot;font-family:Lato;font-size:16px;color:#000000\&quot;&gt;[19]&lt;/span&gt;&quot;},&quot;1241682482&quot;:{&quot;referencesIds&quot;:[&quot;doc:6612c2e754e4d5255856e5ed&quot;],&quot;referencesOptions&quot;:{&quot;doc:6612c2e754e4d5255856e5ed&quot;:{&quot;author&quot;:true,&quot;year&quot;:true,&quot;pageReplace&quot;:&quot;&quot;,&quot;prefix&quot;:&quot;&quot;,&quot;suffix&quot;:&quot;&quot;}},&quot;hasBrokenReferences&quot;:false,&quot;hasManualEdits&quot;:false,&quot;citationType&quot;:&quot;inline&quot;,&quot;id&quot;:1241682482,&quot;citationText&quot;:&quot;&lt;span style=\&quot;font-family:Lato;font-size:16px;color:#000000\&quot;&gt;[30]&lt;/span&gt;&quot;},&quot;1259176675&quot;:{&quot;referencesIds&quot;:[&quot;doc:661921806ddb1f48c0f13e60&quot;],&quot;referencesOptions&quot;:{&quot;doc:661921806ddb1f48c0f13e60&quot;:{&quot;author&quot;:true,&quot;year&quot;:true,&quot;pageReplace&quot;:&quot;&quot;,&quot;prefix&quot;:&quot;&quot;,&quot;suffix&quot;:&quot;&quot;}},&quot;hasBrokenReferences&quot;:false,&quot;hasManualEdits&quot;:false,&quot;citationType&quot;:&quot;inline&quot;,&quot;id&quot;:1259176675,&quot;citationText&quot;:&quot;&lt;span style=\&quot;font-family:Lato;font-size:16px;color:#000000\&quot;&gt;[46]&lt;/span&gt;&quot;},&quot;1297422067&quot;:{&quot;referencesIds&quot;:[&quot;doc:6612964a8ae92d7680938ee9&quot;],&quot;referencesOptions&quot;:{&quot;doc:6612964a8ae92d7680938ee9&quot;:{&quot;author&quot;:true,&quot;year&quot;:true,&quot;pageReplace&quot;:&quot;&quot;,&quot;prefix&quot;:&quot;&quot;,&quot;suffix&quot;:&quot;&quot;}},&quot;hasBrokenReferences&quot;:false,&quot;hasManualEdits&quot;:false,&quot;citationType&quot;:&quot;inline&quot;,&quot;id&quot;:1297422067,&quot;citationText&quot;:&quot;&lt;span style=\&quot;font-family:Lato;font-size:16px;color:#000000\&quot;&gt;[29]&lt;/span&gt;&quot;},&quot;1334192017&quot;:{&quot;referencesIds&quot;:[&quot;doc:6610f5b016ea151d018594da&quot;],&quot;referencesOptions&quot;:{&quot;doc:6610f5b016ea151d018594da&quot;:{&quot;author&quot;:true,&quot;year&quot;:true,&quot;pageReplace&quot;:&quot;&quot;,&quot;prefix&quot;:&quot;&quot;,&quot;suffix&quot;:&quot;&quot;}},&quot;hasBrokenReferences&quot;:false,&quot;hasManualEdits&quot;:false,&quot;citationType&quot;:&quot;inline&quot;,&quot;id&quot;:1334192017,&quot;citationText&quot;:&quot;&lt;span style=\&quot;font-family:Lato;font-size:16px;color:#000000\&quot;&gt;[11]&lt;/span&gt;&quot;},&quot;1405792205&quot;:{&quot;referencesIds&quot;:[&quot;doc:661691f76ddb1f48c0f0cfea&quot;],&quot;referencesOptions&quot;:{&quot;doc:661691f76ddb1f48c0f0cfea&quot;:{&quot;author&quot;:true,&quot;year&quot;:true,&quot;pageReplace&quot;:&quot;&quot;,&quot;prefix&quot;:&quot;&quot;,&quot;suffix&quot;:&quot;&quot;}},&quot;hasBrokenReferences&quot;:false,&quot;hasManualEdits&quot;:false,&quot;citationType&quot;:&quot;inline&quot;,&quot;id&quot;:1405792205,&quot;citationText&quot;:&quot;&lt;span style=\&quot;font-family:Lato;font-size:16px;color:#000000\&quot;&gt;[42]&lt;/span&gt;&quot;},&quot;1407571928&quot;:{&quot;referencesIds&quot;:[&quot;doc:6612940aac9e5f451e77f572&quot;],&quot;referencesOptions&quot;:{&quot;doc:6612940aac9e5f451e77f572&quot;:{&quot;author&quot;:true,&quot;year&quot;:true,&quot;pageReplace&quot;:&quot;&quot;,&quot;prefix&quot;:&quot;&quot;,&quot;suffix&quot;:&quot;&quot;}},&quot;hasBrokenReferences&quot;:false,&quot;hasManualEdits&quot;:false,&quot;citationType&quot;:&quot;inline&quot;,&quot;id&quot;:1407571928,&quot;citationText&quot;:&quot;&lt;span style=\&quot;font-family:Lato;font-size:16px;color:#000000\&quot;&gt;[24]&lt;/span&gt;&quot;},&quot;1422990633&quot;:{&quot;referencesIds&quot;:[&quot;doc:661691d2c1ab7f4d4dee2587&quot;],&quot;referencesOptions&quot;:{&quot;doc:661691d2c1ab7f4d4dee2587&quot;:{&quot;author&quot;:true,&quot;year&quot;:true,&quot;pageReplace&quot;:&quot;&quot;,&quot;prefix&quot;:&quot;&quot;,&quot;suffix&quot;:&quot;&quot;}},&quot;hasBrokenReferences&quot;:false,&quot;hasManualEdits&quot;:false,&quot;citationType&quot;:&quot;inline&quot;,&quot;id&quot;:1422990633,&quot;citationText&quot;:&quot;&lt;span style=\&quot;font-family:Lato;font-size:16px;color:#000000\&quot;&gt;[41]&lt;/span&gt;&quot;},&quot;1445578324&quot;:{&quot;referencesIds&quot;:[&quot;doc:6615569a73c14d5f6994fd4a&quot;],&quot;referencesOptions&quot;:{&quot;doc:6615569a73c14d5f6994fd4a&quot;:{&quot;author&quot;:true,&quot;year&quot;:true,&quot;pageReplace&quot;:&quot;&quot;,&quot;prefix&quot;:&quot;&quot;,&quot;suffix&quot;:&quot;&quot;}},&quot;hasBrokenReferences&quot;:false,&quot;hasManualEdits&quot;:false,&quot;citationType&quot;:&quot;inline&quot;,&quot;id&quot;:1445578324,&quot;citationText&quot;:&quot;&lt;span style=\&quot;font-family:Lato;font-size:16px;color:#000000\&quot;&gt;[38]&lt;/span&gt;&quot;},&quot;1451443520&quot;:{&quot;referencesIds&quot;:[&quot;doc:660d5620f1bdd44a54ea72e8&quot;],&quot;referencesOptions&quot;:{&quot;doc:660d5620f1bdd44a54ea72e8&quot;:{&quot;author&quot;:true,&quot;year&quot;:true,&quot;pageReplace&quot;:&quot;&quot;,&quot;prefix&quot;:&quot;&quot;,&quot;suffix&quot;:&quot;&quot;}},&quot;hasBrokenReferences&quot;:false,&quot;hasManualEdits&quot;:false,&quot;citationType&quot;:&quot;inline&quot;,&quot;id&quot;:1451443520,&quot;citationText&quot;:&quot;&lt;span style=\&quot;font-family:Lato;font-size:16px;color:#000000\&quot;&gt;[2]&lt;/span&gt;&quot;},&quot;1458677217&quot;:{&quot;referencesIds&quot;:[&quot;doc:660ff40e6321323c3e0a11ad&quot;],&quot;referencesOptions&quot;:{&quot;doc:660ff40e6321323c3e0a11ad&quot;:{&quot;author&quot;:true,&quot;year&quot;:true,&quot;pageReplace&quot;:&quot;&quot;,&quot;prefix&quot;:&quot;&quot;,&quot;suffix&quot;:&quot;&quot;}},&quot;hasBrokenReferences&quot;:false,&quot;hasManualEdits&quot;:false,&quot;citationType&quot;:&quot;inline&quot;,&quot;id&quot;:1458677217,&quot;citationText&quot;:&quot;&lt;span style=\&quot;font-family:Lato;font-size:16px;color:#000000\&quot;&gt;[6]&lt;/span&gt;&quot;},&quot;1560050998&quot;:{&quot;referencesIds&quot;:[&quot;doc:66155548f490705c2a9ef1a4&quot;],&quot;referencesOptions&quot;:{&quot;doc:66155548f490705c2a9ef1a4&quot;:{&quot;author&quot;:true,&quot;year&quot;:true,&quot;pageReplace&quot;:&quot;&quot;,&quot;prefix&quot;:&quot;&quot;,&quot;suffix&quot;:&quot;&quot;}},&quot;hasBrokenReferences&quot;:false,&quot;hasManualEdits&quot;:false,&quot;citationType&quot;:&quot;inline&quot;,&quot;id&quot;:1560050998,&quot;citationText&quot;:&quot;&lt;span style=\&quot;font-family:Lato;font-size:16px;color:#000000\&quot;&gt;[37]&lt;/span&gt;&quot;},&quot;1621722743&quot;:{&quot;referencesIds&quot;:[&quot;doc:661141e279e9880adfe34e8a&quot;],&quot;referencesOptions&quot;:{&quot;doc:661141e279e9880adfe34e8a&quot;:{&quot;author&quot;:true,&quot;year&quot;:true,&quot;pageReplace&quot;:&quot;&quot;,&quot;prefix&quot;:&quot;&quot;,&quot;suffix&quot;:&quot;&quot;}},&quot;hasBrokenReferences&quot;:false,&quot;hasManualEdits&quot;:false,&quot;citationType&quot;:&quot;inline&quot;,&quot;id&quot;:1621722743,&quot;citationText&quot;:&quot;&lt;span style=\&quot;font-family:Lato;font-size:16px;color:#000000\&quot;&gt;[14]&lt;/span&gt;&quot;},&quot;1652091708&quot;:{&quot;referencesIds&quot;:[&quot;doc:6617e1ad53fd7c7df47db035&quot;],&quot;referencesOptions&quot;:{&quot;doc:6617e1ad53fd7c7df47db035&quot;:{&quot;author&quot;:true,&quot;year&quot;:true,&quot;pageReplace&quot;:&quot;&quot;,&quot;prefix&quot;:&quot;&quot;,&quot;suffix&quot;:&quot;&quot;}},&quot;hasBrokenReferences&quot;:false,&quot;hasManualEdits&quot;:false,&quot;citationType&quot;:&quot;inline&quot;,&quot;id&quot;:1652091708,&quot;citationText&quot;:&quot;&lt;span style=\&quot;font-family:Lato;font-size:16px;color:#000000\&quot;&gt;[43]&lt;/span&gt;&quot;},&quot;1747847413&quot;:{&quot;referencesIds&quot;:[&quot;doc:66155548f490705c2a9ef1a4&quot;],&quot;referencesOptions&quot;:{&quot;doc:66155548f490705c2a9ef1a4&quot;:{&quot;author&quot;:true,&quot;year&quot;:true,&quot;pageReplace&quot;:&quot;&quot;,&quot;prefix&quot;:&quot;&quot;,&quot;suffix&quot;:&quot;&quot;}},&quot;hasBrokenReferences&quot;:false,&quot;hasManualEdits&quot;:false,&quot;citationType&quot;:&quot;inline&quot;,&quot;id&quot;:1747847413,&quot;citationText&quot;:&quot;&lt;span style=\&quot;font-family:Lato;font-size:16px;color:#000000\&quot;&gt;[37]&lt;/span&gt;&quot;},&quot;1815207269&quot;:{&quot;referencesIds&quot;:[&quot;doc:6612964a8ae92d7680938ee9&quot;],&quot;referencesOptions&quot;:{&quot;doc:6612964a8ae92d7680938ee9&quot;:{&quot;author&quot;:true,&quot;year&quot;:true,&quot;pageReplace&quot;:&quot;&quot;,&quot;prefix&quot;:&quot;&quot;,&quot;suffix&quot;:&quot;&quot;}},&quot;hasBrokenReferences&quot;:false,&quot;hasManualEdits&quot;:false,&quot;citationType&quot;:&quot;inline&quot;,&quot;id&quot;:1815207269,&quot;citationText&quot;:&quot;&lt;span style=\&quot;font-family:Lato;font-size:16px;color:#000000\&quot;&gt;[29]&lt;/span&gt;&quot;},&quot;1838889485&quot;:{&quot;referencesIds&quot;:[&quot;doc:66116322047102763ff257f4&quot;],&quot;referencesOptions&quot;:{&quot;doc:66116322047102763ff257f4&quot;:{&quot;author&quot;:true,&quot;year&quot;:true,&quot;pageReplace&quot;:&quot;&quot;,&quot;prefix&quot;:&quot;&quot;,&quot;suffix&quot;:&quot;&quot;}},&quot;hasBrokenReferences&quot;:false,&quot;hasManualEdits&quot;:false,&quot;citationType&quot;:&quot;inline&quot;,&quot;id&quot;:1838889485,&quot;citationText&quot;:&quot;&lt;span style=\&quot;font-family:Lato;font-size:16px;color:#000000\&quot;&gt;[21]&lt;/span&gt;&quot;},&quot;1884758852&quot;:{&quot;referencesIds&quot;:[&quot;doc:6611623123ec9364dd6e6a9d&quot;],&quot;referencesOptions&quot;:{&quot;doc:6611623123ec9364dd6e6a9d&quot;:{&quot;author&quot;:true,&quot;year&quot;:true,&quot;pageReplace&quot;:&quot;&quot;,&quot;prefix&quot;:&quot;&quot;,&quot;suffix&quot;:&quot;&quot;}},&quot;hasBrokenReferences&quot;:false,&quot;hasManualEdits&quot;:false,&quot;citationType&quot;:&quot;inline&quot;,&quot;id&quot;:1884758852,&quot;citationText&quot;:&quot;&lt;span style=\&quot;font-family:Lato;font-size:16px;color:#000000\&quot;&gt;[20]&lt;/span&gt;&quot;},&quot;1890377691&quot;:{&quot;referencesIds&quot;:[&quot;doc:661295e9ac9e5f451e77f59e&quot;],&quot;referencesOptions&quot;:{&quot;doc:661295e9ac9e5f451e77f59e&quot;:{&quot;author&quot;:true,&quot;year&quot;:true,&quot;pageReplace&quot;:&quot;&quot;,&quot;prefix&quot;:&quot;&quot;,&quot;suffix&quot;:&quot;&quot;}},&quot;hasBrokenReferences&quot;:false,&quot;hasManualEdits&quot;:false,&quot;citationType&quot;:&quot;inline&quot;,&quot;id&quot;:1890377691,&quot;citationText&quot;:&quot;&lt;span style=\&quot;font-family:Lato;font-size:16px;color:#000000\&quot;&gt;[28]&lt;/span&gt;&quot;},&quot;1908496232&quot;:{&quot;referencesIds&quot;:[&quot;doc:661295e9ac9e5f451e77f59e&quot;],&quot;referencesOptions&quot;:{&quot;doc:661295e9ac9e5f451e77f59e&quot;:{&quot;author&quot;:true,&quot;year&quot;:true,&quot;pageReplace&quot;:&quot;&quot;,&quot;prefix&quot;:&quot;&quot;,&quot;suffix&quot;:&quot;&quot;}},&quot;hasBrokenReferences&quot;:false,&quot;hasManualEdits&quot;:false,&quot;citationType&quot;:&quot;inline&quot;,&quot;id&quot;:1908496232,&quot;citationText&quot;:&quot;&lt;span style=\&quot;font-family:Lato;font-size:16px;color:#000000\&quot;&gt;[28]&lt;/span&gt;&quot;},&quot;1923673490&quot;:{&quot;referencesIds&quot;:[&quot;doc:6617e1ad53fd7c7df47db035&quot;],&quot;referencesOptions&quot;:{&quot;doc:6617e1ad53fd7c7df47db035&quot;:{&quot;author&quot;:true,&quot;year&quot;:true,&quot;pageReplace&quot;:&quot;&quot;,&quot;prefix&quot;:&quot;&quot;,&quot;suffix&quot;:&quot;&quot;}},&quot;hasBrokenReferences&quot;:false,&quot;hasManualEdits&quot;:false,&quot;citationType&quot;:&quot;inline&quot;,&quot;id&quot;:1923673490,&quot;citationText&quot;:&quot;&lt;span style=\&quot;font-family:Lato;font-size:16px;color:#000000\&quot;&gt;[43]&lt;/span&gt;&quot;},&quot;1933778622&quot;:{&quot;referencesIds&quot;:[&quot;doc:6611623123ec9364dd6e6a9d&quot;],&quot;referencesOptions&quot;:{&quot;doc:6611623123ec9364dd6e6a9d&quot;:{&quot;author&quot;:true,&quot;year&quot;:true,&quot;pageReplace&quot;:&quot;&quot;,&quot;prefix&quot;:&quot;&quot;,&quot;suffix&quot;:&quot;&quot;}},&quot;hasBrokenReferences&quot;:false,&quot;hasManualEdits&quot;:false,&quot;citationType&quot;:&quot;inline&quot;,&quot;id&quot;:1933778622,&quot;citationText&quot;:&quot;&lt;span style=\&quot;font-family:Lato;font-size:16px;color:#000000\&quot;&gt;[20]&lt;/span&gt;&quot;},&quot;2143765370&quot;:{&quot;referencesIds&quot;:[&quot;doc:661691f76ddb1f48c0f0cfea&quot;],&quot;referencesOptions&quot;:{&quot;doc:661691f76ddb1f48c0f0cfea&quot;:{&quot;author&quot;:true,&quot;year&quot;:true,&quot;pageReplace&quot;:&quot;&quot;,&quot;prefix&quot;:&quot;&quot;,&quot;suffix&quot;:&quot;&quot;}},&quot;hasBrokenReferences&quot;:false,&quot;hasManualEdits&quot;:false,&quot;citationType&quot;:&quot;inline&quot;,&quot;id&quot;:2143765370,&quot;citationText&quot;:&quot;&lt;span style=\&quot;font-family:Lato;font-size:16px;color:#000000\&quot;&gt;[42]&lt;/span&gt;&quot;},&quot;2144308322&quot;:{&quot;referencesIds&quot;:[&quot;doc:661691d2c1ab7f4d4dee2587&quot;],&quot;referencesOptions&quot;:{&quot;doc:661691d2c1ab7f4d4dee2587&quot;:{&quot;author&quot;:true,&quot;year&quot;:true,&quot;pageReplace&quot;:&quot;&quot;,&quot;prefix&quot;:&quot;&quot;,&quot;suffix&quot;:&quot;&quot;}},&quot;hasBrokenReferences&quot;:false,&quot;hasManualEdits&quot;:false,&quot;citationType&quot;:&quot;inline&quot;,&quot;id&quot;:2144308322,&quot;citationText&quot;:&quot;&lt;span style=\&quot;font-family:Lato;font-size:16px;color:#000000\&quot;&gt;[41]&lt;/span&gt;&quot;},&quot;-1655528601&quot;:{&quot;referencesIds&quot;:[&quot;doc:660d3c759fe7df1feb0acca6&quot;],&quot;referencesOptions&quot;:{&quot;doc:660d3c759fe7df1feb0acca6&quot;:{&quot;author&quot;:true,&quot;year&quot;:true,&quot;pageReplace&quot;:&quot;&quot;,&quot;prefix&quot;:&quot;&quot;,&quot;suffix&quot;:&quot;&quot;}},&quot;hasBrokenReferences&quot;:false,&quot;hasManualEdits&quot;:false,&quot;citationType&quot;:&quot;inline&quot;,&quot;id&quot;:-1655528601,&quot;citationText&quot;:&quot;&lt;span style=\&quot;font-family:Lato;font-size:16px;color:#000000\&quot;&gt;[1]&lt;/span&gt;&quot;},&quot;-1710942008&quot;:{&quot;referencesIds&quot;:[&quot;doc:660d3c759fe7df1feb0acca6&quot;],&quot;referencesOptions&quot;:{&quot;doc:660d3c759fe7df1feb0acca6&quot;:{&quot;author&quot;:true,&quot;year&quot;:true,&quot;pageReplace&quot;:&quot;&quot;,&quot;prefix&quot;:&quot;&quot;,&quot;suffix&quot;:&quot;&quot;}},&quot;hasBrokenReferences&quot;:false,&quot;hasManualEdits&quot;:false,&quot;citationType&quot;:&quot;inline&quot;,&quot;id&quot;:-1710942008,&quot;citationText&quot;:&quot;&lt;span style=\&quot;font-family:Lato;font-size:16px;color:#000000\&quot;&gt;[1]&lt;/span&gt;&quot;},&quot;-1066419020&quot;:{&quot;referencesIds&quot;:[&quot;doc:660d55a605411e2ac9fe569c&quot;],&quot;referencesOptions&quot;:{&quot;doc:660d55a605411e2ac9fe569c&quot;:{&quot;author&quot;:true,&quot;year&quot;:true,&quot;pageReplace&quot;:&quot;&quot;,&quot;prefix&quot;:&quot;&quot;,&quot;suffix&quot;:&quot;&quot;}},&quot;hasBrokenReferences&quot;:false,&quot;hasManualEdits&quot;:false,&quot;citationType&quot;:&quot;inline&quot;,&quot;id&quot;:-1066419020,&quot;citationText&quot;:&quot;&lt;span style=\&quot;font-family:Lato;font-size:16px;color:#000000\&quot;&gt;[3]&lt;/span&gt;&quot;},&quot;-316577888&quot;:{&quot;referencesIds&quot;:[&quot;doc:660d69f08ddc8e7271491995&quot;],&quot;referencesOptions&quot;:{&quot;doc:660d69f08ddc8e7271491995&quot;:{&quot;author&quot;:true,&quot;year&quot;:true,&quot;pageReplace&quot;:&quot;&quot;,&quot;prefix&quot;:&quot;&quot;,&quot;suffix&quot;:&quot;&quot;}},&quot;hasBrokenReferences&quot;:false,&quot;hasManualEdits&quot;:false,&quot;citationType&quot;:&quot;inline&quot;,&quot;id&quot;:-316577888,&quot;citationText&quot;:&quot;&lt;span style=\&quot;font-family:Lato;font-size:16px;color:#000000\&quot;&gt;[4]&lt;/span&gt;&quot;},&quot;-1125232329&quot;:{&quot;referencesIds&quot;:[&quot;doc:660fc4355acdc5449d585f92&quot;],&quot;referencesOptions&quot;:{&quot;doc:660fc4355acdc5449d585f92&quot;:{&quot;author&quot;:true,&quot;year&quot;:true,&quot;pageReplace&quot;:&quot;&quot;,&quot;prefix&quot;:&quot;&quot;,&quot;suffix&quot;:&quot;&quot;}},&quot;hasBrokenReferences&quot;:false,&quot;hasManualEdits&quot;:false,&quot;citationType&quot;:&quot;inline&quot;,&quot;id&quot;:-1125232329,&quot;citationText&quot;:&quot;&lt;span style=\&quot;font-family:Lato;font-size:16px;color:#000000\&quot;&gt;[5]&lt;/span&gt;&quot;},&quot;-1639876927&quot;:{&quot;referencesIds&quot;:[&quot;doc:660ff922b919285a89b89922&quot;],&quot;referencesOptions&quot;:{&quot;doc:660ff922b919285a89b89922&quot;:{&quot;author&quot;:true,&quot;year&quot;:true,&quot;pageReplace&quot;:&quot;&quot;,&quot;prefix&quot;:&quot;&quot;,&quot;suffix&quot;:&quot;&quot;}},&quot;hasBrokenReferences&quot;:false,&quot;hasManualEdits&quot;:false,&quot;citationType&quot;:&quot;inline&quot;,&quot;id&quot;:-1639876927,&quot;citationText&quot;:&quot;&lt;span style=\&quot;font-family:Lato;font-size:16px;color:#000000\&quot;&gt;[9]&lt;/span&gt;&quot;},&quot;-425739134&quot;:{&quot;referencesIds&quot;:[&quot;doc:660ff922b919285a89b89922&quot;],&quot;referencesOptions&quot;:{&quot;doc:660ff922b919285a89b89922&quot;:{&quot;author&quot;:true,&quot;year&quot;:true,&quot;pageReplace&quot;:&quot;&quot;,&quot;prefix&quot;:&quot;&quot;,&quot;suffix&quot;:&quot;&quot;}},&quot;hasBrokenReferences&quot;:false,&quot;hasManualEdits&quot;:false,&quot;citationType&quot;:&quot;inline&quot;,&quot;id&quot;:-425739134,&quot;citationText&quot;:&quot;&lt;span style=\&quot;font-family:Lato;font-size:16px;color:#000000\&quot;&gt;[9]&lt;/span&gt;&quot;},&quot;-786809203&quot;:{&quot;referencesIds&quot;:[&quot;doc:660ff9aa047102763ff23350&quot;],&quot;referencesOptions&quot;:{&quot;doc:660ff9aa047102763ff23350&quot;:{&quot;author&quot;:true,&quot;year&quot;:true,&quot;pageReplace&quot;:&quot;&quot;,&quot;prefix&quot;:&quot;&quot;,&quot;suffix&quot;:&quot;&quot;}},&quot;hasBrokenReferences&quot;:false,&quot;hasManualEdits&quot;:false,&quot;citationType&quot;:&quot;inline&quot;,&quot;id&quot;:-786809203,&quot;citationText&quot;:&quot;&lt;span style=\&quot;font-family:Lato;font-size:16px;color:#000000\&quot;&gt;[10]&lt;/span&gt;&quot;},&quot;-1082517689&quot;:{&quot;referencesIds&quot;:[&quot;doc:661117b25dd3804eade70565&quot;],&quot;referencesOptions&quot;:{&quot;doc:661117b25dd3804eade70565&quot;:{&quot;author&quot;:true,&quot;year&quot;:true,&quot;pageReplace&quot;:&quot;&quot;,&quot;prefix&quot;:&quot;&quot;,&quot;suffix&quot;:&quot;&quot;}},&quot;hasBrokenReferences&quot;:false,&quot;hasManualEdits&quot;:false,&quot;citationType&quot;:&quot;inline&quot;,&quot;id&quot;:-1082517689,&quot;citationText&quot;:&quot;&lt;span style=\&quot;font-family:Lato;font-size:16px;color:#000000\&quot;&gt;[13]&lt;/span&gt;&quot;},&quot;-82378365&quot;:{&quot;referencesIds&quot;:[&quot;doc:660d3c759fe7df1feb0acca6&quot;],&quot;referencesOptions&quot;:{&quot;doc:660d3c759fe7df1feb0acca6&quot;:{&quot;author&quot;:true,&quot;year&quot;:true,&quot;pageReplace&quot;:&quot;&quot;,&quot;prefix&quot;:&quot;&quot;,&quot;suffix&quot;:&quot;&quot;}},&quot;hasBrokenReferences&quot;:false,&quot;hasManualEdits&quot;:false,&quot;citationType&quot;:&quot;inline&quot;,&quot;id&quot;:-82378365,&quot;citationText&quot;:&quot;&lt;span style=\&quot;font-family:Lato;font-size:16px;color:#000000\&quot;&gt;[1]&lt;/span&gt;&quot;},&quot;-970975059&quot;:{&quot;referencesIds&quot;:[&quot;doc:661143015dd3804eade70a33&quot;],&quot;referencesOptions&quot;:{&quot;doc:661143015dd3804eade70a33&quot;:{&quot;author&quot;:true,&quot;year&quot;:true,&quot;pageReplace&quot;:&quot;&quot;,&quot;prefix&quot;:&quot;&quot;,&quot;suffix&quot;:&quot;&quot;}},&quot;hasBrokenReferences&quot;:false,&quot;hasManualEdits&quot;:false,&quot;citationType&quot;:&quot;inline&quot;,&quot;id&quot;:-970975059,&quot;citationText&quot;:&quot;&lt;span style=\&quot;font-family:Lato;font-size:16px;color:#000000\&quot;&gt;[15]&lt;/span&gt;&quot;},&quot;-1683268912&quot;:{&quot;referencesIds&quot;:[&quot;doc:66114331c85809098e1ae202&quot;],&quot;referencesOptions&quot;:{&quot;doc:66114331c85809098e1ae202&quot;:{&quot;author&quot;:true,&quot;year&quot;:true,&quot;pageReplace&quot;:&quot;&quot;,&quot;prefix&quot;:&quot;&quot;,&quot;suffix&quot;:&quot;&quot;}},&quot;hasBrokenReferences&quot;:false,&quot;hasManualEdits&quot;:false,&quot;citationType&quot;:&quot;inline&quot;,&quot;id&quot;:-1683268912,&quot;citationText&quot;:&quot;&lt;span style=\&quot;font-family:Lato;font-size:16px;color:#000000\&quot;&gt;[16]&lt;/span&gt;&quot;},&quot;-1411778722&quot;:{&quot;referencesIds&quot;:[&quot;doc:66114364827daf4f5bfa8471&quot;],&quot;referencesOptions&quot;:{&quot;doc:66114364827daf4f5bfa8471&quot;:{&quot;author&quot;:true,&quot;year&quot;:true,&quot;pageReplace&quot;:&quot;&quot;,&quot;prefix&quot;:&quot;&quot;,&quot;suffix&quot;:&quot;&quot;}},&quot;hasBrokenReferences&quot;:false,&quot;hasManualEdits&quot;:false,&quot;citationType&quot;:&quot;inline&quot;,&quot;id&quot;:-1411778722,&quot;citationText&quot;:&quot;&lt;span style=\&quot;font-family:Lato;font-size:16px;color:#000000\&quot;&gt;[17]&lt;/span&gt;&quot;},&quot;-1024392554&quot;:{&quot;referencesIds&quot;:[&quot;doc:6611439df4ae0b252f5c3ef7&quot;],&quot;referencesOptions&quot;:{&quot;doc:6611439df4ae0b252f5c3ef7&quot;:{&quot;author&quot;:true,&quot;year&quot;:true,&quot;pageReplace&quot;:&quot;&quot;,&quot;prefix&quot;:&quot;&quot;,&quot;suffix&quot;:&quot;&quot;}},&quot;hasBrokenReferences&quot;:false,&quot;hasManualEdits&quot;:false,&quot;citationType&quot;:&quot;inline&quot;,&quot;id&quot;:-1024392554,&quot;citationText&quot;:&quot;&lt;span style=\&quot;font-family:Lato;font-size:16px;color:#000000\&quot;&gt;[18]&lt;/span&gt;&quot;},&quot;-535192484&quot;:{&quot;referencesIds&quot;:[&quot;doc:660d3c759fe7df1feb0acca6&quot;],&quot;referencesOptions&quot;:{&quot;doc:660d3c759fe7df1feb0acca6&quot;:{&quot;author&quot;:true,&quot;year&quot;:true,&quot;pageReplace&quot;:&quot;&quot;,&quot;prefix&quot;:&quot;&quot;,&quot;suffix&quot;:&quot;&quot;}},&quot;hasBrokenReferences&quot;:false,&quot;hasManualEdits&quot;:false,&quot;citationType&quot;:&quot;inline&quot;,&quot;id&quot;:-535192484,&quot;citationText&quot;:&quot;&lt;span style=\&quot;font-family:Lato;font-size:16px;color:#000000\&quot;&gt;[1]&lt;/span&gt;&quot;},&quot;-1891184964&quot;:{&quot;referencesIds&quot;:[&quot;doc:6611623123ec9364dd6e6a9d&quot;],&quot;referencesOptions&quot;:{&quot;doc:6611623123ec9364dd6e6a9d&quot;:{&quot;author&quot;:true,&quot;year&quot;:true,&quot;pageReplace&quot;:&quot;&quot;,&quot;prefix&quot;:&quot;&quot;,&quot;suffix&quot;:&quot;&quot;}},&quot;hasBrokenReferences&quot;:false,&quot;hasManualEdits&quot;:false,&quot;citationType&quot;:&quot;inline&quot;,&quot;id&quot;:-1891184964,&quot;citationText&quot;:&quot;&lt;span style=\&quot;font-family:Lato;font-size:16px;color:#000000\&quot;&gt;[20]&lt;/span&gt;&quot;},&quot;-268695890&quot;:{&quot;referencesIds&quot;:[&quot;doc:6611650f628cb344b26ef5f4&quot;],&quot;referencesOptions&quot;:{&quot;doc:6611650f628cb344b26ef5f4&quot;:{&quot;author&quot;:true,&quot;year&quot;:true,&quot;pageReplace&quot;:&quot;&quot;,&quot;prefix&quot;:&quot;&quot;,&quot;suffix&quot;:&quot;&quot;}},&quot;hasBrokenReferences&quot;:false,&quot;hasManualEdits&quot;:false,&quot;citationType&quot;:&quot;inline&quot;,&quot;id&quot;:-268695890,&quot;citationText&quot;:&quot;&lt;span style=\&quot;font-family:Lato;font-size:16px;color:#000000\&quot;&gt;[22]&lt;/span&gt;&quot;},&quot;-1093626900&quot;:{&quot;referencesIds&quot;:[&quot;doc:6612949568d557298b3dbd30&quot;],&quot;referencesOptions&quot;:{&quot;doc:6612949568d557298b3dbd30&quot;:{&quot;author&quot;:true,&quot;year&quot;:true,&quot;pageReplace&quot;:&quot;&quot;,&quot;prefix&quot;:&quot;&quot;,&quot;suffix&quot;:&quot;&quot;}},&quot;hasBrokenReferences&quot;:false,&quot;hasManualEdits&quot;:false,&quot;citationType&quot;:&quot;inline&quot;,&quot;id&quot;:-1093626900,&quot;citationText&quot;:&quot;&lt;span style=\&quot;font-family:Lato;font-size:16px;color:#000000\&quot;&gt;[25]&lt;/span&gt;&quot;},&quot;-1553458014&quot;:{&quot;referencesIds&quot;:[&quot;doc:6612c2e754e4d5255856e5ed&quot;],&quot;referencesOptions&quot;:{&quot;doc:6612c2e754e4d5255856e5ed&quot;:{&quot;author&quot;:true,&quot;year&quot;:true,&quot;pageReplace&quot;:&quot;&quot;,&quot;prefix&quot;:&quot;&quot;,&quot;suffix&quot;:&quot;&quot;}},&quot;hasBrokenReferences&quot;:false,&quot;hasManualEdits&quot;:false,&quot;citationType&quot;:&quot;inline&quot;,&quot;id&quot;:-1553458014,&quot;citationText&quot;:&quot;&lt;span style=\&quot;font-family:Lato;font-size:16px;color:#000000\&quot;&gt;[30]&lt;/span&gt;&quot;},&quot;-665328571&quot;:{&quot;referencesIds&quot;:[&quot;doc:6612c3c6886cd61664641cc4&quot;],&quot;referencesOptions&quot;:{&quot;doc:6612c3c6886cd61664641cc4&quot;:{&quot;author&quot;:true,&quot;year&quot;:true,&quot;pageReplace&quot;:&quot;&quot;,&quot;prefix&quot;:&quot;&quot;,&quot;suffix&quot;:&quot;&quot;}},&quot;hasBrokenReferences&quot;:false,&quot;hasManualEdits&quot;:false,&quot;citationType&quot;:&quot;inline&quot;,&quot;id&quot;:-665328571,&quot;citationText&quot;:&quot;&lt;span style=\&quot;font-family:Lato;font-size:16px;color:#000000\&quot;&gt;[32]&lt;/span&gt;&quot;},&quot;-186372037&quot;:{&quot;referencesIds&quot;:[&quot;doc:6612c38f886cd61664641cbe&quot;],&quot;referencesOptions&quot;:{&quot;doc:6612c38f886cd61664641cbe&quot;:{&quot;author&quot;:true,&quot;year&quot;:true,&quot;pageReplace&quot;:&quot;&quot;,&quot;prefix&quot;:&quot;&quot;,&quot;suffix&quot;:&quot;&quot;}},&quot;hasBrokenReferences&quot;:false,&quot;hasManualEdits&quot;:false,&quot;citationType&quot;:&quot;inline&quot;,&quot;id&quot;:-186372037,&quot;citationText&quot;:&quot;&lt;span style=\&quot;font-family:Lato;font-size:16px;color:#000000\&quot;&gt;[31]&lt;/span&gt;&quot;},&quot;-1987378838&quot;:{&quot;referencesIds&quot;:[&quot;doc:6612c3c6886cd61664641cc4&quot;,&quot;doc:6612c45621c2ae5b1c8c3e20&quot;],&quot;referencesOptions&quot;:{&quot;doc:6612c3c6886cd61664641cc4&quot;:{&quot;author&quot;:true,&quot;year&quot;:true,&quot;pageReplace&quot;:&quot;&quot;,&quot;prefix&quot;:&quot;&quot;,&quot;suffix&quot;:&quot;&quot;},&quot;doc:6612c45621c2ae5b1c8c3e20&quot;:{&quot;author&quot;:true,&quot;year&quot;:true,&quot;pageReplace&quot;:&quot;&quot;,&quot;prefix&quot;:&quot;&quot;,&quot;suffix&quot;:&quot;&quot;}},&quot;hasBrokenReferences&quot;:false,&quot;hasManualEdits&quot;:false,&quot;citationType&quot;:&quot;inline&quot;,&quot;id&quot;:-1987378838,&quot;citationText&quot;:&quot;&lt;span style=\&quot;font-family:Lato;font-size:16px;color:#000000\&quot;&gt;[32], [33]&lt;/span&gt;&quot;},&quot;-1686129614&quot;:{&quot;referencesIds&quot;:[&quot;doc:6612c3c6886cd61664641cc4&quot;],&quot;referencesOptions&quot;:{&quot;doc:6612c3c6886cd61664641cc4&quot;:{&quot;author&quot;:true,&quot;year&quot;:true,&quot;pageReplace&quot;:&quot;&quot;,&quot;prefix&quot;:&quot;&quot;,&quot;suffix&quot;:&quot;&quot;}},&quot;hasBrokenReferences&quot;:false,&quot;hasManualEdits&quot;:false,&quot;citationType&quot;:&quot;inline&quot;,&quot;id&quot;:-1686129614,&quot;citationText&quot;:&quot;&lt;span style=\&quot;font-family:Lato;font-size:16px;color:#000000\&quot;&gt;[32]&lt;/span&gt;&quot;},&quot;-1707245059&quot;:{&quot;referencesIds&quot;:[&quot;doc:6612c45621c2ae5b1c8c3e20&quot;],&quot;referencesOptions&quot;:{&quot;doc:6612c45621c2ae5b1c8c3e20&quot;:{&quot;author&quot;:true,&quot;year&quot;:true,&quot;pageReplace&quot;:&quot;&quot;,&quot;prefix&quot;:&quot;&quot;,&quot;suffix&quot;:&quot;&quot;}},&quot;hasBrokenReferences&quot;:false,&quot;hasManualEdits&quot;:false,&quot;citationType&quot;:&quot;inline&quot;,&quot;id&quot;:-1707245059,&quot;citationText&quot;:&quot;&lt;span style=\&quot;font-family:Lato;font-size:16px;color:#000000\&quot;&gt;[33]&lt;/span&gt;&quot;},&quot;-1701624085&quot;:{&quot;referencesIds&quot;:[&quot;doc:6614ebc43215ff23aef41de6&quot;,&quot;doc:6614ec9d4bf46567163b16b3&quot;],&quot;referencesOptions&quot;:{&quot;doc:6614ebc43215ff23aef41de6&quot;:{&quot;author&quot;:true,&quot;year&quot;:true,&quot;pageReplace&quot;:&quot;&quot;,&quot;prefix&quot;:&quot;&quot;,&quot;suffix&quot;:&quot;&quot;},&quot;doc:6614ec9d4bf46567163b16b3&quot;:{&quot;author&quot;:true,&quot;year&quot;:true,&quot;pageReplace&quot;:&quot;&quot;,&quot;prefix&quot;:&quot;&quot;,&quot;suffix&quot;:&quot;&quot;}},&quot;hasBrokenReferences&quot;:false,&quot;hasManualEdits&quot;:false,&quot;citationType&quot;:&quot;inline&quot;,&quot;id&quot;:-1701624085,&quot;citationText&quot;:&quot;&lt;span style=\&quot;font-family:Lato;font-size:16px;color:#000000\&quot;&gt;[34], [35]&lt;/span&gt;&quot;},&quot;-810557860&quot;:{&quot;referencesIds&quot;:[&quot;doc:66155548f490705c2a9ef1a4&quot;,&quot;doc:6615569a73c14d5f6994fd4a&quot;],&quot;referencesOptions&quot;:{&quot;doc:66155548f490705c2a9ef1a4&quot;:{&quot;author&quot;:true,&quot;year&quot;:true,&quot;pageReplace&quot;:&quot;&quot;,&quot;prefix&quot;:&quot;&quot;,&quot;suffix&quot;:&quot;&quot;},&quot;doc:6615569a73c14d5f6994fd4a&quot;:{&quot;author&quot;:true,&quot;year&quot;:true,&quot;pageReplace&quot;:&quot;&quot;,&quot;prefix&quot;:&quot;&quot;,&quot;suffix&quot;:&quot;&quot;}},&quot;hasBrokenReferences&quot;:false,&quot;hasManualEdits&quot;:false,&quot;citationType&quot;:&quot;inline&quot;,&quot;id&quot;:-810557860,&quot;citationText&quot;:&quot;&lt;span style=\&quot;font-family:Lato;font-size:16px;color:#000000\&quot;&gt;[37], [38]&lt;/span&gt;&quot;},&quot;-1035498193&quot;:{&quot;referencesIds&quot;:[&quot;doc:6614ebc43215ff23aef41de6&quot;],&quot;referencesOptions&quot;:{&quot;doc:6614ebc43215ff23aef41de6&quot;:{&quot;author&quot;:true,&quot;year&quot;:true,&quot;pageReplace&quot;:&quot;&quot;,&quot;prefix&quot;:&quot;&quot;,&quot;suffix&quot;:&quot;&quot;}},&quot;hasBrokenReferences&quot;:false,&quot;hasManualEdits&quot;:false,&quot;citationType&quot;:&quot;inline&quot;,&quot;id&quot;:-1035498193,&quot;citationText&quot;:&quot;&lt;span style=\&quot;font-family:Lato;font-size:16px;color:#000000\&quot;&gt;[34]&lt;/span&gt;&quot;},&quot;-886409350&quot;:{&quot;referencesIds&quot;:[&quot;doc:6614ebc43215ff23aef41de6&quot;],&quot;referencesOptions&quot;:{&quot;doc:6614ebc43215ff23aef41de6&quot;:{&quot;author&quot;:true,&quot;year&quot;:true,&quot;pageReplace&quot;:&quot;&quot;,&quot;prefix&quot;:&quot;&quot;,&quot;suffix&quot;:&quot;&quot;}},&quot;hasBrokenReferences&quot;:false,&quot;hasManualEdits&quot;:false,&quot;citationType&quot;:&quot;inline&quot;,&quot;id&quot;:-886409350,&quot;citationText&quot;:&quot;&lt;span style=\&quot;font-family:Lato;font-size:16px;color:#000000\&quot;&gt;[34]&lt;/span&gt;&quot;},&quot;-838082906&quot;:{&quot;referencesIds&quot;:[&quot;doc:6614ec9d4bf46567163b16b3&quot;],&quot;referencesOptions&quot;:{&quot;doc:6614ec9d4bf46567163b16b3&quot;:{&quot;author&quot;:true,&quot;year&quot;:true,&quot;pageReplace&quot;:&quot;&quot;,&quot;prefix&quot;:&quot;&quot;,&quot;suffix&quot;:&quot;&quot;}},&quot;hasBrokenReferences&quot;:false,&quot;hasManualEdits&quot;:false,&quot;citationType&quot;:&quot;inline&quot;,&quot;id&quot;:-838082906,&quot;citationText&quot;:&quot;&lt;span style=\&quot;font-family:Lato;font-size:16px;color:#000000\&quot;&gt;[35]&lt;/span&gt;&quot;},&quot;-796526707&quot;:{&quot;referencesIds&quot;:[&quot;doc:6614f9033215ff23aef41f7e&quot;],&quot;referencesOptions&quot;:{&quot;doc:6614f9033215ff23aef41f7e&quot;:{&quot;author&quot;:true,&quot;year&quot;:true,&quot;pageReplace&quot;:&quot;&quot;,&quot;prefix&quot;:&quot;&quot;,&quot;suffix&quot;:&quot;&quot;}},&quot;hasBrokenReferences&quot;:false,&quot;hasManualEdits&quot;:false,&quot;citationType&quot;:&quot;inline&quot;,&quot;id&quot;:-796526707,&quot;citationText&quot;:&quot;&lt;span style=\&quot;font-family:Lato;font-size:16px;color:#000000\&quot;&gt;[36]&lt;/span&gt;&quot;},&quot;-118072649&quot;:{&quot;referencesIds&quot;:[&quot;doc:6614f9033215ff23aef41f7e&quot;],&quot;referencesOptions&quot;:{&quot;doc:6614f9033215ff23aef41f7e&quot;:{&quot;author&quot;:true,&quot;year&quot;:true,&quot;pageReplace&quot;:&quot;&quot;,&quot;prefix&quot;:&quot;&quot;,&quot;suffix&quot;:&quot;&quot;}},&quot;hasBrokenReferences&quot;:false,&quot;hasManualEdits&quot;:false,&quot;citationType&quot;:&quot;inline&quot;,&quot;id&quot;:-118072649,&quot;citationText&quot;:&quot;&lt;span style=\&quot;font-family:Lato;font-size:16px;color:#000000\&quot;&gt;[36]&lt;/span&gt;&quot;},&quot;-2094699463&quot;:{&quot;referencesIds&quot;:[&quot;doc:66150cdbfe5f7c40fff3e1e0&quot;],&quot;referencesOptions&quot;:{&quot;doc:66150cdbfe5f7c40fff3e1e0&quot;:{&quot;author&quot;:true,&quot;year&quot;:true,&quot;pageReplace&quot;:&quot;&quot;,&quot;prefix&quot;:&quot;&quot;,&quot;suffix&quot;:&quot;&quot;}},&quot;hasBrokenReferences&quot;:false,&quot;hasManualEdits&quot;:false,&quot;citationType&quot;:&quot;inline&quot;,&quot;id&quot;:-2094699463,&quot;citationText&quot;:&quot;&lt;span style=\&quot;font-family:Lato;font-size:16px;color:#000000\&quot;&gt;[39]&lt;/span&gt;&quot;},&quot;-283657127&quot;:{&quot;referencesIds&quot;:[&quot;doc:6614f9033215ff23aef41f7e&quot;],&quot;referencesOptions&quot;:{&quot;doc:6614f9033215ff23aef41f7e&quot;:{&quot;author&quot;:true,&quot;year&quot;:true,&quot;pageReplace&quot;:&quot;&quot;,&quot;prefix&quot;:&quot;&quot;,&quot;suffix&quot;:&quot;&quot;}},&quot;hasBrokenReferences&quot;:false,&quot;hasManualEdits&quot;:false,&quot;citationType&quot;:&quot;inline&quot;,&quot;id&quot;:-283657127,&quot;citationText&quot;:&quot;&lt;span style=\&quot;font-family:Lato;font-size:16px;color:#000000\&quot;&gt;[36]&lt;/span&gt;&quot;},&quot;-312645222&quot;:{&quot;referencesIds&quot;:[&quot;doc:66155548f490705c2a9ef1a4&quot;],&quot;referencesOptions&quot;:{&quot;doc:66155548f490705c2a9ef1a4&quot;:{&quot;author&quot;:true,&quot;year&quot;:true,&quot;pageReplace&quot;:&quot;&quot;,&quot;prefix&quot;:&quot;&quot;,&quot;suffix&quot;:&quot;&quot;}},&quot;hasBrokenReferences&quot;:false,&quot;hasManualEdits&quot;:false,&quot;citationType&quot;:&quot;inline&quot;,&quot;id&quot;:-312645222,&quot;citationText&quot;:&quot;&lt;span style=\&quot;font-family:Lato;font-size:16px;color:#000000\&quot;&gt;[37]&lt;/span&gt;&quot;},&quot;-1242107156&quot;:{&quot;referencesIds&quot;:[&quot;doc:6611623123ec9364dd6e6a9d&quot;],&quot;referencesOptions&quot;:{&quot;doc:6611623123ec9364dd6e6a9d&quot;:{&quot;author&quot;:true,&quot;year&quot;:true,&quot;pageReplace&quot;:&quot;&quot;,&quot;prefix&quot;:&quot;&quot;,&quot;suffix&quot;:&quot;&quot;}},&quot;hasBrokenReferences&quot;:false,&quot;hasManualEdits&quot;:false,&quot;citationType&quot;:&quot;inline&quot;,&quot;id&quot;:-1242107156,&quot;citationText&quot;:&quot;&lt;span style=\&quot;font-family:Lato;font-size:16px;color:#000000\&quot;&gt;[20]&lt;/span&gt;&quot;},&quot;-2004651404&quot;:{&quot;referencesIds&quot;:[&quot;doc:66155548f490705c2a9ef1a4&quot;],&quot;referencesOptions&quot;:{&quot;doc:66155548f490705c2a9ef1a4&quot;:{&quot;author&quot;:true,&quot;year&quot;:true,&quot;pageReplace&quot;:&quot;&quot;,&quot;prefix&quot;:&quot;&quot;,&quot;suffix&quot;:&quot;&quot;}},&quot;hasBrokenReferences&quot;:false,&quot;hasManualEdits&quot;:false,&quot;citationType&quot;:&quot;inline&quot;,&quot;id&quot;:-2004651404,&quot;citationText&quot;:&quot;&lt;span style=\&quot;font-family:Lato;font-size:16px;color:#000000\&quot;&gt;[37]&lt;/span&gt;&quot;},&quot;-1010983049&quot;:{&quot;referencesIds&quot;:[&quot;doc:6615569a73c14d5f6994fd4a&quot;],&quot;referencesOptions&quot;:{&quot;doc:6615569a73c14d5f6994fd4a&quot;:{&quot;author&quot;:true,&quot;year&quot;:true,&quot;pageReplace&quot;:&quot;&quot;,&quot;prefix&quot;:&quot;&quot;,&quot;suffix&quot;:&quot;&quot;}},&quot;hasBrokenReferences&quot;:false,&quot;hasManualEdits&quot;:false,&quot;citationType&quot;:&quot;inline&quot;,&quot;id&quot;:-1010983049,&quot;citationText&quot;:&quot;&lt;span style=\&quot;font-family:Lato;font-size:16px;color:#000000\&quot;&gt;[38]&lt;/span&gt;&quot;},&quot;-784885887&quot;:{&quot;referencesIds&quot;:[&quot;doc:66155548f490705c2a9ef1a4&quot;],&quot;referencesOptions&quot;:{&quot;doc:66155548f490705c2a9ef1a4&quot;:{&quot;author&quot;:true,&quot;year&quot;:true,&quot;pageReplace&quot;:&quot;&quot;,&quot;prefix&quot;:&quot;&quot;,&quot;suffix&quot;:&quot;&quot;}},&quot;hasBrokenReferences&quot;:false,&quot;hasManualEdits&quot;:false,&quot;citationType&quot;:&quot;inline&quot;,&quot;id&quot;:-784885887,&quot;citationText&quot;:&quot;&lt;span style=\&quot;font-family:Lato;font-size:16px;color:#000000\&quot;&gt;[37]&lt;/span&gt;&quot;},&quot;-1593155975&quot;:{&quot;referencesIds&quot;:[&quot;doc:66155548f490705c2a9ef1a4&quot;],&quot;referencesOptions&quot;:{&quot;doc:66155548f490705c2a9ef1a4&quot;:{&quot;author&quot;:true,&quot;year&quot;:true,&quot;pageReplace&quot;:&quot;&quot;,&quot;prefix&quot;:&quot;&quot;,&quot;suffix&quot;:&quot;&quot;}},&quot;hasBrokenReferences&quot;:false,&quot;hasManualEdits&quot;:false,&quot;citationType&quot;:&quot;inline&quot;,&quot;id&quot;:-1593155975,&quot;citationText&quot;:&quot;&lt;span style=\&quot;font-family:Lato;font-size:16px;color:#000000\&quot;&gt;[37]&lt;/span&gt;&quot;},&quot;-171024644&quot;:{&quot;referencesIds&quot;:[&quot;doc:6615569a73c14d5f6994fd4a&quot;],&quot;referencesOptions&quot;:{&quot;doc:6615569a73c14d5f6994fd4a&quot;:{&quot;author&quot;:true,&quot;year&quot;:true,&quot;pageReplace&quot;:&quot;&quot;,&quot;prefix&quot;:&quot;&quot;,&quot;suffix&quot;:&quot;&quot;}},&quot;hasBrokenReferences&quot;:false,&quot;hasManualEdits&quot;:false,&quot;citationType&quot;:&quot;inline&quot;,&quot;id&quot;:-171024644,&quot;citationText&quot;:&quot;&lt;span style=\&quot;font-family:Lato;font-size:16px;color:#000000\&quot;&gt;[38]&lt;/span&gt;&quot;},&quot;-533203299&quot;:{&quot;referencesIds&quot;:[&quot;doc:6611623123ec9364dd6e6a9d&quot;],&quot;referencesOptions&quot;:{&quot;doc:6611623123ec9364dd6e6a9d&quot;:{&quot;author&quot;:true,&quot;year&quot;:true,&quot;pageReplace&quot;:&quot;&quot;,&quot;prefix&quot;:&quot;&quot;,&quot;suffix&quot;:&quot;&quot;}},&quot;hasBrokenReferences&quot;:false,&quot;hasManualEdits&quot;:false,&quot;citationType&quot;:&quot;inline&quot;,&quot;id&quot;:-533203299,&quot;citationText&quot;:&quot;&lt;span style=\&quot;font-family:Lato;font-size:16px;color:#000000\&quot;&gt;[20]&lt;/span&gt;&quot;},&quot;-417022593&quot;:{&quot;referencesIds&quot;:[&quot;doc:6616913041247623e686799d&quot;],&quot;referencesOptions&quot;:{&quot;doc:6616913041247623e686799d&quot;:{&quot;author&quot;:true,&quot;year&quot;:true,&quot;pageReplace&quot;:&quot;&quot;,&quot;prefix&quot;:&quot;&quot;,&quot;suffix&quot;:&quot;&quot;}},&quot;hasBrokenReferences&quot;:false,&quot;hasManualEdits&quot;:false,&quot;citationType&quot;:&quot;inline&quot;,&quot;id&quot;:-417022593,&quot;citationText&quot;:&quot;&lt;span style=\&quot;font-family:Lato;font-size:16px;color:#000000\&quot;&gt;[40]&lt;/span&gt;&quot;},&quot;-1374455669&quot;:{&quot;referencesIds&quot;:[&quot;doc:661691d2c1ab7f4d4dee2587&quot;],&quot;referencesOptions&quot;:{&quot;doc:661691d2c1ab7f4d4dee2587&quot;:{&quot;author&quot;:true,&quot;year&quot;:true,&quot;pageReplace&quot;:&quot;&quot;,&quot;prefix&quot;:&quot;&quot;,&quot;suffix&quot;:&quot;&quot;}},&quot;hasBrokenReferences&quot;:false,&quot;hasManualEdits&quot;:false,&quot;citationType&quot;:&quot;inline&quot;,&quot;id&quot;:-1374455669,&quot;citationText&quot;:&quot;&lt;span style=\&quot;font-family:Lato;font-size:16px;color:#000000\&quot;&gt;[41]&lt;/span&gt;&quot;},&quot;-1628695948&quot;:{&quot;referencesIds&quot;:[&quot;doc:661691d2c1ab7f4d4dee2587&quot;],&quot;referencesOptions&quot;:{&quot;doc:661691d2c1ab7f4d4dee2587&quot;:{&quot;author&quot;:true,&quot;year&quot;:true,&quot;pageReplace&quot;:&quot;&quot;,&quot;prefix&quot;:&quot;&quot;,&quot;suffix&quot;:&quot;&quot;}},&quot;hasBrokenReferences&quot;:false,&quot;hasManualEdits&quot;:false,&quot;citationType&quot;:&quot;inline&quot;,&quot;id&quot;:-1628695948,&quot;citationText&quot;:&quot;&lt;span style=\&quot;font-family:Lato;font-size:16px;color:#000000\&quot;&gt;[41]&lt;/span&gt;&quot;},&quot;-498811477&quot;:{&quot;referencesIds&quot;:[&quot;doc:661691f76ddb1f48c0f0cfea&quot;],&quot;referencesOptions&quot;:{&quot;doc:661691f76ddb1f48c0f0cfea&quot;:{&quot;author&quot;:true,&quot;year&quot;:true,&quot;pageReplace&quot;:&quot;&quot;,&quot;prefix&quot;:&quot;&quot;,&quot;suffix&quot;:&quot;&quot;}},&quot;hasBrokenReferences&quot;:false,&quot;hasManualEdits&quot;:false,&quot;citationType&quot;:&quot;inline&quot;,&quot;id&quot;:-498811477,&quot;citationText&quot;:&quot;&lt;span style=\&quot;font-family:Lato;font-size:16px;color:#000000\&quot;&gt;[42]&lt;/span&gt;&quot;},&quot;-28414895&quot;:{&quot;referencesIds&quot;:[&quot;doc:661691d2c1ab7f4d4dee2587&quot;],&quot;referencesOptions&quot;:{&quot;doc:661691d2c1ab7f4d4dee2587&quot;:{&quot;author&quot;:true,&quot;year&quot;:true,&quot;pageReplace&quot;:&quot;&quot;,&quot;prefix&quot;:&quot;&quot;,&quot;suffix&quot;:&quot;&quot;}},&quot;hasBrokenReferences&quot;:false,&quot;hasManualEdits&quot;:false,&quot;citationType&quot;:&quot;inline&quot;,&quot;id&quot;:-28414895,&quot;citationText&quot;:&quot;&lt;span style=\&quot;font-family:Lato;font-size:16px;color:#000000\&quot;&gt;[41]&lt;/span&gt;&quot;},&quot;-223984772&quot;:{&quot;referencesIds&quot;:[&quot;doc:661691d2c1ab7f4d4dee2587&quot;],&quot;referencesOptions&quot;:{&quot;doc:661691d2c1ab7f4d4dee2587&quot;:{&quot;author&quot;:true,&quot;year&quot;:true,&quot;pageReplace&quot;:&quot;&quot;,&quot;prefix&quot;:&quot;&quot;,&quot;suffix&quot;:&quot;&quot;}},&quot;hasBrokenReferences&quot;:false,&quot;hasManualEdits&quot;:false,&quot;citationType&quot;:&quot;inline&quot;,&quot;id&quot;:-223984772,&quot;citationText&quot;:&quot;&lt;span style=\&quot;font-family:Lato;font-size:16px;color:#000000\&quot;&gt;[41]&lt;/span&gt;&quot;},&quot;-1878380332&quot;:{&quot;referencesIds&quot;:[&quot;doc:6616913041247623e686799d&quot;],&quot;referencesOptions&quot;:{&quot;doc:6616913041247623e686799d&quot;:{&quot;author&quot;:true,&quot;year&quot;:true,&quot;pageReplace&quot;:&quot;&quot;,&quot;prefix&quot;:&quot;&quot;,&quot;suffix&quot;:&quot;&quot;}},&quot;hasBrokenReferences&quot;:false,&quot;hasManualEdits&quot;:false,&quot;citationType&quot;:&quot;inline&quot;,&quot;id&quot;:-1878380332,&quot;citationText&quot;:&quot;&lt;span style=\&quot;font-family:Lato;font-size:16px;color:#000000\&quot;&gt;[40]&lt;/span&gt;&quot;},&quot;-2097386638&quot;:{&quot;referencesIds&quot;:[&quot;doc:6617e1ad53fd7c7df47db035&quot;],&quot;referencesOptions&quot;:{&quot;doc:6617e1ad53fd7c7df47db035&quot;:{&quot;author&quot;:true,&quot;year&quot;:true,&quot;pageReplace&quot;:&quot;&quot;,&quot;prefix&quot;:&quot;&quot;,&quot;suffix&quot;:&quot;&quot;}},&quot;hasBrokenReferences&quot;:false,&quot;hasManualEdits&quot;:false,&quot;citationType&quot;:&quot;inline&quot;,&quot;id&quot;:-2097386638,&quot;citationText&quot;:&quot;&lt;span style=\&quot;font-family:Lato;font-size:16px;color:#000000\&quot;&gt;[43]&lt;/span&gt;&quot;},&quot;-642883660&quot;:{&quot;referencesIds&quot;:[&quot;doc:6616913041247623e686799d&quot;],&quot;referencesOptions&quot;:{&quot;doc:6616913041247623e686799d&quot;:{&quot;author&quot;:true,&quot;year&quot;:true,&quot;pageReplace&quot;:&quot;&quot;,&quot;prefix&quot;:&quot;&quot;,&quot;suffix&quot;:&quot;&quot;}},&quot;hasBrokenReferences&quot;:false,&quot;hasManualEdits&quot;:false,&quot;citationType&quot;:&quot;inline&quot;,&quot;id&quot;:-642883660,&quot;citationText&quot;:&quot;&lt;span style=\&quot;font-family:Lato;font-size:16px;color:#000000\&quot;&gt;[40]&lt;/span&gt;&quot;},&quot;-1533416779&quot;:{&quot;referencesIds&quot;:[&quot;doc:66191eb102659612af335358&quot;],&quot;referencesOptions&quot;:{&quot;doc:66191eb102659612af335358&quot;:{&quot;author&quot;:true,&quot;year&quot;:true,&quot;pageReplace&quot;:&quot;&quot;,&quot;prefix&quot;:&quot;&quot;,&quot;suffix&quot;:&quot;&quot;}},&quot;hasBrokenReferences&quot;:false,&quot;hasManualEdits&quot;:false,&quot;citationType&quot;:&quot;inline&quot;,&quot;id&quot;:-1533416779,&quot;citationText&quot;:&quot;&lt;span style=\&quot;font-family:Lato;font-size:16px;color:#000000\&quot;&gt;[45]&lt;/span&gt;&quot;},&quot;-266161059&quot;:{&quot;referencesIds&quot;:[&quot;doc:661921806ddb1f48c0f13e60&quot;],&quot;referencesOptions&quot;:{&quot;doc:661921806ddb1f48c0f13e60&quot;:{&quot;author&quot;:true,&quot;year&quot;:true,&quot;pageReplace&quot;:&quot;&quot;,&quot;prefix&quot;:&quot;&quot;,&quot;suffix&quot;:&quot;&quot;}},&quot;hasBrokenReferences&quot;:false,&quot;hasManualEdits&quot;:false,&quot;citationType&quot;:&quot;inline&quot;,&quot;id&quot;:-266161059,&quot;citationText&quot;:&quot;&lt;span style=\&quot;font-family:Lato;font-size:16px;color:#000000\&quot;&gt;[46]&lt;/span&gt;&quot;},&quot;-1516758927&quot;:{&quot;referencesIds&quot;:[&quot;doc:661117b25dd3804eade70565&quot;],&quot;referencesOptions&quot;:{&quot;doc:661117b25dd3804eade70565&quot;:{&quot;author&quot;:true,&quot;year&quot;:true,&quot;pageReplace&quot;:&quot;&quot;,&quot;prefix&quot;:&quot;&quot;,&quot;suffix&quot;:&quot;&quot;}},&quot;hasBrokenReferences&quot;:false,&quot;hasManualEdits&quot;:false,&quot;citationType&quot;:&quot;inline&quot;,&quot;id&quot;:-1516758927,&quot;citationText&quot;:&quot;&lt;span style=\&quot;font-family:Lato;font-size:16px;color:#000000\&quot;&gt;[13]&lt;/span&gt;&quot;},&quot;-917251219&quot;:{&quot;referencesIds&quot;:[&quot;doc:6611623123ec9364dd6e6a9d&quot;],&quot;referencesOptions&quot;:{&quot;doc:6611623123ec9364dd6e6a9d&quot;:{&quot;author&quot;:true,&quot;year&quot;:true,&quot;pageReplace&quot;:&quot;&quot;,&quot;prefix&quot;:&quot;&quot;,&quot;suffix&quot;:&quot;&quot;}},&quot;hasBrokenReferences&quot;:false,&quot;hasManualEdits&quot;:false,&quot;citationType&quot;:&quot;inline&quot;,&quot;id&quot;:-917251219,&quot;citationText&quot;:&quot;&lt;span style=\&quot;font-family:Lato;font-size:16px;color:#000000\&quot;&gt;[20]&lt;/span&gt;&quot;}}"/>
+    <we:property name="citations" value="{&quot;37948830&quot;:{&quot;referencesIds&quot;:[&quot;doc:6610fb1b827daf4f5bfa7d68&quot;],&quot;referencesOptions&quot;:{&quot;doc:6610fb1b827daf4f5bfa7d68&quot;:{&quot;author&quot;:true,&quot;year&quot;:true,&quot;pageReplace&quot;:&quot;&quot;,&quot;prefix&quot;:&quot;&quot;,&quot;suffix&quot;:&quot;&quot;}},&quot;hasBrokenReferences&quot;:false,&quot;hasManualEdits&quot;:false,&quot;citationType&quot;:&quot;inline&quot;,&quot;id&quot;:37948830,&quot;citationText&quot;:&quot;&lt;span style=\&quot;font-family:Lato;font-size:16px;color:#000000\&quot;&gt;[12]&lt;/span&gt;&quot;},&quot;152504002&quot;:{&quot;referencesIds&quot;:[&quot;doc:6612952d68d557298b3dbd39&quot;],&quot;referencesOptions&quot;:{&quot;doc:6612952d68d557298b3dbd39&quot;:{&quot;author&quot;:true,&quot;year&quot;:true,&quot;pageReplace&quot;:&quot;&quot;,&quot;prefix&quot;:&quot;&quot;,&quot;suffix&quot;:&quot;&quot;}},&quot;hasBrokenReferences&quot;:false,&quot;hasManualEdits&quot;:false,&quot;citationType&quot;:&quot;inline&quot;,&quot;id&quot;:152504002,&quot;citationText&quot;:&quot;&lt;span style=\&quot;font-family:Lato;font-size:16px;color:#000000\&quot;&gt;[26]&lt;/span&gt;&quot;},&quot;225109724&quot;:{&quot;referencesIds&quot;:[&quot;doc:6612938b68d557298b3dbd18&quot;],&quot;referencesOptions&quot;:{&quot;doc:6612938b68d557298b3dbd18&quot;:{&quot;author&quot;:true,&quot;year&quot;:true,&quot;pageReplace&quot;:&quot;&quot;,&quot;prefix&quot;:&quot;&quot;,&quot;suffix&quot;:&quot;&quot;}},&quot;hasBrokenReferences&quot;:false,&quot;hasManualEdits&quot;:false,&quot;citationType&quot;:&quot;inline&quot;,&quot;id&quot;:225109724,&quot;citationText&quot;:&quot;&lt;span style=\&quot;font-family:Lato;font-size:16px;color:#000000\&quot;&gt;[23]&lt;/span&gt;&quot;},&quot;250009952&quot;:{&quot;referencesIds&quot;:[&quot;doc:6617ef9b0473566081aaf2a7&quot;],&quot;referencesOptions&quot;:{&quot;doc:6617ef9b0473566081aaf2a7&quot;:{&quot;author&quot;:true,&quot;year&quot;:true,&quot;pageReplace&quot;:&quot;&quot;,&quot;prefix&quot;:&quot;&quot;,&quot;suffix&quot;:&quot;&quot;}},&quot;hasBrokenReferences&quot;:false,&quot;hasManualEdits&quot;:false,&quot;citationType&quot;:&quot;inline&quot;,&quot;id&quot;:250009952,&quot;citationText&quot;:&quot;&lt;span style=\&quot;font-family:Lato;font-size:16px;color:#000000\&quot;&gt;[44]&lt;/span&gt;&quot;},&quot;444509869&quot;:{&quot;referencesIds&quot;:[&quot;doc:66191eb102659612af335358&quot;],&quot;referencesOptions&quot;:{&quot;doc:66191eb102659612af335358&quot;:{&quot;author&quot;:true,&quot;year&quot;:true,&quot;pageReplace&quot;:&quot;&quot;,&quot;prefix&quot;:&quot;&quot;,&quot;suffix&quot;:&quot;&quot;}},&quot;hasBrokenReferences&quot;:false,&quot;hasManualEdits&quot;:false,&quot;citationType&quot;:&quot;inline&quot;,&quot;id&quot;:444509869,&quot;citationText&quot;:&quot;&lt;span style=\&quot;font-family:Lato;font-size:16px;color:#000000\&quot;&gt;[45]&lt;/span&gt;&quot;},&quot;463094179&quot;:{&quot;referencesIds&quot;:[&quot;doc:6614ec9d4bf46567163b16b3&quot;],&quot;referencesOptions&quot;:{&quot;doc:6614ec9d4bf46567163b16b3&quot;:{&quot;author&quot;:true,&quot;year&quot;:true,&quot;pageReplace&quot;:&quot;&quot;,&quot;prefix&quot;:&quot;&quot;,&quot;suffix&quot;:&quot;&quot;}},&quot;hasBrokenReferences&quot;:false,&quot;hasManualEdits&quot;:false,&quot;citationType&quot;:&quot;inline&quot;,&quot;id&quot;:463094179,&quot;citationText&quot;:&quot;&lt;span style=\&quot;font-family:Lato;font-size:16px;color:#000000\&quot;&gt;[35]&lt;/span&gt;&quot;},&quot;471730043&quot;:{&quot;referencesIds&quot;:[&quot;doc:6615569a73c14d5f6994fd4a&quot;],&quot;referencesOptions&quot;:{&quot;doc:6615569a73c14d5f6994fd4a&quot;:{&quot;author&quot;:true,&quot;year&quot;:true,&quot;pageReplace&quot;:&quot;&quot;,&quot;prefix&quot;:&quot;&quot;,&quot;suffix&quot;:&quot;&quot;}},&quot;hasBrokenReferences&quot;:false,&quot;hasManualEdits&quot;:false,&quot;citationType&quot;:&quot;inline&quot;,&quot;id&quot;:471730043,&quot;citationText&quot;:&quot;&lt;span style=\&quot;font-family:Lato;font-size:16px;color:#000000\&quot;&gt;[38]&lt;/span&gt;&quot;},&quot;517194004&quot;:{&quot;referencesIds&quot;:[&quot;doc:6614f9033215ff23aef41f7e&quot;],&quot;referencesOptions&quot;:{&quot;doc:6614f9033215ff23aef41f7e&quot;:{&quot;author&quot;:true,&quot;year&quot;:true,&quot;pageReplace&quot;:&quot;&quot;,&quot;prefix&quot;:&quot;&quot;,&quot;suffix&quot;:&quot;&quot;}},&quot;hasBrokenReferences&quot;:false,&quot;hasManualEdits&quot;:false,&quot;citationType&quot;:&quot;inline&quot;,&quot;id&quot;:517194004,&quot;citationText&quot;:&quot;&lt;span style=\&quot;font-family:Lato;font-size:16px;color:#000000\&quot;&gt;[36]&lt;/span&gt;&quot;},&quot;518512655&quot;:{&quot;referencesIds&quot;:[&quot;doc:661691f76ddb1f48c0f0cfea&quot;],&quot;referencesOptions&quot;:{&quot;doc:661691f76ddb1f48c0f0cfea&quot;:{&quot;author&quot;:true,&quot;year&quot;:true,&quot;pageReplace&quot;:&quot;&quot;,&quot;prefix&quot;:&quot;&quot;,&quot;suffix&quot;:&quot;&quot;}},&quot;hasBrokenReferences&quot;:false,&quot;hasManualEdits&quot;:false,&quot;citationType&quot;:&quot;inline&quot;,&quot;id&quot;:518512655,&quot;citationText&quot;:&quot;&lt;span style=\&quot;font-family:Lato;font-size:16px;color:#000000\&quot;&gt;[42]&lt;/span&gt;&quot;},&quot;546951060&quot;:{&quot;referencesIds&quot;:[&quot;doc:661691d2c1ab7f4d4dee2587&quot;,&quot;doc:661691f76ddb1f48c0f0cfea&quot;],&quot;referencesOptions&quot;:{&quot;doc:661691d2c1ab7f4d4dee2587&quot;:{&quot;author&quot;:true,&quot;year&quot;:true,&quot;pageReplace&quot;:&quot;&quot;,&quot;prefix&quot;:&quot;&quot;,&quot;suffix&quot;:&quot;&quot;},&quot;doc:661691f76ddb1f48c0f0cfea&quot;:{&quot;author&quot;:true,&quot;year&quot;:true,&quot;pageReplace&quot;:&quot;&quot;,&quot;prefix&quot;:&quot;&quot;,&quot;suffix&quot;:&quot;&quot;}},&quot;hasBrokenReferences&quot;:false,&quot;hasManualEdits&quot;:false,&quot;citationType&quot;:&quot;inline&quot;,&quot;id&quot;:546951060,&quot;citationText&quot;:&quot;&lt;span style=\&quot;font-family:Lato;font-size:16px;color:#000000\&quot;&gt;[41], [42]&lt;/span&gt;&quot;},&quot;649096082&quot;:{&quot;referencesIds&quot;:[&quot;doc:6617e1ad53fd7c7df47db035&quot;],&quot;referencesOptions&quot;:{&quot;doc:6617e1ad53fd7c7df47db035&quot;:{&quot;author&quot;:true,&quot;year&quot;:true,&quot;pageReplace&quot;:&quot;&quot;,&quot;prefix&quot;:&quot;&quot;,&quot;suffix&quot;:&quot;&quot;}},&quot;hasBrokenReferences&quot;:false,&quot;hasManualEdits&quot;:false,&quot;citationType&quot;:&quot;inline&quot;,&quot;id&quot;:649096082,&quot;citationText&quot;:&quot;&lt;span style=\&quot;font-family:Lato;font-size:16px;color:#000000\&quot;&gt;[43]&lt;/span&gt;&quot;},&quot;702444793&quot;:{&quot;referencesIds&quot;:[&quot;doc:66115f8ac85809098e1ae9d9&quot;],&quot;referencesOptions&quot;:{&quot;doc:66115f8ac85809098e1ae9d9&quot;:{&quot;author&quot;:true,&quot;year&quot;:true,&quot;pageReplace&quot;:&quot;&quot;,&quot;prefix&quot;:&quot;&quot;,&quot;suffix&quot;:&quot;&quot;}},&quot;hasBrokenReferences&quot;:false,&quot;hasManualEdits&quot;:false,&quot;citationType&quot;:&quot;inline&quot;,&quot;id&quot;:702444793,&quot;citationText&quot;:&quot;&lt;span style=\&quot;font-family:Lato;font-size:16px;color:#000000\&quot;&gt;[19]&lt;/span&gt;&quot;},&quot;706456486&quot;:{&quot;referencesIds&quot;:[&quot;doc:66155548f490705c2a9ef1a4&quot;],&quot;referencesOptions&quot;:{&quot;doc:66155548f490705c2a9ef1a4&quot;:{&quot;author&quot;:true,&quot;year&quot;:true,&quot;pageReplace&quot;:&quot;&quot;,&quot;prefix&quot;:&quot;&quot;,&quot;suffix&quot;:&quot;&quot;}},&quot;hasBrokenReferences&quot;:false,&quot;hasManualEdits&quot;:false,&quot;citationType&quot;:&quot;inline&quot;,&quot;id&quot;:706456486,&quot;citationText&quot;:&quot;&lt;span style=\&quot;font-family:Lato;font-size:16px;color:#000000\&quot;&gt;[37]&lt;/span&gt;&quot;},&quot;706689376&quot;:{&quot;referencesIds&quot;:[&quot;doc:6617ef9b0473566081aaf2a7&quot;],&quot;referencesOptions&quot;:{&quot;doc:6617ef9b0473566081aaf2a7&quot;:{&quot;author&quot;:true,&quot;year&quot;:true,&quot;pageReplace&quot;:&quot;&quot;,&quot;prefix&quot;:&quot;&quot;,&quot;suffix&quot;:&quot;&quot;}},&quot;hasBrokenReferences&quot;:false,&quot;hasManualEdits&quot;:false,&quot;citationType&quot;:&quot;inline&quot;,&quot;id&quot;:706689376,&quot;citationText&quot;:&quot;&lt;span style=\&quot;font-family:Lato;font-size:16px;color:#000000\&quot;&gt;[44]&lt;/span&gt;&quot;},&quot;710384819&quot;:{&quot;referencesIds&quot;:[&quot;doc:6611623123ec9364dd6e6a9d&quot;],&quot;referencesOptions&quot;:{&quot;doc:6611623123ec9364dd6e6a9d&quot;:{&quot;author&quot;:true,&quot;year&quot;:true,&quot;pageReplace&quot;:&quot;&quot;,&quot;prefix&quot;:&quot;&quot;,&quot;suffix&quot;:&quot;&quot;}},&quot;hasBrokenReferences&quot;:false,&quot;hasManualEdits&quot;:false,&quot;citationType&quot;:&quot;inline&quot;,&quot;id&quot;:710384819,&quot;citationText&quot;:&quot;&lt;span style=\&quot;font-family:Lato;font-size:16px;color:#000000\&quot;&gt;[20]&lt;/span&gt;&quot;},&quot;767661000&quot;:{&quot;referencesIds&quot;:[&quot;doc:6612c3c6886cd61664641cc4&quot;],&quot;referencesOptions&quot;:{&quot;doc:6612c3c6886cd61664641cc4&quot;:{&quot;author&quot;:true,&quot;year&quot;:true,&quot;pageReplace&quot;:&quot;&quot;,&quot;prefix&quot;:&quot;&quot;,&quot;suffix&quot;:&quot;&quot;}},&quot;hasBrokenReferences&quot;:false,&quot;hasManualEdits&quot;:false,&quot;citationType&quot;:&quot;inline&quot;,&quot;id&quot;:767661000,&quot;citationText&quot;:&quot;&lt;span style=\&quot;font-family:Lato;font-size:16px;color:#000000\&quot;&gt;[32]&lt;/span&gt;&quot;},&quot;784161944&quot;:{&quot;referencesIds&quot;:[&quot;doc:6611623123ec9364dd6e6a9d&quot;],&quot;referencesOptions&quot;:{&quot;doc:6611623123ec9364dd6e6a9d&quot;:{&quot;author&quot;:true,&quot;year&quot;:true,&quot;pageReplace&quot;:&quot;&quot;,&quot;prefix&quot;:&quot;&quot;,&quot;suffix&quot;:&quot;&quot;}},&quot;hasBrokenReferences&quot;:false,&quot;hasManualEdits&quot;:false,&quot;citationType&quot;:&quot;inline&quot;,&quot;id&quot;:784161944,&quot;citationText&quot;:&quot;&lt;span style=\&quot;font-family:Lato;font-size:16px;color:#000000\&quot;&gt;[20]&lt;/span&gt;&quot;},&quot;807442717&quot;:{&quot;referencesIds&quot;:[&quot;doc:6614ebc43215ff23aef41de6&quot;],&quot;referencesOptions&quot;:{&quot;doc:6614ebc43215ff23aef41de6&quot;:{&quot;author&quot;:true,&quot;year&quot;:true,&quot;pageReplace&quot;:&quot;&quot;,&quot;prefix&quot;:&quot;&quot;,&quot;suffix&quot;:&quot;&quot;}},&quot;hasBrokenReferences&quot;:false,&quot;hasManualEdits&quot;:false,&quot;citationType&quot;:&quot;inline&quot;,&quot;id&quot;:807442717,&quot;citationText&quot;:&quot;&lt;span style=\&quot;font-family:Lato;font-size:16px;color:#000000\&quot;&gt;[34]&lt;/span&gt;&quot;},&quot;816538223&quot;:{&quot;referencesIds&quot;:[&quot;doc:661a9ccfd2b45977d8318122&quot;],&quot;referencesOptions&quot;:{&quot;doc:661a9ccfd2b45977d8318122&quot;:{&quot;author&quot;:true,&quot;year&quot;:true,&quot;pageReplace&quot;:&quot;&quot;,&quot;prefix&quot;:&quot;&quot;,&quot;suffix&quot;:&quot;&quot;}},&quot;hasBrokenReferences&quot;:false,&quot;hasManualEdits&quot;:false,&quot;citationType&quot;:&quot;inline&quot;,&quot;id&quot;:816538223,&quot;citationText&quot;:&quot;&lt;span style=\&quot;font-family:Lato;font-size:16px;color:#000000\&quot;&gt;[47]&lt;/span&gt;&quot;},&quot;832561333&quot;:{&quot;referencesIds&quot;:[&quot;doc:6617e1ad53fd7c7df47db035&quot;],&quot;referencesOptions&quot;:{&quot;doc:6617e1ad53fd7c7df47db035&quot;:{&quot;author&quot;:true,&quot;year&quot;:true,&quot;pageReplace&quot;:&quot;&quot;,&quot;prefix&quot;:&quot;&quot;,&quot;suffix&quot;:&quot;&quot;}},&quot;hasBrokenReferences&quot;:false,&quot;hasManualEdits&quot;:false,&quot;citationType&quot;:&quot;inline&quot;,&quot;id&quot;:832561333,&quot;citationText&quot;:&quot;&lt;span style=\&quot;font-family:Lato;font-size:16px;color:#000000\&quot;&gt;[43]&lt;/span&gt;&quot;},&quot;862166409&quot;:{&quot;referencesIds&quot;:[&quot;doc:6614f9033215ff23aef41f7e&quot;],&quot;referencesOptions&quot;:{&quot;doc:6614f9033215ff23aef41f7e&quot;:{&quot;author&quot;:true,&quot;year&quot;:true,&quot;pageReplace&quot;:&quot;&quot;,&quot;prefix&quot;:&quot;&quot;,&quot;suffix&quot;:&quot;&quot;}},&quot;hasBrokenReferences&quot;:false,&quot;hasManualEdits&quot;:false,&quot;citationType&quot;:&quot;inline&quot;,&quot;id&quot;:862166409,&quot;citationText&quot;:&quot;&lt;span style=\&quot;font-family:Lato;font-size:16px;color:#000000\&quot;&gt;[36]&lt;/span&gt;&quot;},&quot;864021323&quot;:{&quot;referencesIds&quot;:[&quot;doc:6614ebc43215ff23aef41de6&quot;],&quot;referencesOptions&quot;:{&quot;doc:6614ebc43215ff23aef41de6&quot;:{&quot;author&quot;:true,&quot;year&quot;:true,&quot;pageReplace&quot;:&quot;&quot;,&quot;prefix&quot;:&quot;&quot;,&quot;suffix&quot;:&quot;&quot;}},&quot;hasBrokenReferences&quot;:false,&quot;hasManualEdits&quot;:false,&quot;citationType&quot;:&quot;inline&quot;,&quot;id&quot;:864021323,&quot;citationText&quot;:&quot;&lt;span style=\&quot;font-family:Lato;font-size:16px;color:#000000\&quot;&gt;[34]&lt;/span&gt;&quot;},&quot;885451095&quot;:{&quot;referencesIds&quot;:[&quot;doc:660ff567628cb344b26eccaa&quot;],&quot;referencesOptions&quot;:{&quot;doc:660ff567628cb344b26eccaa&quot;:{&quot;author&quot;:true,&quot;year&quot;:true,&quot;pageReplace&quot;:&quot;&quot;,&quot;prefix&quot;:&quot;&quot;,&quot;suffix&quot;:&quot;&quot;}},&quot;hasBrokenReferences&quot;:false,&quot;hasManualEdits&quot;:false,&quot;citationType&quot;:&quot;inline&quot;,&quot;id&quot;:885451095,&quot;citationText&quot;:&quot;&lt;span style=\&quot;font-family:Lato;font-size:16px;color:#000000\&quot;&gt;[7]&lt;/span&gt;&quot;},&quot;917208628&quot;:{&quot;referencesIds&quot;:[&quot;doc:66155548f490705c2a9ef1a4&quot;],&quot;referencesOptions&quot;:{&quot;doc:66155548f490705c2a9ef1a4&quot;:{&quot;author&quot;:true,&quot;year&quot;:true,&quot;pageReplace&quot;:&quot;&quot;,&quot;prefix&quot;:&quot;&quot;,&quot;suffix&quot;:&quot;&quot;}},&quot;hasBrokenReferences&quot;:false,&quot;hasManualEdits&quot;:false,&quot;citationType&quot;:&quot;inline&quot;,&quot;id&quot;:917208628,&quot;citationText&quot;:&quot;&lt;span style=\&quot;font-family:Lato;font-size:16px;color:#000000\&quot;&gt;[37]&lt;/span&gt;&quot;},&quot;976260448&quot;:{&quot;referencesIds&quot;:[&quot;doc:6614f9033215ff23aef41f7e&quot;],&quot;referencesOptions&quot;:{&quot;doc:6614f9033215ff23aef41f7e&quot;:{&quot;author&quot;:true,&quot;year&quot;:true,&quot;pageReplace&quot;:&quot;&quot;,&quot;prefix&quot;:&quot;&quot;,&quot;suffix&quot;:&quot;&quot;}},&quot;hasBrokenReferences&quot;:false,&quot;hasManualEdits&quot;:false,&quot;citationType&quot;:&quot;inline&quot;,&quot;id&quot;:976260448,&quot;citationText&quot;:&quot;&lt;span style=\&quot;font-family:Lato;font-size:16px;color:#000000\&quot;&gt;[36]&lt;/span&gt;&quot;},&quot;1000929272&quot;:{&quot;referencesIds&quot;:[&quot;doc:6617ef9b0473566081aaf2a7&quot;],&quot;referencesOptions&quot;:{&quot;doc:6617ef9b0473566081aaf2a7&quot;:{&quot;author&quot;:true,&quot;year&quot;:true,&quot;pageReplace&quot;:&quot;&quot;,&quot;prefix&quot;:&quot;&quot;,&quot;suffix&quot;:&quot;&quot;}},&quot;hasBrokenReferences&quot;:false,&quot;hasManualEdits&quot;:false,&quot;citationType&quot;:&quot;inline&quot;,&quot;id&quot;:1000929272,&quot;citationText&quot;:&quot;&lt;span style=\&quot;font-family:Lato;font-size:16px;color:#000000\&quot;&gt;[44]&lt;/span&gt;&quot;},&quot;1009336224&quot;:{&quot;referencesIds&quot;:[&quot;doc:6612957a1543365fabeab707&quot;],&quot;referencesOptions&quot;:{&quot;doc:6612957a1543365fabeab707&quot;:{&quot;author&quot;:true,&quot;year&quot;:true,&quot;pageReplace&quot;:&quot;&quot;,&quot;prefix&quot;:&quot;&quot;,&quot;suffix&quot;:&quot;&quot;}},&quot;hasBrokenReferences&quot;:false,&quot;hasManualEdits&quot;:false,&quot;citationType&quot;:&quot;inline&quot;,&quot;id&quot;:1009336224,&quot;citationText&quot;:&quot;&lt;span style=\&quot;font-family:Lato;font-size:16px;color:#000000\&quot;&gt;[27]&lt;/span&gt;&quot;},&quot;1042487801&quot;:{&quot;referencesIds&quot;:[&quot;doc:660ff703827daf4f5bfa6524&quot;],&quot;referencesOptions&quot;:{&quot;doc:660ff703827daf4f5bfa6524&quot;:{&quot;author&quot;:true,&quot;year&quot;:true,&quot;pageReplace&quot;:&quot;&quot;,&quot;prefix&quot;:&quot;&quot;,&quot;suffix&quot;:&quot;&quot;}},&quot;hasBrokenReferences&quot;:false,&quot;hasManualEdits&quot;:false,&quot;citationType&quot;:&quot;inline&quot;,&quot;id&quot;:1042487801,&quot;citationText&quot;:&quot;&lt;span style=\&quot;font-family:Lato;font-size:16px;color:#000000\&quot;&gt;[8]&lt;/span&gt;&quot;},&quot;1053126444&quot;:{&quot;referencesIds&quot;:[&quot;doc:6611623123ec9364dd6e6a9d&quot;],&quot;referencesOptions&quot;:{&quot;doc:6611623123ec9364dd6e6a9d&quot;:{&quot;author&quot;:true,&quot;year&quot;:true,&quot;pageReplace&quot;:&quot;&quot;,&quot;prefix&quot;:&quot;&quot;,&quot;suffix&quot;:&quot;&quot;}},&quot;hasBrokenReferences&quot;:false,&quot;hasManualEdits&quot;:false,&quot;citationType&quot;:&quot;inline&quot;,&quot;id&quot;:1053126444,&quot;citationText&quot;:&quot;&lt;span style=\&quot;font-family:Lato;font-size:16px;color:#000000\&quot;&gt;[20]&lt;/span&gt;&quot;},&quot;1080566433&quot;:{&quot;referencesIds&quot;:[&quot;doc:6615569a73c14d5f6994fd4a&quot;],&quot;referencesOptions&quot;:{&quot;doc:6615569a73c14d5f6994fd4a&quot;:{&quot;author&quot;:true,&quot;year&quot;:true,&quot;pageReplace&quot;:&quot;&quot;,&quot;prefix&quot;:&quot;&quot;,&quot;suffix&quot;:&quot;&quot;}},&quot;hasBrokenReferences&quot;:false,&quot;hasManualEdits&quot;:false,&quot;citationType&quot;:&quot;inline&quot;,&quot;id&quot;:1080566433,&quot;citationText&quot;:&quot;&lt;span style=\&quot;font-family:Lato;font-size:16px;color:#000000\&quot;&gt;[38]&lt;/span&gt;&quot;},&quot;1155954814&quot;:{&quot;referencesIds&quot;:[&quot;doc:6612c38f886cd61664641cbe&quot;],&quot;referencesOptions&quot;:{&quot;doc:6612c38f886cd61664641cbe&quot;:{&quot;author&quot;:true,&quot;year&quot;:true,&quot;pageReplace&quot;:&quot;&quot;,&quot;prefix&quot;:&quot;&quot;,&quot;suffix&quot;:&quot;&quot;}},&quot;hasBrokenReferences&quot;:false,&quot;hasManualEdits&quot;:false,&quot;citationType&quot;:&quot;inline&quot;,&quot;id&quot;:1155954814,&quot;citationText&quot;:&quot;&lt;span style=\&quot;font-family:Lato;font-size:16px;color:#000000\&quot;&gt;[31]&lt;/span&gt;&quot;},&quot;1191723107&quot;:{&quot;referencesIds&quot;:[&quot;doc:66115f8ac85809098e1ae9d9&quot;],&quot;referencesOptions&quot;:{&quot;doc:66115f8ac85809098e1ae9d9&quot;:{&quot;author&quot;:true,&quot;year&quot;:true,&quot;pageReplace&quot;:&quot;&quot;,&quot;prefix&quot;:&quot;&quot;,&quot;suffix&quot;:&quot;&quot;}},&quot;hasBrokenReferences&quot;:false,&quot;hasManualEdits&quot;:false,&quot;citationType&quot;:&quot;inline&quot;,&quot;id&quot;:1191723107,&quot;citationText&quot;:&quot;&lt;span style=\&quot;font-family:Lato;font-size:16px;color:#000000\&quot;&gt;[19]&lt;/span&gt;&quot;},&quot;1241682482&quot;:{&quot;referencesIds&quot;:[&quot;doc:6612c2e754e4d5255856e5ed&quot;],&quot;referencesOptions&quot;:{&quot;doc:6612c2e754e4d5255856e5ed&quot;:{&quot;author&quot;:true,&quot;year&quot;:true,&quot;pageReplace&quot;:&quot;&quot;,&quot;prefix&quot;:&quot;&quot;,&quot;suffix&quot;:&quot;&quot;}},&quot;hasBrokenReferences&quot;:false,&quot;hasManualEdits&quot;:false,&quot;citationType&quot;:&quot;inline&quot;,&quot;id&quot;:1241682482,&quot;citationText&quot;:&quot;&lt;span style=\&quot;font-family:Lato;font-size:16px;color:#000000\&quot;&gt;[30]&lt;/span&gt;&quot;},&quot;1259176675&quot;:{&quot;referencesIds&quot;:[&quot;doc:661921806ddb1f48c0f13e60&quot;],&quot;referencesOptions&quot;:{&quot;doc:661921806ddb1f48c0f13e60&quot;:{&quot;author&quot;:true,&quot;year&quot;:true,&quot;pageReplace&quot;:&quot;&quot;,&quot;prefix&quot;:&quot;&quot;,&quot;suffix&quot;:&quot;&quot;}},&quot;hasBrokenReferences&quot;:false,&quot;hasManualEdits&quot;:false,&quot;citationType&quot;:&quot;inline&quot;,&quot;id&quot;:1259176675,&quot;citationText&quot;:&quot;&lt;span style=\&quot;font-family:Lato;font-size:16px;color:#000000\&quot;&gt;[46]&lt;/span&gt;&quot;},&quot;1297422067&quot;:{&quot;referencesIds&quot;:[&quot;doc:6612964a8ae92d7680938ee9&quot;],&quot;referencesOptions&quot;:{&quot;doc:6612964a8ae92d7680938ee9&quot;:{&quot;author&quot;:true,&quot;year&quot;:true,&quot;pageReplace&quot;:&quot;&quot;,&quot;prefix&quot;:&quot;&quot;,&quot;suffix&quot;:&quot;&quot;}},&quot;hasBrokenReferences&quot;:false,&quot;hasManualEdits&quot;:false,&quot;citationType&quot;:&quot;inline&quot;,&quot;id&quot;:1297422067,&quot;citationText&quot;:&quot;&lt;span style=\&quot;font-family:Lato;font-size:16px;color:#000000\&quot;&gt;[29]&lt;/span&gt;&quot;},&quot;1334192017&quot;:{&quot;referencesIds&quot;:[&quot;doc:6610f5b016ea151d018594da&quot;],&quot;referencesOptions&quot;:{&quot;doc:6610f5b016ea151d018594da&quot;:{&quot;author&quot;:true,&quot;year&quot;:true,&quot;pageReplace&quot;:&quot;&quot;,&quot;prefix&quot;:&quot;&quot;,&quot;suffix&quot;:&quot;&quot;}},&quot;hasBrokenReferences&quot;:false,&quot;hasManualEdits&quot;:false,&quot;citationType&quot;:&quot;inline&quot;,&quot;id&quot;:1334192017,&quot;citationText&quot;:&quot;&lt;span style=\&quot;font-family:Lato;font-size:16px;color:#000000\&quot;&gt;[11]&lt;/span&gt;&quot;},&quot;1405792205&quot;:{&quot;referencesIds&quot;:[&quot;doc:661691f76ddb1f48c0f0cfea&quot;],&quot;referencesOptions&quot;:{&quot;doc:661691f76ddb1f48c0f0cfea&quot;:{&quot;author&quot;:true,&quot;year&quot;:true,&quot;pageReplace&quot;:&quot;&quot;,&quot;prefix&quot;:&quot;&quot;,&quot;suffix&quot;:&quot;&quot;}},&quot;hasBrokenReferences&quot;:false,&quot;hasManualEdits&quot;:false,&quot;citationType&quot;:&quot;inline&quot;,&quot;id&quot;:1405792205,&quot;citationText&quot;:&quot;&lt;span style=\&quot;font-family:Lato;font-size:16px;color:#000000\&quot;&gt;[42]&lt;/span&gt;&quot;},&quot;1407571928&quot;:{&quot;referencesIds&quot;:[&quot;doc:6612940aac9e5f451e77f572&quot;],&quot;referencesOptions&quot;:{&quot;doc:6612940aac9e5f451e77f572&quot;:{&quot;author&quot;:true,&quot;year&quot;:true,&quot;pageReplace&quot;:&quot;&quot;,&quot;prefix&quot;:&quot;&quot;,&quot;suffix&quot;:&quot;&quot;}},&quot;hasBrokenReferences&quot;:false,&quot;hasManualEdits&quot;:false,&quot;citationType&quot;:&quot;inline&quot;,&quot;id&quot;:1407571928,&quot;citationText&quot;:&quot;&lt;span style=\&quot;font-family:Lato;font-size:16px;color:#000000\&quot;&gt;[24]&lt;/span&gt;&quot;},&quot;1422990633&quot;:{&quot;referencesIds&quot;:[&quot;doc:661691d2c1ab7f4d4dee2587&quot;],&quot;referencesOptions&quot;:{&quot;doc:661691d2c1ab7f4d4dee2587&quot;:{&quot;author&quot;:true,&quot;year&quot;:true,&quot;pageReplace&quot;:&quot;&quot;,&quot;prefix&quot;:&quot;&quot;,&quot;suffix&quot;:&quot;&quot;}},&quot;hasBrokenReferences&quot;:false,&quot;hasManualEdits&quot;:false,&quot;citationType&quot;:&quot;inline&quot;,&quot;id&quot;:1422990633,&quot;citationText&quot;:&quot;&lt;span style=\&quot;font-family:Lato;font-size:16px;color:#000000\&quot;&gt;[41]&lt;/span&gt;&quot;},&quot;1445578324&quot;:{&quot;referencesIds&quot;:[&quot;doc:6615569a73c14d5f6994fd4a&quot;],&quot;referencesOptions&quot;:{&quot;doc:6615569a73c14d5f6994fd4a&quot;:{&quot;author&quot;:true,&quot;year&quot;:true,&quot;pageReplace&quot;:&quot;&quot;,&quot;prefix&quot;:&quot;&quot;,&quot;suffix&quot;:&quot;&quot;}},&quot;hasBrokenReferences&quot;:false,&quot;hasManualEdits&quot;:false,&quot;citationType&quot;:&quot;inline&quot;,&quot;id&quot;:1445578324,&quot;citationText&quot;:&quot;&lt;span style=\&quot;font-family:Lato;font-size:16px;color:#000000\&quot;&gt;[38]&lt;/span&gt;&quot;},&quot;1451443520&quot;:{&quot;referencesIds&quot;:[&quot;doc:660d5620f1bdd44a54ea72e8&quot;],&quot;referencesOptions&quot;:{&quot;doc:660d5620f1bdd44a54ea72e8&quot;:{&quot;author&quot;:true,&quot;year&quot;:true,&quot;pageReplace&quot;:&quot;&quot;,&quot;prefix&quot;:&quot;&quot;,&quot;suffix&quot;:&quot;&quot;}},&quot;hasBrokenReferences&quot;:false,&quot;hasManualEdits&quot;:false,&quot;citationType&quot;:&quot;inline&quot;,&quot;id&quot;:1451443520,&quot;citationText&quot;:&quot;&lt;span style=\&quot;font-family:Lato;font-size:16px;color:#000000\&quot;&gt;[2]&lt;/span&gt;&quot;},&quot;1458677217&quot;:{&quot;referencesIds&quot;:[&quot;doc:660ff40e6321323c3e0a11ad&quot;],&quot;referencesOptions&quot;:{&quot;doc:660ff40e6321323c3e0a11ad&quot;:{&quot;author&quot;:true,&quot;year&quot;:true,&quot;pageReplace&quot;:&quot;&quot;,&quot;prefix&quot;:&quot;&quot;,&quot;suffix&quot;:&quot;&quot;}},&quot;hasBrokenReferences&quot;:false,&quot;hasManualEdits&quot;:false,&quot;citationType&quot;:&quot;inline&quot;,&quot;id&quot;:1458677217,&quot;citationText&quot;:&quot;&lt;span style=\&quot;font-family:Lato;font-size:16px;color:#000000\&quot;&gt;[6]&lt;/span&gt;&quot;},&quot;1560050998&quot;:{&quot;referencesIds&quot;:[&quot;doc:66155548f490705c2a9ef1a4&quot;],&quot;referencesOptions&quot;:{&quot;doc:66155548f490705c2a9ef1a4&quot;:{&quot;author&quot;:true,&quot;year&quot;:true,&quot;pageReplace&quot;:&quot;&quot;,&quot;prefix&quot;:&quot;&quot;,&quot;suffix&quot;:&quot;&quot;}},&quot;hasBrokenReferences&quot;:false,&quot;hasManualEdits&quot;:false,&quot;citationType&quot;:&quot;inline&quot;,&quot;id&quot;:1560050998,&quot;citationText&quot;:&quot;&lt;span style=\&quot;font-family:Lato;font-size:16px;color:#000000\&quot;&gt;[37]&lt;/span&gt;&quot;},&quot;1621722743&quot;:{&quot;referencesIds&quot;:[&quot;doc:661141e279e9880adfe34e8a&quot;],&quot;referencesOptions&quot;:{&quot;doc:661141e279e9880adfe34e8a&quot;:{&quot;author&quot;:true,&quot;year&quot;:true,&quot;pageReplace&quot;:&quot;&quot;,&quot;prefix&quot;:&quot;&quot;,&quot;suffix&quot;:&quot;&quot;}},&quot;hasBrokenReferences&quot;:false,&quot;hasManualEdits&quot;:false,&quot;citationType&quot;:&quot;inline&quot;,&quot;id&quot;:1621722743,&quot;citationText&quot;:&quot;&lt;span style=\&quot;font-family:Lato;font-size:16px;color:#000000\&quot;&gt;[14]&lt;/span&gt;&quot;},&quot;1652091708&quot;:{&quot;referencesIds&quot;:[&quot;doc:6617e1ad53fd7c7df47db035&quot;],&quot;referencesOptions&quot;:{&quot;doc:6617e1ad53fd7c7df47db035&quot;:{&quot;author&quot;:true,&quot;year&quot;:true,&quot;pageReplace&quot;:&quot;&quot;,&quot;prefix&quot;:&quot;&quot;,&quot;suffix&quot;:&quot;&quot;}},&quot;hasBrokenReferences&quot;:false,&quot;hasManualEdits&quot;:false,&quot;citationType&quot;:&quot;inline&quot;,&quot;id&quot;:1652091708,&quot;citationText&quot;:&quot;&lt;span style=\&quot;font-family:Lato;font-size:16px;color:#000000\&quot;&gt;[43]&lt;/span&gt;&quot;},&quot;1747847413&quot;:{&quot;referencesIds&quot;:[&quot;doc:66155548f490705c2a9ef1a4&quot;],&quot;referencesOptions&quot;:{&quot;doc:66155548f490705c2a9ef1a4&quot;:{&quot;author&quot;:true,&quot;year&quot;:true,&quot;pageReplace&quot;:&quot;&quot;,&quot;prefix&quot;:&quot;&quot;,&quot;suffix&quot;:&quot;&quot;}},&quot;hasBrokenReferences&quot;:false,&quot;hasManualEdits&quot;:false,&quot;citationType&quot;:&quot;inline&quot;,&quot;id&quot;:1747847413,&quot;citationText&quot;:&quot;&lt;span style=\&quot;font-family:Lato;font-size:16px;color:#000000\&quot;&gt;[37]&lt;/span&gt;&quot;},&quot;1815207269&quot;:{&quot;referencesIds&quot;:[&quot;doc:6612964a8ae92d7680938ee9&quot;],&quot;referencesOptions&quot;:{&quot;doc:6612964a8ae92d7680938ee9&quot;:{&quot;author&quot;:true,&quot;year&quot;:true,&quot;pageReplace&quot;:&quot;&quot;,&quot;prefix&quot;:&quot;&quot;,&quot;suffix&quot;:&quot;&quot;}},&quot;hasBrokenReferences&quot;:false,&quot;hasManualEdits&quot;:false,&quot;citationType&quot;:&quot;inline&quot;,&quot;id&quot;:1815207269,&quot;citationText&quot;:&quot;&lt;span style=\&quot;font-family:Lato;font-size:16px;color:#000000\&quot;&gt;[29]&lt;/span&gt;&quot;},&quot;1838889485&quot;:{&quot;referencesIds&quot;:[&quot;doc:66116322047102763ff257f4&quot;],&quot;referencesOptions&quot;:{&quot;doc:66116322047102763ff257f4&quot;:{&quot;author&quot;:true,&quot;year&quot;:true,&quot;pageReplace&quot;:&quot;&quot;,&quot;prefix&quot;:&quot;&quot;,&quot;suffix&quot;:&quot;&quot;}},&quot;hasBrokenReferences&quot;:false,&quot;hasManualEdits&quot;:false,&quot;citationType&quot;:&quot;inline&quot;,&quot;id&quot;:1838889485,&quot;citationText&quot;:&quot;&lt;span style=\&quot;font-family:Lato;font-size:16px;color:#000000\&quot;&gt;[21]&lt;/span&gt;&quot;},&quot;1884758852&quot;:{&quot;referencesIds&quot;:[&quot;doc:6611623123ec9364dd6e6a9d&quot;],&quot;referencesOptions&quot;:{&quot;doc:6611623123ec9364dd6e6a9d&quot;:{&quot;author&quot;:true,&quot;year&quot;:true,&quot;pageReplace&quot;:&quot;&quot;,&quot;prefix&quot;:&quot;&quot;,&quot;suffix&quot;:&quot;&quot;}},&quot;hasBrokenReferences&quot;:false,&quot;hasManualEdits&quot;:false,&quot;citationType&quot;:&quot;inline&quot;,&quot;id&quot;:1884758852,&quot;citationText&quot;:&quot;&lt;span style=\&quot;font-family:Lato;font-size:16px;color:#000000\&quot;&gt;[20]&lt;/span&gt;&quot;},&quot;1890377691&quot;:{&quot;referencesIds&quot;:[&quot;doc:661295e9ac9e5f451e77f59e&quot;],&quot;referencesOptions&quot;:{&quot;doc:661295e9ac9e5f451e77f59e&quot;:{&quot;author&quot;:true,&quot;year&quot;:true,&quot;pageReplace&quot;:&quot;&quot;,&quot;prefix&quot;:&quot;&quot;,&quot;suffix&quot;:&quot;&quot;}},&quot;hasBrokenReferences&quot;:false,&quot;hasManualEdits&quot;:false,&quot;citationType&quot;:&quot;inline&quot;,&quot;id&quot;:1890377691,&quot;citationText&quot;:&quot;&lt;span style=\&quot;font-family:Lato;font-size:16px;color:#000000\&quot;&gt;[28]&lt;/span&gt;&quot;},&quot;1908496232&quot;:{&quot;referencesIds&quot;:[&quot;doc:661295e9ac9e5f451e77f59e&quot;],&quot;referencesOptions&quot;:{&quot;doc:661295e9ac9e5f451e77f59e&quot;:{&quot;author&quot;:true,&quot;year&quot;:true,&quot;pageReplace&quot;:&quot;&quot;,&quot;prefix&quot;:&quot;&quot;,&quot;suffix&quot;:&quot;&quot;}},&quot;hasBrokenReferences&quot;:false,&quot;hasManualEdits&quot;:false,&quot;citationType&quot;:&quot;inline&quot;,&quot;id&quot;:1908496232,&quot;citationText&quot;:&quot;&lt;span style=\&quot;font-family:Lato;font-size:16px;color:#000000\&quot;&gt;[28]&lt;/span&gt;&quot;},&quot;1923673490&quot;:{&quot;referencesIds&quot;:[&quot;doc:6617e1ad53fd7c7df47db035&quot;],&quot;referencesOptions&quot;:{&quot;doc:6617e1ad53fd7c7df47db035&quot;:{&quot;author&quot;:true,&quot;year&quot;:true,&quot;pageReplace&quot;:&quot;&quot;,&quot;prefix&quot;:&quot;&quot;,&quot;suffix&quot;:&quot;&quot;}},&quot;hasBrokenReferences&quot;:false,&quot;hasManualEdits&quot;:false,&quot;citationType&quot;:&quot;inline&quot;,&quot;id&quot;:1923673490,&quot;citationText&quot;:&quot;&lt;span style=\&quot;font-family:Lato;font-size:16px;color:#000000\&quot;&gt;[43]&lt;/span&gt;&quot;},&quot;1933778622&quot;:{&quot;referencesIds&quot;:[&quot;doc:6611623123ec9364dd6e6a9d&quot;],&quot;referencesOptions&quot;:{&quot;doc:6611623123ec9364dd6e6a9d&quot;:{&quot;author&quot;:true,&quot;year&quot;:true,&quot;pageReplace&quot;:&quot;&quot;,&quot;prefix&quot;:&quot;&quot;,&quot;suffix&quot;:&quot;&quot;}},&quot;hasBrokenReferences&quot;:false,&quot;hasManualEdits&quot;:false,&quot;citationType&quot;:&quot;inline&quot;,&quot;id&quot;:1933778622,&quot;citationText&quot;:&quot;&lt;span style=\&quot;font-family:Lato;font-size:16px;color:#000000\&quot;&gt;[20]&lt;/span&gt;&quot;},&quot;2043555607&quot;:{&quot;referencesIds&quot;:[&quot;doc:661babb0b744e65e42d53247&quot;],&quot;referencesOptions&quot;:{&quot;doc:661babb0b744e65e42d53247&quot;:{&quot;author&quot;:true,&quot;year&quot;:true,&quot;pageReplace&quot;:&quot;&quot;,&quot;prefix&quot;:&quot;&quot;,&quot;suffix&quot;:&quot;&quot;}},&quot;hasBrokenReferences&quot;:false,&quot;hasManualEdits&quot;:false,&quot;citationType&quot;:&quot;inline&quot;,&quot;id&quot;:2043555607,&quot;citationText&quot;:&quot;&lt;span style=\&quot;font-family:Lato;font-size:16px;color:#000000\&quot;&gt;[48]&lt;/span&gt;&quot;},&quot;2143765370&quot;:{&quot;referencesIds&quot;:[&quot;doc:661691f76ddb1f48c0f0cfea&quot;],&quot;referencesOptions&quot;:{&quot;doc:661691f76ddb1f48c0f0cfea&quot;:{&quot;author&quot;:true,&quot;year&quot;:true,&quot;pageReplace&quot;:&quot;&quot;,&quot;prefix&quot;:&quot;&quot;,&quot;suffix&quot;:&quot;&quot;}},&quot;hasBrokenReferences&quot;:false,&quot;hasManualEdits&quot;:false,&quot;citationType&quot;:&quot;inline&quot;,&quot;id&quot;:2143765370,&quot;citationText&quot;:&quot;&lt;span style=\&quot;font-family:Lato;font-size:16px;color:#000000\&quot;&gt;[42]&lt;/span&gt;&quot;},&quot;2144308322&quot;:{&quot;referencesIds&quot;:[&quot;doc:661691d2c1ab7f4d4dee2587&quot;],&quot;referencesOptions&quot;:{&quot;doc:661691d2c1ab7f4d4dee2587&quot;:{&quot;author&quot;:true,&quot;year&quot;:true,&quot;pageReplace&quot;:&quot;&quot;,&quot;prefix&quot;:&quot;&quot;,&quot;suffix&quot;:&quot;&quot;}},&quot;hasBrokenReferences&quot;:false,&quot;hasManualEdits&quot;:false,&quot;citationType&quot;:&quot;inline&quot;,&quot;id&quot;:2144308322,&quot;citationText&quot;:&quot;&lt;span style=\&quot;font-family:Lato;font-size:16px;color:#000000\&quot;&gt;[41]&lt;/span&gt;&quot;},&quot;-1655528601&quot;:{&quot;referencesIds&quot;:[&quot;doc:660d3c759fe7df1feb0acca6&quot;],&quot;referencesOptions&quot;:{&quot;doc:660d3c759fe7df1feb0acca6&quot;:{&quot;author&quot;:true,&quot;year&quot;:true,&quot;pageReplace&quot;:&quot;&quot;,&quot;prefix&quot;:&quot;&quot;,&quot;suffix&quot;:&quot;&quot;}},&quot;hasBrokenReferences&quot;:false,&quot;hasManualEdits&quot;:false,&quot;citationType&quot;:&quot;inline&quot;,&quot;id&quot;:-1655528601,&quot;citationText&quot;:&quot;&lt;span style=\&quot;font-family:Lato;font-size:16px;color:#000000\&quot;&gt;[1]&lt;/span&gt;&quot;},&quot;-1710942008&quot;:{&quot;referencesIds&quot;:[&quot;doc:660d3c759fe7df1feb0acca6&quot;],&quot;referencesOptions&quot;:{&quot;doc:660d3c759fe7df1feb0acca6&quot;:{&quot;author&quot;:true,&quot;year&quot;:true,&quot;pageReplace&quot;:&quot;&quot;,&quot;prefix&quot;:&quot;&quot;,&quot;suffix&quot;:&quot;&quot;}},&quot;hasBrokenReferences&quot;:false,&quot;hasManualEdits&quot;:false,&quot;citationType&quot;:&quot;inline&quot;,&quot;id&quot;:-1710942008,&quot;citationText&quot;:&quot;&lt;span style=\&quot;font-family:Lato;font-size:16px;color:#000000\&quot;&gt;[1]&lt;/span&gt;&quot;},&quot;-1066419020&quot;:{&quot;referencesIds&quot;:[&quot;doc:660d55a605411e2ac9fe569c&quot;],&quot;referencesOptions&quot;:{&quot;doc:660d55a605411e2ac9fe569c&quot;:{&quot;author&quot;:true,&quot;year&quot;:true,&quot;pageReplace&quot;:&quot;&quot;,&quot;prefix&quot;:&quot;&quot;,&quot;suffix&quot;:&quot;&quot;}},&quot;hasBrokenReferences&quot;:false,&quot;hasManualEdits&quot;:false,&quot;citationType&quot;:&quot;inline&quot;,&quot;id&quot;:-1066419020,&quot;citationText&quot;:&quot;&lt;span style=\&quot;font-family:Lato;font-size:16px;color:#000000\&quot;&gt;[3]&lt;/span&gt;&quot;},&quot;-316577888&quot;:{&quot;referencesIds&quot;:[&quot;doc:660d69f08ddc8e7271491995&quot;],&quot;referencesOptions&quot;:{&quot;doc:660d69f08ddc8e7271491995&quot;:{&quot;author&quot;:true,&quot;year&quot;:true,&quot;pageReplace&quot;:&quot;&quot;,&quot;prefix&quot;:&quot;&quot;,&quot;suffix&quot;:&quot;&quot;}},&quot;hasBrokenReferences&quot;:false,&quot;hasManualEdits&quot;:false,&quot;citationType&quot;:&quot;inline&quot;,&quot;id&quot;:-316577888,&quot;citationText&quot;:&quot;&lt;span style=\&quot;font-family:Lato;font-size:16px;color:#000000\&quot;&gt;[4]&lt;/span&gt;&quot;},&quot;-1125232329&quot;:{&quot;referencesIds&quot;:[&quot;doc:660fc4355acdc5449d585f92&quot;],&quot;referencesOptions&quot;:{&quot;doc:660fc4355acdc5449d585f92&quot;:{&quot;author&quot;:true,&quot;year&quot;:true,&quot;pageReplace&quot;:&quot;&quot;,&quot;prefix&quot;:&quot;&quot;,&quot;suffix&quot;:&quot;&quot;}},&quot;hasBrokenReferences&quot;:false,&quot;hasManualEdits&quot;:false,&quot;citationType&quot;:&quot;inline&quot;,&quot;id&quot;:-1125232329,&quot;citationText&quot;:&quot;&lt;span style=\&quot;font-family:Lato;font-size:16px;color:#000000\&quot;&gt;[5]&lt;/span&gt;&quot;},&quot;-1639876927&quot;:{&quot;referencesIds&quot;:[&quot;doc:660ff922b919285a89b89922&quot;],&quot;referencesOptions&quot;:{&quot;doc:660ff922b919285a89b89922&quot;:{&quot;author&quot;:true,&quot;year&quot;:true,&quot;pageReplace&quot;:&quot;&quot;,&quot;prefix&quot;:&quot;&quot;,&quot;suffix&quot;:&quot;&quot;}},&quot;hasBrokenReferences&quot;:false,&quot;hasManualEdits&quot;:false,&quot;citationType&quot;:&quot;inline&quot;,&quot;id&quot;:-1639876927,&quot;citationText&quot;:&quot;&lt;span style=\&quot;font-family:Lato;font-size:16px;color:#000000\&quot;&gt;[9]&lt;/span&gt;&quot;},&quot;-425739134&quot;:{&quot;referencesIds&quot;:[&quot;doc:660ff922b919285a89b89922&quot;],&quot;referencesOptions&quot;:{&quot;doc:660ff922b919285a89b89922&quot;:{&quot;author&quot;:true,&quot;year&quot;:true,&quot;pageReplace&quot;:&quot;&quot;,&quot;prefix&quot;:&quot;&quot;,&quot;suffix&quot;:&quot;&quot;}},&quot;hasBrokenReferences&quot;:false,&quot;hasManualEdits&quot;:false,&quot;citationType&quot;:&quot;inline&quot;,&quot;id&quot;:-425739134,&quot;citationText&quot;:&quot;&lt;span style=\&quot;font-family:Lato;font-size:16px;color:#000000\&quot;&gt;[9]&lt;/span&gt;&quot;},&quot;-786809203&quot;:{&quot;referencesIds&quot;:[&quot;doc:660ff9aa047102763ff23350&quot;],&quot;referencesOptions&quot;:{&quot;doc:660ff9aa047102763ff23350&quot;:{&quot;author&quot;:true,&quot;year&quot;:true,&quot;pageReplace&quot;:&quot;&quot;,&quot;prefix&quot;:&quot;&quot;,&quot;suffix&quot;:&quot;&quot;}},&quot;hasBrokenReferences&quot;:false,&quot;hasManualEdits&quot;:false,&quot;citationType&quot;:&quot;inline&quot;,&quot;id&quot;:-786809203,&quot;citationText&quot;:&quot;&lt;span style=\&quot;font-family:Lato;font-size:16px;color:#000000\&quot;&gt;[10]&lt;/span&gt;&quot;},&quot;-1082517689&quot;:{&quot;referencesIds&quot;:[&quot;doc:661117b25dd3804eade70565&quot;],&quot;referencesOptions&quot;:{&quot;doc:661117b25dd3804eade70565&quot;:{&quot;author&quot;:true,&quot;year&quot;:true,&quot;pageReplace&quot;:&quot;&quot;,&quot;prefix&quot;:&quot;&quot;,&quot;suffix&quot;:&quot;&quot;}},&quot;hasBrokenReferences&quot;:false,&quot;hasManualEdits&quot;:false,&quot;citationType&quot;:&quot;inline&quot;,&quot;id&quot;:-1082517689,&quot;citationText&quot;:&quot;&lt;span style=\&quot;font-family:Lato;font-size:16px;color:#000000\&quot;&gt;[13]&lt;/span&gt;&quot;},&quot;-82378365&quot;:{&quot;referencesIds&quot;:[&quot;doc:660d3c759fe7df1feb0acca6&quot;],&quot;referencesOptions&quot;:{&quot;doc:660d3c759fe7df1feb0acca6&quot;:{&quot;author&quot;:true,&quot;year&quot;:true,&quot;pageReplace&quot;:&quot;&quot;,&quot;prefix&quot;:&quot;&quot;,&quot;suffix&quot;:&quot;&quot;}},&quot;hasBrokenReferences&quot;:false,&quot;hasManualEdits&quot;:false,&quot;citationType&quot;:&quot;inline&quot;,&quot;id&quot;:-82378365,&quot;citationText&quot;:&quot;&lt;span style=\&quot;font-family:Lato;font-size:16px;color:#000000\&quot;&gt;[1]&lt;/span&gt;&quot;},&quot;-970975059&quot;:{&quot;referencesIds&quot;:[&quot;doc:661143015dd3804eade70a33&quot;],&quot;referencesOptions&quot;:{&quot;doc:661143015dd3804eade70a33&quot;:{&quot;author&quot;:true,&quot;year&quot;:true,&quot;pageReplace&quot;:&quot;&quot;,&quot;prefix&quot;:&quot;&quot;,&quot;suffix&quot;:&quot;&quot;}},&quot;hasBrokenReferences&quot;:false,&quot;hasManualEdits&quot;:false,&quot;citationType&quot;:&quot;inline&quot;,&quot;id&quot;:-970975059,&quot;citationText&quot;:&quot;&lt;span style=\&quot;font-family:Lato;font-size:16px;color:#000000\&quot;&gt;[15]&lt;/span&gt;&quot;},&quot;-1683268912&quot;:{&quot;referencesIds&quot;:[&quot;doc:66114331c85809098e1ae202&quot;],&quot;referencesOptions&quot;:{&quot;doc:66114331c85809098e1ae202&quot;:{&quot;author&quot;:true,&quot;year&quot;:true,&quot;pageReplace&quot;:&quot;&quot;,&quot;prefix&quot;:&quot;&quot;,&quot;suffix&quot;:&quot;&quot;}},&quot;hasBrokenReferences&quot;:false,&quot;hasManualEdits&quot;:false,&quot;citationType&quot;:&quot;inline&quot;,&quot;id&quot;:-1683268912,&quot;citationText&quot;:&quot;&lt;span style=\&quot;font-family:Lato;font-size:16px;color:#000000\&quot;&gt;[16]&lt;/span&gt;&quot;},&quot;-1411778722&quot;:{&quot;referencesIds&quot;:[&quot;doc:66114364827daf4f5bfa8471&quot;],&quot;referencesOptions&quot;:{&quot;doc:66114364827daf4f5bfa8471&quot;:{&quot;author&quot;:true,&quot;year&quot;:true,&quot;pageReplace&quot;:&quot;&quot;,&quot;prefix&quot;:&quot;&quot;,&quot;suffix&quot;:&quot;&quot;}},&quot;hasBrokenReferences&quot;:false,&quot;hasManualEdits&quot;:false,&quot;citationType&quot;:&quot;inline&quot;,&quot;id&quot;:-1411778722,&quot;citationText&quot;:&quot;&lt;span style=\&quot;font-family:Lato;font-size:16px;color:#000000\&quot;&gt;[17]&lt;/span&gt;&quot;},&quot;-1024392554&quot;:{&quot;referencesIds&quot;:[&quot;doc:6611439df4ae0b252f5c3ef7&quot;],&quot;referencesOptions&quot;:{&quot;doc:6611439df4ae0b252f5c3ef7&quot;:{&quot;author&quot;:true,&quot;year&quot;:true,&quot;pageReplace&quot;:&quot;&quot;,&quot;prefix&quot;:&quot;&quot;,&quot;suffix&quot;:&quot;&quot;}},&quot;hasBrokenReferences&quot;:false,&quot;hasManualEdits&quot;:false,&quot;citationType&quot;:&quot;inline&quot;,&quot;id&quot;:-1024392554,&quot;citationText&quot;:&quot;&lt;span style=\&quot;font-family:Lato;font-size:16px;color:#000000\&quot;&gt;[18]&lt;/span&gt;&quot;},&quot;-535192484&quot;:{&quot;referencesIds&quot;:[&quot;doc:660d3c759fe7df1feb0acca6&quot;],&quot;referencesOptions&quot;:{&quot;doc:660d3c759fe7df1feb0acca6&quot;:{&quot;author&quot;:true,&quot;year&quot;:true,&quot;pageReplace&quot;:&quot;&quot;,&quot;prefix&quot;:&quot;&quot;,&quot;suffix&quot;:&quot;&quot;}},&quot;hasBrokenReferences&quot;:false,&quot;hasManualEdits&quot;:false,&quot;citationType&quot;:&quot;inline&quot;,&quot;id&quot;:-535192484,&quot;citationText&quot;:&quot;&lt;span style=\&quot;font-family:Lato;font-size:16px;color:#000000\&quot;&gt;[1]&lt;/span&gt;&quot;},&quot;-1891184964&quot;:{&quot;referencesIds&quot;:[&quot;doc:6611623123ec9364dd6e6a9d&quot;],&quot;referencesOptions&quot;:{&quot;doc:6611623123ec9364dd6e6a9d&quot;:{&quot;author&quot;:true,&quot;year&quot;:true,&quot;pageReplace&quot;:&quot;&quot;,&quot;prefix&quot;:&quot;&quot;,&quot;suffix&quot;:&quot;&quot;}},&quot;hasBrokenReferences&quot;:false,&quot;hasManualEdits&quot;:false,&quot;citationType&quot;:&quot;inline&quot;,&quot;id&quot;:-1891184964,&quot;citationText&quot;:&quot;&lt;span style=\&quot;font-family:Lato;font-size:16px;color:#000000\&quot;&gt;[20]&lt;/span&gt;&quot;},&quot;-268695890&quot;:{&quot;referencesIds&quot;:[&quot;doc:6611650f628cb344b26ef5f4&quot;],&quot;referencesOptions&quot;:{&quot;doc:6611650f628cb344b26ef5f4&quot;:{&quot;author&quot;:true,&quot;year&quot;:true,&quot;pageReplace&quot;:&quot;&quot;,&quot;prefix&quot;:&quot;&quot;,&quot;suffix&quot;:&quot;&quot;}},&quot;hasBrokenReferences&quot;:false,&quot;hasManualEdits&quot;:false,&quot;citationType&quot;:&quot;inline&quot;,&quot;id&quot;:-268695890,&quot;citationText&quot;:&quot;&lt;span style=\&quot;font-family:Lato;font-size:16px;color:#000000\&quot;&gt;[22]&lt;/span&gt;&quot;},&quot;-1093626900&quot;:{&quot;referencesIds&quot;:[&quot;doc:6612949568d557298b3dbd30&quot;],&quot;referencesOptions&quot;:{&quot;doc:6612949568d557298b3dbd30&quot;:{&quot;author&quot;:true,&quot;year&quot;:true,&quot;pageReplace&quot;:&quot;&quot;,&quot;prefix&quot;:&quot;&quot;,&quot;suffix&quot;:&quot;&quot;}},&quot;hasBrokenReferences&quot;:false,&quot;hasManualEdits&quot;:false,&quot;citationType&quot;:&quot;inline&quot;,&quot;id&quot;:-1093626900,&quot;citationText&quot;:&quot;&lt;span style=\&quot;font-family:Lato;font-size:16px;color:#000000\&quot;&gt;[25]&lt;/span&gt;&quot;},&quot;-1553458014&quot;:{&quot;referencesIds&quot;:[&quot;doc:6612c2e754e4d5255856e5ed&quot;],&quot;referencesOptions&quot;:{&quot;doc:6612c2e754e4d5255856e5ed&quot;:{&quot;author&quot;:true,&quot;year&quot;:true,&quot;pageReplace&quot;:&quot;&quot;,&quot;prefix&quot;:&quot;&quot;,&quot;suffix&quot;:&quot;&quot;}},&quot;hasBrokenReferences&quot;:false,&quot;hasManualEdits&quot;:false,&quot;citationType&quot;:&quot;inline&quot;,&quot;id&quot;:-1553458014,&quot;citationText&quot;:&quot;&lt;span style=\&quot;font-family:Lato;font-size:16px;color:#000000\&quot;&gt;[30]&lt;/span&gt;&quot;},&quot;-665328571&quot;:{&quot;referencesIds&quot;:[&quot;doc:6612c3c6886cd61664641cc4&quot;],&quot;referencesOptions&quot;:{&quot;doc:6612c3c6886cd61664641cc4&quot;:{&quot;author&quot;:true,&quot;year&quot;:true,&quot;pageReplace&quot;:&quot;&quot;,&quot;prefix&quot;:&quot;&quot;,&quot;suffix&quot;:&quot;&quot;}},&quot;hasBrokenReferences&quot;:false,&quot;hasManualEdits&quot;:false,&quot;citationType&quot;:&quot;inline&quot;,&quot;id&quot;:-665328571,&quot;citationText&quot;:&quot;&lt;span style=\&quot;font-family:Lato;font-size:16px;color:#000000\&quot;&gt;[32]&lt;/span&gt;&quot;},&quot;-186372037&quot;:{&quot;referencesIds&quot;:[&quot;doc:6612c38f886cd61664641cbe&quot;],&quot;referencesOptions&quot;:{&quot;doc:6612c38f886cd61664641cbe&quot;:{&quot;author&quot;:true,&quot;year&quot;:true,&quot;pageReplace&quot;:&quot;&quot;,&quot;prefix&quot;:&quot;&quot;,&quot;suffix&quot;:&quot;&quot;}},&quot;hasBrokenReferences&quot;:false,&quot;hasManualEdits&quot;:false,&quot;citationType&quot;:&quot;inline&quot;,&quot;id&quot;:-186372037,&quot;citationText&quot;:&quot;&lt;span style=\&quot;font-family:Lato;font-size:16px;color:#000000\&quot;&gt;[31]&lt;/span&gt;&quot;},&quot;-1987378838&quot;:{&quot;referencesIds&quot;:[&quot;doc:6612c3c6886cd61664641cc4&quot;,&quot;doc:6612c45621c2ae5b1c8c3e20&quot;],&quot;referencesOptions&quot;:{&quot;doc:6612c3c6886cd61664641cc4&quot;:{&quot;author&quot;:true,&quot;year&quot;:true,&quot;pageReplace&quot;:&quot;&quot;,&quot;prefix&quot;:&quot;&quot;,&quot;suffix&quot;:&quot;&quot;},&quot;doc:6612c45621c2ae5b1c8c3e20&quot;:{&quot;author&quot;:true,&quot;year&quot;:true,&quot;pageReplace&quot;:&quot;&quot;,&quot;prefix&quot;:&quot;&quot;,&quot;suffix&quot;:&quot;&quot;}},&quot;hasBrokenReferences&quot;:false,&quot;hasManualEdits&quot;:false,&quot;citationType&quot;:&quot;inline&quot;,&quot;id&quot;:-1987378838,&quot;citationText&quot;:&quot;&lt;span style=\&quot;font-family:Lato;font-size:16px;color:#000000\&quot;&gt;[32], [33]&lt;/span&gt;&quot;},&quot;-1686129614&quot;:{&quot;referencesIds&quot;:[&quot;doc:6612c3c6886cd61664641cc4&quot;],&quot;referencesOptions&quot;:{&quot;doc:6612c3c6886cd61664641cc4&quot;:{&quot;author&quot;:true,&quot;year&quot;:true,&quot;pageReplace&quot;:&quot;&quot;,&quot;prefix&quot;:&quot;&quot;,&quot;suffix&quot;:&quot;&quot;}},&quot;hasBrokenReferences&quot;:false,&quot;hasManualEdits&quot;:false,&quot;citationType&quot;:&quot;inline&quot;,&quot;id&quot;:-1686129614,&quot;citationText&quot;:&quot;&lt;span style=\&quot;font-family:Lato;font-size:16px;color:#000000\&quot;&gt;[32]&lt;/span&gt;&quot;},&quot;-1707245059&quot;:{&quot;referencesIds&quot;:[&quot;doc:6612c45621c2ae5b1c8c3e20&quot;],&quot;referencesOptions&quot;:{&quot;doc:6612c45621c2ae5b1c8c3e20&quot;:{&quot;author&quot;:true,&quot;year&quot;:true,&quot;pageReplace&quot;:&quot;&quot;,&quot;prefix&quot;:&quot;&quot;,&quot;suffix&quot;:&quot;&quot;}},&quot;hasBrokenReferences&quot;:false,&quot;hasManualEdits&quot;:false,&quot;citationType&quot;:&quot;inline&quot;,&quot;id&quot;:-1707245059,&quot;citationText&quot;:&quot;&lt;span style=\&quot;font-family:Lato;font-size:16px;color:#000000\&quot;&gt;[33]&lt;/span&gt;&quot;},&quot;-1701624085&quot;:{&quot;referencesIds&quot;:[&quot;doc:6614ebc43215ff23aef41de6&quot;,&quot;doc:6614ec9d4bf46567163b16b3&quot;],&quot;referencesOptions&quot;:{&quot;doc:6614ebc43215ff23aef41de6&quot;:{&quot;author&quot;:true,&quot;year&quot;:true,&quot;pageReplace&quot;:&quot;&quot;,&quot;prefix&quot;:&quot;&quot;,&quot;suffix&quot;:&quot;&quot;},&quot;doc:6614ec9d4bf46567163b16b3&quot;:{&quot;author&quot;:true,&quot;year&quot;:true,&quot;pageReplace&quot;:&quot;&quot;,&quot;prefix&quot;:&quot;&quot;,&quot;suffix&quot;:&quot;&quot;}},&quot;hasBrokenReferences&quot;:false,&quot;hasManualEdits&quot;:false,&quot;citationType&quot;:&quot;inline&quot;,&quot;id&quot;:-1701624085,&quot;citationText&quot;:&quot;&lt;span style=\&quot;font-family:Lato;font-size:16px;color:#000000\&quot;&gt;[34], [35]&lt;/span&gt;&quot;},&quot;-810557860&quot;:{&quot;referencesIds&quot;:[&quot;doc:66155548f490705c2a9ef1a4&quot;,&quot;doc:6615569a73c14d5f6994fd4a&quot;],&quot;referencesOptions&quot;:{&quot;doc:66155548f490705c2a9ef1a4&quot;:{&quot;author&quot;:true,&quot;year&quot;:true,&quot;pageReplace&quot;:&quot;&quot;,&quot;prefix&quot;:&quot;&quot;,&quot;suffix&quot;:&quot;&quot;},&quot;doc:6615569a73c14d5f6994fd4a&quot;:{&quot;author&quot;:true,&quot;year&quot;:true,&quot;pageReplace&quot;:&quot;&quot;,&quot;prefix&quot;:&quot;&quot;,&quot;suffix&quot;:&quot;&quot;}},&quot;hasBrokenReferences&quot;:false,&quot;hasManualEdits&quot;:false,&quot;citationType&quot;:&quot;inline&quot;,&quot;id&quot;:-810557860,&quot;citationText&quot;:&quot;&lt;span style=\&quot;font-family:Lato;font-size:16px;color:#000000\&quot;&gt;[37], [38]&lt;/span&gt;&quot;},&quot;-1035498193&quot;:{&quot;referencesIds&quot;:[&quot;doc:6614ebc43215ff23aef41de6&quot;],&quot;referencesOptions&quot;:{&quot;doc:6614ebc43215ff23aef41de6&quot;:{&quot;author&quot;:true,&quot;year&quot;:true,&quot;pageReplace&quot;:&quot;&quot;,&quot;prefix&quot;:&quot;&quot;,&quot;suffix&quot;:&quot;&quot;}},&quot;hasBrokenReferences&quot;:false,&quot;hasManualEdits&quot;:false,&quot;citationType&quot;:&quot;inline&quot;,&quot;id&quot;:-1035498193,&quot;citationText&quot;:&quot;&lt;span style=\&quot;font-family:Lato;font-size:16px;color:#000000\&quot;&gt;[34]&lt;/span&gt;&quot;},&quot;-886409350&quot;:{&quot;referencesIds&quot;:[&quot;doc:6614ebc43215ff23aef41de6&quot;],&quot;referencesOptions&quot;:{&quot;doc:6614ebc43215ff23aef41de6&quot;:{&quot;author&quot;:true,&quot;year&quot;:true,&quot;pageReplace&quot;:&quot;&quot;,&quot;prefix&quot;:&quot;&quot;,&quot;suffix&quot;:&quot;&quot;}},&quot;hasBrokenReferences&quot;:false,&quot;hasManualEdits&quot;:false,&quot;citationType&quot;:&quot;inline&quot;,&quot;id&quot;:-886409350,&quot;citationText&quot;:&quot;&lt;span style=\&quot;font-family:Lato;font-size:16px;color:#000000\&quot;&gt;[34]&lt;/span&gt;&quot;},&quot;-838082906&quot;:{&quot;referencesIds&quot;:[&quot;doc:6614ec9d4bf46567163b16b3&quot;],&quot;referencesOptions&quot;:{&quot;doc:6614ec9d4bf46567163b16b3&quot;:{&quot;author&quot;:true,&quot;year&quot;:true,&quot;pageReplace&quot;:&quot;&quot;,&quot;prefix&quot;:&quot;&quot;,&quot;suffix&quot;:&quot;&quot;}},&quot;hasBrokenReferences&quot;:false,&quot;hasManualEdits&quot;:false,&quot;citationType&quot;:&quot;inline&quot;,&quot;id&quot;:-838082906,&quot;citationText&quot;:&quot;&lt;span style=\&quot;font-family:Lato;font-size:16px;color:#000000\&quot;&gt;[35]&lt;/span&gt;&quot;},&quot;-796526707&quot;:{&quot;referencesIds&quot;:[&quot;doc:6614f9033215ff23aef41f7e&quot;],&quot;referencesOptions&quot;:{&quot;doc:6614f9033215ff23aef41f7e&quot;:{&quot;author&quot;:true,&quot;year&quot;:true,&quot;pageReplace&quot;:&quot;&quot;,&quot;prefix&quot;:&quot;&quot;,&quot;suffix&quot;:&quot;&quot;}},&quot;hasBrokenReferences&quot;:false,&quot;hasManualEdits&quot;:false,&quot;citationType&quot;:&quot;inline&quot;,&quot;id&quot;:-796526707,&quot;citationText&quot;:&quot;&lt;span style=\&quot;font-family:Lato;font-size:16px;color:#000000\&quot;&gt;[36]&lt;/span&gt;&quot;},&quot;-118072649&quot;:{&quot;referencesIds&quot;:[&quot;doc:6614f9033215ff23aef41f7e&quot;],&quot;referencesOptions&quot;:{&quot;doc:6614f9033215ff23aef41f7e&quot;:{&quot;author&quot;:true,&quot;year&quot;:true,&quot;pageReplace&quot;:&quot;&quot;,&quot;prefix&quot;:&quot;&quot;,&quot;suffix&quot;:&quot;&quot;}},&quot;hasBrokenReferences&quot;:false,&quot;hasManualEdits&quot;:false,&quot;citationType&quot;:&quot;inline&quot;,&quot;id&quot;:-118072649,&quot;citationText&quot;:&quot;&lt;span style=\&quot;font-family:Lato;font-size:16px;color:#000000\&quot;&gt;[36]&lt;/span&gt;&quot;},&quot;-2094699463&quot;:{&quot;referencesIds&quot;:[&quot;doc:66150cdbfe5f7c40fff3e1e0&quot;],&quot;referencesOptions&quot;:{&quot;doc:66150cdbfe5f7c40fff3e1e0&quot;:{&quot;author&quot;:true,&quot;year&quot;:true,&quot;pageReplace&quot;:&quot;&quot;,&quot;prefix&quot;:&quot;&quot;,&quot;suffix&quot;:&quot;&quot;}},&quot;hasBrokenReferences&quot;:false,&quot;hasManualEdits&quot;:false,&quot;citationType&quot;:&quot;inline&quot;,&quot;id&quot;:-2094699463,&quot;citationText&quot;:&quot;&lt;span style=\&quot;font-family:Lato;font-size:16px;color:#000000\&quot;&gt;[39]&lt;/span&gt;&quot;},&quot;-283657127&quot;:{&quot;referencesIds&quot;:[&quot;doc:6614f9033215ff23aef41f7e&quot;],&quot;referencesOptions&quot;:{&quot;doc:6614f9033215ff23aef41f7e&quot;:{&quot;author&quot;:true,&quot;year&quot;:true,&quot;pageReplace&quot;:&quot;&quot;,&quot;prefix&quot;:&quot;&quot;,&quot;suffix&quot;:&quot;&quot;}},&quot;hasBrokenReferences&quot;:false,&quot;hasManualEdits&quot;:false,&quot;citationType&quot;:&quot;inline&quot;,&quot;id&quot;:-283657127,&quot;citationText&quot;:&quot;&lt;span style=\&quot;font-family:Lato;font-size:16px;color:#000000\&quot;&gt;[36]&lt;/span&gt;&quot;},&quot;-312645222&quot;:{&quot;referencesIds&quot;:[&quot;doc:66155548f490705c2a9ef1a4&quot;],&quot;referencesOptions&quot;:{&quot;doc:66155548f490705c2a9ef1a4&quot;:{&quot;author&quot;:true,&quot;year&quot;:true,&quot;pageReplace&quot;:&quot;&quot;,&quot;prefix&quot;:&quot;&quot;,&quot;suffix&quot;:&quot;&quot;}},&quot;hasBrokenReferences&quot;:false,&quot;hasManualEdits&quot;:false,&quot;citationType&quot;:&quot;inline&quot;,&quot;id&quot;:-312645222,&quot;citationText&quot;:&quot;&lt;span style=\&quot;font-family:Lato;font-size:16px;color:#000000\&quot;&gt;[37]&lt;/span&gt;&quot;},&quot;-1242107156&quot;:{&quot;referencesIds&quot;:[&quot;doc:6611623123ec9364dd6e6a9d&quot;],&quot;referencesOptions&quot;:{&quot;doc:6611623123ec9364dd6e6a9d&quot;:{&quot;author&quot;:true,&quot;year&quot;:true,&quot;pageReplace&quot;:&quot;&quot;,&quot;prefix&quot;:&quot;&quot;,&quot;suffix&quot;:&quot;&quot;}},&quot;hasBrokenReferences&quot;:false,&quot;hasManualEdits&quot;:false,&quot;citationType&quot;:&quot;inline&quot;,&quot;id&quot;:-1242107156,&quot;citationText&quot;:&quot;&lt;span style=\&quot;font-family:Lato;font-size:16px;color:#000000\&quot;&gt;[20]&lt;/span&gt;&quot;},&quot;-2004651404&quot;:{&quot;referencesIds&quot;:[&quot;doc:66155548f490705c2a9ef1a4&quot;],&quot;referencesOptions&quot;:{&quot;doc:66155548f490705c2a9ef1a4&quot;:{&quot;author&quot;:true,&quot;year&quot;:true,&quot;pageReplace&quot;:&quot;&quot;,&quot;prefix&quot;:&quot;&quot;,&quot;suffix&quot;:&quot;&quot;}},&quot;hasBrokenReferences&quot;:false,&quot;hasManualEdits&quot;:false,&quot;citationType&quot;:&quot;inline&quot;,&quot;id&quot;:-2004651404,&quot;citationText&quot;:&quot;&lt;span style=\&quot;font-family:Lato;font-size:16px;color:#000000\&quot;&gt;[37]&lt;/span&gt;&quot;},&quot;-1010983049&quot;:{&quot;referencesIds&quot;:[&quot;doc:6615569a73c14d5f6994fd4a&quot;],&quot;referencesOptions&quot;:{&quot;doc:6615569a73c14d5f6994fd4a&quot;:{&quot;author&quot;:true,&quot;year&quot;:true,&quot;pageReplace&quot;:&quot;&quot;,&quot;prefix&quot;:&quot;&quot;,&quot;suffix&quot;:&quot;&quot;}},&quot;hasBrokenReferences&quot;:false,&quot;hasManualEdits&quot;:false,&quot;citationType&quot;:&quot;inline&quot;,&quot;id&quot;:-1010983049,&quot;citationText&quot;:&quot;&lt;span style=\&quot;font-family:Lato;font-size:16px;color:#000000\&quot;&gt;[38]&lt;/span&gt;&quot;},&quot;-784885887&quot;:{&quot;referencesIds&quot;:[&quot;doc:66155548f490705c2a9ef1a4&quot;],&quot;referencesOptions&quot;:{&quot;doc:66155548f490705c2a9ef1a4&quot;:{&quot;author&quot;:true,&quot;year&quot;:true,&quot;pageReplace&quot;:&quot;&quot;,&quot;prefix&quot;:&quot;&quot;,&quot;suffix&quot;:&quot;&quot;}},&quot;hasBrokenReferences&quot;:false,&quot;hasManualEdits&quot;:false,&quot;citationType&quot;:&quot;inline&quot;,&quot;id&quot;:-784885887,&quot;citationText&quot;:&quot;&lt;span style=\&quot;font-family:Lato;font-size:16px;color:#000000\&quot;&gt;[37]&lt;/span&gt;&quot;},&quot;-1593155975&quot;:{&quot;referencesIds&quot;:[&quot;doc:66155548f490705c2a9ef1a4&quot;],&quot;referencesOptions&quot;:{&quot;doc:66155548f490705c2a9ef1a4&quot;:{&quot;author&quot;:true,&quot;year&quot;:true,&quot;pageReplace&quot;:&quot;&quot;,&quot;prefix&quot;:&quot;&quot;,&quot;suffix&quot;:&quot;&quot;}},&quot;hasBrokenReferences&quot;:false,&quot;hasManualEdits&quot;:false,&quot;citationType&quot;:&quot;inline&quot;,&quot;id&quot;:-1593155975,&quot;citationText&quot;:&quot;&lt;span style=\&quot;font-family:Lato;font-size:16px;color:#000000\&quot;&gt;[37]&lt;/span&gt;&quot;},&quot;-171024644&quot;:{&quot;referencesIds&quot;:[&quot;doc:6615569a73c14d5f6994fd4a&quot;],&quot;referencesOptions&quot;:{&quot;doc:6615569a73c14d5f6994fd4a&quot;:{&quot;author&quot;:true,&quot;year&quot;:true,&quot;pageReplace&quot;:&quot;&quot;,&quot;prefix&quot;:&quot;&quot;,&quot;suffix&quot;:&quot;&quot;}},&quot;hasBrokenReferences&quot;:false,&quot;hasManualEdits&quot;:false,&quot;citationType&quot;:&quot;inline&quot;,&quot;id&quot;:-171024644,&quot;citationText&quot;:&quot;&lt;span style=\&quot;font-family:Lato;font-size:16px;color:#000000\&quot;&gt;[38]&lt;/span&gt;&quot;},&quot;-533203299&quot;:{&quot;referencesIds&quot;:[&quot;doc:6611623123ec9364dd6e6a9d&quot;],&quot;referencesOptions&quot;:{&quot;doc:6611623123ec9364dd6e6a9d&quot;:{&quot;author&quot;:true,&quot;year&quot;:true,&quot;pageReplace&quot;:&quot;&quot;,&quot;prefix&quot;:&quot;&quot;,&quot;suffix&quot;:&quot;&quot;}},&quot;hasBrokenReferences&quot;:false,&quot;hasManualEdits&quot;:false,&quot;citationType&quot;:&quot;inline&quot;,&quot;id&quot;:-533203299,&quot;citationText&quot;:&quot;&lt;span style=\&quot;font-family:Lato;font-size:16px;color:#000000\&quot;&gt;[20]&lt;/span&gt;&quot;},&quot;-417022593&quot;:{&quot;referencesIds&quot;:[&quot;doc:6616913041247623e686799d&quot;],&quot;referencesOptions&quot;:{&quot;doc:6616913041247623e686799d&quot;:{&quot;author&quot;:true,&quot;year&quot;:true,&quot;pageReplace&quot;:&quot;&quot;,&quot;prefix&quot;:&quot;&quot;,&quot;suffix&quot;:&quot;&quot;}},&quot;hasBrokenReferences&quot;:false,&quot;hasManualEdits&quot;:false,&quot;citationType&quot;:&quot;inline&quot;,&quot;id&quot;:-417022593,&quot;citationText&quot;:&quot;&lt;span style=\&quot;font-family:Lato;font-size:16px;color:#000000\&quot;&gt;[40]&lt;/span&gt;&quot;},&quot;-1374455669&quot;:{&quot;referencesIds&quot;:[&quot;doc:661691d2c1ab7f4d4dee2587&quot;],&quot;referencesOptions&quot;:{&quot;doc:661691d2c1ab7f4d4dee2587&quot;:{&quot;author&quot;:true,&quot;year&quot;:true,&quot;pageReplace&quot;:&quot;&quot;,&quot;prefix&quot;:&quot;&quot;,&quot;suffix&quot;:&quot;&quot;}},&quot;hasBrokenReferences&quot;:false,&quot;hasManualEdits&quot;:false,&quot;citationType&quot;:&quot;inline&quot;,&quot;id&quot;:-1374455669,&quot;citationText&quot;:&quot;&lt;span style=\&quot;font-family:Lato;font-size:16px;color:#000000\&quot;&gt;[41]&lt;/span&gt;&quot;},&quot;-1628695948&quot;:{&quot;referencesIds&quot;:[&quot;doc:661691d2c1ab7f4d4dee2587&quot;],&quot;referencesOptions&quot;:{&quot;doc:661691d2c1ab7f4d4dee2587&quot;:{&quot;author&quot;:true,&quot;year&quot;:true,&quot;pageReplace&quot;:&quot;&quot;,&quot;prefix&quot;:&quot;&quot;,&quot;suffix&quot;:&quot;&quot;}},&quot;hasBrokenReferences&quot;:false,&quot;hasManualEdits&quot;:false,&quot;citationType&quot;:&quot;inline&quot;,&quot;id&quot;:-1628695948,&quot;citationText&quot;:&quot;&lt;span style=\&quot;font-family:Lato;font-size:16px;color:#000000\&quot;&gt;[41]&lt;/span&gt;&quot;},&quot;-498811477&quot;:{&quot;referencesIds&quot;:[&quot;doc:661691f76ddb1f48c0f0cfea&quot;],&quot;referencesOptions&quot;:{&quot;doc:661691f76ddb1f48c0f0cfea&quot;:{&quot;author&quot;:true,&quot;year&quot;:true,&quot;pageReplace&quot;:&quot;&quot;,&quot;prefix&quot;:&quot;&quot;,&quot;suffix&quot;:&quot;&quot;}},&quot;hasBrokenReferences&quot;:false,&quot;hasManualEdits&quot;:false,&quot;citationType&quot;:&quot;inline&quot;,&quot;id&quot;:-498811477,&quot;citationText&quot;:&quot;&lt;span style=\&quot;font-family:Lato;font-size:16px;color:#000000\&quot;&gt;[42]&lt;/span&gt;&quot;},&quot;-28414895&quot;:{&quot;referencesIds&quot;:[&quot;doc:661691d2c1ab7f4d4dee2587&quot;],&quot;referencesOptions&quot;:{&quot;doc:661691d2c1ab7f4d4dee2587&quot;:{&quot;author&quot;:true,&quot;year&quot;:true,&quot;pageReplace&quot;:&quot;&quot;,&quot;prefix&quot;:&quot;&quot;,&quot;suffix&quot;:&quot;&quot;}},&quot;hasBrokenReferences&quot;:false,&quot;hasManualEdits&quot;:false,&quot;citationType&quot;:&quot;inline&quot;,&quot;id&quot;:-28414895,&quot;citationText&quot;:&quot;&lt;span style=\&quot;font-family:Lato;font-size:16px;color:#000000\&quot;&gt;[41]&lt;/span&gt;&quot;},&quot;-223984772&quot;:{&quot;referencesIds&quot;:[&quot;doc:661691d2c1ab7f4d4dee2587&quot;],&quot;referencesOptions&quot;:{&quot;doc:661691d2c1ab7f4d4dee2587&quot;:{&quot;author&quot;:true,&quot;year&quot;:true,&quot;pageReplace&quot;:&quot;&quot;,&quot;prefix&quot;:&quot;&quot;,&quot;suffix&quot;:&quot;&quot;}},&quot;hasBrokenReferences&quot;:false,&quot;hasManualEdits&quot;:false,&quot;citationType&quot;:&quot;inline&quot;,&quot;id&quot;:-223984772,&quot;citationText&quot;:&quot;&lt;span style=\&quot;font-family:Lato;font-size:16px;color:#000000\&quot;&gt;[41]&lt;/span&gt;&quot;},&quot;-1878380332&quot;:{&quot;referencesIds&quot;:[&quot;doc:6616913041247623e686799d&quot;],&quot;referencesOptions&quot;:{&quot;doc:6616913041247623e686799d&quot;:{&quot;author&quot;:true,&quot;year&quot;:true,&quot;pageReplace&quot;:&quot;&quot;,&quot;prefix&quot;:&quot;&quot;,&quot;suffix&quot;:&quot;&quot;}},&quot;hasBrokenReferences&quot;:false,&quot;hasManualEdits&quot;:false,&quot;citationType&quot;:&quot;inline&quot;,&quot;id&quot;:-1878380332,&quot;citationText&quot;:&quot;&lt;span style=\&quot;font-family:Lato;font-size:16px;color:#000000\&quot;&gt;[40]&lt;/span&gt;&quot;},&quot;-2097386638&quot;:{&quot;referencesIds&quot;:[&quot;doc:6617e1ad53fd7c7df47db035&quot;],&quot;referencesOptions&quot;:{&quot;doc:6617e1ad53fd7c7df47db035&quot;:{&quot;author&quot;:true,&quot;year&quot;:true,&quot;pageReplace&quot;:&quot;&quot;,&quot;prefix&quot;:&quot;&quot;,&quot;suffix&quot;:&quot;&quot;}},&quot;hasBrokenReferences&quot;:false,&quot;hasManualEdits&quot;:false,&quot;citationType&quot;:&quot;inline&quot;,&quot;id&quot;:-2097386638,&quot;citationText&quot;:&quot;&lt;span style=\&quot;font-family:Lato;font-size:16px;color:#000000\&quot;&gt;[43]&lt;/span&gt;&quot;},&quot;-642883660&quot;:{&quot;referencesIds&quot;:[&quot;doc:6616913041247623e686799d&quot;],&quot;referencesOptions&quot;:{&quot;doc:6616913041247623e686799d&quot;:{&quot;author&quot;:true,&quot;year&quot;:true,&quot;pageReplace&quot;:&quot;&quot;,&quot;prefix&quot;:&quot;&quot;,&quot;suffix&quot;:&quot;&quot;}},&quot;hasBrokenReferences&quot;:false,&quot;hasManualEdits&quot;:false,&quot;citationType&quot;:&quot;inline&quot;,&quot;id&quot;:-642883660,&quot;citationText&quot;:&quot;&lt;span style=\&quot;font-family:Lato;font-size:16px;color:#000000\&quot;&gt;[40]&lt;/span&gt;&quot;},&quot;-1533416779&quot;:{&quot;referencesIds&quot;:[&quot;doc:66191eb102659612af335358&quot;],&quot;referencesOptions&quot;:{&quot;doc:66191eb102659612af335358&quot;:{&quot;author&quot;:true,&quot;year&quot;:true,&quot;pageReplace&quot;:&quot;&quot;,&quot;prefix&quot;:&quot;&quot;,&quot;suffix&quot;:&quot;&quot;}},&quot;hasBrokenReferences&quot;:false,&quot;hasManualEdits&quot;:false,&quot;citationType&quot;:&quot;inline&quot;,&quot;id&quot;:-1533416779,&quot;citationText&quot;:&quot;&lt;span style=\&quot;font-family:Lato;font-size:16px;color:#000000\&quot;&gt;[45]&lt;/span&gt;&quot;},&quot;-266161059&quot;:{&quot;referencesIds&quot;:[&quot;doc:661921806ddb1f48c0f13e60&quot;],&quot;referencesOptions&quot;:{&quot;doc:661921806ddb1f48c0f13e60&quot;:{&quot;author&quot;:true,&quot;year&quot;:true,&quot;pageReplace&quot;:&quot;&quot;,&quot;prefix&quot;:&quot;&quot;,&quot;suffix&quot;:&quot;&quot;}},&quot;hasBrokenReferences&quot;:false,&quot;hasManualEdits&quot;:false,&quot;citationType&quot;:&quot;inline&quot;,&quot;id&quot;:-266161059,&quot;citationText&quot;:&quot;&lt;span style=\&quot;font-family:Lato;font-size:16px;color:#000000\&quot;&gt;[46]&lt;/span&gt;&quot;},&quot;-1516758927&quot;:{&quot;referencesIds&quot;:[&quot;doc:661117b25dd3804eade70565&quot;],&quot;referencesOptions&quot;:{&quot;doc:661117b25dd3804eade70565&quot;:{&quot;author&quot;:true,&quot;year&quot;:true,&quot;pageReplace&quot;:&quot;&quot;,&quot;prefix&quot;:&quot;&quot;,&quot;suffix&quot;:&quot;&quot;}},&quot;hasBrokenReferences&quot;:false,&quot;hasManualEdits&quot;:false,&quot;citationType&quot;:&quot;inline&quot;,&quot;id&quot;:-1516758927,&quot;citationText&quot;:&quot;&lt;span style=\&quot;font-family:Lato;font-size:16px;color:#000000\&quot;&gt;[13]&lt;/span&gt;&quot;},&quot;-1523696658&quot;:{&quot;referencesIds&quot;:[&quot;doc:6611623123ec9364dd6e6a9d&quot;],&quot;referencesOptions&quot;:{&quot;doc:6611623123ec9364dd6e6a9d&quot;:{&quot;author&quot;:true,&quot;year&quot;:true,&quot;pageReplace&quot;:&quot;&quot;,&quot;prefix&quot;:&quot;&quot;,&quot;suffix&quot;:&quot;&quot;}},&quot;hasBrokenReferences&quot;:false,&quot;hasManualEdits&quot;:false,&quot;citationType&quot;:&quot;inline&quot;,&quot;id&quot;:-1523696658,&quot;citationText&quot;:&quot;&lt;span style=\&quot;font-family:Lato;font-size:16px;color:#000000\&quot;&gt;[20]&lt;/span&gt;&quot;},&quot;-132876856&quot;:{&quot;referencesIds&quot;:[&quot;doc:661117b25dd3804eade70565&quot;],&quot;referencesOptions&quot;:{&quot;doc:661117b25dd3804eade70565&quot;:{&quot;author&quot;:true,&quot;year&quot;:true,&quot;pageReplace&quot;:&quot;&quot;,&quot;prefix&quot;:&quot;&quot;,&quot;suffix&quot;:&quot;&quot;}},&quot;hasBrokenReferences&quot;:false,&quot;hasManualEdits&quot;:false,&quot;citationType&quot;:&quot;inline&quot;,&quot;id&quot;:-132876856,&quot;citationText&quot;:&quot;&lt;span style=\&quot;font-family:Lato;font-size:16px;color:#000000\&quot;&gt;[13]&lt;/span&gt;&quot;},&quot;-1722124399&quot;:{&quot;referencesIds&quot;:[&quot;doc:661babb0b744e65e42d53247&quot;],&quot;referencesOptions&quot;:{&quot;doc:661babb0b744e65e42d53247&quot;:{&quot;author&quot;:true,&quot;year&quot;:true,&quot;pageReplace&quot;:&quot;&quot;,&quot;prefix&quot;:&quot;&quot;,&quot;suffix&quot;:&quot;&quot;}},&quot;hasBrokenReferences&quot;:false,&quot;hasManualEdits&quot;:false,&quot;citationType&quot;:&quot;inline&quot;,&quot;id&quot;:-1722124399,&quot;citationText&quot;:&quot;&lt;span style=\&quot;font-family:Lato;font-size:16px;color:#000000\&quot;&gt;[48]&lt;/span&gt;&quot;}}"/>
     <we:property name="currentStyle" value="{&quot;id&quot;:&quot;rwuserstyle:63775c075dc9b0087d625476&quot;,&quot;styleType&quot;:&quot;refworks&quot;,&quot;name&quot;:&quot;IEEE - Faculty of ICT&quot;,&quot;userId&quot;:&quot;user:615324a78f088a83f61bd5fa&quot;,&quot;isInstitutional&quot;:true,&quot;citeStyle&quot;:&quot;INTEXT_ONLY&quot;,&quot;isSorted&quot;:false,&quot;usesNumbers&quot;:true,&quot;authorDisambiguation&quot;:&quot;surname_firstname&quot;}"/>
     <we:property name="formatForFootnotesEnabled" value="&quot;formatForFootnotesDisabled&quot;"/>
     <we:property name="rcm.version" value="2"/>

</xml_diff>

<commit_message>
Working on write up 5
</commit_message>
<xml_diff>
--- a/Predictive modelling of sea debris around Maltese coastal waters.docx
+++ b/Predictive modelling of sea debris around Maltese coastal waters.docx
@@ -260,7 +260,7 @@
       <w:pPr>
         <w:pStyle w:val="Headings"/>
       </w:pPr>
-      <w:bookmarkStart w:id="2" w:name="_Toc163989446"/>
+      <w:bookmarkStart w:id="2" w:name="_Toc164178930"/>
       <w:r>
         <w:lastRenderedPageBreak/>
         <w:t>Abstract</w:t>
@@ -525,7 +525,7 @@
       <w:pPr>
         <w:pStyle w:val="Headings"/>
       </w:pPr>
-      <w:bookmarkStart w:id="3" w:name="_Toc163989447"/>
+      <w:bookmarkStart w:id="3" w:name="_Toc164178931"/>
       <w:r>
         <w:lastRenderedPageBreak/>
         <w:t>Acknowledgements</w:t>
@@ -668,7 +668,7 @@
         <w:t xml:space="preserve"> have left an indelible mark on both the project and my personal growth.</w:t>
       </w:r>
     </w:p>
-    <w:bookmarkStart w:id="4" w:name="_Toc163989448" w:displacedByCustomXml="next"/>
+    <w:bookmarkStart w:id="4" w:name="_Toc164178932" w:displacedByCustomXml="next"/>
     <w:sdt>
       <w:sdtPr>
         <w:rPr>
@@ -730,7 +730,7 @@
           <w:r>
             <w:fldChar w:fldCharType="separate"/>
           </w:r>
-          <w:hyperlink w:anchor="_Toc163989446" w:history="1">
+          <w:hyperlink w:anchor="_Toc164178930" w:history="1">
             <w:r>
               <w:rPr>
                 <w:rStyle w:val="Hyperlink"/>
@@ -757,7 +757,7 @@
                 <w:noProof/>
                 <w:webHidden/>
               </w:rPr>
-              <w:instrText xml:space="preserve"> PAGEREF _Toc163989446 \h </w:instrText>
+              <w:instrText xml:space="preserve"> PAGEREF _Toc164178930 \h </w:instrText>
             </w:r>
             <w:r>
               <w:rPr>
@@ -802,7 +802,7 @@
               <w14:ligatures w14:val="standardContextual"/>
             </w:rPr>
           </w:pPr>
-          <w:hyperlink w:anchor="_Toc163989447" w:history="1">
+          <w:hyperlink w:anchor="_Toc164178931" w:history="1">
             <w:r>
               <w:rPr>
                 <w:rStyle w:val="Hyperlink"/>
@@ -829,7 +829,7 @@
                 <w:noProof/>
                 <w:webHidden/>
               </w:rPr>
-              <w:instrText xml:space="preserve"> PAGEREF _Toc163989447 \h </w:instrText>
+              <w:instrText xml:space="preserve"> PAGEREF _Toc164178931 \h </w:instrText>
             </w:r>
             <w:r>
               <w:rPr>
@@ -874,7 +874,7 @@
               <w14:ligatures w14:val="standardContextual"/>
             </w:rPr>
           </w:pPr>
-          <w:hyperlink w:anchor="_Toc163989448" w:history="1">
+          <w:hyperlink w:anchor="_Toc164178932" w:history="1">
             <w:r>
               <w:rPr>
                 <w:rStyle w:val="Hyperlink"/>
@@ -901,7 +901,7 @@
                 <w:noProof/>
                 <w:webHidden/>
               </w:rPr>
-              <w:instrText xml:space="preserve"> PAGEREF _Toc163989448 \h </w:instrText>
+              <w:instrText xml:space="preserve"> PAGEREF _Toc164178932 \h </w:instrText>
             </w:r>
             <w:r>
               <w:rPr>
@@ -946,7 +946,7 @@
               <w14:ligatures w14:val="standardContextual"/>
             </w:rPr>
           </w:pPr>
-          <w:hyperlink w:anchor="_Toc163989449" w:history="1">
+          <w:hyperlink w:anchor="_Toc164178933" w:history="1">
             <w:r>
               <w:rPr>
                 <w:rStyle w:val="Hyperlink"/>
@@ -973,7 +973,7 @@
                 <w:noProof/>
                 <w:webHidden/>
               </w:rPr>
-              <w:instrText xml:space="preserve"> PAGEREF _Toc163989449 \h </w:instrText>
+              <w:instrText xml:space="preserve"> PAGEREF _Toc164178933 \h </w:instrText>
             </w:r>
             <w:r>
               <w:rPr>
@@ -993,7 +993,7 @@
                 <w:noProof/>
                 <w:webHidden/>
               </w:rPr>
-              <w:t>v</w:t>
+              <w:t>vi</w:t>
             </w:r>
             <w:r>
               <w:rPr>
@@ -1018,7 +1018,7 @@
               <w14:ligatures w14:val="standardContextual"/>
             </w:rPr>
           </w:pPr>
-          <w:hyperlink w:anchor="_Toc163989450" w:history="1">
+          <w:hyperlink w:anchor="_Toc164178934" w:history="1">
             <w:r>
               <w:rPr>
                 <w:rStyle w:val="Hyperlink"/>
@@ -1045,7 +1045,7 @@
                 <w:noProof/>
                 <w:webHidden/>
               </w:rPr>
-              <w:instrText xml:space="preserve"> PAGEREF _Toc163989450 \h </w:instrText>
+              <w:instrText xml:space="preserve"> PAGEREF _Toc164178934 \h </w:instrText>
             </w:r>
             <w:r>
               <w:rPr>
@@ -1065,7 +1065,7 @@
                 <w:noProof/>
                 <w:webHidden/>
               </w:rPr>
-              <w:t>vi</w:t>
+              <w:t>vii</w:t>
             </w:r>
             <w:r>
               <w:rPr>
@@ -1090,7 +1090,7 @@
               <w14:ligatures w14:val="standardContextual"/>
             </w:rPr>
           </w:pPr>
-          <w:hyperlink w:anchor="_Toc163989451" w:history="1">
+          <w:hyperlink w:anchor="_Toc164178935" w:history="1">
             <w:r>
               <w:rPr>
                 <w:rStyle w:val="Hyperlink"/>
@@ -1117,7 +1117,7 @@
                 <w:noProof/>
                 <w:webHidden/>
               </w:rPr>
-              <w:instrText xml:space="preserve"> PAGEREF _Toc163989451 \h </w:instrText>
+              <w:instrText xml:space="preserve"> PAGEREF _Toc164178935 \h </w:instrText>
             </w:r>
             <w:r>
               <w:rPr>
@@ -1137,7 +1137,7 @@
                 <w:noProof/>
                 <w:webHidden/>
               </w:rPr>
-              <w:t>vii</w:t>
+              <w:t>viii</w:t>
             </w:r>
             <w:r>
               <w:rPr>
@@ -1162,7 +1162,7 @@
               <w14:ligatures w14:val="standardContextual"/>
             </w:rPr>
           </w:pPr>
-          <w:hyperlink w:anchor="_Toc163989452" w:history="1">
+          <w:hyperlink w:anchor="_Toc164178936" w:history="1">
             <w:r>
               <w:rPr>
                 <w:rStyle w:val="Hyperlink"/>
@@ -1209,7 +1209,7 @@
                 <w:noProof/>
                 <w:webHidden/>
               </w:rPr>
-              <w:instrText xml:space="preserve"> PAGEREF _Toc163989452 \h </w:instrText>
+              <w:instrText xml:space="preserve"> PAGEREF _Toc164178936 \h </w:instrText>
             </w:r>
             <w:r>
               <w:rPr>
@@ -1256,7 +1256,7 @@
               <w14:ligatures w14:val="standardContextual"/>
             </w:rPr>
           </w:pPr>
-          <w:hyperlink w:anchor="_Toc163989453" w:history="1">
+          <w:hyperlink w:anchor="_Toc164178937" w:history="1">
             <w:r>
               <w:rPr>
                 <w:rStyle w:val="Hyperlink"/>
@@ -1302,7 +1302,7 @@
                 <w:noProof/>
                 <w:webHidden/>
               </w:rPr>
-              <w:instrText xml:space="preserve"> PAGEREF _Toc163989453 \h </w:instrText>
+              <w:instrText xml:space="preserve"> PAGEREF _Toc164178937 \h </w:instrText>
             </w:r>
             <w:r>
               <w:rPr>
@@ -1349,7 +1349,7 @@
               <w14:ligatures w14:val="standardContextual"/>
             </w:rPr>
           </w:pPr>
-          <w:hyperlink w:anchor="_Toc163989454" w:history="1">
+          <w:hyperlink w:anchor="_Toc164178938" w:history="1">
             <w:r>
               <w:rPr>
                 <w:rStyle w:val="Hyperlink"/>
@@ -1395,7 +1395,7 @@
                 <w:noProof/>
                 <w:webHidden/>
               </w:rPr>
-              <w:instrText xml:space="preserve"> PAGEREF _Toc163989454 \h </w:instrText>
+              <w:instrText xml:space="preserve"> PAGEREF _Toc164178938 \h </w:instrText>
             </w:r>
             <w:r>
               <w:rPr>
@@ -1442,7 +1442,7 @@
               <w14:ligatures w14:val="standardContextual"/>
             </w:rPr>
           </w:pPr>
-          <w:hyperlink w:anchor="_Toc163989455" w:history="1">
+          <w:hyperlink w:anchor="_Toc164178939" w:history="1">
             <w:r>
               <w:rPr>
                 <w:rStyle w:val="Hyperlink"/>
@@ -1488,7 +1488,7 @@
                 <w:noProof/>
                 <w:webHidden/>
               </w:rPr>
-              <w:instrText xml:space="preserve"> PAGEREF _Toc163989455 \h </w:instrText>
+              <w:instrText xml:space="preserve"> PAGEREF _Toc164178939 \h </w:instrText>
             </w:r>
             <w:r>
               <w:rPr>
@@ -1535,7 +1535,7 @@
               <w14:ligatures w14:val="standardContextual"/>
             </w:rPr>
           </w:pPr>
-          <w:hyperlink w:anchor="_Toc163989456" w:history="1">
+          <w:hyperlink w:anchor="_Toc164178940" w:history="1">
             <w:r>
               <w:rPr>
                 <w:rStyle w:val="Hyperlink"/>
@@ -1581,7 +1581,7 @@
                 <w:noProof/>
                 <w:webHidden/>
               </w:rPr>
-              <w:instrText xml:space="preserve"> PAGEREF _Toc163989456 \h </w:instrText>
+              <w:instrText xml:space="preserve"> PAGEREF _Toc164178940 \h </w:instrText>
             </w:r>
             <w:r>
               <w:rPr>
@@ -1628,7 +1628,7 @@
               <w14:ligatures w14:val="standardContextual"/>
             </w:rPr>
           </w:pPr>
-          <w:hyperlink w:anchor="_Toc163989457" w:history="1">
+          <w:hyperlink w:anchor="_Toc164178941" w:history="1">
             <w:r>
               <w:rPr>
                 <w:rStyle w:val="Hyperlink"/>
@@ -1674,7 +1674,7 @@
                 <w:noProof/>
                 <w:webHidden/>
               </w:rPr>
-              <w:instrText xml:space="preserve"> PAGEREF _Toc163989457 \h </w:instrText>
+              <w:instrText xml:space="preserve"> PAGEREF _Toc164178941 \h </w:instrText>
             </w:r>
             <w:r>
               <w:rPr>
@@ -1721,7 +1721,7 @@
               <w14:ligatures w14:val="standardContextual"/>
             </w:rPr>
           </w:pPr>
-          <w:hyperlink w:anchor="_Toc163989458" w:history="1">
+          <w:hyperlink w:anchor="_Toc164178942" w:history="1">
             <w:r>
               <w:rPr>
                 <w:rStyle w:val="Hyperlink"/>
@@ -1767,7 +1767,7 @@
                 <w:noProof/>
                 <w:webHidden/>
               </w:rPr>
-              <w:instrText xml:space="preserve"> PAGEREF _Toc163989458 \h </w:instrText>
+              <w:instrText xml:space="preserve"> PAGEREF _Toc164178942 \h </w:instrText>
             </w:r>
             <w:r>
               <w:rPr>
@@ -1812,7 +1812,7 @@
               <w14:ligatures w14:val="standardContextual"/>
             </w:rPr>
           </w:pPr>
-          <w:hyperlink w:anchor="_Toc163989459" w:history="1">
+          <w:hyperlink w:anchor="_Toc164178943" w:history="1">
             <w:r>
               <w:rPr>
                 <w:rStyle w:val="Hyperlink"/>
@@ -1859,7 +1859,7 @@
                 <w:noProof/>
                 <w:webHidden/>
               </w:rPr>
-              <w:instrText xml:space="preserve"> PAGEREF _Toc163989459 \h </w:instrText>
+              <w:instrText xml:space="preserve"> PAGEREF _Toc164178943 \h </w:instrText>
             </w:r>
             <w:r>
               <w:rPr>
@@ -1906,7 +1906,7 @@
               <w14:ligatures w14:val="standardContextual"/>
             </w:rPr>
           </w:pPr>
-          <w:hyperlink w:anchor="_Toc163989460" w:history="1">
+          <w:hyperlink w:anchor="_Toc164178944" w:history="1">
             <w:r>
               <w:rPr>
                 <w:rStyle w:val="Hyperlink"/>
@@ -1952,7 +1952,7 @@
                 <w:noProof/>
                 <w:webHidden/>
               </w:rPr>
-              <w:instrText xml:space="preserve"> PAGEREF _Toc163989460 \h </w:instrText>
+              <w:instrText xml:space="preserve"> PAGEREF _Toc164178944 \h </w:instrText>
             </w:r>
             <w:r>
               <w:rPr>
@@ -1999,7 +1999,7 @@
               <w14:ligatures w14:val="standardContextual"/>
             </w:rPr>
           </w:pPr>
-          <w:hyperlink w:anchor="_Toc163989461" w:history="1">
+          <w:hyperlink w:anchor="_Toc164178945" w:history="1">
             <w:r>
               <w:rPr>
                 <w:rStyle w:val="Hyperlink"/>
@@ -2046,7 +2046,7 @@
                 <w:noProof/>
                 <w:webHidden/>
               </w:rPr>
-              <w:instrText xml:space="preserve"> PAGEREF _Toc163989461 \h </w:instrText>
+              <w:instrText xml:space="preserve"> PAGEREF _Toc164178945 \h </w:instrText>
             </w:r>
             <w:r>
               <w:rPr>
@@ -2093,7 +2093,7 @@
               <w14:ligatures w14:val="standardContextual"/>
             </w:rPr>
           </w:pPr>
-          <w:hyperlink w:anchor="_Toc163989462" w:history="1">
+          <w:hyperlink w:anchor="_Toc164178946" w:history="1">
             <w:r>
               <w:rPr>
                 <w:rStyle w:val="Hyperlink"/>
@@ -2140,7 +2140,7 @@
                 <w:noProof/>
                 <w:webHidden/>
               </w:rPr>
-              <w:instrText xml:space="preserve"> PAGEREF _Toc163989462 \h </w:instrText>
+              <w:instrText xml:space="preserve"> PAGEREF _Toc164178946 \h </w:instrText>
             </w:r>
             <w:r>
               <w:rPr>
@@ -2187,7 +2187,7 @@
               <w14:ligatures w14:val="standardContextual"/>
             </w:rPr>
           </w:pPr>
-          <w:hyperlink w:anchor="_Toc163989463" w:history="1">
+          <w:hyperlink w:anchor="_Toc164178947" w:history="1">
             <w:r>
               <w:rPr>
                 <w:rStyle w:val="Hyperlink"/>
@@ -2235,7 +2235,7 @@
                 <w:noProof/>
                 <w:webHidden/>
               </w:rPr>
-              <w:instrText xml:space="preserve"> PAGEREF _Toc163989463 \h </w:instrText>
+              <w:instrText xml:space="preserve"> PAGEREF _Toc164178947 \h </w:instrText>
             </w:r>
             <w:r>
               <w:rPr>
@@ -2282,7 +2282,7 @@
               <w14:ligatures w14:val="standardContextual"/>
             </w:rPr>
           </w:pPr>
-          <w:hyperlink w:anchor="_Toc163989464" w:history="1">
+          <w:hyperlink w:anchor="_Toc164178948" w:history="1">
             <w:r>
               <w:rPr>
                 <w:rStyle w:val="Hyperlink"/>
@@ -2330,7 +2330,7 @@
                 <w:noProof/>
                 <w:webHidden/>
               </w:rPr>
-              <w:instrText xml:space="preserve"> PAGEREF _Toc163989464 \h </w:instrText>
+              <w:instrText xml:space="preserve"> PAGEREF _Toc164178948 \h </w:instrText>
             </w:r>
             <w:r>
               <w:rPr>
@@ -2377,7 +2377,7 @@
               <w14:ligatures w14:val="standardContextual"/>
             </w:rPr>
           </w:pPr>
-          <w:hyperlink w:anchor="_Toc163989465" w:history="1">
+          <w:hyperlink w:anchor="_Toc164178949" w:history="1">
             <w:r>
               <w:rPr>
                 <w:rStyle w:val="Hyperlink"/>
@@ -2425,7 +2425,7 @@
                 <w:noProof/>
                 <w:webHidden/>
               </w:rPr>
-              <w:instrText xml:space="preserve"> PAGEREF _Toc163989465 \h </w:instrText>
+              <w:instrText xml:space="preserve"> PAGEREF _Toc164178949 \h </w:instrText>
             </w:r>
             <w:r>
               <w:rPr>
@@ -2472,7 +2472,7 @@
               <w14:ligatures w14:val="standardContextual"/>
             </w:rPr>
           </w:pPr>
-          <w:hyperlink w:anchor="_Toc163989466" w:history="1">
+          <w:hyperlink w:anchor="_Toc164178950" w:history="1">
             <w:r>
               <w:rPr>
                 <w:rStyle w:val="Hyperlink"/>
@@ -2518,7 +2518,7 @@
                 <w:noProof/>
                 <w:webHidden/>
               </w:rPr>
-              <w:instrText xml:space="preserve"> PAGEREF _Toc163989466 \h </w:instrText>
+              <w:instrText xml:space="preserve"> PAGEREF _Toc164178950 \h </w:instrText>
             </w:r>
             <w:r>
               <w:rPr>
@@ -2565,7 +2565,7 @@
               <w14:ligatures w14:val="standardContextual"/>
             </w:rPr>
           </w:pPr>
-          <w:hyperlink w:anchor="_Toc163989467" w:history="1">
+          <w:hyperlink w:anchor="_Toc164178951" w:history="1">
             <w:r>
               <w:rPr>
                 <w:rStyle w:val="Hyperlink"/>
@@ -2613,7 +2613,7 @@
                 <w:noProof/>
                 <w:webHidden/>
               </w:rPr>
-              <w:instrText xml:space="preserve"> PAGEREF _Toc163989467 \h </w:instrText>
+              <w:instrText xml:space="preserve"> PAGEREF _Toc164178951 \h </w:instrText>
             </w:r>
             <w:r>
               <w:rPr>
@@ -2660,7 +2660,7 @@
               <w14:ligatures w14:val="standardContextual"/>
             </w:rPr>
           </w:pPr>
-          <w:hyperlink w:anchor="_Toc163989468" w:history="1">
+          <w:hyperlink w:anchor="_Toc164178952" w:history="1">
             <w:r>
               <w:rPr>
                 <w:rStyle w:val="Hyperlink"/>
@@ -2708,7 +2708,7 @@
                 <w:noProof/>
                 <w:webHidden/>
               </w:rPr>
-              <w:instrText xml:space="preserve"> PAGEREF _Toc163989468 \h </w:instrText>
+              <w:instrText xml:space="preserve"> PAGEREF _Toc164178952 \h </w:instrText>
             </w:r>
             <w:r>
               <w:rPr>
@@ -2755,7 +2755,7 @@
               <w14:ligatures w14:val="standardContextual"/>
             </w:rPr>
           </w:pPr>
-          <w:hyperlink w:anchor="_Toc163989469" w:history="1">
+          <w:hyperlink w:anchor="_Toc164178953" w:history="1">
             <w:r>
               <w:rPr>
                 <w:rStyle w:val="Hyperlink"/>
@@ -2803,7 +2803,7 @@
                 <w:noProof/>
                 <w:webHidden/>
               </w:rPr>
-              <w:instrText xml:space="preserve"> PAGEREF _Toc163989469 \h </w:instrText>
+              <w:instrText xml:space="preserve"> PAGEREF _Toc164178953 \h </w:instrText>
             </w:r>
             <w:r>
               <w:rPr>
@@ -2850,7 +2850,7 @@
               <w14:ligatures w14:val="standardContextual"/>
             </w:rPr>
           </w:pPr>
-          <w:hyperlink w:anchor="_Toc163989470" w:history="1">
+          <w:hyperlink w:anchor="_Toc164178954" w:history="1">
             <w:r>
               <w:rPr>
                 <w:rStyle w:val="Hyperlink"/>
@@ -2898,7 +2898,7 @@
                 <w:noProof/>
                 <w:webHidden/>
               </w:rPr>
-              <w:instrText xml:space="preserve"> PAGEREF _Toc163989470 \h </w:instrText>
+              <w:instrText xml:space="preserve"> PAGEREF _Toc164178954 \h </w:instrText>
             </w:r>
             <w:r>
               <w:rPr>
@@ -2943,7 +2943,7 @@
               <w14:ligatures w14:val="standardContextual"/>
             </w:rPr>
           </w:pPr>
-          <w:hyperlink w:anchor="_Toc163989471" w:history="1">
+          <w:hyperlink w:anchor="_Toc164178955" w:history="1">
             <w:r>
               <w:rPr>
                 <w:rStyle w:val="Hyperlink"/>
@@ -2990,7 +2990,7 @@
                 <w:noProof/>
                 <w:webHidden/>
               </w:rPr>
-              <w:instrText xml:space="preserve"> PAGEREF _Toc163989471 \h </w:instrText>
+              <w:instrText xml:space="preserve"> PAGEREF _Toc164178955 \h </w:instrText>
             </w:r>
             <w:r>
               <w:rPr>
@@ -3037,7 +3037,7 @@
               <w14:ligatures w14:val="standardContextual"/>
             </w:rPr>
           </w:pPr>
-          <w:hyperlink w:anchor="_Toc163989472" w:history="1">
+          <w:hyperlink w:anchor="_Toc164178956" w:history="1">
             <w:r>
               <w:rPr>
                 <w:rStyle w:val="Hyperlink"/>
@@ -3083,7 +3083,7 @@
                 <w:noProof/>
                 <w:webHidden/>
               </w:rPr>
-              <w:instrText xml:space="preserve"> PAGEREF _Toc163989472 \h </w:instrText>
+              <w:instrText xml:space="preserve"> PAGEREF _Toc164178956 \h </w:instrText>
             </w:r>
             <w:r>
               <w:rPr>
@@ -3130,7 +3130,7 @@
               <w14:ligatures w14:val="standardContextual"/>
             </w:rPr>
           </w:pPr>
-          <w:hyperlink w:anchor="_Toc163989473" w:history="1">
+          <w:hyperlink w:anchor="_Toc164178957" w:history="1">
             <w:r>
               <w:rPr>
                 <w:rStyle w:val="Hyperlink"/>
@@ -3176,7 +3176,7 @@
                 <w:noProof/>
                 <w:webHidden/>
               </w:rPr>
-              <w:instrText xml:space="preserve"> PAGEREF _Toc163989473 \h </w:instrText>
+              <w:instrText xml:space="preserve"> PAGEREF _Toc164178957 \h </w:instrText>
             </w:r>
             <w:r>
               <w:rPr>
@@ -3223,7 +3223,7 @@
               <w14:ligatures w14:val="standardContextual"/>
             </w:rPr>
           </w:pPr>
-          <w:hyperlink w:anchor="_Toc163989474" w:history="1">
+          <w:hyperlink w:anchor="_Toc164178958" w:history="1">
             <w:r>
               <w:rPr>
                 <w:rStyle w:val="Hyperlink"/>
@@ -3269,7 +3269,7 @@
                 <w:noProof/>
                 <w:webHidden/>
               </w:rPr>
-              <w:instrText xml:space="preserve"> PAGEREF _Toc163989474 \h </w:instrText>
+              <w:instrText xml:space="preserve"> PAGEREF _Toc164178958 \h </w:instrText>
             </w:r>
             <w:r>
               <w:rPr>
@@ -3302,34 +3302,36 @@
         </w:p>
         <w:p>
           <w:pPr>
-            <w:pStyle w:val="TOC1"/>
+            <w:pStyle w:val="TOC3"/>
+            <w:tabs>
+              <w:tab w:val="left" w:pos="1135"/>
+            </w:tabs>
             <w:rPr>
               <w:rFonts w:asciiTheme="minorHAnsi" w:eastAsiaTheme="minorEastAsia" w:hAnsiTheme="minorHAnsi" w:cstheme="minorBidi"/>
-              <w:b w:val="0"/>
-              <w:bCs w:val="0"/>
               <w:iCs w:val="0"/>
               <w:noProof/>
               <w:kern w:val="2"/>
+              <w:szCs w:val="24"/>
               <w:lang w:val="en-MT" w:eastAsia="en-MT"/>
               <w14:ligatures w14:val="standardContextual"/>
             </w:rPr>
           </w:pPr>
-          <w:hyperlink w:anchor="_Toc163989475" w:history="1">
+          <w:hyperlink w:anchor="_Toc164178959" w:history="1">
             <w:r>
               <w:rPr>
                 <w:rStyle w:val="Hyperlink"/>
-                <w:noProof/>
-              </w:rPr>
-              <w:t>4</w:t>
+                <w:i/>
+                <w:noProof/>
+              </w:rPr>
+              <w:t>3.3.1</w:t>
             </w:r>
             <w:r>
               <w:rPr>
                 <w:rFonts w:asciiTheme="minorHAnsi" w:eastAsiaTheme="minorEastAsia" w:hAnsiTheme="minorHAnsi" w:cstheme="minorBidi"/>
-                <w:b w:val="0"/>
-                <w:bCs w:val="0"/>
                 <w:iCs w:val="0"/>
                 <w:noProof/>
                 <w:kern w:val="2"/>
+                <w:szCs w:val="24"/>
                 <w:lang w:val="en-MT" w:eastAsia="en-MT"/>
                 <w14:ligatures w14:val="standardContextual"/>
               </w:rPr>
@@ -3338,9 +3340,10 @@
             <w:r>
               <w:rPr>
                 <w:rStyle w:val="Hyperlink"/>
-                <w:noProof/>
-              </w:rPr>
-              <w:t>Evaluation</w:t>
+                <w:i/>
+                <w:noProof/>
+              </w:rPr>
+              <w:t>Data preprocessing and geospatial filtering</w:t>
             </w:r>
             <w:r>
               <w:rPr>
@@ -3361,7 +3364,292 @@
                 <w:noProof/>
                 <w:webHidden/>
               </w:rPr>
-              <w:instrText xml:space="preserve"> PAGEREF _Toc163989475 \h </w:instrText>
+              <w:instrText xml:space="preserve"> PAGEREF _Toc164178959 \h </w:instrText>
+            </w:r>
+            <w:r>
+              <w:rPr>
+                <w:noProof/>
+                <w:webHidden/>
+              </w:rPr>
+            </w:r>
+            <w:r>
+              <w:rPr>
+                <w:noProof/>
+                <w:webHidden/>
+              </w:rPr>
+              <w:fldChar w:fldCharType="separate"/>
+            </w:r>
+            <w:r>
+              <w:rPr>
+                <w:noProof/>
+                <w:webHidden/>
+              </w:rPr>
+              <w:t>25</w:t>
+            </w:r>
+            <w:r>
+              <w:rPr>
+                <w:noProof/>
+                <w:webHidden/>
+              </w:rPr>
+              <w:fldChar w:fldCharType="end"/>
+            </w:r>
+          </w:hyperlink>
+        </w:p>
+        <w:p>
+          <w:pPr>
+            <w:pStyle w:val="TOC3"/>
+            <w:tabs>
+              <w:tab w:val="left" w:pos="1135"/>
+            </w:tabs>
+            <w:rPr>
+              <w:rFonts w:asciiTheme="minorHAnsi" w:eastAsiaTheme="minorEastAsia" w:hAnsiTheme="minorHAnsi" w:cstheme="minorBidi"/>
+              <w:iCs w:val="0"/>
+              <w:noProof/>
+              <w:kern w:val="2"/>
+              <w:szCs w:val="24"/>
+              <w:lang w:val="en-MT" w:eastAsia="en-MT"/>
+              <w14:ligatures w14:val="standardContextual"/>
+            </w:rPr>
+          </w:pPr>
+          <w:hyperlink w:anchor="_Toc164178960" w:history="1">
+            <w:r>
+              <w:rPr>
+                <w:rStyle w:val="Hyperlink"/>
+                <w:i/>
+                <w:noProof/>
+              </w:rPr>
+              <w:t>3.3.2</w:t>
+            </w:r>
+            <w:r>
+              <w:rPr>
+                <w:rFonts w:asciiTheme="minorHAnsi" w:eastAsiaTheme="minorEastAsia" w:hAnsiTheme="minorHAnsi" w:cstheme="minorBidi"/>
+                <w:iCs w:val="0"/>
+                <w:noProof/>
+                <w:kern w:val="2"/>
+                <w:szCs w:val="24"/>
+                <w:lang w:val="en-MT" w:eastAsia="en-MT"/>
+                <w14:ligatures w14:val="standardContextual"/>
+              </w:rPr>
+              <w:tab/>
+            </w:r>
+            <w:r>
+              <w:rPr>
+                <w:rStyle w:val="Hyperlink"/>
+                <w:i/>
+                <w:noProof/>
+              </w:rPr>
+              <w:t>The main loop</w:t>
+            </w:r>
+            <w:r>
+              <w:rPr>
+                <w:noProof/>
+                <w:webHidden/>
+              </w:rPr>
+              <w:tab/>
+            </w:r>
+            <w:r>
+              <w:rPr>
+                <w:noProof/>
+                <w:webHidden/>
+              </w:rPr>
+              <w:fldChar w:fldCharType="begin"/>
+            </w:r>
+            <w:r>
+              <w:rPr>
+                <w:noProof/>
+                <w:webHidden/>
+              </w:rPr>
+              <w:instrText xml:space="preserve"> PAGEREF _Toc164178960 \h </w:instrText>
+            </w:r>
+            <w:r>
+              <w:rPr>
+                <w:noProof/>
+                <w:webHidden/>
+              </w:rPr>
+            </w:r>
+            <w:r>
+              <w:rPr>
+                <w:noProof/>
+                <w:webHidden/>
+              </w:rPr>
+              <w:fldChar w:fldCharType="separate"/>
+            </w:r>
+            <w:r>
+              <w:rPr>
+                <w:noProof/>
+                <w:webHidden/>
+              </w:rPr>
+              <w:t>28</w:t>
+            </w:r>
+            <w:r>
+              <w:rPr>
+                <w:noProof/>
+                <w:webHidden/>
+              </w:rPr>
+              <w:fldChar w:fldCharType="end"/>
+            </w:r>
+          </w:hyperlink>
+        </w:p>
+        <w:p>
+          <w:pPr>
+            <w:pStyle w:val="TOC3"/>
+            <w:tabs>
+              <w:tab w:val="left" w:pos="1135"/>
+            </w:tabs>
+            <w:rPr>
+              <w:rFonts w:asciiTheme="minorHAnsi" w:eastAsiaTheme="minorEastAsia" w:hAnsiTheme="minorHAnsi" w:cstheme="minorBidi"/>
+              <w:iCs w:val="0"/>
+              <w:noProof/>
+              <w:kern w:val="2"/>
+              <w:szCs w:val="24"/>
+              <w:lang w:val="en-MT" w:eastAsia="en-MT"/>
+              <w14:ligatures w14:val="standardContextual"/>
+            </w:rPr>
+          </w:pPr>
+          <w:hyperlink w:anchor="_Toc164178961" w:history="1">
+            <w:r>
+              <w:rPr>
+                <w:rStyle w:val="Hyperlink"/>
+                <w:i/>
+                <w:noProof/>
+              </w:rPr>
+              <w:t>3.3.3</w:t>
+            </w:r>
+            <w:r>
+              <w:rPr>
+                <w:rFonts w:asciiTheme="minorHAnsi" w:eastAsiaTheme="minorEastAsia" w:hAnsiTheme="minorHAnsi" w:cstheme="minorBidi"/>
+                <w:iCs w:val="0"/>
+                <w:noProof/>
+                <w:kern w:val="2"/>
+                <w:szCs w:val="24"/>
+                <w:lang w:val="en-MT" w:eastAsia="en-MT"/>
+                <w14:ligatures w14:val="standardContextual"/>
+              </w:rPr>
+              <w:tab/>
+            </w:r>
+            <w:r>
+              <w:rPr>
+                <w:rStyle w:val="Hyperlink"/>
+                <w:i/>
+                <w:noProof/>
+              </w:rPr>
+              <w:t>Making real world predictions</w:t>
+            </w:r>
+            <w:r>
+              <w:rPr>
+                <w:noProof/>
+                <w:webHidden/>
+              </w:rPr>
+              <w:tab/>
+            </w:r>
+            <w:r>
+              <w:rPr>
+                <w:noProof/>
+                <w:webHidden/>
+              </w:rPr>
+              <w:fldChar w:fldCharType="begin"/>
+            </w:r>
+            <w:r>
+              <w:rPr>
+                <w:noProof/>
+                <w:webHidden/>
+              </w:rPr>
+              <w:instrText xml:space="preserve"> PAGEREF _Toc164178961 \h </w:instrText>
+            </w:r>
+            <w:r>
+              <w:rPr>
+                <w:noProof/>
+                <w:webHidden/>
+              </w:rPr>
+            </w:r>
+            <w:r>
+              <w:rPr>
+                <w:noProof/>
+                <w:webHidden/>
+              </w:rPr>
+              <w:fldChar w:fldCharType="separate"/>
+            </w:r>
+            <w:r>
+              <w:rPr>
+                <w:noProof/>
+                <w:webHidden/>
+              </w:rPr>
+              <w:t>30</w:t>
+            </w:r>
+            <w:r>
+              <w:rPr>
+                <w:noProof/>
+                <w:webHidden/>
+              </w:rPr>
+              <w:fldChar w:fldCharType="end"/>
+            </w:r>
+          </w:hyperlink>
+        </w:p>
+        <w:p>
+          <w:pPr>
+            <w:pStyle w:val="TOC3"/>
+            <w:tabs>
+              <w:tab w:val="left" w:pos="1135"/>
+            </w:tabs>
+            <w:rPr>
+              <w:rFonts w:asciiTheme="minorHAnsi" w:eastAsiaTheme="minorEastAsia" w:hAnsiTheme="minorHAnsi" w:cstheme="minorBidi"/>
+              <w:iCs w:val="0"/>
+              <w:noProof/>
+              <w:kern w:val="2"/>
+              <w:szCs w:val="24"/>
+              <w:lang w:val="en-MT" w:eastAsia="en-MT"/>
+              <w14:ligatures w14:val="standardContextual"/>
+            </w:rPr>
+          </w:pPr>
+          <w:hyperlink w:anchor="_Toc164178962" w:history="1">
+            <w:r>
+              <w:rPr>
+                <w:rStyle w:val="Hyperlink"/>
+                <w:i/>
+                <w:noProof/>
+              </w:rPr>
+              <w:t>3.3.4</w:t>
+            </w:r>
+            <w:r>
+              <w:rPr>
+                <w:rFonts w:asciiTheme="minorHAnsi" w:eastAsiaTheme="minorEastAsia" w:hAnsiTheme="minorHAnsi" w:cstheme="minorBidi"/>
+                <w:iCs w:val="0"/>
+                <w:noProof/>
+                <w:kern w:val="2"/>
+                <w:szCs w:val="24"/>
+                <w:lang w:val="en-MT" w:eastAsia="en-MT"/>
+                <w14:ligatures w14:val="standardContextual"/>
+              </w:rPr>
+              <w:tab/>
+            </w:r>
+            <w:r>
+              <w:rPr>
+                <w:rStyle w:val="Hyperlink"/>
+                <w:i/>
+                <w:noProof/>
+              </w:rPr>
+              <w:t>Pipeline overview</w:t>
+            </w:r>
+            <w:r>
+              <w:rPr>
+                <w:noProof/>
+                <w:webHidden/>
+              </w:rPr>
+              <w:tab/>
+            </w:r>
+            <w:r>
+              <w:rPr>
+                <w:noProof/>
+                <w:webHidden/>
+              </w:rPr>
+              <w:fldChar w:fldCharType="begin"/>
+            </w:r>
+            <w:r>
+              <w:rPr>
+                <w:noProof/>
+                <w:webHidden/>
+              </w:rPr>
+              <w:instrText xml:space="preserve"> PAGEREF _Toc164178962 \h </w:instrText>
             </w:r>
             <w:r>
               <w:rPr>
@@ -3408,13 +3696,13 @@
               <w14:ligatures w14:val="standardContextual"/>
             </w:rPr>
           </w:pPr>
-          <w:hyperlink w:anchor="_Toc163989476" w:history="1">
+          <w:hyperlink w:anchor="_Toc164178963" w:history="1">
             <w:r>
               <w:rPr>
                 <w:rStyle w:val="Hyperlink"/>
                 <w:noProof/>
               </w:rPr>
-              <w:t>4.1</w:t>
+              <w:t>3.4</w:t>
             </w:r>
             <w:r>
               <w:rPr>
@@ -3431,9 +3719,10 @@
             <w:r>
               <w:rPr>
                 <w:rStyle w:val="Hyperlink"/>
-                <w:noProof/>
-              </w:rPr>
-              <w:t>Writing the Evaluation Chapter</w:t>
+                <w:rFonts w:ascii="Calibri" w:hAnsi="Calibri" w:cs="Calibri"/>
+                <w:noProof/>
+              </w:rPr>
+              <w:t>Integrating AI models with Lagrangian Model</w:t>
             </w:r>
             <w:r>
               <w:rPr>
@@ -3454,7 +3743,7 @@
                 <w:noProof/>
                 <w:webHidden/>
               </w:rPr>
-              <w:instrText xml:space="preserve"> PAGEREF _Toc163989476 \h </w:instrText>
+              <w:instrText xml:space="preserve"> PAGEREF _Toc164178963 \h </w:instrText>
             </w:r>
             <w:r>
               <w:rPr>
@@ -3499,13 +3788,13 @@
               <w14:ligatures w14:val="standardContextual"/>
             </w:rPr>
           </w:pPr>
-          <w:hyperlink w:anchor="_Toc163989477" w:history="1">
+          <w:hyperlink w:anchor="_Toc164178964" w:history="1">
             <w:r>
               <w:rPr>
                 <w:rStyle w:val="Hyperlink"/>
                 <w:noProof/>
               </w:rPr>
-              <w:t>5</w:t>
+              <w:t>4</w:t>
             </w:r>
             <w:r>
               <w:rPr>
@@ -3525,7 +3814,7 @@
                 <w:rStyle w:val="Hyperlink"/>
                 <w:noProof/>
               </w:rPr>
-              <w:t>Conclusion</w:t>
+              <w:t>Evaluation</w:t>
             </w:r>
             <w:r>
               <w:rPr>
@@ -3546,7 +3835,7 @@
                 <w:noProof/>
                 <w:webHidden/>
               </w:rPr>
-              <w:instrText xml:space="preserve"> PAGEREF _Toc163989477 \h </w:instrText>
+              <w:instrText xml:space="preserve"> PAGEREF _Toc164178964 \h </w:instrText>
             </w:r>
             <w:r>
               <w:rPr>
@@ -3593,13 +3882,13 @@
               <w14:ligatures w14:val="standardContextual"/>
             </w:rPr>
           </w:pPr>
-          <w:hyperlink w:anchor="_Toc163989478" w:history="1">
+          <w:hyperlink w:anchor="_Toc164178965" w:history="1">
             <w:r>
               <w:rPr>
                 <w:rStyle w:val="Hyperlink"/>
                 <w:noProof/>
               </w:rPr>
-              <w:t>5.1</w:t>
+              <w:t>4.1</w:t>
             </w:r>
             <w:r>
               <w:rPr>
@@ -3618,7 +3907,7 @@
                 <w:rStyle w:val="Hyperlink"/>
                 <w:noProof/>
               </w:rPr>
-              <w:t>Writing the Conclusions Chapter</w:t>
+              <w:t>Writing the Evaluation Chapter</w:t>
             </w:r>
             <w:r>
               <w:rPr>
@@ -3639,7 +3928,7 @@
                 <w:noProof/>
                 <w:webHidden/>
               </w:rPr>
-              <w:instrText xml:space="preserve"> PAGEREF _Toc163989478 \h </w:instrText>
+              <w:instrText xml:space="preserve"> PAGEREF _Toc164178965 \h </w:instrText>
             </w:r>
             <w:r>
               <w:rPr>
@@ -3660,6 +3949,98 @@
                 <w:webHidden/>
               </w:rPr>
               <w:t>32</w:t>
+            </w:r>
+            <w:r>
+              <w:rPr>
+                <w:noProof/>
+                <w:webHidden/>
+              </w:rPr>
+              <w:fldChar w:fldCharType="end"/>
+            </w:r>
+          </w:hyperlink>
+        </w:p>
+        <w:p>
+          <w:pPr>
+            <w:pStyle w:val="TOC1"/>
+            <w:rPr>
+              <w:rFonts w:asciiTheme="minorHAnsi" w:eastAsiaTheme="minorEastAsia" w:hAnsiTheme="minorHAnsi" w:cstheme="minorBidi"/>
+              <w:b w:val="0"/>
+              <w:bCs w:val="0"/>
+              <w:iCs w:val="0"/>
+              <w:noProof/>
+              <w:kern w:val="2"/>
+              <w:lang w:val="en-MT" w:eastAsia="en-MT"/>
+              <w14:ligatures w14:val="standardContextual"/>
+            </w:rPr>
+          </w:pPr>
+          <w:hyperlink w:anchor="_Toc164178966" w:history="1">
+            <w:r>
+              <w:rPr>
+                <w:rStyle w:val="Hyperlink"/>
+                <w:noProof/>
+              </w:rPr>
+              <w:t>5</w:t>
+            </w:r>
+            <w:r>
+              <w:rPr>
+                <w:rFonts w:asciiTheme="minorHAnsi" w:eastAsiaTheme="minorEastAsia" w:hAnsiTheme="minorHAnsi" w:cstheme="minorBidi"/>
+                <w:b w:val="0"/>
+                <w:bCs w:val="0"/>
+                <w:iCs w:val="0"/>
+                <w:noProof/>
+                <w:kern w:val="2"/>
+                <w:lang w:val="en-MT" w:eastAsia="en-MT"/>
+                <w14:ligatures w14:val="standardContextual"/>
+              </w:rPr>
+              <w:tab/>
+            </w:r>
+            <w:r>
+              <w:rPr>
+                <w:rStyle w:val="Hyperlink"/>
+                <w:noProof/>
+              </w:rPr>
+              <w:t>Conclusion</w:t>
+            </w:r>
+            <w:r>
+              <w:rPr>
+                <w:noProof/>
+                <w:webHidden/>
+              </w:rPr>
+              <w:tab/>
+            </w:r>
+            <w:r>
+              <w:rPr>
+                <w:noProof/>
+                <w:webHidden/>
+              </w:rPr>
+              <w:fldChar w:fldCharType="begin"/>
+            </w:r>
+            <w:r>
+              <w:rPr>
+                <w:noProof/>
+                <w:webHidden/>
+              </w:rPr>
+              <w:instrText xml:space="preserve"> PAGEREF _Toc164178966 \h </w:instrText>
+            </w:r>
+            <w:r>
+              <w:rPr>
+                <w:noProof/>
+                <w:webHidden/>
+              </w:rPr>
+            </w:r>
+            <w:r>
+              <w:rPr>
+                <w:noProof/>
+                <w:webHidden/>
+              </w:rPr>
+              <w:fldChar w:fldCharType="separate"/>
+            </w:r>
+            <w:r>
+              <w:rPr>
+                <w:noProof/>
+                <w:webHidden/>
+              </w:rPr>
+              <w:t>33</w:t>
             </w:r>
             <w:r>
               <w:rPr>
@@ -3686,13 +4067,13 @@
               <w14:ligatures w14:val="standardContextual"/>
             </w:rPr>
           </w:pPr>
-          <w:hyperlink w:anchor="_Toc163989479" w:history="1">
+          <w:hyperlink w:anchor="_Toc164178967" w:history="1">
             <w:r>
               <w:rPr>
                 <w:rStyle w:val="Hyperlink"/>
                 <w:noProof/>
               </w:rPr>
-              <w:t>5.2</w:t>
+              <w:t>5.1</w:t>
             </w:r>
             <w:r>
               <w:rPr>
@@ -3711,6 +4092,99 @@
                 <w:rStyle w:val="Hyperlink"/>
                 <w:noProof/>
               </w:rPr>
+              <w:t>Writing the Conclusions Chapter</w:t>
+            </w:r>
+            <w:r>
+              <w:rPr>
+                <w:noProof/>
+                <w:webHidden/>
+              </w:rPr>
+              <w:tab/>
+            </w:r>
+            <w:r>
+              <w:rPr>
+                <w:noProof/>
+                <w:webHidden/>
+              </w:rPr>
+              <w:fldChar w:fldCharType="begin"/>
+            </w:r>
+            <w:r>
+              <w:rPr>
+                <w:noProof/>
+                <w:webHidden/>
+              </w:rPr>
+              <w:instrText xml:space="preserve"> PAGEREF _Toc164178967 \h </w:instrText>
+            </w:r>
+            <w:r>
+              <w:rPr>
+                <w:noProof/>
+                <w:webHidden/>
+              </w:rPr>
+            </w:r>
+            <w:r>
+              <w:rPr>
+                <w:noProof/>
+                <w:webHidden/>
+              </w:rPr>
+              <w:fldChar w:fldCharType="separate"/>
+            </w:r>
+            <w:r>
+              <w:rPr>
+                <w:noProof/>
+                <w:webHidden/>
+              </w:rPr>
+              <w:t>33</w:t>
+            </w:r>
+            <w:r>
+              <w:rPr>
+                <w:noProof/>
+                <w:webHidden/>
+              </w:rPr>
+              <w:fldChar w:fldCharType="end"/>
+            </w:r>
+          </w:hyperlink>
+        </w:p>
+        <w:p>
+          <w:pPr>
+            <w:pStyle w:val="TOC2"/>
+            <w:tabs>
+              <w:tab w:val="left" w:pos="964"/>
+            </w:tabs>
+            <w:rPr>
+              <w:rFonts w:asciiTheme="minorHAnsi" w:eastAsiaTheme="minorEastAsia" w:hAnsiTheme="minorHAnsi" w:cstheme="minorBidi"/>
+              <w:iCs w:val="0"/>
+              <w:noProof/>
+              <w:kern w:val="2"/>
+              <w:szCs w:val="24"/>
+              <w:lang w:val="en-MT" w:eastAsia="en-MT"/>
+              <w14:ligatures w14:val="standardContextual"/>
+            </w:rPr>
+          </w:pPr>
+          <w:hyperlink w:anchor="_Toc164178968" w:history="1">
+            <w:r>
+              <w:rPr>
+                <w:rStyle w:val="Hyperlink"/>
+                <w:noProof/>
+              </w:rPr>
+              <w:t>5.2</w:t>
+            </w:r>
+            <w:r>
+              <w:rPr>
+                <w:rFonts w:asciiTheme="minorHAnsi" w:eastAsiaTheme="minorEastAsia" w:hAnsiTheme="minorHAnsi" w:cstheme="minorBidi"/>
+                <w:iCs w:val="0"/>
+                <w:noProof/>
+                <w:kern w:val="2"/>
+                <w:szCs w:val="24"/>
+                <w:lang w:val="en-MT" w:eastAsia="en-MT"/>
+                <w14:ligatures w14:val="standardContextual"/>
+              </w:rPr>
+              <w:tab/>
+            </w:r>
+            <w:r>
+              <w:rPr>
+                <w:rStyle w:val="Hyperlink"/>
+                <w:noProof/>
+              </w:rPr>
               <w:t>Writing the Future Work Chapter</w:t>
             </w:r>
             <w:r>
@@ -3732,7 +4206,7 @@
                 <w:noProof/>
                 <w:webHidden/>
               </w:rPr>
-              <w:instrText xml:space="preserve"> PAGEREF _Toc163989479 \h </w:instrText>
+              <w:instrText xml:space="preserve"> PAGEREF _Toc164178968 \h </w:instrText>
             </w:r>
             <w:r>
               <w:rPr>
@@ -3752,7 +4226,7 @@
                 <w:noProof/>
                 <w:webHidden/>
               </w:rPr>
-              <w:t>32</w:t>
+              <w:t>33</w:t>
             </w:r>
             <w:r>
               <w:rPr>
@@ -3777,7 +4251,7 @@
               <w14:ligatures w14:val="standardContextual"/>
             </w:rPr>
           </w:pPr>
-          <w:hyperlink w:anchor="_Toc163989480" w:history="1">
+          <w:hyperlink w:anchor="_Toc164178969" w:history="1">
             <w:r>
               <w:rPr>
                 <w:rStyle w:val="Hyperlink"/>
@@ -3804,7 +4278,7 @@
                 <w:noProof/>
                 <w:webHidden/>
               </w:rPr>
-              <w:instrText xml:space="preserve"> PAGEREF _Toc163989480 \h </w:instrText>
+              <w:instrText xml:space="preserve"> PAGEREF _Toc164178969 \h </w:instrText>
             </w:r>
             <w:r>
               <w:rPr>
@@ -3824,7 +4298,7 @@
                 <w:noProof/>
                 <w:webHidden/>
               </w:rPr>
-              <w:t>33</w:t>
+              <w:t>34</w:t>
             </w:r>
             <w:r>
               <w:rPr>
@@ -3843,6 +4317,7 @@
               <w:bCs/>
               <w:iCs/>
             </w:rPr>
+            <w:lastRenderedPageBreak/>
             <w:fldChar w:fldCharType="end"/>
           </w:r>
         </w:p>
@@ -3852,7 +4327,7 @@
       <w:pPr>
         <w:pStyle w:val="Headings"/>
       </w:pPr>
-      <w:bookmarkStart w:id="5" w:name="_Toc163989449"/>
+      <w:bookmarkStart w:id="5" w:name="_Toc164178933"/>
       <w:r>
         <w:lastRenderedPageBreak/>
         <w:t>List of Figures</w:t>
@@ -3875,28 +4350,22 @@
       <w:r>
         <w:rPr>
           <w:rFonts w:asciiTheme="minorHAnsi" w:eastAsiaTheme="majorEastAsia" w:hAnsiTheme="minorHAnsi"/>
-          <w:bCs w:val="0"/>
-          <w:iCs w:val="0"/>
         </w:rPr>
         <w:fldChar w:fldCharType="begin"/>
       </w:r>
       <w:r>
         <w:rPr>
           <w:rFonts w:asciiTheme="minorHAnsi" w:eastAsiaTheme="majorEastAsia" w:hAnsiTheme="minorHAnsi"/>
-          <w:bCs w:val="0"/>
-          <w:iCs w:val="0"/>
         </w:rPr>
         <w:instrText xml:space="preserve"> TOC \h \z \c "Figure" </w:instrText>
       </w:r>
       <w:r>
         <w:rPr>
           <w:rFonts w:asciiTheme="minorHAnsi" w:eastAsiaTheme="majorEastAsia" w:hAnsiTheme="minorHAnsi"/>
-          <w:bCs w:val="0"/>
-          <w:iCs w:val="0"/>
         </w:rPr>
         <w:fldChar w:fldCharType="separate"/>
       </w:r>
-      <w:hyperlink w:anchor="_Toc164078750" w:history="1">
+      <w:hyperlink w:anchor="_Toc164178920" w:history="1">
         <w:r>
           <w:rPr>
             <w:rStyle w:val="Hyperlink"/>
@@ -3923,7 +4392,7 @@
             <w:noProof/>
             <w:webHidden/>
           </w:rPr>
-          <w:instrText xml:space="preserve"> PAGEREF _Toc164078750 \h </w:instrText>
+          <w:instrText xml:space="preserve"> PAGEREF _Toc164178920 \h </w:instrText>
         </w:r>
         <w:r>
           <w:rPr>
@@ -3967,7 +4436,7 @@
           <w14:ligatures w14:val="standardContextual"/>
         </w:rPr>
       </w:pPr>
-      <w:hyperlink w:anchor="_Toc164078751" w:history="1">
+      <w:hyperlink w:anchor="_Toc164178921" w:history="1">
         <w:r>
           <w:rPr>
             <w:rStyle w:val="Hyperlink"/>
@@ -3994,7 +4463,7 @@
             <w:noProof/>
             <w:webHidden/>
           </w:rPr>
-          <w:instrText xml:space="preserve"> PAGEREF _Toc164078751 \h </w:instrText>
+          <w:instrText xml:space="preserve"> PAGEREF _Toc164178921 \h </w:instrText>
         </w:r>
         <w:r>
           <w:rPr>
@@ -4038,7 +4507,7 @@
           <w14:ligatures w14:val="standardContextual"/>
         </w:rPr>
       </w:pPr>
-      <w:hyperlink w:anchor="_Toc164078752" w:history="1">
+      <w:hyperlink w:anchor="_Toc164178922" w:history="1">
         <w:r>
           <w:rPr>
             <w:rStyle w:val="Hyperlink"/>
@@ -4065,7 +4534,7 @@
             <w:noProof/>
             <w:webHidden/>
           </w:rPr>
-          <w:instrText xml:space="preserve"> PAGEREF _Toc164078752 \h </w:instrText>
+          <w:instrText xml:space="preserve"> PAGEREF _Toc164178922 \h </w:instrText>
         </w:r>
         <w:r>
           <w:rPr>
@@ -4109,7 +4578,7 @@
           <w14:ligatures w14:val="standardContextual"/>
         </w:rPr>
       </w:pPr>
-      <w:hyperlink w:anchor="_Toc164078753" w:history="1">
+      <w:hyperlink w:anchor="_Toc164178923" w:history="1">
         <w:r>
           <w:rPr>
             <w:rStyle w:val="Hyperlink"/>
@@ -4136,7 +4605,7 @@
             <w:noProof/>
             <w:webHidden/>
           </w:rPr>
-          <w:instrText xml:space="preserve"> PAGEREF _Toc164078753 \h </w:instrText>
+          <w:instrText xml:space="preserve"> PAGEREF _Toc164178923 \h </w:instrText>
         </w:r>
         <w:r>
           <w:rPr>
@@ -4180,7 +4649,7 @@
           <w14:ligatures w14:val="standardContextual"/>
         </w:rPr>
       </w:pPr>
-      <w:hyperlink w:anchor="_Toc164078754" w:history="1">
+      <w:hyperlink w:anchor="_Toc164178924" w:history="1">
         <w:r>
           <w:rPr>
             <w:rStyle w:val="Hyperlink"/>
@@ -4207,7 +4676,7 @@
             <w:noProof/>
             <w:webHidden/>
           </w:rPr>
-          <w:instrText xml:space="preserve"> PAGEREF _Toc164078754 \h </w:instrText>
+          <w:instrText xml:space="preserve"> PAGEREF _Toc164178924 \h </w:instrText>
         </w:r>
         <w:r>
           <w:rPr>
@@ -4251,7 +4720,7 @@
           <w14:ligatures w14:val="standardContextual"/>
         </w:rPr>
       </w:pPr>
-      <w:hyperlink w:anchor="_Toc164078755" w:history="1">
+      <w:hyperlink w:anchor="_Toc164178925" w:history="1">
         <w:r>
           <w:rPr>
             <w:rStyle w:val="Hyperlink"/>
@@ -4278,7 +4747,7 @@
             <w:noProof/>
             <w:webHidden/>
           </w:rPr>
-          <w:instrText xml:space="preserve"> PAGEREF _Toc164078755 \h </w:instrText>
+          <w:instrText xml:space="preserve"> PAGEREF _Toc164178925 \h </w:instrText>
         </w:r>
         <w:r>
           <w:rPr>
@@ -4322,7 +4791,7 @@
           <w14:ligatures w14:val="standardContextual"/>
         </w:rPr>
       </w:pPr>
-      <w:hyperlink w:anchor="_Toc164078756" w:history="1">
+      <w:hyperlink w:anchor="_Toc164178926" w:history="1">
         <w:r>
           <w:rPr>
             <w:rStyle w:val="Hyperlink"/>
@@ -4349,7 +4818,7 @@
             <w:noProof/>
             <w:webHidden/>
           </w:rPr>
-          <w:instrText xml:space="preserve"> PAGEREF _Toc164078756 \h </w:instrText>
+          <w:instrText xml:space="preserve"> PAGEREF _Toc164178926 \h </w:instrText>
         </w:r>
         <w:r>
           <w:rPr>
@@ -4369,7 +4838,7 @@
             <w:noProof/>
             <w:webHidden/>
           </w:rPr>
-          <w:t>28</w:t>
+          <w:t>27</w:t>
         </w:r>
         <w:r>
           <w:rPr>
@@ -4393,7 +4862,7 @@
           <w14:ligatures w14:val="standardContextual"/>
         </w:rPr>
       </w:pPr>
-      <w:hyperlink w:anchor="_Toc164078757" w:history="1">
+      <w:hyperlink w:anchor="_Toc164178927" w:history="1">
         <w:r>
           <w:rPr>
             <w:rStyle w:val="Hyperlink"/>
@@ -4420,7 +4889,7 @@
             <w:noProof/>
             <w:webHidden/>
           </w:rPr>
-          <w:instrText xml:space="preserve"> PAGEREF _Toc164078757 \h </w:instrText>
+          <w:instrText xml:space="preserve"> PAGEREF _Toc164178927 \h </w:instrText>
         </w:r>
         <w:r>
           <w:rPr>
@@ -4452,11 +4921,151 @@
       </w:hyperlink>
     </w:p>
     <w:p>
+      <w:pPr>
+        <w:pStyle w:val="TableofFigures"/>
+        <w:rPr>
+          <w:rFonts w:asciiTheme="minorHAnsi" w:eastAsiaTheme="minorEastAsia" w:hAnsiTheme="minorHAnsi" w:cstheme="minorBidi"/>
+          <w:bCs w:val="0"/>
+          <w:iCs w:val="0"/>
+          <w:noProof/>
+          <w:kern w:val="2"/>
+          <w:lang w:val="en-MT" w:eastAsia="en-MT"/>
+          <w14:ligatures w14:val="standardContextual"/>
+        </w:rPr>
+      </w:pPr>
+      <w:hyperlink w:anchor="_Toc164178928" w:history="1">
+        <w:r>
+          <w:rPr>
+            <w:rStyle w:val="Hyperlink"/>
+            <w:noProof/>
+          </w:rPr>
+          <w:t>Figure 3.7 The process of rolling forecast</w:t>
+        </w:r>
+        <w:r>
+          <w:rPr>
+            <w:noProof/>
+            <w:webHidden/>
+          </w:rPr>
+          <w:tab/>
+        </w:r>
+        <w:r>
+          <w:rPr>
+            <w:noProof/>
+            <w:webHidden/>
+          </w:rPr>
+          <w:fldChar w:fldCharType="begin"/>
+        </w:r>
+        <w:r>
+          <w:rPr>
+            <w:noProof/>
+            <w:webHidden/>
+          </w:rPr>
+          <w:instrText xml:space="preserve"> PAGEREF _Toc164178928 \h </w:instrText>
+        </w:r>
+        <w:r>
+          <w:rPr>
+            <w:noProof/>
+            <w:webHidden/>
+          </w:rPr>
+        </w:r>
+        <w:r>
+          <w:rPr>
+            <w:noProof/>
+            <w:webHidden/>
+          </w:rPr>
+          <w:fldChar w:fldCharType="separate"/>
+        </w:r>
+        <w:r>
+          <w:rPr>
+            <w:noProof/>
+            <w:webHidden/>
+          </w:rPr>
+          <w:t>30</w:t>
+        </w:r>
+        <w:r>
+          <w:rPr>
+            <w:noProof/>
+            <w:webHidden/>
+          </w:rPr>
+          <w:fldChar w:fldCharType="end"/>
+        </w:r>
+      </w:hyperlink>
+    </w:p>
+    <w:p>
+      <w:pPr>
+        <w:pStyle w:val="TableofFigures"/>
+        <w:rPr>
+          <w:rFonts w:asciiTheme="minorHAnsi" w:eastAsiaTheme="minorEastAsia" w:hAnsiTheme="minorHAnsi" w:cstheme="minorBidi"/>
+          <w:bCs w:val="0"/>
+          <w:iCs w:val="0"/>
+          <w:noProof/>
+          <w:kern w:val="2"/>
+          <w:lang w:val="en-MT" w:eastAsia="en-MT"/>
+          <w14:ligatures w14:val="standardContextual"/>
+        </w:rPr>
+      </w:pPr>
+      <w:hyperlink w:anchor="_Toc164178929" w:history="1">
+        <w:r>
+          <w:rPr>
+            <w:rStyle w:val="Hyperlink"/>
+            <w:noProof/>
+          </w:rPr>
+          <w:t>Figure 3.8 Overview of entire AI model pipeline</w:t>
+        </w:r>
+        <w:r>
+          <w:rPr>
+            <w:noProof/>
+            <w:webHidden/>
+          </w:rPr>
+          <w:tab/>
+        </w:r>
+        <w:r>
+          <w:rPr>
+            <w:noProof/>
+            <w:webHidden/>
+          </w:rPr>
+          <w:fldChar w:fldCharType="begin"/>
+        </w:r>
+        <w:r>
+          <w:rPr>
+            <w:noProof/>
+            <w:webHidden/>
+          </w:rPr>
+          <w:instrText xml:space="preserve"> PAGEREF _Toc164178929 \h </w:instrText>
+        </w:r>
+        <w:r>
+          <w:rPr>
+            <w:noProof/>
+            <w:webHidden/>
+          </w:rPr>
+        </w:r>
+        <w:r>
+          <w:rPr>
+            <w:noProof/>
+            <w:webHidden/>
+          </w:rPr>
+          <w:fldChar w:fldCharType="separate"/>
+        </w:r>
+        <w:r>
+          <w:rPr>
+            <w:noProof/>
+            <w:webHidden/>
+          </w:rPr>
+          <w:t>31</w:t>
+        </w:r>
+        <w:r>
+          <w:rPr>
+            <w:noProof/>
+            <w:webHidden/>
+          </w:rPr>
+          <w:fldChar w:fldCharType="end"/>
+        </w:r>
+      </w:hyperlink>
+    </w:p>
+    <w:p>
       <w:r>
         <w:rPr>
           <w:rFonts w:asciiTheme="minorHAnsi" w:eastAsiaTheme="majorEastAsia" w:hAnsiTheme="minorHAnsi" w:cstheme="majorHAnsi"/>
-          <w:bCs/>
-          <w:iCs/>
         </w:rPr>
         <w:fldChar w:fldCharType="end"/>
       </w:r>
@@ -4465,7 +5074,7 @@
       <w:pPr>
         <w:pStyle w:val="Headings"/>
       </w:pPr>
-      <w:bookmarkStart w:id="6" w:name="_Toc163989450"/>
+      <w:bookmarkStart w:id="6" w:name="_Toc164178934"/>
       <w:r>
         <w:lastRenderedPageBreak/>
         <w:t>List of Tables</w:t>
@@ -4504,7 +5113,7 @@
       <w:pPr>
         <w:pStyle w:val="Headings"/>
       </w:pPr>
-      <w:bookmarkStart w:id="9" w:name="_Toc163989451"/>
+      <w:bookmarkStart w:id="9" w:name="_Toc164178935"/>
       <w:bookmarkEnd w:id="7"/>
       <w:bookmarkEnd w:id="8"/>
       <w:r>
@@ -4735,7 +5344,7 @@
       <w:pPr>
         <w:pStyle w:val="Heading1"/>
       </w:pPr>
-      <w:bookmarkStart w:id="11" w:name="_Toc163989452"/>
+      <w:bookmarkStart w:id="11" w:name="_Toc164178936"/>
       <w:r>
         <w:lastRenderedPageBreak/>
         <w:t>Introduction</w:t>
@@ -4921,7 +5530,7 @@
       <w:pPr>
         <w:pStyle w:val="Heading2"/>
       </w:pPr>
-      <w:bookmarkStart w:id="12" w:name="_Toc163989453"/>
+      <w:bookmarkStart w:id="12" w:name="_Toc164178937"/>
       <w:r>
         <w:t>Problem Definition</w:t>
       </w:r>
@@ -5142,7 +5751,7 @@
       <w:pPr>
         <w:pStyle w:val="Heading2"/>
       </w:pPr>
-      <w:bookmarkStart w:id="13" w:name="_Toc163989454"/>
+      <w:bookmarkStart w:id="13" w:name="_Toc164178938"/>
       <w:r>
         <w:t>Motivation</w:t>
       </w:r>
@@ -5326,7 +5935,7 @@
       <w:pPr>
         <w:pStyle w:val="Heading2"/>
       </w:pPr>
-      <w:bookmarkStart w:id="14" w:name="_Toc163989455"/>
+      <w:bookmarkStart w:id="14" w:name="_Toc164178939"/>
       <w:r>
         <w:t>Aims and Objectives</w:t>
       </w:r>
@@ -5382,7 +5991,13 @@
         </w:numPr>
       </w:pPr>
       <w:r>
-        <w:t xml:space="preserve"> Lagrangian model development: To utilize </w:t>
+        <w:t xml:space="preserve"> Lagrangian model development: To </w:t>
+      </w:r>
+      <w:r>
+        <w:t>utilise</w:t>
+      </w:r>
+      <w:r>
+        <w:t xml:space="preserve"> </w:t>
       </w:r>
       <w:r>
         <w:t xml:space="preserve">develop a Lagrangian </w:t>
@@ -5512,7 +6127,7 @@
       <w:pPr>
         <w:pStyle w:val="Heading2"/>
       </w:pPr>
-      <w:bookmarkStart w:id="15" w:name="_Toc163989456"/>
+      <w:bookmarkStart w:id="15" w:name="_Toc164178940"/>
       <w:r>
         <w:t>Proposed Solution</w:t>
       </w:r>
@@ -5726,7 +6341,7 @@
       <w:pPr>
         <w:pStyle w:val="Heading2"/>
       </w:pPr>
-      <w:bookmarkStart w:id="16" w:name="_Toc163989457"/>
+      <w:bookmarkStart w:id="16" w:name="_Toc164178941"/>
       <w:r>
         <w:t>Summary of Results</w:t>
       </w:r>
@@ -5770,7 +6385,7 @@
       <w:pPr>
         <w:pStyle w:val="Heading2"/>
       </w:pPr>
-      <w:bookmarkStart w:id="17" w:name="_Toc163989458"/>
+      <w:bookmarkStart w:id="17" w:name="_Toc164178942"/>
       <w:r>
         <w:t>Document Structure</w:t>
       </w:r>
@@ -5817,7 +6432,10 @@
         <w:t xml:space="preserve"> of the </w:t>
       </w:r>
       <w:r>
-        <w:t xml:space="preserve">utilized </w:t>
+        <w:t>utilise</w:t>
+      </w:r>
+      <w:r>
+        <w:t xml:space="preserve">d </w:t>
       </w:r>
       <w:r>
         <w:t xml:space="preserve">datasets, </w:t>
@@ -5988,7 +6606,7 @@
           <w:color w:val="auto"/>
         </w:rPr>
       </w:pPr>
-      <w:bookmarkStart w:id="19" w:name="_Toc163989459"/>
+      <w:bookmarkStart w:id="19" w:name="_Toc164178943"/>
       <w:r>
         <w:rPr>
           <w:color w:val="auto"/>
@@ -6044,7 +6662,7 @@
       <w:pPr>
         <w:pStyle w:val="Heading2"/>
       </w:pPr>
-      <w:bookmarkStart w:id="20" w:name="_Toc163989460"/>
+      <w:bookmarkStart w:id="20" w:name="_Toc164178944"/>
       <w:r>
         <w:t>Background</w:t>
       </w:r>
@@ -6181,7 +6799,7 @@
         <w:pStyle w:val="Heading3"/>
       </w:pPr>
       <w:bookmarkStart w:id="21" w:name="_Toc120111074"/>
-      <w:bookmarkStart w:id="22" w:name="_Toc163989461"/>
+      <w:bookmarkStart w:id="22" w:name="_Toc164178945"/>
       <w:r>
         <w:rPr>
           <w:i/>
@@ -6396,7 +7014,7 @@
       <w:pPr>
         <w:pStyle w:val="Heading3"/>
       </w:pPr>
-      <w:bookmarkStart w:id="23" w:name="_Toc163989462"/>
+      <w:bookmarkStart w:id="23" w:name="_Toc164178946"/>
       <w:r>
         <w:rPr>
           <w:i/>
@@ -6463,7 +7081,13 @@
         <w:t xml:space="preserve">In this project </w:t>
       </w:r>
       <w:r>
-        <w:t>we utilize a single type of dataset</w:t>
+        <w:t xml:space="preserve">we </w:t>
+      </w:r>
+      <w:r>
+        <w:t>utilise</w:t>
+      </w:r>
+      <w:r>
+        <w:t xml:space="preserve"> a single type of dataset</w:t>
       </w:r>
       <w:r>
         <w:t xml:space="preserve"> which is</w:t>
@@ -6718,7 +7342,7 @@
       </w:pPr>
       <w:r>
         <w:drawing>
-          <wp:inline distT="0" distB="0" distL="0" distR="0" wp14:anchorId="77E800B9" wp14:editId="4C35D468">
+          <wp:inline distT="0" distB="0" distL="0" distR="0" wp14:anchorId="77E800B9" wp14:editId="1947944E">
             <wp:extent cx="3474720" cy="3508605"/>
             <wp:effectExtent l="0" t="0" r="0" b="0"/>
             <wp:docPr id="14" name="Picture 14"/>
@@ -6771,7 +7395,7 @@
         <w:pStyle w:val="Caption"/>
       </w:pPr>
       <w:bookmarkStart w:id="24" w:name="_Ref163290316"/>
-      <w:bookmarkStart w:id="25" w:name="_Toc164078750"/>
+      <w:bookmarkStart w:id="25" w:name="_Toc164178920"/>
       <w:r>
         <w:t xml:space="preserve">Figure </w:t>
       </w:r>
@@ -7013,7 +7637,7 @@
       <w:r>
         <w:lastRenderedPageBreak/>
         <w:drawing>
-          <wp:inline distT="0" distB="0" distL="0" distR="0" wp14:anchorId="5547E0EF" wp14:editId="438B25CC">
+          <wp:inline distT="0" distB="0" distL="0" distR="0" wp14:anchorId="5547E0EF" wp14:editId="0E316DA2">
             <wp:extent cx="3985260" cy="2979568"/>
             <wp:effectExtent l="0" t="0" r="0" b="0"/>
             <wp:docPr id="189512011" name="Picture 189512011"/>
@@ -7066,7 +7690,7 @@
         <w:pStyle w:val="Caption"/>
       </w:pPr>
       <w:bookmarkStart w:id="26" w:name="_Ref163290342"/>
-      <w:bookmarkStart w:id="27" w:name="_Toc164078751"/>
+      <w:bookmarkStart w:id="27" w:name="_Toc164178921"/>
       <w:r>
         <w:t xml:space="preserve">Figure </w:t>
       </w:r>
@@ -7158,7 +7782,7 @@
           <w:iCs/>
         </w:rPr>
       </w:pPr>
-      <w:bookmarkStart w:id="28" w:name="_Toc163989463"/>
+      <w:bookmarkStart w:id="28" w:name="_Toc164178947"/>
       <w:r>
         <w:rPr>
           <w:i/>
@@ -7877,7 +8501,7 @@
           <w:iCs/>
         </w:rPr>
       </w:pPr>
-      <w:bookmarkStart w:id="29" w:name="_Toc163989464"/>
+      <w:bookmarkStart w:id="29" w:name="_Toc164178948"/>
       <w:r>
         <w:rPr>
           <w:i/>
@@ -8399,7 +9023,7 @@
           <w:iCs/>
         </w:rPr>
       </w:pPr>
-      <w:bookmarkStart w:id="30" w:name="_Toc163989465"/>
+      <w:bookmarkStart w:id="30" w:name="_Toc164178949"/>
       <w:r>
         <w:rPr>
           <w:i/>
@@ -8878,7 +9502,7 @@
       <w:pPr>
         <w:pStyle w:val="Heading2"/>
       </w:pPr>
-      <w:bookmarkStart w:id="31" w:name="_Toc163989466"/>
+      <w:bookmarkStart w:id="31" w:name="_Toc164178950"/>
       <w:r>
         <w:t>Literature Review</w:t>
       </w:r>
@@ -8982,7 +9606,7 @@
           <w:iCs/>
         </w:rPr>
       </w:pPr>
-      <w:bookmarkStart w:id="32" w:name="_Toc163989467"/>
+      <w:bookmarkStart w:id="32" w:name="_Toc164178951"/>
       <w:r>
         <w:rPr>
           <w:i/>
@@ -9210,7 +9834,13 @@
         <w:t xml:space="preserve">. </w:t>
       </w:r>
       <w:r>
-        <w:t xml:space="preserve"> This study utilizes</w:t>
+        <w:t xml:space="preserve"> This study </w:t>
+      </w:r>
+      <w:r>
+        <w:t>utilise</w:t>
+      </w:r>
+      <w:r>
+        <w:t>s</w:t>
       </w:r>
       <w:r>
         <w:t xml:space="preserve"> a </w:t>
@@ -9657,7 +10287,13 @@
         </w:sdtContent>
       </w:sdt>
       <w:r>
-        <w:t>, where the authors utilize deep learning</w:t>
+        <w:t xml:space="preserve">, where the authors </w:t>
+      </w:r>
+      <w:r>
+        <w:t>utilise</w:t>
+      </w:r>
+      <w:r>
+        <w:t xml:space="preserve"> deep learning</w:t>
       </w:r>
       <w:r>
         <w:t xml:space="preserve"> and</w:t>
@@ -10030,7 +10666,15 @@
         <w:t>S</w:t>
       </w:r>
       <w:r>
-        <w:t>. Yuniarti et al.</w:t>
+        <w:t xml:space="preserve">. </w:t>
+      </w:r>
+      <w:proofErr w:type="spellStart"/>
+      <w:r>
+        <w:t>Yuniarti</w:t>
+      </w:r>
+      <w:proofErr w:type="spellEnd"/>
+      <w:r>
+        <w:t xml:space="preserve"> et al.</w:t>
       </w:r>
       <w:r>
         <w:t xml:space="preserve"> </w:t>
@@ -10291,8 +10935,13 @@
       <w:r>
         <w:t xml:space="preserve">MS. </w:t>
       </w:r>
-      <w:r>
-        <w:t>Yuniarti et al.</w:t>
+      <w:proofErr w:type="spellStart"/>
+      <w:r>
+        <w:t>Yuniarti</w:t>
+      </w:r>
+      <w:proofErr w:type="spellEnd"/>
+      <w:r>
+        <w:t xml:space="preserve"> et al.</w:t>
       </w:r>
       <w:r>
         <w:t xml:space="preserve"> </w:t>
@@ -10509,7 +11158,13 @@
         </w:sdtContent>
       </w:sdt>
       <w:r>
-        <w:t xml:space="preserve"> utilized HYCOM data to provide current velocities for </w:t>
+        <w:t xml:space="preserve"> </w:t>
+      </w:r>
+      <w:r>
+        <w:t>utilise</w:t>
+      </w:r>
+      <w:r>
+        <w:t xml:space="preserve">d HYCOM data to provide current velocities for </w:t>
       </w:r>
       <w:r>
         <w:t>the</w:t>
@@ -10562,8 +11217,13 @@
       <w:r>
         <w:t xml:space="preserve">MS. </w:t>
       </w:r>
-      <w:r>
-        <w:t>Yuniarti et al.</w:t>
+      <w:proofErr w:type="spellStart"/>
+      <w:r>
+        <w:t>Yuniarti</w:t>
+      </w:r>
+      <w:proofErr w:type="spellEnd"/>
+      <w:r>
+        <w:t xml:space="preserve"> et al.</w:t>
       </w:r>
       <w:r>
         <w:t xml:space="preserve"> </w:t>
@@ -10606,7 +11266,13 @@
         <w:t>affirming</w:t>
       </w:r>
       <w:r>
-        <w:t xml:space="preserve"> the reliability of the simulation approach utilized. Furthermore</w:t>
+        <w:t xml:space="preserve"> the reliability of the simulation approach </w:t>
+      </w:r>
+      <w:r>
+        <w:t>utilise</w:t>
+      </w:r>
+      <w:r>
+        <w:t>d. Furthermore</w:t>
       </w:r>
       <w:r>
         <w:t>, this</w:t>
@@ -10761,7 +11427,7 @@
         </w:rPr>
         <w:t xml:space="preserve"> </w:t>
       </w:r>
-      <w:bookmarkStart w:id="33" w:name="_Toc163989468"/>
+      <w:bookmarkStart w:id="33" w:name="_Toc164178952"/>
       <w:r>
         <w:rPr>
           <w:i/>
@@ -11586,7 +12252,13 @@
         </w:sdtContent>
       </w:sdt>
       <w:r>
-        <w:t xml:space="preserve"> utilized a dataset consisting of hourly sea surface current velocities collected by the Perak Maritime Meteorology Station II. </w:t>
+        <w:t xml:space="preserve"> </w:t>
+      </w:r>
+      <w:r>
+        <w:t>utilise</w:t>
+      </w:r>
+      <w:r>
+        <w:t xml:space="preserve">d a dataset consisting of hourly sea surface current velocities collected by the Perak Maritime Meteorology Station II. </w:t>
       </w:r>
       <w:r>
         <w:t>This dataset, comprised of 24 data points, captures the sea surface current velocities at a single geographical point.</w:t>
@@ -11667,7 +12339,13 @@
         <w:t xml:space="preserve"> Mean Absolute Percentage Error (MAPE) metric</w:t>
       </w:r>
       <w:r>
-        <w:t xml:space="preserve"> was utilized</w:t>
+        <w:t xml:space="preserve"> was </w:t>
+      </w:r>
+      <w:r>
+        <w:t>utilise</w:t>
+      </w:r>
+      <w:r>
+        <w:t>d</w:t>
       </w:r>
       <w:r>
         <w:t>.</w:t>
@@ -11749,9 +12427,11 @@
       <w:pPr>
         <w:pStyle w:val="DissertationBody"/>
       </w:pPr>
+      <w:proofErr w:type="spellStart"/>
       <w:r>
         <w:t>Bayindir</w:t>
       </w:r>
+      <w:proofErr w:type="spellEnd"/>
       <w:r>
         <w:t xml:space="preserve"> </w:t>
       </w:r>
@@ -11860,9 +12540,11 @@
       <w:r>
         <w:t xml:space="preserve"> </w:t>
       </w:r>
+      <w:proofErr w:type="spellStart"/>
       <w:r>
         <w:t>Bayindir</w:t>
       </w:r>
+      <w:proofErr w:type="spellEnd"/>
       <w:r>
         <w:t xml:space="preserve"> </w:t>
       </w:r>
@@ -12214,7 +12896,13 @@
         <w:t xml:space="preserve"> be</w:t>
       </w:r>
       <w:r>
-        <w:t xml:space="preserve"> utilized as inputs into </w:t>
+        <w:t xml:space="preserve"> </w:t>
+      </w:r>
+      <w:r>
+        <w:t>utilise</w:t>
+      </w:r>
+      <w:r>
+        <w:t xml:space="preserve">d as inputs into </w:t>
       </w:r>
       <w:r>
         <w:t xml:space="preserve">a </w:t>
@@ -12280,7 +12968,7 @@
           <w:iCs/>
         </w:rPr>
       </w:pPr>
-      <w:bookmarkStart w:id="34" w:name="_Toc163989469"/>
+      <w:bookmarkStart w:id="34" w:name="_Toc164178953"/>
       <w:r>
         <w:rPr>
           <w:i/>
@@ -12338,7 +13026,15 @@
         </w:sdtContent>
       </w:sdt>
       <w:r>
-        <w:t xml:space="preserve">, J. Mansui et al. set out to explore the </w:t>
+        <w:t xml:space="preserve">, J. </w:t>
+      </w:r>
+      <w:proofErr w:type="spellStart"/>
+      <w:r>
+        <w:t>Mansui</w:t>
+      </w:r>
+      <w:proofErr w:type="spellEnd"/>
+      <w:r>
+        <w:t xml:space="preserve"> et al. set out to explore the </w:t>
       </w:r>
       <w:r>
         <w:t>dispersal</w:t>
@@ -12368,7 +13064,13 @@
         <w:t>modelling</w:t>
       </w:r>
       <w:r>
-        <w:t xml:space="preserve"> approach to achieve their objective. Initially, they utilized the NEMO Oceanic General Circulation Model</w:t>
+        <w:t xml:space="preserve"> approach to achieve their objective. Initially, they </w:t>
+      </w:r>
+      <w:r>
+        <w:t>utilise</w:t>
+      </w:r>
+      <w:r>
+        <w:t>d the NEMO Oceanic General Circulation Model</w:t>
       </w:r>
       <w:r>
         <w:t>,</w:t>
@@ -12544,7 +13246,15 @@
         <w:t xml:space="preserve"> </w:t>
       </w:r>
       <w:r>
-        <w:t xml:space="preserve">J. Mansui et al. conclude that the integration of Lagrangian simulations with the OGCM offers a </w:t>
+        <w:t xml:space="preserve">J. </w:t>
+      </w:r>
+      <w:proofErr w:type="spellStart"/>
+      <w:r>
+        <w:t>Mansui</w:t>
+      </w:r>
+      <w:proofErr w:type="spellEnd"/>
+      <w:r>
+        <w:t xml:space="preserve"> et al. conclude that the integration of Lagrangian simulations with the OGCM offers a </w:t>
       </w:r>
       <w:r>
         <w:t>powerful</w:t>
@@ -12684,7 +13394,13 @@
         <w:t xml:space="preserve">. </w:t>
       </w:r>
       <w:r>
-        <w:t xml:space="preserve">Eulerian models provide crucial data on ocean currents and winds by solving fluid dynamics equations on a fixed grid, establishing the environmental values that will be later utilized in the </w:t>
+        <w:t xml:space="preserve">Eulerian models provide crucial data on ocean currents and winds by solving fluid dynamics equations on a fixed grid, establishing the environmental values that will be later </w:t>
+      </w:r>
+      <w:r>
+        <w:t>utilise</w:t>
+      </w:r>
+      <w:r>
+        <w:t xml:space="preserve">d in the </w:t>
       </w:r>
       <w:r>
         <w:t>pipeline</w:t>
@@ -12827,7 +13543,7 @@
           <w:iCs/>
         </w:rPr>
       </w:pPr>
-      <w:bookmarkStart w:id="35" w:name="_Toc163989470"/>
+      <w:bookmarkStart w:id="35" w:name="_Toc164178954"/>
       <w:r>
         <w:rPr>
           <w:i/>
@@ -12846,7 +13562,7 @@
       <w:pPr>
         <w:pStyle w:val="Heading1"/>
       </w:pPr>
-      <w:bookmarkStart w:id="36" w:name="_Toc163989471"/>
+      <w:bookmarkStart w:id="36" w:name="_Toc164178955"/>
       <w:r>
         <w:lastRenderedPageBreak/>
         <w:t>Methodology</w:t>
@@ -12882,7 +13598,7 @@
       <w:pPr>
         <w:pStyle w:val="Heading2"/>
       </w:pPr>
-      <w:bookmarkStart w:id="38" w:name="_Toc163989472"/>
+      <w:bookmarkStart w:id="38" w:name="_Toc164178956"/>
       <w:bookmarkEnd w:id="37"/>
       <w:r>
         <w:t>Data Integration and preprocessing</w:t>
@@ -12998,7 +13714,15 @@
         <w:pStyle w:val="DissertationBody"/>
       </w:pPr>
       <w:r>
-        <w:t xml:space="preserve">Upon analysing the data, a substantial number of NaN values were discovered. These NaNs are likely due to the proximity of the data to the coast, where </w:t>
+        <w:t xml:space="preserve">Upon analysing the data, a substantial number of NaN values were discovered. These </w:t>
+      </w:r>
+      <w:proofErr w:type="spellStart"/>
+      <w:r>
+        <w:t>NaNs</w:t>
+      </w:r>
+      <w:proofErr w:type="spellEnd"/>
+      <w:r>
+        <w:t xml:space="preserve"> are likely due to the proximity of the data to the coast, where </w:t>
       </w:r>
       <w:r>
         <w:t>high-frequency</w:t>
@@ -13033,7 +13757,13 @@
         <w:pStyle w:val="DissertationBody"/>
       </w:pPr>
       <w:r>
-        <w:t>This preprocessing framework was utilized in every section of the project</w:t>
+        <w:t xml:space="preserve">This preprocessing framework was </w:t>
+      </w:r>
+      <w:r>
+        <w:t>utilise</w:t>
+      </w:r>
+      <w:r>
+        <w:t>d in every section of the project</w:t>
       </w:r>
       <w:r>
         <w:t xml:space="preserve">, </w:t>
@@ -13106,7 +13836,7 @@
       <w:pPr>
         <w:pStyle w:val="Heading2"/>
       </w:pPr>
-      <w:bookmarkStart w:id="39" w:name="_Toc163989473"/>
+      <w:bookmarkStart w:id="39" w:name="_Toc164178957"/>
       <w:r>
         <w:lastRenderedPageBreak/>
         <w:t>Lagrangian Model Development</w:t>
@@ -13177,7 +13907,19 @@
         <w:rPr>
           <w:color w:val="000000"/>
         </w:rPr>
-        <w:t>was utilized</w:t>
+        <w:t xml:space="preserve">was </w:t>
+      </w:r>
+      <w:r>
+        <w:rPr>
+          <w:color w:val="000000"/>
+        </w:rPr>
+        <w:t>utilise</w:t>
+      </w:r>
+      <w:r>
+        <w:rPr>
+          <w:color w:val="000000"/>
+        </w:rPr>
+        <w:t>d</w:t>
       </w:r>
       <w:r>
         <w:rPr>
@@ -13530,7 +14272,7 @@
         <w:pStyle w:val="Caption"/>
       </w:pPr>
       <w:bookmarkStart w:id="40" w:name="_Ref163989522"/>
-      <w:bookmarkStart w:id="41" w:name="_Toc164078752"/>
+      <w:bookmarkStart w:id="41" w:name="_Toc164178922"/>
       <w:r>
         <w:t xml:space="preserve">Figure </w:t>
       </w:r>
@@ -13598,6 +14340,7 @@
         </w:rPr>
         <w:t xml:space="preserve">, a </w:t>
       </w:r>
+      <w:proofErr w:type="spellStart"/>
       <w:r>
         <w:rPr>
           <w:i/>
@@ -13606,6 +14349,7 @@
         </w:rPr>
         <w:t>FieldSet</w:t>
       </w:r>
+      <w:proofErr w:type="spellEnd"/>
       <w:r>
         <w:rPr>
           <w:color w:val="000000"/>
@@ -13654,6 +14398,7 @@
         </w:rPr>
         <w:t xml:space="preserve">Additionally, the land-sea mask was integrated into the </w:t>
       </w:r>
+      <w:proofErr w:type="spellStart"/>
       <w:r>
         <w:rPr>
           <w:i/>
@@ -13662,6 +14407,7 @@
         </w:rPr>
         <w:t>FieldSet</w:t>
       </w:r>
+      <w:proofErr w:type="spellEnd"/>
       <w:r>
         <w:rPr>
           <w:color w:val="000000"/>
@@ -13914,7 +14660,7 @@
         <w:pStyle w:val="Caption"/>
       </w:pPr>
       <w:bookmarkStart w:id="43" w:name="_Ref163989544"/>
-      <w:bookmarkStart w:id="44" w:name="_Toc164078753"/>
+      <w:bookmarkStart w:id="44" w:name="_Toc164178923"/>
       <w:r>
         <w:t xml:space="preserve">Figure </w:t>
       </w:r>
@@ -14012,6 +14758,7 @@
           <w:iCs/>
         </w:rPr>
       </w:pPr>
+      <w:proofErr w:type="spellStart"/>
       <w:r>
         <w:rPr>
           <w:i/>
@@ -14019,6 +14766,7 @@
         </w:rPr>
         <w:t>CheckOutOfBounds</w:t>
       </w:r>
+      <w:proofErr w:type="spellEnd"/>
       <w:r>
         <w:rPr>
           <w:i/>
@@ -14049,6 +14797,7 @@
         </w:numPr>
         <w:ind w:left="709"/>
       </w:pPr>
+      <w:proofErr w:type="spellStart"/>
       <w:r>
         <w:rPr>
           <w:i/>
@@ -14056,6 +14805,7 @@
         </w:rPr>
         <w:t>CheckError</w:t>
       </w:r>
+      <w:proofErr w:type="spellEnd"/>
       <w:r>
         <w:t xml:space="preserve">: </w:t>
       </w:r>
@@ -14072,6 +14822,7 @@
         </w:numPr>
         <w:ind w:left="709"/>
       </w:pPr>
+      <w:proofErr w:type="spellStart"/>
       <w:r>
         <w:rPr>
           <w:i/>
@@ -14079,6 +14830,7 @@
         </w:rPr>
         <w:t>UpdateElapsedTime</w:t>
       </w:r>
+      <w:proofErr w:type="spellEnd"/>
       <w:r>
         <w:t xml:space="preserve">: </w:t>
       </w:r>
@@ -14098,6 +14850,7 @@
         </w:numPr>
         <w:ind w:left="709"/>
       </w:pPr>
+      <w:proofErr w:type="spellStart"/>
       <w:r>
         <w:rPr>
           <w:i/>
@@ -14105,6 +14858,7 @@
         </w:rPr>
         <w:t>UpdatePreviousPosition</w:t>
       </w:r>
+      <w:proofErr w:type="spellEnd"/>
       <w:r>
         <w:t xml:space="preserve">: Captures the position of particles before they move. </w:t>
       </w:r>
@@ -14118,12 +14872,21 @@
         </w:numPr>
         <w:ind w:left="709"/>
       </w:pPr>
+      <w:proofErr w:type="spellStart"/>
       <w:r>
         <w:rPr>
           <w:i/>
           <w:iCs/>
         </w:rPr>
-        <w:t>ReflectOnLand:</w:t>
+        <w:t>ReflectOnLand</w:t>
+      </w:r>
+      <w:proofErr w:type="spellEnd"/>
+      <w:r>
+        <w:rPr>
+          <w:i/>
+          <w:iCs/>
+        </w:rPr>
+        <w:t>:</w:t>
       </w:r>
       <w:r>
         <w:rPr>
@@ -14281,7 +15044,13 @@
         <w:t xml:space="preserve"> from the previous section</w:t>
       </w:r>
       <w:r>
-        <w:t xml:space="preserve"> was utilized to merge </w:t>
+        <w:t xml:space="preserve"> was </w:t>
+      </w:r>
+      <w:r>
+        <w:t>utilise</w:t>
+      </w:r>
+      <w:r>
+        <w:t xml:space="preserve">d to merge </w:t>
       </w:r>
       <w:r>
         <w:t xml:space="preserve">the </w:t>
@@ -14460,7 +15229,15 @@
         <w:t xml:space="preserve"> </w:t>
       </w:r>
       <w:r>
-        <w:t xml:space="preserve">which included NaNs. </w:t>
+        <w:t xml:space="preserve">which included </w:t>
+      </w:r>
+      <w:proofErr w:type="spellStart"/>
+      <w:r>
+        <w:t>NaNs</w:t>
+      </w:r>
+      <w:proofErr w:type="spellEnd"/>
+      <w:r>
+        <w:t xml:space="preserve">. </w:t>
       </w:r>
       <w:r>
         <w:t xml:space="preserve">Despite </w:t>
@@ -14569,7 +15346,7 @@
       <w:pPr>
         <w:pStyle w:val="Heading2"/>
       </w:pPr>
-      <w:bookmarkStart w:id="45" w:name="_Toc163989474"/>
+      <w:bookmarkStart w:id="45" w:name="_Toc164178958"/>
       <w:r>
         <w:t>AI Models Development</w:t>
       </w:r>
@@ -14628,6 +15405,7 @@
           <w:iCs/>
         </w:rPr>
       </w:pPr>
+      <w:bookmarkStart w:id="46" w:name="_Toc164178959"/>
       <w:r>
         <w:rPr>
           <w:i/>
@@ -14635,6 +15413,7 @@
         </w:rPr>
         <w:t>Data preprocessing and geospatial filtering</w:t>
       </w:r>
+      <w:bookmarkEnd w:id="46"/>
     </w:p>
     <w:p>
       <w:pPr>
@@ -14726,9 +15505,9 @@
       <w:pPr>
         <w:pStyle w:val="Caption"/>
       </w:pPr>
-      <w:bookmarkStart w:id="46" w:name="_Ref164063557"/>
       <w:bookmarkStart w:id="47" w:name="_Ref164063585"/>
-      <w:bookmarkStart w:id="48" w:name="_Toc164078754"/>
+      <w:bookmarkStart w:id="48" w:name="_Ref164063557"/>
+      <w:bookmarkStart w:id="49" w:name="_Toc164178924"/>
       <w:r>
         <w:t xml:space="preserve">Figure </w:t>
       </w:r>
@@ -14775,8 +15554,8 @@
       <w:r>
         <w:t xml:space="preserve"> All data points and selected area of interest</w:t>
       </w:r>
-      <w:bookmarkEnd w:id="46"/>
       <w:bookmarkEnd w:id="48"/>
+      <w:bookmarkEnd w:id="49"/>
     </w:p>
     <w:p>
       <w:pPr>
@@ -14839,7 +15618,7 @@
       <w:r>
         <w:lastRenderedPageBreak/>
         <w:drawing>
-          <wp:inline distT="0" distB="0" distL="0" distR="0" wp14:anchorId="375F8EAB" wp14:editId="03239AE2">
+          <wp:inline distT="0" distB="0" distL="0" distR="0" wp14:anchorId="375F8EAB" wp14:editId="6A1DA435">
             <wp:extent cx="3017422" cy="2331720"/>
             <wp:effectExtent l="0" t="0" r="0" b="0"/>
             <wp:docPr id="1034314490" name="Picture 1034314490"/>
@@ -14895,8 +15674,8 @@
       <w:pPr>
         <w:pStyle w:val="Caption"/>
       </w:pPr>
-      <w:bookmarkStart w:id="49" w:name="_Ref164063909"/>
-      <w:bookmarkStart w:id="50" w:name="_Toc164078755"/>
+      <w:bookmarkStart w:id="50" w:name="_Ref164063909"/>
+      <w:bookmarkStart w:id="51" w:name="_Toc164178925"/>
       <w:r>
         <w:t xml:space="preserve">Figure </w:t>
       </w:r>
@@ -14939,11 +15718,11 @@
       <w:r>
         <w:fldChar w:fldCharType="end"/>
       </w:r>
-      <w:bookmarkEnd w:id="49"/>
+      <w:bookmarkEnd w:id="50"/>
       <w:r>
         <w:t xml:space="preserve"> Filtered points within area of interest</w:t>
       </w:r>
-      <w:bookmarkEnd w:id="50"/>
+      <w:bookmarkEnd w:id="51"/>
     </w:p>
     <w:p>
       <w:pPr>
@@ -15067,8 +15846,8 @@
       <w:pPr>
         <w:pStyle w:val="Caption"/>
       </w:pPr>
-      <w:bookmarkStart w:id="51" w:name="_Ref164069001"/>
-      <w:bookmarkStart w:id="52" w:name="_Toc164078756"/>
+      <w:bookmarkStart w:id="52" w:name="_Ref164069001"/>
+      <w:bookmarkStart w:id="53" w:name="_Toc164178926"/>
       <w:r>
         <w:t xml:space="preserve">Figure </w:t>
       </w:r>
@@ -15111,14 +15890,11 @@
       <w:r>
         <w:fldChar w:fldCharType="end"/>
       </w:r>
-      <w:bookmarkEnd w:id="51"/>
-      <w:r>
-        <w:t xml:space="preserve"> </w:t>
-      </w:r>
-      <w:r>
-        <w:t>Amount of data points per coordinate</w:t>
-      </w:r>
       <w:bookmarkEnd w:id="52"/>
+      <w:r>
+        <w:t xml:space="preserve"> Amount of data points per coordinate</w:t>
+      </w:r>
+      <w:bookmarkEnd w:id="53"/>
     </w:p>
     <w:p>
       <w:pPr>
@@ -15127,82 +15903,13 @@
       </w:pPr>
       <w:r>
         <w:lastRenderedPageBreak/>
-        <w:t xml:space="preserve">Before creating the full pipeline, testing on a single model was done to see what features and targets would be best. </w:t>
-      </w:r>
-      <w:r>
-        <w:t>We tried to use ‘</w:t>
-      </w:r>
-      <w:r>
-        <w:t>u</w:t>
-      </w:r>
-      <w:r>
-        <w:t>’ and ‘</w:t>
-      </w:r>
-      <w:r>
-        <w:t>v</w:t>
-      </w:r>
-      <w:r>
-        <w:t xml:space="preserve">’ (both as features) and from this we got slightly better results, so we concluded that they have a better effect and decided to shift focus on using </w:t>
-      </w:r>
-      <w:r>
-        <w:t>two</w:t>
-      </w:r>
-      <w:r>
-        <w:t xml:space="preserve"> feature</w:t>
-      </w:r>
-      <w:r>
-        <w:t>s</w:t>
-      </w:r>
-      <w:r>
-        <w:t xml:space="preserve"> </w:t>
-      </w:r>
-      <w:r>
-        <w:t>for the</w:t>
-      </w:r>
-      <w:r>
-        <w:t xml:space="preserve"> predict</w:t>
-      </w:r>
-      <w:r>
-        <w:t>ions</w:t>
-      </w:r>
-      <w:r>
-        <w:t>.</w:t>
-      </w:r>
-      <w:r>
-        <w:t xml:space="preserve"> </w:t>
-      </w:r>
-      <w:r>
-        <w:t xml:space="preserve">The model for a single target prediction gave very good results. When the model was updated to have two targets (u &amp; v) to predict, the results were not as good. This gave thought to have separate models for both </w:t>
-      </w:r>
-      <w:r>
-        <w:t xml:space="preserve">target </w:t>
-      </w:r>
-      <w:r>
-        <w:t>variables</w:t>
-      </w:r>
-      <w:r>
-        <w:t xml:space="preserve"> </w:t>
-      </w:r>
-      <w:r>
-        <w:t>to ensure that the results are accurate as possible.</w:t>
-      </w:r>
-      <w:r>
-        <w:t xml:space="preserve"> This means that </w:t>
-      </w:r>
-      <w:r>
-        <w:t>we loop through</w:t>
-      </w:r>
-      <w:r>
-        <w:t xml:space="preserve"> a total of 37 models to predict ‘u’ and </w:t>
-      </w:r>
-      <w:r>
-        <w:t xml:space="preserve">then </w:t>
-      </w:r>
-      <w:r>
-        <w:t>this is repeated again</w:t>
-      </w:r>
-      <w:r>
-        <w:t xml:space="preserve"> to predict ‘v’.</w:t>
+        <w:t xml:space="preserve">Prior to creating the pipeline, preliminary testing was conducted on a single model to determine the most effective features and targets. Experimentation involved the </w:t>
+      </w:r>
+      <w:r>
+        <w:t>integration</w:t>
+      </w:r>
+      <w:r>
+        <w:t xml:space="preserve"> of both 'u' and 'v' as features, revealing marginally improved outcomes compared to using a single feature. Thus, it was determined that these components had a more significant impact, prompting a focus on using both features for predictions. Notably, the model yielded good results when predicting a single target. However, upon testing the model to predict both targets ('u' and 'v'), the accuracy of predictions diminished noticeably. This observation led to the decision to develop separate models for each target variable to maximize the accuracy of the results. Therefore, we implemented a series of 37 models to predict the 'u' component, and this process was replicated for the 'v' component, ensuring precise and reliable predictions for each.</w:t>
       </w:r>
     </w:p>
     <w:p>
@@ -15213,6 +15920,7 @@
           <w:iCs/>
         </w:rPr>
       </w:pPr>
+      <w:bookmarkStart w:id="54" w:name="_Toc164178960"/>
       <w:r>
         <w:rPr>
           <w:i/>
@@ -15227,6 +15935,7 @@
         </w:rPr>
         <w:t>ain loop</w:t>
       </w:r>
+      <w:bookmarkEnd w:id="54"/>
     </w:p>
     <w:p>
       <w:pPr>
@@ -15235,46 +15944,25 @@
         <w:jc w:val="left"/>
       </w:pPr>
       <w:r>
-        <w:t>Taking inspiration from [4444], where the authors created a model for every individual coordinate pair, we created a comprehensive pipeline that loops through the data frame of every individual pair of coordinates and trains a model. This loop allowed us to have an ability to make predictions for the whole area of interest, which is used later to make the Lagrangian simulations.</w:t>
-      </w:r>
-      <w:r>
-        <w:t xml:space="preserve"> </w:t>
-      </w:r>
-      <w:r>
-        <w:t xml:space="preserve">The loop starts off by first organising the </w:t>
-      </w:r>
-      <w:r>
-        <w:t>CSV</w:t>
-      </w:r>
-      <w:r>
-        <w:t xml:space="preserve"> files by their index, then, for every file the ‘u’ and ‘v’ columns are selected for the input features. Next</w:t>
-      </w:r>
-      <w:r>
-        <w:t>,</w:t>
-      </w:r>
-      <w:r>
-        <w:t xml:space="preserve"> the loop splits the data into train, validation, and test split</w:t>
-      </w:r>
-      <w:r>
-        <w:t>s</w:t>
-      </w:r>
-      <w:r>
-        <w:t xml:space="preserve"> (70-15-15).</w:t>
-      </w:r>
-      <w:r>
-        <w:t xml:space="preserve"> </w:t>
-      </w:r>
-      <w:r>
-        <w:t>Since this is a ti</w:t>
-      </w:r>
-      <w:r>
-        <w:t>m</w:t>
-      </w:r>
-      <w:r>
-        <w:t>e series problem, the data had to be sequenced</w:t>
-      </w:r>
-      <w:r>
-        <w:t xml:space="preserve"> for which the </w:t>
+        <w:t>Inspired by the approach in [4444]</w:t>
+      </w:r>
+      <w:r>
+        <w:t xml:space="preserve">, </w:t>
+      </w:r>
+      <w:r>
+        <w:t xml:space="preserve">where the authors developed a model for every individual coordinate pair, we established a comprehensive pipeline that iterates through each pair of coordinates in the dataset and trains a dedicated model for each. This approach enables us to make predictions across the entire area of interest, which are later </w:t>
+      </w:r>
+      <w:r>
+        <w:t>utilise</w:t>
+      </w:r>
+      <w:r>
+        <w:t xml:space="preserve">d in the Lagrangian simulations. The process begins by organizing the CSV files according to their index. For each file, the 'u' and 'v' columns are extracted as input features. The dataset is then divided into training, validation, and testing segments in a 70-15-15 split </w:t>
+      </w:r>
+      <w:r>
+        <w:t>respectively</w:t>
+      </w:r>
+      <w:r>
+        <w:t xml:space="preserve">. Given the time series nature of the data, it was necessary to sequence the data appropriately, this was achieved using the </w:t>
       </w:r>
       <w:r>
         <w:rPr>
@@ -15284,248 +15972,82 @@
         <w:t>TimeseriesGenerator</w:t>
       </w:r>
       <w:r>
-        <w:t xml:space="preserve"> library was used</w:t>
-      </w:r>
-      <w:r>
-        <w:t xml:space="preserve">. Testing was also done for </w:t>
-      </w:r>
-      <w:r>
-        <w:t>this,</w:t>
-      </w:r>
-      <w:r>
-        <w:t xml:space="preserve"> and </w:t>
-      </w:r>
-      <w:r>
-        <w:t xml:space="preserve">we discovered that a </w:t>
-      </w:r>
-      <w:r>
-        <w:t xml:space="preserve">longer </w:t>
-      </w:r>
-      <w:r>
-        <w:t xml:space="preserve">window size </w:t>
-      </w:r>
-      <w:r>
-        <w:t xml:space="preserve">of </w:t>
-      </w:r>
-      <w:r>
-        <w:t xml:space="preserve">72, a batch size of 64 and a sampling rate of 1 gave the best overall results. </w:t>
-      </w:r>
-      <w:r>
-        <w:t>This means that</w:t>
-      </w:r>
-      <w:r>
-        <w:t xml:space="preserve"> the data is sequenced into</w:t>
-      </w:r>
-      <w:r>
-        <w:t xml:space="preserve"> continuous block</w:t>
-      </w:r>
-      <w:r>
-        <w:t>s</w:t>
-      </w:r>
-      <w:r>
-        <w:t xml:space="preserve"> of 72 hours of data as </w:t>
-      </w:r>
-      <w:r>
-        <w:t>input and</w:t>
+        <w:t xml:space="preserve"> library. Extensive testing revealed that a window size of 72 hours, a batch size of 64, and a sampling rate of 1 yielded the best overall results. This means that the data is sequenced into continuous blocks of 72 hours of data as input and paired with the value immediately following these 72 hours as the target output. This crucial step allows the model to essentially predict the next hour based on the preceding 72 hours of data, a crucial step for accurate forecasting.</w:t>
+      </w:r>
+    </w:p>
+    <w:p>
+      <w:pPr>
+        <w:pStyle w:val="Caption"/>
+        <w:ind w:firstLine="720"/>
+        <w:jc w:val="left"/>
+      </w:pPr>
+      <w:r>
+        <w:t xml:space="preserve">Various architectures and hyperparameters were also tested to find which gave the best results. For the comparison to be fair, we decided to use the same </w:t>
+      </w:r>
+      <w:r>
+        <w:t xml:space="preserve">amount and </w:t>
+      </w:r>
+      <w:r>
+        <w:t>type</w:t>
+      </w:r>
+      <w:r>
+        <w:t xml:space="preserve"> of layers and hyperparameters for both the LSTM and GRU architectures. </w:t>
+      </w:r>
+      <w:r>
+        <w:lastRenderedPageBreak/>
+        <w:t xml:space="preserve">Multiple architectural frameworks and hyperparameters were tested to ascertain the optimal configuration. To ensure a consistent basis for comparison, the same </w:t>
+      </w:r>
+      <w:proofErr w:type="gramStart"/>
+      <w:r>
+        <w:t>number</w:t>
+      </w:r>
+      <w:proofErr w:type="gramEnd"/>
+      <w:r>
+        <w:t xml:space="preserve"> and types of layers, as well as hyperparameters, were employed across both LSTM and GRU models. The most effective architecture incorporated ten hidden layers, comprising four LSTM/GRU layers, three dropout layers, and two dense layers activated by </w:t>
+      </w:r>
+      <w:proofErr w:type="spellStart"/>
+      <w:r>
+        <w:t>ReLU</w:t>
+      </w:r>
+      <w:proofErr w:type="spellEnd"/>
+      <w:r>
+        <w:t xml:space="preserve">, followed by an additional dropout layer post each dense layer. </w:t>
+      </w:r>
+      <w:r>
+        <w:t xml:space="preserve">The models were set up with a learning rate of 0.001, Adam optimizer and </w:t>
+      </w:r>
+      <w:r>
+        <w:t>MSE</w:t>
+      </w:r>
+      <w:r>
+        <w:t xml:space="preserve"> loss function.</w:t>
+      </w:r>
+      <w:r>
+        <w:t xml:space="preserve"> Importantly, the model was reinitialized in each iteration of the loop, ensuring that each dataset was trained on a fresh instance without any residual weights from previous iterations. This approach is crucial when dealing with multiple datasets to avoid any data leakage or influence from previously trained models (clean slate training). It also helps maintain the integrity of the learning process for each distinct dataset.</w:t>
       </w:r>
       <w:r>
         <w:t xml:space="preserve"> </w:t>
       </w:r>
       <w:r>
-        <w:t>paired</w:t>
-      </w:r>
-      <w:r>
-        <w:t xml:space="preserve"> with the </w:t>
-      </w:r>
-      <w:r>
-        <w:t>value</w:t>
-      </w:r>
-      <w:r>
-        <w:t xml:space="preserve"> immediately following these 72 hours as the target output.</w:t>
-      </w:r>
-      <w:r>
-        <w:t xml:space="preserve"> </w:t>
-      </w:r>
-      <w:r>
-        <w:t xml:space="preserve">This crucial step allows the model to essentially be </w:t>
-      </w:r>
-      <w:r>
-        <w:t>trained</w:t>
-      </w:r>
-      <w:r>
-        <w:t xml:space="preserve"> to use</w:t>
-      </w:r>
-      <w:r>
-        <w:t xml:space="preserve"> the last 72 hours and makes </w:t>
-      </w:r>
-      <w:r>
-        <w:t>a</w:t>
-      </w:r>
-      <w:r>
-        <w:t xml:space="preserve"> prediction for</w:t>
-      </w:r>
-      <w:r>
-        <w:t xml:space="preserve"> the next hour for </w:t>
-      </w:r>
-      <w:r>
-        <w:t xml:space="preserve">a total of </w:t>
-      </w:r>
-      <w:r>
-        <w:t xml:space="preserve">24 times, meaning a full </w:t>
-      </w:r>
-      <w:r>
-        <w:t>24-hour</w:t>
-      </w:r>
-      <w:r>
-        <w:t xml:space="preserve"> prediction.</w:t>
-      </w:r>
-      <w:r>
-        <w:t xml:space="preserve"> Various architectures and hyperparameters were also tested to find which gave the best results. For the comparison to be fair, we decided to use the same </w:t>
-      </w:r>
-      <w:r>
-        <w:t>type</w:t>
-      </w:r>
-      <w:r>
-        <w:t xml:space="preserve"> of layers and hyperparameters for both the LSTM and GRU architectures. </w:t>
-      </w:r>
-      <w:r>
-        <w:t xml:space="preserve">The architecture that gave the best results was </w:t>
-      </w:r>
-      <w:r>
-        <w:t>a</w:t>
-      </w:r>
-      <w:r>
-        <w:t xml:space="preserve"> model architecture </w:t>
-      </w:r>
-      <w:r>
-        <w:t>with</w:t>
-      </w:r>
-      <w:r>
-        <w:t xml:space="preserve"> a total of ten hidden layers: four LSTM</w:t>
-      </w:r>
-      <w:r>
-        <w:t>/GRU</w:t>
-      </w:r>
-      <w:r>
-        <w:t xml:space="preserve"> layers, three dropout layers, two dense layers with ReLU activation, and an additional dropout layer after each dense layer to help mitigate overfitting.</w:t>
-      </w:r>
-      <w:r>
-        <w:t xml:space="preserve"> </w:t>
-      </w:r>
-      <w:r>
-        <w:t xml:space="preserve">A </w:t>
-      </w:r>
-      <w:r>
-        <w:lastRenderedPageBreak/>
-        <w:t xml:space="preserve">learning of 0.001 was used, Adam optimiser and MSE for the loss. </w:t>
-      </w:r>
-      <w:r>
-        <w:t>Even though there is a single model, it is redefined every loop. This ensures each dataset trains on a fresh model without previous weights. Declaring the model inside the loop ensures that a new instance of the model is created for each dataset. This approach is crucial when dealing with multiple datasets to avoid any data leakage or influence from previously trained models (clean slate training). It helps maintain the integrity of the learning process for each distinct dataset.</w:t>
-      </w:r>
-      <w:r>
-        <w:t xml:space="preserve"> </w:t>
-      </w:r>
-      <w:r>
-        <w:t>Early stop</w:t>
-      </w:r>
-      <w:r>
-        <w:t>ping with patience of 8 was also added to stop the training and prevent over fitting.</w:t>
-      </w:r>
-      <w:r>
-        <w:t xml:space="preserve"> </w:t>
-      </w:r>
-      <w:r>
-        <w:t xml:space="preserve">The models’ best epoch is also </w:t>
-      </w:r>
-      <w:r>
-        <w:t>save</w:t>
-      </w:r>
-      <w:r>
-        <w:t>d</w:t>
-      </w:r>
-      <w:r>
-        <w:t xml:space="preserve"> </w:t>
-      </w:r>
-      <w:r>
-        <w:t xml:space="preserve">using </w:t>
-      </w:r>
-      <w:r>
-        <w:t xml:space="preserve">a </w:t>
-      </w:r>
-      <w:r>
-        <w:t>checkpoin</w:t>
-      </w:r>
-      <w:r>
-        <w:t>t</w:t>
-      </w:r>
-      <w:r>
-        <w:t xml:space="preserve">. </w:t>
-      </w:r>
-      <w:r>
-        <w:t>After each epoch</w:t>
-      </w:r>
-      <w:r>
-        <w:t>,</w:t>
-      </w:r>
-      <w:r>
-        <w:t xml:space="preserve"> plots of train vs loss are plotted to check how each model performed. </w:t>
-      </w:r>
-      <w:r>
-        <w:t>To check that each model has been trained properly, predictions are made for the test, after which a graph of actual vs predicted values is plotted</w:t>
-      </w:r>
-      <w:r>
-        <w:t xml:space="preserve"> as seen in </w:t>
-      </w:r>
-      <w:r>
-        <w:fldChar w:fldCharType="begin"/>
-      </w:r>
-      <w:r>
-        <w:instrText xml:space="preserve"> REF _Ref164075260 \h </w:instrText>
-      </w:r>
-      <w:r>
-        <w:fldChar w:fldCharType="separate"/>
-      </w:r>
-      <w:r>
-        <w:t xml:space="preserve">Figure </w:t>
-      </w:r>
-      <w:r>
-        <w:rPr>
-          <w:noProof/>
-        </w:rPr>
-        <w:t>3</w:t>
-      </w:r>
-      <w:r>
-        <w:t>.</w:t>
-      </w:r>
-      <w:r>
-        <w:rPr>
-          <w:noProof/>
-        </w:rPr>
-        <w:t>6</w:t>
-      </w:r>
-      <w:r>
-        <w:fldChar w:fldCharType="end"/>
-      </w:r>
-      <w:r>
-        <w:t xml:space="preserve">. Finally, MSE, MAE and RMSE error metrics are calculated and printed to further analyse how the model performed on the test set. </w:t>
-      </w:r>
-      <w:r>
-        <w:t>We decided to use t</w:t>
-      </w:r>
-      <w:r>
-        <w:t xml:space="preserve">hese metrics </w:t>
-      </w:r>
-      <w:r>
-        <w:t>to follow a similar evaluation process to</w:t>
-      </w:r>
-      <w:r>
-        <w:t xml:space="preserve"> [</w:t>
-      </w:r>
-      <w:r>
-        <w:t>2323</w:t>
-      </w:r>
-      <w:r>
-        <w:t>].</w:t>
+        <w:t xml:space="preserve">Early stopping with a patience of eight epochs was implemented to halt training and prevent overfitting. Model checkpoints were utilized to save the best-performing epoch automatically. After each training epoch, plots comparing training versus validation loss were generated to monitor the performance of each model. To ensure that each model was trained adequately, predictions were made on the test set and subsequently visualized through a graph comparing actual versus predicted values, as illustrated in Figure 3.6. </w:t>
+      </w:r>
+      <w:r>
+        <w:t xml:space="preserve">Finally, adopting a similar evaluation approach </w:t>
+      </w:r>
+      <w:r>
+        <w:t xml:space="preserve">to </w:t>
+      </w:r>
+      <w:r>
+        <w:t xml:space="preserve"> [2323], </w:t>
+      </w:r>
+      <w:r>
+        <w:t xml:space="preserve">MAE, MSE and RMSE </w:t>
+      </w:r>
+      <w:r>
+        <w:t xml:space="preserve">error metrics </w:t>
+      </w:r>
+      <w:r>
+        <w:t>were computed and displayed to evaluate the model's performance on the test set.</w:t>
       </w:r>
     </w:p>
     <w:p>
@@ -15580,8 +16102,8 @@
       <w:pPr>
         <w:pStyle w:val="Caption"/>
       </w:pPr>
-      <w:bookmarkStart w:id="53" w:name="_Ref164075260"/>
-      <w:bookmarkStart w:id="54" w:name="_Toc164078757"/>
+      <w:bookmarkStart w:id="55" w:name="_Ref164075260"/>
+      <w:bookmarkStart w:id="56" w:name="_Toc164178927"/>
       <w:r>
         <w:t xml:space="preserve">Figure </w:t>
       </w:r>
@@ -15624,14 +16146,14 @@
       <w:r>
         <w:fldChar w:fldCharType="end"/>
       </w:r>
-      <w:bookmarkEnd w:id="53"/>
+      <w:bookmarkEnd w:id="55"/>
       <w:r>
         <w:t xml:space="preserve"> </w:t>
       </w:r>
       <w:r>
         <w:t>Actual vs Predicted values on test set</w:t>
       </w:r>
-      <w:bookmarkEnd w:id="54"/>
+      <w:bookmarkEnd w:id="56"/>
     </w:p>
     <w:p>
       <w:pPr>
@@ -15641,13 +16163,16 @@
           <w:iCs/>
         </w:rPr>
       </w:pPr>
+      <w:bookmarkStart w:id="57" w:name="_Toc164178961"/>
       <w:r>
         <w:rPr>
           <w:i/>
           <w:iCs/>
         </w:rPr>
+        <w:lastRenderedPageBreak/>
         <w:t>Making real world predictions</w:t>
       </w:r>
+      <w:bookmarkEnd w:id="57"/>
     </w:p>
     <w:p>
       <w:pPr>
@@ -15660,7 +16185,16 @@
         <w:t>, we had to simulate a real-world scenario where we input data of 72 hours and make predictions for the next 24 hours.</w:t>
       </w:r>
       <w:r>
-        <w:t xml:space="preserve"> We decided to simulate a scenario by giving data input from 1</w:t>
+        <w:t xml:space="preserve"> We decided to simulate a scenario by giving input</w:t>
+      </w:r>
+      <w:r>
+        <w:t xml:space="preserve"> </w:t>
+      </w:r>
+      <w:r>
+        <w:t>data</w:t>
+      </w:r>
+      <w:r>
+        <w:t xml:space="preserve"> from 1</w:t>
       </w:r>
       <w:r>
         <w:rPr>
@@ -15684,19 +16218,19 @@
         <w:t>rd</w:t>
       </w:r>
       <w:r>
-        <w:t xml:space="preserve"> August 2023 </w:t>
-      </w:r>
-      <w:r>
-        <w:t>(72 hours from last sequence in test data)</w:t>
-      </w:r>
-      <w:r>
-        <w:t>.</w:t>
+        <w:t xml:space="preserve"> August 2023 (72 hours from last sequence in test data).</w:t>
       </w:r>
       <w:r>
         <w:t xml:space="preserve"> </w:t>
       </w:r>
       <w:r>
-        <w:t xml:space="preserve"> Therefore, the model will make 24-hour prediction for 4</w:t>
+        <w:t xml:space="preserve"> Therefore, the model will make </w:t>
+      </w:r>
+      <w:r>
+        <w:t xml:space="preserve">a </w:t>
+      </w:r>
+      <w:r>
+        <w:t>24-hour prediction for 4</w:t>
       </w:r>
       <w:r>
         <w:rPr>
@@ -15711,17 +16245,19 @@
         <w:t>August</w:t>
       </w:r>
       <w:r>
-        <w:t xml:space="preserve"> 2023 and then we can compare these predictions with the actual past values from our original dataset.</w:t>
+        <w:t xml:space="preserve"> 2023 and then we can compare these predictions with the actual </w:t>
+      </w:r>
+      <w:r>
+        <w:t>historical</w:t>
+      </w:r>
+      <w:r>
+        <w:t xml:space="preserve"> values from our original dataset.</w:t>
       </w:r>
       <w:r>
         <w:t xml:space="preserve"> </w:t>
       </w:r>
       <w:r>
-        <w:t xml:space="preserve">The first step in </w:t>
-      </w:r>
-      <w:r>
-        <w:lastRenderedPageBreak/>
-        <w:t xml:space="preserve">implementing this was to </w:t>
+        <w:t xml:space="preserve">The first step in implementing this was to </w:t>
       </w:r>
       <w:r>
         <w:t xml:space="preserve">use a </w:t>
@@ -15736,16 +16272,7 @@
         <w:t xml:space="preserve"> </w:t>
       </w:r>
       <w:r>
-        <w:t xml:space="preserve">extract </w:t>
-      </w:r>
-      <w:r>
-        <w:t xml:space="preserve">3 </w:t>
-      </w:r>
-      <w:r>
-        <w:t>days</w:t>
-      </w:r>
-      <w:r>
-        <w:t xml:space="preserve"> of </w:t>
+        <w:t xml:space="preserve">extract 3 days of </w:t>
       </w:r>
       <w:r>
         <w:t>i</w:t>
@@ -15793,7 +16320,15 @@
         <w:t xml:space="preserve">Since we need 72 hours of </w:t>
       </w:r>
       <w:r>
-        <w:t>data for every pair of coordinates we decided to use spline interpolation to fill in the NaNs since the model needs the full 72 hours of data</w:t>
+        <w:t xml:space="preserve">data for every pair of coordinates we decided to use spline interpolation to fill in the </w:t>
+      </w:r>
+      <w:proofErr w:type="spellStart"/>
+      <w:r>
+        <w:t>NaNs</w:t>
+      </w:r>
+      <w:proofErr w:type="spellEnd"/>
+      <w:r>
+        <w:t xml:space="preserve"> since the model needs the full 72 hours of data</w:t>
       </w:r>
       <w:r>
         <w:t xml:space="preserve"> </w:t>
@@ -15808,7 +16343,16 @@
         <w:t xml:space="preserve"> </w:t>
       </w:r>
       <w:r>
-        <w:t xml:space="preserve">Through the use of rolling predictions, predictions </w:t>
+        <w:t xml:space="preserve">Through the use of rolling </w:t>
+      </w:r>
+      <w:r>
+        <w:t>forecasting</w:t>
+      </w:r>
+      <w:r>
+        <w:t xml:space="preserve"> (Figure 3.7)</w:t>
+      </w:r>
+      <w:r>
+        <w:t xml:space="preserve">, predictions </w:t>
       </w:r>
       <w:r>
         <w:t>for</w:t>
@@ -15819,6 +16363,123 @@
       <w:r>
         <w:t xml:space="preserve"> </w:t>
       </w:r>
+    </w:p>
+    <w:p>
+      <w:pPr>
+        <w:pStyle w:val="DissertationBody"/>
+        <w:keepNext/>
+        <w:jc w:val="center"/>
+      </w:pPr>
+      <w:r>
+        <w:rPr>
+          <w:noProof/>
+        </w:rPr>
+        <w:drawing>
+          <wp:inline distT="0" distB="0" distL="0" distR="0" wp14:anchorId="5D03968B" wp14:editId="644041D3">
+            <wp:extent cx="2331720" cy="1121834"/>
+            <wp:effectExtent l="0" t="0" r="0" b="2540"/>
+            <wp:docPr id="78387270" name="Picture 1"/>
+            <wp:cNvGraphicFramePr>
+              <a:graphicFrameLocks xmlns:a="http://schemas.openxmlformats.org/drawingml/2006/main" noChangeAspect="1"/>
+            </wp:cNvGraphicFramePr>
+            <a:graphic xmlns:a="http://schemas.openxmlformats.org/drawingml/2006/main">
+              <a:graphicData uri="http://schemas.openxmlformats.org/drawingml/2006/picture">
+                <pic:pic xmlns:pic="http://schemas.openxmlformats.org/drawingml/2006/picture">
+                  <pic:nvPicPr>
+                    <pic:cNvPr id="78387270" name="Picture 78387270"/>
+                    <pic:cNvPicPr/>
+                  </pic:nvPicPr>
+                  <pic:blipFill rotWithShape="1">
+                    <a:blip r:embed="rId21" cstate="print">
+                      <a:extLst>
+                        <a:ext uri="{28A0092B-C50C-407E-A947-70E740481C1C}">
+                          <a14:useLocalDpi xmlns:a14="http://schemas.microsoft.com/office/drawing/2010/main" val="0"/>
+                        </a:ext>
+                      </a:extLst>
+                    </a:blip>
+                    <a:srcRect r="3865" b="67316"/>
+                    <a:stretch/>
+                  </pic:blipFill>
+                  <pic:spPr bwMode="auto">
+                    <a:xfrm>
+                      <a:off x="0" y="0"/>
+                      <a:ext cx="2370752" cy="1140613"/>
+                    </a:xfrm>
+                    <a:prstGeom prst="rect">
+                      <a:avLst/>
+                    </a:prstGeom>
+                    <a:ln>
+                      <a:noFill/>
+                    </a:ln>
+                    <a:extLst>
+                      <a:ext uri="{53640926-AAD7-44D8-BBD7-CCE9431645EC}">
+                        <a14:shadowObscured xmlns:a14="http://schemas.microsoft.com/office/drawing/2010/main"/>
+                      </a:ext>
+                    </a:extLst>
+                  </pic:spPr>
+                </pic:pic>
+              </a:graphicData>
+            </a:graphic>
+          </wp:inline>
+        </w:drawing>
+      </w:r>
+    </w:p>
+    <w:p>
+      <w:pPr>
+        <w:pStyle w:val="Caption"/>
+      </w:pPr>
+      <w:bookmarkStart w:id="58" w:name="_Toc164178928"/>
+      <w:r>
+        <w:t xml:space="preserve">Figure </w:t>
+      </w:r>
+      <w:r>
+        <w:fldChar w:fldCharType="begin"/>
+      </w:r>
+      <w:r>
+        <w:instrText xml:space="preserve"> STYLEREF 1 \s </w:instrText>
+      </w:r>
+      <w:r>
+        <w:fldChar w:fldCharType="separate"/>
+      </w:r>
+      <w:r>
+        <w:rPr>
+          <w:noProof/>
+        </w:rPr>
+        <w:t>3</w:t>
+      </w:r>
+      <w:r>
+        <w:fldChar w:fldCharType="end"/>
+      </w:r>
+      <w:r>
+        <w:t>.</w:t>
+      </w:r>
+      <w:r>
+        <w:fldChar w:fldCharType="begin"/>
+      </w:r>
+      <w:r>
+        <w:instrText xml:space="preserve"> SEQ Figure \* ARABIC \s 1 </w:instrText>
+      </w:r>
+      <w:r>
+        <w:fldChar w:fldCharType="separate"/>
+      </w:r>
+      <w:r>
+        <w:rPr>
+          <w:noProof/>
+        </w:rPr>
+        <w:t>7</w:t>
+      </w:r>
+      <w:r>
+        <w:fldChar w:fldCharType="end"/>
+      </w:r>
+      <w:r>
+        <w:t xml:space="preserve"> The process of rolling forecast</w:t>
+      </w:r>
+      <w:bookmarkEnd w:id="58"/>
+    </w:p>
+    <w:p>
+      <w:pPr>
+        <w:pStyle w:val="DissertationBody"/>
+      </w:pPr>
       <w:r>
         <w:t xml:space="preserve">Since we are using rolling predictions and there are interpolated values, </w:t>
       </w:r>
@@ -15933,13 +16594,16 @@
           <w:iCs/>
         </w:rPr>
       </w:pPr>
+      <w:bookmarkStart w:id="59" w:name="_Toc164178962"/>
       <w:r>
         <w:rPr>
           <w:i/>
           <w:iCs/>
         </w:rPr>
+        <w:lastRenderedPageBreak/>
         <w:t>Pipeline overview</w:t>
       </w:r>
+      <w:bookmarkEnd w:id="59"/>
     </w:p>
     <w:p>
       <w:pPr>
@@ -15947,13 +16611,126 @@
         <w:ind w:firstLine="0"/>
       </w:pPr>
       <w:r>
-        <w:t xml:space="preserve">This subsection highlights the overview of the entire AI model pipeline. </w:t>
+        <w:t xml:space="preserve">This subsection highlights </w:t>
+      </w:r>
+      <w:r>
+        <w:t>an</w:t>
+      </w:r>
+      <w:r>
+        <w:t xml:space="preserve"> overview of the entire AI model pipeline. </w:t>
       </w:r>
     </w:p>
     <w:p>
       <w:pPr>
+        <w:pStyle w:val="DissertationBody"/>
+        <w:keepNext/>
+        <w:ind w:firstLine="0"/>
+        <w:jc w:val="center"/>
+      </w:pPr>
+      <w:r>
+        <w:rPr>
+          <w:noProof/>
+        </w:rPr>
+        <w:drawing>
+          <wp:inline distT="0" distB="0" distL="0" distR="0" wp14:anchorId="306A962B" wp14:editId="1E0B4BA4">
+            <wp:extent cx="2445433" cy="3466768"/>
+            <wp:effectExtent l="0" t="0" r="0" b="635"/>
+            <wp:docPr id="1352739921" name="Picture 2"/>
+            <wp:cNvGraphicFramePr>
+              <a:graphicFrameLocks xmlns:a="http://schemas.openxmlformats.org/drawingml/2006/main" noChangeAspect="1"/>
+            </wp:cNvGraphicFramePr>
+            <a:graphic xmlns:a="http://schemas.openxmlformats.org/drawingml/2006/main">
+              <a:graphicData uri="http://schemas.openxmlformats.org/drawingml/2006/picture">
+                <pic:pic xmlns:pic="http://schemas.openxmlformats.org/drawingml/2006/picture">
+                  <pic:nvPicPr>
+                    <pic:cNvPr id="1352739921" name="Picture 1352739921"/>
+                    <pic:cNvPicPr/>
+                  </pic:nvPicPr>
+                  <pic:blipFill>
+                    <a:blip r:embed="rId22" cstate="print">
+                      <a:extLst>
+                        <a:ext uri="{28A0092B-C50C-407E-A947-70E740481C1C}">
+                          <a14:useLocalDpi xmlns:a14="http://schemas.microsoft.com/office/drawing/2010/main" val="0"/>
+                        </a:ext>
+                      </a:extLst>
+                    </a:blip>
+                    <a:stretch>
+                      <a:fillRect/>
+                    </a:stretch>
+                  </pic:blipFill>
+                  <pic:spPr>
+                    <a:xfrm>
+                      <a:off x="0" y="0"/>
+                      <a:ext cx="2459184" cy="3486262"/>
+                    </a:xfrm>
+                    <a:prstGeom prst="rect">
+                      <a:avLst/>
+                    </a:prstGeom>
+                  </pic:spPr>
+                </pic:pic>
+              </a:graphicData>
+            </a:graphic>
+          </wp:inline>
+        </w:drawing>
+      </w:r>
+    </w:p>
+    <w:p>
+      <w:pPr>
+        <w:pStyle w:val="Caption"/>
+      </w:pPr>
+      <w:bookmarkStart w:id="60" w:name="_Toc164178929"/>
+      <w:r>
+        <w:t xml:space="preserve">Figure </w:t>
+      </w:r>
+      <w:r>
+        <w:fldChar w:fldCharType="begin"/>
+      </w:r>
+      <w:r>
+        <w:instrText xml:space="preserve"> STYLEREF 1 \s </w:instrText>
+      </w:r>
+      <w:r>
+        <w:fldChar w:fldCharType="separate"/>
+      </w:r>
+      <w:r>
+        <w:rPr>
+          <w:noProof/>
+        </w:rPr>
+        <w:t>3</w:t>
+      </w:r>
+      <w:r>
+        <w:fldChar w:fldCharType="end"/>
+      </w:r>
+      <w:r>
+        <w:t>.</w:t>
+      </w:r>
+      <w:r>
+        <w:fldChar w:fldCharType="begin"/>
+      </w:r>
+      <w:r>
+        <w:instrText xml:space="preserve"> SEQ Figure \* ARABIC \s 1 </w:instrText>
+      </w:r>
+      <w:r>
+        <w:fldChar w:fldCharType="separate"/>
+      </w:r>
+      <w:r>
+        <w:rPr>
+          <w:noProof/>
+        </w:rPr>
+        <w:t>8</w:t>
+      </w:r>
+      <w:r>
+        <w:fldChar w:fldCharType="end"/>
+      </w:r>
+      <w:r>
+        <w:t xml:space="preserve"> Overview of entire AI model pipeline</w:t>
+      </w:r>
+      <w:bookmarkEnd w:id="60"/>
+    </w:p>
+    <w:p>
+      <w:pPr>
         <w:pStyle w:val="Heading2"/>
       </w:pPr>
+      <w:bookmarkStart w:id="61" w:name="_Toc164178963"/>
       <w:r>
         <w:rPr>
           <w:rFonts w:ascii="Calibri" w:hAnsi="Calibri" w:cs="Calibri"/>
@@ -15966,6 +16743,7 @@
         </w:rPr>
         <w:t>l</w:t>
       </w:r>
+      <w:bookmarkEnd w:id="61"/>
     </w:p>
     <w:p>
       <w:pPr>
@@ -15983,18 +16761,18 @@
       <w:pPr>
         <w:pStyle w:val="Heading1"/>
       </w:pPr>
-      <w:bookmarkStart w:id="55" w:name="_Toc163989475"/>
+      <w:bookmarkStart w:id="62" w:name="_Toc164178964"/>
       <w:r>
         <w:lastRenderedPageBreak/>
         <w:t>Evaluation</w:t>
       </w:r>
-      <w:bookmarkEnd w:id="55"/>
+      <w:bookmarkEnd w:id="62"/>
     </w:p>
     <w:p>
       <w:pPr>
         <w:pStyle w:val="Heading2"/>
       </w:pPr>
-      <w:bookmarkStart w:id="56" w:name="_Toc163989476"/>
+      <w:bookmarkStart w:id="63" w:name="_Toc164178965"/>
       <w:r>
         <w:t xml:space="preserve">Writing the </w:t>
       </w:r>
@@ -16004,7 +16782,7 @@
       <w:r>
         <w:t>Chapter</w:t>
       </w:r>
-      <w:bookmarkEnd w:id="56"/>
+      <w:bookmarkEnd w:id="63"/>
     </w:p>
     <w:p>
       <w:pPr>
@@ -16220,22 +16998,22 @@
       <w:pPr>
         <w:pStyle w:val="Heading1"/>
       </w:pPr>
-      <w:bookmarkStart w:id="57" w:name="_Toc163989477"/>
+      <w:bookmarkStart w:id="64" w:name="_Toc164178966"/>
       <w:r>
         <w:lastRenderedPageBreak/>
         <w:t>Conclusion</w:t>
       </w:r>
-      <w:bookmarkEnd w:id="57"/>
+      <w:bookmarkEnd w:id="64"/>
     </w:p>
     <w:p>
       <w:pPr>
         <w:pStyle w:val="Heading2"/>
       </w:pPr>
-      <w:bookmarkStart w:id="58" w:name="_Toc163989478"/>
+      <w:bookmarkStart w:id="65" w:name="_Toc164178967"/>
       <w:r>
         <w:t>Writing the Conclusions Chapter</w:t>
       </w:r>
-      <w:bookmarkEnd w:id="58"/>
+      <w:bookmarkEnd w:id="65"/>
     </w:p>
     <w:p>
       <w:pPr>
@@ -16307,11 +17085,11 @@
       <w:pPr>
         <w:pStyle w:val="Heading2"/>
       </w:pPr>
-      <w:bookmarkStart w:id="59" w:name="_Toc163989479"/>
+      <w:bookmarkStart w:id="66" w:name="_Toc164178968"/>
       <w:r>
         <w:t>Writing the Future Work Chapter</w:t>
       </w:r>
-      <w:bookmarkEnd w:id="59"/>
+      <w:bookmarkEnd w:id="66"/>
     </w:p>
     <w:p>
       <w:pPr>
@@ -16357,7 +17135,7 @@
         </w:rPr>
       </w:pPr>
     </w:p>
-    <w:bookmarkStart w:id="60" w:name="_Toc163989480" w:displacedByCustomXml="next"/>
+    <w:bookmarkStart w:id="67" w:name="_Toc164178969" w:displacedByCustomXml="next"/>
     <w:sdt>
       <w:sdtPr>
         <w:rPr>
@@ -16388,7 +17166,7 @@
           <w:r>
             <w:t>References</w:t>
           </w:r>
-          <w:bookmarkEnd w:id="60"/>
+          <w:bookmarkEnd w:id="67"/>
         </w:p>
         <w:p>
           <w:pPr>
@@ -16469,13 +17247,41 @@
                 </w:rPr>
                 <w:t xml:space="preserve">, "Efficiently simulating Lagrangian particles in large-scale ocean flows — Data structures and their impact on geophysical applications," </w:t>
               </w:r>
+              <w:proofErr w:type="spellStart"/>
               <w:r>
                 <w:rPr>
                   <w:i/>
                   <w:iCs/>
                   <w:color w:val="000000"/>
                 </w:rPr>
-                <w:t xml:space="preserve">Comput. Geosci., </w:t>
+                <w:t>Comput</w:t>
+              </w:r>
+              <w:proofErr w:type="spellEnd"/>
+              <w:r>
+                <w:rPr>
+                  <w:i/>
+                  <w:iCs/>
+                  <w:color w:val="000000"/>
+                </w:rPr>
+                <w:t xml:space="preserve">. </w:t>
+              </w:r>
+              <w:proofErr w:type="spellStart"/>
+              <w:r>
+                <w:rPr>
+                  <w:i/>
+                  <w:iCs/>
+                  <w:color w:val="000000"/>
+                </w:rPr>
+                <w:t>Geosci</w:t>
+              </w:r>
+              <w:proofErr w:type="spellEnd"/>
+              <w:r>
+                <w:rPr>
+                  <w:i/>
+                  <w:iCs/>
+                  <w:color w:val="000000"/>
+                </w:rPr>
+                <w:t xml:space="preserve">., </w:t>
               </w:r>
               <w:r>
                 <w:rPr>
@@ -16483,7 +17289,7 @@
                 </w:rPr>
                 <w:t xml:space="preserve">vol. 175, pp. 105322, 2023. Available: </w:t>
               </w:r>
-              <w:hyperlink r:id="rId21" w:tgtFrame="_blank" w:history="1">
+              <w:hyperlink r:id="rId23" w:tgtFrame="_blank" w:history="1">
                 <w:r>
                   <w:rPr>
                     <w:rStyle w:val="Hyperlink"/>
@@ -16511,7 +17317,21 @@
                 <w:rPr>
                   <w:color w:val="000000"/>
                 </w:rPr>
-                <w:t xml:space="preserve">[2] G. Suaria and S. Aliani, "Floating debris in the Mediterranean Sea," </w:t>
+                <w:t xml:space="preserve">[2] G. </w:t>
+              </w:r>
+              <w:proofErr w:type="spellStart"/>
+              <w:r>
+                <w:rPr>
+                  <w:color w:val="000000"/>
+                </w:rPr>
+                <w:t>Suaria</w:t>
+              </w:r>
+              <w:proofErr w:type="spellEnd"/>
+              <w:r>
+                <w:rPr>
+                  <w:color w:val="000000"/>
+                </w:rPr>
+                <w:t xml:space="preserve"> and S. Aliani, "Floating debris in the Mediterranean Sea," </w:t>
               </w:r>
               <w:r>
                 <w:rPr>
@@ -16519,7 +17339,25 @@
                   <w:iCs/>
                   <w:color w:val="000000"/>
                 </w:rPr>
-                <w:t xml:space="preserve">Mar. Pollut. Bull., </w:t>
+                <w:t xml:space="preserve">Mar. </w:t>
+              </w:r>
+              <w:proofErr w:type="spellStart"/>
+              <w:r>
+                <w:rPr>
+                  <w:i/>
+                  <w:iCs/>
+                  <w:color w:val="000000"/>
+                </w:rPr>
+                <w:t>Pollut</w:t>
+              </w:r>
+              <w:proofErr w:type="spellEnd"/>
+              <w:r>
+                <w:rPr>
+                  <w:i/>
+                  <w:iCs/>
+                  <w:color w:val="000000"/>
+                </w:rPr>
+                <w:t xml:space="preserve">. Bull., </w:t>
               </w:r>
               <w:r>
                 <w:rPr>
@@ -16541,7 +17379,7 @@
                 </w:rPr>
                 <w:t xml:space="preserve">pp. 494-504, 2014. Available: </w:t>
               </w:r>
-              <w:hyperlink r:id="rId22" w:tgtFrame="_blank" w:history="1">
+              <w:hyperlink r:id="rId24" w:tgtFrame="_blank" w:history="1">
                 <w:r>
                   <w:rPr>
                     <w:rStyle w:val="Hyperlink"/>
@@ -16599,7 +17437,7 @@
                 </w:rPr>
                 <w:t xml:space="preserve">vol. 678, pp. 188-196, 2019. Available: </w:t>
               </w:r>
-              <w:hyperlink r:id="rId23" w:tgtFrame="_blank" w:history="1">
+              <w:hyperlink r:id="rId25" w:tgtFrame="_blank" w:history="1">
                 <w:r>
                   <w:rPr>
                     <w:rStyle w:val="Hyperlink"/>
@@ -16627,8 +17465,16 @@
                 <w:rPr>
                   <w:color w:val="000000"/>
                 </w:rPr>
-                <w:t>[4] J. Mansui</w:t>
+                <w:t xml:space="preserve">[4] J. </w:t>
               </w:r>
+              <w:proofErr w:type="spellStart"/>
+              <w:r>
+                <w:rPr>
+                  <w:color w:val="000000"/>
+                </w:rPr>
+                <w:t>Mansui</w:t>
+              </w:r>
+              <w:proofErr w:type="spellEnd"/>
               <w:r>
                 <w:rPr>
                   <w:i/>
@@ -16641,7 +17487,21 @@
                 <w:rPr>
                   <w:color w:val="000000"/>
                 </w:rPr>
-                <w:t xml:space="preserve">, "Predicting marine litter accumulation patterns in the Mediterranean basin: Spatio-temporal variability and comparison with empirical data," </w:t>
+                <w:t xml:space="preserve">, "Predicting marine litter accumulation patterns in the Mediterranean basin: </w:t>
+              </w:r>
+              <w:proofErr w:type="spellStart"/>
+              <w:r>
+                <w:rPr>
+                  <w:color w:val="000000"/>
+                </w:rPr>
+                <w:t>Spatio</w:t>
+              </w:r>
+              <w:proofErr w:type="spellEnd"/>
+              <w:r>
+                <w:rPr>
+                  <w:color w:val="000000"/>
+                </w:rPr>
+                <w:t xml:space="preserve">-temporal variability and comparison with empirical data," </w:t>
               </w:r>
               <w:r>
                 <w:rPr>
@@ -16649,7 +17509,25 @@
                   <w:iCs/>
                   <w:color w:val="000000"/>
                 </w:rPr>
-                <w:t xml:space="preserve">Prog. Oceanogr., </w:t>
+                <w:t xml:space="preserve">Prog. </w:t>
+              </w:r>
+              <w:proofErr w:type="spellStart"/>
+              <w:r>
+                <w:rPr>
+                  <w:i/>
+                  <w:iCs/>
+                  <w:color w:val="000000"/>
+                </w:rPr>
+                <w:t>Oceanogr</w:t>
+              </w:r>
+              <w:proofErr w:type="spellEnd"/>
+              <w:r>
+                <w:rPr>
+                  <w:i/>
+                  <w:iCs/>
+                  <w:color w:val="000000"/>
+                </w:rPr>
+                <w:t xml:space="preserve">., </w:t>
               </w:r>
               <w:r>
                 <w:rPr>
@@ -16657,7 +17535,7 @@
                 </w:rPr>
                 <w:t xml:space="preserve">vol. 182, pp. 102268, 2020. Available: </w:t>
               </w:r>
-              <w:hyperlink r:id="rId24" w:tgtFrame="_blank" w:history="1">
+              <w:hyperlink r:id="rId26" w:tgtFrame="_blank" w:history="1">
                 <w:r>
                   <w:rPr>
                     <w:rStyle w:val="Hyperlink"/>
@@ -16699,9 +17577,23 @@
                 <w:rPr>
                   <w:color w:val="000000"/>
                 </w:rPr>
-                <w:t xml:space="preserve">, M. Bergmann, L. Gutow and M. Klages, Eds. 2015, Available: </w:t>
+                <w:t xml:space="preserve">, M. Bergmann, L. </w:t>
               </w:r>
-              <w:hyperlink r:id="rId25" w:tgtFrame="_blank" w:history="1">
+              <w:proofErr w:type="spellStart"/>
+              <w:r>
+                <w:rPr>
+                  <w:color w:val="000000"/>
+                </w:rPr>
+                <w:t>Gutow</w:t>
+              </w:r>
+              <w:proofErr w:type="spellEnd"/>
+              <w:r>
+                <w:rPr>
+                  <w:color w:val="000000"/>
+                </w:rPr>
+                <w:t xml:space="preserve"> and M. Klages, Eds. 2015, Available: </w:t>
+              </w:r>
+              <w:hyperlink r:id="rId27" w:tgtFrame="_blank" w:history="1">
                 <w:r>
                   <w:rPr>
                     <w:rStyle w:val="Hyperlink"/>
@@ -16729,7 +17621,21 @@
                 <w:rPr>
                   <w:color w:val="000000"/>
                 </w:rPr>
-                <w:t xml:space="preserve">[6] P. R. Pawar, S. S. Shirgaonkar and R. B. Patil, "Plastic marine debris: Sources, distribution and impacts on coastal and ocean biodiversity," 2016. </w:t>
+                <w:t xml:space="preserve">[6] P. R. Pawar, S. S. </w:t>
+              </w:r>
+              <w:proofErr w:type="spellStart"/>
+              <w:r>
+                <w:rPr>
+                  <w:color w:val="000000"/>
+                </w:rPr>
+                <w:t>Shirgaonkar</w:t>
+              </w:r>
+              <w:proofErr w:type="spellEnd"/>
+              <w:r>
+                <w:rPr>
+                  <w:color w:val="000000"/>
+                </w:rPr>
+                <w:t xml:space="preserve"> and R. B. Patil, "Plastic marine debris: Sources, distribution and impacts on coastal and ocean biodiversity," 2016. </w:t>
               </w:r>
             </w:p>
             <w:p>
@@ -16745,7 +17651,21 @@
                 <w:rPr>
                   <w:color w:val="000000"/>
                 </w:rPr>
-                <w:t>[7] S. Katsanevakis, "Chapter 2 - marine debris, a growing problem: Sources, distribution, composition, and impacts," in Anonymous New York: Nova Science Publishers, 2008, pp. 53-100.</w:t>
+                <w:t xml:space="preserve">[7] S. </w:t>
+              </w:r>
+              <w:proofErr w:type="spellStart"/>
+              <w:r>
+                <w:rPr>
+                  <w:color w:val="000000"/>
+                </w:rPr>
+                <w:t>Katsanevakis</w:t>
+              </w:r>
+              <w:proofErr w:type="spellEnd"/>
+              <w:r>
+                <w:rPr>
+                  <w:color w:val="000000"/>
+                </w:rPr>
+                <w:t>, "Chapter 2 - marine debris, a growing problem: Sources, distribution, composition, and impacts," in Anonymous New York: Nova Science Publishers, 2008, pp. 53-100.</w:t>
               </w:r>
             </w:p>
             <w:p>
@@ -16761,7 +17681,21 @@
                 <w:rPr>
                   <w:color w:val="000000"/>
                 </w:rPr>
-                <w:t xml:space="preserve">[8] D. W. Laist, "Impacts of marine debris: Entanglement of marine life in marine debris including a comprehensive list of species with entanglement and ingestion records," in </w:t>
+                <w:t xml:space="preserve">[8] D. W. </w:t>
+              </w:r>
+              <w:proofErr w:type="spellStart"/>
+              <w:r>
+                <w:rPr>
+                  <w:color w:val="000000"/>
+                </w:rPr>
+                <w:t>Laist</w:t>
+              </w:r>
+              <w:proofErr w:type="spellEnd"/>
+              <w:r>
+                <w:rPr>
+                  <w:color w:val="000000"/>
+                </w:rPr>
+                <w:t xml:space="preserve">, "Impacts of marine debris: Entanglement of marine life in marine debris including a comprehensive list of species with entanglement and ingestion records," in </w:t>
               </w:r>
               <w:r>
                 <w:rPr>
@@ -16777,7 +17711,7 @@
                 </w:rPr>
                 <w:t xml:space="preserve">, J. M. Coe and D. B. Rogers, Eds. 1997, Available: </w:t>
               </w:r>
-              <w:hyperlink r:id="rId26" w:tgtFrame="_blank" w:history="1">
+              <w:hyperlink r:id="rId28" w:tgtFrame="_blank" w:history="1">
                 <w:r>
                   <w:rPr>
                     <w:rStyle w:val="Hyperlink"/>
@@ -16819,7 +17753,21 @@
                 <w:rPr>
                   <w:color w:val="000000"/>
                 </w:rPr>
-                <w:t xml:space="preserve">, "The ecological impacts of marine debris: unraveling the demonstrated evidence from what is perceived," </w:t>
+                <w:t xml:space="preserve">, "The ecological impacts of marine debris: </w:t>
+              </w:r>
+              <w:proofErr w:type="spellStart"/>
+              <w:r>
+                <w:rPr>
+                  <w:color w:val="000000"/>
+                </w:rPr>
+                <w:t>unraveling</w:t>
+              </w:r>
+              <w:proofErr w:type="spellEnd"/>
+              <w:r>
+                <w:rPr>
+                  <w:color w:val="000000"/>
+                </w:rPr>
+                <w:t xml:space="preserve"> the demonstrated evidence from what is perceived," </w:t>
               </w:r>
               <w:r>
                 <w:rPr>
@@ -16864,8 +17812,16 @@
                   <w:color w:val="000000"/>
                 </w:rPr>
                 <w:lastRenderedPageBreak/>
-                <w:t>[10] P. Agamuthu</w:t>
+                <w:t xml:space="preserve">[10] P. </w:t>
               </w:r>
+              <w:proofErr w:type="spellStart"/>
+              <w:r>
+                <w:rPr>
+                  <w:color w:val="000000"/>
+                </w:rPr>
+                <w:t>Agamuthu</w:t>
+              </w:r>
+              <w:proofErr w:type="spellEnd"/>
               <w:r>
                 <w:rPr>
                   <w:i/>
@@ -16966,7 +17922,7 @@
                 </w:rPr>
                 <w:t xml:space="preserve">pp. 122-132, 2010. Available: </w:t>
               </w:r>
-              <w:hyperlink r:id="rId27" w:tgtFrame="_blank" w:history="1">
+              <w:hyperlink r:id="rId29" w:tgtFrame="_blank" w:history="1">
                 <w:r>
                   <w:rPr>
                     <w:rStyle w:val="Hyperlink"/>
@@ -16994,7 +17950,14 @@
                 <w:rPr>
                   <w:color w:val="000000"/>
                 </w:rPr>
-                <w:t>[12] Anonymous.</w:t>
+                <w:t xml:space="preserve">[12] </w:t>
+              </w:r>
+              <w:proofErr w:type="spellStart"/>
+              <w:r>
+                <w:rPr>
+                  <w:color w:val="000000"/>
+                </w:rPr>
+                <w:t>Anonymous.</w:t>
               </w:r>
               <w:r>
                 <w:rPr>
@@ -17002,7 +17965,16 @@
                   <w:iCs/>
                   <w:color w:val="000000"/>
                 </w:rPr>
-                <w:t xml:space="preserve">"Portus 3.0." </w:t>
+                <w:t>"Portus</w:t>
+              </w:r>
+              <w:proofErr w:type="spellEnd"/>
+              <w:r>
+                <w:rPr>
+                  <w:i/>
+                  <w:iCs/>
+                  <w:color w:val="000000"/>
+                </w:rPr>
+                <w:t xml:space="preserve"> 3.0." </w:t>
               </w:r>
               <w:r>
                 <w:rPr>
@@ -17010,7 +17982,7 @@
                 </w:rPr>
                 <w:t xml:space="preserve">portus.research.um.edu.mt. </w:t>
               </w:r>
-              <w:hyperlink r:id="rId28" w:tgtFrame="_blank" w:history="1">
+              <w:hyperlink r:id="rId30" w:tgtFrame="_blank" w:history="1">
                 <w:r>
                   <w:rPr>
                     <w:rStyle w:val="Hyperlink"/>
@@ -17046,7 +18018,25 @@
                   <w:iCs/>
                   <w:color w:val="000000"/>
                 </w:rPr>
-                <w:t xml:space="preserve">"UNIData | NETCDF." </w:t>
+                <w:t>"</w:t>
+              </w:r>
+              <w:proofErr w:type="spellStart"/>
+              <w:r>
+                <w:rPr>
+                  <w:i/>
+                  <w:iCs/>
+                  <w:color w:val="000000"/>
+                </w:rPr>
+                <w:t>UNIData</w:t>
+              </w:r>
+              <w:proofErr w:type="spellEnd"/>
+              <w:r>
+                <w:rPr>
+                  <w:i/>
+                  <w:iCs/>
+                  <w:color w:val="000000"/>
+                </w:rPr>
+                <w:t xml:space="preserve"> | NETCDF." </w:t>
               </w:r>
               <w:r>
                 <w:rPr>
@@ -17054,7 +18044,7 @@
                 </w:rPr>
                 <w:t xml:space="preserve">unidata.ucar.edu. </w:t>
               </w:r>
-              <w:hyperlink r:id="rId29" w:tgtFrame="_blank" w:history="1">
+              <w:hyperlink r:id="rId31" w:tgtFrame="_blank" w:history="1">
                 <w:r>
                   <w:rPr>
                     <w:rStyle w:val="Hyperlink"/>
@@ -17112,7 +18102,7 @@
                 </w:rPr>
                 <w:t xml:space="preserve">vol. 121, pp. 49-75, 2018. Available: </w:t>
               </w:r>
-              <w:hyperlink r:id="rId30" w:tgtFrame="_blank" w:history="1">
+              <w:hyperlink r:id="rId32" w:tgtFrame="_blank" w:history="1">
                 <w:r>
                   <w:rPr>
                     <w:rStyle w:val="Hyperlink"/>
@@ -17140,7 +18130,21 @@
                 <w:rPr>
                   <w:color w:val="000000"/>
                 </w:rPr>
-                <w:t xml:space="preserve">[15] S. A. Lonin, "Lagrangian model for oil spill diffusion at sea," </w:t>
+                <w:t xml:space="preserve">[15] S. A. </w:t>
+              </w:r>
+              <w:proofErr w:type="spellStart"/>
+              <w:r>
+                <w:rPr>
+                  <w:color w:val="000000"/>
+                </w:rPr>
+                <w:t>Lonin</w:t>
+              </w:r>
+              <w:proofErr w:type="spellEnd"/>
+              <w:r>
+                <w:rPr>
+                  <w:color w:val="000000"/>
+                </w:rPr>
+                <w:t xml:space="preserve">, "Lagrangian model for oil spill diffusion at sea," </w:t>
               </w:r>
               <w:r>
                 <w:rPr>
@@ -17170,7 +18174,7 @@
                 </w:rPr>
                 <w:t xml:space="preserve">pp. 331-336, 1999. Available: </w:t>
               </w:r>
-              <w:hyperlink r:id="rId31" w:tgtFrame="_blank" w:history="1">
+              <w:hyperlink r:id="rId33" w:tgtFrame="_blank" w:history="1">
                 <w:r>
                   <w:rPr>
                     <w:rStyle w:val="Hyperlink"/>
@@ -17192,7 +18196,35 @@
                 <w:rPr>
                   <w:color w:val="000000"/>
                 </w:rPr>
-                <w:t xml:space="preserve">[16] L. C. -. Lebreton, S. D. Greer and J. C. Borrero, "Numerical modelling of floating debris in the world’s oceans," </w:t>
+                <w:t xml:space="preserve">[16] L. C. -. </w:t>
+              </w:r>
+              <w:proofErr w:type="spellStart"/>
+              <w:r>
+                <w:rPr>
+                  <w:color w:val="000000"/>
+                </w:rPr>
+                <w:t>Lebreton</w:t>
+              </w:r>
+              <w:proofErr w:type="spellEnd"/>
+              <w:r>
+                <w:rPr>
+                  <w:color w:val="000000"/>
+                </w:rPr>
+                <w:t xml:space="preserve">, S. D. </w:t>
+              </w:r>
+              <w:proofErr w:type="gramStart"/>
+              <w:r>
+                <w:rPr>
+                  <w:color w:val="000000"/>
+                </w:rPr>
+                <w:t>Greer</w:t>
+              </w:r>
+              <w:proofErr w:type="gramEnd"/>
+              <w:r>
+                <w:rPr>
+                  <w:color w:val="000000"/>
+                </w:rPr>
+                <w:t xml:space="preserve"> and J. C. Borrero, "Numerical modelling of floating debris in the world’s oceans," </w:t>
               </w:r>
               <w:r>
                 <w:rPr>
@@ -17222,7 +18254,7 @@
                 </w:rPr>
                 <w:t xml:space="preserve">pp. 653-661, 2012. Available: </w:t>
               </w:r>
-              <w:hyperlink r:id="rId32" w:tgtFrame="_blank" w:history="1">
+              <w:hyperlink r:id="rId34" w:tgtFrame="_blank" w:history="1">
                 <w:r>
                   <w:rPr>
                     <w:rStyle w:val="Hyperlink"/>
@@ -17250,7 +18282,21 @@
                 <w:rPr>
                   <w:color w:val="000000"/>
                 </w:rPr>
-                <w:t xml:space="preserve">[17] M. N. Dawson, A. S. Gupta and M. H. England, "Coupled biophysical global ocean model and molecular genetic analyses identify multiple introductions of cryptogenic species," </w:t>
+                <w:t xml:space="preserve">[17] M. N. Dawson, A. S. </w:t>
+              </w:r>
+              <w:proofErr w:type="gramStart"/>
+              <w:r>
+                <w:rPr>
+                  <w:color w:val="000000"/>
+                </w:rPr>
+                <w:t>Gupta</w:t>
+              </w:r>
+              <w:proofErr w:type="gramEnd"/>
+              <w:r>
+                <w:rPr>
+                  <w:color w:val="000000"/>
+                </w:rPr>
+                <w:t xml:space="preserve"> and M. H. England, "Coupled biophysical global ocean model and molecular genetic analyses identify multiple introductions of cryptogenic species," </w:t>
               </w:r>
               <w:r>
                 <w:rPr>
@@ -17280,7 +18326,7 @@
                 </w:rPr>
                 <w:t xml:space="preserve">pp. 11968-11973, 2005. Available: </w:t>
               </w:r>
-              <w:hyperlink r:id="rId33" w:tgtFrame="_blank" w:history="1">
+              <w:hyperlink r:id="rId35" w:tgtFrame="_blank" w:history="1">
                 <w:r>
                   <w:rPr>
                     <w:rStyle w:val="Hyperlink"/>
@@ -17322,7 +18368,21 @@
                 <w:rPr>
                   <w:color w:val="000000"/>
                 </w:rPr>
-                <w:t xml:space="preserve">, "Development and demonstration of a Lagrangian dispersion modeling system for real‐time prediction of smoke haze pollution from biomass burning in Southeast Asia," </w:t>
+                <w:t xml:space="preserve">, "Development and demonstration of a Lagrangian dispersion </w:t>
+              </w:r>
+              <w:proofErr w:type="spellStart"/>
+              <w:r>
+                <w:rPr>
+                  <w:color w:val="000000"/>
+                </w:rPr>
+                <w:t>modeling</w:t>
+              </w:r>
+              <w:proofErr w:type="spellEnd"/>
+              <w:r>
+                <w:rPr>
+                  <w:color w:val="000000"/>
+                </w:rPr>
+                <w:t xml:space="preserve"> system for real‐time prediction of smoke haze pollution from biomass burning in Southeast Asia," </w:t>
               </w:r>
               <w:r>
                 <w:rPr>
@@ -17352,7 +18412,7 @@
                 </w:rPr>
                 <w:t xml:space="preserve">pp. 12605-12630, 2015. Available: </w:t>
               </w:r>
-              <w:hyperlink r:id="rId34" w:tgtFrame="_blank" w:history="1">
+              <w:hyperlink r:id="rId36" w:tgtFrame="_blank" w:history="1">
                 <w:r>
                   <w:rPr>
                     <w:rStyle w:val="Hyperlink"/>
@@ -17396,7 +18456,7 @@
                 </w:rPr>
                 <w:t xml:space="preserve">2011Available: </w:t>
               </w:r>
-              <w:hyperlink r:id="rId35" w:tgtFrame="_blank" w:history="1">
+              <w:hyperlink r:id="rId37" w:tgtFrame="_blank" w:history="1">
                 <w:r>
                   <w:rPr>
                     <w:rStyle w:val="Hyperlink"/>
@@ -17425,7 +18485,14 @@
                   <w:color w:val="000000"/>
                 </w:rPr>
                 <w:lastRenderedPageBreak/>
-                <w:t>[20] Anonymous.</w:t>
+                <w:t xml:space="preserve">[20] </w:t>
+              </w:r>
+              <w:proofErr w:type="spellStart"/>
+              <w:r>
+                <w:rPr>
+                  <w:color w:val="000000"/>
+                </w:rPr>
+                <w:t>Anonymous.</w:t>
               </w:r>
               <w:r>
                 <w:rPr>
@@ -17433,7 +18500,16 @@
                   <w:iCs/>
                   <w:color w:val="000000"/>
                 </w:rPr>
-                <w:t xml:space="preserve">"OceanParcels." </w:t>
+                <w:t>"OceanParcels</w:t>
+              </w:r>
+              <w:proofErr w:type="spellEnd"/>
+              <w:r>
+                <w:rPr>
+                  <w:i/>
+                  <w:iCs/>
+                  <w:color w:val="000000"/>
+                </w:rPr>
+                <w:t xml:space="preserve">." </w:t>
               </w:r>
               <w:r>
                 <w:rPr>
@@ -17441,7 +18517,7 @@
                 </w:rPr>
                 <w:t xml:space="preserve">oceanparcels.org. </w:t>
               </w:r>
-              <w:hyperlink r:id="rId36" w:tgtFrame="_blank" w:history="1">
+              <w:hyperlink r:id="rId38" w:tgtFrame="_blank" w:history="1">
                 <w:r>
                   <w:rPr>
                     <w:rStyle w:val="Hyperlink"/>
@@ -17477,7 +18553,25 @@
                   <w:iCs/>
                   <w:color w:val="000000"/>
                 </w:rPr>
-                <w:t xml:space="preserve">"PyGNOME." </w:t>
+                <w:t>"</w:t>
+              </w:r>
+              <w:proofErr w:type="spellStart"/>
+              <w:r>
+                <w:rPr>
+                  <w:i/>
+                  <w:iCs/>
+                  <w:color w:val="000000"/>
+                </w:rPr>
+                <w:t>PyGNOME</w:t>
+              </w:r>
+              <w:proofErr w:type="spellEnd"/>
+              <w:r>
+                <w:rPr>
+                  <w:i/>
+                  <w:iCs/>
+                  <w:color w:val="000000"/>
+                </w:rPr>
+                <w:t xml:space="preserve">." </w:t>
               </w:r>
               <w:r>
                 <w:rPr>
@@ -17485,7 +18579,7 @@
                 </w:rPr>
                 <w:t xml:space="preserve">gnome.orr.noaa.gov. </w:t>
               </w:r>
-              <w:hyperlink r:id="rId37" w:tgtFrame="_blank" w:history="1">
+              <w:hyperlink r:id="rId39" w:tgtFrame="_blank" w:history="1">
                 <w:r>
                   <w:rPr>
                     <w:rStyle w:val="Hyperlink"/>
@@ -17513,8 +18607,16 @@
                 <w:rPr>
                   <w:color w:val="000000"/>
                 </w:rPr>
-                <w:t>[22] I. Pisso</w:t>
+                <w:t xml:space="preserve">[22] I. </w:t>
               </w:r>
+              <w:proofErr w:type="spellStart"/>
+              <w:r>
+                <w:rPr>
+                  <w:color w:val="000000"/>
+                </w:rPr>
+                <w:t>Pisso</w:t>
+              </w:r>
+              <w:proofErr w:type="spellEnd"/>
               <w:r>
                 <w:rPr>
                   <w:i/>
@@ -17529,7 +18631,7 @@
                 </w:rPr>
                 <w:t xml:space="preserve">, "The Lagrangian particle dispersion model FLEXPART version 10.4," 2019. Available: </w:t>
               </w:r>
-              <w:hyperlink r:id="rId38" w:tgtFrame="_blank" w:history="1">
+              <w:hyperlink r:id="rId40" w:tgtFrame="_blank" w:history="1">
                 <w:r>
                   <w:rPr>
                     <w:rStyle w:val="Hyperlink"/>
@@ -17557,9 +18659,23 @@
                 <w:rPr>
                   <w:color w:val="000000"/>
                 </w:rPr>
-                <w:t xml:space="preserve">[23] R. Adhikari and R. K. Agrawal, "An Introductory Study on Time Series Modeling and Forecasting," vol. abs/1302.6613, 2013. Available: </w:t>
+                <w:t xml:space="preserve">[23] R. Adhikari and R. K. Agrawal, "An Introductory Study on Time Series </w:t>
               </w:r>
-              <w:hyperlink r:id="rId39" w:tgtFrame="_blank" w:history="1">
+              <w:proofErr w:type="spellStart"/>
+              <w:r>
+                <w:rPr>
+                  <w:color w:val="000000"/>
+                </w:rPr>
+                <w:t>Modeling</w:t>
+              </w:r>
+              <w:proofErr w:type="spellEnd"/>
+              <w:r>
+                <w:rPr>
+                  <w:color w:val="000000"/>
+                </w:rPr>
+                <w:t xml:space="preserve"> and Forecasting," vol. abs/1302.6613, 2013. Available: </w:t>
+              </w:r>
+              <w:hyperlink r:id="rId41" w:tgtFrame="_blank" w:history="1">
                 <w:r>
                   <w:rPr>
                     <w:rStyle w:val="Hyperlink"/>
@@ -17581,7 +18697,49 @@
                 <w:rPr>
                   <w:color w:val="000000"/>
                 </w:rPr>
-                <w:t>[24] T. Raicharoen, C. Lursinsap and P. Sanguanbhokai, "Application of critical support vector machine to time series prediction," in . DOI: 10.1109/ISCAS.2003.1206419.</w:t>
+                <w:t xml:space="preserve">[24] T. </w:t>
+              </w:r>
+              <w:proofErr w:type="spellStart"/>
+              <w:r>
+                <w:rPr>
+                  <w:color w:val="000000"/>
+                </w:rPr>
+                <w:t>Raicharoen</w:t>
+              </w:r>
+              <w:proofErr w:type="spellEnd"/>
+              <w:r>
+                <w:rPr>
+                  <w:color w:val="000000"/>
+                </w:rPr>
+                <w:t xml:space="preserve">, C. </w:t>
+              </w:r>
+              <w:proofErr w:type="spellStart"/>
+              <w:r>
+                <w:rPr>
+                  <w:color w:val="000000"/>
+                </w:rPr>
+                <w:t>Lursinsap</w:t>
+              </w:r>
+              <w:proofErr w:type="spellEnd"/>
+              <w:r>
+                <w:rPr>
+                  <w:color w:val="000000"/>
+                </w:rPr>
+                <w:t xml:space="preserve"> and P. </w:t>
+              </w:r>
+              <w:proofErr w:type="spellStart"/>
+              <w:r>
+                <w:rPr>
+                  <w:color w:val="000000"/>
+                </w:rPr>
+                <w:t>Sanguanbhokai</w:t>
+              </w:r>
+              <w:proofErr w:type="spellEnd"/>
+              <w:r>
+                <w:rPr>
+                  <w:color w:val="000000"/>
+                </w:rPr>
+                <w:t>, "Application of critical support vector machine to time series prediction," in . DOI: 10.1109/ISCAS.2003.1206419.</w:t>
               </w:r>
             </w:p>
             <w:p>
@@ -17627,7 +18785,21 @@
                 <w:rPr>
                   <w:color w:val="000000"/>
                 </w:rPr>
-                <w:t>[26] A. Chatterjee, H. Bhowmick and J. Sen, "Stock price prediction using time series, econometric, machine learning, and deep learning models," in . DOI: 10.1109/MysuruCon52639.2021.9641610.</w:t>
+                <w:t xml:space="preserve">[26] A. Chatterjee, H. </w:t>
+              </w:r>
+              <w:proofErr w:type="gramStart"/>
+              <w:r>
+                <w:rPr>
+                  <w:color w:val="000000"/>
+                </w:rPr>
+                <w:t>Bhowmick</w:t>
+              </w:r>
+              <w:proofErr w:type="gramEnd"/>
+              <w:r>
+                <w:rPr>
+                  <w:color w:val="000000"/>
+                </w:rPr>
+                <w:t xml:space="preserve"> and J. Sen, "Stock price prediction using time series, econometric, machine learning, and deep learning models," in . DOI: 10.1109/MysuruCon52639.2021.9641610.</w:t>
               </w:r>
             </w:p>
             <w:p>
@@ -17673,7 +18845,7 @@
                 </w:rPr>
                 <w:t xml:space="preserve">pp. 249-285, 2024. Available: </w:t>
               </w:r>
-              <w:hyperlink r:id="rId40" w:tgtFrame="_blank" w:history="1">
+              <w:hyperlink r:id="rId42" w:tgtFrame="_blank" w:history="1">
                 <w:r>
                   <w:rPr>
                     <w:rStyle w:val="Hyperlink"/>
@@ -17701,7 +18873,35 @@
                 <w:rPr>
                   <w:color w:val="000000"/>
                 </w:rPr>
-                <w:t>[28] S. Jadon, J. Milczek and A. Patankar, "Challenges and approaches to time-series forecasting in data center telemetry: A survey," Cornell University Library, arXiv.org, Ithaca, Feb 11,. 2021.</w:t>
+                <w:t xml:space="preserve">[28] S. Jadon, J. </w:t>
+              </w:r>
+              <w:proofErr w:type="spellStart"/>
+              <w:r>
+                <w:rPr>
+                  <w:color w:val="000000"/>
+                </w:rPr>
+                <w:t>Milczek</w:t>
+              </w:r>
+              <w:proofErr w:type="spellEnd"/>
+              <w:r>
+                <w:rPr>
+                  <w:color w:val="000000"/>
+                </w:rPr>
+                <w:t xml:space="preserve"> and A. Patankar, "Challenges and approaches to time-series forecasting in data </w:t>
+              </w:r>
+              <w:proofErr w:type="spellStart"/>
+              <w:r>
+                <w:rPr>
+                  <w:color w:val="000000"/>
+                </w:rPr>
+                <w:t>center</w:t>
+              </w:r>
+              <w:proofErr w:type="spellEnd"/>
+              <w:r>
+                <w:rPr>
+                  <w:color w:val="000000"/>
+                </w:rPr>
+                <w:t xml:space="preserve"> telemetry: A survey," Cornell University Library, arXiv.org, Ithaca, Feb 11,. 2021.</w:t>
               </w:r>
             </w:p>
             <w:p>
@@ -17717,8 +18917,16 @@
                 <w:rPr>
                   <w:color w:val="000000"/>
                 </w:rPr>
-                <w:t>[29] A. Alsharef</w:t>
+                <w:t xml:space="preserve">[29] A. </w:t>
               </w:r>
+              <w:proofErr w:type="spellStart"/>
+              <w:r>
+                <w:rPr>
+                  <w:color w:val="000000"/>
+                </w:rPr>
+                <w:t>Alsharef</w:t>
+              </w:r>
+              <w:proofErr w:type="spellEnd"/>
               <w:r>
                 <w:rPr>
                   <w:i/>
@@ -17731,7 +18939,35 @@
                 <w:rPr>
                   <w:color w:val="000000"/>
                 </w:rPr>
-                <w:t xml:space="preserve">, "Time Series Data Modeling Using Advanced Machine Learning and AutoML," vol. 14, </w:t>
+                <w:t xml:space="preserve">, "Time Series Data </w:t>
+              </w:r>
+              <w:proofErr w:type="spellStart"/>
+              <w:r>
+                <w:rPr>
+                  <w:color w:val="000000"/>
+                </w:rPr>
+                <w:t>Modeling</w:t>
+              </w:r>
+              <w:proofErr w:type="spellEnd"/>
+              <w:r>
+                <w:rPr>
+                  <w:color w:val="000000"/>
+                </w:rPr>
+                <w:t xml:space="preserve"> Using Advanced Machine Learning and </w:t>
+              </w:r>
+              <w:proofErr w:type="spellStart"/>
+              <w:r>
+                <w:rPr>
+                  <w:color w:val="000000"/>
+                </w:rPr>
+                <w:t>AutoML</w:t>
+              </w:r>
+              <w:proofErr w:type="spellEnd"/>
+              <w:r>
+                <w:rPr>
+                  <w:color w:val="000000"/>
+                </w:rPr>
+                <w:t xml:space="preserve">," vol. 14, </w:t>
               </w:r>
               <w:r>
                 <w:rPr>
@@ -17777,7 +19013,7 @@
                 </w:rPr>
                 <w:t xml:space="preserve">pp. 420, 2021. Available: </w:t>
               </w:r>
-              <w:hyperlink r:id="rId41" w:tgtFrame="_blank" w:history="1">
+              <w:hyperlink r:id="rId43" w:tgtFrame="_blank" w:history="1">
                 <w:r>
                   <w:rPr>
                     <w:rStyle w:val="Hyperlink"/>
@@ -17821,7 +19057,7 @@
                 </w:rPr>
                 <w:t xml:space="preserve">pp. 107-116, 1998. Available: </w:t>
               </w:r>
-              <w:hyperlink r:id="rId42" w:tgtFrame="_blank" w:history="1">
+              <w:hyperlink r:id="rId44" w:tgtFrame="_blank" w:history="1">
                 <w:r>
                   <w:rPr>
                     <w:rStyle w:val="Hyperlink"/>
@@ -17850,7 +19086,21 @@
                   <w:color w:val="000000"/>
                 </w:rPr>
                 <w:lastRenderedPageBreak/>
-                <w:t xml:space="preserve">[32] M. J. Hamayel and A. Y. Owda, "A Novel Cryptocurrency Price Prediction Model Using GRU, LSTM and bi-LSTM Machine Learning Algorithms," vol. 2, </w:t>
+                <w:t xml:space="preserve">[32] M. J. Hamayel and A. Y. </w:t>
+              </w:r>
+              <w:proofErr w:type="spellStart"/>
+              <w:r>
+                <w:rPr>
+                  <w:color w:val="000000"/>
+                </w:rPr>
+                <w:t>Owda</w:t>
+              </w:r>
+              <w:proofErr w:type="spellEnd"/>
+              <w:r>
+                <w:rPr>
+                  <w:color w:val="000000"/>
+                </w:rPr>
+                <w:t xml:space="preserve">, "A Novel Cryptocurrency Price Prediction Model Using GRU, LSTM and bi-LSTM Machine Learning Algorithms," vol. 2, </w:t>
               </w:r>
               <w:r>
                 <w:rPr>
@@ -17880,9 +19130,23 @@
                 <w:rPr>
                   <w:color w:val="000000"/>
                 </w:rPr>
-                <w:t xml:space="preserve">[33] P. T. Yamak, L. Yujian and P. K. Gadosey, "A Comparison between ARIMA, LSTM, and GRU for Time Series Forecasting," pp. 49–55, 2020. Available: </w:t>
+                <w:t xml:space="preserve">[33] P. T. Yamak, L. Yujian and P. K. </w:t>
               </w:r>
-              <w:hyperlink r:id="rId43" w:tgtFrame="_blank" w:history="1">
+              <w:proofErr w:type="spellStart"/>
+              <w:r>
+                <w:rPr>
+                  <w:color w:val="000000"/>
+                </w:rPr>
+                <w:t>Gadosey</w:t>
+              </w:r>
+              <w:proofErr w:type="spellEnd"/>
+              <w:r>
+                <w:rPr>
+                  <w:color w:val="000000"/>
+                </w:rPr>
+                <w:t xml:space="preserve">, "A Comparison between ARIMA, LSTM, and GRU for Time Series Forecasting," pp. 49–55, 2020. Available: </w:t>
+              </w:r>
+              <w:hyperlink r:id="rId45" w:tgtFrame="_blank" w:history="1">
                 <w:r>
                   <w:rPr>
                     <w:rStyle w:val="Hyperlink"/>
@@ -17896,7 +19160,7 @@
                 </w:rPr>
                 <w:t xml:space="preserve"> </w:t>
               </w:r>
-              <w:hyperlink r:id="rId44" w:tgtFrame="_blank" w:history="1">
+              <w:hyperlink r:id="rId46" w:tgtFrame="_blank" w:history="1">
                 <w:r>
                   <w:rPr>
                     <w:rStyle w:val="Hyperlink"/>
@@ -17968,7 +19232,7 @@
                 </w:rPr>
                 <w:t xml:space="preserve">pp. 23003-32, 2020. Available: </w:t>
               </w:r>
-              <w:hyperlink r:id="rId45" w:tgtFrame="_blank" w:history="1">
+              <w:hyperlink r:id="rId47" w:tgtFrame="_blank" w:history="1">
                 <w:r>
                   <w:rPr>
                     <w:rStyle w:val="Hyperlink"/>
@@ -18012,7 +19276,7 @@
                 </w:rPr>
                 <w:t xml:space="preserve">, "Using Numerical Model Simulations to Improve the Understanding of Micro-plastic Distribution and Pathways in the Marine Environment," vol. 4, 2017. Available: </w:t>
               </w:r>
-              <w:hyperlink r:id="rId46" w:tgtFrame="_blank" w:history="1">
+              <w:hyperlink r:id="rId48" w:tgtFrame="_blank" w:history="1">
                 <w:r>
                   <w:rPr>
                     <w:rStyle w:val="Hyperlink"/>
@@ -18056,7 +19320,7 @@
                 </w:rPr>
                 <w:t xml:space="preserve">, "Large-area automatic detection of shoreline stranded marine debris using deep learning," vol. 124, pp. 103515, 2023. Available: </w:t>
               </w:r>
-              <w:hyperlink r:id="rId47" w:tgtFrame="_blank" w:history="1">
+              <w:hyperlink r:id="rId49" w:tgtFrame="_blank" w:history="1">
                 <w:r>
                   <w:rPr>
                     <w:rStyle w:val="Hyperlink"/>
@@ -18084,8 +19348,16 @@
                 <w:rPr>
                   <w:color w:val="000000"/>
                 </w:rPr>
-                <w:t>[37] MS. Yuniarti</w:t>
+                <w:t xml:space="preserve">[37] MS. </w:t>
               </w:r>
+              <w:proofErr w:type="spellStart"/>
+              <w:r>
+                <w:rPr>
+                  <w:color w:val="000000"/>
+                </w:rPr>
+                <w:t>Yuniarti</w:t>
+              </w:r>
+              <w:proofErr w:type="spellEnd"/>
               <w:r>
                 <w:rPr>
                   <w:i/>
@@ -18121,7 +19393,7 @@
                 </w:rPr>
                 <w:t xml:space="preserve">pp. 3138-3149, 2023. Available: </w:t>
               </w:r>
-              <w:hyperlink r:id="rId48" w:tgtFrame="_blank" w:history="1">
+              <w:hyperlink r:id="rId50" w:tgtFrame="_blank" w:history="1">
                 <w:r>
                   <w:rPr>
                     <w:rStyle w:val="Hyperlink"/>
@@ -18145,7 +19417,7 @@
                 </w:rPr>
                 <w:t xml:space="preserve">[38] S. Aijaz, F. Colberg and G. B. Brassington, "Lagrangian and Eulerian modelling of river plumes in the Great Barrier Reef system, Australia," vol. 188, pp. 102310, 2024. Available: </w:t>
               </w:r>
-              <w:hyperlink r:id="rId49" w:tgtFrame="_blank" w:history="1">
+              <w:hyperlink r:id="rId51" w:tgtFrame="_blank" w:history="1">
                 <w:r>
                   <w:rPr>
                     <w:rStyle w:val="Hyperlink"/>
@@ -18217,7 +19489,21 @@
                 <w:rPr>
                   <w:color w:val="000000"/>
                 </w:rPr>
-                <w:t xml:space="preserve">[40] C. Bayindir, "Predicting the Ocean Currents Using Deep Learning," vol. 13, </w:t>
+                <w:t xml:space="preserve">[40] C. </w:t>
+              </w:r>
+              <w:proofErr w:type="spellStart"/>
+              <w:r>
+                <w:rPr>
+                  <w:color w:val="000000"/>
+                </w:rPr>
+                <w:t>Bayindir</w:t>
+              </w:r>
+              <w:proofErr w:type="spellEnd"/>
+              <w:r>
+                <w:rPr>
+                  <w:color w:val="000000"/>
+                </w:rPr>
+                <w:t xml:space="preserve">, "Predicting the Ocean Currents Using Deep Learning," vol. 13, </w:t>
               </w:r>
               <w:r>
                 <w:rPr>
@@ -18233,7 +19519,7 @@
                 </w:rPr>
                 <w:t xml:space="preserve">pp. 373-385, 2023. Available: </w:t>
               </w:r>
-              <w:hyperlink r:id="rId50" w:tgtFrame="_blank" w:history="1">
+              <w:hyperlink r:id="rId52" w:tgtFrame="_blank" w:history="1">
                 <w:r>
                   <w:rPr>
                     <w:rStyle w:val="Hyperlink"/>
@@ -18271,7 +19557,7 @@
                 </w:rPr>
                 <w:t xml:space="preserve">pp. 14-27, 2015. Available: </w:t>
               </w:r>
-              <w:hyperlink r:id="rId51" w:tgtFrame="_blank" w:history="1">
+              <w:hyperlink r:id="rId53" w:tgtFrame="_blank" w:history="1">
                 <w:r>
                   <w:rPr>
                     <w:rStyle w:val="Hyperlink"/>
@@ -18374,7 +19660,7 @@
                 </w:rPr>
                 <w:t xml:space="preserve">pp. 93-102, 2021. Available: </w:t>
               </w:r>
-              <w:hyperlink r:id="rId52" w:tgtFrame="_blank" w:history="1">
+              <w:hyperlink r:id="rId54" w:tgtFrame="_blank" w:history="1">
                 <w:r>
                   <w:rPr>
                     <w:rStyle w:val="Hyperlink"/>
@@ -18402,9 +19688,23 @@
                 <w:rPr>
                   <w:color w:val="000000"/>
                 </w:rPr>
-                <w:t xml:space="preserve">[44] H. Choi, M. Kim and H. Yang, "Deep-learning model for sea surface temperature prediction near the Korean Peninsula," vol. 208, pp. 105262, 2023. Available: </w:t>
+                <w:t xml:space="preserve">[44] H. Choi, M. </w:t>
               </w:r>
-              <w:hyperlink r:id="rId53" w:tgtFrame="_blank" w:history="1">
+              <w:proofErr w:type="gramStart"/>
+              <w:r>
+                <w:rPr>
+                  <w:color w:val="000000"/>
+                </w:rPr>
+                <w:t>Kim</w:t>
+              </w:r>
+              <w:proofErr w:type="gramEnd"/>
+              <w:r>
+                <w:rPr>
+                  <w:color w:val="000000"/>
+                </w:rPr>
+                <w:t xml:space="preserve"> and H. Yang, "Deep-learning model for sea surface temperature prediction near the Korean Peninsula," vol. 208, pp. 105262, 2023. Available: </w:t>
+              </w:r>
+              <w:hyperlink r:id="rId55" w:tgtFrame="_blank" w:history="1">
                 <w:r>
                   <w:rPr>
                     <w:rStyle w:val="Hyperlink"/>
@@ -18432,8 +19732,16 @@
                 <w:rPr>
                   <w:color w:val="000000"/>
                 </w:rPr>
-                <w:t>[45] J. Mansui</w:t>
+                <w:t xml:space="preserve">[45] J. </w:t>
               </w:r>
+              <w:proofErr w:type="spellStart"/>
+              <w:r>
+                <w:rPr>
+                  <w:color w:val="000000"/>
+                </w:rPr>
+                <w:t>Mansui</w:t>
+              </w:r>
+              <w:proofErr w:type="spellEnd"/>
               <w:r>
                 <w:rPr>
                   <w:i/>
@@ -18446,23 +19754,47 @@
                 <w:rPr>
                   <w:color w:val="000000"/>
                 </w:rPr>
-                <w:t xml:space="preserve">, "Predicting marine litter accumulation patterns in the Mediterranean basin: Spatio-temporal variability and comparison with empirical data," </w:t>
+                <w:t xml:space="preserve">, "Predicting marine litter accumulation patterns in the Mediterranean basin: </w:t>
+              </w:r>
+              <w:proofErr w:type="spellStart"/>
+              <w:r>
+                <w:rPr>
+                  <w:color w:val="000000"/>
+                </w:rPr>
+                <w:t>Spatio</w:t>
+              </w:r>
+              <w:proofErr w:type="spellEnd"/>
+              <w:r>
+                <w:rPr>
+                  <w:color w:val="000000"/>
+                </w:rPr>
+                <w:t xml:space="preserve">-temporal variability and comparison with empirical data," </w:t>
+              </w:r>
+              <w:proofErr w:type="spellStart"/>
+              <w:r>
+                <w:rPr>
+                  <w:i/>
+                  <w:iCs/>
+                  <w:color w:val="000000"/>
+                </w:rPr>
+                <w:t>Prog.Oceanogr</w:t>
+              </w:r>
+              <w:proofErr w:type="spellEnd"/>
+              <w:r>
+                <w:rPr>
+                  <w:i/>
+                  <w:iCs/>
+                  <w:color w:val="000000"/>
+                </w:rPr>
+                <w:t xml:space="preserve">., </w:t>
               </w:r>
               <w:r>
                 <w:rPr>
-                  <w:i/>
-                  <w:iCs/>
-                  <w:color w:val="000000"/>
-                </w:rPr>
-                <w:t xml:space="preserve">Prog.Oceanogr., </w:t>
-              </w:r>
-              <w:r>
-                <w:rPr>
                   <w:color w:val="000000"/>
                 </w:rPr>
                 <w:t xml:space="preserve">vol. 182, pp. 102268, 2020. Available: </w:t>
               </w:r>
-              <w:hyperlink r:id="rId54" w:tgtFrame="_blank" w:history="1">
+              <w:hyperlink r:id="rId56" w:tgtFrame="_blank" w:history="1">
                 <w:r>
                   <w:rPr>
                     <w:rStyle w:val="Hyperlink"/>
@@ -18492,7 +19824,7 @@
                 </w:rPr>
                 <w:t xml:space="preserve">[46] E. P. United Nations, "Review and Analysis of Floating Marine Litter Prediction Models in the NOWPAP Region - Technical Report No. 36," 2018. Available: </w:t>
               </w:r>
-              <w:hyperlink r:id="rId55" w:tgtFrame="_blank" w:history="1">
+              <w:hyperlink r:id="rId57" w:tgtFrame="_blank" w:history="1">
                 <w:r>
                   <w:rPr>
                     <w:rStyle w:val="Hyperlink"/>
@@ -18530,7 +19862,7 @@
                 </w:rPr>
                 <w:t xml:space="preserve">, "Vectorization and rasterization: Self-supervised learning for sketch and handwriting," in Available: </w:t>
               </w:r>
-              <w:hyperlink r:id="rId56" w:tgtFrame="_blank" w:history="1">
+              <w:hyperlink r:id="rId58" w:tgtFrame="_blank" w:history="1">
                 <w:r>
                   <w:rPr>
                     <w:rStyle w:val="Hyperlink"/>
@@ -18574,13 +19906,23 @@
                 </w:rPr>
                 <w:t xml:space="preserve">, "Plastic Pollution in the World's Oceans: More than 5 Trillion Plastic Pieces Weighing over 250,000 Tons Afloat at Sea," </w:t>
               </w:r>
+              <w:proofErr w:type="spellStart"/>
               <w:r>
                 <w:rPr>
                   <w:i/>
                   <w:iCs/>
                   <w:color w:val="000000"/>
                 </w:rPr>
-                <w:t xml:space="preserve">PLoS One, </w:t>
+                <w:t>PLoS</w:t>
+              </w:r>
+              <w:proofErr w:type="spellEnd"/>
+              <w:r>
+                <w:rPr>
+                  <w:i/>
+                  <w:iCs/>
+                  <w:color w:val="000000"/>
+                </w:rPr>
+                <w:t xml:space="preserve"> One, </w:t>
               </w:r>
               <w:r>
                 <w:rPr>
@@ -18779,7 +20121,7 @@
         <w:rPr>
           <w:noProof/>
         </w:rPr>
-        <w:t>3</w:t>
+        <w:t>4</w:t>
       </w:r>
     </w:fldSimple>
     <w:r>
@@ -18790,7 +20132,7 @@
         <w:rPr>
           <w:noProof/>
         </w:rPr>
-        <w:t>Methodology</w:t>
+        <w:t>Evaluation</w:t>
       </w:r>
     </w:fldSimple>
     <w:bookmarkStart w:id="10" w:name="_Toc163205547"/>
@@ -27767,6 +29109,7 @@
     <w:rsid w:val="00666093"/>
     <w:rsid w:val="006663CF"/>
     <w:rsid w:val="0068520C"/>
+    <w:rsid w:val="006944B3"/>
     <w:rsid w:val="006D41D4"/>
     <w:rsid w:val="006F475B"/>
     <w:rsid w:val="006F48D3"/>
@@ -27808,6 +29151,7 @@
     <w:rsid w:val="00E735B6"/>
     <w:rsid w:val="00EE1F41"/>
     <w:rsid w:val="00F903D1"/>
+    <w:rsid w:val="00F949DD"/>
     <w:rsid w:val="00F95CED"/>
     <w:rsid w:val="00FB09BC"/>
     <w:rsid w:val="00FB3D6A"/>

</xml_diff>